<commit_message>
#26 BIG UPDATE: update mục lục, working on part 4.3.3 Firmware for Raspberry Pi 4
</commit_message>
<xml_diff>
--- a/BACHELOR THESIS PROJECT - Ly Duc Trung.docx
+++ b/BACHELOR THESIS PROJECT - Ly Duc Trung.docx
@@ -626,7 +626,7 @@
                 </mc:Choice>
                 <mc:Fallback>
                   <w:pict>
-                    <v:line w14:anchorId="1BD16DC2" id="Straight Connector 1" o:spid="_x0000_s1026" style="position:absolute;flip:y;z-index:251655680;visibility:visible;mso-wrap-style:square;mso-width-percent:0;mso-height-percent:0;mso-wrap-distance-left:9pt;mso-wrap-distance-top:0;mso-wrap-distance-right:9pt;mso-wrap-distance-bottom:0;mso-position-horizontal:absolute;mso-position-horizontal-relative:text;mso-position-vertical:absolute;mso-position-vertical-relative:text;mso-width-percent:0;mso-height-percent:0;mso-width-relative:margin;mso-height-relative:margin" from="175.05pt,13.6pt" to="291.25pt,13.6pt" o:gfxdata="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" strokecolor="black [3213]" strokeweight=".5pt">
+                    <v:line w14:anchorId="655BFE55" id="Straight Connector 1" o:spid="_x0000_s1026" style="position:absolute;flip:y;z-index:251655680;visibility:visible;mso-wrap-style:square;mso-width-percent:0;mso-height-percent:0;mso-wrap-distance-left:9pt;mso-wrap-distance-top:0;mso-wrap-distance-right:9pt;mso-wrap-distance-bottom:0;mso-position-horizontal:absolute;mso-position-horizontal-relative:text;mso-position-vertical:absolute;mso-position-vertical-relative:text;mso-width-percent:0;mso-height-percent:0;mso-width-relative:margin;mso-height-relative:margin" from="175.05pt,13.6pt" to="291.25pt,13.6pt" o:gfxdata="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" strokecolor="black [3213]" strokeweight=".5pt">
                       <v:stroke joinstyle="miter"/>
                     </v:line>
                   </w:pict>
@@ -2936,7 +2936,7 @@
             </w:rPr>
             <w:fldChar w:fldCharType="separate"/>
           </w:r>
-          <w:hyperlink w:anchor="_Toc109393666" w:history="1">
+          <w:hyperlink w:anchor="_Toc109422022" w:history="1">
             <w:r>
               <w:rPr>
                 <w:rStyle w:val="Hyperlink"/>
@@ -2963,7 +2963,7 @@
                 <w:noProof/>
                 <w:webHidden/>
               </w:rPr>
-              <w:instrText xml:space="preserve"> PAGEREF _Toc109393666 \h </w:instrText>
+              <w:instrText xml:space="preserve"> PAGEREF _Toc109422022 \h </w:instrText>
             </w:r>
             <w:r>
               <w:rPr>
@@ -3009,7 +3009,7 @@
               <w:szCs w:val="22"/>
             </w:rPr>
           </w:pPr>
-          <w:hyperlink w:anchor="_Toc109393667" w:history="1">
+          <w:hyperlink w:anchor="_Toc109422023" w:history="1">
             <w:r>
               <w:rPr>
                 <w:rStyle w:val="Hyperlink"/>
@@ -3053,7 +3053,7 @@
                 <w:noProof/>
                 <w:webHidden/>
               </w:rPr>
-              <w:instrText xml:space="preserve"> PAGEREF _Toc109393667 \h </w:instrText>
+              <w:instrText xml:space="preserve"> PAGEREF _Toc109422023 \h </w:instrText>
             </w:r>
             <w:r>
               <w:rPr>
@@ -3099,7 +3099,7 @@
               <w:szCs w:val="22"/>
             </w:rPr>
           </w:pPr>
-          <w:hyperlink w:anchor="_Toc109393668" w:history="1">
+          <w:hyperlink w:anchor="_Toc109422024" w:history="1">
             <w:r>
               <w:rPr>
                 <w:rStyle w:val="Hyperlink"/>
@@ -3143,7 +3143,7 @@
                 <w:noProof/>
                 <w:webHidden/>
               </w:rPr>
-              <w:instrText xml:space="preserve"> PAGEREF _Toc109393668 \h </w:instrText>
+              <w:instrText xml:space="preserve"> PAGEREF _Toc109422024 \h </w:instrText>
             </w:r>
             <w:r>
               <w:rPr>
@@ -3189,7 +3189,7 @@
               <w:szCs w:val="22"/>
             </w:rPr>
           </w:pPr>
-          <w:hyperlink w:anchor="_Toc109393669" w:history="1">
+          <w:hyperlink w:anchor="_Toc109422025" w:history="1">
             <w:r>
               <w:rPr>
                 <w:rStyle w:val="Hyperlink"/>
@@ -3234,7 +3234,7 @@
                 <w:noProof/>
                 <w:webHidden/>
               </w:rPr>
-              <w:instrText xml:space="preserve"> PAGEREF _Toc109393669 \h </w:instrText>
+              <w:instrText xml:space="preserve"> PAGEREF _Toc109422025 \h </w:instrText>
             </w:r>
             <w:r>
               <w:rPr>
@@ -3280,7 +3280,7 @@
               <w:szCs w:val="22"/>
             </w:rPr>
           </w:pPr>
-          <w:hyperlink w:anchor="_Toc109393670" w:history="1">
+          <w:hyperlink w:anchor="_Toc109422026" w:history="1">
             <w:r>
               <w:rPr>
                 <w:rStyle w:val="Hyperlink"/>
@@ -3324,7 +3324,7 @@
                 <w:noProof/>
                 <w:webHidden/>
               </w:rPr>
-              <w:instrText xml:space="preserve"> PAGEREF _Toc109393670 \h </w:instrText>
+              <w:instrText xml:space="preserve"> PAGEREF _Toc109422026 \h </w:instrText>
             </w:r>
             <w:r>
               <w:rPr>
@@ -3370,7 +3370,7 @@
               <w:szCs w:val="22"/>
             </w:rPr>
           </w:pPr>
-          <w:hyperlink w:anchor="_Toc109393671" w:history="1">
+          <w:hyperlink w:anchor="_Toc109422027" w:history="1">
             <w:r>
               <w:rPr>
                 <w:rStyle w:val="Hyperlink"/>
@@ -3414,7 +3414,7 @@
                 <w:noProof/>
                 <w:webHidden/>
               </w:rPr>
-              <w:instrText xml:space="preserve"> PAGEREF _Toc109393671 \h </w:instrText>
+              <w:instrText xml:space="preserve"> PAGEREF _Toc109422027 \h </w:instrText>
             </w:r>
             <w:r>
               <w:rPr>
@@ -3460,7 +3460,7 @@
               <w:szCs w:val="22"/>
             </w:rPr>
           </w:pPr>
-          <w:hyperlink w:anchor="_Toc109393672" w:history="1">
+          <w:hyperlink w:anchor="_Toc109422028" w:history="1">
             <w:r>
               <w:rPr>
                 <w:rStyle w:val="Hyperlink"/>
@@ -3504,7 +3504,7 @@
                 <w:noProof/>
                 <w:webHidden/>
               </w:rPr>
-              <w:instrText xml:space="preserve"> PAGEREF _Toc109393672 \h </w:instrText>
+              <w:instrText xml:space="preserve"> PAGEREF _Toc109422028 \h </w:instrText>
             </w:r>
             <w:r>
               <w:rPr>
@@ -3550,7 +3550,7 @@
               <w:szCs w:val="22"/>
             </w:rPr>
           </w:pPr>
-          <w:hyperlink w:anchor="_Toc109393673" w:history="1">
+          <w:hyperlink w:anchor="_Toc109422029" w:history="1">
             <w:r>
               <w:rPr>
                 <w:rStyle w:val="Hyperlink"/>
@@ -3577,7 +3577,7 @@
                 <w:noProof/>
                 <w:webHidden/>
               </w:rPr>
-              <w:instrText xml:space="preserve"> PAGEREF _Toc109393673 \h </w:instrText>
+              <w:instrText xml:space="preserve"> PAGEREF _Toc109422029 \h </w:instrText>
             </w:r>
             <w:r>
               <w:rPr>
@@ -3623,7 +3623,7 @@
               <w:szCs w:val="22"/>
             </w:rPr>
           </w:pPr>
-          <w:hyperlink w:anchor="_Toc109393674" w:history="1">
+          <w:hyperlink w:anchor="_Toc109422030" w:history="1">
             <w:r>
               <w:rPr>
                 <w:rStyle w:val="Hyperlink"/>
@@ -3667,7 +3667,7 @@
                 <w:noProof/>
                 <w:webHidden/>
               </w:rPr>
-              <w:instrText xml:space="preserve"> PAGEREF _Toc109393674 \h </w:instrText>
+              <w:instrText xml:space="preserve"> PAGEREF _Toc109422030 \h </w:instrText>
             </w:r>
             <w:r>
               <w:rPr>
@@ -3713,7 +3713,7 @@
               <w:szCs w:val="22"/>
             </w:rPr>
           </w:pPr>
-          <w:hyperlink w:anchor="_Toc109393675" w:history="1">
+          <w:hyperlink w:anchor="_Toc109422031" w:history="1">
             <w:r>
               <w:rPr>
                 <w:rStyle w:val="Hyperlink"/>
@@ -3757,7 +3757,7 @@
                 <w:noProof/>
                 <w:webHidden/>
               </w:rPr>
-              <w:instrText xml:space="preserve"> PAGEREF _Toc109393675 \h </w:instrText>
+              <w:instrText xml:space="preserve"> PAGEREF _Toc109422031 \h </w:instrText>
             </w:r>
             <w:r>
               <w:rPr>
@@ -3803,7 +3803,7 @@
               <w:szCs w:val="22"/>
             </w:rPr>
           </w:pPr>
-          <w:hyperlink w:anchor="_Toc109393676" w:history="1">
+          <w:hyperlink w:anchor="_Toc109422032" w:history="1">
             <w:r>
               <w:rPr>
                 <w:rStyle w:val="Hyperlink"/>
@@ -3847,7 +3847,7 @@
                 <w:noProof/>
                 <w:webHidden/>
               </w:rPr>
-              <w:instrText xml:space="preserve"> PAGEREF _Toc109393676 \h </w:instrText>
+              <w:instrText xml:space="preserve"> PAGEREF _Toc109422032 \h </w:instrText>
             </w:r>
             <w:r>
               <w:rPr>
@@ -3893,7 +3893,7 @@
               <w:szCs w:val="22"/>
             </w:rPr>
           </w:pPr>
-          <w:hyperlink w:anchor="_Toc109393677" w:history="1">
+          <w:hyperlink w:anchor="_Toc109422033" w:history="1">
             <w:r>
               <w:rPr>
                 <w:rStyle w:val="Hyperlink"/>
@@ -3937,7 +3937,7 @@
                 <w:noProof/>
                 <w:webHidden/>
               </w:rPr>
-              <w:instrText xml:space="preserve"> PAGEREF _Toc109393677 \h </w:instrText>
+              <w:instrText xml:space="preserve"> PAGEREF _Toc109422033 \h </w:instrText>
             </w:r>
             <w:r>
               <w:rPr>
@@ -3983,7 +3983,7 @@
               <w:szCs w:val="22"/>
             </w:rPr>
           </w:pPr>
-          <w:hyperlink w:anchor="_Toc109393678" w:history="1">
+          <w:hyperlink w:anchor="_Toc109422034" w:history="1">
             <w:r>
               <w:rPr>
                 <w:rStyle w:val="Hyperlink"/>
@@ -4027,7 +4027,7 @@
                 <w:noProof/>
                 <w:webHidden/>
               </w:rPr>
-              <w:instrText xml:space="preserve"> PAGEREF _Toc109393678 \h </w:instrText>
+              <w:instrText xml:space="preserve"> PAGEREF _Toc109422034 \h </w:instrText>
             </w:r>
             <w:r>
               <w:rPr>
@@ -4073,7 +4073,7 @@
               <w:szCs w:val="22"/>
             </w:rPr>
           </w:pPr>
-          <w:hyperlink w:anchor="_Toc109393679" w:history="1">
+          <w:hyperlink w:anchor="_Toc109422035" w:history="1">
             <w:r>
               <w:rPr>
                 <w:rStyle w:val="Hyperlink"/>
@@ -4117,7 +4117,7 @@
                 <w:noProof/>
                 <w:webHidden/>
               </w:rPr>
-              <w:instrText xml:space="preserve"> PAGEREF _Toc109393679 \h </w:instrText>
+              <w:instrText xml:space="preserve"> PAGEREF _Toc109422035 \h </w:instrText>
             </w:r>
             <w:r>
               <w:rPr>
@@ -4163,7 +4163,7 @@
               <w:szCs w:val="22"/>
             </w:rPr>
           </w:pPr>
-          <w:hyperlink w:anchor="_Toc109393680" w:history="1">
+          <w:hyperlink w:anchor="_Toc109422036" w:history="1">
             <w:r>
               <w:rPr>
                 <w:rStyle w:val="Hyperlink"/>
@@ -4207,7 +4207,7 @@
                 <w:noProof/>
                 <w:webHidden/>
               </w:rPr>
-              <w:instrText xml:space="preserve"> PAGEREF _Toc109393680 \h </w:instrText>
+              <w:instrText xml:space="preserve"> PAGEREF _Toc109422036 \h </w:instrText>
             </w:r>
             <w:r>
               <w:rPr>
@@ -4253,7 +4253,7 @@
               <w:szCs w:val="22"/>
             </w:rPr>
           </w:pPr>
-          <w:hyperlink w:anchor="_Toc109393681" w:history="1">
+          <w:hyperlink w:anchor="_Toc109422037" w:history="1">
             <w:r>
               <w:rPr>
                 <w:rStyle w:val="Hyperlink"/>
@@ -4297,7 +4297,7 @@
                 <w:noProof/>
                 <w:webHidden/>
               </w:rPr>
-              <w:instrText xml:space="preserve"> PAGEREF _Toc109393681 \h </w:instrText>
+              <w:instrText xml:space="preserve"> PAGEREF _Toc109422037 \h </w:instrText>
             </w:r>
             <w:r>
               <w:rPr>
@@ -4343,7 +4343,7 @@
               <w:szCs w:val="22"/>
             </w:rPr>
           </w:pPr>
-          <w:hyperlink w:anchor="_Toc109393682" w:history="1">
+          <w:hyperlink w:anchor="_Toc109422038" w:history="1">
             <w:r>
               <w:rPr>
                 <w:rStyle w:val="Hyperlink"/>
@@ -4387,7 +4387,7 @@
                 <w:noProof/>
                 <w:webHidden/>
               </w:rPr>
-              <w:instrText xml:space="preserve"> PAGEREF _Toc109393682 \h </w:instrText>
+              <w:instrText xml:space="preserve"> PAGEREF _Toc109422038 \h </w:instrText>
             </w:r>
             <w:r>
               <w:rPr>
@@ -4433,7 +4433,7 @@
               <w:szCs w:val="22"/>
             </w:rPr>
           </w:pPr>
-          <w:hyperlink w:anchor="_Toc109393683" w:history="1">
+          <w:hyperlink w:anchor="_Toc109422039" w:history="1">
             <w:r>
               <w:rPr>
                 <w:rStyle w:val="Hyperlink"/>
@@ -4477,7 +4477,7 @@
                 <w:noProof/>
                 <w:webHidden/>
               </w:rPr>
-              <w:instrText xml:space="preserve"> PAGEREF _Toc109393683 \h </w:instrText>
+              <w:instrText xml:space="preserve"> PAGEREF _Toc109422039 \h </w:instrText>
             </w:r>
             <w:r>
               <w:rPr>
@@ -4523,7 +4523,7 @@
               <w:szCs w:val="22"/>
             </w:rPr>
           </w:pPr>
-          <w:hyperlink w:anchor="_Toc109393684" w:history="1">
+          <w:hyperlink w:anchor="_Toc109422040" w:history="1">
             <w:r>
               <w:rPr>
                 <w:rStyle w:val="Hyperlink"/>
@@ -4567,7 +4567,7 @@
                 <w:noProof/>
                 <w:webHidden/>
               </w:rPr>
-              <w:instrText xml:space="preserve"> PAGEREF _Toc109393684 \h </w:instrText>
+              <w:instrText xml:space="preserve"> PAGEREF _Toc109422040 \h </w:instrText>
             </w:r>
             <w:r>
               <w:rPr>
@@ -4613,7 +4613,7 @@
               <w:szCs w:val="22"/>
             </w:rPr>
           </w:pPr>
-          <w:hyperlink w:anchor="_Toc109393685" w:history="1">
+          <w:hyperlink w:anchor="_Toc109422041" w:history="1">
             <w:r>
               <w:rPr>
                 <w:rStyle w:val="Hyperlink"/>
@@ -4657,7 +4657,7 @@
                 <w:noProof/>
                 <w:webHidden/>
               </w:rPr>
-              <w:instrText xml:space="preserve"> PAGEREF _Toc109393685 \h </w:instrText>
+              <w:instrText xml:space="preserve"> PAGEREF _Toc109422041 \h </w:instrText>
             </w:r>
             <w:r>
               <w:rPr>
@@ -4703,7 +4703,7 @@
               <w:szCs w:val="22"/>
             </w:rPr>
           </w:pPr>
-          <w:hyperlink w:anchor="_Toc109393686" w:history="1">
+          <w:hyperlink w:anchor="_Toc109422042" w:history="1">
             <w:r>
               <w:rPr>
                 <w:rStyle w:val="Hyperlink"/>
@@ -4747,7 +4747,7 @@
                 <w:noProof/>
                 <w:webHidden/>
               </w:rPr>
-              <w:instrText xml:space="preserve"> PAGEREF _Toc109393686 \h </w:instrText>
+              <w:instrText xml:space="preserve"> PAGEREF _Toc109422042 \h </w:instrText>
             </w:r>
             <w:r>
               <w:rPr>
@@ -4793,7 +4793,7 @@
               <w:szCs w:val="22"/>
             </w:rPr>
           </w:pPr>
-          <w:hyperlink w:anchor="_Toc109393687" w:history="1">
+          <w:hyperlink w:anchor="_Toc109422043" w:history="1">
             <w:r>
               <w:rPr>
                 <w:rStyle w:val="Hyperlink"/>
@@ -4820,7 +4820,7 @@
                 <w:noProof/>
                 <w:webHidden/>
               </w:rPr>
-              <w:instrText xml:space="preserve"> PAGEREF _Toc109393687 \h </w:instrText>
+              <w:instrText xml:space="preserve"> PAGEREF _Toc109422043 \h </w:instrText>
             </w:r>
             <w:r>
               <w:rPr>
@@ -4866,7 +4866,7 @@
               <w:szCs w:val="22"/>
             </w:rPr>
           </w:pPr>
-          <w:hyperlink w:anchor="_Toc109393688" w:history="1">
+          <w:hyperlink w:anchor="_Toc109422044" w:history="1">
             <w:r>
               <w:rPr>
                 <w:rStyle w:val="Hyperlink"/>
@@ -4910,7 +4910,7 @@
                 <w:noProof/>
                 <w:webHidden/>
               </w:rPr>
-              <w:instrText xml:space="preserve"> PAGEREF _Toc109393688 \h </w:instrText>
+              <w:instrText xml:space="preserve"> PAGEREF _Toc109422044 \h </w:instrText>
             </w:r>
             <w:r>
               <w:rPr>
@@ -4956,7 +4956,7 @@
               <w:szCs w:val="22"/>
             </w:rPr>
           </w:pPr>
-          <w:hyperlink w:anchor="_Toc109393689" w:history="1">
+          <w:hyperlink w:anchor="_Toc109422045" w:history="1">
             <w:r>
               <w:rPr>
                 <w:rStyle w:val="Hyperlink"/>
@@ -5000,7 +5000,7 @@
                 <w:noProof/>
                 <w:webHidden/>
               </w:rPr>
-              <w:instrText xml:space="preserve"> PAGEREF _Toc109393689 \h </w:instrText>
+              <w:instrText xml:space="preserve"> PAGEREF _Toc109422045 \h </w:instrText>
             </w:r>
             <w:r>
               <w:rPr>
@@ -5046,7 +5046,7 @@
               <w:szCs w:val="22"/>
             </w:rPr>
           </w:pPr>
-          <w:hyperlink w:anchor="_Toc109393690" w:history="1">
+          <w:hyperlink w:anchor="_Toc109422046" w:history="1">
             <w:r>
               <w:rPr>
                 <w:rStyle w:val="Hyperlink"/>
@@ -5090,7 +5090,7 @@
                 <w:noProof/>
                 <w:webHidden/>
               </w:rPr>
-              <w:instrText xml:space="preserve"> PAGEREF _Toc109393690 \h </w:instrText>
+              <w:instrText xml:space="preserve"> PAGEREF _Toc109422046 \h </w:instrText>
             </w:r>
             <w:r>
               <w:rPr>
@@ -5136,7 +5136,7 @@
               <w:szCs w:val="22"/>
             </w:rPr>
           </w:pPr>
-          <w:hyperlink w:anchor="_Toc109393691" w:history="1">
+          <w:hyperlink w:anchor="_Toc109422047" w:history="1">
             <w:r>
               <w:rPr>
                 <w:rStyle w:val="Hyperlink"/>
@@ -5180,7 +5180,7 @@
                 <w:noProof/>
                 <w:webHidden/>
               </w:rPr>
-              <w:instrText xml:space="preserve"> PAGEREF _Toc109393691 \h </w:instrText>
+              <w:instrText xml:space="preserve"> PAGEREF _Toc109422047 \h </w:instrText>
             </w:r>
             <w:r>
               <w:rPr>
@@ -5226,7 +5226,7 @@
               <w:szCs w:val="22"/>
             </w:rPr>
           </w:pPr>
-          <w:hyperlink w:anchor="_Toc109393692" w:history="1">
+          <w:hyperlink w:anchor="_Toc109422048" w:history="1">
             <w:r>
               <w:rPr>
                 <w:rStyle w:val="Hyperlink"/>
@@ -5270,7 +5270,7 @@
                 <w:noProof/>
                 <w:webHidden/>
               </w:rPr>
-              <w:instrText xml:space="preserve"> PAGEREF _Toc109393692 \h </w:instrText>
+              <w:instrText xml:space="preserve"> PAGEREF _Toc109422048 \h </w:instrText>
             </w:r>
             <w:r>
               <w:rPr>
@@ -5316,7 +5316,7 @@
               <w:szCs w:val="22"/>
             </w:rPr>
           </w:pPr>
-          <w:hyperlink w:anchor="_Toc109393693" w:history="1">
+          <w:hyperlink w:anchor="_Toc109422049" w:history="1">
             <w:r>
               <w:rPr>
                 <w:rStyle w:val="Hyperlink"/>
@@ -5351,7 +5351,7 @@
                 <w:noProof/>
                 <w:webHidden/>
               </w:rPr>
-              <w:instrText xml:space="preserve"> PAGEREF _Toc109393693 \h </w:instrText>
+              <w:instrText xml:space="preserve"> PAGEREF _Toc109422049 \h </w:instrText>
             </w:r>
             <w:r>
               <w:rPr>
@@ -5397,7 +5397,7 @@
               <w:szCs w:val="22"/>
             </w:rPr>
           </w:pPr>
-          <w:hyperlink w:anchor="_Toc109393694" w:history="1">
+          <w:hyperlink w:anchor="_Toc109422050" w:history="1">
             <w:r>
               <w:rPr>
                 <w:rStyle w:val="Hyperlink"/>
@@ -5441,7 +5441,7 @@
                 <w:noProof/>
                 <w:webHidden/>
               </w:rPr>
-              <w:instrText xml:space="preserve"> PAGEREF _Toc109393694 \h </w:instrText>
+              <w:instrText xml:space="preserve"> PAGEREF _Toc109422050 \h </w:instrText>
             </w:r>
             <w:r>
               <w:rPr>
@@ -5487,7 +5487,7 @@
               <w:szCs w:val="22"/>
             </w:rPr>
           </w:pPr>
-          <w:hyperlink w:anchor="_Toc109393695" w:history="1">
+          <w:hyperlink w:anchor="_Toc109422051" w:history="1">
             <w:r>
               <w:rPr>
                 <w:rStyle w:val="Hyperlink"/>
@@ -5531,7 +5531,7 @@
                 <w:noProof/>
                 <w:webHidden/>
               </w:rPr>
-              <w:instrText xml:space="preserve"> PAGEREF _Toc109393695 \h </w:instrText>
+              <w:instrText xml:space="preserve"> PAGEREF _Toc109422051 \h </w:instrText>
             </w:r>
             <w:r>
               <w:rPr>
@@ -5577,7 +5577,7 @@
               <w:szCs w:val="22"/>
             </w:rPr>
           </w:pPr>
-          <w:hyperlink w:anchor="_Toc109393696" w:history="1">
+          <w:hyperlink w:anchor="_Toc109422052" w:history="1">
             <w:r>
               <w:rPr>
                 <w:rStyle w:val="Hyperlink"/>
@@ -5621,7 +5621,7 @@
                 <w:noProof/>
                 <w:webHidden/>
               </w:rPr>
-              <w:instrText xml:space="preserve"> PAGEREF _Toc109393696 \h </w:instrText>
+              <w:instrText xml:space="preserve"> PAGEREF _Toc109422052 \h </w:instrText>
             </w:r>
             <w:r>
               <w:rPr>
@@ -5667,7 +5667,7 @@
               <w:szCs w:val="22"/>
             </w:rPr>
           </w:pPr>
-          <w:hyperlink w:anchor="_Toc109393697" w:history="1">
+          <w:hyperlink w:anchor="_Toc109422053" w:history="1">
             <w:r>
               <w:rPr>
                 <w:rStyle w:val="Hyperlink"/>
@@ -5711,7 +5711,7 @@
                 <w:noProof/>
                 <w:webHidden/>
               </w:rPr>
-              <w:instrText xml:space="preserve"> PAGEREF _Toc109393697 \h </w:instrText>
+              <w:instrText xml:space="preserve"> PAGEREF _Toc109422053 \h </w:instrText>
             </w:r>
             <w:r>
               <w:rPr>
@@ -5757,7 +5757,7 @@
               <w:szCs w:val="22"/>
             </w:rPr>
           </w:pPr>
-          <w:hyperlink w:anchor="_Toc109393698" w:history="1">
+          <w:hyperlink w:anchor="_Toc109422054" w:history="1">
             <w:r>
               <w:rPr>
                 <w:rStyle w:val="Hyperlink"/>
@@ -5801,7 +5801,7 @@
                 <w:noProof/>
                 <w:webHidden/>
               </w:rPr>
-              <w:instrText xml:space="preserve"> PAGEREF _Toc109393698 \h </w:instrText>
+              <w:instrText xml:space="preserve"> PAGEREF _Toc109422054 \h </w:instrText>
             </w:r>
             <w:r>
               <w:rPr>
@@ -5847,7 +5847,7 @@
               <w:szCs w:val="22"/>
             </w:rPr>
           </w:pPr>
-          <w:hyperlink w:anchor="_Toc109393699" w:history="1">
+          <w:hyperlink w:anchor="_Toc109422055" w:history="1">
             <w:r>
               <w:rPr>
                 <w:rStyle w:val="Hyperlink"/>
@@ -5891,7 +5891,7 @@
                 <w:noProof/>
                 <w:webHidden/>
               </w:rPr>
-              <w:instrText xml:space="preserve"> PAGEREF _Toc109393699 \h </w:instrText>
+              <w:instrText xml:space="preserve"> PAGEREF _Toc109422055 \h </w:instrText>
             </w:r>
             <w:r>
               <w:rPr>
@@ -5937,7 +5937,7 @@
               <w:szCs w:val="22"/>
             </w:rPr>
           </w:pPr>
-          <w:hyperlink w:anchor="_Toc109393700" w:history="1">
+          <w:hyperlink w:anchor="_Toc109422056" w:history="1">
             <w:r>
               <w:rPr>
                 <w:rStyle w:val="Hyperlink"/>
@@ -5981,7 +5981,7 @@
                 <w:noProof/>
                 <w:webHidden/>
               </w:rPr>
-              <w:instrText xml:space="preserve"> PAGEREF _Toc109393700 \h </w:instrText>
+              <w:instrText xml:space="preserve"> PAGEREF _Toc109422056 \h </w:instrText>
             </w:r>
             <w:r>
               <w:rPr>
@@ -6027,7 +6027,7 @@
               <w:szCs w:val="22"/>
             </w:rPr>
           </w:pPr>
-          <w:hyperlink w:anchor="_Toc109393701" w:history="1">
+          <w:hyperlink w:anchor="_Toc109422057" w:history="1">
             <w:r>
               <w:rPr>
                 <w:rStyle w:val="Hyperlink"/>
@@ -6071,7 +6071,7 @@
                 <w:noProof/>
                 <w:webHidden/>
               </w:rPr>
-              <w:instrText xml:space="preserve"> PAGEREF _Toc109393701 \h </w:instrText>
+              <w:instrText xml:space="preserve"> PAGEREF _Toc109422057 \h </w:instrText>
             </w:r>
             <w:r>
               <w:rPr>
@@ -6117,7 +6117,7 @@
               <w:szCs w:val="22"/>
             </w:rPr>
           </w:pPr>
-          <w:hyperlink w:anchor="_Toc109393702" w:history="1">
+          <w:hyperlink w:anchor="_Toc109422058" w:history="1">
             <w:r>
               <w:rPr>
                 <w:rStyle w:val="Hyperlink"/>
@@ -6161,7 +6161,7 @@
                 <w:noProof/>
                 <w:webHidden/>
               </w:rPr>
-              <w:instrText xml:space="preserve"> PAGEREF _Toc109393702 \h </w:instrText>
+              <w:instrText xml:space="preserve"> PAGEREF _Toc109422058 \h </w:instrText>
             </w:r>
             <w:r>
               <w:rPr>
@@ -6207,7 +6207,7 @@
               <w:szCs w:val="22"/>
             </w:rPr>
           </w:pPr>
-          <w:hyperlink w:anchor="_Toc109393703" w:history="1">
+          <w:hyperlink w:anchor="_Toc109422059" w:history="1">
             <w:r>
               <w:rPr>
                 <w:rStyle w:val="Hyperlink"/>
@@ -6230,28 +6230,7 @@
                 <w:rStyle w:val="Hyperlink"/>
                 <w:noProof/>
               </w:rPr>
-              <w:t>Firmware for Raspbe</w:t>
-            </w:r>
-            <w:r>
-              <w:rPr>
-                <w:rStyle w:val="Hyperlink"/>
-                <w:noProof/>
-              </w:rPr>
-              <w:t>r</w:t>
-            </w:r>
-            <w:r>
-              <w:rPr>
-                <w:rStyle w:val="Hyperlink"/>
-                <w:noProof/>
-              </w:rPr>
-              <w:t xml:space="preserve">ry Pi </w:t>
-            </w:r>
-            <w:r>
-              <w:rPr>
-                <w:rStyle w:val="Hyperlink"/>
-                <w:noProof/>
-              </w:rPr>
-              <w:t>4</w:t>
+              <w:t>Firmware for Raspberry Pi 4</w:t>
             </w:r>
             <w:r>
               <w:rPr>
@@ -6272,7 +6251,7 @@
                 <w:noProof/>
                 <w:webHidden/>
               </w:rPr>
-              <w:instrText xml:space="preserve"> PAGEREF _Toc109393703 \h </w:instrText>
+              <w:instrText xml:space="preserve"> PAGEREF _Toc109422059 \h </w:instrText>
             </w:r>
             <w:r>
               <w:rPr>
@@ -6292,7 +6271,7 @@
                 <w:noProof/>
                 <w:webHidden/>
               </w:rPr>
-              <w:t>24</w:t>
+              <w:t>25</w:t>
             </w:r>
             <w:r>
               <w:rPr>
@@ -6318,7 +6297,7 @@
               <w:szCs w:val="22"/>
             </w:rPr>
           </w:pPr>
-          <w:hyperlink w:anchor="_Toc109393704" w:history="1">
+          <w:hyperlink w:anchor="_Toc109422060" w:history="1">
             <w:r>
               <w:rPr>
                 <w:rStyle w:val="Hyperlink"/>
@@ -6362,7 +6341,7 @@
                 <w:noProof/>
                 <w:webHidden/>
               </w:rPr>
-              <w:instrText xml:space="preserve"> PAGEREF _Toc109393704 \h </w:instrText>
+              <w:instrText xml:space="preserve"> PAGEREF _Toc109422060 \h </w:instrText>
             </w:r>
             <w:r>
               <w:rPr>
@@ -6382,7 +6361,7 @@
                 <w:noProof/>
                 <w:webHidden/>
               </w:rPr>
-              <w:t>24</w:t>
+              <w:t>26</w:t>
             </w:r>
             <w:r>
               <w:rPr>
@@ -6408,7 +6387,7 @@
               <w:szCs w:val="22"/>
             </w:rPr>
           </w:pPr>
-          <w:hyperlink w:anchor="_Toc109393705" w:history="1">
+          <w:hyperlink w:anchor="_Toc109422061" w:history="1">
             <w:r>
               <w:rPr>
                 <w:rStyle w:val="Hyperlink"/>
@@ -6452,7 +6431,7 @@
                 <w:noProof/>
                 <w:webHidden/>
               </w:rPr>
-              <w:instrText xml:space="preserve"> PAGEREF _Toc109393705 \h </w:instrText>
+              <w:instrText xml:space="preserve"> PAGEREF _Toc109422061 \h </w:instrText>
             </w:r>
             <w:r>
               <w:rPr>
@@ -6472,7 +6451,7 @@
                 <w:noProof/>
                 <w:webHidden/>
               </w:rPr>
-              <w:t>24</w:t>
+              <w:t>26</w:t>
             </w:r>
             <w:r>
               <w:rPr>
@@ -6498,7 +6477,7 @@
               <w:szCs w:val="22"/>
             </w:rPr>
           </w:pPr>
-          <w:hyperlink w:anchor="_Toc109393706" w:history="1">
+          <w:hyperlink w:anchor="_Toc109422062" w:history="1">
             <w:r>
               <w:rPr>
                 <w:rStyle w:val="Hyperlink"/>
@@ -6542,7 +6521,7 @@
                 <w:noProof/>
                 <w:webHidden/>
               </w:rPr>
-              <w:instrText xml:space="preserve"> PAGEREF _Toc109393706 \h </w:instrText>
+              <w:instrText xml:space="preserve"> PAGEREF _Toc109422062 \h </w:instrText>
             </w:r>
             <w:r>
               <w:rPr>
@@ -6562,7 +6541,7 @@
                 <w:noProof/>
                 <w:webHidden/>
               </w:rPr>
-              <w:t>24</w:t>
+              <w:t>26</w:t>
             </w:r>
             <w:r>
               <w:rPr>
@@ -6588,7 +6567,7 @@
               <w:szCs w:val="22"/>
             </w:rPr>
           </w:pPr>
-          <w:hyperlink w:anchor="_Toc109393707" w:history="1">
+          <w:hyperlink w:anchor="_Toc109422063" w:history="1">
             <w:r>
               <w:rPr>
                 <w:rStyle w:val="Hyperlink"/>
@@ -6632,7 +6611,7 @@
                 <w:noProof/>
                 <w:webHidden/>
               </w:rPr>
-              <w:instrText xml:space="preserve"> PAGEREF _Toc109393707 \h </w:instrText>
+              <w:instrText xml:space="preserve"> PAGEREF _Toc109422063 \h </w:instrText>
             </w:r>
             <w:r>
               <w:rPr>
@@ -6652,7 +6631,7 @@
                 <w:noProof/>
                 <w:webHidden/>
               </w:rPr>
-              <w:t>25</w:t>
+              <w:t>26</w:t>
             </w:r>
             <w:r>
               <w:rPr>
@@ -6678,7 +6657,7 @@
               <w:szCs w:val="22"/>
             </w:rPr>
           </w:pPr>
-          <w:hyperlink w:anchor="_Toc109393708" w:history="1">
+          <w:hyperlink w:anchor="_Toc109422064" w:history="1">
             <w:r>
               <w:rPr>
                 <w:rStyle w:val="Hyperlink"/>
@@ -6722,7 +6701,7 @@
                 <w:noProof/>
                 <w:webHidden/>
               </w:rPr>
-              <w:instrText xml:space="preserve"> PAGEREF _Toc109393708 \h </w:instrText>
+              <w:instrText xml:space="preserve"> PAGEREF _Toc109422064 \h </w:instrText>
             </w:r>
             <w:r>
               <w:rPr>
@@ -6742,7 +6721,7 @@
                 <w:noProof/>
                 <w:webHidden/>
               </w:rPr>
-              <w:t>25</w:t>
+              <w:t>26</w:t>
             </w:r>
             <w:r>
               <w:rPr>
@@ -6768,7 +6747,7 @@
               <w:szCs w:val="22"/>
             </w:rPr>
           </w:pPr>
-          <w:hyperlink w:anchor="_Toc109393709" w:history="1">
+          <w:hyperlink w:anchor="_Toc109422065" w:history="1">
             <w:r>
               <w:rPr>
                 <w:rStyle w:val="Hyperlink"/>
@@ -6812,7 +6791,7 @@
                 <w:noProof/>
                 <w:webHidden/>
               </w:rPr>
-              <w:instrText xml:space="preserve"> PAGEREF _Toc109393709 \h </w:instrText>
+              <w:instrText xml:space="preserve"> PAGEREF _Toc109422065 \h </w:instrText>
             </w:r>
             <w:r>
               <w:rPr>
@@ -6832,7 +6811,7 @@
                 <w:noProof/>
                 <w:webHidden/>
               </w:rPr>
-              <w:t>25</w:t>
+              <w:t>26</w:t>
             </w:r>
             <w:r>
               <w:rPr>
@@ -6858,7 +6837,7 @@
               <w:szCs w:val="22"/>
             </w:rPr>
           </w:pPr>
-          <w:hyperlink w:anchor="_Toc109393710" w:history="1">
+          <w:hyperlink w:anchor="_Toc109422066" w:history="1">
             <w:r>
               <w:rPr>
                 <w:rStyle w:val="Hyperlink"/>
@@ -6885,7 +6864,7 @@
                 <w:noProof/>
                 <w:webHidden/>
               </w:rPr>
-              <w:instrText xml:space="preserve"> PAGEREF _Toc109393710 \h </w:instrText>
+              <w:instrText xml:space="preserve"> PAGEREF _Toc109422066 \h </w:instrText>
             </w:r>
             <w:r>
               <w:rPr>
@@ -6905,7 +6884,7 @@
                 <w:noProof/>
                 <w:webHidden/>
               </w:rPr>
-              <w:t>25</w:t>
+              <w:t>26</w:t>
             </w:r>
             <w:r>
               <w:rPr>
@@ -6931,7 +6910,7 @@
               <w:szCs w:val="22"/>
             </w:rPr>
           </w:pPr>
-          <w:hyperlink w:anchor="_Toc109393711" w:history="1">
+          <w:hyperlink w:anchor="_Toc109422067" w:history="1">
             <w:r>
               <w:rPr>
                 <w:rStyle w:val="Hyperlink"/>
@@ -6975,7 +6954,7 @@
                 <w:noProof/>
                 <w:webHidden/>
               </w:rPr>
-              <w:instrText xml:space="preserve"> PAGEREF _Toc109393711 \h </w:instrText>
+              <w:instrText xml:space="preserve"> PAGEREF _Toc109422067 \h </w:instrText>
             </w:r>
             <w:r>
               <w:rPr>
@@ -6995,7 +6974,7 @@
                 <w:noProof/>
                 <w:webHidden/>
               </w:rPr>
-              <w:t>25</w:t>
+              <w:t>26</w:t>
             </w:r>
             <w:r>
               <w:rPr>
@@ -7021,7 +7000,7 @@
               <w:szCs w:val="22"/>
             </w:rPr>
           </w:pPr>
-          <w:hyperlink w:anchor="_Toc109393712" w:history="1">
+          <w:hyperlink w:anchor="_Toc109422068" w:history="1">
             <w:r>
               <w:rPr>
                 <w:rStyle w:val="Hyperlink"/>
@@ -7065,7 +7044,7 @@
                 <w:noProof/>
                 <w:webHidden/>
               </w:rPr>
-              <w:instrText xml:space="preserve"> PAGEREF _Toc109393712 \h </w:instrText>
+              <w:instrText xml:space="preserve"> PAGEREF _Toc109422068 \h </w:instrText>
             </w:r>
             <w:r>
               <w:rPr>
@@ -7085,7 +7064,7 @@
                 <w:noProof/>
                 <w:webHidden/>
               </w:rPr>
-              <w:t>25</w:t>
+              <w:t>26</w:t>
             </w:r>
             <w:r>
               <w:rPr>
@@ -7111,7 +7090,7 @@
               <w:szCs w:val="22"/>
             </w:rPr>
           </w:pPr>
-          <w:hyperlink w:anchor="_Toc109393713" w:history="1">
+          <w:hyperlink w:anchor="_Toc109422069" w:history="1">
             <w:r>
               <w:rPr>
                 <w:rStyle w:val="Hyperlink"/>
@@ -7155,7 +7134,7 @@
                 <w:noProof/>
                 <w:webHidden/>
               </w:rPr>
-              <w:instrText xml:space="preserve"> PAGEREF _Toc109393713 \h </w:instrText>
+              <w:instrText xml:space="preserve"> PAGEREF _Toc109422069 \h </w:instrText>
             </w:r>
             <w:r>
               <w:rPr>
@@ -7175,7 +7154,7 @@
                 <w:noProof/>
                 <w:webHidden/>
               </w:rPr>
-              <w:t>25</w:t>
+              <w:t>26</w:t>
             </w:r>
             <w:r>
               <w:rPr>
@@ -7201,7 +7180,7 @@
               <w:szCs w:val="22"/>
             </w:rPr>
           </w:pPr>
-          <w:hyperlink w:anchor="_Toc109393714" w:history="1">
+          <w:hyperlink w:anchor="_Toc109422070" w:history="1">
             <w:r>
               <w:rPr>
                 <w:rStyle w:val="Hyperlink"/>
@@ -7245,7 +7224,7 @@
                 <w:noProof/>
                 <w:webHidden/>
               </w:rPr>
-              <w:instrText xml:space="preserve"> PAGEREF _Toc109393714 \h </w:instrText>
+              <w:instrText xml:space="preserve"> PAGEREF _Toc109422070 \h </w:instrText>
             </w:r>
             <w:r>
               <w:rPr>
@@ -7265,7 +7244,7 @@
                 <w:noProof/>
                 <w:webHidden/>
               </w:rPr>
-              <w:t>25</w:t>
+              <w:t>26</w:t>
             </w:r>
             <w:r>
               <w:rPr>
@@ -7291,7 +7270,7 @@
               <w:szCs w:val="22"/>
             </w:rPr>
           </w:pPr>
-          <w:hyperlink w:anchor="_Toc109393715" w:history="1">
+          <w:hyperlink w:anchor="_Toc109422071" w:history="1">
             <w:r>
               <w:rPr>
                 <w:rStyle w:val="Hyperlink"/>
@@ -7335,7 +7314,7 @@
                 <w:noProof/>
                 <w:webHidden/>
               </w:rPr>
-              <w:instrText xml:space="preserve"> PAGEREF _Toc109393715 \h </w:instrText>
+              <w:instrText xml:space="preserve"> PAGEREF _Toc109422071 \h </w:instrText>
             </w:r>
             <w:r>
               <w:rPr>
@@ -7355,7 +7334,7 @@
                 <w:noProof/>
                 <w:webHidden/>
               </w:rPr>
-              <w:t>25</w:t>
+              <w:t>26</w:t>
             </w:r>
             <w:r>
               <w:rPr>
@@ -7381,13 +7360,13 @@
               <w:szCs w:val="22"/>
             </w:rPr>
           </w:pPr>
-          <w:hyperlink w:anchor="_Toc109393716" w:history="1">
+          <w:hyperlink w:anchor="_Toc109422072" w:history="1">
             <w:r>
               <w:rPr>
                 <w:rStyle w:val="Hyperlink"/>
                 <w:noProof/>
               </w:rPr>
-              <w:t>CHAPTER 6. OPTIMIZATION</w:t>
+              <w:t>CHAPTER 6. EXPERIMENTAL RESULTS</w:t>
             </w:r>
             <w:r>
               <w:rPr>
@@ -7408,7 +7387,7 @@
                 <w:noProof/>
                 <w:webHidden/>
               </w:rPr>
-              <w:instrText xml:space="preserve"> PAGEREF _Toc109393716 \h </w:instrText>
+              <w:instrText xml:space="preserve"> PAGEREF _Toc109422072 \h </w:instrText>
             </w:r>
             <w:r>
               <w:rPr>
@@ -7428,7 +7407,7 @@
                 <w:noProof/>
                 <w:webHidden/>
               </w:rPr>
-              <w:t>25</w:t>
+              <w:t>26</w:t>
             </w:r>
             <w:r>
               <w:rPr>
@@ -7454,7 +7433,7 @@
               <w:szCs w:val="22"/>
             </w:rPr>
           </w:pPr>
-          <w:hyperlink w:anchor="_Toc109393717" w:history="1">
+          <w:hyperlink w:anchor="_Toc109422073" w:history="1">
             <w:r>
               <w:rPr>
                 <w:rStyle w:val="Hyperlink"/>
@@ -7477,7 +7456,7 @@
                 <w:rStyle w:val="Hyperlink"/>
                 <w:noProof/>
               </w:rPr>
-              <w:t>Object oriented programming</w:t>
+              <w:t>Comparison of PID controller and Fuzzy PID controller</w:t>
             </w:r>
             <w:r>
               <w:rPr>
@@ -7498,7 +7477,7 @@
                 <w:noProof/>
                 <w:webHidden/>
               </w:rPr>
-              <w:instrText xml:space="preserve"> PAGEREF _Toc109393717 \h </w:instrText>
+              <w:instrText xml:space="preserve"> PAGEREF _Toc109422073 \h </w:instrText>
             </w:r>
             <w:r>
               <w:rPr>
@@ -7518,7 +7497,7 @@
                 <w:noProof/>
                 <w:webHidden/>
               </w:rPr>
-              <w:t>25</w:t>
+              <w:t>26</w:t>
             </w:r>
             <w:r>
               <w:rPr>
@@ -7544,7 +7523,7 @@
               <w:szCs w:val="22"/>
             </w:rPr>
           </w:pPr>
-          <w:hyperlink w:anchor="_Toc109393718" w:history="1">
+          <w:hyperlink w:anchor="_Toc109422074" w:history="1">
             <w:r>
               <w:rPr>
                 <w:rStyle w:val="Hyperlink"/>
@@ -7567,7 +7546,7 @@
                 <w:rStyle w:val="Hyperlink"/>
                 <w:noProof/>
               </w:rPr>
-              <w:t>Multithreading programming</w:t>
+              <w:t>Obstacle avoidance using an array of ultrasonic sensors test cases</w:t>
             </w:r>
             <w:r>
               <w:rPr>
@@ -7588,7 +7567,7 @@
                 <w:noProof/>
                 <w:webHidden/>
               </w:rPr>
-              <w:instrText xml:space="preserve"> PAGEREF _Toc109393718 \h </w:instrText>
+              <w:instrText xml:space="preserve"> PAGEREF _Toc109422074 \h </w:instrText>
             </w:r>
             <w:r>
               <w:rPr>
@@ -7608,7 +7587,187 @@
                 <w:noProof/>
                 <w:webHidden/>
               </w:rPr>
-              <w:t>25</w:t>
+              <w:t>26</w:t>
+            </w:r>
+            <w:r>
+              <w:rPr>
+                <w:noProof/>
+                <w:webHidden/>
+              </w:rPr>
+              <w:fldChar w:fldCharType="end"/>
+            </w:r>
+          </w:hyperlink>
+        </w:p>
+        <w:p>
+          <w:pPr>
+            <w:pStyle w:val="TOC2"/>
+            <w:tabs>
+              <w:tab w:val="left" w:pos="780"/>
+              <w:tab w:val="right" w:leader="dot" w:pos="8494"/>
+            </w:tabs>
+            <w:rPr>
+              <w:rFonts w:asciiTheme="minorHAnsi" w:eastAsiaTheme="minorEastAsia" w:hAnsiTheme="minorHAnsi" w:cstheme="minorBidi"/>
+              <w:noProof/>
+              <w:color w:val="auto"/>
+              <w:sz w:val="22"/>
+              <w:szCs w:val="22"/>
+            </w:rPr>
+          </w:pPr>
+          <w:hyperlink w:anchor="_Toc109422075" w:history="1">
+            <w:r>
+              <w:rPr>
+                <w:rStyle w:val="Hyperlink"/>
+                <w:noProof/>
+              </w:rPr>
+              <w:t>6.3</w:t>
+            </w:r>
+            <w:r>
+              <w:rPr>
+                <w:rFonts w:asciiTheme="minorHAnsi" w:eastAsiaTheme="minorEastAsia" w:hAnsiTheme="minorHAnsi" w:cstheme="minorBidi"/>
+                <w:noProof/>
+                <w:color w:val="auto"/>
+                <w:sz w:val="22"/>
+                <w:szCs w:val="22"/>
+              </w:rPr>
+              <w:tab/>
+            </w:r>
+            <w:r>
+              <w:rPr>
+                <w:rStyle w:val="Hyperlink"/>
+                <w:noProof/>
+              </w:rPr>
+              <w:t>Restaurant serving test cases</w:t>
+            </w:r>
+            <w:r>
+              <w:rPr>
+                <w:noProof/>
+                <w:webHidden/>
+              </w:rPr>
+              <w:tab/>
+            </w:r>
+            <w:r>
+              <w:rPr>
+                <w:noProof/>
+                <w:webHidden/>
+              </w:rPr>
+              <w:fldChar w:fldCharType="begin"/>
+            </w:r>
+            <w:r>
+              <w:rPr>
+                <w:noProof/>
+                <w:webHidden/>
+              </w:rPr>
+              <w:instrText xml:space="preserve"> PAGEREF _Toc109422075 \h </w:instrText>
+            </w:r>
+            <w:r>
+              <w:rPr>
+                <w:noProof/>
+                <w:webHidden/>
+              </w:rPr>
+            </w:r>
+            <w:r>
+              <w:rPr>
+                <w:noProof/>
+                <w:webHidden/>
+              </w:rPr>
+              <w:fldChar w:fldCharType="separate"/>
+            </w:r>
+            <w:r>
+              <w:rPr>
+                <w:noProof/>
+                <w:webHidden/>
+              </w:rPr>
+              <w:t>26</w:t>
+            </w:r>
+            <w:r>
+              <w:rPr>
+                <w:noProof/>
+                <w:webHidden/>
+              </w:rPr>
+              <w:fldChar w:fldCharType="end"/>
+            </w:r>
+          </w:hyperlink>
+        </w:p>
+        <w:p>
+          <w:pPr>
+            <w:pStyle w:val="TOC2"/>
+            <w:tabs>
+              <w:tab w:val="left" w:pos="780"/>
+              <w:tab w:val="right" w:leader="dot" w:pos="8494"/>
+            </w:tabs>
+            <w:rPr>
+              <w:rFonts w:asciiTheme="minorHAnsi" w:eastAsiaTheme="minorEastAsia" w:hAnsiTheme="minorHAnsi" w:cstheme="minorBidi"/>
+              <w:noProof/>
+              <w:color w:val="auto"/>
+              <w:sz w:val="22"/>
+              <w:szCs w:val="22"/>
+            </w:rPr>
+          </w:pPr>
+          <w:hyperlink w:anchor="_Toc109422076" w:history="1">
+            <w:r>
+              <w:rPr>
+                <w:rStyle w:val="Hyperlink"/>
+                <w:noProof/>
+              </w:rPr>
+              <w:t>6.4</w:t>
+            </w:r>
+            <w:r>
+              <w:rPr>
+                <w:rFonts w:asciiTheme="minorHAnsi" w:eastAsiaTheme="minorEastAsia" w:hAnsiTheme="minorHAnsi" w:cstheme="minorBidi"/>
+                <w:noProof/>
+                <w:color w:val="auto"/>
+                <w:sz w:val="22"/>
+                <w:szCs w:val="22"/>
+              </w:rPr>
+              <w:tab/>
+            </w:r>
+            <w:r>
+              <w:rPr>
+                <w:rStyle w:val="Hyperlink"/>
+                <w:noProof/>
+              </w:rPr>
+              <w:t>Serving mobile robot design result ?</w:t>
+            </w:r>
+            <w:r>
+              <w:rPr>
+                <w:noProof/>
+                <w:webHidden/>
+              </w:rPr>
+              <w:tab/>
+            </w:r>
+            <w:r>
+              <w:rPr>
+                <w:noProof/>
+                <w:webHidden/>
+              </w:rPr>
+              <w:fldChar w:fldCharType="begin"/>
+            </w:r>
+            <w:r>
+              <w:rPr>
+                <w:noProof/>
+                <w:webHidden/>
+              </w:rPr>
+              <w:instrText xml:space="preserve"> PAGEREF _Toc109422076 \h </w:instrText>
+            </w:r>
+            <w:r>
+              <w:rPr>
+                <w:noProof/>
+                <w:webHidden/>
+              </w:rPr>
+            </w:r>
+            <w:r>
+              <w:rPr>
+                <w:noProof/>
+                <w:webHidden/>
+              </w:rPr>
+              <w:fldChar w:fldCharType="separate"/>
+            </w:r>
+            <w:r>
+              <w:rPr>
+                <w:noProof/>
+                <w:webHidden/>
+              </w:rPr>
+              <w:t>26</w:t>
             </w:r>
             <w:r>
               <w:rPr>
@@ -7634,13 +7793,13 @@
               <w:szCs w:val="22"/>
             </w:rPr>
           </w:pPr>
-          <w:hyperlink w:anchor="_Toc109393719" w:history="1">
+          <w:hyperlink w:anchor="_Toc109422077" w:history="1">
             <w:r>
               <w:rPr>
                 <w:rStyle w:val="Hyperlink"/>
                 <w:noProof/>
               </w:rPr>
-              <w:t>CHAPTER 7. EXPERIMENTAL RESULTS</w:t>
+              <w:t>REFERENCES</w:t>
             </w:r>
             <w:r>
               <w:rPr>
@@ -7661,7 +7820,7 @@
                 <w:noProof/>
                 <w:webHidden/>
               </w:rPr>
-              <w:instrText xml:space="preserve"> PAGEREF _Toc109393719 \h </w:instrText>
+              <w:instrText xml:space="preserve"> PAGEREF _Toc109422077 \h </w:instrText>
             </w:r>
             <w:r>
               <w:rPr>
@@ -7681,367 +7840,7 @@
                 <w:noProof/>
                 <w:webHidden/>
               </w:rPr>
-              <w:t>25</w:t>
-            </w:r>
-            <w:r>
-              <w:rPr>
-                <w:noProof/>
-                <w:webHidden/>
-              </w:rPr>
-              <w:fldChar w:fldCharType="end"/>
-            </w:r>
-          </w:hyperlink>
-        </w:p>
-        <w:p>
-          <w:pPr>
-            <w:pStyle w:val="TOC2"/>
-            <w:tabs>
-              <w:tab w:val="left" w:pos="780"/>
-              <w:tab w:val="right" w:leader="dot" w:pos="8494"/>
-            </w:tabs>
-            <w:rPr>
-              <w:rFonts w:asciiTheme="minorHAnsi" w:eastAsiaTheme="minorEastAsia" w:hAnsiTheme="minorHAnsi" w:cstheme="minorBidi"/>
-              <w:noProof/>
-              <w:color w:val="auto"/>
-              <w:sz w:val="22"/>
-              <w:szCs w:val="22"/>
-            </w:rPr>
-          </w:pPr>
-          <w:hyperlink w:anchor="_Toc109393720" w:history="1">
-            <w:r>
-              <w:rPr>
-                <w:rStyle w:val="Hyperlink"/>
-                <w:noProof/>
-              </w:rPr>
-              <w:t>7.1</w:t>
-            </w:r>
-            <w:r>
-              <w:rPr>
-                <w:rFonts w:asciiTheme="minorHAnsi" w:eastAsiaTheme="minorEastAsia" w:hAnsiTheme="minorHAnsi" w:cstheme="minorBidi"/>
-                <w:noProof/>
-                <w:color w:val="auto"/>
-                <w:sz w:val="22"/>
-                <w:szCs w:val="22"/>
-              </w:rPr>
-              <w:tab/>
-            </w:r>
-            <w:r>
-              <w:rPr>
-                <w:rStyle w:val="Hyperlink"/>
-                <w:noProof/>
-              </w:rPr>
-              <w:t>Comparison of PID controller and Fuzzy PID controller</w:t>
-            </w:r>
-            <w:r>
-              <w:rPr>
-                <w:noProof/>
-                <w:webHidden/>
-              </w:rPr>
-              <w:tab/>
-            </w:r>
-            <w:r>
-              <w:rPr>
-                <w:noProof/>
-                <w:webHidden/>
-              </w:rPr>
-              <w:fldChar w:fldCharType="begin"/>
-            </w:r>
-            <w:r>
-              <w:rPr>
-                <w:noProof/>
-                <w:webHidden/>
-              </w:rPr>
-              <w:instrText xml:space="preserve"> PAGEREF _Toc109393720 \h </w:instrText>
-            </w:r>
-            <w:r>
-              <w:rPr>
-                <w:noProof/>
-                <w:webHidden/>
-              </w:rPr>
-            </w:r>
-            <w:r>
-              <w:rPr>
-                <w:noProof/>
-                <w:webHidden/>
-              </w:rPr>
-              <w:fldChar w:fldCharType="separate"/>
-            </w:r>
-            <w:r>
-              <w:rPr>
-                <w:noProof/>
-                <w:webHidden/>
-              </w:rPr>
-              <w:t>25</w:t>
-            </w:r>
-            <w:r>
-              <w:rPr>
-                <w:noProof/>
-                <w:webHidden/>
-              </w:rPr>
-              <w:fldChar w:fldCharType="end"/>
-            </w:r>
-          </w:hyperlink>
-        </w:p>
-        <w:p>
-          <w:pPr>
-            <w:pStyle w:val="TOC2"/>
-            <w:tabs>
-              <w:tab w:val="left" w:pos="780"/>
-              <w:tab w:val="right" w:leader="dot" w:pos="8494"/>
-            </w:tabs>
-            <w:rPr>
-              <w:rFonts w:asciiTheme="minorHAnsi" w:eastAsiaTheme="minorEastAsia" w:hAnsiTheme="minorHAnsi" w:cstheme="minorBidi"/>
-              <w:noProof/>
-              <w:color w:val="auto"/>
-              <w:sz w:val="22"/>
-              <w:szCs w:val="22"/>
-            </w:rPr>
-          </w:pPr>
-          <w:hyperlink w:anchor="_Toc109393721" w:history="1">
-            <w:r>
-              <w:rPr>
-                <w:rStyle w:val="Hyperlink"/>
-                <w:noProof/>
-              </w:rPr>
-              <w:t>7.2</w:t>
-            </w:r>
-            <w:r>
-              <w:rPr>
-                <w:rFonts w:asciiTheme="minorHAnsi" w:eastAsiaTheme="minorEastAsia" w:hAnsiTheme="minorHAnsi" w:cstheme="minorBidi"/>
-                <w:noProof/>
-                <w:color w:val="auto"/>
-                <w:sz w:val="22"/>
-                <w:szCs w:val="22"/>
-              </w:rPr>
-              <w:tab/>
-            </w:r>
-            <w:r>
-              <w:rPr>
-                <w:rStyle w:val="Hyperlink"/>
-                <w:noProof/>
-              </w:rPr>
-              <w:t>Obstacle avoidance using an array of ultrasonic sensors test cases</w:t>
-            </w:r>
-            <w:r>
-              <w:rPr>
-                <w:noProof/>
-                <w:webHidden/>
-              </w:rPr>
-              <w:tab/>
-            </w:r>
-            <w:r>
-              <w:rPr>
-                <w:noProof/>
-                <w:webHidden/>
-              </w:rPr>
-              <w:fldChar w:fldCharType="begin"/>
-            </w:r>
-            <w:r>
-              <w:rPr>
-                <w:noProof/>
-                <w:webHidden/>
-              </w:rPr>
-              <w:instrText xml:space="preserve"> PAGEREF _Toc109393721 \h </w:instrText>
-            </w:r>
-            <w:r>
-              <w:rPr>
-                <w:noProof/>
-                <w:webHidden/>
-              </w:rPr>
-            </w:r>
-            <w:r>
-              <w:rPr>
-                <w:noProof/>
-                <w:webHidden/>
-              </w:rPr>
-              <w:fldChar w:fldCharType="separate"/>
-            </w:r>
-            <w:r>
-              <w:rPr>
-                <w:noProof/>
-                <w:webHidden/>
-              </w:rPr>
-              <w:t>25</w:t>
-            </w:r>
-            <w:r>
-              <w:rPr>
-                <w:noProof/>
-                <w:webHidden/>
-              </w:rPr>
-              <w:fldChar w:fldCharType="end"/>
-            </w:r>
-          </w:hyperlink>
-        </w:p>
-        <w:p>
-          <w:pPr>
-            <w:pStyle w:val="TOC2"/>
-            <w:tabs>
-              <w:tab w:val="left" w:pos="780"/>
-              <w:tab w:val="right" w:leader="dot" w:pos="8494"/>
-            </w:tabs>
-            <w:rPr>
-              <w:rFonts w:asciiTheme="minorHAnsi" w:eastAsiaTheme="minorEastAsia" w:hAnsiTheme="minorHAnsi" w:cstheme="minorBidi"/>
-              <w:noProof/>
-              <w:color w:val="auto"/>
-              <w:sz w:val="22"/>
-              <w:szCs w:val="22"/>
-            </w:rPr>
-          </w:pPr>
-          <w:hyperlink w:anchor="_Toc109393722" w:history="1">
-            <w:r>
-              <w:rPr>
-                <w:rStyle w:val="Hyperlink"/>
-                <w:noProof/>
-              </w:rPr>
-              <w:t>7.3</w:t>
-            </w:r>
-            <w:r>
-              <w:rPr>
-                <w:rFonts w:asciiTheme="minorHAnsi" w:eastAsiaTheme="minorEastAsia" w:hAnsiTheme="minorHAnsi" w:cstheme="minorBidi"/>
-                <w:noProof/>
-                <w:color w:val="auto"/>
-                <w:sz w:val="22"/>
-                <w:szCs w:val="22"/>
-              </w:rPr>
-              <w:tab/>
-            </w:r>
-            <w:r>
-              <w:rPr>
-                <w:rStyle w:val="Hyperlink"/>
-                <w:noProof/>
-              </w:rPr>
-              <w:t>Restaurant serving test cases</w:t>
-            </w:r>
-            <w:r>
-              <w:rPr>
-                <w:noProof/>
-                <w:webHidden/>
-              </w:rPr>
-              <w:tab/>
-            </w:r>
-            <w:r>
-              <w:rPr>
-                <w:noProof/>
-                <w:webHidden/>
-              </w:rPr>
-              <w:fldChar w:fldCharType="begin"/>
-            </w:r>
-            <w:r>
-              <w:rPr>
-                <w:noProof/>
-                <w:webHidden/>
-              </w:rPr>
-              <w:instrText xml:space="preserve"> PAGEREF _Toc109393722 \h </w:instrText>
-            </w:r>
-            <w:r>
-              <w:rPr>
-                <w:noProof/>
-                <w:webHidden/>
-              </w:rPr>
-            </w:r>
-            <w:r>
-              <w:rPr>
-                <w:noProof/>
-                <w:webHidden/>
-              </w:rPr>
-              <w:fldChar w:fldCharType="separate"/>
-            </w:r>
-            <w:r>
-              <w:rPr>
-                <w:noProof/>
-                <w:webHidden/>
-              </w:rPr>
-              <w:t>25</w:t>
-            </w:r>
-            <w:r>
-              <w:rPr>
-                <w:noProof/>
-                <w:webHidden/>
-              </w:rPr>
-              <w:fldChar w:fldCharType="end"/>
-            </w:r>
-          </w:hyperlink>
-        </w:p>
-        <w:p>
-          <w:pPr>
-            <w:pStyle w:val="TOC2"/>
-            <w:tabs>
-              <w:tab w:val="left" w:pos="780"/>
-              <w:tab w:val="right" w:leader="dot" w:pos="8494"/>
-            </w:tabs>
-            <w:rPr>
-              <w:rFonts w:asciiTheme="minorHAnsi" w:eastAsiaTheme="minorEastAsia" w:hAnsiTheme="minorHAnsi" w:cstheme="minorBidi"/>
-              <w:noProof/>
-              <w:color w:val="auto"/>
-              <w:sz w:val="22"/>
-              <w:szCs w:val="22"/>
-            </w:rPr>
-          </w:pPr>
-          <w:hyperlink w:anchor="_Toc109393723" w:history="1">
-            <w:r>
-              <w:rPr>
-                <w:rStyle w:val="Hyperlink"/>
-                <w:noProof/>
-              </w:rPr>
-              <w:t>7.4</w:t>
-            </w:r>
-            <w:r>
-              <w:rPr>
-                <w:rFonts w:asciiTheme="minorHAnsi" w:eastAsiaTheme="minorEastAsia" w:hAnsiTheme="minorHAnsi" w:cstheme="minorBidi"/>
-                <w:noProof/>
-                <w:color w:val="auto"/>
-                <w:sz w:val="22"/>
-                <w:szCs w:val="22"/>
-              </w:rPr>
-              <w:tab/>
-            </w:r>
-            <w:r>
-              <w:rPr>
-                <w:rStyle w:val="Hyperlink"/>
-                <w:noProof/>
-              </w:rPr>
-              <w:t>Serving mobile robot design result ?</w:t>
-            </w:r>
-            <w:r>
-              <w:rPr>
-                <w:noProof/>
-                <w:webHidden/>
-              </w:rPr>
-              <w:tab/>
-            </w:r>
-            <w:r>
-              <w:rPr>
-                <w:noProof/>
-                <w:webHidden/>
-              </w:rPr>
-              <w:fldChar w:fldCharType="begin"/>
-            </w:r>
-            <w:r>
-              <w:rPr>
-                <w:noProof/>
-                <w:webHidden/>
-              </w:rPr>
-              <w:instrText xml:space="preserve"> PAGEREF _Toc109393723 \h </w:instrText>
-            </w:r>
-            <w:r>
-              <w:rPr>
-                <w:noProof/>
-                <w:webHidden/>
-              </w:rPr>
-            </w:r>
-            <w:r>
-              <w:rPr>
-                <w:noProof/>
-                <w:webHidden/>
-              </w:rPr>
-              <w:fldChar w:fldCharType="separate"/>
-            </w:r>
-            <w:r>
-              <w:rPr>
-                <w:noProof/>
-                <w:webHidden/>
-              </w:rPr>
-              <w:t>25</w:t>
+              <w:t>28</w:t>
             </w:r>
             <w:r>
               <w:rPr>
@@ -8067,13 +7866,13 @@
               <w:szCs w:val="22"/>
             </w:rPr>
           </w:pPr>
-          <w:hyperlink w:anchor="_Toc109393724" w:history="1">
+          <w:hyperlink w:anchor="_Toc109422078" w:history="1">
             <w:r>
               <w:rPr>
                 <w:rStyle w:val="Hyperlink"/>
                 <w:noProof/>
               </w:rPr>
-              <w:t>REFERENCES</w:t>
+              <w:t>APPENDIX</w:t>
             </w:r>
             <w:r>
               <w:rPr>
@@ -8094,7 +7893,7 @@
                 <w:noProof/>
                 <w:webHidden/>
               </w:rPr>
-              <w:instrText xml:space="preserve"> PAGEREF _Toc109393724 \h </w:instrText>
+              <w:instrText xml:space="preserve"> PAGEREF _Toc109422078 \h </w:instrText>
             </w:r>
             <w:r>
               <w:rPr>
@@ -8114,80 +7913,7 @@
                 <w:noProof/>
                 <w:webHidden/>
               </w:rPr>
-              <w:t>27</w:t>
-            </w:r>
-            <w:r>
-              <w:rPr>
-                <w:noProof/>
-                <w:webHidden/>
-              </w:rPr>
-              <w:fldChar w:fldCharType="end"/>
-            </w:r>
-          </w:hyperlink>
-        </w:p>
-        <w:p>
-          <w:pPr>
-            <w:pStyle w:val="TOC1"/>
-            <w:tabs>
-              <w:tab w:val="right" w:leader="dot" w:pos="8494"/>
-            </w:tabs>
-            <w:rPr>
-              <w:rFonts w:asciiTheme="minorHAnsi" w:eastAsiaTheme="minorEastAsia" w:hAnsiTheme="minorHAnsi" w:cstheme="minorBidi"/>
-              <w:b w:val="0"/>
-              <w:noProof/>
-              <w:color w:val="auto"/>
-              <w:sz w:val="22"/>
-              <w:szCs w:val="22"/>
-            </w:rPr>
-          </w:pPr>
-          <w:hyperlink w:anchor="_Toc109393725" w:history="1">
-            <w:r>
-              <w:rPr>
-                <w:rStyle w:val="Hyperlink"/>
-                <w:noProof/>
-              </w:rPr>
-              <w:t>APPENDIX</w:t>
-            </w:r>
-            <w:r>
-              <w:rPr>
-                <w:noProof/>
-                <w:webHidden/>
-              </w:rPr>
-              <w:tab/>
-            </w:r>
-            <w:r>
-              <w:rPr>
-                <w:noProof/>
-                <w:webHidden/>
-              </w:rPr>
-              <w:fldChar w:fldCharType="begin"/>
-            </w:r>
-            <w:r>
-              <w:rPr>
-                <w:noProof/>
-                <w:webHidden/>
-              </w:rPr>
-              <w:instrText xml:space="preserve"> PAGEREF _Toc109393725 \h </w:instrText>
-            </w:r>
-            <w:r>
-              <w:rPr>
-                <w:noProof/>
-                <w:webHidden/>
-              </w:rPr>
-            </w:r>
-            <w:r>
-              <w:rPr>
-                <w:noProof/>
-                <w:webHidden/>
-              </w:rPr>
-              <w:fldChar w:fldCharType="separate"/>
-            </w:r>
-            <w:r>
-              <w:rPr>
-                <w:noProof/>
-                <w:webHidden/>
-              </w:rPr>
-              <w:t>28</w:t>
+              <w:t>29</w:t>
             </w:r>
             <w:r>
               <w:rPr>
@@ -9907,7 +9633,7 @@
       <w:pPr>
         <w:pStyle w:val="Heading1"/>
       </w:pPr>
-      <w:bookmarkStart w:id="1" w:name="_Toc109393666"/>
+      <w:bookmarkStart w:id="1" w:name="_Toc109422022"/>
       <w:r>
         <w:lastRenderedPageBreak/>
         <w:t>GENERAL INTRODUCTION ABOUT MOBILE ROBOT</w:t>
@@ -9918,7 +9644,7 @@
       <w:pPr>
         <w:pStyle w:val="Heading2"/>
       </w:pPr>
-      <w:bookmarkStart w:id="2" w:name="_Toc109393667"/>
+      <w:bookmarkStart w:id="2" w:name="_Toc109422023"/>
       <w:r>
         <w:t>Overall information about mobile robots</w:t>
       </w:r>
@@ -9928,7 +9654,7 @@
       <w:pPr>
         <w:pStyle w:val="Heading3"/>
       </w:pPr>
-      <w:bookmarkStart w:id="3" w:name="_Toc109393668"/>
+      <w:bookmarkStart w:id="3" w:name="_Toc109422024"/>
       <w:r>
         <w:t>Mobile Robot Introduction</w:t>
       </w:r>
@@ -10567,7 +10293,7 @@
           <w:rStyle w:val="eop"/>
         </w:rPr>
       </w:pPr>
-      <w:bookmarkStart w:id="4" w:name="_Toc109393669"/>
+      <w:bookmarkStart w:id="4" w:name="_Toc109422025"/>
       <w:r>
         <w:rPr>
           <w:rStyle w:val="eop"/>
@@ -12001,7 +11727,7 @@
       <w:pPr>
         <w:pStyle w:val="Heading2"/>
       </w:pPr>
-      <w:bookmarkStart w:id="5" w:name="_Toc109393670"/>
+      <w:bookmarkStart w:id="5" w:name="_Toc109422026"/>
       <w:r>
         <w:t>Serving mobile robot design planning</w:t>
       </w:r>
@@ -12012,7 +11738,7 @@
         <w:pStyle w:val="Heading3"/>
       </w:pPr>
       <w:bookmarkStart w:id="6" w:name="_Ref532716934"/>
-      <w:bookmarkStart w:id="7" w:name="_Toc109393671"/>
+      <w:bookmarkStart w:id="7" w:name="_Toc109422027"/>
       <w:r>
         <w:t xml:space="preserve">Design planning of </w:t>
       </w:r>
@@ -12217,7 +11943,7 @@
       <w:pPr>
         <w:pStyle w:val="Heading3"/>
       </w:pPr>
-      <w:bookmarkStart w:id="8" w:name="_Toc109393672"/>
+      <w:bookmarkStart w:id="8" w:name="_Toc109422028"/>
       <w:bookmarkEnd w:id="6"/>
       <w:r>
         <w:t>Scopes of work</w:t>
@@ -13439,7 +13165,7 @@
       <w:pPr>
         <w:pStyle w:val="Heading1"/>
       </w:pPr>
-      <w:bookmarkStart w:id="9" w:name="_Toc109393673"/>
+      <w:bookmarkStart w:id="9" w:name="_Toc109422029"/>
       <w:r>
         <w:t>GENERAL HARDWARE DESIGN FOR SERVING</w:t>
       </w:r>
@@ -13455,7 +13181,7 @@
       <w:pPr>
         <w:pStyle w:val="Heading2"/>
       </w:pPr>
-      <w:bookmarkStart w:id="10" w:name="_Toc109393674"/>
+      <w:bookmarkStart w:id="10" w:name="_Toc109422030"/>
       <w:r>
         <w:t>Hardware components</w:t>
       </w:r>
@@ -13466,7 +13192,7 @@
       <w:pPr>
         <w:pStyle w:val="Heading3"/>
       </w:pPr>
-      <w:bookmarkStart w:id="11" w:name="_Toc109393675"/>
+      <w:bookmarkStart w:id="11" w:name="_Toc109422031"/>
       <w:r>
         <w:t>Raspberry Pi 4</w:t>
       </w:r>
@@ -13477,7 +13203,7 @@
       <w:pPr>
         <w:pStyle w:val="Heading3"/>
       </w:pPr>
-      <w:bookmarkStart w:id="12" w:name="_Toc109393676"/>
+      <w:bookmarkStart w:id="12" w:name="_Toc109422032"/>
       <w:r>
         <w:t>ESP32 microcontroller</w:t>
       </w:r>
@@ -13488,7 +13214,7 @@
       <w:pPr>
         <w:pStyle w:val="Heading3"/>
       </w:pPr>
-      <w:bookmarkStart w:id="13" w:name="_Toc109393677"/>
+      <w:bookmarkStart w:id="13" w:name="_Toc109422033"/>
       <w:r>
         <w:t>Motors</w:t>
       </w:r>
@@ -13499,7 +13225,7 @@
       <w:pPr>
         <w:pStyle w:val="Heading3"/>
       </w:pPr>
-      <w:bookmarkStart w:id="14" w:name="_Toc109393678"/>
+      <w:bookmarkStart w:id="14" w:name="_Toc109422034"/>
       <w:r>
         <w:t>Motor driver</w:t>
       </w:r>
@@ -13510,7 +13236,7 @@
       <w:pPr>
         <w:pStyle w:val="Heading3"/>
       </w:pPr>
-      <w:bookmarkStart w:id="15" w:name="_Toc109393679"/>
+      <w:bookmarkStart w:id="15" w:name="_Toc109422035"/>
       <w:r>
         <w:t>Encoders</w:t>
       </w:r>
@@ -13521,7 +13247,7 @@
       <w:pPr>
         <w:pStyle w:val="Heading3"/>
       </w:pPr>
-      <w:bookmarkStart w:id="16" w:name="_Toc109393680"/>
+      <w:bookmarkStart w:id="16" w:name="_Toc109422036"/>
       <w:r>
         <w:t>Ultrasonic sensors</w:t>
       </w:r>
@@ -13532,7 +13258,7 @@
       <w:pPr>
         <w:pStyle w:val="Heading3"/>
       </w:pPr>
-      <w:bookmarkStart w:id="17" w:name="_Toc109393681"/>
+      <w:bookmarkStart w:id="17" w:name="_Toc109422037"/>
       <w:r>
         <w:t>Lidar</w:t>
       </w:r>
@@ -13543,7 +13269,7 @@
       <w:pPr>
         <w:pStyle w:val="Heading3"/>
       </w:pPr>
-      <w:bookmarkStart w:id="18" w:name="_Toc109393682"/>
+      <w:bookmarkStart w:id="18" w:name="_Toc109422038"/>
       <w:r>
         <w:t>Inertial measurement unit</w:t>
       </w:r>
@@ -13554,7 +13280,7 @@
       <w:pPr>
         <w:pStyle w:val="Heading3"/>
       </w:pPr>
-      <w:bookmarkStart w:id="19" w:name="_Toc109393683"/>
+      <w:bookmarkStart w:id="19" w:name="_Toc109422039"/>
       <w:r>
         <w:t>OLED display</w:t>
       </w:r>
@@ -13565,7 +13291,7 @@
       <w:pPr>
         <w:pStyle w:val="Heading3"/>
       </w:pPr>
-      <w:bookmarkStart w:id="20" w:name="_Toc109393684"/>
+      <w:bookmarkStart w:id="20" w:name="_Toc109422040"/>
       <w:r>
         <w:lastRenderedPageBreak/>
         <w:t>Infrared sensor</w:t>
@@ -13577,7 +13303,7 @@
       <w:pPr>
         <w:pStyle w:val="Heading3"/>
       </w:pPr>
-      <w:bookmarkStart w:id="21" w:name="_Toc109393685"/>
+      <w:bookmarkStart w:id="21" w:name="_Toc109422041"/>
       <w:r>
         <w:t>Voltage sensor</w:t>
       </w:r>
@@ -13588,7 +13314,7 @@
       <w:pPr>
         <w:pStyle w:val="Heading2"/>
       </w:pPr>
-      <w:bookmarkStart w:id="22" w:name="_Toc109393686"/>
+      <w:bookmarkStart w:id="22" w:name="_Toc109422042"/>
       <w:r>
         <w:t>Hardware structure design</w:t>
       </w:r>
@@ -13599,7 +13325,7 @@
       <w:pPr>
         <w:pStyle w:val="Heading1"/>
       </w:pPr>
-      <w:bookmarkStart w:id="23" w:name="_Toc109393687"/>
+      <w:bookmarkStart w:id="23" w:name="_Toc109422043"/>
       <w:r>
         <w:t>ROS 2 FRAMEWORK FOR DEVELOPING ROBOTS</w:t>
       </w:r>
@@ -13609,7 +13335,7 @@
       <w:pPr>
         <w:pStyle w:val="Heading2"/>
       </w:pPr>
-      <w:bookmarkStart w:id="24" w:name="_Toc109393688"/>
+      <w:bookmarkStart w:id="24" w:name="_Toc109422044"/>
       <w:r>
         <w:t>Robot software platforms</w:t>
       </w:r>
@@ -13799,7 +13525,7 @@
       <w:pPr>
         <w:pStyle w:val="Heading2"/>
       </w:pPr>
-      <w:bookmarkStart w:id="25" w:name="_Toc109393689"/>
+      <w:bookmarkStart w:id="25" w:name="_Toc109422045"/>
       <w:r>
         <w:lastRenderedPageBreak/>
         <w:t>The basis for selecting ROS</w:t>
@@ -13955,7 +13681,7 @@
       <w:pPr>
         <w:pStyle w:val="Heading2"/>
       </w:pPr>
-      <w:bookmarkStart w:id="26" w:name="_Toc109393690"/>
+      <w:bookmarkStart w:id="26" w:name="_Toc109422046"/>
       <w:r>
         <w:t>The change of the ROS version</w:t>
       </w:r>
@@ -14286,7 +14012,7 @@
       <w:pPr>
         <w:pStyle w:val="Heading2"/>
       </w:pPr>
-      <w:bookmarkStart w:id="30" w:name="_Toc109393691"/>
+      <w:bookmarkStart w:id="30" w:name="_Toc109422047"/>
       <w:r>
         <w:t>ROS 2 introduc</w:t>
       </w:r>
@@ -14437,7 +14163,7 @@
       <w:pPr>
         <w:pStyle w:val="Heading3"/>
       </w:pPr>
-      <w:bookmarkStart w:id="31" w:name="_Toc109393692"/>
+      <w:bookmarkStart w:id="31" w:name="_Toc109422048"/>
       <w:r>
         <w:t>Communication</w:t>
       </w:r>
@@ -14456,7 +14182,7 @@
           <w:shd w:val="clear" w:color="auto" w:fill="FFFFFF"/>
         </w:rPr>
       </w:pPr>
-      <w:bookmarkStart w:id="32" w:name="_Toc109393693"/>
+      <w:bookmarkStart w:id="32" w:name="_Toc109422049"/>
       <w:r>
         <w:rPr>
           <w:rStyle w:val="normaltextrun"/>
@@ -14477,7 +14203,7 @@
       <w:pPr>
         <w:pStyle w:val="Heading2"/>
       </w:pPr>
-      <w:bookmarkStart w:id="33" w:name="_Toc109393694"/>
+      <w:bookmarkStart w:id="33" w:name="_Toc109422050"/>
       <w:r>
         <w:t>Raspberry Pi 4B configuration</w:t>
       </w:r>
@@ -14487,7 +14213,7 @@
       <w:pPr>
         <w:pStyle w:val="Heading3"/>
       </w:pPr>
-      <w:bookmarkStart w:id="34" w:name="_Toc109393695"/>
+      <w:bookmarkStart w:id="34" w:name="_Toc109422051"/>
       <w:r>
         <w:t>Ubuntu version</w:t>
       </w:r>
@@ -14652,7 +14378,7 @@
       <w:pPr>
         <w:pStyle w:val="Heading3"/>
       </w:pPr>
-      <w:bookmarkStart w:id="37" w:name="_Toc109393696"/>
+      <w:bookmarkStart w:id="37" w:name="_Toc109422052"/>
       <w:proofErr w:type="spellStart"/>
       <w:r>
         <w:t>zRAM</w:t>
@@ -14876,7 +14602,7 @@
       <w:pPr>
         <w:pStyle w:val="Heading3"/>
       </w:pPr>
-      <w:bookmarkStart w:id="40" w:name="_Toc109393697"/>
+      <w:bookmarkStart w:id="40" w:name="_Toc109422053"/>
       <w:r>
         <w:t>ROS 2 Galactic</w:t>
       </w:r>
@@ -14890,7 +14616,7 @@
       <w:pPr>
         <w:pStyle w:val="Heading3"/>
       </w:pPr>
-      <w:bookmarkStart w:id="41" w:name="_Toc109393698"/>
+      <w:bookmarkStart w:id="41" w:name="_Toc109422054"/>
       <w:r>
         <w:t>Multiple I2C buses</w:t>
       </w:r>
@@ -14902,7 +14628,7 @@
       <w:pPr>
         <w:pStyle w:val="Heading2"/>
       </w:pPr>
-      <w:bookmarkStart w:id="42" w:name="_Toc109393699"/>
+      <w:bookmarkStart w:id="42" w:name="_Toc109422055"/>
       <w:r>
         <w:t>Serving mobile robot</w:t>
       </w:r>
@@ -15051,7 +14777,7 @@
       <w:pPr>
         <w:pStyle w:val="Heading2"/>
       </w:pPr>
-      <w:bookmarkStart w:id="44" w:name="_Toc109393700"/>
+      <w:bookmarkStart w:id="44" w:name="_Toc109422056"/>
       <w:r>
         <w:t>Firmware for m</w:t>
       </w:r>
@@ -15182,7 +14908,7 @@
       <w:pPr>
         <w:pStyle w:val="Heading3"/>
       </w:pPr>
-      <w:bookmarkStart w:id="46" w:name="_Toc109393701"/>
+      <w:bookmarkStart w:id="46" w:name="_Toc109422057"/>
       <w:r>
         <w:t xml:space="preserve">Choosing sample time of </w:t>
       </w:r>
@@ -15678,7 +15404,7 @@
       <w:pPr>
         <w:pStyle w:val="Heading3"/>
       </w:pPr>
-      <w:bookmarkStart w:id="47" w:name="_Toc109393702"/>
+      <w:bookmarkStart w:id="47" w:name="_Toc109422058"/>
       <w:r>
         <w:lastRenderedPageBreak/>
         <w:t>Firmware for ESP32 microcontroller</w:t>
@@ -17712,7 +17438,7 @@
       <w:pPr>
         <w:pStyle w:val="Heading3"/>
       </w:pPr>
-      <w:bookmarkStart w:id="59" w:name="_Toc109393703"/>
+      <w:bookmarkStart w:id="59" w:name="_Toc109422059"/>
       <w:r>
         <w:lastRenderedPageBreak/>
         <w:t>Firmware for Raspberry Pi 4</w:t>
@@ -17809,11 +17535,6 @@
     </w:p>
     <w:p>
       <w:pPr>
-        <w:jc w:val="left"/>
-      </w:pPr>
-    </w:p>
-    <w:p>
-      <w:pPr>
         <w:ind w:firstLine="720"/>
       </w:pPr>
       <w:r>
@@ -18109,10 +17830,7 @@
         <w:t>”</w:t>
       </w:r>
       <w:r>
-        <w:t xml:space="preserve"> </w:t>
-      </w:r>
-      <w:r>
-        <w:t>class</w:t>
+        <w:t xml:space="preserve"> class</w:t>
       </w:r>
       <w:r>
         <w:t xml:space="preserve">. </w:t>
@@ -18121,10 +17839,68 @@
     <w:p/>
     <w:p>
       <w:pPr>
+        <w:jc w:val="center"/>
+      </w:pPr>
+      <w:r>
+        <w:rPr>
+          <w:noProof/>
+        </w:rPr>
+        <w:lastRenderedPageBreak/>
+        <w:drawing>
+          <wp:inline distT="0" distB="0" distL="0" distR="0" wp14:anchorId="71AF063D" wp14:editId="2852791B">
+            <wp:extent cx="3492500" cy="7355587"/>
+            <wp:effectExtent l="0" t="0" r="0" b="0"/>
+            <wp:docPr id="16" name="Picture 16"/>
+            <wp:cNvGraphicFramePr>
+              <a:graphicFrameLocks xmlns:a="http://schemas.openxmlformats.org/drawingml/2006/main" noChangeAspect="1"/>
+            </wp:cNvGraphicFramePr>
+            <a:graphic xmlns:a="http://schemas.openxmlformats.org/drawingml/2006/main">
+              <a:graphicData uri="http://schemas.openxmlformats.org/drawingml/2006/picture">
+                <pic:pic xmlns:pic="http://schemas.openxmlformats.org/drawingml/2006/picture">
+                  <pic:nvPicPr>
+                    <pic:cNvPr id="0" name="Picture 2"/>
+                    <pic:cNvPicPr>
+                      <a:picLocks noChangeAspect="1" noChangeArrowheads="1"/>
+                    </pic:cNvPicPr>
+                  </pic:nvPicPr>
+                  <pic:blipFill>
+                    <a:blip r:embed="rId43" cstate="print">
+                      <a:extLst>
+                        <a:ext uri="{28A0092B-C50C-407E-A947-70E740481C1C}">
+                          <a14:useLocalDpi xmlns:a14="http://schemas.microsoft.com/office/drawing/2010/main" val="0"/>
+                        </a:ext>
+                      </a:extLst>
+                    </a:blip>
+                    <a:srcRect/>
+                    <a:stretch>
+                      <a:fillRect/>
+                    </a:stretch>
+                  </pic:blipFill>
+                  <pic:spPr bwMode="auto">
+                    <a:xfrm>
+                      <a:off x="0" y="0"/>
+                      <a:ext cx="3497644" cy="7366422"/>
+                    </a:xfrm>
+                    <a:prstGeom prst="rect">
+                      <a:avLst/>
+                    </a:prstGeom>
+                    <a:noFill/>
+                    <a:ln>
+                      <a:noFill/>
+                    </a:ln>
+                  </pic:spPr>
+                </pic:pic>
+              </a:graphicData>
+            </a:graphic>
+          </wp:inline>
+        </w:drawing>
+      </w:r>
+    </w:p>
+    <w:p>
+      <w:pPr>
         <w:pStyle w:val="Caption"/>
       </w:pPr>
       <w:r>
-        <w:lastRenderedPageBreak/>
         <w:t xml:space="preserve">Figure </w:t>
       </w:r>
       <w:fldSimple w:instr=" SEQ Figure \* ARABIC ">
@@ -18156,11 +17932,12 @@
         <w:t xml:space="preserve"> class</w:t>
       </w:r>
     </w:p>
+    <w:p/>
     <w:p>
       <w:pPr>
         <w:pStyle w:val="Heading2"/>
       </w:pPr>
-      <w:bookmarkStart w:id="61" w:name="_Toc109393704"/>
+      <w:bookmarkStart w:id="61" w:name="_Toc109422060"/>
       <w:r>
         <w:t>Firmware for ultrasonic sensors</w:t>
       </w:r>
@@ -18171,7 +17948,7 @@
       <w:pPr>
         <w:pStyle w:val="Heading2"/>
       </w:pPr>
-      <w:bookmarkStart w:id="62" w:name="_Toc109393705"/>
+      <w:bookmarkStart w:id="62" w:name="_Toc109422061"/>
       <w:r>
         <w:t>Firmware for lidar</w:t>
       </w:r>
@@ -18182,8 +17959,9 @@
       <w:pPr>
         <w:pStyle w:val="Heading2"/>
       </w:pPr>
-      <w:bookmarkStart w:id="63" w:name="_Toc109393706"/>
-      <w:r>
+      <w:bookmarkStart w:id="63" w:name="_Toc109422062"/>
+      <w:r>
+        <w:lastRenderedPageBreak/>
         <w:t>Firmware for inertial measurement unit</w:t>
       </w:r>
       <w:bookmarkEnd w:id="63"/>
@@ -18193,7 +17971,7 @@
       <w:pPr>
         <w:pStyle w:val="Heading2"/>
       </w:pPr>
-      <w:bookmarkStart w:id="64" w:name="_Toc109393707"/>
+      <w:bookmarkStart w:id="64" w:name="_Toc109422063"/>
       <w:r>
         <w:t>Firmware for OLED display</w:t>
       </w:r>
@@ -18204,7 +17982,7 @@
       <w:pPr>
         <w:pStyle w:val="Heading2"/>
       </w:pPr>
-      <w:bookmarkStart w:id="65" w:name="_Toc109393708"/>
+      <w:bookmarkStart w:id="65" w:name="_Toc109422064"/>
       <w:r>
         <w:t>Firmware for infrared sensor</w:t>
       </w:r>
@@ -18215,7 +17993,7 @@
       <w:pPr>
         <w:pStyle w:val="Heading2"/>
       </w:pPr>
-      <w:bookmarkStart w:id="66" w:name="_Toc109393709"/>
+      <w:bookmarkStart w:id="66" w:name="_Toc109422065"/>
       <w:r>
         <w:t>Firmware for voltage sensor</w:t>
       </w:r>
@@ -18226,7 +18004,7 @@
       <w:pPr>
         <w:pStyle w:val="Heading1"/>
       </w:pPr>
-      <w:bookmarkStart w:id="67" w:name="_Toc109393710"/>
+      <w:bookmarkStart w:id="67" w:name="_Toc109422066"/>
       <w:r>
         <w:t>ALGORITHM EXPLANATION FOR FIRMWARE</w:t>
       </w:r>
@@ -18236,7 +18014,7 @@
       <w:pPr>
         <w:pStyle w:val="Heading2"/>
       </w:pPr>
-      <w:bookmarkStart w:id="68" w:name="_Toc109393711"/>
+      <w:bookmarkStart w:id="68" w:name="_Toc109422067"/>
       <w:r>
         <w:t>PID controller</w:t>
       </w:r>
@@ -18247,7 +18025,7 @@
       <w:pPr>
         <w:pStyle w:val="Heading2"/>
       </w:pPr>
-      <w:bookmarkStart w:id="69" w:name="_Toc109393712"/>
+      <w:bookmarkStart w:id="69" w:name="_Toc109422068"/>
       <w:r>
         <w:t>Fuzzy logic library</w:t>
       </w:r>
@@ -18258,7 +18036,7 @@
       <w:pPr>
         <w:pStyle w:val="Heading2"/>
       </w:pPr>
-      <w:bookmarkStart w:id="70" w:name="_Toc109393713"/>
+      <w:bookmarkStart w:id="70" w:name="_Toc109422069"/>
       <w:r>
         <w:rPr>
           <w:rStyle w:val="normaltextrun"/>
@@ -18272,7 +18050,7 @@
       <w:pPr>
         <w:pStyle w:val="Heading2"/>
       </w:pPr>
-      <w:bookmarkStart w:id="71" w:name="_Toc109393714"/>
+      <w:bookmarkStart w:id="71" w:name="_Toc109422070"/>
       <w:r>
         <w:t>Kalman filter</w:t>
       </w:r>
@@ -18283,7 +18061,7 @@
       <w:pPr>
         <w:pStyle w:val="Heading2"/>
       </w:pPr>
-      <w:bookmarkStart w:id="72" w:name="_Toc109393715"/>
+      <w:bookmarkStart w:id="72" w:name="_Toc109422071"/>
       <w:r>
         <w:t>Median filter</w:t>
       </w:r>
@@ -18294,9 +18072,15 @@
       <w:pPr>
         <w:pStyle w:val="Heading1"/>
       </w:pPr>
-      <w:bookmarkStart w:id="73" w:name="_Toc109393716"/>
-      <w:r>
-        <w:t>OPTIMIZATION</w:t>
+      <w:bookmarkStart w:id="73" w:name="_Toc109422072"/>
+      <w:r>
+        <w:t>EXPERIMENT</w:t>
+      </w:r>
+      <w:r>
+        <w:t>AL</w:t>
+      </w:r>
+      <w:r>
+        <w:t xml:space="preserve"> RESULTS</w:t>
       </w:r>
       <w:bookmarkEnd w:id="73"/>
     </w:p>
@@ -18304,9 +18088,9 @@
       <w:pPr>
         <w:pStyle w:val="Heading2"/>
       </w:pPr>
-      <w:bookmarkStart w:id="74" w:name="_Toc109393717"/>
-      <w:r>
-        <w:t>Object oriented programming</w:t>
+      <w:bookmarkStart w:id="74" w:name="_Toc109422073"/>
+      <w:r>
+        <w:t>Comparison of PID controller and Fuzzy PID controller</w:t>
       </w:r>
       <w:bookmarkEnd w:id="74"/>
     </w:p>
@@ -18315,84 +18099,40 @@
       <w:pPr>
         <w:pStyle w:val="Heading2"/>
       </w:pPr>
-      <w:bookmarkStart w:id="75" w:name="_Toc109393718"/>
-      <w:r>
-        <w:t>M</w:t>
-      </w:r>
-      <w:r>
-        <w:t>ultithreading</w:t>
-      </w:r>
-      <w:r>
-        <w:t xml:space="preserve"> programming</w:t>
+      <w:bookmarkStart w:id="75" w:name="_Toc109422074"/>
+      <w:r>
+        <w:t>Obstacle avoidance using an array of ultrasonic sensors test cases</w:t>
       </w:r>
       <w:bookmarkEnd w:id="75"/>
     </w:p>
     <w:p/>
     <w:p>
       <w:pPr>
-        <w:pStyle w:val="Heading1"/>
-      </w:pPr>
-      <w:bookmarkStart w:id="76" w:name="_Toc109393719"/>
-      <w:r>
-        <w:t>EXPERIMENT</w:t>
-      </w:r>
-      <w:r>
-        <w:t>AL</w:t>
-      </w:r>
-      <w:r>
-        <w:t xml:space="preserve"> RESULTS</w:t>
+        <w:pStyle w:val="Heading2"/>
+      </w:pPr>
+      <w:bookmarkStart w:id="76" w:name="_Toc109422075"/>
+      <w:r>
+        <w:t>Restaurant serving test cases</w:t>
       </w:r>
       <w:bookmarkEnd w:id="76"/>
     </w:p>
+    <w:p/>
     <w:p>
       <w:pPr>
         <w:pStyle w:val="Heading2"/>
       </w:pPr>
-      <w:bookmarkStart w:id="77" w:name="_Toc109393720"/>
-      <w:r>
-        <w:t>Comparison of PID controller and Fuzzy PID controller</w:t>
+      <w:bookmarkStart w:id="77" w:name="_Toc109422076"/>
+      <w:r>
+        <w:t xml:space="preserve">Serving mobile robot design </w:t>
+      </w:r>
+      <w:proofErr w:type="gramStart"/>
+      <w:r>
+        <w:t>result</w:t>
+      </w:r>
+      <w:r>
+        <w:t xml:space="preserve"> ?</w:t>
       </w:r>
       <w:bookmarkEnd w:id="77"/>
-    </w:p>
-    <w:p/>
-    <w:p>
-      <w:pPr>
-        <w:pStyle w:val="Heading2"/>
-      </w:pPr>
-      <w:bookmarkStart w:id="78" w:name="_Toc109393721"/>
-      <w:r>
-        <w:t>Obstacle avoidance using an array of ultrasonic sensors test cases</w:t>
-      </w:r>
-      <w:bookmarkEnd w:id="78"/>
-    </w:p>
-    <w:p/>
-    <w:p>
-      <w:pPr>
-        <w:pStyle w:val="Heading2"/>
-      </w:pPr>
-      <w:bookmarkStart w:id="79" w:name="_Toc109393722"/>
-      <w:r>
-        <w:t>Restaurant serving test cases</w:t>
-      </w:r>
-      <w:bookmarkEnd w:id="79"/>
-    </w:p>
-    <w:p/>
-    <w:p>
-      <w:pPr>
-        <w:pStyle w:val="Heading2"/>
-      </w:pPr>
-      <w:bookmarkStart w:id="80" w:name="_Toc109393723"/>
-      <w:r>
-        <w:t xml:space="preserve">Serving mobile robot design </w:t>
-      </w:r>
-      <w:proofErr w:type="gramStart"/>
-      <w:r>
-        <w:t>result</w:t>
-      </w:r>
-      <w:r>
-        <w:t xml:space="preserve"> ?</w:t>
-      </w:r>
-      <w:bookmarkEnd w:id="80"/>
       <w:proofErr w:type="gramEnd"/>
     </w:p>
     <w:p/>
@@ -18406,7 +18146,7 @@
         <w:br w:type="page"/>
       </w:r>
     </w:p>
-    <w:bookmarkStart w:id="81" w:name="_Toc109393724" w:displacedByCustomXml="next"/>
+    <w:bookmarkStart w:id="78" w:name="_Toc109422077" w:displacedByCustomXml="next"/>
     <w:sdt>
       <w:sdtPr>
         <w:rPr>
@@ -18431,7 +18171,7 @@
           <w:r>
             <w:t>REFERENCES</w:t>
           </w:r>
-          <w:bookmarkEnd w:id="81"/>
+          <w:bookmarkEnd w:id="78"/>
         </w:p>
         <w:sdt>
           <w:sdtPr>
@@ -18729,12 +18469,12 @@
         </w:numPr>
         <w:ind w:left="567"/>
       </w:pPr>
-      <w:bookmarkStart w:id="82" w:name="_Toc109393725"/>
+      <w:bookmarkStart w:id="79" w:name="_Toc109422078"/>
       <w:r>
         <w:lastRenderedPageBreak/>
         <w:t>APPENDIX</w:t>
       </w:r>
-      <w:bookmarkEnd w:id="82"/>
+      <w:bookmarkEnd w:id="79"/>
     </w:p>
     <w:p>
       <w:pPr>
@@ -18817,7 +18557,7 @@
       </w:r>
     </w:p>
     <w:sectPr>
-      <w:footerReference w:type="default" r:id="rId43"/>
+      <w:footerReference w:type="default" r:id="rId44"/>
       <w:pgSz w:w="11907" w:h="16840" w:code="9"/>
       <w:pgMar w:top="1134" w:right="1418" w:bottom="1134" w:left="1985" w:header="720" w:footer="386" w:gutter="0"/>
       <w:pgNumType w:start="1"/>

</xml_diff>

<commit_message>
#27 part 4.3.3 Firmware for Raspberry Pi 4 - draft 1
</commit_message>
<xml_diff>
--- a/BACHELOR THESIS PROJECT - Ly Duc Trung.docx
+++ b/BACHELOR THESIS PROJECT - Ly Duc Trung.docx
@@ -77,25 +77,7 @@
           <w:sz w:val="46"/>
           <w:szCs w:val="46"/>
         </w:rPr>
-        <w:t xml:space="preserve">Serving Mobile Robot </w:t>
-      </w:r>
-      <w:proofErr w:type="gramStart"/>
-      <w:r>
-        <w:rPr>
-          <w:b/>
-          <w:sz w:val="46"/>
-          <w:szCs w:val="46"/>
-        </w:rPr>
-        <w:t>For</w:t>
-      </w:r>
-      <w:proofErr w:type="gramEnd"/>
-      <w:r>
-        <w:rPr>
-          <w:b/>
-          <w:sz w:val="46"/>
-          <w:szCs w:val="46"/>
-        </w:rPr>
-        <w:t xml:space="preserve"> Restaurant </w:t>
+        <w:t xml:space="preserve">Serving Mobile Robot For Restaurant </w:t>
       </w:r>
     </w:p>
     <w:p>
@@ -626,7 +608,7 @@
                 </mc:Choice>
                 <mc:Fallback>
                   <w:pict>
-                    <v:line w14:anchorId="655BFE55" id="Straight Connector 1" o:spid="_x0000_s1026" style="position:absolute;flip:y;z-index:251655680;visibility:visible;mso-wrap-style:square;mso-width-percent:0;mso-height-percent:0;mso-wrap-distance-left:9pt;mso-wrap-distance-top:0;mso-wrap-distance-right:9pt;mso-wrap-distance-bottom:0;mso-position-horizontal:absolute;mso-position-horizontal-relative:text;mso-position-vertical:absolute;mso-position-vertical-relative:text;mso-width-percent:0;mso-height-percent:0;mso-width-relative:margin;mso-height-relative:margin" from="175.05pt,13.6pt" to="291.25pt,13.6pt" o:gfxdata="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" strokecolor="black [3213]" strokeweight=".5pt">
+                    <v:line w14:anchorId="39C7B83D" id="Straight Connector 1" o:spid="_x0000_s1026" style="position:absolute;flip:y;z-index:251655680;visibility:visible;mso-wrap-style:square;mso-width-percent:0;mso-height-percent:0;mso-wrap-distance-left:9pt;mso-wrap-distance-top:0;mso-wrap-distance-right:9pt;mso-wrap-distance-bottom:0;mso-position-horizontal:absolute;mso-position-horizontal-relative:text;mso-position-vertical:absolute;mso-position-vertical-relative:text;mso-width-percent:0;mso-height-percent:0;mso-width-relative:margin;mso-height-relative:margin" from="175.05pt,13.6pt" to="291.25pt,13.6pt" o:gfxdata="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" strokecolor="black [3213]" strokeweight=".5pt">
                       <v:stroke joinstyle="miter"/>
                     </v:line>
                   </w:pict>
@@ -11486,27 +11468,7 @@
           <w:sz w:val="26"/>
           <w:szCs w:val="26"/>
         </w:rPr>
-        <w:t xml:space="preserve">Sensors: To localize and navigate, several range sensors, cameras, and radars can be added. One of the most popular sensors that are used in mobile robot is a LIDAR (Light Detection </w:t>
-      </w:r>
-      <w:proofErr w:type="gramStart"/>
-      <w:r>
-        <w:rPr>
-          <w:rStyle w:val="normaltextrun"/>
-          <w:color w:val="000000"/>
-          <w:sz w:val="26"/>
-          <w:szCs w:val="26"/>
-        </w:rPr>
-        <w:t>And</w:t>
-      </w:r>
-      <w:proofErr w:type="gramEnd"/>
-      <w:r>
-        <w:rPr>
-          <w:rStyle w:val="normaltextrun"/>
-          <w:color w:val="000000"/>
-          <w:sz w:val="26"/>
-          <w:szCs w:val="26"/>
-        </w:rPr>
-        <w:t xml:space="preserve"> Ranging), which is normally set up on the top of the robot to achieve maximum coverage. The point cloud produced by the LIDAR sensor contains a huge amount of data about the surroundings. To distinguish, categorize, and identify the objects from the raw point cloud data, advanced data processing is used. Additional sensors like radar or ultrasonic sensors are also added to improve the preciseness about the environment. They are implemented to measure the distance and detect near obstacles around the robot. Besides that, to enable the calculation for odometry, rotation encoders are equipped with robot’s motors. Some other sensors like accelerometers, gyroscopes are also attached on the robot to measure navigation tasks.</w:t>
+        <w:t>Sensors: To localize and navigate, several range sensors, cameras, and radars can be added. One of the most popular sensors that are used in mobile robot is a LIDAR (Light Detection And Ranging), which is normally set up on the top of the robot to achieve maximum coverage. The point cloud produced by the LIDAR sensor contains a huge amount of data about the surroundings. To distinguish, categorize, and identify the objects from the raw point cloud data, advanced data processing is used. Additional sensors like radar or ultrasonic sensors are also added to improve the preciseness about the environment. They are implemented to measure the distance and detect near obstacles around the robot. Besides that, to enable the calculation for odometry, rotation encoders are equipped with robot’s motors. Some other sensors like accelerometers, gyroscopes are also attached on the robot to measure navigation tasks.</w:t>
       </w:r>
       <w:r>
         <w:rPr>
@@ -11541,27 +11503,7 @@
           <w:sz w:val="26"/>
           <w:szCs w:val="26"/>
         </w:rPr>
-        <w:t xml:space="preserve">Localization and mapping: Many features can be used to solve these tasks. The recent modern solution becoming more and more popular is using Simultaneous Localization </w:t>
-      </w:r>
-      <w:proofErr w:type="gramStart"/>
-      <w:r>
-        <w:rPr>
-          <w:rStyle w:val="normaltextrun"/>
-          <w:color w:val="000000"/>
-          <w:sz w:val="26"/>
-          <w:szCs w:val="26"/>
-        </w:rPr>
-        <w:t>And</w:t>
-      </w:r>
-      <w:proofErr w:type="gramEnd"/>
-      <w:r>
-        <w:rPr>
-          <w:rStyle w:val="normaltextrun"/>
-          <w:color w:val="000000"/>
-          <w:sz w:val="26"/>
-          <w:szCs w:val="26"/>
-        </w:rPr>
-        <w:t xml:space="preserve"> Mapping method (SLAM) – the method of constructing or updating a map of an uncharted area while keep tracking robot’s position.</w:t>
+        <w:t>Localization and mapping: Many features can be used to solve these tasks. The recent modern solution becoming more and more popular is using Simultaneous Localization And Mapping method (SLAM) – the method of constructing or updating a map of an uncharted area while keep tracking robot’s position.</w:t>
       </w:r>
       <w:r>
         <w:rPr>
@@ -11737,15 +11679,15 @@
       <w:pPr>
         <w:pStyle w:val="Heading3"/>
       </w:pPr>
-      <w:bookmarkStart w:id="6" w:name="_Ref532716934"/>
-      <w:bookmarkStart w:id="7" w:name="_Toc109422027"/>
+      <w:bookmarkStart w:id="6" w:name="_Toc109422027"/>
+      <w:bookmarkStart w:id="7" w:name="_Ref532716934"/>
       <w:r>
         <w:t xml:space="preserve">Design planning of </w:t>
       </w:r>
       <w:r>
         <w:t>project</w:t>
       </w:r>
-      <w:bookmarkEnd w:id="7"/>
+      <w:bookmarkEnd w:id="6"/>
     </w:p>
     <w:p>
       <w:pPr>
@@ -11944,7 +11886,7 @@
         <w:pStyle w:val="Heading3"/>
       </w:pPr>
       <w:bookmarkStart w:id="8" w:name="_Toc109422028"/>
-      <w:bookmarkEnd w:id="6"/>
+      <w:bookmarkEnd w:id="7"/>
       <w:r>
         <w:t>Scopes of work</w:t>
       </w:r>
@@ -14026,15 +13968,7 @@
         <w:ind w:firstLine="567"/>
       </w:pPr>
       <w:r>
-        <w:t xml:space="preserve">The Robot Operating System 2 (ROS 2) is a collection of </w:t>
-      </w:r>
-      <w:proofErr w:type="gramStart"/>
-      <w:r>
-        <w:t>open source</w:t>
-      </w:r>
-      <w:proofErr w:type="gramEnd"/>
-      <w:r>
-        <w:t xml:space="preserve"> </w:t>
+        <w:t xml:space="preserve">The Robot Operating System 2 (ROS 2) is a collection of open source </w:t>
       </w:r>
       <w:r>
         <w:t>software librarie</w:t>
@@ -15416,58 +15350,21 @@
         <w:ind w:firstLine="567"/>
       </w:pPr>
       <w:r>
-        <w:t xml:space="preserve">The </w:t>
-      </w:r>
-      <w:proofErr w:type="gramStart"/>
-      <w:r>
-        <w:t>setup(</w:t>
-      </w:r>
-      <w:proofErr w:type="gramEnd"/>
-      <w:r>
-        <w:t xml:space="preserve">) and loop() procedures are the two primary operations in an ESP32 firmware. When a sketch launches, the </w:t>
-      </w:r>
-      <w:proofErr w:type="gramStart"/>
-      <w:r>
-        <w:t>setup(</w:t>
-      </w:r>
-      <w:proofErr w:type="gramEnd"/>
-      <w:r>
-        <w:t xml:space="preserve">) function is called. Variables, modes, libraries, and other things are initialized using it. Every time the board is powered on or reset, the </w:t>
-      </w:r>
-      <w:proofErr w:type="gramStart"/>
-      <w:r>
-        <w:t>setup(</w:t>
-      </w:r>
-      <w:proofErr w:type="gramEnd"/>
-      <w:r>
-        <w:t>) code will only be called once.</w:t>
+        <w:t>The setup() and loop() procedures are the two primary operations in an ESP32 firmware. When a sketch launches, the setup() function is called. Variables, modes, libraries, and other things are initialized using it. Every time the board is powered on or reset, the setup() code will only be called once.</w:t>
       </w:r>
       <w:r>
         <w:t xml:space="preserve"> </w:t>
       </w:r>
       <w:r>
-        <w:t xml:space="preserve">Following the creation of a </w:t>
-      </w:r>
-      <w:proofErr w:type="gramStart"/>
-      <w:r>
-        <w:t>setup(</w:t>
-      </w:r>
-      <w:proofErr w:type="gramEnd"/>
-      <w:r>
-        <w:t>) method, which initializes and sets the starting settings, the loop() function does exactly what it says and performs successive loops, enabling your application to adapt and alter.</w:t>
+        <w:t>Following the creation of a setup() method, which initializes and sets the starting settings, the loop() function does exactly what it says and performs successive loops, enabling your application to adapt and alter.</w:t>
       </w:r>
     </w:p>
     <w:p>
       <w:pPr>
         <w:pStyle w:val="Heading4"/>
       </w:pPr>
-      <w:proofErr w:type="gramStart"/>
-      <w:r>
-        <w:t>Setup(</w:t>
-      </w:r>
-      <w:proofErr w:type="gramEnd"/>
-      <w:r>
-        <w:t>) function</w:t>
+      <w:r>
+        <w:t>Setup() function</w:t>
       </w:r>
     </w:p>
     <w:p/>
@@ -15553,18 +15450,10 @@
         <w:t xml:space="preserve">: </w:t>
       </w:r>
       <w:r>
-        <w:t xml:space="preserve">Flowchart of </w:t>
-      </w:r>
-      <w:proofErr w:type="gramStart"/>
-      <w:r>
-        <w:t>setu</w:t>
-      </w:r>
-      <w:r>
-        <w:t>p(</w:t>
-      </w:r>
-      <w:proofErr w:type="gramEnd"/>
-      <w:r>
-        <w:t>)</w:t>
+        <w:t>Flowchart of setu</w:t>
+      </w:r>
+      <w:r>
+        <w:t>p()</w:t>
       </w:r>
       <w:r>
         <w:t xml:space="preserve"> function for EPS32 firmware</w:t>
@@ -15578,13 +15467,8 @@
       <w:r>
         <w:t xml:space="preserve">The </w:t>
       </w:r>
-      <w:proofErr w:type="gramStart"/>
-      <w:r>
-        <w:t>setup(</w:t>
-      </w:r>
-      <w:proofErr w:type="gramEnd"/>
-      <w:r>
-        <w:t>)</w:t>
+      <w:r>
+        <w:t>setup()</w:t>
       </w:r>
       <w:r>
         <w:t xml:space="preserve"> </w:t>
@@ -15660,17 +15544,12 @@
       <w:pPr>
         <w:pStyle w:val="Heading4"/>
       </w:pPr>
-      <w:proofErr w:type="gramStart"/>
       <w:r>
         <w:lastRenderedPageBreak/>
         <w:t>Loop</w:t>
       </w:r>
       <w:r>
-        <w:t>(</w:t>
-      </w:r>
-      <w:proofErr w:type="gramEnd"/>
-      <w:r>
-        <w:t>)</w:t>
+        <w:t>()</w:t>
       </w:r>
       <w:r>
         <w:t xml:space="preserve"> function</w:t>
@@ -15681,15 +15560,7 @@
         <w:ind w:firstLine="720"/>
       </w:pPr>
       <w:r>
-        <w:t xml:space="preserve">The </w:t>
-      </w:r>
-      <w:proofErr w:type="gramStart"/>
-      <w:r>
-        <w:t>loop(</w:t>
-      </w:r>
-      <w:proofErr w:type="gramEnd"/>
-      <w:r>
-        <w:t>) function includes</w:t>
+        <w:t>The loop() function includes</w:t>
       </w:r>
       <w:r>
         <w:t xml:space="preserve"> </w:t>
@@ -15830,15 +15701,7 @@
         </w:r>
       </w:fldSimple>
       <w:r>
-        <w:t xml:space="preserve">: Flowchart of </w:t>
-      </w:r>
-      <w:proofErr w:type="gramStart"/>
-      <w:r>
-        <w:t>loop(</w:t>
-      </w:r>
-      <w:proofErr w:type="gramEnd"/>
-      <w:r>
-        <w:t>) function for EPS32 firmware</w:t>
+        <w:t>: Flowchart of loop() function for EPS32 firmware</w:t>
       </w:r>
       <w:bookmarkEnd w:id="49"/>
     </w:p>
@@ -16222,7 +16085,6 @@
         <w:t xml:space="preserve">Flowchart of </w:t>
       </w:r>
       <w:proofErr w:type="spellStart"/>
-      <w:proofErr w:type="gramStart"/>
       <w:r>
         <w:t>drive</w:t>
       </w:r>
@@ -16234,11 +16096,7 @@
       </w:r>
       <w:proofErr w:type="spellEnd"/>
       <w:r>
-        <w:t>(</w:t>
-      </w:r>
-      <w:proofErr w:type="gramEnd"/>
-      <w:r>
-        <w:t>) function for EPS32 firmware</w:t>
+        <w:t>() function for EPS32 firmware</w:t>
       </w:r>
       <w:bookmarkEnd w:id="52"/>
       <w:r>
@@ -16276,7 +16134,6 @@
         <w:t xml:space="preserve">using in </w:t>
       </w:r>
       <w:proofErr w:type="spellStart"/>
-      <w:proofErr w:type="gramStart"/>
       <w:r>
         <w:t>drive</w:t>
       </w:r>
@@ -16291,11 +16148,7 @@
       </w:r>
       <w:proofErr w:type="spellEnd"/>
       <w:r>
-        <w:t>(</w:t>
-      </w:r>
-      <w:proofErr w:type="gramEnd"/>
-      <w:r>
-        <w:t>) function</w:t>
+        <w:t>() function</w:t>
       </w:r>
       <w:r>
         <w:t>.</w:t>
@@ -17747,68 +17600,19 @@
       </w:r>
     </w:p>
     <w:p>
+      <w:pPr>
+        <w:pStyle w:val="Heading4"/>
+      </w:pPr>
+      <w:r>
+        <w:t>Thread 1</w:t>
+      </w:r>
+    </w:p>
+    <w:p>
       <w:r>
         <w:tab/>
       </w:r>
       <w:r>
-        <w:t xml:space="preserve">For the first thread, </w:t>
-      </w:r>
-      <w:r>
-        <w:t xml:space="preserve">the program </w:t>
-      </w:r>
-      <w:r>
-        <w:t>c</w:t>
-      </w:r>
-      <w:r>
-        <w:t xml:space="preserve">ontinuously reading </w:t>
-      </w:r>
-      <w:r>
-        <w:t xml:space="preserve">data in the form of </w:t>
-      </w:r>
-      <w:r>
-        <w:t xml:space="preserve">JSON string from </w:t>
-      </w:r>
-      <w:r>
-        <w:t>ESP32 microcontroller</w:t>
-      </w:r>
-      <w:r>
-        <w:t xml:space="preserve"> and </w:t>
-      </w:r>
-      <w:r>
-        <w:t xml:space="preserve">save them to </w:t>
-      </w:r>
-      <w:r>
-        <w:t>buffer</w:t>
-      </w:r>
-      <w:r>
-        <w:t xml:space="preserve"> variables.</w:t>
-      </w:r>
-      <w:r>
-        <w:t xml:space="preserve"> </w:t>
-      </w:r>
-      <w:r>
-        <w:t>P</w:t>
-      </w:r>
-      <w:r>
-        <w:t>ulse current count value</w:t>
-      </w:r>
-      <w:r>
-        <w:t xml:space="preserve"> </w:t>
-      </w:r>
-      <w:r>
-        <w:t xml:space="preserve">contained in </w:t>
-      </w:r>
-      <w:r>
-        <w:t xml:space="preserve">buffer variables </w:t>
-      </w:r>
-      <w:r>
-        <w:t xml:space="preserve">are input arguments </w:t>
-      </w:r>
-      <w:r>
-        <w:t xml:space="preserve">of </w:t>
-      </w:r>
-      <w:r>
-        <w:t>“</w:t>
+        <w:t>For the first thread, the software continually reads data in the form of JSON strings from the ESP32 microcontroller and saves them to buffer variables. The "</w:t>
       </w:r>
       <w:proofErr w:type="spellStart"/>
       <w:r>
@@ -17816,10 +17620,7 @@
       </w:r>
       <w:proofErr w:type="spellEnd"/>
       <w:r>
-        <w:t xml:space="preserve">” method of </w:t>
-      </w:r>
-      <w:r>
-        <w:t>“</w:t>
+        <w:t>" function of the "</w:t>
       </w:r>
       <w:proofErr w:type="spellStart"/>
       <w:r>
@@ -17827,13 +17628,7 @@
       </w:r>
       <w:proofErr w:type="spellEnd"/>
       <w:r>
-        <w:t>”</w:t>
-      </w:r>
-      <w:r>
-        <w:t xml:space="preserve"> class</w:t>
-      </w:r>
-      <w:r>
-        <w:t xml:space="preserve">. </w:t>
+        <w:t>" class's input parameters are the pulse current count values that are stored in buffer variables.</w:t>
       </w:r>
     </w:p>
     <w:p/>
@@ -17932,7 +17727,3369 @@
         <w:t xml:space="preserve"> class</w:t>
       </w:r>
     </w:p>
+    <w:p>
+      <w:pPr>
+        <w:ind w:firstLine="720"/>
+      </w:pPr>
+      <w:r>
+        <w:t xml:space="preserve">According to </w:t>
+      </w:r>
+      <w:r>
+        <w:t xml:space="preserve">the definition </w:t>
+      </w:r>
+      <w:r>
+        <w:t>of ROS,</w:t>
+      </w:r>
+      <w:r>
+        <w:t xml:space="preserve"> representation of pose in free space</w:t>
+      </w:r>
+      <w:r>
+        <w:t xml:space="preserve"> is a combination</w:t>
+      </w:r>
+      <w:r>
+        <w:t xml:space="preserve"> of position and orientation</w:t>
+      </w:r>
+      <w:r>
+        <w:t xml:space="preserve"> as Fig. 23</w:t>
+      </w:r>
+      <w:r>
+        <w:t>.</w:t>
+      </w:r>
+      <w:r>
+        <w:t xml:space="preserve"> </w:t>
+      </w:r>
+    </w:p>
+    <w:p>
+      <w:pPr>
+        <w:jc w:val="center"/>
+      </w:pPr>
+      <w:r>
+        <w:lastRenderedPageBreak/>
+        <w:drawing>
+          <wp:inline distT="0" distB="0" distL="0" distR="0" wp14:anchorId="030DAAE9" wp14:editId="39FBA4A6">
+            <wp:extent cx="4288389" cy="1761447"/>
+            <wp:effectExtent l="0" t="0" r="0" b="0"/>
+            <wp:docPr id="17" name="Picture 17"/>
+            <wp:cNvGraphicFramePr>
+              <a:graphicFrameLocks xmlns:a="http://schemas.openxmlformats.org/drawingml/2006/main" noChangeAspect="1"/>
+            </wp:cNvGraphicFramePr>
+            <a:graphic xmlns:a="http://schemas.openxmlformats.org/drawingml/2006/main">
+              <a:graphicData uri="http://schemas.openxmlformats.org/drawingml/2006/picture">
+                <pic:pic xmlns:pic="http://schemas.openxmlformats.org/drawingml/2006/picture">
+                  <pic:nvPicPr>
+                    <pic:cNvPr id="1" name=""/>
+                    <pic:cNvPicPr/>
+                  </pic:nvPicPr>
+                  <pic:blipFill>
+                    <a:blip r:embed="rId44"/>
+                    <a:stretch>
+                      <a:fillRect/>
+                    </a:stretch>
+                  </pic:blipFill>
+                  <pic:spPr>
+                    <a:xfrm>
+                      <a:off x="0" y="0"/>
+                      <a:ext cx="4301479" cy="1766824"/>
+                    </a:xfrm>
+                    <a:prstGeom prst="rect">
+                      <a:avLst/>
+                    </a:prstGeom>
+                  </pic:spPr>
+                </pic:pic>
+              </a:graphicData>
+            </a:graphic>
+          </wp:inline>
+        </w:drawing>
+      </w:r>
+    </w:p>
+    <w:p>
+      <w:pPr>
+        <w:pStyle w:val="Caption"/>
+      </w:pPr>
+      <w:r>
+        <w:t xml:space="preserve">Figure </w:t>
+      </w:r>
+      <w:fldSimple w:instr=" SEQ Figure \* ARABIC ">
+        <w:r>
+          <w:rPr>
+            <w:noProof/>
+          </w:rPr>
+          <w:t>23</w:t>
+        </w:r>
+      </w:fldSimple>
+      <w:r>
+        <w:t>: Definition of Pose according to ROS</w:t>
+      </w:r>
+      <w:r>
+        <w:t xml:space="preserve"> 2</w:t>
+      </w:r>
+    </w:p>
+    <w:p>
+      <w:r>
+        <w:t>For</w:t>
+      </w:r>
+      <w:r>
+        <w:t xml:space="preserve"> velocity </w:t>
+      </w:r>
+      <w:r>
+        <w:t>along the ax</w:t>
+      </w:r>
+      <w:r>
+        <w:t>es</w:t>
+      </w:r>
+      <w:r>
+        <w:t xml:space="preserve"> and angular velocity</w:t>
+      </w:r>
+      <w:r>
+        <w:t xml:space="preserve"> of the robot</w:t>
+      </w:r>
+      <w:r>
+        <w:t>, we have the equation:</w:t>
+      </w:r>
+    </w:p>
     <w:p/>
+    <w:tbl>
+      <w:tblPr>
+        <w:tblStyle w:val="TableGrid"/>
+        <w:tblW w:w="0" w:type="auto"/>
+        <w:tblBorders>
+          <w:top w:val="none" w:sz="0" w:space="0" w:color="auto"/>
+          <w:left w:val="none" w:sz="0" w:space="0" w:color="auto"/>
+          <w:bottom w:val="none" w:sz="0" w:space="0" w:color="auto"/>
+          <w:right w:val="none" w:sz="0" w:space="0" w:color="auto"/>
+          <w:insideH w:val="none" w:sz="0" w:space="0" w:color="auto"/>
+          <w:insideV w:val="none" w:sz="0" w:space="0" w:color="auto"/>
+        </w:tblBorders>
+        <w:tblLook w:val="04A0" w:firstRow="1" w:lastRow="0" w:firstColumn="1" w:lastColumn="0" w:noHBand="0" w:noVBand="1"/>
+      </w:tblPr>
+      <w:tblGrid>
+        <w:gridCol w:w="1436"/>
+        <w:gridCol w:w="5518"/>
+        <w:gridCol w:w="1766"/>
+      </w:tblGrid>
+      <w:tr>
+        <w:tc>
+          <w:tcPr>
+            <w:tcW w:w="1526" w:type="dxa"/>
+            <w:shd w:val="clear" w:color="auto" w:fill="auto"/>
+            <w:vAlign w:val="center"/>
+          </w:tcPr>
+          <w:p>
+            <w:pPr>
+              <w:spacing w:before="0"/>
+            </w:pPr>
+          </w:p>
+        </w:tc>
+        <w:tc>
+          <w:tcPr>
+            <w:tcW w:w="5670" w:type="dxa"/>
+            <w:shd w:val="clear" w:color="auto" w:fill="auto"/>
+            <w:vAlign w:val="center"/>
+          </w:tcPr>
+          <w:p>
+            <w:pPr>
+              <w:spacing w:before="0"/>
+            </w:pPr>
+            <m:oMathPara>
+              <m:oMath>
+                <m:d>
+                  <m:dPr>
+                    <m:begChr m:val="["/>
+                    <m:endChr m:val="]"/>
+                    <m:ctrlPr>
+                      <w:rPr>
+                        <w:rFonts w:ascii="Cambria Math" w:hAnsi="Cambria Math"/>
+                        <w:i/>
+                      </w:rPr>
+                    </m:ctrlPr>
+                  </m:dPr>
+                  <m:e>
+                    <m:m>
+                      <m:mPr>
+                        <m:mcs>
+                          <m:mc>
+                            <m:mcPr>
+                              <m:count m:val="1"/>
+                              <m:mcJc m:val="center"/>
+                            </m:mcPr>
+                          </m:mc>
+                        </m:mcs>
+                        <m:ctrlPr>
+                          <w:rPr>
+                            <w:rFonts w:ascii="Cambria Math" w:hAnsi="Cambria Math"/>
+                            <w:i/>
+                          </w:rPr>
+                        </m:ctrlPr>
+                      </m:mPr>
+                      <m:mr>
+                        <m:e>
+                          <m:acc>
+                            <m:accPr>
+                              <m:chr m:val="̇"/>
+                              <m:ctrlPr>
+                                <w:rPr>
+                                  <w:rFonts w:ascii="Cambria Math" w:hAnsi="Cambria Math"/>
+                                  <w:i/>
+                                </w:rPr>
+                              </m:ctrlPr>
+                            </m:accPr>
+                            <m:e>
+                              <m:r>
+                                <w:rPr>
+                                  <w:rFonts w:ascii="Cambria Math" w:hAnsi="Cambria Math"/>
+                                </w:rPr>
+                                <m:t>x</m:t>
+                              </m:r>
+                            </m:e>
+                          </m:acc>
+                        </m:e>
+                      </m:mr>
+                      <m:mr>
+                        <m:e>
+                          <m:acc>
+                            <m:accPr>
+                              <m:chr m:val="̇"/>
+                              <m:ctrlPr>
+                                <w:rPr>
+                                  <w:rFonts w:ascii="Cambria Math" w:hAnsi="Cambria Math"/>
+                                  <w:i/>
+                                </w:rPr>
+                              </m:ctrlPr>
+                            </m:accPr>
+                            <m:e>
+                              <m:r>
+                                <w:rPr>
+                                  <w:rFonts w:ascii="Cambria Math" w:hAnsi="Cambria Math"/>
+                                </w:rPr>
+                                <m:t>y</m:t>
+                              </m:r>
+                            </m:e>
+                          </m:acc>
+                        </m:e>
+                      </m:mr>
+                      <m:mr>
+                        <m:e>
+                          <m:acc>
+                            <m:accPr>
+                              <m:chr m:val="̇"/>
+                              <m:ctrlPr>
+                                <w:rPr>
+                                  <w:rFonts w:ascii="Cambria Math" w:hAnsi="Cambria Math"/>
+                                  <w:i/>
+                                </w:rPr>
+                              </m:ctrlPr>
+                            </m:accPr>
+                            <m:e>
+                              <m:r>
+                                <w:rPr>
+                                  <w:rFonts w:ascii="Cambria Math" w:hAnsi="Cambria Math"/>
+                                </w:rPr>
+                                <m:t>θ</m:t>
+                              </m:r>
+                            </m:e>
+                          </m:acc>
+                        </m:e>
+                      </m:mr>
+                    </m:m>
+                  </m:e>
+                </m:d>
+                <m:r>
+                  <w:rPr>
+                    <w:rFonts w:ascii="Cambria Math" w:hAnsi="Cambria Math"/>
+                  </w:rPr>
+                  <m:t>=</m:t>
+                </m:r>
+                <m:sSub>
+                  <m:sSubPr>
+                    <m:ctrlPr>
+                      <w:rPr>
+                        <w:rFonts w:ascii="Cambria Math" w:hAnsi="Cambria Math"/>
+                        <w:i/>
+                      </w:rPr>
+                    </m:ctrlPr>
+                  </m:sSubPr>
+                  <m:e>
+                    <m:r>
+                      <w:rPr>
+                        <w:rFonts w:ascii="Cambria Math" w:hAnsi="Cambria Math"/>
+                      </w:rPr>
+                      <m:t>R</m:t>
+                    </m:r>
+                  </m:e>
+                  <m:sub>
+                    <m:r>
+                      <w:rPr>
+                        <w:rFonts w:ascii="Cambria Math" w:hAnsi="Cambria Math"/>
+                      </w:rPr>
+                      <m:t>z</m:t>
+                    </m:r>
+                  </m:sub>
+                </m:sSub>
+                <m:d>
+                  <m:dPr>
+                    <m:ctrlPr>
+                      <w:rPr>
+                        <w:rFonts w:ascii="Cambria Math" w:hAnsi="Cambria Math"/>
+                        <w:i/>
+                      </w:rPr>
+                    </m:ctrlPr>
+                  </m:dPr>
+                  <m:e>
+                    <m:r>
+                      <w:rPr>
+                        <w:rFonts w:ascii="Cambria Math" w:hAnsi="Cambria Math"/>
+                      </w:rPr>
+                      <m:t>θ</m:t>
+                    </m:r>
+                  </m:e>
+                </m:d>
+                <m:d>
+                  <m:dPr>
+                    <m:begChr m:val="["/>
+                    <m:endChr m:val="]"/>
+                    <m:ctrlPr>
+                      <w:rPr>
+                        <w:rFonts w:ascii="Cambria Math" w:hAnsi="Cambria Math"/>
+                        <w:i/>
+                      </w:rPr>
+                    </m:ctrlPr>
+                  </m:dPr>
+                  <m:e>
+                    <m:m>
+                      <m:mPr>
+                        <m:mcs>
+                          <m:mc>
+                            <m:mcPr>
+                              <m:count m:val="1"/>
+                              <m:mcJc m:val="center"/>
+                            </m:mcPr>
+                          </m:mc>
+                        </m:mcs>
+                        <m:ctrlPr>
+                          <w:rPr>
+                            <w:rFonts w:ascii="Cambria Math" w:hAnsi="Cambria Math"/>
+                            <w:i/>
+                          </w:rPr>
+                        </m:ctrlPr>
+                      </m:mPr>
+                      <m:mr>
+                        <m:e>
+                          <m:r>
+                            <w:rPr>
+                              <w:rFonts w:ascii="Cambria Math" w:hAnsi="Cambria Math"/>
+                            </w:rPr>
+                            <m:t>V</m:t>
+                          </m:r>
+                        </m:e>
+                      </m:mr>
+                      <m:mr>
+                        <m:e>
+                          <m:r>
+                            <w:rPr>
+                              <w:rFonts w:ascii="Cambria Math" w:hAnsi="Cambria Math"/>
+                            </w:rPr>
+                            <m:t>0</m:t>
+                          </m:r>
+                        </m:e>
+                      </m:mr>
+                      <m:mr>
+                        <m:e>
+                          <m:r>
+                            <w:rPr>
+                              <w:rFonts w:ascii="Cambria Math" w:hAnsi="Cambria Math"/>
+                            </w:rPr>
+                            <m:t>ω</m:t>
+                          </m:r>
+                        </m:e>
+                      </m:mr>
+                    </m:m>
+                  </m:e>
+                </m:d>
+                <m:r>
+                  <w:rPr>
+                    <w:rFonts w:ascii="Cambria Math" w:hAnsi="Cambria Math"/>
+                  </w:rPr>
+                  <m:t>=</m:t>
+                </m:r>
+                <m:d>
+                  <m:dPr>
+                    <m:begChr m:val="["/>
+                    <m:endChr m:val="]"/>
+                    <m:ctrlPr>
+                      <w:rPr>
+                        <w:rFonts w:ascii="Cambria Math" w:hAnsi="Cambria Math"/>
+                        <w:i/>
+                      </w:rPr>
+                    </m:ctrlPr>
+                  </m:dPr>
+                  <m:e>
+                    <m:m>
+                      <m:mPr>
+                        <m:mcs>
+                          <m:mc>
+                            <m:mcPr>
+                              <m:count m:val="3"/>
+                              <m:mcJc m:val="center"/>
+                            </m:mcPr>
+                          </m:mc>
+                        </m:mcs>
+                        <m:ctrlPr>
+                          <w:rPr>
+                            <w:rFonts w:ascii="Cambria Math" w:hAnsi="Cambria Math"/>
+                            <w:i/>
+                          </w:rPr>
+                        </m:ctrlPr>
+                      </m:mPr>
+                      <m:mr>
+                        <m:e>
+                          <m:func>
+                            <m:funcPr>
+                              <m:ctrlPr>
+                                <w:rPr>
+                                  <w:rFonts w:ascii="Cambria Math" w:hAnsi="Cambria Math"/>
+                                  <w:i/>
+                                </w:rPr>
+                              </m:ctrlPr>
+                            </m:funcPr>
+                            <m:fName>
+                              <m:r>
+                                <m:rPr>
+                                  <m:sty m:val="p"/>
+                                </m:rPr>
+                                <w:rPr>
+                                  <w:rFonts w:ascii="Cambria Math" w:hAnsi="Cambria Math"/>
+                                </w:rPr>
+                                <m:t>cos</m:t>
+                              </m:r>
+                            </m:fName>
+                            <m:e>
+                              <m:d>
+                                <m:dPr>
+                                  <m:ctrlPr>
+                                    <w:rPr>
+                                      <w:rFonts w:ascii="Cambria Math" w:hAnsi="Cambria Math"/>
+                                      <w:i/>
+                                    </w:rPr>
+                                  </m:ctrlPr>
+                                </m:dPr>
+                                <m:e>
+                                  <m:r>
+                                    <w:rPr>
+                                      <w:rFonts w:ascii="Cambria Math" w:hAnsi="Cambria Math"/>
+                                    </w:rPr>
+                                    <m:t>θ</m:t>
+                                  </m:r>
+                                </m:e>
+                              </m:d>
+                            </m:e>
+                          </m:func>
+                        </m:e>
+                        <m:e>
+                          <m:r>
+                            <w:rPr>
+                              <w:rFonts w:ascii="Cambria Math" w:hAnsi="Cambria Math"/>
+                            </w:rPr>
+                            <m:t>-</m:t>
+                          </m:r>
+                          <m:func>
+                            <m:funcPr>
+                              <m:ctrlPr>
+                                <w:rPr>
+                                  <w:rFonts w:ascii="Cambria Math" w:hAnsi="Cambria Math"/>
+                                  <w:i/>
+                                </w:rPr>
+                              </m:ctrlPr>
+                            </m:funcPr>
+                            <m:fName>
+                              <m:r>
+                                <m:rPr>
+                                  <m:sty m:val="p"/>
+                                </m:rPr>
+                                <w:rPr>
+                                  <w:rFonts w:ascii="Cambria Math" w:hAnsi="Cambria Math"/>
+                                </w:rPr>
+                                <m:t>sin</m:t>
+                              </m:r>
+                            </m:fName>
+                            <m:e>
+                              <m:d>
+                                <m:dPr>
+                                  <m:ctrlPr>
+                                    <w:rPr>
+                                      <w:rFonts w:ascii="Cambria Math" w:hAnsi="Cambria Math"/>
+                                      <w:i/>
+                                    </w:rPr>
+                                  </m:ctrlPr>
+                                </m:dPr>
+                                <m:e>
+                                  <m:r>
+                                    <w:rPr>
+                                      <w:rFonts w:ascii="Cambria Math" w:hAnsi="Cambria Math"/>
+                                    </w:rPr>
+                                    <m:t>θ</m:t>
+                                  </m:r>
+                                </m:e>
+                              </m:d>
+                            </m:e>
+                          </m:func>
+                        </m:e>
+                        <m:e>
+                          <m:r>
+                            <w:rPr>
+                              <w:rFonts w:ascii="Cambria Math" w:hAnsi="Cambria Math"/>
+                            </w:rPr>
+                            <m:t>0</m:t>
+                          </m:r>
+                        </m:e>
+                      </m:mr>
+                      <m:mr>
+                        <m:e>
+                          <m:func>
+                            <m:funcPr>
+                              <m:ctrlPr>
+                                <w:rPr>
+                                  <w:rFonts w:ascii="Cambria Math" w:hAnsi="Cambria Math"/>
+                                  <w:i/>
+                                </w:rPr>
+                              </m:ctrlPr>
+                            </m:funcPr>
+                            <m:fName>
+                              <m:r>
+                                <m:rPr>
+                                  <m:sty m:val="p"/>
+                                </m:rPr>
+                                <w:rPr>
+                                  <w:rFonts w:ascii="Cambria Math" w:hAnsi="Cambria Math"/>
+                                </w:rPr>
+                                <m:t>sin</m:t>
+                              </m:r>
+                            </m:fName>
+                            <m:e>
+                              <m:d>
+                                <m:dPr>
+                                  <m:ctrlPr>
+                                    <w:rPr>
+                                      <w:rFonts w:ascii="Cambria Math" w:hAnsi="Cambria Math"/>
+                                      <w:i/>
+                                    </w:rPr>
+                                  </m:ctrlPr>
+                                </m:dPr>
+                                <m:e>
+                                  <m:r>
+                                    <w:rPr>
+                                      <w:rFonts w:ascii="Cambria Math" w:hAnsi="Cambria Math"/>
+                                    </w:rPr>
+                                    <m:t>θ</m:t>
+                                  </m:r>
+                                </m:e>
+                              </m:d>
+                            </m:e>
+                          </m:func>
+                        </m:e>
+                        <m:e>
+                          <m:func>
+                            <m:funcPr>
+                              <m:ctrlPr>
+                                <w:rPr>
+                                  <w:rFonts w:ascii="Cambria Math" w:hAnsi="Cambria Math"/>
+                                  <w:i/>
+                                </w:rPr>
+                              </m:ctrlPr>
+                            </m:funcPr>
+                            <m:fName>
+                              <m:r>
+                                <m:rPr>
+                                  <m:sty m:val="p"/>
+                                </m:rPr>
+                                <w:rPr>
+                                  <w:rFonts w:ascii="Cambria Math" w:hAnsi="Cambria Math"/>
+                                </w:rPr>
+                                <m:t>cos</m:t>
+                              </m:r>
+                            </m:fName>
+                            <m:e>
+                              <m:d>
+                                <m:dPr>
+                                  <m:ctrlPr>
+                                    <w:rPr>
+                                      <w:rFonts w:ascii="Cambria Math" w:hAnsi="Cambria Math"/>
+                                      <w:i/>
+                                    </w:rPr>
+                                  </m:ctrlPr>
+                                </m:dPr>
+                                <m:e>
+                                  <m:r>
+                                    <w:rPr>
+                                      <w:rFonts w:ascii="Cambria Math" w:hAnsi="Cambria Math"/>
+                                    </w:rPr>
+                                    <m:t>θ</m:t>
+                                  </m:r>
+                                </m:e>
+                              </m:d>
+                            </m:e>
+                          </m:func>
+                        </m:e>
+                        <m:e>
+                          <m:r>
+                            <w:rPr>
+                              <w:rFonts w:ascii="Cambria Math" w:hAnsi="Cambria Math"/>
+                            </w:rPr>
+                            <m:t>0</m:t>
+                          </m:r>
+                        </m:e>
+                      </m:mr>
+                      <m:mr>
+                        <m:e>
+                          <m:r>
+                            <w:rPr>
+                              <w:rFonts w:ascii="Cambria Math" w:hAnsi="Cambria Math"/>
+                            </w:rPr>
+                            <m:t>0</m:t>
+                          </m:r>
+                        </m:e>
+                        <m:e>
+                          <m:r>
+                            <w:rPr>
+                              <w:rFonts w:ascii="Cambria Math" w:hAnsi="Cambria Math"/>
+                            </w:rPr>
+                            <m:t>0</m:t>
+                          </m:r>
+                        </m:e>
+                        <m:e>
+                          <m:r>
+                            <w:rPr>
+                              <w:rFonts w:ascii="Cambria Math" w:hAnsi="Cambria Math"/>
+                            </w:rPr>
+                            <m:t>1</m:t>
+                          </m:r>
+                        </m:e>
+                      </m:mr>
+                    </m:m>
+                  </m:e>
+                </m:d>
+                <m:d>
+                  <m:dPr>
+                    <m:begChr m:val="["/>
+                    <m:endChr m:val="]"/>
+                    <m:ctrlPr>
+                      <w:rPr>
+                        <w:rFonts w:ascii="Cambria Math" w:hAnsi="Cambria Math"/>
+                        <w:i/>
+                      </w:rPr>
+                    </m:ctrlPr>
+                  </m:dPr>
+                  <m:e>
+                    <m:m>
+                      <m:mPr>
+                        <m:mcs>
+                          <m:mc>
+                            <m:mcPr>
+                              <m:count m:val="1"/>
+                              <m:mcJc m:val="center"/>
+                            </m:mcPr>
+                          </m:mc>
+                        </m:mcs>
+                        <m:ctrlPr>
+                          <w:rPr>
+                            <w:rFonts w:ascii="Cambria Math" w:hAnsi="Cambria Math"/>
+                            <w:i/>
+                          </w:rPr>
+                        </m:ctrlPr>
+                      </m:mPr>
+                      <m:mr>
+                        <m:e>
+                          <m:r>
+                            <w:rPr>
+                              <w:rFonts w:ascii="Cambria Math" w:hAnsi="Cambria Math"/>
+                            </w:rPr>
+                            <m:t>V</m:t>
+                          </m:r>
+                        </m:e>
+                      </m:mr>
+                      <m:mr>
+                        <m:e>
+                          <m:r>
+                            <w:rPr>
+                              <w:rFonts w:ascii="Cambria Math" w:hAnsi="Cambria Math"/>
+                            </w:rPr>
+                            <m:t>0</m:t>
+                          </m:r>
+                        </m:e>
+                      </m:mr>
+                      <m:mr>
+                        <m:e>
+                          <m:r>
+                            <w:rPr>
+                              <w:rFonts w:ascii="Cambria Math" w:hAnsi="Cambria Math"/>
+                            </w:rPr>
+                            <m:t>ω</m:t>
+                          </m:r>
+                        </m:e>
+                      </m:mr>
+                    </m:m>
+                  </m:e>
+                </m:d>
+              </m:oMath>
+            </m:oMathPara>
+          </w:p>
+        </w:tc>
+        <w:tc>
+          <w:tcPr>
+            <w:tcW w:w="1857" w:type="dxa"/>
+            <w:shd w:val="clear" w:color="auto" w:fill="auto"/>
+            <w:vAlign w:val="center"/>
+          </w:tcPr>
+          <w:p>
+            <w:pPr>
+              <w:pStyle w:val="Caption"/>
+              <w:spacing w:before="0"/>
+            </w:pPr>
+            <w:r>
+              <w:t xml:space="preserve">Eq.  </w:t>
+            </w:r>
+            <w:fldSimple w:instr=" SEQ Eq._ \* ARABIC ">
+              <w:r>
+                <w:rPr>
+                  <w:noProof/>
+                </w:rPr>
+                <w:t>3</w:t>
+              </w:r>
+            </w:fldSimple>
+          </w:p>
+        </w:tc>
+      </w:tr>
+    </w:tbl>
+    <w:p>
+      <w:r>
+        <w:t xml:space="preserve">On the other hand, </w:t>
+      </w:r>
+      <w:r>
+        <w:t xml:space="preserve">we have the relationship between </w:t>
+      </w:r>
+      <w:r>
+        <w:t xml:space="preserve">the linear velocity and the </w:t>
+      </w:r>
+      <w:r>
+        <w:t>angu</w:t>
+      </w:r>
+      <w:r>
+        <w:t xml:space="preserve">lar velocity of </w:t>
+      </w:r>
+      <w:r>
+        <w:t>motors</w:t>
+      </w:r>
+      <w:r>
+        <w:t>:</w:t>
+      </w:r>
+    </w:p>
+    <w:p/>
+    <w:tbl>
+      <w:tblPr>
+        <w:tblStyle w:val="TableGrid"/>
+        <w:tblW w:w="0" w:type="auto"/>
+        <w:tblBorders>
+          <w:top w:val="none" w:sz="0" w:space="0" w:color="auto"/>
+          <w:left w:val="none" w:sz="0" w:space="0" w:color="auto"/>
+          <w:bottom w:val="none" w:sz="0" w:space="0" w:color="auto"/>
+          <w:right w:val="none" w:sz="0" w:space="0" w:color="auto"/>
+          <w:insideH w:val="none" w:sz="0" w:space="0" w:color="auto"/>
+          <w:insideV w:val="none" w:sz="0" w:space="0" w:color="auto"/>
+        </w:tblBorders>
+        <w:tblLook w:val="04A0" w:firstRow="1" w:lastRow="0" w:firstColumn="1" w:lastColumn="0" w:noHBand="0" w:noVBand="1"/>
+      </w:tblPr>
+      <w:tblGrid>
+        <w:gridCol w:w="1456"/>
+        <w:gridCol w:w="5479"/>
+        <w:gridCol w:w="1785"/>
+      </w:tblGrid>
+      <w:tr>
+        <w:tc>
+          <w:tcPr>
+            <w:tcW w:w="1526" w:type="dxa"/>
+            <w:shd w:val="clear" w:color="auto" w:fill="auto"/>
+            <w:vAlign w:val="center"/>
+          </w:tcPr>
+          <w:p>
+            <w:pPr>
+              <w:spacing w:before="0"/>
+            </w:pPr>
+          </w:p>
+        </w:tc>
+        <w:tc>
+          <w:tcPr>
+            <w:tcW w:w="5670" w:type="dxa"/>
+            <w:shd w:val="clear" w:color="auto" w:fill="auto"/>
+            <w:vAlign w:val="center"/>
+          </w:tcPr>
+          <w:p>
+            <w:pPr>
+              <w:spacing w:before="0"/>
+            </w:pPr>
+            <m:oMathPara>
+              <m:oMath>
+                <m:d>
+                  <m:dPr>
+                    <m:begChr m:val="["/>
+                    <m:endChr m:val="]"/>
+                    <m:ctrlPr>
+                      <w:rPr>
+                        <w:rFonts w:ascii="Cambria Math" w:eastAsiaTheme="minorEastAsia" w:hAnsi="Cambria Math"/>
+                        <w:i/>
+                      </w:rPr>
+                    </m:ctrlPr>
+                  </m:dPr>
+                  <m:e>
+                    <m:m>
+                      <m:mPr>
+                        <m:mcs>
+                          <m:mc>
+                            <m:mcPr>
+                              <m:count m:val="1"/>
+                              <m:mcJc m:val="center"/>
+                            </m:mcPr>
+                          </m:mc>
+                        </m:mcs>
+                        <m:ctrlPr>
+                          <w:rPr>
+                            <w:rFonts w:ascii="Cambria Math" w:eastAsiaTheme="minorEastAsia" w:hAnsi="Cambria Math"/>
+                            <w:i/>
+                          </w:rPr>
+                        </m:ctrlPr>
+                      </m:mPr>
+                      <m:mr>
+                        <m:e>
+                          <m:r>
+                            <w:rPr>
+                              <w:rFonts w:ascii="Cambria Math" w:eastAsiaTheme="minorEastAsia" w:hAnsi="Cambria Math"/>
+                            </w:rPr>
+                            <m:t>V</m:t>
+                          </m:r>
+                        </m:e>
+                      </m:mr>
+                      <m:mr>
+                        <m:e>
+                          <m:r>
+                            <w:rPr>
+                              <w:rFonts w:ascii="Cambria Math" w:eastAsiaTheme="minorEastAsia" w:hAnsi="Cambria Math"/>
+                            </w:rPr>
+                            <m:t>0</m:t>
+                          </m:r>
+                        </m:e>
+                      </m:mr>
+                      <m:mr>
+                        <m:e>
+                          <m:r>
+                            <w:rPr>
+                              <w:rFonts w:ascii="Cambria Math" w:eastAsiaTheme="minorEastAsia" w:hAnsi="Cambria Math"/>
+                            </w:rPr>
+                            <m:t>ω</m:t>
+                          </m:r>
+                        </m:e>
+                      </m:mr>
+                    </m:m>
+                  </m:e>
+                </m:d>
+                <m:r>
+                  <w:rPr>
+                    <w:rFonts w:ascii="Cambria Math" w:eastAsiaTheme="minorEastAsia" w:hAnsi="Cambria Math"/>
+                  </w:rPr>
+                  <m:t>=</m:t>
+                </m:r>
+                <m:d>
+                  <m:dPr>
+                    <m:begChr m:val="["/>
+                    <m:endChr m:val="]"/>
+                    <m:ctrlPr>
+                      <w:rPr>
+                        <w:rFonts w:ascii="Cambria Math" w:eastAsiaTheme="minorEastAsia" w:hAnsi="Cambria Math"/>
+                        <w:i/>
+                      </w:rPr>
+                    </m:ctrlPr>
+                  </m:dPr>
+                  <m:e>
+                    <m:eqArr>
+                      <m:eqArrPr>
+                        <m:ctrlPr>
+                          <w:rPr>
+                            <w:rFonts w:ascii="Cambria Math" w:eastAsiaTheme="minorEastAsia" w:hAnsi="Cambria Math"/>
+                            <w:i/>
+                          </w:rPr>
+                        </m:ctrlPr>
+                      </m:eqArrPr>
+                      <m:e>
+                        <m:m>
+                          <m:mPr>
+                            <m:mcs>
+                              <m:mc>
+                                <m:mcPr>
+                                  <m:count m:val="2"/>
+                                  <m:mcJc m:val="center"/>
+                                </m:mcPr>
+                              </m:mc>
+                            </m:mcs>
+                            <m:ctrlPr>
+                              <w:rPr>
+                                <w:rFonts w:ascii="Cambria Math" w:eastAsiaTheme="minorEastAsia" w:hAnsi="Cambria Math"/>
+                                <w:i/>
+                              </w:rPr>
+                            </m:ctrlPr>
+                          </m:mPr>
+                          <m:mr>
+                            <m:e>
+                              <m:f>
+                                <m:fPr>
+                                  <m:ctrlPr>
+                                    <w:rPr>
+                                      <w:rFonts w:ascii="Cambria Math" w:eastAsiaTheme="minorEastAsia" w:hAnsi="Cambria Math"/>
+                                      <w:i/>
+                                    </w:rPr>
+                                  </m:ctrlPr>
+                                </m:fPr>
+                                <m:num>
+                                  <m:sSub>
+                                    <m:sSubPr>
+                                      <m:ctrlPr>
+                                        <w:rPr>
+                                          <w:rFonts w:ascii="Cambria Math" w:eastAsiaTheme="minorEastAsia" w:hAnsi="Cambria Math"/>
+                                          <w:i/>
+                                        </w:rPr>
+                                      </m:ctrlPr>
+                                    </m:sSubPr>
+                                    <m:e>
+                                      <m:r>
+                                        <w:rPr>
+                                          <w:rFonts w:ascii="Cambria Math" w:eastAsiaTheme="minorEastAsia" w:hAnsi="Cambria Math"/>
+                                        </w:rPr>
+                                        <m:t>r</m:t>
+                                      </m:r>
+                                    </m:e>
+                                    <m:sub>
+                                      <m:r>
+                                        <w:rPr>
+                                          <w:rFonts w:ascii="Cambria Math" w:eastAsiaTheme="minorEastAsia" w:hAnsi="Cambria Math"/>
+                                        </w:rPr>
+                                        <m:t>R</m:t>
+                                      </m:r>
+                                    </m:sub>
+                                  </m:sSub>
+                                </m:num>
+                                <m:den>
+                                  <m:r>
+                                    <w:rPr>
+                                      <w:rFonts w:ascii="Cambria Math" w:eastAsiaTheme="minorEastAsia" w:hAnsi="Cambria Math"/>
+                                    </w:rPr>
+                                    <m:t>2</m:t>
+                                  </m:r>
+                                </m:den>
+                              </m:f>
+                            </m:e>
+                            <m:e>
+                              <m:f>
+                                <m:fPr>
+                                  <m:ctrlPr>
+                                    <w:rPr>
+                                      <w:rFonts w:ascii="Cambria Math" w:eastAsiaTheme="minorEastAsia" w:hAnsi="Cambria Math"/>
+                                      <w:i/>
+                                    </w:rPr>
+                                  </m:ctrlPr>
+                                </m:fPr>
+                                <m:num>
+                                  <m:sSub>
+                                    <m:sSubPr>
+                                      <m:ctrlPr>
+                                        <w:rPr>
+                                          <w:rFonts w:ascii="Cambria Math" w:eastAsiaTheme="minorEastAsia" w:hAnsi="Cambria Math"/>
+                                          <w:i/>
+                                        </w:rPr>
+                                      </m:ctrlPr>
+                                    </m:sSubPr>
+                                    <m:e>
+                                      <m:r>
+                                        <w:rPr>
+                                          <w:rFonts w:ascii="Cambria Math" w:eastAsiaTheme="minorEastAsia" w:hAnsi="Cambria Math"/>
+                                        </w:rPr>
+                                        <m:t>r</m:t>
+                                      </m:r>
+                                    </m:e>
+                                    <m:sub>
+                                      <m:r>
+                                        <w:rPr>
+                                          <w:rFonts w:ascii="Cambria Math" w:eastAsiaTheme="minorEastAsia" w:hAnsi="Cambria Math"/>
+                                        </w:rPr>
+                                        <m:t>L</m:t>
+                                      </m:r>
+                                    </m:sub>
+                                  </m:sSub>
+                                </m:num>
+                                <m:den>
+                                  <m:r>
+                                    <w:rPr>
+                                      <w:rFonts w:ascii="Cambria Math" w:eastAsiaTheme="minorEastAsia" w:hAnsi="Cambria Math"/>
+                                    </w:rPr>
+                                    <m:t>2</m:t>
+                                  </m:r>
+                                </m:den>
+                              </m:f>
+                            </m:e>
+                          </m:mr>
+                          <m:mr>
+                            <m:e>
+                              <m:r>
+                                <w:rPr>
+                                  <w:rFonts w:ascii="Cambria Math" w:eastAsiaTheme="minorEastAsia" w:hAnsi="Cambria Math"/>
+                                </w:rPr>
+                                <m:t>0</m:t>
+                              </m:r>
+                            </m:e>
+                            <m:e>
+                              <m:r>
+                                <w:rPr>
+                                  <w:rFonts w:ascii="Cambria Math" w:eastAsiaTheme="minorEastAsia" w:hAnsi="Cambria Math"/>
+                                </w:rPr>
+                                <m:t>0</m:t>
+                              </m:r>
+                            </m:e>
+                          </m:mr>
+                        </m:m>
+                      </m:e>
+                      <m:e>
+                        <m:m>
+                          <m:mPr>
+                            <m:mcs>
+                              <m:mc>
+                                <m:mcPr>
+                                  <m:count m:val="2"/>
+                                  <m:mcJc m:val="center"/>
+                                </m:mcPr>
+                              </m:mc>
+                            </m:mcs>
+                            <m:ctrlPr>
+                              <w:rPr>
+                                <w:rFonts w:ascii="Cambria Math" w:eastAsiaTheme="minorEastAsia" w:hAnsi="Cambria Math"/>
+                                <w:i/>
+                              </w:rPr>
+                            </m:ctrlPr>
+                          </m:mPr>
+                          <m:mr>
+                            <m:e>
+                              <m:f>
+                                <m:fPr>
+                                  <m:ctrlPr>
+                                    <w:rPr>
+                                      <w:rFonts w:ascii="Cambria Math" w:eastAsiaTheme="minorEastAsia" w:hAnsi="Cambria Math"/>
+                                      <w:i/>
+                                    </w:rPr>
+                                  </m:ctrlPr>
+                                </m:fPr>
+                                <m:num>
+                                  <m:sSub>
+                                    <m:sSubPr>
+                                      <m:ctrlPr>
+                                        <w:rPr>
+                                          <w:rFonts w:ascii="Cambria Math" w:eastAsiaTheme="minorEastAsia" w:hAnsi="Cambria Math"/>
+                                          <w:i/>
+                                        </w:rPr>
+                                      </m:ctrlPr>
+                                    </m:sSubPr>
+                                    <m:e>
+                                      <m:r>
+                                        <w:rPr>
+                                          <w:rFonts w:ascii="Cambria Math" w:eastAsiaTheme="minorEastAsia" w:hAnsi="Cambria Math"/>
+                                        </w:rPr>
+                                        <m:t>r</m:t>
+                                      </m:r>
+                                    </m:e>
+                                    <m:sub>
+                                      <m:r>
+                                        <w:rPr>
+                                          <w:rFonts w:ascii="Cambria Math" w:eastAsiaTheme="minorEastAsia" w:hAnsi="Cambria Math"/>
+                                        </w:rPr>
+                                        <m:t>R</m:t>
+                                      </m:r>
+                                    </m:sub>
+                                  </m:sSub>
+                                </m:num>
+                                <m:den>
+                                  <m:r>
+                                    <w:rPr>
+                                      <w:rFonts w:ascii="Cambria Math" w:eastAsiaTheme="minorEastAsia" w:hAnsi="Cambria Math"/>
+                                    </w:rPr>
+                                    <m:t>2b</m:t>
+                                  </m:r>
+                                </m:den>
+                              </m:f>
+                            </m:e>
+                            <m:e>
+                              <m:f>
+                                <m:fPr>
+                                  <m:ctrlPr>
+                                    <w:rPr>
+                                      <w:rFonts w:ascii="Cambria Math" w:eastAsiaTheme="minorEastAsia" w:hAnsi="Cambria Math"/>
+                                      <w:i/>
+                                    </w:rPr>
+                                  </m:ctrlPr>
+                                </m:fPr>
+                                <m:num>
+                                  <m:r>
+                                    <w:rPr>
+                                      <w:rFonts w:ascii="Cambria Math" w:eastAsiaTheme="minorEastAsia" w:hAnsi="Cambria Math"/>
+                                    </w:rPr>
+                                    <m:t>-</m:t>
+                                  </m:r>
+                                  <m:sSub>
+                                    <m:sSubPr>
+                                      <m:ctrlPr>
+                                        <w:rPr>
+                                          <w:rFonts w:ascii="Cambria Math" w:eastAsiaTheme="minorEastAsia" w:hAnsi="Cambria Math"/>
+                                          <w:i/>
+                                        </w:rPr>
+                                      </m:ctrlPr>
+                                    </m:sSubPr>
+                                    <m:e>
+                                      <m:r>
+                                        <w:rPr>
+                                          <w:rFonts w:ascii="Cambria Math" w:eastAsiaTheme="minorEastAsia" w:hAnsi="Cambria Math"/>
+                                        </w:rPr>
+                                        <m:t>r</m:t>
+                                      </m:r>
+                                    </m:e>
+                                    <m:sub>
+                                      <m:r>
+                                        <w:rPr>
+                                          <w:rFonts w:ascii="Cambria Math" w:eastAsiaTheme="minorEastAsia" w:hAnsi="Cambria Math"/>
+                                        </w:rPr>
+                                        <m:t>L</m:t>
+                                      </m:r>
+                                    </m:sub>
+                                  </m:sSub>
+                                </m:num>
+                                <m:den>
+                                  <m:r>
+                                    <w:rPr>
+                                      <w:rFonts w:ascii="Cambria Math" w:eastAsiaTheme="minorEastAsia" w:hAnsi="Cambria Math"/>
+                                    </w:rPr>
+                                    <m:t>2b</m:t>
+                                  </m:r>
+                                </m:den>
+                              </m:f>
+                            </m:e>
+                          </m:mr>
+                        </m:m>
+                      </m:e>
+                    </m:eqArr>
+                  </m:e>
+                </m:d>
+                <m:d>
+                  <m:dPr>
+                    <m:begChr m:val="["/>
+                    <m:endChr m:val="]"/>
+                    <m:ctrlPr>
+                      <w:rPr>
+                        <w:rFonts w:ascii="Cambria Math" w:eastAsiaTheme="minorEastAsia" w:hAnsi="Cambria Math"/>
+                        <w:i/>
+                      </w:rPr>
+                    </m:ctrlPr>
+                  </m:dPr>
+                  <m:e>
+                    <m:m>
+                      <m:mPr>
+                        <m:mcs>
+                          <m:mc>
+                            <m:mcPr>
+                              <m:count m:val="1"/>
+                              <m:mcJc m:val="center"/>
+                            </m:mcPr>
+                          </m:mc>
+                        </m:mcs>
+                        <m:ctrlPr>
+                          <w:rPr>
+                            <w:rFonts w:ascii="Cambria Math" w:eastAsiaTheme="minorEastAsia" w:hAnsi="Cambria Math"/>
+                            <w:i/>
+                          </w:rPr>
+                        </m:ctrlPr>
+                      </m:mPr>
+                      <m:mr>
+                        <m:e>
+                          <m:acc>
+                            <m:accPr>
+                              <m:chr m:val="̇"/>
+                              <m:ctrlPr>
+                                <w:rPr>
+                                  <w:rFonts w:ascii="Cambria Math" w:eastAsiaTheme="minorEastAsia" w:hAnsi="Cambria Math"/>
+                                  <w:i/>
+                                </w:rPr>
+                              </m:ctrlPr>
+                            </m:accPr>
+                            <m:e>
+                              <m:sSub>
+                                <m:sSubPr>
+                                  <m:ctrlPr>
+                                    <w:rPr>
+                                      <w:rFonts w:ascii="Cambria Math" w:eastAsiaTheme="minorEastAsia" w:hAnsi="Cambria Math"/>
+                                      <w:i/>
+                                    </w:rPr>
+                                  </m:ctrlPr>
+                                </m:sSubPr>
+                                <m:e>
+                                  <m:r>
+                                    <w:rPr>
+                                      <w:rFonts w:ascii="Cambria Math" w:eastAsiaTheme="minorEastAsia" w:hAnsi="Cambria Math"/>
+                                    </w:rPr>
+                                    <m:t>φ</m:t>
+                                  </m:r>
+                                </m:e>
+                                <m:sub>
+                                  <m:r>
+                                    <w:rPr>
+                                      <w:rFonts w:ascii="Cambria Math" w:eastAsiaTheme="minorEastAsia" w:hAnsi="Cambria Math"/>
+                                    </w:rPr>
+                                    <m:t>R</m:t>
+                                  </m:r>
+                                </m:sub>
+                              </m:sSub>
+                            </m:e>
+                          </m:acc>
+                        </m:e>
+                      </m:mr>
+                      <m:mr>
+                        <m:e>
+                          <m:acc>
+                            <m:accPr>
+                              <m:chr m:val="̇"/>
+                              <m:ctrlPr>
+                                <w:rPr>
+                                  <w:rFonts w:ascii="Cambria Math" w:eastAsiaTheme="minorEastAsia" w:hAnsi="Cambria Math"/>
+                                  <w:i/>
+                                </w:rPr>
+                              </m:ctrlPr>
+                            </m:accPr>
+                            <m:e>
+                              <m:sSub>
+                                <m:sSubPr>
+                                  <m:ctrlPr>
+                                    <w:rPr>
+                                      <w:rFonts w:ascii="Cambria Math" w:eastAsiaTheme="minorEastAsia" w:hAnsi="Cambria Math"/>
+                                      <w:i/>
+                                    </w:rPr>
+                                  </m:ctrlPr>
+                                </m:sSubPr>
+                                <m:e>
+                                  <m:r>
+                                    <w:rPr>
+                                      <w:rFonts w:ascii="Cambria Math" w:eastAsiaTheme="minorEastAsia" w:hAnsi="Cambria Math"/>
+                                    </w:rPr>
+                                    <m:t>φ</m:t>
+                                  </m:r>
+                                </m:e>
+                                <m:sub>
+                                  <m:r>
+                                    <w:rPr>
+                                      <w:rFonts w:ascii="Cambria Math" w:eastAsiaTheme="minorEastAsia" w:hAnsi="Cambria Math"/>
+                                    </w:rPr>
+                                    <m:t>L</m:t>
+                                  </m:r>
+                                </m:sub>
+                              </m:sSub>
+                            </m:e>
+                          </m:acc>
+                        </m:e>
+                      </m:mr>
+                    </m:m>
+                  </m:e>
+                </m:d>
+              </m:oMath>
+            </m:oMathPara>
+          </w:p>
+        </w:tc>
+        <w:tc>
+          <w:tcPr>
+            <w:tcW w:w="1857" w:type="dxa"/>
+            <w:shd w:val="clear" w:color="auto" w:fill="auto"/>
+            <w:vAlign w:val="center"/>
+          </w:tcPr>
+          <w:p>
+            <w:pPr>
+              <w:pStyle w:val="Caption"/>
+              <w:spacing w:before="0"/>
+            </w:pPr>
+            <w:r>
+              <w:t xml:space="preserve">Eq.  </w:t>
+            </w:r>
+            <w:fldSimple w:instr=" SEQ Eq._ \* ARABIC ">
+              <w:r>
+                <w:rPr>
+                  <w:noProof/>
+                </w:rPr>
+                <w:t>4</w:t>
+              </w:r>
+            </w:fldSimple>
+          </w:p>
+        </w:tc>
+      </w:tr>
+    </w:tbl>
+    <w:p/>
+    <w:p>
+      <w:r>
+        <w:t xml:space="preserve">From Eq. </w:t>
+      </w:r>
+      <w:r>
+        <w:t>3</w:t>
+      </w:r>
+      <w:r>
+        <w:t xml:space="preserve"> and Eq. </w:t>
+      </w:r>
+      <w:r>
+        <w:t>4</w:t>
+      </w:r>
+      <w:r>
+        <w:t xml:space="preserve">, </w:t>
+      </w:r>
+      <w:r>
+        <w:t xml:space="preserve">we have the equation </w:t>
+      </w:r>
+      <w:r>
+        <w:t xml:space="preserve">which </w:t>
+      </w:r>
+      <w:r>
+        <w:t xml:space="preserve">shows the </w:t>
+      </w:r>
+      <w:r>
+        <w:t xml:space="preserve">relation </w:t>
+      </w:r>
+      <w:r>
+        <w:t xml:space="preserve">between </w:t>
+      </w:r>
+      <w:r>
+        <w:t xml:space="preserve">the </w:t>
+      </w:r>
+      <w:r>
+        <w:t xml:space="preserve">velocity </w:t>
+      </w:r>
+      <w:r>
+        <w:t xml:space="preserve">along </w:t>
+      </w:r>
+      <w:r>
+        <w:t xml:space="preserve">the axes of the robot and </w:t>
+      </w:r>
+      <w:r>
+        <w:t xml:space="preserve">the </w:t>
+      </w:r>
+      <w:r>
+        <w:t xml:space="preserve">angular velocity of the </w:t>
+      </w:r>
+      <w:r>
+        <w:t>motors</w:t>
+      </w:r>
+      <w:r>
+        <w:t xml:space="preserve"> (</w:t>
+      </w:r>
+      <w:r>
+        <w:t>t</w:t>
+      </w:r>
+      <w:r>
+        <w:t>he detailed calculation will be presented in the appendix</w:t>
+      </w:r>
+      <w:r>
+        <w:t>)</w:t>
+      </w:r>
+      <w:r>
+        <w:t>:</w:t>
+      </w:r>
+    </w:p>
+    <w:p/>
+    <w:tbl>
+      <w:tblPr>
+        <w:tblStyle w:val="TableGrid"/>
+        <w:tblW w:w="0" w:type="auto"/>
+        <w:tblBorders>
+          <w:top w:val="none" w:sz="0" w:space="0" w:color="auto"/>
+          <w:left w:val="none" w:sz="0" w:space="0" w:color="auto"/>
+          <w:bottom w:val="none" w:sz="0" w:space="0" w:color="auto"/>
+          <w:right w:val="none" w:sz="0" w:space="0" w:color="auto"/>
+          <w:insideH w:val="none" w:sz="0" w:space="0" w:color="auto"/>
+          <w:insideV w:val="none" w:sz="0" w:space="0" w:color="auto"/>
+        </w:tblBorders>
+        <w:tblLook w:val="04A0" w:firstRow="1" w:lastRow="0" w:firstColumn="1" w:lastColumn="0" w:noHBand="0" w:noVBand="1"/>
+      </w:tblPr>
+      <w:tblGrid>
+        <w:gridCol w:w="1436"/>
+        <w:gridCol w:w="5518"/>
+        <w:gridCol w:w="1766"/>
+      </w:tblGrid>
+      <w:tr>
+        <w:tc>
+          <w:tcPr>
+            <w:tcW w:w="1526" w:type="dxa"/>
+            <w:shd w:val="clear" w:color="auto" w:fill="auto"/>
+            <w:vAlign w:val="center"/>
+          </w:tcPr>
+          <w:p>
+            <w:pPr>
+              <w:spacing w:before="0"/>
+            </w:pPr>
+          </w:p>
+        </w:tc>
+        <w:tc>
+          <w:tcPr>
+            <w:tcW w:w="5670" w:type="dxa"/>
+            <w:shd w:val="clear" w:color="auto" w:fill="auto"/>
+            <w:vAlign w:val="center"/>
+          </w:tcPr>
+          <w:p>
+            <w:pPr>
+              <w:spacing w:before="0"/>
+            </w:pPr>
+            <m:oMathPara>
+              <m:oMath>
+                <m:d>
+                  <m:dPr>
+                    <m:begChr m:val="["/>
+                    <m:endChr m:val="]"/>
+                    <m:ctrlPr>
+                      <w:rPr>
+                        <w:rFonts w:ascii="Cambria Math" w:hAnsi="Cambria Math"/>
+                        <w:i/>
+                      </w:rPr>
+                    </m:ctrlPr>
+                  </m:dPr>
+                  <m:e>
+                    <m:m>
+                      <m:mPr>
+                        <m:mcs>
+                          <m:mc>
+                            <m:mcPr>
+                              <m:count m:val="1"/>
+                              <m:mcJc m:val="center"/>
+                            </m:mcPr>
+                          </m:mc>
+                        </m:mcs>
+                        <m:ctrlPr>
+                          <w:rPr>
+                            <w:rFonts w:ascii="Cambria Math" w:hAnsi="Cambria Math"/>
+                            <w:i/>
+                          </w:rPr>
+                        </m:ctrlPr>
+                      </m:mPr>
+                      <m:mr>
+                        <m:e>
+                          <m:acc>
+                            <m:accPr>
+                              <m:chr m:val="̇"/>
+                              <m:ctrlPr>
+                                <w:rPr>
+                                  <w:rFonts w:ascii="Cambria Math" w:hAnsi="Cambria Math"/>
+                                  <w:i/>
+                                </w:rPr>
+                              </m:ctrlPr>
+                            </m:accPr>
+                            <m:e>
+                              <m:r>
+                                <w:rPr>
+                                  <w:rFonts w:ascii="Cambria Math" w:hAnsi="Cambria Math"/>
+                                </w:rPr>
+                                <m:t>x</m:t>
+                              </m:r>
+                            </m:e>
+                          </m:acc>
+                        </m:e>
+                      </m:mr>
+                      <m:mr>
+                        <m:e>
+                          <m:acc>
+                            <m:accPr>
+                              <m:chr m:val="̇"/>
+                              <m:ctrlPr>
+                                <w:rPr>
+                                  <w:rFonts w:ascii="Cambria Math" w:hAnsi="Cambria Math"/>
+                                  <w:i/>
+                                </w:rPr>
+                              </m:ctrlPr>
+                            </m:accPr>
+                            <m:e>
+                              <m:r>
+                                <w:rPr>
+                                  <w:rFonts w:ascii="Cambria Math" w:hAnsi="Cambria Math"/>
+                                </w:rPr>
+                                <m:t>y</m:t>
+                              </m:r>
+                            </m:e>
+                          </m:acc>
+                        </m:e>
+                      </m:mr>
+                      <m:mr>
+                        <m:e>
+                          <m:acc>
+                            <m:accPr>
+                              <m:chr m:val="̇"/>
+                              <m:ctrlPr>
+                                <w:rPr>
+                                  <w:rFonts w:ascii="Cambria Math" w:hAnsi="Cambria Math"/>
+                                  <w:i/>
+                                </w:rPr>
+                              </m:ctrlPr>
+                            </m:accPr>
+                            <m:e>
+                              <m:r>
+                                <w:rPr>
+                                  <w:rFonts w:ascii="Cambria Math" w:hAnsi="Cambria Math"/>
+                                </w:rPr>
+                                <m:t>θ</m:t>
+                              </m:r>
+                            </m:e>
+                          </m:acc>
+                        </m:e>
+                      </m:mr>
+                    </m:m>
+                  </m:e>
+                </m:d>
+                <m:r>
+                  <w:rPr>
+                    <w:rFonts w:ascii="Cambria Math" w:hAnsi="Cambria Math"/>
+                  </w:rPr>
+                  <m:t>=</m:t>
+                </m:r>
+                <m:d>
+                  <m:dPr>
+                    <m:begChr m:val="["/>
+                    <m:endChr m:val="]"/>
+                    <m:ctrlPr>
+                      <w:rPr>
+                        <w:rFonts w:ascii="Cambria Math" w:hAnsi="Cambria Math"/>
+                        <w:i/>
+                      </w:rPr>
+                    </m:ctrlPr>
+                  </m:dPr>
+                  <m:e>
+                    <m:m>
+                      <m:mPr>
+                        <m:mcs>
+                          <m:mc>
+                            <m:mcPr>
+                              <m:count m:val="2"/>
+                              <m:mcJc m:val="center"/>
+                            </m:mcPr>
+                          </m:mc>
+                        </m:mcs>
+                        <m:ctrlPr>
+                          <w:rPr>
+                            <w:rFonts w:ascii="Cambria Math" w:hAnsi="Cambria Math"/>
+                            <w:i/>
+                          </w:rPr>
+                        </m:ctrlPr>
+                      </m:mPr>
+                      <m:mr>
+                        <m:e>
+                          <m:f>
+                            <m:fPr>
+                              <m:ctrlPr>
+                                <w:rPr>
+                                  <w:rFonts w:ascii="Cambria Math" w:eastAsiaTheme="minorEastAsia" w:hAnsi="Cambria Math"/>
+                                  <w:i/>
+                                </w:rPr>
+                              </m:ctrlPr>
+                            </m:fPr>
+                            <m:num>
+                              <m:sSub>
+                                <m:sSubPr>
+                                  <m:ctrlPr>
+                                    <w:rPr>
+                                      <w:rFonts w:ascii="Cambria Math" w:eastAsiaTheme="minorEastAsia" w:hAnsi="Cambria Math"/>
+                                      <w:i/>
+                                    </w:rPr>
+                                  </m:ctrlPr>
+                                </m:sSubPr>
+                                <m:e>
+                                  <m:r>
+                                    <w:rPr>
+                                      <w:rFonts w:ascii="Cambria Math" w:eastAsiaTheme="minorEastAsia" w:hAnsi="Cambria Math"/>
+                                    </w:rPr>
+                                    <m:t>r</m:t>
+                                  </m:r>
+                                </m:e>
+                                <m:sub>
+                                  <m:r>
+                                    <w:rPr>
+                                      <w:rFonts w:ascii="Cambria Math" w:eastAsiaTheme="minorEastAsia" w:hAnsi="Cambria Math"/>
+                                    </w:rPr>
+                                    <m:t>R</m:t>
+                                  </m:r>
+                                </m:sub>
+                              </m:sSub>
+                            </m:num>
+                            <m:den>
+                              <m:r>
+                                <w:rPr>
+                                  <w:rFonts w:ascii="Cambria Math" w:eastAsiaTheme="minorEastAsia" w:hAnsi="Cambria Math"/>
+                                </w:rPr>
+                                <m:t>2</m:t>
+                              </m:r>
+                            </m:den>
+                          </m:f>
+                          <m:func>
+                            <m:funcPr>
+                              <m:ctrlPr>
+                                <w:rPr>
+                                  <w:rFonts w:ascii="Cambria Math" w:hAnsi="Cambria Math"/>
+                                  <w:i/>
+                                </w:rPr>
+                              </m:ctrlPr>
+                            </m:funcPr>
+                            <m:fName>
+                              <m:r>
+                                <m:rPr>
+                                  <m:sty m:val="p"/>
+                                </m:rPr>
+                                <w:rPr>
+                                  <w:rFonts w:ascii="Cambria Math" w:hAnsi="Cambria Math"/>
+                                </w:rPr>
+                                <m:t>cos</m:t>
+                              </m:r>
+                            </m:fName>
+                            <m:e>
+                              <m:d>
+                                <m:dPr>
+                                  <m:ctrlPr>
+                                    <w:rPr>
+                                      <w:rFonts w:ascii="Cambria Math" w:hAnsi="Cambria Math"/>
+                                      <w:i/>
+                                    </w:rPr>
+                                  </m:ctrlPr>
+                                </m:dPr>
+                                <m:e>
+                                  <m:r>
+                                    <w:rPr>
+                                      <w:rFonts w:ascii="Cambria Math" w:hAnsi="Cambria Math"/>
+                                    </w:rPr>
+                                    <m:t>θ</m:t>
+                                  </m:r>
+                                </m:e>
+                              </m:d>
+                            </m:e>
+                          </m:func>
+                        </m:e>
+                        <m:e>
+                          <m:f>
+                            <m:fPr>
+                              <m:ctrlPr>
+                                <w:rPr>
+                                  <w:rFonts w:ascii="Cambria Math" w:eastAsiaTheme="minorEastAsia" w:hAnsi="Cambria Math"/>
+                                  <w:i/>
+                                </w:rPr>
+                              </m:ctrlPr>
+                            </m:fPr>
+                            <m:num>
+                              <m:sSub>
+                                <m:sSubPr>
+                                  <m:ctrlPr>
+                                    <w:rPr>
+                                      <w:rFonts w:ascii="Cambria Math" w:eastAsiaTheme="minorEastAsia" w:hAnsi="Cambria Math"/>
+                                      <w:i/>
+                                    </w:rPr>
+                                  </m:ctrlPr>
+                                </m:sSubPr>
+                                <m:e>
+                                  <m:r>
+                                    <w:rPr>
+                                      <w:rFonts w:ascii="Cambria Math" w:eastAsiaTheme="minorEastAsia" w:hAnsi="Cambria Math"/>
+                                    </w:rPr>
+                                    <m:t>r</m:t>
+                                  </m:r>
+                                </m:e>
+                                <m:sub>
+                                  <m:r>
+                                    <w:rPr>
+                                      <w:rFonts w:ascii="Cambria Math" w:eastAsiaTheme="minorEastAsia" w:hAnsi="Cambria Math"/>
+                                    </w:rPr>
+                                    <m:t>L</m:t>
+                                  </m:r>
+                                </m:sub>
+                              </m:sSub>
+                            </m:num>
+                            <m:den>
+                              <m:r>
+                                <w:rPr>
+                                  <w:rFonts w:ascii="Cambria Math" w:eastAsiaTheme="minorEastAsia" w:hAnsi="Cambria Math"/>
+                                </w:rPr>
+                                <m:t>2</m:t>
+                              </m:r>
+                            </m:den>
+                          </m:f>
+                          <m:func>
+                            <m:funcPr>
+                              <m:ctrlPr>
+                                <w:rPr>
+                                  <w:rFonts w:ascii="Cambria Math" w:hAnsi="Cambria Math"/>
+                                  <w:i/>
+                                </w:rPr>
+                              </m:ctrlPr>
+                            </m:funcPr>
+                            <m:fName>
+                              <m:r>
+                                <m:rPr>
+                                  <m:sty m:val="p"/>
+                                </m:rPr>
+                                <w:rPr>
+                                  <w:rFonts w:ascii="Cambria Math" w:hAnsi="Cambria Math"/>
+                                </w:rPr>
+                                <m:t>cos</m:t>
+                              </m:r>
+                            </m:fName>
+                            <m:e>
+                              <m:d>
+                                <m:dPr>
+                                  <m:ctrlPr>
+                                    <w:rPr>
+                                      <w:rFonts w:ascii="Cambria Math" w:hAnsi="Cambria Math"/>
+                                      <w:i/>
+                                    </w:rPr>
+                                  </m:ctrlPr>
+                                </m:dPr>
+                                <m:e>
+                                  <m:r>
+                                    <w:rPr>
+                                      <w:rFonts w:ascii="Cambria Math" w:hAnsi="Cambria Math"/>
+                                    </w:rPr>
+                                    <m:t>θ</m:t>
+                                  </m:r>
+                                </m:e>
+                              </m:d>
+                            </m:e>
+                          </m:func>
+                        </m:e>
+                      </m:mr>
+                      <m:mr>
+                        <m:e>
+                          <m:f>
+                            <m:fPr>
+                              <m:ctrlPr>
+                                <w:rPr>
+                                  <w:rFonts w:ascii="Cambria Math" w:eastAsiaTheme="minorEastAsia" w:hAnsi="Cambria Math"/>
+                                  <w:i/>
+                                </w:rPr>
+                              </m:ctrlPr>
+                            </m:fPr>
+                            <m:num>
+                              <m:sSub>
+                                <m:sSubPr>
+                                  <m:ctrlPr>
+                                    <w:rPr>
+                                      <w:rFonts w:ascii="Cambria Math" w:eastAsiaTheme="minorEastAsia" w:hAnsi="Cambria Math"/>
+                                      <w:i/>
+                                    </w:rPr>
+                                  </m:ctrlPr>
+                                </m:sSubPr>
+                                <m:e>
+                                  <m:r>
+                                    <w:rPr>
+                                      <w:rFonts w:ascii="Cambria Math" w:eastAsiaTheme="minorEastAsia" w:hAnsi="Cambria Math"/>
+                                    </w:rPr>
+                                    <m:t>r</m:t>
+                                  </m:r>
+                                </m:e>
+                                <m:sub>
+                                  <m:r>
+                                    <w:rPr>
+                                      <w:rFonts w:ascii="Cambria Math" w:eastAsiaTheme="minorEastAsia" w:hAnsi="Cambria Math"/>
+                                    </w:rPr>
+                                    <m:t>R</m:t>
+                                  </m:r>
+                                </m:sub>
+                              </m:sSub>
+                            </m:num>
+                            <m:den>
+                              <m:r>
+                                <w:rPr>
+                                  <w:rFonts w:ascii="Cambria Math" w:eastAsiaTheme="minorEastAsia" w:hAnsi="Cambria Math"/>
+                                </w:rPr>
+                                <m:t>2</m:t>
+                              </m:r>
+                            </m:den>
+                          </m:f>
+                          <m:func>
+                            <m:funcPr>
+                              <m:ctrlPr>
+                                <w:rPr>
+                                  <w:rFonts w:ascii="Cambria Math" w:hAnsi="Cambria Math"/>
+                                  <w:i/>
+                                </w:rPr>
+                              </m:ctrlPr>
+                            </m:funcPr>
+                            <m:fName>
+                              <m:r>
+                                <m:rPr>
+                                  <m:sty m:val="p"/>
+                                </m:rPr>
+                                <w:rPr>
+                                  <w:rFonts w:ascii="Cambria Math" w:hAnsi="Cambria Math"/>
+                                </w:rPr>
+                                <m:t>sin</m:t>
+                              </m:r>
+                            </m:fName>
+                            <m:e>
+                              <m:d>
+                                <m:dPr>
+                                  <m:ctrlPr>
+                                    <w:rPr>
+                                      <w:rFonts w:ascii="Cambria Math" w:hAnsi="Cambria Math"/>
+                                      <w:i/>
+                                    </w:rPr>
+                                  </m:ctrlPr>
+                                </m:dPr>
+                                <m:e>
+                                  <m:r>
+                                    <w:rPr>
+                                      <w:rFonts w:ascii="Cambria Math" w:hAnsi="Cambria Math"/>
+                                    </w:rPr>
+                                    <m:t>θ</m:t>
+                                  </m:r>
+                                </m:e>
+                              </m:d>
+                            </m:e>
+                          </m:func>
+                        </m:e>
+                        <m:e>
+                          <m:f>
+                            <m:fPr>
+                              <m:ctrlPr>
+                                <w:rPr>
+                                  <w:rFonts w:ascii="Cambria Math" w:eastAsiaTheme="minorEastAsia" w:hAnsi="Cambria Math"/>
+                                  <w:i/>
+                                </w:rPr>
+                              </m:ctrlPr>
+                            </m:fPr>
+                            <m:num>
+                              <m:sSub>
+                                <m:sSubPr>
+                                  <m:ctrlPr>
+                                    <w:rPr>
+                                      <w:rFonts w:ascii="Cambria Math" w:eastAsiaTheme="minorEastAsia" w:hAnsi="Cambria Math"/>
+                                      <w:i/>
+                                    </w:rPr>
+                                  </m:ctrlPr>
+                                </m:sSubPr>
+                                <m:e>
+                                  <m:r>
+                                    <w:rPr>
+                                      <w:rFonts w:ascii="Cambria Math" w:eastAsiaTheme="minorEastAsia" w:hAnsi="Cambria Math"/>
+                                    </w:rPr>
+                                    <m:t>r</m:t>
+                                  </m:r>
+                                </m:e>
+                                <m:sub>
+                                  <m:r>
+                                    <w:rPr>
+                                      <w:rFonts w:ascii="Cambria Math" w:eastAsiaTheme="minorEastAsia" w:hAnsi="Cambria Math"/>
+                                    </w:rPr>
+                                    <m:t>L</m:t>
+                                  </m:r>
+                                </m:sub>
+                              </m:sSub>
+                            </m:num>
+                            <m:den>
+                              <m:r>
+                                <w:rPr>
+                                  <w:rFonts w:ascii="Cambria Math" w:eastAsiaTheme="minorEastAsia" w:hAnsi="Cambria Math"/>
+                                </w:rPr>
+                                <m:t>2</m:t>
+                              </m:r>
+                            </m:den>
+                          </m:f>
+                          <m:func>
+                            <m:funcPr>
+                              <m:ctrlPr>
+                                <w:rPr>
+                                  <w:rFonts w:ascii="Cambria Math" w:hAnsi="Cambria Math"/>
+                                  <w:i/>
+                                </w:rPr>
+                              </m:ctrlPr>
+                            </m:funcPr>
+                            <m:fName>
+                              <m:r>
+                                <m:rPr>
+                                  <m:sty m:val="p"/>
+                                </m:rPr>
+                                <w:rPr>
+                                  <w:rFonts w:ascii="Cambria Math" w:hAnsi="Cambria Math"/>
+                                </w:rPr>
+                                <m:t>sin</m:t>
+                              </m:r>
+                            </m:fName>
+                            <m:e>
+                              <m:d>
+                                <m:dPr>
+                                  <m:ctrlPr>
+                                    <w:rPr>
+                                      <w:rFonts w:ascii="Cambria Math" w:hAnsi="Cambria Math"/>
+                                      <w:i/>
+                                    </w:rPr>
+                                  </m:ctrlPr>
+                                </m:dPr>
+                                <m:e>
+                                  <m:r>
+                                    <w:rPr>
+                                      <w:rFonts w:ascii="Cambria Math" w:hAnsi="Cambria Math"/>
+                                    </w:rPr>
+                                    <m:t>θ</m:t>
+                                  </m:r>
+                                </m:e>
+                              </m:d>
+                            </m:e>
+                          </m:func>
+                        </m:e>
+                      </m:mr>
+                      <m:mr>
+                        <m:e>
+                          <m:f>
+                            <m:fPr>
+                              <m:ctrlPr>
+                                <w:rPr>
+                                  <w:rFonts w:ascii="Cambria Math" w:hAnsi="Cambria Math"/>
+                                  <w:i/>
+                                </w:rPr>
+                              </m:ctrlPr>
+                            </m:fPr>
+                            <m:num>
+                              <m:sSub>
+                                <m:sSubPr>
+                                  <m:ctrlPr>
+                                    <w:rPr>
+                                      <w:rFonts w:ascii="Cambria Math" w:hAnsi="Cambria Math"/>
+                                      <w:i/>
+                                    </w:rPr>
+                                  </m:ctrlPr>
+                                </m:sSubPr>
+                                <m:e>
+                                  <m:r>
+                                    <w:rPr>
+                                      <w:rFonts w:ascii="Cambria Math" w:hAnsi="Cambria Math"/>
+                                    </w:rPr>
+                                    <m:t>r</m:t>
+                                  </m:r>
+                                </m:e>
+                                <m:sub>
+                                  <m:r>
+                                    <w:rPr>
+                                      <w:rFonts w:ascii="Cambria Math" w:hAnsi="Cambria Math"/>
+                                    </w:rPr>
+                                    <m:t>R</m:t>
+                                  </m:r>
+                                </m:sub>
+                              </m:sSub>
+                            </m:num>
+                            <m:den>
+                              <m:r>
+                                <w:rPr>
+                                  <w:rFonts w:ascii="Cambria Math" w:hAnsi="Cambria Math"/>
+                                </w:rPr>
+                                <m:t>2b</m:t>
+                              </m:r>
+                            </m:den>
+                          </m:f>
+                        </m:e>
+                        <m:e>
+                          <m:f>
+                            <m:fPr>
+                              <m:ctrlPr>
+                                <w:rPr>
+                                  <w:rFonts w:ascii="Cambria Math" w:hAnsi="Cambria Math"/>
+                                  <w:i/>
+                                </w:rPr>
+                              </m:ctrlPr>
+                            </m:fPr>
+                            <m:num>
+                              <m:r>
+                                <w:rPr>
+                                  <w:rFonts w:ascii="Cambria Math" w:hAnsi="Cambria Math"/>
+                                </w:rPr>
+                                <m:t>-</m:t>
+                              </m:r>
+                              <m:sSub>
+                                <m:sSubPr>
+                                  <m:ctrlPr>
+                                    <w:rPr>
+                                      <w:rFonts w:ascii="Cambria Math" w:hAnsi="Cambria Math"/>
+                                      <w:i/>
+                                    </w:rPr>
+                                  </m:ctrlPr>
+                                </m:sSubPr>
+                                <m:e>
+                                  <m:r>
+                                    <w:rPr>
+                                      <w:rFonts w:ascii="Cambria Math" w:hAnsi="Cambria Math"/>
+                                    </w:rPr>
+                                    <m:t>r</m:t>
+                                  </m:r>
+                                </m:e>
+                                <m:sub>
+                                  <m:r>
+                                    <w:rPr>
+                                      <w:rFonts w:ascii="Cambria Math" w:hAnsi="Cambria Math"/>
+                                    </w:rPr>
+                                    <m:t>L</m:t>
+                                  </m:r>
+                                </m:sub>
+                              </m:sSub>
+                            </m:num>
+                            <m:den>
+                              <m:r>
+                                <w:rPr>
+                                  <w:rFonts w:ascii="Cambria Math" w:hAnsi="Cambria Math"/>
+                                </w:rPr>
+                                <m:t>2b</m:t>
+                              </m:r>
+                            </m:den>
+                          </m:f>
+                        </m:e>
+                      </m:mr>
+                    </m:m>
+                  </m:e>
+                </m:d>
+                <m:d>
+                  <m:dPr>
+                    <m:begChr m:val="["/>
+                    <m:endChr m:val="]"/>
+                    <m:ctrlPr>
+                      <w:rPr>
+                        <w:rFonts w:ascii="Cambria Math" w:eastAsiaTheme="minorEastAsia" w:hAnsi="Cambria Math"/>
+                        <w:i/>
+                      </w:rPr>
+                    </m:ctrlPr>
+                  </m:dPr>
+                  <m:e>
+                    <m:m>
+                      <m:mPr>
+                        <m:mcs>
+                          <m:mc>
+                            <m:mcPr>
+                              <m:count m:val="1"/>
+                              <m:mcJc m:val="center"/>
+                            </m:mcPr>
+                          </m:mc>
+                        </m:mcs>
+                        <m:ctrlPr>
+                          <w:rPr>
+                            <w:rFonts w:ascii="Cambria Math" w:eastAsiaTheme="minorEastAsia" w:hAnsi="Cambria Math"/>
+                            <w:i/>
+                          </w:rPr>
+                        </m:ctrlPr>
+                      </m:mPr>
+                      <m:mr>
+                        <m:e>
+                          <m:acc>
+                            <m:accPr>
+                              <m:chr m:val="̇"/>
+                              <m:ctrlPr>
+                                <w:rPr>
+                                  <w:rFonts w:ascii="Cambria Math" w:eastAsiaTheme="minorEastAsia" w:hAnsi="Cambria Math"/>
+                                  <w:i/>
+                                </w:rPr>
+                              </m:ctrlPr>
+                            </m:accPr>
+                            <m:e>
+                              <m:sSub>
+                                <m:sSubPr>
+                                  <m:ctrlPr>
+                                    <w:rPr>
+                                      <w:rFonts w:ascii="Cambria Math" w:eastAsiaTheme="minorEastAsia" w:hAnsi="Cambria Math"/>
+                                      <w:i/>
+                                    </w:rPr>
+                                  </m:ctrlPr>
+                                </m:sSubPr>
+                                <m:e>
+                                  <m:r>
+                                    <w:rPr>
+                                      <w:rFonts w:ascii="Cambria Math" w:eastAsiaTheme="minorEastAsia" w:hAnsi="Cambria Math"/>
+                                    </w:rPr>
+                                    <m:t>φ</m:t>
+                                  </m:r>
+                                </m:e>
+                                <m:sub>
+                                  <m:r>
+                                    <w:rPr>
+                                      <w:rFonts w:ascii="Cambria Math" w:eastAsiaTheme="minorEastAsia" w:hAnsi="Cambria Math"/>
+                                    </w:rPr>
+                                    <m:t>R</m:t>
+                                  </m:r>
+                                </m:sub>
+                              </m:sSub>
+                            </m:e>
+                          </m:acc>
+                        </m:e>
+                      </m:mr>
+                      <m:mr>
+                        <m:e>
+                          <m:acc>
+                            <m:accPr>
+                              <m:chr m:val="̇"/>
+                              <m:ctrlPr>
+                                <w:rPr>
+                                  <w:rFonts w:ascii="Cambria Math" w:eastAsiaTheme="minorEastAsia" w:hAnsi="Cambria Math"/>
+                                  <w:i/>
+                                </w:rPr>
+                              </m:ctrlPr>
+                            </m:accPr>
+                            <m:e>
+                              <m:sSub>
+                                <m:sSubPr>
+                                  <m:ctrlPr>
+                                    <w:rPr>
+                                      <w:rFonts w:ascii="Cambria Math" w:eastAsiaTheme="minorEastAsia" w:hAnsi="Cambria Math"/>
+                                      <w:i/>
+                                    </w:rPr>
+                                  </m:ctrlPr>
+                                </m:sSubPr>
+                                <m:e>
+                                  <m:r>
+                                    <w:rPr>
+                                      <w:rFonts w:ascii="Cambria Math" w:eastAsiaTheme="minorEastAsia" w:hAnsi="Cambria Math"/>
+                                    </w:rPr>
+                                    <m:t>φ</m:t>
+                                  </m:r>
+                                </m:e>
+                                <m:sub>
+                                  <m:r>
+                                    <w:rPr>
+                                      <w:rFonts w:ascii="Cambria Math" w:eastAsiaTheme="minorEastAsia" w:hAnsi="Cambria Math"/>
+                                    </w:rPr>
+                                    <m:t>L</m:t>
+                                  </m:r>
+                                </m:sub>
+                              </m:sSub>
+                            </m:e>
+                          </m:acc>
+                        </m:e>
+                      </m:mr>
+                    </m:m>
+                  </m:e>
+                </m:d>
+              </m:oMath>
+            </m:oMathPara>
+          </w:p>
+        </w:tc>
+        <w:tc>
+          <w:tcPr>
+            <w:tcW w:w="1857" w:type="dxa"/>
+            <w:shd w:val="clear" w:color="auto" w:fill="auto"/>
+            <w:vAlign w:val="center"/>
+          </w:tcPr>
+          <w:p>
+            <w:pPr>
+              <w:pStyle w:val="Caption"/>
+              <w:spacing w:before="0"/>
+            </w:pPr>
+            <w:r>
+              <w:t xml:space="preserve">Eq.  </w:t>
+            </w:r>
+            <w:fldSimple w:instr=" SEQ Eq._ \* ARABIC ">
+              <w:r>
+                <w:rPr>
+                  <w:noProof/>
+                </w:rPr>
+                <w:t>5</w:t>
+              </w:r>
+            </w:fldSimple>
+          </w:p>
+        </w:tc>
+      </w:tr>
+    </w:tbl>
+    <w:p/>
+    <w:p>
+      <w:r>
+        <w:t xml:space="preserve">As the robot move, </w:t>
+      </w:r>
+      <w:r>
+        <w:t xml:space="preserve">Eq. 5 </w:t>
+      </w:r>
+      <w:r>
+        <w:t xml:space="preserve">becomes a time-varying </w:t>
+      </w:r>
+      <w:r>
+        <w:t xml:space="preserve">equation </w:t>
+      </w:r>
+      <w:r>
+        <w:t xml:space="preserve">which </w:t>
+      </w:r>
+      <w:r>
+        <w:t xml:space="preserve">describes </w:t>
+      </w:r>
+      <w:r>
+        <w:t>the</w:t>
+      </w:r>
+      <w:r>
+        <w:t xml:space="preserve"> motion of the robot</w:t>
+      </w:r>
+      <w:r>
+        <w:t>.</w:t>
+      </w:r>
+      <w:r>
+        <w:t xml:space="preserve"> Thus, we have the following equation:</w:t>
+      </w:r>
+    </w:p>
+    <w:p/>
+    <w:tbl>
+      <w:tblPr>
+        <w:tblStyle w:val="TableGrid"/>
+        <w:tblW w:w="0" w:type="auto"/>
+        <w:tblBorders>
+          <w:top w:val="none" w:sz="0" w:space="0" w:color="auto"/>
+          <w:left w:val="none" w:sz="0" w:space="0" w:color="auto"/>
+          <w:bottom w:val="none" w:sz="0" w:space="0" w:color="auto"/>
+          <w:right w:val="none" w:sz="0" w:space="0" w:color="auto"/>
+          <w:insideH w:val="none" w:sz="0" w:space="0" w:color="auto"/>
+          <w:insideV w:val="none" w:sz="0" w:space="0" w:color="auto"/>
+        </w:tblBorders>
+        <w:tblLook w:val="04A0" w:firstRow="1" w:lastRow="0" w:firstColumn="1" w:lastColumn="0" w:noHBand="0" w:noVBand="1"/>
+      </w:tblPr>
+      <w:tblGrid>
+        <w:gridCol w:w="1397"/>
+        <w:gridCol w:w="5597"/>
+        <w:gridCol w:w="1726"/>
+      </w:tblGrid>
+      <w:tr>
+        <w:tc>
+          <w:tcPr>
+            <w:tcW w:w="1526" w:type="dxa"/>
+            <w:shd w:val="clear" w:color="auto" w:fill="auto"/>
+            <w:vAlign w:val="center"/>
+          </w:tcPr>
+          <w:p>
+            <w:pPr>
+              <w:spacing w:before="0"/>
+            </w:pPr>
+          </w:p>
+        </w:tc>
+        <w:tc>
+          <w:tcPr>
+            <w:tcW w:w="5670" w:type="dxa"/>
+            <w:shd w:val="clear" w:color="auto" w:fill="auto"/>
+            <w:vAlign w:val="center"/>
+          </w:tcPr>
+          <w:p>
+            <w:pPr>
+              <w:spacing w:before="0"/>
+            </w:pPr>
+            <m:oMathPara>
+              <m:oMath>
+                <m:eqArr>
+                  <m:eqArrPr>
+                    <m:ctrlPr>
+                      <w:rPr>
+                        <w:rFonts w:ascii="Cambria Math" w:hAnsi="Cambria Math"/>
+                        <w:i/>
+                      </w:rPr>
+                    </m:ctrlPr>
+                  </m:eqArrPr>
+                  <m:e>
+                    <m:r>
+                      <w:rPr>
+                        <w:rFonts w:ascii="Cambria Math" w:hAnsi="Cambria Math"/>
+                      </w:rPr>
+                      <m:t>x</m:t>
+                    </m:r>
+                    <m:d>
+                      <m:dPr>
+                        <m:ctrlPr>
+                          <w:rPr>
+                            <w:rFonts w:ascii="Cambria Math" w:hAnsi="Cambria Math"/>
+                            <w:i/>
+                          </w:rPr>
+                        </m:ctrlPr>
+                      </m:dPr>
+                      <m:e>
+                        <m:r>
+                          <w:rPr>
+                            <w:rFonts w:ascii="Cambria Math" w:hAnsi="Cambria Math"/>
+                          </w:rPr>
+                          <m:t>t+</m:t>
+                        </m:r>
+                        <m:r>
+                          <m:rPr>
+                            <m:sty m:val="p"/>
+                          </m:rPr>
+                          <w:rPr>
+                            <w:rFonts w:ascii="Cambria Math" w:hAnsi="Cambria Math"/>
+                          </w:rPr>
+                          <m:t>Δ</m:t>
+                        </m:r>
+                        <m:r>
+                          <w:rPr>
+                            <w:rFonts w:ascii="Cambria Math" w:hAnsi="Cambria Math"/>
+                          </w:rPr>
+                          <m:t>t</m:t>
+                        </m:r>
+                      </m:e>
+                    </m:d>
+                    <m:r>
+                      <w:rPr>
+                        <w:rFonts w:ascii="Cambria Math" w:hAnsi="Cambria Math"/>
+                      </w:rPr>
+                      <m:t>=x</m:t>
+                    </m:r>
+                    <m:d>
+                      <m:dPr>
+                        <m:ctrlPr>
+                          <w:rPr>
+                            <w:rFonts w:ascii="Cambria Math" w:hAnsi="Cambria Math"/>
+                            <w:i/>
+                          </w:rPr>
+                        </m:ctrlPr>
+                      </m:dPr>
+                      <m:e>
+                        <m:r>
+                          <w:rPr>
+                            <w:rFonts w:ascii="Cambria Math" w:hAnsi="Cambria Math"/>
+                          </w:rPr>
+                          <m:t>t</m:t>
+                        </m:r>
+                      </m:e>
+                    </m:d>
+                    <m:r>
+                      <w:rPr>
+                        <w:rFonts w:ascii="Cambria Math" w:hAnsi="Cambria Math"/>
+                      </w:rPr>
+                      <m:t>+R</m:t>
+                    </m:r>
+                    <m:f>
+                      <m:fPr>
+                        <m:ctrlPr>
+                          <w:rPr>
+                            <w:rFonts w:ascii="Cambria Math" w:hAnsi="Cambria Math"/>
+                            <w:i/>
+                          </w:rPr>
+                        </m:ctrlPr>
+                      </m:fPr>
+                      <m:num>
+                        <m:r>
+                          <m:rPr>
+                            <m:sty m:val="p"/>
+                          </m:rPr>
+                          <w:rPr>
+                            <w:rFonts w:ascii="Cambria Math" w:hAnsi="Cambria Math"/>
+                          </w:rPr>
+                          <m:t>Δ</m:t>
+                        </m:r>
+                        <m:sSub>
+                          <m:sSubPr>
+                            <m:ctrlPr>
+                              <w:rPr>
+                                <w:rFonts w:ascii="Cambria Math" w:hAnsi="Cambria Math"/>
+                                <w:i/>
+                              </w:rPr>
+                            </m:ctrlPr>
+                          </m:sSubPr>
+                          <m:e>
+                            <m:r>
+                              <w:rPr>
+                                <w:rFonts w:ascii="Cambria Math" w:hAnsi="Cambria Math"/>
+                              </w:rPr>
+                              <m:t>φ</m:t>
+                            </m:r>
+                          </m:e>
+                          <m:sub>
+                            <m:r>
+                              <w:rPr>
+                                <w:rFonts w:ascii="Cambria Math" w:hAnsi="Cambria Math"/>
+                              </w:rPr>
+                              <m:t>R</m:t>
+                            </m:r>
+                          </m:sub>
+                        </m:sSub>
+                        <m:r>
+                          <w:rPr>
+                            <w:rFonts w:ascii="Cambria Math" w:hAnsi="Cambria Math"/>
+                          </w:rPr>
+                          <m:t>+</m:t>
+                        </m:r>
+                        <m:r>
+                          <m:rPr>
+                            <m:sty m:val="p"/>
+                          </m:rPr>
+                          <w:rPr>
+                            <w:rFonts w:ascii="Cambria Math" w:hAnsi="Cambria Math"/>
+                          </w:rPr>
+                          <m:t>Δ</m:t>
+                        </m:r>
+                        <m:sSub>
+                          <m:sSubPr>
+                            <m:ctrlPr>
+                              <w:rPr>
+                                <w:rFonts w:ascii="Cambria Math" w:hAnsi="Cambria Math"/>
+                                <w:i/>
+                              </w:rPr>
+                            </m:ctrlPr>
+                          </m:sSubPr>
+                          <m:e>
+                            <m:r>
+                              <w:rPr>
+                                <w:rFonts w:ascii="Cambria Math" w:hAnsi="Cambria Math"/>
+                              </w:rPr>
+                              <m:t>φ</m:t>
+                            </m:r>
+                          </m:e>
+                          <m:sub>
+                            <m:r>
+                              <w:rPr>
+                                <w:rFonts w:ascii="Cambria Math" w:hAnsi="Cambria Math"/>
+                              </w:rPr>
+                              <m:t>L</m:t>
+                            </m:r>
+                          </m:sub>
+                        </m:sSub>
+                      </m:num>
+                      <m:den>
+                        <m:r>
+                          <w:rPr>
+                            <w:rFonts w:ascii="Cambria Math" w:hAnsi="Cambria Math"/>
+                          </w:rPr>
+                          <m:t>2</m:t>
+                        </m:r>
+                      </m:den>
+                    </m:f>
+                    <m:func>
+                      <m:funcPr>
+                        <m:ctrlPr>
+                          <w:rPr>
+                            <w:rFonts w:ascii="Cambria Math" w:hAnsi="Cambria Math"/>
+                            <w:i/>
+                          </w:rPr>
+                        </m:ctrlPr>
+                      </m:funcPr>
+                      <m:fName>
+                        <m:r>
+                          <m:rPr>
+                            <m:sty m:val="p"/>
+                          </m:rPr>
+                          <w:rPr>
+                            <w:rFonts w:ascii="Cambria Math" w:hAnsi="Cambria Math"/>
+                          </w:rPr>
+                          <m:t>cos</m:t>
+                        </m:r>
+                      </m:fName>
+                      <m:e>
+                        <m:d>
+                          <m:dPr>
+                            <m:ctrlPr>
+                              <w:rPr>
+                                <w:rFonts w:ascii="Cambria Math" w:hAnsi="Cambria Math"/>
+                                <w:i/>
+                              </w:rPr>
+                            </m:ctrlPr>
+                          </m:dPr>
+                          <m:e>
+                            <m:r>
+                              <w:rPr>
+                                <w:rFonts w:ascii="Cambria Math" w:hAnsi="Cambria Math"/>
+                              </w:rPr>
+                              <m:t>θ</m:t>
+                            </m:r>
+                            <m:d>
+                              <m:dPr>
+                                <m:ctrlPr>
+                                  <w:rPr>
+                                    <w:rFonts w:ascii="Cambria Math" w:hAnsi="Cambria Math"/>
+                                    <w:i/>
+                                  </w:rPr>
+                                </m:ctrlPr>
+                              </m:dPr>
+                              <m:e>
+                                <m:r>
+                                  <w:rPr>
+                                    <w:rFonts w:ascii="Cambria Math" w:hAnsi="Cambria Math"/>
+                                  </w:rPr>
+                                  <m:t>t</m:t>
+                                </m:r>
+                              </m:e>
+                            </m:d>
+                          </m:e>
+                        </m:d>
+                      </m:e>
+                    </m:func>
+                  </m:e>
+                  <m:e>
+                    <m:r>
+                      <w:rPr>
+                        <w:rFonts w:ascii="Cambria Math" w:hAnsi="Cambria Math"/>
+                      </w:rPr>
+                      <m:t>y</m:t>
+                    </m:r>
+                    <m:d>
+                      <m:dPr>
+                        <m:ctrlPr>
+                          <w:rPr>
+                            <w:rFonts w:ascii="Cambria Math" w:hAnsi="Cambria Math"/>
+                            <w:i/>
+                          </w:rPr>
+                        </m:ctrlPr>
+                      </m:dPr>
+                      <m:e>
+                        <m:r>
+                          <w:rPr>
+                            <w:rFonts w:ascii="Cambria Math" w:hAnsi="Cambria Math"/>
+                          </w:rPr>
+                          <m:t>t+</m:t>
+                        </m:r>
+                        <m:r>
+                          <m:rPr>
+                            <m:sty m:val="p"/>
+                          </m:rPr>
+                          <w:rPr>
+                            <w:rFonts w:ascii="Cambria Math" w:hAnsi="Cambria Math"/>
+                          </w:rPr>
+                          <m:t>Δ</m:t>
+                        </m:r>
+                        <m:r>
+                          <w:rPr>
+                            <w:rFonts w:ascii="Cambria Math" w:hAnsi="Cambria Math"/>
+                          </w:rPr>
+                          <m:t>t</m:t>
+                        </m:r>
+                      </m:e>
+                    </m:d>
+                    <m:r>
+                      <w:rPr>
+                        <w:rFonts w:ascii="Cambria Math" w:hAnsi="Cambria Math"/>
+                      </w:rPr>
+                      <m:t>=y</m:t>
+                    </m:r>
+                    <m:d>
+                      <m:dPr>
+                        <m:ctrlPr>
+                          <w:rPr>
+                            <w:rFonts w:ascii="Cambria Math" w:hAnsi="Cambria Math"/>
+                            <w:i/>
+                          </w:rPr>
+                        </m:ctrlPr>
+                      </m:dPr>
+                      <m:e>
+                        <m:r>
+                          <w:rPr>
+                            <w:rFonts w:ascii="Cambria Math" w:hAnsi="Cambria Math"/>
+                          </w:rPr>
+                          <m:t>t</m:t>
+                        </m:r>
+                      </m:e>
+                    </m:d>
+                    <m:r>
+                      <w:rPr>
+                        <w:rFonts w:ascii="Cambria Math" w:hAnsi="Cambria Math"/>
+                      </w:rPr>
+                      <m:t>+R</m:t>
+                    </m:r>
+                    <m:f>
+                      <m:fPr>
+                        <m:ctrlPr>
+                          <w:rPr>
+                            <w:rFonts w:ascii="Cambria Math" w:hAnsi="Cambria Math"/>
+                            <w:i/>
+                          </w:rPr>
+                        </m:ctrlPr>
+                      </m:fPr>
+                      <m:num>
+                        <m:r>
+                          <m:rPr>
+                            <m:sty m:val="p"/>
+                          </m:rPr>
+                          <w:rPr>
+                            <w:rFonts w:ascii="Cambria Math" w:hAnsi="Cambria Math"/>
+                          </w:rPr>
+                          <m:t>Δ</m:t>
+                        </m:r>
+                        <m:sSub>
+                          <m:sSubPr>
+                            <m:ctrlPr>
+                              <w:rPr>
+                                <w:rFonts w:ascii="Cambria Math" w:hAnsi="Cambria Math"/>
+                                <w:i/>
+                              </w:rPr>
+                            </m:ctrlPr>
+                          </m:sSubPr>
+                          <m:e>
+                            <m:r>
+                              <w:rPr>
+                                <w:rFonts w:ascii="Cambria Math" w:hAnsi="Cambria Math"/>
+                              </w:rPr>
+                              <m:t>φ</m:t>
+                            </m:r>
+                          </m:e>
+                          <m:sub>
+                            <m:r>
+                              <w:rPr>
+                                <w:rFonts w:ascii="Cambria Math" w:hAnsi="Cambria Math"/>
+                              </w:rPr>
+                              <m:t>R</m:t>
+                            </m:r>
+                          </m:sub>
+                        </m:sSub>
+                        <m:r>
+                          <w:rPr>
+                            <w:rFonts w:ascii="Cambria Math" w:hAnsi="Cambria Math"/>
+                          </w:rPr>
+                          <m:t>+</m:t>
+                        </m:r>
+                        <m:r>
+                          <m:rPr>
+                            <m:sty m:val="p"/>
+                          </m:rPr>
+                          <w:rPr>
+                            <w:rFonts w:ascii="Cambria Math" w:hAnsi="Cambria Math"/>
+                          </w:rPr>
+                          <m:t>Δ</m:t>
+                        </m:r>
+                        <m:sSub>
+                          <m:sSubPr>
+                            <m:ctrlPr>
+                              <w:rPr>
+                                <w:rFonts w:ascii="Cambria Math" w:hAnsi="Cambria Math"/>
+                                <w:i/>
+                              </w:rPr>
+                            </m:ctrlPr>
+                          </m:sSubPr>
+                          <m:e>
+                            <m:r>
+                              <w:rPr>
+                                <w:rFonts w:ascii="Cambria Math" w:hAnsi="Cambria Math"/>
+                              </w:rPr>
+                              <m:t>φ</m:t>
+                            </m:r>
+                          </m:e>
+                          <m:sub>
+                            <m:r>
+                              <w:rPr>
+                                <w:rFonts w:ascii="Cambria Math" w:hAnsi="Cambria Math"/>
+                              </w:rPr>
+                              <m:t>L</m:t>
+                            </m:r>
+                          </m:sub>
+                        </m:sSub>
+                      </m:num>
+                      <m:den>
+                        <m:r>
+                          <w:rPr>
+                            <w:rFonts w:ascii="Cambria Math" w:hAnsi="Cambria Math"/>
+                          </w:rPr>
+                          <m:t>2</m:t>
+                        </m:r>
+                      </m:den>
+                    </m:f>
+                    <m:func>
+                      <m:funcPr>
+                        <m:ctrlPr>
+                          <w:rPr>
+                            <w:rFonts w:ascii="Cambria Math" w:hAnsi="Cambria Math"/>
+                            <w:i/>
+                          </w:rPr>
+                        </m:ctrlPr>
+                      </m:funcPr>
+                      <m:fName>
+                        <m:r>
+                          <m:rPr>
+                            <m:sty m:val="p"/>
+                          </m:rPr>
+                          <w:rPr>
+                            <w:rFonts w:ascii="Cambria Math" w:hAnsi="Cambria Math"/>
+                          </w:rPr>
+                          <m:t>sin</m:t>
+                        </m:r>
+                      </m:fName>
+                      <m:e>
+                        <m:d>
+                          <m:dPr>
+                            <m:ctrlPr>
+                              <w:rPr>
+                                <w:rFonts w:ascii="Cambria Math" w:hAnsi="Cambria Math"/>
+                                <w:i/>
+                              </w:rPr>
+                            </m:ctrlPr>
+                          </m:dPr>
+                          <m:e>
+                            <m:r>
+                              <w:rPr>
+                                <w:rFonts w:ascii="Cambria Math" w:hAnsi="Cambria Math"/>
+                              </w:rPr>
+                              <m:t>θ</m:t>
+                            </m:r>
+                            <m:d>
+                              <m:dPr>
+                                <m:ctrlPr>
+                                  <w:rPr>
+                                    <w:rFonts w:ascii="Cambria Math" w:hAnsi="Cambria Math"/>
+                                    <w:i/>
+                                  </w:rPr>
+                                </m:ctrlPr>
+                              </m:dPr>
+                              <m:e>
+                                <m:r>
+                                  <w:rPr>
+                                    <w:rFonts w:ascii="Cambria Math" w:hAnsi="Cambria Math"/>
+                                  </w:rPr>
+                                  <m:t>t</m:t>
+                                </m:r>
+                              </m:e>
+                            </m:d>
+                          </m:e>
+                        </m:d>
+                      </m:e>
+                    </m:func>
+                  </m:e>
+                  <m:e>
+                    <m:r>
+                      <w:rPr>
+                        <w:rFonts w:ascii="Cambria Math" w:hAnsi="Cambria Math"/>
+                      </w:rPr>
+                      <m:t>θ=R</m:t>
+                    </m:r>
+                    <m:f>
+                      <m:fPr>
+                        <m:ctrlPr>
+                          <w:rPr>
+                            <w:rFonts w:ascii="Cambria Math" w:hAnsi="Cambria Math"/>
+                            <w:i/>
+                          </w:rPr>
+                        </m:ctrlPr>
+                      </m:fPr>
+                      <m:num>
+                        <m:sSub>
+                          <m:sSubPr>
+                            <m:ctrlPr>
+                              <w:rPr>
+                                <w:rFonts w:ascii="Cambria Math" w:hAnsi="Cambria Math"/>
+                                <w:i/>
+                              </w:rPr>
+                            </m:ctrlPr>
+                          </m:sSubPr>
+                          <m:e>
+                            <m:r>
+                              <w:rPr>
+                                <w:rFonts w:ascii="Cambria Math" w:hAnsi="Cambria Math"/>
+                              </w:rPr>
+                              <m:t>φ</m:t>
+                            </m:r>
+                          </m:e>
+                          <m:sub>
+                            <m:r>
+                              <w:rPr>
+                                <w:rFonts w:ascii="Cambria Math" w:hAnsi="Cambria Math"/>
+                              </w:rPr>
+                              <m:t>R</m:t>
+                            </m:r>
+                          </m:sub>
+                        </m:sSub>
+                        <m:r>
+                          <w:rPr>
+                            <w:rFonts w:ascii="Cambria Math" w:hAnsi="Cambria Math"/>
+                          </w:rPr>
+                          <m:t>-</m:t>
+                        </m:r>
+                        <m:sSub>
+                          <m:sSubPr>
+                            <m:ctrlPr>
+                              <w:rPr>
+                                <w:rFonts w:ascii="Cambria Math" w:hAnsi="Cambria Math"/>
+                                <w:i/>
+                              </w:rPr>
+                            </m:ctrlPr>
+                          </m:sSubPr>
+                          <m:e>
+                            <m:r>
+                              <w:rPr>
+                                <w:rFonts w:ascii="Cambria Math" w:hAnsi="Cambria Math"/>
+                              </w:rPr>
+                              <m:t>φ</m:t>
+                            </m:r>
+                          </m:e>
+                          <m:sub>
+                            <m:r>
+                              <w:rPr>
+                                <w:rFonts w:ascii="Cambria Math" w:hAnsi="Cambria Math"/>
+                              </w:rPr>
+                              <m:t>L</m:t>
+                            </m:r>
+                          </m:sub>
+                        </m:sSub>
+                      </m:num>
+                      <m:den>
+                        <m:r>
+                          <w:rPr>
+                            <w:rFonts w:ascii="Cambria Math" w:hAnsi="Cambria Math"/>
+                          </w:rPr>
+                          <m:t>2b</m:t>
+                        </m:r>
+                      </m:den>
+                    </m:f>
+                  </m:e>
+                </m:eqArr>
+              </m:oMath>
+            </m:oMathPara>
+          </w:p>
+        </w:tc>
+        <w:tc>
+          <w:tcPr>
+            <w:tcW w:w="1857" w:type="dxa"/>
+            <w:shd w:val="clear" w:color="auto" w:fill="auto"/>
+            <w:vAlign w:val="center"/>
+          </w:tcPr>
+          <w:p>
+            <w:pPr>
+              <w:pStyle w:val="Caption"/>
+              <w:spacing w:before="0"/>
+            </w:pPr>
+            <w:r>
+              <w:t xml:space="preserve">Eq.  </w:t>
+            </w:r>
+            <w:fldSimple w:instr=" SEQ Eq._ \* ARABIC ">
+              <w:r>
+                <w:rPr>
+                  <w:noProof/>
+                </w:rPr>
+                <w:t>6</w:t>
+              </w:r>
+            </w:fldSimple>
+          </w:p>
+        </w:tc>
+      </w:tr>
+    </w:tbl>
+    <w:p/>
+    <w:p>
+      <w:r>
+        <w:t>To determine the robot's position, the above equation is calculated and updated continuously through each program cycle</w:t>
+      </w:r>
+      <w:r>
+        <w:t xml:space="preserve"> which is </w:t>
+      </w:r>
+      <w:r>
+        <w:t xml:space="preserve">a </w:t>
+      </w:r>
+      <w:r>
+        <w:t>brief period of time.</w:t>
+      </w:r>
+      <w:r>
+        <w:t xml:space="preserve"> </w:t>
+      </w:r>
+      <w:r>
+        <w:t xml:space="preserve">This process is </w:t>
+      </w:r>
+      <w:r>
+        <w:t xml:space="preserve">carried out </w:t>
+      </w:r>
+      <w:r>
+        <w:t xml:space="preserve">by the primary </w:t>
+      </w:r>
+      <w:r>
+        <w:t xml:space="preserve">method </w:t>
+      </w:r>
+      <w:r>
+        <w:t>“</w:t>
+      </w:r>
+      <w:proofErr w:type="spellStart"/>
+      <w:r>
+        <w:t>calculatePose</w:t>
+      </w:r>
+      <w:proofErr w:type="spellEnd"/>
+      <w:r>
+        <w:t xml:space="preserve">” of the </w:t>
+      </w:r>
+      <w:r>
+        <w:t>“</w:t>
+      </w:r>
+      <w:proofErr w:type="spellStart"/>
+      <w:r>
+        <w:t>PoseCalculator</w:t>
+      </w:r>
+      <w:proofErr w:type="spellEnd"/>
+      <w:r>
+        <w:t>” class.</w:t>
+      </w:r>
+      <w:r>
+        <w:t xml:space="preserve"> </w:t>
+      </w:r>
+      <w:r>
+        <w:t xml:space="preserve">As a result, </w:t>
+      </w:r>
+      <w:r>
+        <w:t xml:space="preserve">we </w:t>
+      </w:r>
+      <w:r>
+        <w:t>acquire</w:t>
+      </w:r>
+      <w:r>
+        <w:t xml:space="preserve"> Odometry</w:t>
+      </w:r>
+      <w:r>
+        <w:t xml:space="preserve"> </w:t>
+      </w:r>
+      <w:r>
+        <w:t xml:space="preserve">data </w:t>
+      </w:r>
+      <w:r>
+        <w:t xml:space="preserve">which </w:t>
+      </w:r>
+      <w:r>
+        <w:t xml:space="preserve">contains </w:t>
+      </w:r>
+      <w:r>
+        <w:t>position and orientation</w:t>
+      </w:r>
+      <w:r>
+        <w:t xml:space="preserve"> of the robot.</w:t>
+      </w:r>
+    </w:p>
+    <w:p/>
+    <w:p>
+      <w:pPr>
+        <w:jc w:val="center"/>
+      </w:pPr>
+      <w:r>
+        <w:drawing>
+          <wp:inline distT="0" distB="0" distL="0" distR="0" wp14:anchorId="1E22299C" wp14:editId="1212E229">
+            <wp:extent cx="4491567" cy="914792"/>
+            <wp:effectExtent l="0" t="0" r="4445" b="0"/>
+            <wp:docPr id="18" name="Picture 18"/>
+            <wp:cNvGraphicFramePr>
+              <a:graphicFrameLocks xmlns:a="http://schemas.openxmlformats.org/drawingml/2006/main" noChangeAspect="1"/>
+            </wp:cNvGraphicFramePr>
+            <a:graphic xmlns:a="http://schemas.openxmlformats.org/drawingml/2006/main">
+              <a:graphicData uri="http://schemas.openxmlformats.org/drawingml/2006/picture">
+                <pic:pic xmlns:pic="http://schemas.openxmlformats.org/drawingml/2006/picture">
+                  <pic:nvPicPr>
+                    <pic:cNvPr id="1" name=""/>
+                    <pic:cNvPicPr/>
+                  </pic:nvPicPr>
+                  <pic:blipFill>
+                    <a:blip r:embed="rId45"/>
+                    <a:stretch>
+                      <a:fillRect/>
+                    </a:stretch>
+                  </pic:blipFill>
+                  <pic:spPr>
+                    <a:xfrm>
+                      <a:off x="0" y="0"/>
+                      <a:ext cx="4517807" cy="920136"/>
+                    </a:xfrm>
+                    <a:prstGeom prst="rect">
+                      <a:avLst/>
+                    </a:prstGeom>
+                  </pic:spPr>
+                </pic:pic>
+              </a:graphicData>
+            </a:graphic>
+          </wp:inline>
+        </w:drawing>
+      </w:r>
+    </w:p>
+    <w:p>
+      <w:pPr>
+        <w:pStyle w:val="Caption"/>
+      </w:pPr>
+      <w:r>
+        <w:t xml:space="preserve">Figure </w:t>
+      </w:r>
+      <w:fldSimple w:instr=" SEQ Figure \* ARABIC ">
+        <w:r>
+          <w:rPr>
+            <w:noProof/>
+          </w:rPr>
+          <w:t>24</w:t>
+        </w:r>
+      </w:fldSimple>
+      <w:r>
+        <w:t>:</w:t>
+      </w:r>
+      <w:r>
+        <w:t xml:space="preserve"> </w:t>
+      </w:r>
+      <w:r>
+        <w:t xml:space="preserve">Data type of </w:t>
+      </w:r>
+      <w:r>
+        <w:t>position</w:t>
+      </w:r>
+    </w:p>
+    <w:p/>
+    <w:p>
+      <w:pPr>
+        <w:jc w:val="center"/>
+      </w:pPr>
+      <w:r>
+        <w:drawing>
+          <wp:inline distT="0" distB="0" distL="0" distR="0" wp14:anchorId="685B5BD8" wp14:editId="2E80C94A">
+            <wp:extent cx="4538133" cy="981377"/>
+            <wp:effectExtent l="0" t="0" r="0" b="9525"/>
+            <wp:docPr id="19" name="Picture 19"/>
+            <wp:cNvGraphicFramePr>
+              <a:graphicFrameLocks xmlns:a="http://schemas.openxmlformats.org/drawingml/2006/main" noChangeAspect="1"/>
+            </wp:cNvGraphicFramePr>
+            <a:graphic xmlns:a="http://schemas.openxmlformats.org/drawingml/2006/main">
+              <a:graphicData uri="http://schemas.openxmlformats.org/drawingml/2006/picture">
+                <pic:pic xmlns:pic="http://schemas.openxmlformats.org/drawingml/2006/picture">
+                  <pic:nvPicPr>
+                    <pic:cNvPr id="1" name=""/>
+                    <pic:cNvPicPr/>
+                  </pic:nvPicPr>
+                  <pic:blipFill>
+                    <a:blip r:embed="rId46"/>
+                    <a:stretch>
+                      <a:fillRect/>
+                    </a:stretch>
+                  </pic:blipFill>
+                  <pic:spPr>
+                    <a:xfrm>
+                      <a:off x="0" y="0"/>
+                      <a:ext cx="4580430" cy="990524"/>
+                    </a:xfrm>
+                    <a:prstGeom prst="rect">
+                      <a:avLst/>
+                    </a:prstGeom>
+                  </pic:spPr>
+                </pic:pic>
+              </a:graphicData>
+            </a:graphic>
+          </wp:inline>
+        </w:drawing>
+      </w:r>
+    </w:p>
+    <w:p>
+      <w:pPr>
+        <w:pStyle w:val="Caption"/>
+      </w:pPr>
+      <w:r>
+        <w:t xml:space="preserve">Figure </w:t>
+      </w:r>
+      <w:fldSimple w:instr=" SEQ Figure \* ARABIC ">
+        <w:r>
+          <w:rPr>
+            <w:noProof/>
+          </w:rPr>
+          <w:t>25</w:t>
+        </w:r>
+      </w:fldSimple>
+      <w:r>
+        <w:t>: Data type of or</w:t>
+      </w:r>
+      <w:r>
+        <w:t>i</w:t>
+      </w:r>
+      <w:r>
+        <w:t>entation</w:t>
+      </w:r>
+    </w:p>
+    <w:p/>
+    <w:p>
+      <w:r>
+        <w:t>A d</w:t>
+      </w:r>
+      <w:r>
+        <w:t>ictionary</w:t>
+      </w:r>
+      <w:r>
+        <w:t xml:space="preserve"> type</w:t>
+      </w:r>
+      <w:r>
+        <w:t xml:space="preserve"> </w:t>
+      </w:r>
+      <w:r>
+        <w:t xml:space="preserve">global </w:t>
+      </w:r>
+      <w:r>
+        <w:t>variable is then continually updated with the Odometry data.</w:t>
+      </w:r>
+    </w:p>
+    <w:p/>
+    <w:p>
+      <w:pPr>
+        <w:pStyle w:val="Heading4"/>
+      </w:pPr>
+      <w:r>
+        <w:t>Thread 2</w:t>
+      </w:r>
+    </w:p>
+    <w:p>
+      <w:pPr>
+        <w:ind w:firstLine="567"/>
+      </w:pPr>
+      <w:r>
+        <w:t xml:space="preserve">This thread </w:t>
+      </w:r>
+      <w:r>
+        <w:t>plays</w:t>
+      </w:r>
+      <w:r>
+        <w:t xml:space="preserve"> an </w:t>
+      </w:r>
+      <w:r>
+        <w:t>crucial</w:t>
+      </w:r>
+      <w:r>
+        <w:t xml:space="preserve"> role in </w:t>
+      </w:r>
+      <w:r>
+        <w:t>driving</w:t>
+      </w:r>
+      <w:r>
+        <w:t xml:space="preserve"> the robot</w:t>
+      </w:r>
+      <w:r>
+        <w:t xml:space="preserve">. </w:t>
+      </w:r>
+      <w:r>
+        <w:t xml:space="preserve">Along with the flow of the program, </w:t>
+      </w:r>
+      <w:r>
+        <w:t xml:space="preserve">the </w:t>
+      </w:r>
+      <w:r>
+        <w:t xml:space="preserve">JSON data string </w:t>
+      </w:r>
+      <w:r>
+        <w:t>is initialize</w:t>
+      </w:r>
+      <w:r>
+        <w:t xml:space="preserve">d </w:t>
+      </w:r>
+      <w:r>
+        <w:t>as the first task of the program</w:t>
+      </w:r>
+      <w:r>
+        <w:t xml:space="preserve">. </w:t>
+      </w:r>
+      <w:r>
+        <w:t>The</w:t>
+      </w:r>
+      <w:r>
+        <w:t xml:space="preserve"> coefficients </w:t>
+      </w:r>
+      <w:r>
+        <w:t xml:space="preserve">of </w:t>
+      </w:r>
+      <w:r>
+        <w:t xml:space="preserve">Fuzzy logic </w:t>
+      </w:r>
+      <w:r>
+        <w:t xml:space="preserve">are </w:t>
+      </w:r>
+      <w:r>
+        <w:t>calculated</w:t>
+      </w:r>
+      <w:r>
+        <w:t xml:space="preserve"> </w:t>
+      </w:r>
+      <w:r>
+        <w:t>before being included as parameter</w:t>
+      </w:r>
+      <w:r>
+        <w:t>s</w:t>
+      </w:r>
+      <w:r>
+        <w:t xml:space="preserve"> to the </w:t>
+      </w:r>
+      <w:r>
+        <w:t xml:space="preserve">PID </w:t>
+      </w:r>
+      <w:r>
+        <w:t>controller</w:t>
+      </w:r>
+      <w:r>
+        <w:t xml:space="preserve">. </w:t>
+      </w:r>
+      <w:r>
+        <w:t>E</w:t>
+      </w:r>
+      <w:r>
+        <w:t xml:space="preserve">ach motor has its own </w:t>
+      </w:r>
+      <w:r>
+        <w:t xml:space="preserve">PID </w:t>
+      </w:r>
+      <w:r>
+        <w:t>controller</w:t>
+      </w:r>
+      <w:r>
+        <w:t xml:space="preserve"> with the </w:t>
+      </w:r>
+      <w:proofErr w:type="spellStart"/>
+      <w:r>
+        <w:t>Kp</w:t>
+      </w:r>
+      <w:proofErr w:type="spellEnd"/>
+      <w:r>
+        <w:t xml:space="preserve">, Ki and </w:t>
+      </w:r>
+      <w:proofErr w:type="spellStart"/>
+      <w:r>
+        <w:t>Kd</w:t>
+      </w:r>
+      <w:proofErr w:type="spellEnd"/>
+      <w:r>
+        <w:t xml:space="preserve"> </w:t>
+      </w:r>
+      <w:r>
+        <w:t xml:space="preserve">coefficients </w:t>
+      </w:r>
+      <w:r>
+        <w:t xml:space="preserve">which </w:t>
+      </w:r>
+      <w:r>
+        <w:t xml:space="preserve">are </w:t>
+      </w:r>
+      <w:r>
+        <w:t xml:space="preserve">computed </w:t>
+      </w:r>
+      <w:r>
+        <w:t>and simulated in MATLAB</w:t>
+      </w:r>
+      <w:r>
+        <w:t xml:space="preserve"> </w:t>
+      </w:r>
+      <w:r>
+        <w:t xml:space="preserve">software. </w:t>
+      </w:r>
+      <w:r>
+        <w:t xml:space="preserve">With </w:t>
+      </w:r>
+      <w:r>
+        <w:t xml:space="preserve">a setpoint and </w:t>
+      </w:r>
+      <w:r>
+        <w:t xml:space="preserve">current </w:t>
+      </w:r>
+      <w:r>
+        <w:t xml:space="preserve">angular velocity of </w:t>
+      </w:r>
+      <w:r>
+        <w:t xml:space="preserve">motor, </w:t>
+      </w:r>
+      <w:r>
+        <w:t xml:space="preserve">the PID controller </w:t>
+      </w:r>
+      <w:r>
+        <w:t>reckon the appropriate voltage</w:t>
+      </w:r>
+      <w:r>
+        <w:t xml:space="preserve"> </w:t>
+      </w:r>
+      <w:r>
+        <w:t xml:space="preserve">which is </w:t>
+      </w:r>
+      <w:r>
+        <w:t xml:space="preserve">saturated before </w:t>
+      </w:r>
+      <w:r>
+        <w:t>being the output</w:t>
+      </w:r>
+      <w:r>
+        <w:t>.</w:t>
+      </w:r>
+      <w:r>
+        <w:t xml:space="preserve"> </w:t>
+      </w:r>
+      <w:r>
+        <w:t xml:space="preserve">Considering that the sample time is 5 milliseconds, the program contains a waiting function at the end to guarantee the </w:t>
+      </w:r>
+      <w:r>
+        <w:t xml:space="preserve">sample </w:t>
+      </w:r>
+      <w:r>
+        <w:t>time.</w:t>
+      </w:r>
+    </w:p>
+    <w:p/>
+    <w:p>
+      <w:pPr>
+        <w:pStyle w:val="Heading4"/>
+      </w:pPr>
+      <w:r>
+        <w:lastRenderedPageBreak/>
+        <w:t>Thread 3</w:t>
+      </w:r>
+    </w:p>
+    <w:p>
+      <w:pPr>
+        <w:ind w:firstLine="567"/>
+      </w:pPr>
+      <w:r>
+        <w:t xml:space="preserve">This thread </w:t>
+      </w:r>
+      <w:r>
+        <w:t xml:space="preserve">handles </w:t>
+      </w:r>
+      <w:r>
+        <w:t xml:space="preserve">the communication between </w:t>
+      </w:r>
+      <w:r>
+        <w:t xml:space="preserve">motors, encoders </w:t>
+      </w:r>
+      <w:r>
+        <w:t xml:space="preserve">and ROS 2 system. </w:t>
+      </w:r>
+      <w:r>
+        <w:t>All of the program's threads can utilize the Odometry since it is kept as a global variable.</w:t>
+      </w:r>
+      <w:r>
+        <w:t xml:space="preserve"> </w:t>
+      </w:r>
+      <w:r>
+        <w:t xml:space="preserve">Each </w:t>
+      </w:r>
+      <w:r>
+        <w:t>coefficient</w:t>
+      </w:r>
+      <w:r>
+        <w:t xml:space="preserve"> of </w:t>
+      </w:r>
+      <w:r>
+        <w:t xml:space="preserve">Odometry data </w:t>
+      </w:r>
+      <w:r>
+        <w:t xml:space="preserve">is </w:t>
+      </w:r>
+      <w:r>
+        <w:t xml:space="preserve">extracted </w:t>
+      </w:r>
+      <w:r>
+        <w:t xml:space="preserve">to </w:t>
+      </w:r>
+      <w:r>
+        <w:t xml:space="preserve">the message </w:t>
+      </w:r>
+      <w:r>
+        <w:t>for the ROS 2 system.</w:t>
+      </w:r>
+      <w:r>
+        <w:t xml:space="preserve"> </w:t>
+      </w:r>
+      <w:r>
+        <w:t>A</w:t>
+      </w:r>
+      <w:r>
+        <w:t xml:space="preserve">nother </w:t>
+      </w:r>
+      <w:r>
+        <w:t xml:space="preserve">procedure </w:t>
+      </w:r>
+      <w:r>
+        <w:t xml:space="preserve">handles </w:t>
+      </w:r>
+      <w:r>
+        <w:t xml:space="preserve">publishing </w:t>
+      </w:r>
+      <w:r>
+        <w:t xml:space="preserve">the </w:t>
+      </w:r>
+      <w:proofErr w:type="spellStart"/>
+      <w:r>
+        <w:t>BatteryState</w:t>
+      </w:r>
+      <w:proofErr w:type="spellEnd"/>
+      <w:r>
+        <w:t xml:space="preserve"> message </w:t>
+      </w:r>
+      <w:r>
+        <w:t xml:space="preserve">will be </w:t>
+      </w:r>
+      <w:r>
+        <w:t>presented later.</w:t>
+      </w:r>
+    </w:p>
+    <w:p/>
     <w:p>
       <w:pPr>
         <w:pStyle w:val="Heading2"/>
@@ -17944,6 +21101,7 @@
       <w:bookmarkEnd w:id="61"/>
     </w:p>
     <w:p/>
+    <w:p/>
     <w:p>
       <w:pPr>
         <w:pStyle w:val="Heading2"/>
@@ -17961,179 +21119,174 @@
       </w:pPr>
       <w:bookmarkStart w:id="63" w:name="_Toc109422062"/>
       <w:r>
+        <w:t>Firmware for inertial measurement unit</w:t>
+      </w:r>
+      <w:bookmarkEnd w:id="63"/>
+    </w:p>
+    <w:p/>
+    <w:p>
+      <w:pPr>
+        <w:pStyle w:val="Heading2"/>
+      </w:pPr>
+      <w:bookmarkStart w:id="64" w:name="_Toc109422063"/>
+      <w:r>
+        <w:t>Firmware for OLED display</w:t>
+      </w:r>
+      <w:bookmarkEnd w:id="64"/>
+    </w:p>
+    <w:p/>
+    <w:p>
+      <w:pPr>
+        <w:pStyle w:val="Heading2"/>
+      </w:pPr>
+      <w:bookmarkStart w:id="65" w:name="_Toc109422064"/>
+      <w:r>
+        <w:t>Firmware for infrared sensor</w:t>
+      </w:r>
+      <w:bookmarkEnd w:id="65"/>
+    </w:p>
+    <w:p/>
+    <w:p>
+      <w:pPr>
+        <w:pStyle w:val="Heading2"/>
+      </w:pPr>
+      <w:bookmarkStart w:id="66" w:name="_Toc109422065"/>
+      <w:r>
+        <w:t>Firmware for voltage sensor</w:t>
+      </w:r>
+      <w:bookmarkEnd w:id="66"/>
+    </w:p>
+    <w:p/>
+    <w:p>
+      <w:pPr>
+        <w:pStyle w:val="Heading1"/>
+      </w:pPr>
+      <w:bookmarkStart w:id="67" w:name="_Toc109422066"/>
+      <w:r>
+        <w:t>ALGORITHM EXPLANATION FOR FIRMWARE</w:t>
+      </w:r>
+      <w:bookmarkEnd w:id="67"/>
+    </w:p>
+    <w:p>
+      <w:pPr>
+        <w:pStyle w:val="Heading2"/>
+      </w:pPr>
+      <w:bookmarkStart w:id="68" w:name="_Toc109422067"/>
+      <w:r>
+        <w:t>PID controller</w:t>
+      </w:r>
+      <w:bookmarkEnd w:id="68"/>
+    </w:p>
+    <w:p/>
+    <w:p>
+      <w:pPr>
+        <w:pStyle w:val="Heading2"/>
+      </w:pPr>
+      <w:bookmarkStart w:id="69" w:name="_Toc109422068"/>
+      <w:r>
+        <w:t>Fuzzy logic library</w:t>
+      </w:r>
+      <w:bookmarkEnd w:id="69"/>
+    </w:p>
+    <w:p/>
+    <w:p>
+      <w:pPr>
+        <w:pStyle w:val="Heading2"/>
+      </w:pPr>
+      <w:bookmarkStart w:id="70" w:name="_Toc109422069"/>
+      <w:r>
+        <w:rPr>
+          <w:rStyle w:val="normaltextrun"/>
+        </w:rPr>
+        <w:t>Kinematic Model for calculating Odometry data</w:t>
+      </w:r>
+      <w:bookmarkEnd w:id="70"/>
+    </w:p>
+    <w:p/>
+    <w:p>
+      <w:pPr>
+        <w:pStyle w:val="Heading2"/>
+      </w:pPr>
+      <w:bookmarkStart w:id="71" w:name="_Toc109422070"/>
+      <w:r>
+        <w:t>Kalman filter</w:t>
+      </w:r>
+      <w:bookmarkEnd w:id="71"/>
+    </w:p>
+    <w:p/>
+    <w:p>
+      <w:pPr>
+        <w:pStyle w:val="Heading2"/>
+      </w:pPr>
+      <w:bookmarkStart w:id="72" w:name="_Toc109422071"/>
+      <w:r>
+        <w:t>Median filter</w:t>
+      </w:r>
+      <w:bookmarkEnd w:id="72"/>
+    </w:p>
+    <w:p/>
+    <w:p>
+      <w:pPr>
+        <w:pStyle w:val="Heading1"/>
+      </w:pPr>
+      <w:bookmarkStart w:id="73" w:name="_Toc109422072"/>
+      <w:r>
+        <w:t>EXPERIMENT</w:t>
+      </w:r>
+      <w:r>
+        <w:t>AL</w:t>
+      </w:r>
+      <w:r>
+        <w:t xml:space="preserve"> RESULTS</w:t>
+      </w:r>
+      <w:bookmarkEnd w:id="73"/>
+    </w:p>
+    <w:p>
+      <w:pPr>
+        <w:pStyle w:val="Heading2"/>
+      </w:pPr>
+      <w:bookmarkStart w:id="74" w:name="_Toc109422073"/>
+      <w:r>
+        <w:t>Comparison of PID controller and Fuzzy PID controller</w:t>
+      </w:r>
+      <w:bookmarkEnd w:id="74"/>
+    </w:p>
+    <w:p/>
+    <w:p>
+      <w:pPr>
+        <w:pStyle w:val="Heading2"/>
+      </w:pPr>
+      <w:bookmarkStart w:id="75" w:name="_Toc109422074"/>
+      <w:r>
         <w:lastRenderedPageBreak/>
-        <w:t>Firmware for inertial measurement unit</w:t>
-      </w:r>
-      <w:bookmarkEnd w:id="63"/>
+        <w:t>Obstacle avoidance using an array of ultrasonic sensors test cases</w:t>
+      </w:r>
+      <w:bookmarkEnd w:id="75"/>
     </w:p>
     <w:p/>
     <w:p>
       <w:pPr>
         <w:pStyle w:val="Heading2"/>
       </w:pPr>
-      <w:bookmarkStart w:id="64" w:name="_Toc109422063"/>
-      <w:r>
-        <w:t>Firmware for OLED display</w:t>
-      </w:r>
-      <w:bookmarkEnd w:id="64"/>
+      <w:bookmarkStart w:id="76" w:name="_Toc109422075"/>
+      <w:r>
+        <w:t>Restaurant serving test cases</w:t>
+      </w:r>
+      <w:bookmarkEnd w:id="76"/>
     </w:p>
     <w:p/>
     <w:p>
       <w:pPr>
         <w:pStyle w:val="Heading2"/>
       </w:pPr>
-      <w:bookmarkStart w:id="65" w:name="_Toc109422064"/>
-      <w:r>
-        <w:t>Firmware for infrared sensor</w:t>
-      </w:r>
-      <w:bookmarkEnd w:id="65"/>
-    </w:p>
-    <w:p/>
-    <w:p>
-      <w:pPr>
-        <w:pStyle w:val="Heading2"/>
-      </w:pPr>
-      <w:bookmarkStart w:id="66" w:name="_Toc109422065"/>
-      <w:r>
-        <w:t>Firmware for voltage sensor</w:t>
-      </w:r>
-      <w:bookmarkEnd w:id="66"/>
-    </w:p>
-    <w:p/>
-    <w:p>
-      <w:pPr>
-        <w:pStyle w:val="Heading1"/>
-      </w:pPr>
-      <w:bookmarkStart w:id="67" w:name="_Toc109422066"/>
-      <w:r>
-        <w:t>ALGORITHM EXPLANATION FOR FIRMWARE</w:t>
-      </w:r>
-      <w:bookmarkEnd w:id="67"/>
-    </w:p>
-    <w:p>
-      <w:pPr>
-        <w:pStyle w:val="Heading2"/>
-      </w:pPr>
-      <w:bookmarkStart w:id="68" w:name="_Toc109422067"/>
-      <w:r>
-        <w:t>PID controller</w:t>
-      </w:r>
-      <w:bookmarkEnd w:id="68"/>
-    </w:p>
-    <w:p/>
-    <w:p>
-      <w:pPr>
-        <w:pStyle w:val="Heading2"/>
-      </w:pPr>
-      <w:bookmarkStart w:id="69" w:name="_Toc109422068"/>
-      <w:r>
-        <w:t>Fuzzy logic library</w:t>
-      </w:r>
-      <w:bookmarkEnd w:id="69"/>
-    </w:p>
-    <w:p/>
-    <w:p>
-      <w:pPr>
-        <w:pStyle w:val="Heading2"/>
-      </w:pPr>
-      <w:bookmarkStart w:id="70" w:name="_Toc109422069"/>
-      <w:r>
-        <w:rPr>
-          <w:rStyle w:val="normaltextrun"/>
-        </w:rPr>
-        <w:t>Kinematic Model for calculating Odometry data</w:t>
-      </w:r>
-      <w:bookmarkEnd w:id="70"/>
-    </w:p>
-    <w:p/>
-    <w:p>
-      <w:pPr>
-        <w:pStyle w:val="Heading2"/>
-      </w:pPr>
-      <w:bookmarkStart w:id="71" w:name="_Toc109422070"/>
-      <w:r>
-        <w:t>Kalman filter</w:t>
-      </w:r>
-      <w:bookmarkEnd w:id="71"/>
-    </w:p>
-    <w:p/>
-    <w:p>
-      <w:pPr>
-        <w:pStyle w:val="Heading2"/>
-      </w:pPr>
-      <w:bookmarkStart w:id="72" w:name="_Toc109422071"/>
-      <w:r>
-        <w:t>Median filter</w:t>
-      </w:r>
-      <w:bookmarkEnd w:id="72"/>
-    </w:p>
-    <w:p/>
-    <w:p>
-      <w:pPr>
-        <w:pStyle w:val="Heading1"/>
-      </w:pPr>
-      <w:bookmarkStart w:id="73" w:name="_Toc109422072"/>
-      <w:r>
-        <w:t>EXPERIMENT</w:t>
-      </w:r>
-      <w:r>
-        <w:t>AL</w:t>
-      </w:r>
-      <w:r>
-        <w:t xml:space="preserve"> RESULTS</w:t>
-      </w:r>
-      <w:bookmarkEnd w:id="73"/>
-    </w:p>
-    <w:p>
-      <w:pPr>
-        <w:pStyle w:val="Heading2"/>
-      </w:pPr>
-      <w:bookmarkStart w:id="74" w:name="_Toc109422073"/>
-      <w:r>
-        <w:t>Comparison of PID controller and Fuzzy PID controller</w:t>
-      </w:r>
-      <w:bookmarkEnd w:id="74"/>
-    </w:p>
-    <w:p/>
-    <w:p>
-      <w:pPr>
-        <w:pStyle w:val="Heading2"/>
-      </w:pPr>
-      <w:bookmarkStart w:id="75" w:name="_Toc109422074"/>
-      <w:r>
-        <w:t>Obstacle avoidance using an array of ultrasonic sensors test cases</w:t>
-      </w:r>
-      <w:bookmarkEnd w:id="75"/>
-    </w:p>
-    <w:p/>
-    <w:p>
-      <w:pPr>
-        <w:pStyle w:val="Heading2"/>
-      </w:pPr>
-      <w:bookmarkStart w:id="76" w:name="_Toc109422075"/>
-      <w:r>
-        <w:t>Restaurant serving test cases</w:t>
-      </w:r>
-      <w:bookmarkEnd w:id="76"/>
-    </w:p>
-    <w:p/>
-    <w:p>
-      <w:pPr>
-        <w:pStyle w:val="Heading2"/>
-      </w:pPr>
       <w:bookmarkStart w:id="77" w:name="_Toc109422076"/>
       <w:r>
-        <w:t xml:space="preserve">Serving mobile robot design </w:t>
-      </w:r>
-      <w:proofErr w:type="gramStart"/>
-      <w:r>
-        <w:t>result</w:t>
+        <w:t>Serving mobile robot design result</w:t>
       </w:r>
       <w:r>
         <w:t xml:space="preserve"> ?</w:t>
       </w:r>
       <w:bookmarkEnd w:id="77"/>
-      <w:proofErr w:type="gramEnd"/>
     </w:p>
     <w:p/>
     <w:p/>
@@ -18557,7 +21710,7 @@
       </w:r>
     </w:p>
     <w:sectPr>
-      <w:footerReference w:type="default" r:id="rId44"/>
+      <w:footerReference w:type="default" r:id="rId47"/>
       <w:pgSz w:w="11907" w:h="16840" w:code="9"/>
       <w:pgMar w:top="1134" w:right="1418" w:bottom="1134" w:left="1985" w:header="720" w:footer="386" w:gutter="0"/>
       <w:pgNumType w:start="1"/>
@@ -20269,7 +23422,7 @@
   <w:abstractNum w:abstractNumId="13" w15:restartNumberingAfterBreak="0">
     <w:nsid w:val="5B767A9E"/>
     <w:multiLevelType w:val="multilevel"/>
-    <w:tmpl w:val="DD30F69C"/>
+    <w:tmpl w:val="1EC602C4"/>
     <w:lvl w:ilvl="0">
       <w:start w:val="1"/>
       <w:numFmt w:val="decimal"/>
@@ -20314,7 +23467,6 @@
     <w:lvl w:ilvl="3">
       <w:start w:val="1"/>
       <w:numFmt w:val="lowerLetter"/>
-      <w:lvlRestart w:val="2"/>
       <w:pStyle w:val="Heading4"/>
       <w:suff w:val="space"/>
       <w:lvlText w:val="%4)"/>

</xml_diff>

<commit_message>
#28 part 4.4 Firmware for ultrasonic sensors - draft 1
</commit_message>
<xml_diff>
--- a/BACHELOR THESIS PROJECT - Ly Duc Trung.docx
+++ b/BACHELOR THESIS PROJECT - Ly Duc Trung.docx
@@ -77,7 +77,25 @@
           <w:sz w:val="46"/>
           <w:szCs w:val="46"/>
         </w:rPr>
-        <w:t xml:space="preserve">Serving Mobile Robot For Restaurant </w:t>
+        <w:t xml:space="preserve">Serving Mobile Robot </w:t>
+      </w:r>
+      <w:proofErr w:type="gramStart"/>
+      <w:r>
+        <w:rPr>
+          <w:b/>
+          <w:sz w:val="46"/>
+          <w:szCs w:val="46"/>
+        </w:rPr>
+        <w:t>For</w:t>
+      </w:r>
+      <w:proofErr w:type="gramEnd"/>
+      <w:r>
+        <w:rPr>
+          <w:b/>
+          <w:sz w:val="46"/>
+          <w:szCs w:val="46"/>
+        </w:rPr>
+        <w:t xml:space="preserve"> Restaurant </w:t>
       </w:r>
     </w:p>
     <w:p>
@@ -139,142 +157,33 @@
         </w:rPr>
       </w:pPr>
       <w:commentRangeStart w:id="0"/>
-      <w:proofErr w:type="spellStart"/>
       <w:r>
         <w:rPr>
           <w:b/>
           <w:sz w:val="28"/>
         </w:rPr>
-        <w:t>Ngành</w:t>
-      </w:r>
-      <w:proofErr w:type="spellEnd"/>
+        <w:t>Ngành Kỹ thuật điện</w:t>
+      </w:r>
+    </w:p>
+    <w:p>
+      <w:pPr>
+        <w:jc w:val="center"/>
+      </w:pPr>
       <w:r>
         <w:rPr>
           <w:b/>
           <w:sz w:val="28"/>
         </w:rPr>
-        <w:t xml:space="preserve"> </w:t>
-      </w:r>
-      <w:proofErr w:type="spellStart"/>
+        <w:t>Chuyên ngành</w:t>
+      </w:r>
       <w:r>
         <w:rPr>
           <w:b/>
           <w:sz w:val="28"/>
         </w:rPr>
-        <w:t>Kỹ</w:t>
-      </w:r>
-      <w:proofErr w:type="spellEnd"/>
-      <w:r>
-        <w:rPr>
-          <w:b/>
-          <w:sz w:val="28"/>
-        </w:rPr>
-        <w:t xml:space="preserve"> </w:t>
-      </w:r>
-      <w:proofErr w:type="spellStart"/>
-      <w:r>
-        <w:rPr>
-          <w:b/>
-          <w:sz w:val="28"/>
-        </w:rPr>
-        <w:t>thuật</w:t>
-      </w:r>
-      <w:proofErr w:type="spellEnd"/>
-      <w:r>
-        <w:rPr>
-          <w:b/>
-          <w:sz w:val="28"/>
-        </w:rPr>
-        <w:t xml:space="preserve"> </w:t>
-      </w:r>
-      <w:proofErr w:type="spellStart"/>
-      <w:r>
-        <w:rPr>
-          <w:b/>
-          <w:sz w:val="28"/>
-        </w:rPr>
-        <w:t>điện</w:t>
-      </w:r>
-      <w:proofErr w:type="spellEnd"/>
-    </w:p>
-    <w:p>
-      <w:pPr>
-        <w:jc w:val="center"/>
-      </w:pPr>
-      <w:proofErr w:type="spellStart"/>
-      <w:r>
-        <w:rPr>
-          <w:b/>
-          <w:sz w:val="28"/>
-        </w:rPr>
-        <w:t>Chuyên</w:t>
-      </w:r>
-      <w:proofErr w:type="spellEnd"/>
-      <w:r>
-        <w:rPr>
-          <w:b/>
-          <w:sz w:val="28"/>
-        </w:rPr>
-        <w:t xml:space="preserve"> </w:t>
-      </w:r>
-      <w:proofErr w:type="spellStart"/>
-      <w:r>
-        <w:rPr>
-          <w:b/>
-          <w:sz w:val="28"/>
-        </w:rPr>
-        <w:t>ngành</w:t>
-      </w:r>
-      <w:proofErr w:type="spellEnd"/>
-      <w:r>
-        <w:rPr>
-          <w:b/>
-          <w:sz w:val="28"/>
-        </w:rPr>
-        <w:t xml:space="preserve"> </w:t>
-      </w:r>
-      <w:proofErr w:type="spellStart"/>
-      <w:r>
-        <w:rPr>
-          <w:b/>
-          <w:sz w:val="28"/>
-        </w:rPr>
-        <w:t>Hệ</w:t>
-      </w:r>
-      <w:proofErr w:type="spellEnd"/>
-      <w:r>
-        <w:rPr>
-          <w:b/>
-          <w:sz w:val="28"/>
-        </w:rPr>
-        <w:t xml:space="preserve"> </w:t>
-      </w:r>
-      <w:proofErr w:type="spellStart"/>
-      <w:r>
-        <w:rPr>
-          <w:b/>
-          <w:sz w:val="28"/>
-        </w:rPr>
-        <w:t>thống</w:t>
-      </w:r>
-      <w:proofErr w:type="spellEnd"/>
-      <w:r>
-        <w:rPr>
-          <w:b/>
-          <w:sz w:val="28"/>
-        </w:rPr>
-        <w:t xml:space="preserve"> </w:t>
-      </w:r>
-      <w:proofErr w:type="spellStart"/>
-      <w:r>
-        <w:rPr>
-          <w:b/>
-          <w:sz w:val="28"/>
-        </w:rPr>
-        <w:t>điện</w:t>
+        <w:t xml:space="preserve"> Hệ thống điện</w:t>
       </w:r>
       <w:commentRangeEnd w:id="0"/>
-      <w:proofErr w:type="spellEnd"/>
       <w:r>
         <w:rPr>
           <w:rStyle w:val="CommentReference"/>
@@ -405,47 +314,11 @@
                                     </w:rPr>
                                     <w:t xml:space="preserve">   </w:t>
                                   </w:r>
-                                  <w:proofErr w:type="spellStart"/>
                                   <w:r>
                                     <w:rPr>
                                       <w:sz w:val="20"/>
                                     </w:rPr>
-                                    <w:t>Chữ</w:t>
-                                  </w:r>
-                                  <w:proofErr w:type="spellEnd"/>
-                                  <w:r>
-                                    <w:rPr>
-                                      <w:sz w:val="20"/>
-                                    </w:rPr>
-                                    <w:t xml:space="preserve"> </w:t>
-                                  </w:r>
-                                  <w:proofErr w:type="spellStart"/>
-                                  <w:r>
-                                    <w:rPr>
-                                      <w:sz w:val="20"/>
-                                    </w:rPr>
-                                    <w:t>ký</w:t>
-                                  </w:r>
-                                  <w:proofErr w:type="spellEnd"/>
-                                  <w:r>
-                                    <w:rPr>
-                                      <w:sz w:val="20"/>
-                                    </w:rPr>
-                                    <w:t xml:space="preserve"> </w:t>
-                                  </w:r>
-                                  <w:proofErr w:type="spellStart"/>
-                                  <w:r>
-                                    <w:rPr>
-                                      <w:sz w:val="20"/>
-                                    </w:rPr>
-                                    <w:t>của</w:t>
-                                  </w:r>
-                                  <w:proofErr w:type="spellEnd"/>
-                                  <w:r>
-                                    <w:rPr>
-                                      <w:sz w:val="20"/>
-                                    </w:rPr>
-                                    <w:t xml:space="preserve"> GVHD</w:t>
+                                    <w:t>Chữ ký của GVHD</w:t>
                                   </w:r>
                                 </w:p>
                               </w:txbxContent>
@@ -490,47 +363,11 @@
                               </w:rPr>
                               <w:t xml:space="preserve">   </w:t>
                             </w:r>
-                            <w:proofErr w:type="spellStart"/>
                             <w:r>
                               <w:rPr>
                                 <w:sz w:val="20"/>
                               </w:rPr>
-                              <w:t>Chữ</w:t>
-                            </w:r>
-                            <w:proofErr w:type="spellEnd"/>
-                            <w:r>
-                              <w:rPr>
-                                <w:sz w:val="20"/>
-                              </w:rPr>
-                              <w:t xml:space="preserve"> </w:t>
-                            </w:r>
-                            <w:proofErr w:type="spellStart"/>
-                            <w:r>
-                              <w:rPr>
-                                <w:sz w:val="20"/>
-                              </w:rPr>
-                              <w:t>ký</w:t>
-                            </w:r>
-                            <w:proofErr w:type="spellEnd"/>
-                            <w:r>
-                              <w:rPr>
-                                <w:sz w:val="20"/>
-                              </w:rPr>
-                              <w:t xml:space="preserve"> </w:t>
-                            </w:r>
-                            <w:proofErr w:type="spellStart"/>
-                            <w:r>
-                              <w:rPr>
-                                <w:sz w:val="20"/>
-                              </w:rPr>
-                              <w:t>của</w:t>
-                            </w:r>
-                            <w:proofErr w:type="spellEnd"/>
-                            <w:r>
-                              <w:rPr>
-                                <w:sz w:val="20"/>
-                              </w:rPr>
-                              <w:t xml:space="preserve"> GVHD</w:t>
+                              <w:t>Chữ ký của GVHD</w:t>
                             </w:r>
                           </w:p>
                         </w:txbxContent>
@@ -608,7 +445,7 @@
                 </mc:Choice>
                 <mc:Fallback>
                   <w:pict>
-                    <v:line w14:anchorId="39C7B83D" id="Straight Connector 1" o:spid="_x0000_s1026" style="position:absolute;flip:y;z-index:251655680;visibility:visible;mso-wrap-style:square;mso-width-percent:0;mso-height-percent:0;mso-wrap-distance-left:9pt;mso-wrap-distance-top:0;mso-wrap-distance-right:9pt;mso-wrap-distance-bottom:0;mso-position-horizontal:absolute;mso-position-horizontal-relative:text;mso-position-vertical:absolute;mso-position-vertical-relative:text;mso-width-percent:0;mso-height-percent:0;mso-width-relative:margin;mso-height-relative:margin" from="175.05pt,13.6pt" to="291.25pt,13.6pt" o:gfxdata="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" strokecolor="black [3213]" strokeweight=".5pt">
+                    <v:line w14:anchorId="142DA4A7" id="Straight Connector 1" o:spid="_x0000_s1026" style="position:absolute;flip:y;z-index:251655680;visibility:visible;mso-wrap-style:square;mso-width-percent:0;mso-height-percent:0;mso-wrap-distance-left:9pt;mso-wrap-distance-top:0;mso-wrap-distance-right:9pt;mso-wrap-distance-bottom:0;mso-position-horizontal:absolute;mso-position-horizontal-relative:text;mso-position-vertical:absolute;mso-position-vertical-relative:text;mso-width-percent:0;mso-height-percent:0;mso-width-relative:margin;mso-height-relative:margin" from="175.05pt,13.6pt" to="291.25pt,13.6pt" o:gfxdata="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" strokecolor="black [3213]" strokeweight=".5pt">
                       <v:stroke joinstyle="miter"/>
                     </v:line>
                   </w:pict>
@@ -784,343 +621,22 @@
       </w:r>
     </w:p>
     <w:p>
-      <w:proofErr w:type="spellStart"/>
-      <w:r>
-        <w:t>Biểu</w:t>
-      </w:r>
-      <w:proofErr w:type="spellEnd"/>
-      <w:r>
-        <w:t xml:space="preserve"> </w:t>
-      </w:r>
-      <w:proofErr w:type="spellStart"/>
-      <w:r>
-        <w:t>mẫu</w:t>
-      </w:r>
-      <w:proofErr w:type="spellEnd"/>
-      <w:r>
-        <w:t xml:space="preserve"> </w:t>
-      </w:r>
-      <w:proofErr w:type="spellStart"/>
-      <w:r>
-        <w:t>của</w:t>
-      </w:r>
-      <w:proofErr w:type="spellEnd"/>
-      <w:r>
-        <w:t xml:space="preserve"> </w:t>
-      </w:r>
-      <w:proofErr w:type="spellStart"/>
-      <w:r>
-        <w:t>Đề</w:t>
-      </w:r>
-      <w:proofErr w:type="spellEnd"/>
-      <w:r>
-        <w:t xml:space="preserve"> </w:t>
-      </w:r>
-      <w:proofErr w:type="spellStart"/>
-      <w:r>
-        <w:t>tài</w:t>
-      </w:r>
-      <w:proofErr w:type="spellEnd"/>
-      <w:r>
-        <w:t>/</w:t>
-      </w:r>
-      <w:proofErr w:type="spellStart"/>
-      <w:r>
-        <w:t>khóa</w:t>
-      </w:r>
-      <w:proofErr w:type="spellEnd"/>
-      <w:r>
-        <w:t xml:space="preserve"> </w:t>
-      </w:r>
-      <w:proofErr w:type="spellStart"/>
-      <w:r>
-        <w:t>luận</w:t>
-      </w:r>
-      <w:proofErr w:type="spellEnd"/>
-      <w:r>
-        <w:t xml:space="preserve"> </w:t>
-      </w:r>
-      <w:proofErr w:type="spellStart"/>
-      <w:r>
-        <w:t>tốt</w:t>
-      </w:r>
-      <w:proofErr w:type="spellEnd"/>
-      <w:r>
-        <w:t xml:space="preserve"> </w:t>
-      </w:r>
-      <w:proofErr w:type="spellStart"/>
-      <w:r>
-        <w:t>nghiệp</w:t>
-      </w:r>
-      <w:proofErr w:type="spellEnd"/>
-      <w:r>
-        <w:t xml:space="preserve"> </w:t>
-      </w:r>
-      <w:proofErr w:type="spellStart"/>
-      <w:r>
-        <w:t>theo</w:t>
-      </w:r>
-      <w:proofErr w:type="spellEnd"/>
-      <w:r>
-        <w:t xml:space="preserve"> qui </w:t>
-      </w:r>
-      <w:proofErr w:type="spellStart"/>
-      <w:r>
-        <w:t>định</w:t>
-      </w:r>
-      <w:proofErr w:type="spellEnd"/>
-      <w:r>
-        <w:t xml:space="preserve"> </w:t>
-      </w:r>
-      <w:proofErr w:type="spellStart"/>
-      <w:r>
-        <w:t>của</w:t>
-      </w:r>
-      <w:proofErr w:type="spellEnd"/>
-      <w:r>
-        <w:t xml:space="preserve"> </w:t>
-      </w:r>
-      <w:proofErr w:type="spellStart"/>
-      <w:r>
-        <w:t>viện</w:t>
-      </w:r>
-      <w:proofErr w:type="spellEnd"/>
-      <w:r>
-        <w:t xml:space="preserve">, </w:t>
-      </w:r>
-      <w:proofErr w:type="spellStart"/>
-      <w:r>
-        <w:t>tuy</w:t>
-      </w:r>
-      <w:proofErr w:type="spellEnd"/>
-      <w:r>
-        <w:t xml:space="preserve"> </w:t>
-      </w:r>
-      <w:proofErr w:type="spellStart"/>
-      <w:r>
-        <w:t>nhiên</w:t>
-      </w:r>
-      <w:proofErr w:type="spellEnd"/>
-      <w:r>
-        <w:t xml:space="preserve"> </w:t>
-      </w:r>
-      <w:proofErr w:type="spellStart"/>
-      <w:r>
-        <w:t>cần</w:t>
-      </w:r>
-      <w:proofErr w:type="spellEnd"/>
-      <w:r>
-        <w:t xml:space="preserve"> </w:t>
-      </w:r>
-      <w:proofErr w:type="spellStart"/>
-      <w:r>
-        <w:t>đảm</w:t>
-      </w:r>
-      <w:proofErr w:type="spellEnd"/>
-      <w:r>
-        <w:t xml:space="preserve"> </w:t>
-      </w:r>
-      <w:proofErr w:type="spellStart"/>
-      <w:r>
-        <w:t>bảo</w:t>
-      </w:r>
-      <w:proofErr w:type="spellEnd"/>
-      <w:r>
-        <w:t xml:space="preserve"> </w:t>
-      </w:r>
-      <w:proofErr w:type="spellStart"/>
-      <w:r>
-        <w:t>giáo</w:t>
-      </w:r>
-      <w:proofErr w:type="spellEnd"/>
-      <w:r>
-        <w:t xml:space="preserve"> </w:t>
-      </w:r>
-      <w:proofErr w:type="spellStart"/>
-      <w:r>
-        <w:t>viên</w:t>
-      </w:r>
-      <w:proofErr w:type="spellEnd"/>
-      <w:r>
-        <w:t xml:space="preserve"> </w:t>
-      </w:r>
-      <w:proofErr w:type="spellStart"/>
-      <w:r>
-        <w:t>giao</w:t>
-      </w:r>
-      <w:proofErr w:type="spellEnd"/>
-      <w:r>
-        <w:t xml:space="preserve"> </w:t>
-      </w:r>
-      <w:proofErr w:type="spellStart"/>
-      <w:r>
-        <w:t>đề</w:t>
-      </w:r>
-      <w:proofErr w:type="spellEnd"/>
-      <w:r>
-        <w:t xml:space="preserve"> </w:t>
-      </w:r>
-      <w:proofErr w:type="spellStart"/>
-      <w:r>
-        <w:t>tài</w:t>
-      </w:r>
-      <w:proofErr w:type="spellEnd"/>
-      <w:r>
-        <w:t xml:space="preserve"> </w:t>
-      </w:r>
-      <w:proofErr w:type="spellStart"/>
-      <w:r>
-        <w:t>ký</w:t>
-      </w:r>
-      <w:proofErr w:type="spellEnd"/>
-      <w:r>
-        <w:t xml:space="preserve"> </w:t>
-      </w:r>
-      <w:proofErr w:type="spellStart"/>
-      <w:r>
-        <w:t>và</w:t>
-      </w:r>
-      <w:proofErr w:type="spellEnd"/>
-      <w:r>
-        <w:t xml:space="preserve"> </w:t>
-      </w:r>
-      <w:proofErr w:type="spellStart"/>
-      <w:r>
-        <w:t>ghi</w:t>
-      </w:r>
-      <w:proofErr w:type="spellEnd"/>
-      <w:r>
-        <w:t xml:space="preserve"> </w:t>
-      </w:r>
-      <w:proofErr w:type="spellStart"/>
-      <w:r>
-        <w:t>rõ</w:t>
-      </w:r>
-      <w:proofErr w:type="spellEnd"/>
-      <w:r>
-        <w:t xml:space="preserve"> </w:t>
-      </w:r>
-      <w:proofErr w:type="spellStart"/>
-      <w:r>
-        <w:t>họ</w:t>
-      </w:r>
-      <w:proofErr w:type="spellEnd"/>
-      <w:r>
-        <w:t xml:space="preserve"> </w:t>
-      </w:r>
-      <w:proofErr w:type="spellStart"/>
-      <w:r>
-        <w:t>và</w:t>
-      </w:r>
-      <w:proofErr w:type="spellEnd"/>
-      <w:r>
-        <w:t xml:space="preserve"> </w:t>
-      </w:r>
-      <w:proofErr w:type="spellStart"/>
-      <w:r>
-        <w:t>tên</w:t>
-      </w:r>
-      <w:proofErr w:type="spellEnd"/>
+      <w:r>
+        <w:t>Biểu mẫu của Đề tài</w:t>
+      </w:r>
+      <w:r>
+        <w:t>/khóa luận</w:t>
+      </w:r>
+      <w:r>
+        <w:t xml:space="preserve"> tốt nghiệp theo qui định của viện, tuy nhiên cần đảm bảo giáo viên giao đề tài ký và ghi rõ họ và tên</w:t>
+      </w:r>
       <w:r>
         <w:t>.</w:t>
       </w:r>
     </w:p>
     <w:p>
-      <w:proofErr w:type="spellStart"/>
-      <w:r>
-        <w:t>Trường</w:t>
-      </w:r>
-      <w:proofErr w:type="spellEnd"/>
-      <w:r>
-        <w:t xml:space="preserve"> </w:t>
-      </w:r>
-      <w:proofErr w:type="spellStart"/>
-      <w:r>
-        <w:t>hợp</w:t>
-      </w:r>
-      <w:proofErr w:type="spellEnd"/>
-      <w:r>
-        <w:t xml:space="preserve"> </w:t>
-      </w:r>
-      <w:proofErr w:type="spellStart"/>
-      <w:r>
-        <w:t>có</w:t>
-      </w:r>
-      <w:proofErr w:type="spellEnd"/>
-      <w:r>
-        <w:t xml:space="preserve"> 2 </w:t>
-      </w:r>
-      <w:proofErr w:type="spellStart"/>
-      <w:r>
-        <w:t>giáo</w:t>
-      </w:r>
-      <w:proofErr w:type="spellEnd"/>
-      <w:r>
-        <w:t xml:space="preserve"> </w:t>
-      </w:r>
-      <w:proofErr w:type="spellStart"/>
-      <w:r>
-        <w:t>viên</w:t>
-      </w:r>
-      <w:proofErr w:type="spellEnd"/>
-      <w:r>
-        <w:t xml:space="preserve"> </w:t>
-      </w:r>
-      <w:proofErr w:type="spellStart"/>
-      <w:r>
-        <w:t>hướng</w:t>
-      </w:r>
-      <w:proofErr w:type="spellEnd"/>
-      <w:r>
-        <w:t xml:space="preserve"> </w:t>
-      </w:r>
-      <w:proofErr w:type="spellStart"/>
-      <w:r>
-        <w:t>dẫn</w:t>
-      </w:r>
-      <w:proofErr w:type="spellEnd"/>
-      <w:r>
-        <w:t xml:space="preserve"> </w:t>
-      </w:r>
-      <w:proofErr w:type="spellStart"/>
-      <w:r>
-        <w:t>thì</w:t>
-      </w:r>
-      <w:proofErr w:type="spellEnd"/>
-      <w:r>
-        <w:t xml:space="preserve"> </w:t>
-      </w:r>
-      <w:proofErr w:type="spellStart"/>
-      <w:r>
-        <w:t>sẽ</w:t>
-      </w:r>
-      <w:proofErr w:type="spellEnd"/>
-      <w:r>
-        <w:t xml:space="preserve"> </w:t>
-      </w:r>
-      <w:proofErr w:type="spellStart"/>
-      <w:r>
-        <w:t>cùng</w:t>
-      </w:r>
-      <w:proofErr w:type="spellEnd"/>
-      <w:r>
-        <w:t xml:space="preserve"> </w:t>
-      </w:r>
-      <w:proofErr w:type="spellStart"/>
-      <w:r>
-        <w:t>ký</w:t>
-      </w:r>
-      <w:proofErr w:type="spellEnd"/>
-      <w:r>
-        <w:t xml:space="preserve"> </w:t>
-      </w:r>
-      <w:proofErr w:type="spellStart"/>
-      <w:r>
-        <w:t>tên</w:t>
-      </w:r>
-      <w:proofErr w:type="spellEnd"/>
-      <w:r>
-        <w:t>.</w:t>
+      <w:r>
+        <w:t>Trường hợp có 2 giáo viên hướng dẫn thì sẽ cùng ký tên.</w:t>
       </w:r>
       <w:r>
         <w:t xml:space="preserve"> </w:t>
@@ -1189,42 +705,15 @@
                               <w:spacing w:before="0" w:line="240" w:lineRule="auto"/>
                               <w:jc w:val="center"/>
                             </w:pPr>
-                            <w:proofErr w:type="spellStart"/>
                             <w:r>
-                              <w:t>Giáo</w:t>
+                              <w:t>Giáo viên hướng dẫn</w:t>
                             </w:r>
-                            <w:proofErr w:type="spellEnd"/>
-                            <w:r>
-                              <w:t xml:space="preserve"> </w:t>
-                            </w:r>
-                            <w:proofErr w:type="spellStart"/>
-                            <w:r>
-                              <w:t>viên</w:t>
-                            </w:r>
-                            <w:proofErr w:type="spellEnd"/>
-                            <w:r>
-                              <w:t xml:space="preserve"> </w:t>
-                            </w:r>
-                            <w:proofErr w:type="spellStart"/>
-                            <w:r>
-                              <w:t>hướng</w:t>
-                            </w:r>
-                            <w:proofErr w:type="spellEnd"/>
-                            <w:r>
-                              <w:t xml:space="preserve"> </w:t>
-                            </w:r>
-                            <w:proofErr w:type="spellStart"/>
-                            <w:r>
-                              <w:t>dẫn</w:t>
-                            </w:r>
-                            <w:proofErr w:type="spellEnd"/>
                           </w:p>
                           <w:p>
                             <w:pPr>
                               <w:spacing w:before="0" w:line="240" w:lineRule="auto"/>
                               <w:jc w:val="center"/>
                             </w:pPr>
-                            <w:proofErr w:type="spellStart"/>
                             <w:r>
                               <w:rPr>
                                 <w:sz w:val="20"/>
@@ -1237,77 +726,12 @@
                               </w:rPr>
                               <w:t>ý</w:t>
                             </w:r>
-                            <w:proofErr w:type="spellEnd"/>
                             <w:r>
                               <w:rPr>
                                 <w:sz w:val="20"/>
                               </w:rPr>
-                              <w:t xml:space="preserve"> </w:t>
+                              <w:t xml:space="preserve"> và ghi rõ họ tên</w:t>
                             </w:r>
-                            <w:proofErr w:type="spellStart"/>
-                            <w:r>
-                              <w:rPr>
-                                <w:sz w:val="20"/>
-                              </w:rPr>
-                              <w:t>và</w:t>
-                            </w:r>
-                            <w:proofErr w:type="spellEnd"/>
-                            <w:r>
-                              <w:rPr>
-                                <w:sz w:val="20"/>
-                              </w:rPr>
-                              <w:t xml:space="preserve"> </w:t>
-                            </w:r>
-                            <w:proofErr w:type="spellStart"/>
-                            <w:r>
-                              <w:rPr>
-                                <w:sz w:val="20"/>
-                              </w:rPr>
-                              <w:t>ghi</w:t>
-                            </w:r>
-                            <w:proofErr w:type="spellEnd"/>
-                            <w:r>
-                              <w:rPr>
-                                <w:sz w:val="20"/>
-                              </w:rPr>
-                              <w:t xml:space="preserve"> </w:t>
-                            </w:r>
-                            <w:proofErr w:type="spellStart"/>
-                            <w:r>
-                              <w:rPr>
-                                <w:sz w:val="20"/>
-                              </w:rPr>
-                              <w:t>rõ</w:t>
-                            </w:r>
-                            <w:proofErr w:type="spellEnd"/>
-                            <w:r>
-                              <w:rPr>
-                                <w:sz w:val="20"/>
-                              </w:rPr>
-                              <w:t xml:space="preserve"> </w:t>
-                            </w:r>
-                            <w:proofErr w:type="spellStart"/>
-                            <w:r>
-                              <w:rPr>
-                                <w:sz w:val="20"/>
-                              </w:rPr>
-                              <w:t>họ</w:t>
-                            </w:r>
-                            <w:proofErr w:type="spellEnd"/>
-                            <w:r>
-                              <w:rPr>
-                                <w:sz w:val="20"/>
-                              </w:rPr>
-                              <w:t xml:space="preserve"> </w:t>
-                            </w:r>
-                            <w:proofErr w:type="spellStart"/>
-                            <w:r>
-                              <w:rPr>
-                                <w:sz w:val="20"/>
-                              </w:rPr>
-                              <w:t>tên</w:t>
-                            </w:r>
-                            <w:proofErr w:type="spellEnd"/>
                           </w:p>
                           <w:p/>
                         </w:txbxContent>
@@ -1340,42 +764,15 @@
                         <w:spacing w:before="0" w:line="240" w:lineRule="auto"/>
                         <w:jc w:val="center"/>
                       </w:pPr>
-                      <w:proofErr w:type="spellStart"/>
                       <w:r>
-                        <w:t>Giáo</w:t>
+                        <w:t>Giáo viên hướng dẫn</w:t>
                       </w:r>
-                      <w:proofErr w:type="spellEnd"/>
-                      <w:r>
-                        <w:t xml:space="preserve"> </w:t>
-                      </w:r>
-                      <w:proofErr w:type="spellStart"/>
-                      <w:r>
-                        <w:t>viên</w:t>
-                      </w:r>
-                      <w:proofErr w:type="spellEnd"/>
-                      <w:r>
-                        <w:t xml:space="preserve"> </w:t>
-                      </w:r>
-                      <w:proofErr w:type="spellStart"/>
-                      <w:r>
-                        <w:t>hướng</w:t>
-                      </w:r>
-                      <w:proofErr w:type="spellEnd"/>
-                      <w:r>
-                        <w:t xml:space="preserve"> </w:t>
-                      </w:r>
-                      <w:proofErr w:type="spellStart"/>
-                      <w:r>
-                        <w:t>dẫn</w:t>
-                      </w:r>
-                      <w:proofErr w:type="spellEnd"/>
                     </w:p>
                     <w:p>
                       <w:pPr>
                         <w:spacing w:before="0" w:line="240" w:lineRule="auto"/>
                         <w:jc w:val="center"/>
                       </w:pPr>
-                      <w:proofErr w:type="spellStart"/>
                       <w:r>
                         <w:rPr>
                           <w:sz w:val="20"/>
@@ -1388,77 +785,12 @@
                         </w:rPr>
                         <w:t>ý</w:t>
                       </w:r>
-                      <w:proofErr w:type="spellEnd"/>
                       <w:r>
                         <w:rPr>
                           <w:sz w:val="20"/>
                         </w:rPr>
-                        <w:t xml:space="preserve"> </w:t>
+                        <w:t xml:space="preserve"> và ghi rõ họ tên</w:t>
                       </w:r>
-                      <w:proofErr w:type="spellStart"/>
-                      <w:r>
-                        <w:rPr>
-                          <w:sz w:val="20"/>
-                        </w:rPr>
-                        <w:t>và</w:t>
-                      </w:r>
-                      <w:proofErr w:type="spellEnd"/>
-                      <w:r>
-                        <w:rPr>
-                          <w:sz w:val="20"/>
-                        </w:rPr>
-                        <w:t xml:space="preserve"> </w:t>
-                      </w:r>
-                      <w:proofErr w:type="spellStart"/>
-                      <w:r>
-                        <w:rPr>
-                          <w:sz w:val="20"/>
-                        </w:rPr>
-                        <w:t>ghi</w:t>
-                      </w:r>
-                      <w:proofErr w:type="spellEnd"/>
-                      <w:r>
-                        <w:rPr>
-                          <w:sz w:val="20"/>
-                        </w:rPr>
-                        <w:t xml:space="preserve"> </w:t>
-                      </w:r>
-                      <w:proofErr w:type="spellStart"/>
-                      <w:r>
-                        <w:rPr>
-                          <w:sz w:val="20"/>
-                        </w:rPr>
-                        <w:t>rõ</w:t>
-                      </w:r>
-                      <w:proofErr w:type="spellEnd"/>
-                      <w:r>
-                        <w:rPr>
-                          <w:sz w:val="20"/>
-                        </w:rPr>
-                        <w:t xml:space="preserve"> </w:t>
-                      </w:r>
-                      <w:proofErr w:type="spellStart"/>
-                      <w:r>
-                        <w:rPr>
-                          <w:sz w:val="20"/>
-                        </w:rPr>
-                        <w:t>họ</w:t>
-                      </w:r>
-                      <w:proofErr w:type="spellEnd"/>
-                      <w:r>
-                        <w:rPr>
-                          <w:sz w:val="20"/>
-                        </w:rPr>
-                        <w:t xml:space="preserve"> </w:t>
-                      </w:r>
-                      <w:proofErr w:type="spellStart"/>
-                      <w:r>
-                        <w:rPr>
-                          <w:sz w:val="20"/>
-                        </w:rPr>
-                        <w:t>tên</w:t>
-                      </w:r>
-                      <w:proofErr w:type="spellEnd"/>
                     </w:p>
                     <w:p/>
                   </w:txbxContent>
@@ -1480,238 +812,42 @@
           <w:b/>
         </w:rPr>
       </w:pPr>
-      <w:proofErr w:type="spellStart"/>
       <w:r>
         <w:rPr>
           <w:b/>
         </w:rPr>
         <w:lastRenderedPageBreak/>
-        <w:t>Lời</w:t>
-      </w:r>
-      <w:proofErr w:type="spellEnd"/>
-      <w:r>
-        <w:rPr>
-          <w:b/>
-        </w:rPr>
+        <w:t>Lời cảm ơn</w:t>
+      </w:r>
+    </w:p>
+    <w:p>
+      <w:r>
+        <w:t>Đây là mục tùy chọn, nên viết phần cảm ơn ngắn gọn</w:t>
+      </w:r>
+      <w:r>
+        <w:t>, tránh dùng các từ sáo rỗng</w:t>
+      </w:r>
+      <w:r>
+        <w:t xml:space="preserve">, </w:t>
+      </w:r>
+      <w:r>
+        <w:t>giới hạn trong khoảng 1</w:t>
+      </w:r>
+      <w:r>
+        <w:t>0</w:t>
+      </w:r>
+      <w:r>
+        <w:t>0</w:t>
+      </w:r>
+      <w:r>
+        <w:t>-150</w:t>
+      </w:r>
+      <w:r>
         <w:t xml:space="preserve"> </w:t>
       </w:r>
-      <w:proofErr w:type="spellStart"/>
-      <w:r>
-        <w:rPr>
-          <w:b/>
-        </w:rPr>
-        <w:t>cảm</w:t>
-      </w:r>
-      <w:proofErr w:type="spellEnd"/>
-      <w:r>
-        <w:rPr>
-          <w:b/>
-        </w:rPr>
-        <w:t xml:space="preserve"> </w:t>
-      </w:r>
-      <w:proofErr w:type="spellStart"/>
-      <w:r>
-        <w:rPr>
-          <w:b/>
-        </w:rPr>
-        <w:t>ơn</w:t>
-      </w:r>
-      <w:proofErr w:type="spellEnd"/>
-    </w:p>
-    <w:p>
-      <w:proofErr w:type="spellStart"/>
-      <w:r>
-        <w:t>Đây</w:t>
-      </w:r>
-      <w:proofErr w:type="spellEnd"/>
-      <w:r>
-        <w:t xml:space="preserve"> </w:t>
-      </w:r>
-      <w:proofErr w:type="spellStart"/>
-      <w:r>
-        <w:t>là</w:t>
-      </w:r>
-      <w:proofErr w:type="spellEnd"/>
-      <w:r>
-        <w:t xml:space="preserve"> </w:t>
-      </w:r>
-      <w:proofErr w:type="spellStart"/>
-      <w:r>
-        <w:t>mục</w:t>
-      </w:r>
-      <w:proofErr w:type="spellEnd"/>
-      <w:r>
-        <w:t xml:space="preserve"> </w:t>
-      </w:r>
-      <w:proofErr w:type="spellStart"/>
-      <w:r>
-        <w:t>tùy</w:t>
-      </w:r>
-      <w:proofErr w:type="spellEnd"/>
-      <w:r>
-        <w:t xml:space="preserve"> </w:t>
-      </w:r>
-      <w:proofErr w:type="spellStart"/>
-      <w:r>
-        <w:t>chọn</w:t>
-      </w:r>
-      <w:proofErr w:type="spellEnd"/>
-      <w:r>
-        <w:t xml:space="preserve">, </w:t>
-      </w:r>
-      <w:proofErr w:type="spellStart"/>
-      <w:r>
-        <w:t>nên</w:t>
-      </w:r>
-      <w:proofErr w:type="spellEnd"/>
-      <w:r>
-        <w:t xml:space="preserve"> </w:t>
-      </w:r>
-      <w:proofErr w:type="spellStart"/>
-      <w:r>
-        <w:t>viết</w:t>
-      </w:r>
-      <w:proofErr w:type="spellEnd"/>
-      <w:r>
-        <w:t xml:space="preserve"> </w:t>
-      </w:r>
-      <w:proofErr w:type="spellStart"/>
-      <w:r>
-        <w:t>phần</w:t>
-      </w:r>
-      <w:proofErr w:type="spellEnd"/>
-      <w:r>
-        <w:t xml:space="preserve"> </w:t>
-      </w:r>
-      <w:proofErr w:type="spellStart"/>
-      <w:r>
-        <w:t>cảm</w:t>
-      </w:r>
-      <w:proofErr w:type="spellEnd"/>
-      <w:r>
-        <w:t xml:space="preserve"> </w:t>
-      </w:r>
-      <w:proofErr w:type="spellStart"/>
-      <w:r>
-        <w:t>ơn</w:t>
-      </w:r>
-      <w:proofErr w:type="spellEnd"/>
-      <w:r>
-        <w:t xml:space="preserve"> </w:t>
-      </w:r>
-      <w:proofErr w:type="spellStart"/>
-      <w:r>
-        <w:t>ngắn</w:t>
-      </w:r>
-      <w:proofErr w:type="spellEnd"/>
-      <w:r>
-        <w:t xml:space="preserve"> </w:t>
-      </w:r>
-      <w:proofErr w:type="spellStart"/>
-      <w:r>
-        <w:t>gọn</w:t>
-      </w:r>
-      <w:proofErr w:type="spellEnd"/>
-      <w:r>
-        <w:t xml:space="preserve">, </w:t>
-      </w:r>
-      <w:proofErr w:type="spellStart"/>
-      <w:r>
-        <w:t>tránh</w:t>
-      </w:r>
-      <w:proofErr w:type="spellEnd"/>
-      <w:r>
-        <w:t xml:space="preserve"> </w:t>
-      </w:r>
-      <w:proofErr w:type="spellStart"/>
-      <w:r>
-        <w:t>dùng</w:t>
-      </w:r>
-      <w:proofErr w:type="spellEnd"/>
-      <w:r>
-        <w:t xml:space="preserve"> </w:t>
-      </w:r>
-      <w:proofErr w:type="spellStart"/>
-      <w:r>
-        <w:t>các</w:t>
-      </w:r>
-      <w:proofErr w:type="spellEnd"/>
-      <w:r>
-        <w:t xml:space="preserve"> </w:t>
-      </w:r>
-      <w:proofErr w:type="spellStart"/>
       <w:r>
         <w:t>từ</w:t>
       </w:r>
-      <w:proofErr w:type="spellEnd"/>
-      <w:r>
-        <w:t xml:space="preserve"> </w:t>
-      </w:r>
-      <w:proofErr w:type="spellStart"/>
-      <w:r>
-        <w:t>sáo</w:t>
-      </w:r>
-      <w:proofErr w:type="spellEnd"/>
-      <w:r>
-        <w:t xml:space="preserve"> </w:t>
-      </w:r>
-      <w:proofErr w:type="spellStart"/>
-      <w:r>
-        <w:t>rỗng</w:t>
-      </w:r>
-      <w:proofErr w:type="spellEnd"/>
-      <w:r>
-        <w:t xml:space="preserve">, </w:t>
-      </w:r>
-      <w:proofErr w:type="spellStart"/>
-      <w:r>
-        <w:t>giới</w:t>
-      </w:r>
-      <w:proofErr w:type="spellEnd"/>
-      <w:r>
-        <w:t xml:space="preserve"> </w:t>
-      </w:r>
-      <w:proofErr w:type="spellStart"/>
-      <w:r>
-        <w:t>hạn</w:t>
-      </w:r>
-      <w:proofErr w:type="spellEnd"/>
-      <w:r>
-        <w:t xml:space="preserve"> </w:t>
-      </w:r>
-      <w:proofErr w:type="spellStart"/>
-      <w:r>
-        <w:t>trong</w:t>
-      </w:r>
-      <w:proofErr w:type="spellEnd"/>
-      <w:r>
-        <w:t xml:space="preserve"> </w:t>
-      </w:r>
-      <w:proofErr w:type="spellStart"/>
-      <w:r>
-        <w:t>khoảng</w:t>
-      </w:r>
-      <w:proofErr w:type="spellEnd"/>
-      <w:r>
-        <w:t xml:space="preserve"> 1</w:t>
-      </w:r>
-      <w:r>
-        <w:t>0</w:t>
-      </w:r>
-      <w:r>
-        <w:t>0</w:t>
-      </w:r>
-      <w:r>
-        <w:t>-150</w:t>
-      </w:r>
-      <w:r>
-        <w:t xml:space="preserve"> </w:t>
-      </w:r>
-      <w:proofErr w:type="spellStart"/>
-      <w:r>
-        <w:t>từ</w:t>
-      </w:r>
-      <w:proofErr w:type="spellEnd"/>
       <w:r>
         <w:t>.</w:t>
       </w:r>
@@ -1730,764 +866,98 @@
           <w:b/>
         </w:rPr>
       </w:pPr>
-      <w:proofErr w:type="spellStart"/>
       <w:r>
         <w:rPr>
           <w:b/>
         </w:rPr>
-        <w:t>Tóm</w:t>
-      </w:r>
-      <w:proofErr w:type="spellEnd"/>
-      <w:r>
-        <w:rPr>
-          <w:b/>
-        </w:rPr>
+        <w:t>Tóm tắt nội dung đồ án</w:t>
+      </w:r>
+    </w:p>
+    <w:p>
+      <w:r>
+        <w:t xml:space="preserve">Tóm tắt nội dung của đồ án tốt nghiệp trong khoảng tối đa </w:t>
+      </w:r>
+      <w:r>
+        <w:t>30</w:t>
+      </w:r>
+      <w:r>
+        <w:t>0 chữ.</w:t>
+      </w:r>
+      <w:r>
         <w:t xml:space="preserve"> </w:t>
       </w:r>
-      <w:proofErr w:type="spellStart"/>
-      <w:r>
-        <w:rPr>
-          <w:b/>
-        </w:rPr>
-        <w:t>tắt</w:t>
-      </w:r>
-      <w:proofErr w:type="spellEnd"/>
-      <w:r>
-        <w:rPr>
-          <w:b/>
-        </w:rPr>
+      <w:r>
+        <w:t xml:space="preserve">Phần tóm tắt cần </w:t>
+      </w:r>
+      <w:r>
+        <w:t>nêu được các ý</w:t>
+      </w:r>
+      <w:r>
+        <w:t>:</w:t>
+      </w:r>
+      <w:r>
+        <w:t xml:space="preserve"> vấn đề cần thực hiện</w:t>
+      </w:r>
+      <w:r>
+        <w:t>;</w:t>
+      </w:r>
+      <w:r>
+        <w:t xml:space="preserve"> phương pháp thực hiện</w:t>
+      </w:r>
+      <w:r>
+        <w:t>;</w:t>
+      </w:r>
+      <w:r>
+        <w:t xml:space="preserve"> công cụ </w:t>
+      </w:r>
+      <w:r>
+        <w:t>sử dụng (</w:t>
+      </w:r>
+      <w:r>
+        <w:t>phần mềm, phần cứng</w:t>
+      </w:r>
+      <w:r>
+        <w:t>…</w:t>
+      </w:r>
+      <w:r>
+        <w:t>)</w:t>
+      </w:r>
+      <w:r>
+        <w:t>; k</w:t>
+      </w:r>
+      <w:r>
+        <w:t xml:space="preserve">ết quả của </w:t>
+      </w:r>
+      <w:r>
+        <w:t xml:space="preserve">đồ án </w:t>
+      </w:r>
+      <w:r>
+        <w:t>có phù hợp với các vấn đề đã đặt ra hay không</w:t>
+      </w:r>
+      <w:r>
+        <w:t>;</w:t>
+      </w:r>
+      <w:r>
         <w:t xml:space="preserve"> </w:t>
       </w:r>
-      <w:proofErr w:type="spellStart"/>
-      <w:r>
-        <w:rPr>
-          <w:b/>
-        </w:rPr>
-        <w:t>nội</w:t>
-      </w:r>
-      <w:proofErr w:type="spellEnd"/>
-      <w:r>
-        <w:rPr>
-          <w:b/>
-        </w:rPr>
-        <w:t xml:space="preserve"> dung </w:t>
-      </w:r>
-      <w:proofErr w:type="spellStart"/>
-      <w:r>
-        <w:rPr>
-          <w:b/>
-        </w:rPr>
-        <w:t>đồ</w:t>
-      </w:r>
-      <w:proofErr w:type="spellEnd"/>
-      <w:r>
-        <w:rPr>
-          <w:b/>
-        </w:rPr>
-        <w:t xml:space="preserve"> </w:t>
-      </w:r>
-      <w:proofErr w:type="spellStart"/>
-      <w:r>
-        <w:rPr>
-          <w:b/>
-        </w:rPr>
-        <w:t>án</w:t>
-      </w:r>
-      <w:proofErr w:type="spellEnd"/>
-    </w:p>
-    <w:p>
-      <w:proofErr w:type="spellStart"/>
-      <w:r>
-        <w:t>Tóm</w:t>
-      </w:r>
-      <w:proofErr w:type="spellEnd"/>
-      <w:r>
-        <w:t xml:space="preserve"> </w:t>
-      </w:r>
-      <w:proofErr w:type="spellStart"/>
-      <w:r>
-        <w:t>tắt</w:t>
-      </w:r>
-      <w:proofErr w:type="spellEnd"/>
-      <w:r>
-        <w:t xml:space="preserve"> </w:t>
-      </w:r>
-      <w:proofErr w:type="spellStart"/>
-      <w:r>
-        <w:t>nội</w:t>
-      </w:r>
-      <w:proofErr w:type="spellEnd"/>
-      <w:r>
-        <w:t xml:space="preserve"> dung </w:t>
-      </w:r>
-      <w:proofErr w:type="spellStart"/>
-      <w:r>
-        <w:t>của</w:t>
-      </w:r>
-      <w:proofErr w:type="spellEnd"/>
-      <w:r>
-        <w:t xml:space="preserve"> </w:t>
-      </w:r>
-      <w:proofErr w:type="spellStart"/>
-      <w:r>
-        <w:t>đồ</w:t>
-      </w:r>
-      <w:proofErr w:type="spellEnd"/>
-      <w:r>
-        <w:t xml:space="preserve"> </w:t>
-      </w:r>
-      <w:proofErr w:type="spellStart"/>
-      <w:r>
-        <w:t>án</w:t>
-      </w:r>
-      <w:proofErr w:type="spellEnd"/>
-      <w:r>
-        <w:t xml:space="preserve"> </w:t>
-      </w:r>
-      <w:proofErr w:type="spellStart"/>
-      <w:r>
-        <w:t>tốt</w:t>
-      </w:r>
-      <w:proofErr w:type="spellEnd"/>
-      <w:r>
-        <w:t xml:space="preserve"> </w:t>
-      </w:r>
-      <w:proofErr w:type="spellStart"/>
-      <w:r>
-        <w:t>nghiệp</w:t>
-      </w:r>
-      <w:proofErr w:type="spellEnd"/>
-      <w:r>
-        <w:t xml:space="preserve"> </w:t>
-      </w:r>
-      <w:proofErr w:type="spellStart"/>
-      <w:r>
-        <w:t>trong</w:t>
-      </w:r>
-      <w:proofErr w:type="spellEnd"/>
-      <w:r>
-        <w:t xml:space="preserve"> </w:t>
-      </w:r>
-      <w:proofErr w:type="spellStart"/>
-      <w:r>
-        <w:t>khoảng</w:t>
-      </w:r>
-      <w:proofErr w:type="spellEnd"/>
-      <w:r>
-        <w:t xml:space="preserve"> </w:t>
-      </w:r>
-      <w:proofErr w:type="spellStart"/>
-      <w:r>
-        <w:t>tối</w:t>
-      </w:r>
-      <w:proofErr w:type="spellEnd"/>
-      <w:r>
-        <w:t xml:space="preserve"> </w:t>
-      </w:r>
-      <w:proofErr w:type="spellStart"/>
-      <w:r>
-        <w:t>đa</w:t>
-      </w:r>
-      <w:proofErr w:type="spellEnd"/>
-      <w:r>
-        <w:t xml:space="preserve"> </w:t>
-      </w:r>
-      <w:r>
-        <w:t>30</w:t>
-      </w:r>
-      <w:r>
-        <w:t xml:space="preserve">0 </w:t>
-      </w:r>
-      <w:proofErr w:type="spellStart"/>
-      <w:r>
-        <w:t>chữ</w:t>
-      </w:r>
-      <w:proofErr w:type="spellEnd"/>
-      <w:r>
-        <w:t>.</w:t>
-      </w:r>
-      <w:r>
-        <w:t xml:space="preserve"> </w:t>
-      </w:r>
-      <w:proofErr w:type="spellStart"/>
-      <w:r>
-        <w:t>Phần</w:t>
-      </w:r>
-      <w:proofErr w:type="spellEnd"/>
-      <w:r>
-        <w:t xml:space="preserve"> </w:t>
-      </w:r>
-      <w:proofErr w:type="spellStart"/>
-      <w:r>
-        <w:t>tóm</w:t>
-      </w:r>
-      <w:proofErr w:type="spellEnd"/>
-      <w:r>
-        <w:t xml:space="preserve"> </w:t>
-      </w:r>
-      <w:proofErr w:type="spellStart"/>
-      <w:r>
-        <w:t>tắt</w:t>
-      </w:r>
-      <w:proofErr w:type="spellEnd"/>
-      <w:r>
-        <w:t xml:space="preserve"> </w:t>
-      </w:r>
-      <w:proofErr w:type="spellStart"/>
-      <w:r>
-        <w:t>cần</w:t>
-      </w:r>
-      <w:proofErr w:type="spellEnd"/>
-      <w:r>
-        <w:t xml:space="preserve"> </w:t>
-      </w:r>
-      <w:proofErr w:type="spellStart"/>
-      <w:r>
-        <w:t>nêu</w:t>
-      </w:r>
-      <w:proofErr w:type="spellEnd"/>
-      <w:r>
-        <w:t xml:space="preserve"> </w:t>
-      </w:r>
-      <w:proofErr w:type="spellStart"/>
-      <w:r>
-        <w:t>được</w:t>
-      </w:r>
-      <w:proofErr w:type="spellEnd"/>
-      <w:r>
-        <w:t xml:space="preserve"> </w:t>
-      </w:r>
-      <w:proofErr w:type="spellStart"/>
-      <w:r>
-        <w:t>các</w:t>
-      </w:r>
-      <w:proofErr w:type="spellEnd"/>
-      <w:r>
-        <w:t xml:space="preserve"> ý</w:t>
-      </w:r>
-      <w:r>
-        <w:t>:</w:t>
-      </w:r>
-      <w:r>
-        <w:t xml:space="preserve"> </w:t>
-      </w:r>
-      <w:proofErr w:type="spellStart"/>
-      <w:r>
-        <w:t>vấn</w:t>
-      </w:r>
-      <w:proofErr w:type="spellEnd"/>
-      <w:r>
-        <w:t xml:space="preserve"> </w:t>
-      </w:r>
-      <w:proofErr w:type="spellStart"/>
-      <w:r>
-        <w:t>đề</w:t>
-      </w:r>
-      <w:proofErr w:type="spellEnd"/>
-      <w:r>
-        <w:t xml:space="preserve"> </w:t>
-      </w:r>
-      <w:proofErr w:type="spellStart"/>
-      <w:r>
-        <w:t>cần</w:t>
-      </w:r>
-      <w:proofErr w:type="spellEnd"/>
-      <w:r>
-        <w:t xml:space="preserve"> </w:t>
-      </w:r>
-      <w:proofErr w:type="spellStart"/>
-      <w:r>
-        <w:t>thực</w:t>
-      </w:r>
-      <w:proofErr w:type="spellEnd"/>
-      <w:r>
-        <w:t xml:space="preserve"> </w:t>
-      </w:r>
-      <w:proofErr w:type="spellStart"/>
-      <w:r>
-        <w:t>hiện</w:t>
-      </w:r>
-      <w:proofErr w:type="spellEnd"/>
-      <w:r>
-        <w:t>;</w:t>
-      </w:r>
-      <w:r>
-        <w:t xml:space="preserve"> </w:t>
-      </w:r>
-      <w:proofErr w:type="spellStart"/>
-      <w:r>
-        <w:t>phương</w:t>
-      </w:r>
-      <w:proofErr w:type="spellEnd"/>
-      <w:r>
-        <w:t xml:space="preserve"> </w:t>
-      </w:r>
-      <w:proofErr w:type="spellStart"/>
-      <w:r>
-        <w:t>pháp</w:t>
-      </w:r>
-      <w:proofErr w:type="spellEnd"/>
-      <w:r>
-        <w:t xml:space="preserve"> </w:t>
-      </w:r>
-      <w:proofErr w:type="spellStart"/>
-      <w:r>
-        <w:t>thực</w:t>
-      </w:r>
-      <w:proofErr w:type="spellEnd"/>
-      <w:r>
-        <w:t xml:space="preserve"> </w:t>
-      </w:r>
-      <w:proofErr w:type="spellStart"/>
-      <w:r>
-        <w:t>hiện</w:t>
-      </w:r>
-      <w:proofErr w:type="spellEnd"/>
-      <w:r>
-        <w:t>;</w:t>
-      </w:r>
-      <w:r>
-        <w:t xml:space="preserve"> </w:t>
-      </w:r>
-      <w:proofErr w:type="spellStart"/>
-      <w:r>
-        <w:t>công</w:t>
-      </w:r>
-      <w:proofErr w:type="spellEnd"/>
-      <w:r>
-        <w:t xml:space="preserve"> </w:t>
-      </w:r>
-      <w:proofErr w:type="spellStart"/>
-      <w:r>
-        <w:t>cụ</w:t>
-      </w:r>
-      <w:proofErr w:type="spellEnd"/>
-      <w:r>
-        <w:t xml:space="preserve"> </w:t>
-      </w:r>
-      <w:proofErr w:type="spellStart"/>
-      <w:r>
-        <w:t>sử</w:t>
-      </w:r>
-      <w:proofErr w:type="spellEnd"/>
-      <w:r>
-        <w:t xml:space="preserve"> </w:t>
-      </w:r>
-      <w:proofErr w:type="spellStart"/>
-      <w:r>
-        <w:t>dụng</w:t>
-      </w:r>
-      <w:proofErr w:type="spellEnd"/>
-      <w:r>
-        <w:t xml:space="preserve"> (</w:t>
-      </w:r>
-      <w:proofErr w:type="spellStart"/>
-      <w:r>
-        <w:t>phần</w:t>
-      </w:r>
-      <w:proofErr w:type="spellEnd"/>
-      <w:r>
-        <w:t xml:space="preserve"> </w:t>
-      </w:r>
-      <w:proofErr w:type="spellStart"/>
-      <w:r>
-        <w:t>mềm</w:t>
-      </w:r>
-      <w:proofErr w:type="spellEnd"/>
+      <w:r>
+        <w:t>tính thực tế của đ</w:t>
+      </w:r>
+      <w:r>
+        <w:t>ồ án</w:t>
+      </w:r>
       <w:r>
         <w:t xml:space="preserve">, </w:t>
       </w:r>
-      <w:proofErr w:type="spellStart"/>
-      <w:r>
-        <w:t>phần</w:t>
-      </w:r>
-      <w:proofErr w:type="spellEnd"/>
-      <w:r>
-        <w:t xml:space="preserve"> </w:t>
-      </w:r>
-      <w:proofErr w:type="spellStart"/>
-      <w:r>
-        <w:t>cứng</w:t>
-      </w:r>
-      <w:proofErr w:type="spellEnd"/>
-      <w:r>
-        <w:t>…</w:t>
-      </w:r>
-      <w:r>
-        <w:t>)</w:t>
-      </w:r>
-      <w:r>
-        <w:t xml:space="preserve">; </w:t>
-      </w:r>
-      <w:proofErr w:type="spellStart"/>
-      <w:r>
-        <w:t>k</w:t>
-      </w:r>
-      <w:r>
-        <w:t>ết</w:t>
-      </w:r>
-      <w:proofErr w:type="spellEnd"/>
-      <w:r>
-        <w:t xml:space="preserve"> </w:t>
-      </w:r>
-      <w:proofErr w:type="spellStart"/>
-      <w:r>
-        <w:t>quả</w:t>
-      </w:r>
-      <w:proofErr w:type="spellEnd"/>
-      <w:r>
-        <w:t xml:space="preserve"> </w:t>
-      </w:r>
-      <w:proofErr w:type="spellStart"/>
-      <w:r>
-        <w:t>của</w:t>
-      </w:r>
-      <w:proofErr w:type="spellEnd"/>
-      <w:r>
-        <w:t xml:space="preserve"> </w:t>
-      </w:r>
-      <w:proofErr w:type="spellStart"/>
-      <w:r>
-        <w:t>đồ</w:t>
-      </w:r>
-      <w:proofErr w:type="spellEnd"/>
-      <w:r>
-        <w:t xml:space="preserve"> </w:t>
-      </w:r>
-      <w:proofErr w:type="spellStart"/>
-      <w:r>
-        <w:t>án</w:t>
-      </w:r>
-      <w:proofErr w:type="spellEnd"/>
-      <w:r>
-        <w:t xml:space="preserve"> </w:t>
-      </w:r>
-      <w:proofErr w:type="spellStart"/>
-      <w:r>
-        <w:t>có</w:t>
-      </w:r>
-      <w:proofErr w:type="spellEnd"/>
-      <w:r>
-        <w:t xml:space="preserve"> </w:t>
-      </w:r>
-      <w:proofErr w:type="spellStart"/>
-      <w:r>
-        <w:t>phù</w:t>
-      </w:r>
-      <w:proofErr w:type="spellEnd"/>
-      <w:r>
-        <w:t xml:space="preserve"> </w:t>
-      </w:r>
-      <w:proofErr w:type="spellStart"/>
-      <w:r>
-        <w:t>hợp</w:t>
-      </w:r>
-      <w:proofErr w:type="spellEnd"/>
-      <w:r>
-        <w:t xml:space="preserve"> </w:t>
-      </w:r>
-      <w:proofErr w:type="spellStart"/>
-      <w:r>
-        <w:t>với</w:t>
-      </w:r>
-      <w:proofErr w:type="spellEnd"/>
-      <w:r>
-        <w:t xml:space="preserve"> </w:t>
-      </w:r>
-      <w:proofErr w:type="spellStart"/>
-      <w:r>
-        <w:t>các</w:t>
-      </w:r>
-      <w:proofErr w:type="spellEnd"/>
-      <w:r>
-        <w:t xml:space="preserve"> </w:t>
-      </w:r>
-      <w:proofErr w:type="spellStart"/>
-      <w:r>
-        <w:t>vấn</w:t>
-      </w:r>
-      <w:proofErr w:type="spellEnd"/>
-      <w:r>
-        <w:t xml:space="preserve"> </w:t>
-      </w:r>
-      <w:proofErr w:type="spellStart"/>
-      <w:r>
-        <w:t>đề</w:t>
-      </w:r>
-      <w:proofErr w:type="spellEnd"/>
-      <w:r>
-        <w:t xml:space="preserve"> </w:t>
-      </w:r>
-      <w:proofErr w:type="spellStart"/>
-      <w:r>
-        <w:t>đã</w:t>
-      </w:r>
-      <w:proofErr w:type="spellEnd"/>
-      <w:r>
-        <w:t xml:space="preserve"> </w:t>
-      </w:r>
-      <w:proofErr w:type="spellStart"/>
-      <w:r>
-        <w:t>đặt</w:t>
-      </w:r>
-      <w:proofErr w:type="spellEnd"/>
-      <w:r>
-        <w:t xml:space="preserve"> </w:t>
-      </w:r>
-      <w:proofErr w:type="spellStart"/>
-      <w:r>
-        <w:t>ra</w:t>
-      </w:r>
-      <w:proofErr w:type="spellEnd"/>
-      <w:r>
-        <w:t xml:space="preserve"> hay </w:t>
-      </w:r>
-      <w:proofErr w:type="spellStart"/>
-      <w:r>
-        <w:t>không</w:t>
-      </w:r>
-      <w:proofErr w:type="spellEnd"/>
-      <w:r>
-        <w:t>;</w:t>
-      </w:r>
-      <w:r>
-        <w:t xml:space="preserve"> </w:t>
-      </w:r>
-      <w:proofErr w:type="spellStart"/>
-      <w:r>
-        <w:t>tính</w:t>
-      </w:r>
-      <w:proofErr w:type="spellEnd"/>
-      <w:r>
-        <w:t xml:space="preserve"> </w:t>
-      </w:r>
-      <w:proofErr w:type="spellStart"/>
-      <w:r>
-        <w:t>thực</w:t>
-      </w:r>
-      <w:proofErr w:type="spellEnd"/>
-      <w:r>
-        <w:t xml:space="preserve"> </w:t>
-      </w:r>
-      <w:proofErr w:type="spellStart"/>
-      <w:r>
-        <w:t>tế</w:t>
-      </w:r>
-      <w:proofErr w:type="spellEnd"/>
-      <w:r>
-        <w:t xml:space="preserve"> </w:t>
-      </w:r>
-      <w:proofErr w:type="spellStart"/>
-      <w:r>
-        <w:t>của</w:t>
-      </w:r>
-      <w:proofErr w:type="spellEnd"/>
-      <w:r>
-        <w:t xml:space="preserve"> </w:t>
-      </w:r>
-      <w:proofErr w:type="spellStart"/>
-      <w:r>
-        <w:t>đ</w:t>
-      </w:r>
-      <w:r>
-        <w:t>ồ</w:t>
-      </w:r>
-      <w:proofErr w:type="spellEnd"/>
-      <w:r>
-        <w:t xml:space="preserve"> </w:t>
-      </w:r>
-      <w:proofErr w:type="spellStart"/>
-      <w:r>
-        <w:t>án</w:t>
-      </w:r>
-      <w:proofErr w:type="spellEnd"/>
-      <w:r>
-        <w:t xml:space="preserve">, </w:t>
-      </w:r>
-      <w:proofErr w:type="spellStart"/>
-      <w:r>
-        <w:t>định</w:t>
-      </w:r>
-      <w:proofErr w:type="spellEnd"/>
-      <w:r>
-        <w:t xml:space="preserve"> </w:t>
-      </w:r>
-      <w:proofErr w:type="spellStart"/>
-      <w:r>
-        <w:t>hướng</w:t>
-      </w:r>
-      <w:proofErr w:type="spellEnd"/>
-      <w:r>
-        <w:t xml:space="preserve"> </w:t>
-      </w:r>
-      <w:proofErr w:type="spellStart"/>
-      <w:r>
-        <w:t>phát</w:t>
-      </w:r>
-      <w:proofErr w:type="spellEnd"/>
-      <w:r>
-        <w:t xml:space="preserve"> </w:t>
-      </w:r>
-      <w:proofErr w:type="spellStart"/>
-      <w:r>
-        <w:t>triển</w:t>
-      </w:r>
-      <w:proofErr w:type="spellEnd"/>
-      <w:r>
-        <w:t xml:space="preserve"> </w:t>
-      </w:r>
-      <w:proofErr w:type="spellStart"/>
-      <w:r>
-        <w:t>mở</w:t>
-      </w:r>
-      <w:proofErr w:type="spellEnd"/>
-      <w:r>
-        <w:t xml:space="preserve"> </w:t>
-      </w:r>
-      <w:proofErr w:type="spellStart"/>
-      <w:r>
-        <w:t>rộng</w:t>
-      </w:r>
-      <w:proofErr w:type="spellEnd"/>
-      <w:r>
-        <w:t xml:space="preserve"> </w:t>
-      </w:r>
-      <w:proofErr w:type="spellStart"/>
-      <w:r>
-        <w:t>của</w:t>
-      </w:r>
-      <w:proofErr w:type="spellEnd"/>
-      <w:r>
-        <w:t xml:space="preserve"> </w:t>
-      </w:r>
-      <w:proofErr w:type="spellStart"/>
-      <w:r>
-        <w:t>đồ</w:t>
-      </w:r>
-      <w:proofErr w:type="spellEnd"/>
-      <w:r>
-        <w:t xml:space="preserve"> </w:t>
-      </w:r>
-      <w:proofErr w:type="spellStart"/>
-      <w:r>
-        <w:t>án</w:t>
-      </w:r>
-      <w:proofErr w:type="spellEnd"/>
-      <w:r>
-        <w:t xml:space="preserve"> (</w:t>
-      </w:r>
-      <w:proofErr w:type="spellStart"/>
-      <w:r>
-        <w:t>nếu</w:t>
-      </w:r>
-      <w:proofErr w:type="spellEnd"/>
-      <w:r>
-        <w:t xml:space="preserve"> </w:t>
-      </w:r>
-      <w:proofErr w:type="spellStart"/>
-      <w:r>
-        <w:t>có</w:t>
-      </w:r>
-      <w:proofErr w:type="spellEnd"/>
-      <w:r>
-        <w:t>)</w:t>
-      </w:r>
-      <w:r>
-        <w:t xml:space="preserve">; </w:t>
-      </w:r>
-      <w:proofErr w:type="spellStart"/>
-      <w:r>
-        <w:t>các</w:t>
-      </w:r>
-      <w:proofErr w:type="spellEnd"/>
-      <w:r>
-        <w:t xml:space="preserve"> </w:t>
-      </w:r>
-      <w:proofErr w:type="spellStart"/>
-      <w:r>
-        <w:t>kiến</w:t>
-      </w:r>
-      <w:proofErr w:type="spellEnd"/>
-      <w:r>
-        <w:t xml:space="preserve"> </w:t>
-      </w:r>
-      <w:proofErr w:type="spellStart"/>
-      <w:r>
-        <w:t>thức</w:t>
-      </w:r>
-      <w:proofErr w:type="spellEnd"/>
-      <w:r>
-        <w:t xml:space="preserve"> </w:t>
-      </w:r>
-      <w:proofErr w:type="spellStart"/>
-      <w:r>
-        <w:t>và</w:t>
-      </w:r>
-      <w:proofErr w:type="spellEnd"/>
-      <w:r>
-        <w:t xml:space="preserve"> </w:t>
-      </w:r>
-      <w:proofErr w:type="spellStart"/>
-      <w:r>
-        <w:t>kỹ</w:t>
-      </w:r>
-      <w:proofErr w:type="spellEnd"/>
-      <w:r>
-        <w:t xml:space="preserve"> </w:t>
-      </w:r>
-      <w:proofErr w:type="spellStart"/>
-      <w:r>
-        <w:t>năng</w:t>
-      </w:r>
-      <w:proofErr w:type="spellEnd"/>
-      <w:r>
-        <w:t xml:space="preserve"> </w:t>
-      </w:r>
-      <w:proofErr w:type="spellStart"/>
-      <w:r>
-        <w:t>mà</w:t>
-      </w:r>
-      <w:proofErr w:type="spellEnd"/>
-      <w:r>
-        <w:t xml:space="preserve"> </w:t>
-      </w:r>
-      <w:proofErr w:type="spellStart"/>
-      <w:r>
-        <w:t>sinh</w:t>
-      </w:r>
-      <w:proofErr w:type="spellEnd"/>
-      <w:r>
-        <w:t xml:space="preserve"> </w:t>
-      </w:r>
-      <w:proofErr w:type="spellStart"/>
-      <w:r>
-        <w:t>viên</w:t>
-      </w:r>
-      <w:proofErr w:type="spellEnd"/>
-      <w:r>
-        <w:t xml:space="preserve"> </w:t>
-      </w:r>
-      <w:proofErr w:type="spellStart"/>
-      <w:r>
-        <w:t>đã</w:t>
-      </w:r>
-      <w:proofErr w:type="spellEnd"/>
-      <w:r>
-        <w:t xml:space="preserve"> </w:t>
-      </w:r>
-      <w:proofErr w:type="spellStart"/>
-      <w:r>
-        <w:t>đạt</w:t>
-      </w:r>
-      <w:proofErr w:type="spellEnd"/>
-      <w:r>
-        <w:t xml:space="preserve"> </w:t>
-      </w:r>
-      <w:proofErr w:type="spellStart"/>
-      <w:r>
-        <w:t>được</w:t>
-      </w:r>
-      <w:proofErr w:type="spellEnd"/>
+      <w:r>
+        <w:t xml:space="preserve">định hướng phát triển mở rộng </w:t>
+      </w:r>
+      <w:r>
+        <w:t>của đồ án (nếu có)</w:t>
+      </w:r>
+      <w:r>
+        <w:t>; các kiến thức và kỹ năng mà sinh viên đã đạt được</w:t>
+      </w:r>
       <w:r>
         <w:t>.</w:t>
       </w:r>
@@ -2553,42 +1023,15 @@
                               <w:spacing w:before="0" w:line="240" w:lineRule="auto"/>
                               <w:jc w:val="center"/>
                             </w:pPr>
-                            <w:proofErr w:type="spellStart"/>
                             <w:r>
-                              <w:t>Sinh</w:t>
+                              <w:t>Sinh viên thực hiện</w:t>
                             </w:r>
-                            <w:proofErr w:type="spellEnd"/>
-                            <w:r>
-                              <w:t xml:space="preserve"> </w:t>
-                            </w:r>
-                            <w:proofErr w:type="spellStart"/>
-                            <w:r>
-                              <w:t>viên</w:t>
-                            </w:r>
-                            <w:proofErr w:type="spellEnd"/>
-                            <w:r>
-                              <w:t xml:space="preserve"> </w:t>
-                            </w:r>
-                            <w:proofErr w:type="spellStart"/>
-                            <w:r>
-                              <w:t>thực</w:t>
-                            </w:r>
-                            <w:proofErr w:type="spellEnd"/>
-                            <w:r>
-                              <w:t xml:space="preserve"> </w:t>
-                            </w:r>
-                            <w:proofErr w:type="spellStart"/>
-                            <w:r>
-                              <w:t>hiện</w:t>
-                            </w:r>
-                            <w:proofErr w:type="spellEnd"/>
                           </w:p>
                           <w:p>
                             <w:pPr>
                               <w:spacing w:before="0" w:line="240" w:lineRule="auto"/>
                               <w:jc w:val="center"/>
                             </w:pPr>
-                            <w:proofErr w:type="spellStart"/>
                             <w:r>
                               <w:rPr>
                                 <w:sz w:val="20"/>
@@ -2601,77 +1044,12 @@
                               </w:rPr>
                               <w:t>ý</w:t>
                             </w:r>
-                            <w:proofErr w:type="spellEnd"/>
                             <w:r>
                               <w:rPr>
                                 <w:sz w:val="20"/>
                               </w:rPr>
-                              <w:t xml:space="preserve"> </w:t>
+                              <w:t xml:space="preserve"> và ghi rõ họ tên</w:t>
                             </w:r>
-                            <w:proofErr w:type="spellStart"/>
-                            <w:r>
-                              <w:rPr>
-                                <w:sz w:val="20"/>
-                              </w:rPr>
-                              <w:t>và</w:t>
-                            </w:r>
-                            <w:proofErr w:type="spellEnd"/>
-                            <w:r>
-                              <w:rPr>
-                                <w:sz w:val="20"/>
-                              </w:rPr>
-                              <w:t xml:space="preserve"> </w:t>
-                            </w:r>
-                            <w:proofErr w:type="spellStart"/>
-                            <w:r>
-                              <w:rPr>
-                                <w:sz w:val="20"/>
-                              </w:rPr>
-                              <w:t>ghi</w:t>
-                            </w:r>
-                            <w:proofErr w:type="spellEnd"/>
-                            <w:r>
-                              <w:rPr>
-                                <w:sz w:val="20"/>
-                              </w:rPr>
-                              <w:t xml:space="preserve"> </w:t>
-                            </w:r>
-                            <w:proofErr w:type="spellStart"/>
-                            <w:r>
-                              <w:rPr>
-                                <w:sz w:val="20"/>
-                              </w:rPr>
-                              <w:t>rõ</w:t>
-                            </w:r>
-                            <w:proofErr w:type="spellEnd"/>
-                            <w:r>
-                              <w:rPr>
-                                <w:sz w:val="20"/>
-                              </w:rPr>
-                              <w:t xml:space="preserve"> </w:t>
-                            </w:r>
-                            <w:proofErr w:type="spellStart"/>
-                            <w:r>
-                              <w:rPr>
-                                <w:sz w:val="20"/>
-                              </w:rPr>
-                              <w:t>họ</w:t>
-                            </w:r>
-                            <w:proofErr w:type="spellEnd"/>
-                            <w:r>
-                              <w:rPr>
-                                <w:sz w:val="20"/>
-                              </w:rPr>
-                              <w:t xml:space="preserve"> </w:t>
-                            </w:r>
-                            <w:proofErr w:type="spellStart"/>
-                            <w:r>
-                              <w:rPr>
-                                <w:sz w:val="20"/>
-                              </w:rPr>
-                              <w:t>tên</w:t>
-                            </w:r>
-                            <w:proofErr w:type="spellEnd"/>
                           </w:p>
                           <w:p/>
                         </w:txbxContent>
@@ -2704,42 +1082,15 @@
                         <w:spacing w:before="0" w:line="240" w:lineRule="auto"/>
                         <w:jc w:val="center"/>
                       </w:pPr>
-                      <w:proofErr w:type="spellStart"/>
                       <w:r>
-                        <w:t>Sinh</w:t>
+                        <w:t>Sinh viên thực hiện</w:t>
                       </w:r>
-                      <w:proofErr w:type="spellEnd"/>
-                      <w:r>
-                        <w:t xml:space="preserve"> </w:t>
-                      </w:r>
-                      <w:proofErr w:type="spellStart"/>
-                      <w:r>
-                        <w:t>viên</w:t>
-                      </w:r>
-                      <w:proofErr w:type="spellEnd"/>
-                      <w:r>
-                        <w:t xml:space="preserve"> </w:t>
-                      </w:r>
-                      <w:proofErr w:type="spellStart"/>
-                      <w:r>
-                        <w:t>thực</w:t>
-                      </w:r>
-                      <w:proofErr w:type="spellEnd"/>
-                      <w:r>
-                        <w:t xml:space="preserve"> </w:t>
-                      </w:r>
-                      <w:proofErr w:type="spellStart"/>
-                      <w:r>
-                        <w:t>hiện</w:t>
-                      </w:r>
-                      <w:proofErr w:type="spellEnd"/>
                     </w:p>
                     <w:p>
                       <w:pPr>
                         <w:spacing w:before="0" w:line="240" w:lineRule="auto"/>
                         <w:jc w:val="center"/>
                       </w:pPr>
-                      <w:proofErr w:type="spellStart"/>
                       <w:r>
                         <w:rPr>
                           <w:sz w:val="20"/>
@@ -2752,77 +1103,12 @@
                         </w:rPr>
                         <w:t>ý</w:t>
                       </w:r>
-                      <w:proofErr w:type="spellEnd"/>
                       <w:r>
                         <w:rPr>
                           <w:sz w:val="20"/>
                         </w:rPr>
-                        <w:t xml:space="preserve"> </w:t>
+                        <w:t xml:space="preserve"> và ghi rõ họ tên</w:t>
                       </w:r>
-                      <w:proofErr w:type="spellStart"/>
-                      <w:r>
-                        <w:rPr>
-                          <w:sz w:val="20"/>
-                        </w:rPr>
-                        <w:t>và</w:t>
-                      </w:r>
-                      <w:proofErr w:type="spellEnd"/>
-                      <w:r>
-                        <w:rPr>
-                          <w:sz w:val="20"/>
-                        </w:rPr>
-                        <w:t xml:space="preserve"> </w:t>
-                      </w:r>
-                      <w:proofErr w:type="spellStart"/>
-                      <w:r>
-                        <w:rPr>
-                          <w:sz w:val="20"/>
-                        </w:rPr>
-                        <w:t>ghi</w:t>
-                      </w:r>
-                      <w:proofErr w:type="spellEnd"/>
-                      <w:r>
-                        <w:rPr>
-                          <w:sz w:val="20"/>
-                        </w:rPr>
-                        <w:t xml:space="preserve"> </w:t>
-                      </w:r>
-                      <w:proofErr w:type="spellStart"/>
-                      <w:r>
-                        <w:rPr>
-                          <w:sz w:val="20"/>
-                        </w:rPr>
-                        <w:t>rõ</w:t>
-                      </w:r>
-                      <w:proofErr w:type="spellEnd"/>
-                      <w:r>
-                        <w:rPr>
-                          <w:sz w:val="20"/>
-                        </w:rPr>
-                        <w:t xml:space="preserve"> </w:t>
-                      </w:r>
-                      <w:proofErr w:type="spellStart"/>
-                      <w:r>
-                        <w:rPr>
-                          <w:sz w:val="20"/>
-                        </w:rPr>
-                        <w:t>họ</w:t>
-                      </w:r>
-                      <w:proofErr w:type="spellEnd"/>
-                      <w:r>
-                        <w:rPr>
-                          <w:sz w:val="20"/>
-                        </w:rPr>
-                        <w:t xml:space="preserve"> </w:t>
-                      </w:r>
-                      <w:proofErr w:type="spellStart"/>
-                      <w:r>
-                        <w:rPr>
-                          <w:sz w:val="20"/>
-                        </w:rPr>
-                        <w:t>tên</w:t>
-                      </w:r>
-                      <w:proofErr w:type="spellEnd"/>
                     </w:p>
                     <w:p/>
                   </w:txbxContent>
@@ -10249,64 +8535,64 @@
           <w:rStyle w:val="normaltextrun"/>
           <w:shd w:val="clear" w:color="auto" w:fill="FFFFFF"/>
         </w:rPr>
-        <w:t xml:space="preserve">Nowadays, with the rapid development of technology, mobile robot is gradually applied to replace human activities in various fields, especially in hazardous or inaccessible environments (planets, minefields, radioactive environments, etc.). Moreover, applying robot in production can also help human to reduce labor costs, and increase productivity. The application field of mobile robot is expanded day by day namely medical service, operation support, cleaning applications, consumer </w:t>
-      </w:r>
-      <w:proofErr w:type="spellStart"/>
-      <w:r>
+        <w:t>Nowadays, with the rapid development of technology, mobile robot is gradually applied to replace human activities in various fields, especially in hazardous or inaccessible environments (planets, minefields, radioactive environments, etc.). Moreover, applying robot in production can also help human to reduce labor costs, and increase productivity. The application field of mobile robot is expanded day by day namely medical service, operation support, cleaning applications, consumer good stores, military and security, etc. It can be concluded that in the near future, mobile robots can become a part of our life with a great support from household chores to discover unknown planets.</w:t>
+      </w:r>
+    </w:p>
+    <w:p>
+      <w:pPr>
+        <w:pStyle w:val="Heading3"/>
+        <w:rPr>
+          <w:rStyle w:val="eop"/>
+        </w:rPr>
+      </w:pPr>
+      <w:bookmarkStart w:id="4" w:name="_Toc109422025"/>
+      <w:r>
+        <w:rPr>
+          <w:rStyle w:val="eop"/>
+          <w:shd w:val="clear" w:color="auto" w:fill="FFFFFF"/>
+        </w:rPr>
+        <w:t>Mobile robot in service delivery</w:t>
+      </w:r>
+      <w:bookmarkEnd w:id="4"/>
+    </w:p>
+    <w:p>
+      <w:pPr>
+        <w:ind w:firstLine="567"/>
+        <w:rPr>
+          <w:rStyle w:val="eop"/>
+          <w:shd w:val="clear" w:color="auto" w:fill="FFFFFF"/>
+        </w:rPr>
+      </w:pPr>
+      <w:r>
+        <w:rPr>
+          <w:rStyle w:val="eop"/>
+          <w:shd w:val="clear" w:color="auto" w:fill="FFFFFF"/>
+        </w:rPr>
+        <w:t xml:space="preserve">Different from industrial application where the role of robot is to replace humans for carrying out dangerous tasks in hazardous environment, robots for service are more likely to assist humans for working. We can easily find the support of mobile robot in many aspects such as hospitality, agriculture or </w:t>
+      </w:r>
+      <w:r>
+        <w:rPr>
+          <w:rStyle w:val="eop"/>
+          <w:shd w:val="clear" w:color="auto" w:fill="FFFFFF"/>
+        </w:rPr>
+        <w:lastRenderedPageBreak/>
+        <w:t>education. Another application of mobile robot must be mentioned is to deliver goods. The general function of robot in this application is to carry a payload from a source to its destination. With the support of mobile robot, human can focus on higher value activities. The problem of labor shortage for low-value tasks can also be solved and productivity is also increased because robots don’t need breaks or downtime.</w:t>
+      </w:r>
+    </w:p>
+    <w:p>
+      <w:pPr>
+        <w:ind w:firstLine="567"/>
         <w:rPr>
           <w:rStyle w:val="normaltextrun"/>
           <w:shd w:val="clear" w:color="auto" w:fill="FFFFFF"/>
         </w:rPr>
-        <w:t>good</w:t>
-      </w:r>
-      <w:proofErr w:type="spellEnd"/>
+      </w:pPr>
       <w:r>
         <w:rPr>
           <w:rStyle w:val="normaltextrun"/>
           <w:shd w:val="clear" w:color="auto" w:fill="FFFFFF"/>
         </w:rPr>
-        <w:t xml:space="preserve"> stores, military and security, etc. It can be concluded that in the near future, mobile robots can become a part of our life with a great support from household chores to discover unknown planets.</w:t>
-      </w:r>
-    </w:p>
-    <w:p>
-      <w:pPr>
-        <w:pStyle w:val="Heading3"/>
-        <w:rPr>
-          <w:rStyle w:val="eop"/>
-        </w:rPr>
-      </w:pPr>
-      <w:bookmarkStart w:id="4" w:name="_Toc109422025"/>
-      <w:r>
-        <w:rPr>
-          <w:rStyle w:val="eop"/>
-          <w:shd w:val="clear" w:color="auto" w:fill="FFFFFF"/>
-        </w:rPr>
-        <w:t>Mobile robot in service delivery</w:t>
-      </w:r>
-      <w:bookmarkEnd w:id="4"/>
-    </w:p>
-    <w:p>
-      <w:pPr>
-        <w:ind w:firstLine="567"/>
-        <w:rPr>
-          <w:rStyle w:val="eop"/>
-          <w:shd w:val="clear" w:color="auto" w:fill="FFFFFF"/>
-        </w:rPr>
-      </w:pPr>
-      <w:r>
-        <w:rPr>
-          <w:rStyle w:val="eop"/>
-          <w:shd w:val="clear" w:color="auto" w:fill="FFFFFF"/>
-        </w:rPr>
-        <w:t xml:space="preserve">Different from industrial application where the role of robot is to replace humans for carrying out dangerous tasks in hazardous environment, robots for service are more likely to assist humans for working. We can easily find the support of mobile robot in many aspects such as hospitality, agriculture or </w:t>
-      </w:r>
-      <w:r>
-        <w:rPr>
-          <w:rStyle w:val="eop"/>
-          <w:shd w:val="clear" w:color="auto" w:fill="FFFFFF"/>
-        </w:rPr>
-        <w:lastRenderedPageBreak/>
-        <w:t>education. Another application of mobile robot must be mentioned is to deliver goods. The general function of robot in this application is to carry a payload from a source to its destination. With the support of mobile robot, human can focus on higher value activities. The problem of labor shortage for low-value tasks can also be solved and productivity is also increased because robots don’t need breaks or downtime.</w:t>
+        <w:t>One significant example of using robot in delivery is for restaurants where they can deliver food to the table and carry dirty dishes back to the kitchen. Many technology companies are racing to implement their own delivery robots to meet the zooming upward demand day by day. Below are some design models of serving robot in the market.</w:t>
       </w:r>
     </w:p>
     <w:p>
@@ -10322,55 +8608,7 @@
           <w:rStyle w:val="normaltextrun"/>
           <w:shd w:val="clear" w:color="auto" w:fill="FFFFFF"/>
         </w:rPr>
-        <w:t>One significant example of using robot in delivery is for restaurants where they can deliver food to the table and carry dirty dishes back to the kitchen. Many technology companies are racing to implement their own delivery robots to meet the zooming upward demand day by day. Below are some design models of serving robot in the market.</w:t>
-      </w:r>
-    </w:p>
-    <w:p>
-      <w:pPr>
-        <w:ind w:firstLine="567"/>
-        <w:rPr>
-          <w:rStyle w:val="normaltextrun"/>
-          <w:shd w:val="clear" w:color="auto" w:fill="FFFFFF"/>
-        </w:rPr>
-      </w:pPr>
-      <w:r>
-        <w:rPr>
-          <w:rStyle w:val="normaltextrun"/>
-          <w:shd w:val="clear" w:color="auto" w:fill="FFFFFF"/>
-        </w:rPr>
-        <w:t>“</w:t>
-      </w:r>
-      <w:proofErr w:type="spellStart"/>
-      <w:r>
-        <w:rPr>
-          <w:rStyle w:val="normaltextrun"/>
-          <w:shd w:val="clear" w:color="auto" w:fill="FFFFFF"/>
-        </w:rPr>
-        <w:t>Servi</w:t>
-      </w:r>
-      <w:proofErr w:type="spellEnd"/>
-      <w:r>
-        <w:rPr>
-          <w:rStyle w:val="normaltextrun"/>
-          <w:shd w:val="clear" w:color="auto" w:fill="FFFFFF"/>
-        </w:rPr>
-        <w:t>”: “</w:t>
-      </w:r>
-      <w:proofErr w:type="spellStart"/>
-      <w:r>
-        <w:rPr>
-          <w:rStyle w:val="normaltextrun"/>
-          <w:shd w:val="clear" w:color="auto" w:fill="FFFFFF"/>
-        </w:rPr>
-        <w:t>Servi</w:t>
-      </w:r>
-      <w:proofErr w:type="spellEnd"/>
-      <w:r>
-        <w:rPr>
-          <w:rStyle w:val="normaltextrun"/>
-          <w:shd w:val="clear" w:color="auto" w:fill="FFFFFF"/>
-        </w:rPr>
-        <w:t>” is a production of Bear Robotics, a robotics and artificial intelligence company, and SoftBank Robotics Group.</w:t>
+        <w:t>“Servi”: “Servi” is a production of Bear Robotics, a robotics and artificial intelligence company, and SoftBank Robotics Group.</w:t>
       </w:r>
     </w:p>
     <w:p>
@@ -10449,39 +8687,7 @@
           <w:rStyle w:val="normaltextrun"/>
           <w:shd w:val="clear" w:color="auto" w:fill="FFFFFF"/>
         </w:rPr>
-        <w:t>“</w:t>
-      </w:r>
-      <w:proofErr w:type="spellStart"/>
-      <w:r>
-        <w:rPr>
-          <w:rStyle w:val="normaltextrun"/>
-          <w:shd w:val="clear" w:color="auto" w:fill="FFFFFF"/>
-        </w:rPr>
-        <w:t>Servi</w:t>
-      </w:r>
-      <w:proofErr w:type="spellEnd"/>
-      <w:r>
-        <w:rPr>
-          <w:rStyle w:val="normaltextrun"/>
-          <w:shd w:val="clear" w:color="auto" w:fill="FFFFFF"/>
-        </w:rPr>
-        <w:t>” can autonomously travel and carry food when customer select a table to serve on the screen. It can also move while detecting and avoiding obstacles such as people and objects with high accuracy. “</w:t>
-      </w:r>
-      <w:proofErr w:type="spellStart"/>
-      <w:r>
-        <w:rPr>
-          <w:rStyle w:val="normaltextrun"/>
-          <w:shd w:val="clear" w:color="auto" w:fill="FFFFFF"/>
-        </w:rPr>
-        <w:t>Servi</w:t>
-      </w:r>
-      <w:proofErr w:type="spellEnd"/>
-      <w:r>
-        <w:rPr>
-          <w:rStyle w:val="normaltextrun"/>
-          <w:shd w:val="clear" w:color="auto" w:fill="FFFFFF"/>
-        </w:rPr>
-        <w:t>” is said to improve the efficiency of the establishment and the quality of customer service.</w:t>
+        <w:t>“Servi” can autonomously travel and carry food when customer select a table to serve on the screen. It can also move while detecting and avoiding obstacles such as people and objects with high accuracy. “Servi” is said to improve the efficiency of the establishment and the quality of customer service.</w:t>
       </w:r>
       <w:r>
         <w:rPr>
@@ -11268,23 +9474,7 @@
           <w:rStyle w:val="normaltextrun"/>
           <w:shd w:val="clear" w:color="auto" w:fill="FFFFFF"/>
         </w:rPr>
-        <w:t>Beside “</w:t>
-      </w:r>
-      <w:proofErr w:type="spellStart"/>
-      <w:r>
-        <w:rPr>
-          <w:rStyle w:val="normaltextrun"/>
-          <w:shd w:val="clear" w:color="auto" w:fill="FFFFFF"/>
-        </w:rPr>
-        <w:t>Servi</w:t>
-      </w:r>
-      <w:proofErr w:type="spellEnd"/>
-      <w:r>
-        <w:rPr>
-          <w:rStyle w:val="normaltextrun"/>
-          <w:shd w:val="clear" w:color="auto" w:fill="FFFFFF"/>
-        </w:rPr>
-        <w:t>” robot, many other robotics company also introduced their invention of serving robot.</w:t>
+        <w:t>Beside “Servi” robot, many other robotics company also introduced their invention of serving robot.</w:t>
       </w:r>
     </w:p>
     <w:p>
@@ -11468,7 +9658,27 @@
           <w:sz w:val="26"/>
           <w:szCs w:val="26"/>
         </w:rPr>
-        <w:t>Sensors: To localize and navigate, several range sensors, cameras, and radars can be added. One of the most popular sensors that are used in mobile robot is a LIDAR (Light Detection And Ranging), which is normally set up on the top of the robot to achieve maximum coverage. The point cloud produced by the LIDAR sensor contains a huge amount of data about the surroundings. To distinguish, categorize, and identify the objects from the raw point cloud data, advanced data processing is used. Additional sensors like radar or ultrasonic sensors are also added to improve the preciseness about the environment. They are implemented to measure the distance and detect near obstacles around the robot. Besides that, to enable the calculation for odometry, rotation encoders are equipped with robot’s motors. Some other sensors like accelerometers, gyroscopes are also attached on the robot to measure navigation tasks.</w:t>
+        <w:t xml:space="preserve">Sensors: To localize and navigate, several range sensors, cameras, and radars can be added. One of the most popular sensors that are used in mobile robot is a LIDAR (Light Detection </w:t>
+      </w:r>
+      <w:proofErr w:type="gramStart"/>
+      <w:r>
+        <w:rPr>
+          <w:rStyle w:val="normaltextrun"/>
+          <w:color w:val="000000"/>
+          <w:sz w:val="26"/>
+          <w:szCs w:val="26"/>
+        </w:rPr>
+        <w:t>And</w:t>
+      </w:r>
+      <w:proofErr w:type="gramEnd"/>
+      <w:r>
+        <w:rPr>
+          <w:rStyle w:val="normaltextrun"/>
+          <w:color w:val="000000"/>
+          <w:sz w:val="26"/>
+          <w:szCs w:val="26"/>
+        </w:rPr>
+        <w:t xml:space="preserve"> Ranging), which is normally set up on the top of the robot to achieve maximum coverage. The point cloud produced by the LIDAR sensor contains a huge amount of data about the surroundings. To distinguish, categorize, and identify the objects from the raw point cloud data, advanced data processing is used. Additional sensors like radar or ultrasonic sensors are also added to improve the preciseness about the environment. They are implemented to measure the distance and detect near obstacles around the robot. Besides that, to enable the calculation for odometry, rotation encoders are equipped with robot’s motors. Some other sensors like accelerometers, gyroscopes are also attached on the robot to measure navigation tasks.</w:t>
       </w:r>
       <w:r>
         <w:rPr>
@@ -11503,7 +9713,27 @@
           <w:sz w:val="26"/>
           <w:szCs w:val="26"/>
         </w:rPr>
-        <w:t>Localization and mapping: Many features can be used to solve these tasks. The recent modern solution becoming more and more popular is using Simultaneous Localization And Mapping method (SLAM) – the method of constructing or updating a map of an uncharted area while keep tracking robot’s position.</w:t>
+        <w:t xml:space="preserve">Localization and mapping: Many features can be used to solve these tasks. The recent modern solution becoming more and more popular is using Simultaneous Localization </w:t>
+      </w:r>
+      <w:proofErr w:type="gramStart"/>
+      <w:r>
+        <w:rPr>
+          <w:rStyle w:val="normaltextrun"/>
+          <w:color w:val="000000"/>
+          <w:sz w:val="26"/>
+          <w:szCs w:val="26"/>
+        </w:rPr>
+        <w:t>And</w:t>
+      </w:r>
+      <w:proofErr w:type="gramEnd"/>
+      <w:r>
+        <w:rPr>
+          <w:rStyle w:val="normaltextrun"/>
+          <w:color w:val="000000"/>
+          <w:sz w:val="26"/>
+          <w:szCs w:val="26"/>
+        </w:rPr>
+        <w:t xml:space="preserve"> Mapping method (SLAM) – the method of constructing or updating a map of an uncharted area while keep tracking robot’s position.</w:t>
       </w:r>
       <w:r>
         <w:rPr>
@@ -12866,25 +11096,7 @@
           <w:sz w:val="26"/>
           <w:szCs w:val="26"/>
         </w:rPr>
-        <w:t xml:space="preserve">Localize the robot on the map based on data from odometry, </w:t>
-      </w:r>
-      <w:proofErr w:type="spellStart"/>
-      <w:r>
-        <w:rPr>
-          <w:rStyle w:val="normaltextrun"/>
-          <w:sz w:val="26"/>
-          <w:szCs w:val="26"/>
-        </w:rPr>
-        <w:t>imu</w:t>
-      </w:r>
-      <w:proofErr w:type="spellEnd"/>
-      <w:r>
-        <w:rPr>
-          <w:rStyle w:val="normaltextrun"/>
-          <w:sz w:val="26"/>
-          <w:szCs w:val="26"/>
-        </w:rPr>
-        <w:t xml:space="preserve"> sensor and lidar.</w:t>
+        <w:t>Localize the robot on the map based on data from odometry, imu sensor and lidar.</w:t>
       </w:r>
       <w:r>
         <w:rPr>
@@ -12954,25 +11166,7 @@
           <w:sz w:val="26"/>
           <w:szCs w:val="26"/>
         </w:rPr>
-        <w:t xml:space="preserve">Convert sensor data into a 2d </w:t>
-      </w:r>
-      <w:proofErr w:type="spellStart"/>
-      <w:r>
-        <w:rPr>
-          <w:rStyle w:val="normaltextrun"/>
-          <w:sz w:val="26"/>
-          <w:szCs w:val="26"/>
-        </w:rPr>
-        <w:t>costmap</w:t>
-      </w:r>
-      <w:proofErr w:type="spellEnd"/>
-      <w:r>
-        <w:rPr>
-          <w:rStyle w:val="normaltextrun"/>
-          <w:sz w:val="26"/>
-          <w:szCs w:val="26"/>
-        </w:rPr>
-        <w:t xml:space="preserve"> representation of the robot’s surrounding world.</w:t>
+        <w:t>Convert sensor data into a 2d costmap representation of the robot’s surrounding world.</w:t>
       </w:r>
       <w:r>
         <w:rPr>
@@ -13390,11 +11584,9 @@
         </w:numPr>
         <w:jc w:val="left"/>
       </w:pPr>
-      <w:proofErr w:type="spellStart"/>
       <w:r>
         <w:t>OpenRTM</w:t>
       </w:r>
-      <w:proofErr w:type="spellEnd"/>
       <w:r>
         <w:t xml:space="preserve">: </w:t>
       </w:r>
@@ -13449,15 +11641,7 @@
         <w:t xml:space="preserve">OPROS: </w:t>
       </w:r>
       <w:r>
-        <w:t xml:space="preserve">ETRI, KIST, KITECH, </w:t>
-      </w:r>
-      <w:proofErr w:type="spellStart"/>
-      <w:r>
-        <w:t>Kangwon</w:t>
-      </w:r>
-      <w:proofErr w:type="spellEnd"/>
-      <w:r>
-        <w:t xml:space="preserve"> National University - South Korea</w:t>
+        <w:t>ETRI, KIST, KITECH, Kangwon National University - South Korea</w:t>
       </w:r>
       <w:r>
         <w:t>.</w:t>
@@ -13556,66 +11740,10 @@
     </w:p>
     <w:p>
       <w:r>
-        <w:t>&lt;</w:t>
-      </w:r>
-      <w:proofErr w:type="spellStart"/>
-      <w:r>
-        <w:t>nói</w:t>
-      </w:r>
-      <w:proofErr w:type="spellEnd"/>
-      <w:r>
-        <w:t xml:space="preserve"> them ban </w:t>
-      </w:r>
-      <w:proofErr w:type="spellStart"/>
-      <w:r>
-        <w:t>đầu</w:t>
-      </w:r>
-      <w:proofErr w:type="spellEnd"/>
-      <w:r>
-        <w:t xml:space="preserve"> </w:t>
-      </w:r>
-      <w:proofErr w:type="spellStart"/>
-      <w:r>
-        <w:t>làm</w:t>
-      </w:r>
-      <w:proofErr w:type="spellEnd"/>
-      <w:r>
-        <w:t xml:space="preserve"> ROS </w:t>
-      </w:r>
-      <w:r>
-        <w:t xml:space="preserve">1 </w:t>
-      </w:r>
-      <w:proofErr w:type="spellStart"/>
-      <w:r>
-        <w:t>xong</w:t>
-      </w:r>
-      <w:proofErr w:type="spellEnd"/>
-      <w:r>
-        <w:t xml:space="preserve"> </w:t>
-      </w:r>
-      <w:proofErr w:type="spellStart"/>
-      <w:r>
-        <w:t>về</w:t>
-      </w:r>
-      <w:proofErr w:type="spellEnd"/>
-      <w:r>
-        <w:t xml:space="preserve"> </w:t>
-      </w:r>
-      <w:proofErr w:type="spellStart"/>
-      <w:r>
-        <w:t>sau</w:t>
-      </w:r>
-      <w:proofErr w:type="spellEnd"/>
-      <w:r>
-        <w:t xml:space="preserve"> </w:t>
-      </w:r>
-      <w:proofErr w:type="spellStart"/>
-      <w:r>
-        <w:t>chuyển</w:t>
-      </w:r>
-      <w:proofErr w:type="spellEnd"/>
-      <w:r>
-        <w:t xml:space="preserve"> sang ROS 2&gt;</w:t>
+        <w:t xml:space="preserve">&lt;nói them ban đầu làm ROS </w:t>
+      </w:r>
+      <w:r>
+        <w:t>1 xong về sau chuyển sang ROS 2&gt;</w:t>
       </w:r>
     </w:p>
     <w:p/>
@@ -13840,15 +11968,7 @@
         <w:t>us</w:t>
       </w:r>
       <w:r>
-        <w:t xml:space="preserve">. The maximum latency was higher for both the ROS 1.0 and ROS 2.0 systems when compared to the findings of the performance assessments in idle situations. In this instance, the 1 </w:t>
-      </w:r>
-      <w:proofErr w:type="spellStart"/>
-      <w:r>
-        <w:t>ms</w:t>
-      </w:r>
-      <w:proofErr w:type="spellEnd"/>
-      <w:r>
-        <w:t xml:space="preserve"> deadline was not met by ROS 1.0. However, ROS 2.0 was still able to achieve the deadline despite with a modest increase in the maximum latency. </w:t>
+        <w:t xml:space="preserve">. The maximum latency was higher for both the ROS 1.0 and ROS 2.0 systems when compared to the findings of the performance assessments in idle situations. In this instance, the 1 ms deadline was not met by ROS 1.0. However, ROS 2.0 was still able to achieve the deadline despite with a modest increase in the maximum latency. </w:t>
       </w:r>
     </w:p>
     <w:p>
@@ -13968,7 +12088,15 @@
         <w:ind w:firstLine="567"/>
       </w:pPr>
       <w:r>
-        <w:t xml:space="preserve">The Robot Operating System 2 (ROS 2) is a collection of open source </w:t>
+        <w:t xml:space="preserve">The Robot Operating System 2 (ROS 2) is a collection of </w:t>
+      </w:r>
+      <w:proofErr w:type="gramStart"/>
+      <w:r>
+        <w:t>open source</w:t>
+      </w:r>
+      <w:proofErr w:type="gramEnd"/>
+      <w:r>
+        <w:t xml:space="preserve"> </w:t>
       </w:r>
       <w:r>
         <w:t>software librarie</w:t>
@@ -14223,14 +12351,9 @@
         </w:r>
       </w:fldSimple>
       <w:r>
-        <w:t xml:space="preserve">: System requirements from official website for ROS 2 Galactic </w:t>
-      </w:r>
-      <w:proofErr w:type="spellStart"/>
-      <w:r>
-        <w:t>Geochelone</w:t>
+        <w:t>: System requirements from official website for ROS 2 Galactic Geochelone</w:t>
       </w:r>
       <w:bookmarkEnd w:id="35"/>
-      <w:proofErr w:type="spellEnd"/>
     </w:p>
     <w:p>
       <w:pPr>
@@ -14313,12 +12436,10 @@
         <w:pStyle w:val="Heading3"/>
       </w:pPr>
       <w:bookmarkStart w:id="37" w:name="_Toc109422052"/>
-      <w:proofErr w:type="spellStart"/>
       <w:r>
         <w:t>zRAM</w:t>
       </w:r>
       <w:bookmarkEnd w:id="37"/>
-      <w:proofErr w:type="spellEnd"/>
     </w:p>
     <w:p>
       <w:pPr>
@@ -14496,28 +12617,13 @@
         <w:t xml:space="preserve"> leading to a reboot.</w:t>
       </w:r>
       <w:r>
-        <w:t xml:space="preserve"> To overcome this problem, </w:t>
-      </w:r>
-      <w:proofErr w:type="spellStart"/>
-      <w:r>
-        <w:t>zRAM</w:t>
-      </w:r>
-      <w:proofErr w:type="spellEnd"/>
-      <w:r>
-        <w:t xml:space="preserve"> was configured for the system of Raspberry Pi 4.</w:t>
+        <w:t xml:space="preserve"> To overcome this problem, zRAM was configured for the system of Raspberry Pi 4.</w:t>
       </w:r>
     </w:p>
     <w:p>
       <w:r>
         <w:tab/>
-      </w:r>
-      <w:proofErr w:type="spellStart"/>
-      <w:r>
-        <w:t>zRam</w:t>
-      </w:r>
-      <w:proofErr w:type="spellEnd"/>
-      <w:r>
-        <w:t xml:space="preserve"> is </w:t>
+        <w:t xml:space="preserve">zRam is </w:t>
       </w:r>
     </w:p>
     <w:p>
@@ -14673,15 +12779,7 @@
         <w:ind w:firstLine="567"/>
       </w:pPr>
       <w:r>
-        <w:t xml:space="preserve">It takes the right hardware to control motors and receive pulses from encoders, both of which are time-sensitive processes. On the other side, the Raspberry Pi 4 is an inappropriate piece of hardware for applications that need precise timing. The Raspberry Pi 4's </w:t>
-      </w:r>
-      <w:proofErr w:type="spellStart"/>
-      <w:r>
-        <w:t>RPi.GPIO</w:t>
-      </w:r>
-      <w:proofErr w:type="spellEnd"/>
-      <w:r>
-        <w:t xml:space="preserve"> module is the best option for managing peripherals in Python. It is not, however, appropriate for real-time or timing-sensitive applications. This is due to the fact that Python's garbage collection schedule is unpredictable for developers. Additionally, because Linux is a multitasking operating system and another process could be given priority over the CPU, generating jitter in the program, Linux is not suited for real-time applications. The approach is to use an appropriate microcontroller unit, such as the ESP32 microcontroller, to manage this timing-critical activity.</w:t>
+        <w:t>It takes the right hardware to control motors and receive pulses from encoders, both of which are time-sensitive processes. On the other side, the Raspberry Pi 4 is an inappropriate piece of hardware for applications that need precise timing. The Raspberry Pi 4's RPi.GPIO module is the best option for managing peripherals in Python. It is not, however, appropriate for real-time or timing-sensitive applications. This is due to the fact that Python's garbage collection schedule is unpredictable for developers. Additionally, because Linux is a multitasking operating system and another process could be given priority over the CPU, generating jitter in the program, Linux is not suited for real-time applications. The approach is to use an appropriate microcontroller unit, such as the ESP32 microcontroller, to manage this timing-critical activity.</w:t>
       </w:r>
       <w:r>
         <w:t xml:space="preserve"> </w:t>
@@ -15350,21 +13448,58 @@
         <w:ind w:firstLine="567"/>
       </w:pPr>
       <w:r>
-        <w:t>The setup() and loop() procedures are the two primary operations in an ESP32 firmware. When a sketch launches, the setup() function is called. Variables, modes, libraries, and other things are initialized using it. Every time the board is powered on or reset, the setup() code will only be called once.</w:t>
+        <w:t xml:space="preserve">The </w:t>
+      </w:r>
+      <w:proofErr w:type="gramStart"/>
+      <w:r>
+        <w:t>setup(</w:t>
+      </w:r>
+      <w:proofErr w:type="gramEnd"/>
+      <w:r>
+        <w:t xml:space="preserve">) and loop() procedures are the two primary operations in an ESP32 firmware. When a sketch launches, the </w:t>
+      </w:r>
+      <w:proofErr w:type="gramStart"/>
+      <w:r>
+        <w:t>setup(</w:t>
+      </w:r>
+      <w:proofErr w:type="gramEnd"/>
+      <w:r>
+        <w:t xml:space="preserve">) function is called. Variables, modes, libraries, and other things are initialized using it. Every time the board is powered on or reset, the </w:t>
+      </w:r>
+      <w:proofErr w:type="gramStart"/>
+      <w:r>
+        <w:t>setup(</w:t>
+      </w:r>
+      <w:proofErr w:type="gramEnd"/>
+      <w:r>
+        <w:t>) code will only be called once.</w:t>
       </w:r>
       <w:r>
         <w:t xml:space="preserve"> </w:t>
       </w:r>
       <w:r>
-        <w:t>Following the creation of a setup() method, which initializes and sets the starting settings, the loop() function does exactly what it says and performs successive loops, enabling your application to adapt and alter.</w:t>
+        <w:t xml:space="preserve">Following the creation of a </w:t>
+      </w:r>
+      <w:proofErr w:type="gramStart"/>
+      <w:r>
+        <w:t>setup(</w:t>
+      </w:r>
+      <w:proofErr w:type="gramEnd"/>
+      <w:r>
+        <w:t>) method, which initializes and sets the starting settings, the loop() function does exactly what it says and performs successive loops, enabling your application to adapt and alter.</w:t>
       </w:r>
     </w:p>
     <w:p>
       <w:pPr>
         <w:pStyle w:val="Heading4"/>
       </w:pPr>
-      <w:r>
-        <w:t>Setup() function</w:t>
+      <w:proofErr w:type="gramStart"/>
+      <w:r>
+        <w:t>Setup(</w:t>
+      </w:r>
+      <w:proofErr w:type="gramEnd"/>
+      <w:r>
+        <w:t>) function</w:t>
       </w:r>
     </w:p>
     <w:p/>
@@ -15450,10 +13585,18 @@
         <w:t xml:space="preserve">: </w:t>
       </w:r>
       <w:r>
-        <w:t>Flowchart of setu</w:t>
-      </w:r>
-      <w:r>
-        <w:t>p()</w:t>
+        <w:t xml:space="preserve">Flowchart of </w:t>
+      </w:r>
+      <w:proofErr w:type="gramStart"/>
+      <w:r>
+        <w:t>setu</w:t>
+      </w:r>
+      <w:r>
+        <w:t>p(</w:t>
+      </w:r>
+      <w:proofErr w:type="gramEnd"/>
+      <w:r>
+        <w:t>)</w:t>
       </w:r>
       <w:r>
         <w:t xml:space="preserve"> function for EPS32 firmware</w:t>
@@ -15467,8 +13610,13 @@
       <w:r>
         <w:t xml:space="preserve">The </w:t>
       </w:r>
-      <w:r>
-        <w:t>setup()</w:t>
+      <w:proofErr w:type="gramStart"/>
+      <w:r>
+        <w:t>setup(</w:t>
+      </w:r>
+      <w:proofErr w:type="gramEnd"/>
+      <w:r>
+        <w:t>)</w:t>
       </w:r>
       <w:r>
         <w:t xml:space="preserve"> </w:t>
@@ -15544,12 +13692,17 @@
       <w:pPr>
         <w:pStyle w:val="Heading4"/>
       </w:pPr>
+      <w:proofErr w:type="gramStart"/>
       <w:r>
         <w:lastRenderedPageBreak/>
         <w:t>Loop</w:t>
       </w:r>
       <w:r>
-        <w:t>()</w:t>
+        <w:t>(</w:t>
+      </w:r>
+      <w:proofErr w:type="gramEnd"/>
+      <w:r>
+        <w:t>)</w:t>
       </w:r>
       <w:r>
         <w:t xml:space="preserve"> function</w:t>
@@ -15560,7 +13713,15 @@
         <w:ind w:firstLine="720"/>
       </w:pPr>
       <w:r>
-        <w:t>The loop() function includes</w:t>
+        <w:t xml:space="preserve">The </w:t>
+      </w:r>
+      <w:proofErr w:type="gramStart"/>
+      <w:r>
+        <w:t>loop(</w:t>
+      </w:r>
+      <w:proofErr w:type="gramEnd"/>
+      <w:r>
+        <w:t>) function includes</w:t>
       </w:r>
       <w:r>
         <w:t xml:space="preserve"> </w:t>
@@ -15701,7 +13862,15 @@
         </w:r>
       </w:fldSimple>
       <w:r>
-        <w:t>: Flowchart of loop() function for EPS32 firmware</w:t>
+        <w:t xml:space="preserve">: Flowchart of </w:t>
+      </w:r>
+      <w:proofErr w:type="gramStart"/>
+      <w:r>
+        <w:t>loop(</w:t>
+      </w:r>
+      <w:proofErr w:type="gramEnd"/>
+      <w:r>
+        <w:t>) function for EPS32 firmware</w:t>
       </w:r>
       <w:bookmarkEnd w:id="49"/>
     </w:p>
@@ -15941,13 +14110,8 @@
       <w:r>
         <w:t xml:space="preserve">: </w:t>
       </w:r>
-      <w:proofErr w:type="spellStart"/>
-      <w:r>
-        <w:t>Commonly­used</w:t>
-      </w:r>
-      <w:proofErr w:type="spellEnd"/>
-      <w:r>
-        <w:t xml:space="preserve"> Frequencies and Resolutions</w:t>
+      <w:r>
+        <w:t>Commonly­used Frequencies and Resolutions</w:t>
       </w:r>
       <w:bookmarkEnd w:id="51"/>
     </w:p>
@@ -16084,7 +14248,7 @@
       <w:r>
         <w:t xml:space="preserve">Flowchart of </w:t>
       </w:r>
-      <w:proofErr w:type="spellStart"/>
+      <w:proofErr w:type="gramStart"/>
       <w:r>
         <w:t>drive</w:t>
       </w:r>
@@ -16094,9 +14258,12 @@
       <w:r>
         <w:t>otors</w:t>
       </w:r>
-      <w:proofErr w:type="spellEnd"/>
-      <w:r>
-        <w:t>() function for EPS32 firmware</w:t>
+      <w:r>
+        <w:t>(</w:t>
+      </w:r>
+      <w:proofErr w:type="gramEnd"/>
+      <w:r>
+        <w:t>) function for EPS32 firmware</w:t>
       </w:r>
       <w:bookmarkEnd w:id="52"/>
       <w:r>
@@ -16119,11 +14286,9 @@
       <w:r>
         <w:t xml:space="preserve">d to user-define struct </w:t>
       </w:r>
-      <w:proofErr w:type="spellStart"/>
       <w:r>
         <w:t>DataReceive</w:t>
       </w:r>
-      <w:proofErr w:type="spellEnd"/>
       <w:r>
         <w:t xml:space="preserve"> before extract</w:t>
       </w:r>
@@ -16133,7 +14298,7 @@
       <w:r>
         <w:t xml:space="preserve">using in </w:t>
       </w:r>
-      <w:proofErr w:type="spellStart"/>
+      <w:proofErr w:type="gramStart"/>
       <w:r>
         <w:t>drive</w:t>
       </w:r>
@@ -16146,9 +14311,12 @@
       <w:r>
         <w:t>s</w:t>
       </w:r>
-      <w:proofErr w:type="spellEnd"/>
-      <w:r>
-        <w:t>() function</w:t>
+      <w:r>
+        <w:t>(</w:t>
+      </w:r>
+      <w:proofErr w:type="gramEnd"/>
+      <w:r>
+        <w:t>) function</w:t>
       </w:r>
       <w:r>
         <w:t>.</w:t>
@@ -16473,23 +14641,7 @@
         <w:t>T</w:t>
       </w:r>
       <w:r>
-        <w:t>he function "</w:t>
-      </w:r>
-      <w:proofErr w:type="spellStart"/>
-      <w:r>
-        <w:t>pcnt_get_counter_value</w:t>
-      </w:r>
-      <w:proofErr w:type="spellEnd"/>
-      <w:r>
-        <w:t>" returns the count value and the "</w:t>
-      </w:r>
-      <w:proofErr w:type="spellStart"/>
-      <w:r>
-        <w:t>getCount</w:t>
-      </w:r>
-      <w:proofErr w:type="spellEnd"/>
-      <w:r>
-        <w:t>" method of the "ESP32Encoder" class adds the old count value and the new count value to get the current cumulative count value</w:t>
+        <w:t>he function "pcnt_get_counter_value" returns the count value and the "getCount" method of the "ESP32Encoder" class adds the old count value and the new count value to get the current cumulative count value</w:t>
       </w:r>
       <w:r>
         <w:t xml:space="preserve"> </w:t>
@@ -16520,11 +14672,9 @@
       <w:r>
         <w:t>named “</w:t>
       </w:r>
-      <w:proofErr w:type="spellStart"/>
       <w:r>
         <w:t>RPMCalculator</w:t>
       </w:r>
-      <w:proofErr w:type="spellEnd"/>
       <w:r>
         <w:t xml:space="preserve">” </w:t>
       </w:r>
@@ -16634,36 +14784,29 @@
       <w:r>
         <w:t xml:space="preserve">ESP32 Firmware - </w:t>
       </w:r>
-      <w:proofErr w:type="spellStart"/>
+      <w:r>
+        <w:t>RPMCalculator class</w:t>
+      </w:r>
+      <w:bookmarkEnd w:id="56"/>
+    </w:p>
+    <w:p>
+      <w:pPr>
+        <w:jc w:val="center"/>
+      </w:pPr>
+    </w:p>
+    <w:p>
+      <w:r>
+        <w:t>“</w:t>
+      </w:r>
       <w:r>
         <w:t>RPMCalculator</w:t>
       </w:r>
-      <w:proofErr w:type="spellEnd"/>
+      <w:r>
+        <w:t>”</w:t>
+      </w:r>
       <w:r>
         <w:t xml:space="preserve"> class</w:t>
       </w:r>
-      <w:bookmarkEnd w:id="56"/>
-    </w:p>
-    <w:p>
-      <w:pPr>
-        <w:jc w:val="center"/>
-      </w:pPr>
-    </w:p>
-    <w:p>
-      <w:r>
-        <w:t>“</w:t>
-      </w:r>
-      <w:proofErr w:type="spellStart"/>
-      <w:r>
-        <w:t>RPMCalculator</w:t>
-      </w:r>
-      <w:proofErr w:type="spellEnd"/>
-      <w:r>
-        <w:t>”</w:t>
-      </w:r>
-      <w:r>
-        <w:t xml:space="preserve"> class</w:t>
-      </w:r>
       <w:r>
         <w:t xml:space="preserve"> has the primary method</w:t>
       </w:r>
@@ -16701,15 +14844,7 @@
         <w:t xml:space="preserve"> and update</w:t>
       </w:r>
       <w:r>
-        <w:t xml:space="preserve"> the value of “_</w:t>
-      </w:r>
-      <w:proofErr w:type="spellStart"/>
-      <w:r>
-        <w:t>RPM_Filter</w:t>
-      </w:r>
-      <w:proofErr w:type="spellEnd"/>
-      <w:r>
-        <w:t>” property.</w:t>
+        <w:t xml:space="preserve"> the value of “_RPM_Filter” property.</w:t>
       </w:r>
       <w:r>
         <w:t xml:space="preserve"> </w:t>
@@ -16969,105 +15104,16 @@
         <w:t>Choosing baud rate for serial port</w:t>
       </w:r>
     </w:p>
-    <w:p>
-      <w:r>
-        <w:t xml:space="preserve">LƯU Ý: </w:t>
-      </w:r>
-      <w:proofErr w:type="spellStart"/>
-      <w:r>
-        <w:t>số</w:t>
-      </w:r>
-      <w:proofErr w:type="spellEnd"/>
-      <w:r>
-        <w:t xml:space="preserve"> byte </w:t>
-      </w:r>
-      <w:proofErr w:type="spellStart"/>
-      <w:r>
-        <w:t>của</w:t>
-      </w:r>
-      <w:proofErr w:type="spellEnd"/>
-      <w:r>
-        <w:t xml:space="preserve"> receiving data, </w:t>
-      </w:r>
-      <w:proofErr w:type="spellStart"/>
-      <w:r>
-        <w:t>ảnh</w:t>
-      </w:r>
-      <w:proofErr w:type="spellEnd"/>
-      <w:r>
-        <w:t xml:space="preserve"> </w:t>
-      </w:r>
-      <w:proofErr w:type="spellStart"/>
-      <w:r>
-        <w:t>chụp</w:t>
-      </w:r>
-      <w:proofErr w:type="spellEnd"/>
-      <w:r>
-        <w:t xml:space="preserve"> monitor + </w:t>
-      </w:r>
-      <w:proofErr w:type="spellStart"/>
-      <w:r>
-        <w:t>tính</w:t>
-      </w:r>
-      <w:proofErr w:type="spellEnd"/>
-      <w:r>
-        <w:t xml:space="preserve"> </w:t>
-      </w:r>
-      <w:proofErr w:type="spellStart"/>
-      <w:r>
-        <w:t>toán</w:t>
-      </w:r>
-      <w:proofErr w:type="spellEnd"/>
-    </w:p>
-    <w:p>
-      <w:r>
-        <w:t xml:space="preserve">LƯU Ý: </w:t>
-      </w:r>
-      <w:proofErr w:type="spellStart"/>
-      <w:r>
-        <w:t>số</w:t>
-      </w:r>
-      <w:proofErr w:type="spellEnd"/>
-      <w:r>
-        <w:t xml:space="preserve"> byte </w:t>
-      </w:r>
-      <w:proofErr w:type="spellStart"/>
-      <w:r>
-        <w:t>của</w:t>
-      </w:r>
-      <w:proofErr w:type="spellEnd"/>
-      <w:r>
-        <w:t xml:space="preserve"> sending data, </w:t>
-      </w:r>
-      <w:proofErr w:type="spellStart"/>
-      <w:r>
-        <w:t>ảnh</w:t>
-      </w:r>
-      <w:proofErr w:type="spellEnd"/>
-      <w:r>
-        <w:t xml:space="preserve"> </w:t>
-      </w:r>
-      <w:proofErr w:type="spellStart"/>
-      <w:r>
-        <w:t>chụp</w:t>
-      </w:r>
-      <w:proofErr w:type="spellEnd"/>
-      <w:r>
-        <w:t xml:space="preserve"> monitor + </w:t>
-      </w:r>
-      <w:proofErr w:type="spellStart"/>
-      <w:r>
-        <w:t>tính</w:t>
-      </w:r>
-      <w:proofErr w:type="spellEnd"/>
-      <w:r>
-        <w:t xml:space="preserve"> </w:t>
-      </w:r>
-      <w:proofErr w:type="spellStart"/>
-      <w:r>
-        <w:t>toán</w:t>
-      </w:r>
-      <w:proofErr w:type="spellEnd"/>
+    <w:p/>
+    <w:p>
+      <w:r>
+        <w:t>LƯU Ý: số byte của receiving data, ảnh chụp monitor + tính toán</w:t>
+      </w:r>
+    </w:p>
+    <w:p>
+      <w:r>
+        <w:t>LƯU Ý: số byte của sending data, ảnh chụp monitor + tính toán</w:t>
+      </w:r>
     </w:p>
     <w:p>
       <w:pPr>
@@ -17078,15 +15124,7 @@
         </w:numPr>
       </w:pPr>
       <w:r>
-        <w:t xml:space="preserve">Bao </w:t>
-      </w:r>
-      <w:proofErr w:type="spellStart"/>
-      <w:r>
-        <w:t>nhiêu</w:t>
-      </w:r>
-      <w:proofErr w:type="spellEnd"/>
-      <w:r>
-        <w:t xml:space="preserve"> by</w:t>
+        <w:t>Bao nhiêu by</w:t>
       </w:r>
       <w:r>
         <w:t>te</w:t>
@@ -17100,37 +15138,8 @@
           <w:numId w:val="21"/>
         </w:numPr>
       </w:pPr>
-      <w:proofErr w:type="spellStart"/>
-      <w:r>
-        <w:t>Đảm</w:t>
-      </w:r>
-      <w:proofErr w:type="spellEnd"/>
-      <w:r>
-        <w:t xml:space="preserve"> </w:t>
-      </w:r>
-      <w:proofErr w:type="spellStart"/>
-      <w:r>
-        <w:t>bảo</w:t>
-      </w:r>
-      <w:proofErr w:type="spellEnd"/>
-      <w:r>
-        <w:t xml:space="preserve"> </w:t>
-      </w:r>
-      <w:proofErr w:type="spellStart"/>
-      <w:r>
-        <w:t>nhỏ</w:t>
-      </w:r>
-      <w:proofErr w:type="spellEnd"/>
-      <w:r>
-        <w:t xml:space="preserve"> </w:t>
-      </w:r>
-      <w:proofErr w:type="spellStart"/>
-      <w:r>
-        <w:t>hơn</w:t>
-      </w:r>
-      <w:proofErr w:type="spellEnd"/>
-      <w:r>
-        <w:t xml:space="preserve"> sampling rate</w:t>
+      <w:r>
+        <w:t>Đảm bảo nhỏ hơn sampling rate</w:t>
       </w:r>
     </w:p>
     <w:p>
@@ -17141,13 +15150,8 @@
           <w:numId w:val="21"/>
         </w:numPr>
       </w:pPr>
-      <w:proofErr w:type="spellStart"/>
-      <w:r>
-        <w:t>Chọn</w:t>
-      </w:r>
-      <w:proofErr w:type="spellEnd"/>
-      <w:r>
-        <w:t xml:space="preserve"> baud rate</w:t>
+      <w:r>
+        <w:t>Chọn baud rate</w:t>
       </w:r>
     </w:p>
     <w:p/>
@@ -17393,133 +15397,110 @@
       <w:r>
         <w:t>Initializing the serial port on the Raspberry Pi 4 is the first step towards connecting to the ESP32. As seen in Fig. 8, the Raspberry Pi 4's serial ports are utilized to share data with an ESP32 microcontroller and a Lidar. The names of two 2.0 USB ports are configured at random each time the Raspberry Pi 4 reboots. We build some code for the ESP32 microcontroller's serial port name detection in order to solve this problem.</w:t>
       </w:r>
+      <w:r>
+        <w:t xml:space="preserve"> </w:t>
+      </w:r>
     </w:p>
     <w:p>
       <w:r>
         <w:t xml:space="preserve">LƯU Ý: </w:t>
       </w:r>
-      <w:proofErr w:type="spellStart"/>
-      <w:r>
-        <w:t>thêm</w:t>
-      </w:r>
-      <w:proofErr w:type="spellEnd"/>
+      <w:r>
+        <w:t>thêm ảnh chạy “</w:t>
+      </w:r>
+      <w:r>
+        <w:t>dmesg | grep ttyUSB</w:t>
+      </w:r>
+      <w:r>
+        <w:t>”</w:t>
+      </w:r>
+      <w:r>
+        <w:t xml:space="preserve"> để lấy tên của 2 cổng serial và tên của USB driver cho ESP32 và Lidar</w:t>
+      </w:r>
+    </w:p>
+    <w:p>
+      <w:r>
+        <w:tab/>
+      </w:r>
       <w:r>
         <w:t xml:space="preserve"> </w:t>
       </w:r>
-      <w:proofErr w:type="spellStart"/>
-      <w:r>
-        <w:t>ảnh</w:t>
-      </w:r>
-      <w:proofErr w:type="spellEnd"/>
+      <w:r>
+        <w:t xml:space="preserve">The </w:t>
+      </w:r>
+      <w:r>
+        <w:t>procedure</w:t>
+      </w:r>
       <w:r>
         <w:t xml:space="preserve"> </w:t>
       </w:r>
-      <w:proofErr w:type="spellStart"/>
-      <w:r>
-        <w:t>chạy</w:t>
-      </w:r>
-      <w:proofErr w:type="spellEnd"/>
-      <w:r>
-        <w:t xml:space="preserve"> “</w:t>
-      </w:r>
-      <w:proofErr w:type="spellStart"/>
-      <w:r>
-        <w:t>dmesg</w:t>
-      </w:r>
-      <w:proofErr w:type="spellEnd"/>
-      <w:r>
-        <w:t xml:space="preserve"> | grep </w:t>
-      </w:r>
-      <w:proofErr w:type="spellStart"/>
-      <w:r>
-        <w:t>ttyUSB</w:t>
-      </w:r>
-      <w:proofErr w:type="spellEnd"/>
-      <w:r>
-        <w:t>”</w:t>
+      <w:r>
+        <w:t xml:space="preserve">of Raspberry Pi 4 </w:t>
+      </w:r>
+      <w:r>
+        <w:t xml:space="preserve">then is </w:t>
+      </w:r>
+      <w:r>
+        <w:t>divided</w:t>
       </w:r>
       <w:r>
         <w:t xml:space="preserve"> </w:t>
       </w:r>
-      <w:proofErr w:type="spellStart"/>
-      <w:r>
-        <w:t>để</w:t>
-      </w:r>
-      <w:proofErr w:type="spellEnd"/>
+      <w:r>
+        <w:t>into three threads</w:t>
+      </w:r>
       <w:r>
         <w:t xml:space="preserve"> </w:t>
       </w:r>
-      <w:proofErr w:type="spellStart"/>
-      <w:r>
-        <w:t>lấy</w:t>
-      </w:r>
-      <w:proofErr w:type="spellEnd"/>
+      <w:r>
+        <w:t xml:space="preserve">which are </w:t>
+      </w:r>
+      <w:r>
+        <w:t xml:space="preserve">independent unit </w:t>
+      </w:r>
+      <w:r>
+        <w:t>of</w:t>
+      </w:r>
+      <w:r>
+        <w:t xml:space="preserve"> a process</w:t>
+      </w:r>
+      <w:r>
+        <w:t xml:space="preserve">, also known as </w:t>
+      </w:r>
+      <w:r>
+        <w:t xml:space="preserve">a program </w:t>
+      </w:r>
+      <w:r>
+        <w:t>being executed.</w:t>
+      </w:r>
       <w:r>
         <w:t xml:space="preserve"> </w:t>
       </w:r>
-      <w:proofErr w:type="spellStart"/>
-      <w:r>
-        <w:t>tên</w:t>
-      </w:r>
-      <w:proofErr w:type="spellEnd"/>
+      <w:r>
+        <w:t>T</w:t>
+      </w:r>
+      <w:r>
+        <w:t>hese threads will execute parts of the program in parallel</w:t>
+      </w:r>
       <w:r>
         <w:t xml:space="preserve"> </w:t>
       </w:r>
-      <w:proofErr w:type="spellStart"/>
-      <w:r>
-        <w:t>của</w:t>
-      </w:r>
-      <w:proofErr w:type="spellEnd"/>
-      <w:r>
-        <w:t xml:space="preserve"> 2 </w:t>
-      </w:r>
-      <w:proofErr w:type="spellStart"/>
-      <w:r>
-        <w:t>cổng</w:t>
-      </w:r>
-      <w:proofErr w:type="spellEnd"/>
-      <w:r>
-        <w:t xml:space="preserve"> serial </w:t>
-      </w:r>
-      <w:proofErr w:type="spellStart"/>
-      <w:r>
-        <w:t>và</w:t>
-      </w:r>
-      <w:proofErr w:type="spellEnd"/>
-      <w:r>
-        <w:t xml:space="preserve"> </w:t>
-      </w:r>
-      <w:proofErr w:type="spellStart"/>
-      <w:r>
-        <w:t>tên</w:t>
-      </w:r>
-      <w:proofErr w:type="spellEnd"/>
-      <w:r>
-        <w:t xml:space="preserve"> </w:t>
-      </w:r>
-      <w:proofErr w:type="spellStart"/>
-      <w:r>
-        <w:t>của</w:t>
-      </w:r>
-      <w:proofErr w:type="spellEnd"/>
-      <w:r>
-        <w:t xml:space="preserve"> USB driver </w:t>
-      </w:r>
-      <w:proofErr w:type="spellStart"/>
-      <w:r>
-        <w:t>cho</w:t>
-      </w:r>
-      <w:proofErr w:type="spellEnd"/>
-      <w:r>
-        <w:t xml:space="preserve"> ESP32 </w:t>
-      </w:r>
-      <w:proofErr w:type="spellStart"/>
-      <w:r>
-        <w:t>và</w:t>
-      </w:r>
-      <w:proofErr w:type="spellEnd"/>
-      <w:r>
-        <w:t xml:space="preserve"> Lidar</w:t>
+      <w:r>
+        <w:t xml:space="preserve">which </w:t>
+      </w:r>
+      <w:r>
+        <w:t>helps to keep the running time of the program parts does not affect each other</w:t>
+      </w:r>
+      <w:r>
+        <w:t>.</w:t>
+      </w:r>
+    </w:p>
+    <w:p>
+      <w:pPr>
+        <w:pStyle w:val="Heading4"/>
+      </w:pPr>
+      <w:r>
+        <w:t>Thread 1</w:t>
       </w:r>
     </w:p>
     <w:p>
@@ -17527,108 +15508,7 @@
         <w:tab/>
       </w:r>
       <w:r>
-        <w:t xml:space="preserve"> </w:t>
-      </w:r>
-      <w:r>
-        <w:t xml:space="preserve">The </w:t>
-      </w:r>
-      <w:r>
-        <w:t>procedure</w:t>
-      </w:r>
-      <w:r>
-        <w:t xml:space="preserve"> </w:t>
-      </w:r>
-      <w:r>
-        <w:t xml:space="preserve">of Raspberry Pi 4 </w:t>
-      </w:r>
-      <w:r>
-        <w:t xml:space="preserve">then is </w:t>
-      </w:r>
-      <w:r>
-        <w:t>divided</w:t>
-      </w:r>
-      <w:r>
-        <w:t xml:space="preserve"> </w:t>
-      </w:r>
-      <w:r>
-        <w:t>into three threads</w:t>
-      </w:r>
-      <w:r>
-        <w:t xml:space="preserve"> </w:t>
-      </w:r>
-      <w:r>
-        <w:t xml:space="preserve">which are </w:t>
-      </w:r>
-      <w:r>
-        <w:t xml:space="preserve">independent unit </w:t>
-      </w:r>
-      <w:r>
-        <w:t>of</w:t>
-      </w:r>
-      <w:r>
-        <w:t xml:space="preserve"> a process</w:t>
-      </w:r>
-      <w:r>
-        <w:t xml:space="preserve">, also known as </w:t>
-      </w:r>
-      <w:r>
-        <w:t xml:space="preserve">a program </w:t>
-      </w:r>
-      <w:r>
-        <w:t>being executed.</w:t>
-      </w:r>
-      <w:r>
-        <w:t xml:space="preserve"> </w:t>
-      </w:r>
-      <w:r>
-        <w:t>T</w:t>
-      </w:r>
-      <w:r>
-        <w:t>hese threads will execute parts of the program in parallel</w:t>
-      </w:r>
-      <w:r>
-        <w:t xml:space="preserve"> </w:t>
-      </w:r>
-      <w:r>
-        <w:t xml:space="preserve">which </w:t>
-      </w:r>
-      <w:r>
-        <w:t>helps to keep the running time of the program parts does not affect each other</w:t>
-      </w:r>
-      <w:r>
-        <w:t>.</w:t>
-      </w:r>
-    </w:p>
-    <w:p>
-      <w:pPr>
-        <w:pStyle w:val="Heading4"/>
-      </w:pPr>
-      <w:r>
-        <w:t>Thread 1</w:t>
-      </w:r>
-    </w:p>
-    <w:p>
-      <w:r>
-        <w:tab/>
-      </w:r>
-      <w:r>
-        <w:t>For the first thread, the software continually reads data in the form of JSON strings from the ESP32 microcontroller and saves them to buffer variables. The "</w:t>
-      </w:r>
-      <w:proofErr w:type="spellStart"/>
-      <w:r>
-        <w:t>calculatePose</w:t>
-      </w:r>
-      <w:proofErr w:type="spellEnd"/>
-      <w:r>
-        <w:t>" function of the "</w:t>
-      </w:r>
-      <w:proofErr w:type="spellStart"/>
-      <w:r>
-        <w:t>PoseCalculator</w:t>
-      </w:r>
-      <w:proofErr w:type="spellEnd"/>
-      <w:r>
-        <w:t>" class's input parameters are the pulse current count values that are stored in buffer variables.</w:t>
+        <w:t>For the first thread, the software continually reads data in the form of JSON strings from the ESP32 microcontroller and saves them to buffer variables. The "calculatePose" function of the "PoseCalculator" class's input parameters are the pulse current count values that are stored in buffer variables.</w:t>
       </w:r>
     </w:p>
     <w:p/>
@@ -17718,13 +15598,8 @@
       <w:r>
         <w:t xml:space="preserve"> </w:t>
       </w:r>
-      <w:proofErr w:type="spellStart"/>
-      <w:r>
-        <w:t>PoseCalculator</w:t>
-      </w:r>
-      <w:proofErr w:type="spellEnd"/>
-      <w:r>
-        <w:t xml:space="preserve"> class</w:t>
+      <w:r>
+        <w:t>PoseCalculator class</w:t>
       </w:r>
     </w:p>
     <w:p>
@@ -17764,6 +15639,9 @@
         <w:jc w:val="center"/>
       </w:pPr>
       <w:r>
+        <w:rPr>
+          <w:noProof/>
+        </w:rPr>
         <w:lastRenderedPageBreak/>
         <w:drawing>
           <wp:inline distT="0" distB="0" distL="0" distR="0" wp14:anchorId="030DAAE9" wp14:editId="39FBA4A6">
@@ -20578,26 +18456,13 @@
         <w:t xml:space="preserve">method </w:t>
       </w:r>
       <w:r>
-        <w:t>“</w:t>
-      </w:r>
-      <w:proofErr w:type="spellStart"/>
-      <w:r>
-        <w:t>calculatePose</w:t>
-      </w:r>
-      <w:proofErr w:type="spellEnd"/>
+        <w:t>“calculatePose</w:t>
+      </w:r>
       <w:r>
         <w:t xml:space="preserve">” of the </w:t>
       </w:r>
       <w:r>
-        <w:t>“</w:t>
-      </w:r>
-      <w:proofErr w:type="spellStart"/>
-      <w:r>
-        <w:t>PoseCalculator</w:t>
-      </w:r>
-      <w:proofErr w:type="spellEnd"/>
-      <w:r>
-        <w:t>” class.</w:t>
+        <w:t>“PoseCalculator” class.</w:t>
       </w:r>
       <w:r>
         <w:t xml:space="preserve"> </w:t>
@@ -20639,6 +18504,9 @@
         <w:jc w:val="center"/>
       </w:pPr>
       <w:r>
+        <w:rPr>
+          <w:noProof/>
+        </w:rPr>
         <w:drawing>
           <wp:inline distT="0" distB="0" distL="0" distR="0" wp14:anchorId="1E22299C" wp14:editId="1212E229">
             <wp:extent cx="4491567" cy="914792"/>
@@ -20710,6 +18578,9 @@
         <w:jc w:val="center"/>
       </w:pPr>
       <w:r>
+        <w:rPr>
+          <w:noProof/>
+        </w:rPr>
         <w:drawing>
           <wp:inline distT="0" distB="0" distL="0" distR="0" wp14:anchorId="685B5BD8" wp14:editId="2E80C94A">
             <wp:extent cx="4538133" cy="981377"/>
@@ -20905,21 +18776,8 @@
       <w:r>
         <w:t xml:space="preserve"> with the </w:t>
       </w:r>
-      <w:proofErr w:type="spellStart"/>
-      <w:r>
-        <w:t>Kp</w:t>
-      </w:r>
-      <w:proofErr w:type="spellEnd"/>
-      <w:r>
-        <w:t xml:space="preserve">, Ki and </w:t>
-      </w:r>
-      <w:proofErr w:type="spellStart"/>
-      <w:r>
-        <w:t>Kd</w:t>
-      </w:r>
-      <w:proofErr w:type="spellEnd"/>
-      <w:r>
-        <w:t xml:space="preserve"> </w:t>
+      <w:r>
+        <w:t xml:space="preserve">Kp, Ki and Kd </w:t>
       </w:r>
       <w:r>
         <w:t xml:space="preserve">coefficients </w:t>
@@ -21027,6 +18885,21 @@
         <w:t xml:space="preserve"> </w:t>
       </w:r>
       <w:r>
+        <w:t xml:space="preserve">The Odometry message </w:t>
+      </w:r>
+      <w:r>
+        <w:t xml:space="preserve">then is sent </w:t>
+      </w:r>
+      <w:r>
+        <w:t xml:space="preserve">to topic “/wheel/odometry” with </w:t>
+      </w:r>
+      <w:r>
+        <w:t xml:space="preserve">the frequency of </w:t>
+      </w:r>
+      <w:r>
+        <w:t xml:space="preserve">30 Hz. </w:t>
+      </w:r>
+      <w:r>
         <w:t xml:space="preserve">Each </w:t>
       </w:r>
       <w:r>
@@ -21074,13 +18947,8 @@
       <w:r>
         <w:t xml:space="preserve">the </w:t>
       </w:r>
-      <w:proofErr w:type="spellStart"/>
-      <w:r>
-        <w:t>BatteryState</w:t>
-      </w:r>
-      <w:proofErr w:type="spellEnd"/>
-      <w:r>
-        <w:t xml:space="preserve"> message </w:t>
+      <w:r>
+        <w:t xml:space="preserve">BatteryState message </w:t>
       </w:r>
       <w:r>
         <w:t xml:space="preserve">will be </w:t>
@@ -21099,6 +18967,409 @@
         <w:t>Firmware for ultrasonic sensors</w:t>
       </w:r>
       <w:bookmarkEnd w:id="61"/>
+    </w:p>
+    <w:p>
+      <w:pPr>
+        <w:ind w:firstLine="567"/>
+      </w:pPr>
+      <w:r>
+        <w:t xml:space="preserve">The "Sonar" class and "SonarNode" class are two objects that are part of the software for ultrasonic sensors. The "Sonar" class is in charge of </w:t>
+      </w:r>
+      <w:r>
+        <w:t xml:space="preserve">measuring the separation </w:t>
+      </w:r>
+      <w:r>
+        <w:t xml:space="preserve">between the robot and low-height </w:t>
+      </w:r>
+      <w:r>
+        <w:t>objects</w:t>
+      </w:r>
+      <w:r>
+        <w:t>.</w:t>
+      </w:r>
+      <w:r>
+        <w:t xml:space="preserve"> </w:t>
+      </w:r>
+    </w:p>
+    <w:p>
+      <w:pPr>
+        <w:jc w:val="center"/>
+      </w:pPr>
+      <w:r>
+        <w:rPr>
+          <w:noProof/>
+        </w:rPr>
+        <w:drawing>
+          <wp:inline distT="0" distB="0" distL="0" distR="0" wp14:anchorId="1EE4F88B" wp14:editId="5941365C">
+            <wp:extent cx="4055794" cy="5012085"/>
+            <wp:effectExtent l="0" t="0" r="1905" b="0"/>
+            <wp:docPr id="13" name="Picture 13"/>
+            <wp:cNvGraphicFramePr>
+              <a:graphicFrameLocks xmlns:a="http://schemas.openxmlformats.org/drawingml/2006/main" noChangeAspect="1"/>
+            </wp:cNvGraphicFramePr>
+            <a:graphic xmlns:a="http://schemas.openxmlformats.org/drawingml/2006/main">
+              <a:graphicData uri="http://schemas.openxmlformats.org/drawingml/2006/picture">
+                <pic:pic xmlns:pic="http://schemas.openxmlformats.org/drawingml/2006/picture">
+                  <pic:nvPicPr>
+                    <pic:cNvPr id="0" name="Picture 1"/>
+                    <pic:cNvPicPr>
+                      <a:picLocks noChangeAspect="1" noChangeArrowheads="1"/>
+                    </pic:cNvPicPr>
+                  </pic:nvPicPr>
+                  <pic:blipFill>
+                    <a:blip r:embed="rId47" cstate="print">
+                      <a:extLst>
+                        <a:ext uri="{28A0092B-C50C-407E-A947-70E740481C1C}">
+                          <a14:useLocalDpi xmlns:a14="http://schemas.microsoft.com/office/drawing/2010/main" val="0"/>
+                        </a:ext>
+                      </a:extLst>
+                    </a:blip>
+                    <a:srcRect/>
+                    <a:stretch>
+                      <a:fillRect/>
+                    </a:stretch>
+                  </pic:blipFill>
+                  <pic:spPr bwMode="auto">
+                    <a:xfrm>
+                      <a:off x="0" y="0"/>
+                      <a:ext cx="4066615" cy="5025458"/>
+                    </a:xfrm>
+                    <a:prstGeom prst="rect">
+                      <a:avLst/>
+                    </a:prstGeom>
+                    <a:noFill/>
+                    <a:ln>
+                      <a:noFill/>
+                    </a:ln>
+                  </pic:spPr>
+                </pic:pic>
+              </a:graphicData>
+            </a:graphic>
+          </wp:inline>
+        </w:drawing>
+      </w:r>
+    </w:p>
+    <w:p>
+      <w:pPr>
+        <w:pStyle w:val="Caption"/>
+      </w:pPr>
+      <w:r>
+        <w:t xml:space="preserve">Figure </w:t>
+      </w:r>
+      <w:fldSimple w:instr=" SEQ Figure \* ARABIC ">
+        <w:r>
+          <w:rPr>
+            <w:noProof/>
+          </w:rPr>
+          <w:t>26</w:t>
+        </w:r>
+      </w:fldSimple>
+      <w:r>
+        <w:t xml:space="preserve">: </w:t>
+      </w:r>
+      <w:r>
+        <w:t xml:space="preserve">Raspberry Pi 4 Firmware – </w:t>
+      </w:r>
+      <w:r>
+        <w:t>Sonar</w:t>
+      </w:r>
+      <w:r>
+        <w:t xml:space="preserve"> class</w:t>
+      </w:r>
+    </w:p>
+    <w:p>
+      <w:pPr>
+        <w:jc w:val="center"/>
+      </w:pPr>
+      <w:r>
+        <w:lastRenderedPageBreak/>
+        <w:drawing>
+          <wp:inline distT="0" distB="0" distL="0" distR="0" wp14:anchorId="3107BFB7" wp14:editId="573EC75C">
+            <wp:extent cx="4811602" cy="1384524"/>
+            <wp:effectExtent l="0" t="0" r="8255" b="6350"/>
+            <wp:docPr id="20" name="Picture 20"/>
+            <wp:cNvGraphicFramePr>
+              <a:graphicFrameLocks xmlns:a="http://schemas.openxmlformats.org/drawingml/2006/main" noChangeAspect="1"/>
+            </wp:cNvGraphicFramePr>
+            <a:graphic xmlns:a="http://schemas.openxmlformats.org/drawingml/2006/main">
+              <a:graphicData uri="http://schemas.openxmlformats.org/drawingml/2006/picture">
+                <pic:pic xmlns:pic="http://schemas.openxmlformats.org/drawingml/2006/picture">
+                  <pic:nvPicPr>
+                    <pic:cNvPr id="1" name=""/>
+                    <pic:cNvPicPr/>
+                  </pic:nvPicPr>
+                  <pic:blipFill>
+                    <a:blip r:embed="rId48"/>
+                    <a:stretch>
+                      <a:fillRect/>
+                    </a:stretch>
+                  </pic:blipFill>
+                  <pic:spPr>
+                    <a:xfrm>
+                      <a:off x="0" y="0"/>
+                      <a:ext cx="4821932" cy="1387496"/>
+                    </a:xfrm>
+                    <a:prstGeom prst="rect">
+                      <a:avLst/>
+                    </a:prstGeom>
+                  </pic:spPr>
+                </pic:pic>
+              </a:graphicData>
+            </a:graphic>
+          </wp:inline>
+        </w:drawing>
+      </w:r>
+    </w:p>
+    <w:p>
+      <w:pPr>
+        <w:pStyle w:val="Caption"/>
+      </w:pPr>
+      <w:r>
+        <w:t xml:space="preserve">Figure </w:t>
+      </w:r>
+      <w:fldSimple w:instr=" SEQ Figure \* ARABIC ">
+        <w:r>
+          <w:rPr>
+            <w:noProof/>
+          </w:rPr>
+          <w:t>27</w:t>
+        </w:r>
+      </w:fldSimple>
+      <w:r>
+        <w:t xml:space="preserve">: </w:t>
+      </w:r>
+      <w:r>
+        <w:t>Defining a Sonar instance</w:t>
+      </w:r>
+      <w:r>
+        <w:t xml:space="preserve"> with </w:t>
+      </w:r>
+      <w:r>
+        <w:t>argume</w:t>
+      </w:r>
+      <w:r>
+        <w:t>nts</w:t>
+      </w:r>
+    </w:p>
+    <w:p>
+      <w:r>
+        <w:t xml:space="preserve">As observed Fig. 27, </w:t>
+      </w:r>
+      <w:r>
+        <w:t>a</w:t>
+      </w:r>
+      <w:r>
+        <w:t xml:space="preserve"> </w:t>
+      </w:r>
+      <w:r>
+        <w:t xml:space="preserve">Sonar </w:t>
+      </w:r>
+      <w:r>
+        <w:t xml:space="preserve">instance </w:t>
+      </w:r>
+      <w:r>
+        <w:t xml:space="preserve">has </w:t>
+      </w:r>
+      <w:r>
+        <w:t xml:space="preserve">some </w:t>
+      </w:r>
+      <w:r>
+        <w:t>main parameter</w:t>
+      </w:r>
+      <w:r>
+        <w:t>s</w:t>
+      </w:r>
+      <w:r>
+        <w:t xml:space="preserve"> </w:t>
+      </w:r>
+      <w:r>
+        <w:t xml:space="preserve">as </w:t>
+      </w:r>
+      <w:r>
+        <w:t>trigger pin</w:t>
+      </w:r>
+      <w:r>
+        <w:t xml:space="preserve">, </w:t>
+      </w:r>
+      <w:r>
+        <w:t>echo pin</w:t>
+      </w:r>
+      <w:r>
+        <w:t xml:space="preserve"> </w:t>
+      </w:r>
+      <w:r>
+        <w:t>a</w:t>
+      </w:r>
+      <w:r>
+        <w:t xml:space="preserve">nd </w:t>
+      </w:r>
+      <w:r>
+        <w:t>max</w:t>
+      </w:r>
+      <w:r>
+        <w:t>imum range</w:t>
+      </w:r>
+      <w:r>
+        <w:t xml:space="preserve"> of </w:t>
+      </w:r>
+      <w:r>
+        <w:t xml:space="preserve">measuring. </w:t>
+      </w:r>
+      <w:r>
+        <w:t xml:space="preserve">The primary method of </w:t>
+      </w:r>
+      <w:r>
+        <w:t xml:space="preserve">“Sonar” class </w:t>
+      </w:r>
+      <w:r>
+        <w:t xml:space="preserve">is </w:t>
+      </w:r>
+      <w:r>
+        <w:t>“measureRange”</w:t>
+      </w:r>
+      <w:r>
+        <w:t xml:space="preserve"> which </w:t>
+      </w:r>
+      <w:r>
+        <w:t xml:space="preserve">apply </w:t>
+      </w:r>
+      <w:r>
+        <w:t>pulse to trigger pin of ultrasonic sensor</w:t>
+      </w:r>
+      <w:r>
+        <w:t xml:space="preserve"> to </w:t>
+      </w:r>
+      <w:r>
+        <w:t xml:space="preserve">gauge </w:t>
+      </w:r>
+      <w:r>
+        <w:t>the distance</w:t>
+      </w:r>
+      <w:r>
+        <w:t xml:space="preserve"> from </w:t>
+      </w:r>
+      <w:r>
+        <w:t>obstacles.</w:t>
+      </w:r>
+    </w:p>
+    <w:p/>
+    <w:p>
+      <w:r>
+        <w:rPr>
+          <w:noProof/>
+        </w:rPr>
+        <w:drawing>
+          <wp:inline distT="0" distB="0" distL="0" distR="0" wp14:anchorId="3C1CA8D2" wp14:editId="6D6A7F40">
+            <wp:extent cx="5393690" cy="3080385"/>
+            <wp:effectExtent l="0" t="0" r="0" b="5715"/>
+            <wp:docPr id="21" name="Picture 21"/>
+            <wp:cNvGraphicFramePr>
+              <a:graphicFrameLocks xmlns:a="http://schemas.openxmlformats.org/drawingml/2006/main" noChangeAspect="1"/>
+            </wp:cNvGraphicFramePr>
+            <a:graphic xmlns:a="http://schemas.openxmlformats.org/drawingml/2006/main">
+              <a:graphicData uri="http://schemas.openxmlformats.org/drawingml/2006/picture">
+                <pic:pic xmlns:pic="http://schemas.openxmlformats.org/drawingml/2006/picture">
+                  <pic:nvPicPr>
+                    <pic:cNvPr id="0" name="Picture 2"/>
+                    <pic:cNvPicPr>
+                      <a:picLocks noChangeAspect="1" noChangeArrowheads="1"/>
+                    </pic:cNvPicPr>
+                  </pic:nvPicPr>
+                  <pic:blipFill>
+                    <a:blip r:embed="rId49" cstate="print">
+                      <a:extLst>
+                        <a:ext uri="{28A0092B-C50C-407E-A947-70E740481C1C}">
+                          <a14:useLocalDpi xmlns:a14="http://schemas.microsoft.com/office/drawing/2010/main" val="0"/>
+                        </a:ext>
+                      </a:extLst>
+                    </a:blip>
+                    <a:srcRect/>
+                    <a:stretch>
+                      <a:fillRect/>
+                    </a:stretch>
+                  </pic:blipFill>
+                  <pic:spPr bwMode="auto">
+                    <a:xfrm>
+                      <a:off x="0" y="0"/>
+                      <a:ext cx="5393690" cy="3080385"/>
+                    </a:xfrm>
+                    <a:prstGeom prst="rect">
+                      <a:avLst/>
+                    </a:prstGeom>
+                    <a:noFill/>
+                    <a:ln>
+                      <a:noFill/>
+                    </a:ln>
+                  </pic:spPr>
+                </pic:pic>
+              </a:graphicData>
+            </a:graphic>
+          </wp:inline>
+        </w:drawing>
+      </w:r>
+    </w:p>
+    <w:p>
+      <w:pPr>
+        <w:pStyle w:val="Caption"/>
+      </w:pPr>
+      <w:r>
+        <w:t xml:space="preserve">Figure </w:t>
+      </w:r>
+      <w:fldSimple w:instr=" SEQ Figure \* ARABIC ">
+        <w:r>
+          <w:rPr>
+            <w:noProof/>
+          </w:rPr>
+          <w:t>28</w:t>
+        </w:r>
+      </w:fldSimple>
+      <w:r>
+        <w:t xml:space="preserve">: </w:t>
+      </w:r>
+      <w:r>
+        <w:t>Flowchart of Raspberry Pi 4 for sonar node</w:t>
+      </w:r>
+    </w:p>
+    <w:p>
+      <w:pPr>
+        <w:ind w:firstLine="567"/>
+      </w:pPr>
+      <w:r>
+        <w:t>On the other side, communication with the ROS 2 system is done using the "SonarNode" class. The software is broken up into six distinct threads. The handling of each measuring process by a thread ensures that the distance measurement of one sensor has no impact on the other sensor. An instance of "SonarNode" running in thread 6 then accesses the result, which is saved in a global variable. A message with the type of Range that is delivered to the subject "/ultrasonic sensor x" contains all of the ultrasonic sensor's data compressed. With a frequency of 10 Hz, (x is the order of the ultrasonic sensor, from 1 to 5)</w:t>
+      </w:r>
+      <w:r>
+        <w:t xml:space="preserve">. </w:t>
+      </w:r>
+      <w:r>
+        <w:t>However, the middle ultrasonic, which</w:t>
+      </w:r>
+      <w:r>
+        <w:t xml:space="preserve"> </w:t>
+      </w:r>
+      <w:r>
+        <w:t>is crucial for identifying obstructions in front of the robot</w:t>
+      </w:r>
+      <w:r>
+        <w:t>,</w:t>
+      </w:r>
+      <w:r>
+        <w:t xml:space="preserve"> updates at a frequency of 20 Hz.</w:t>
+      </w:r>
+    </w:p>
+    <w:p>
+      <w:pPr>
+        <w:ind w:firstLine="567"/>
+      </w:pPr>
+    </w:p>
+    <w:p>
+      <w:pPr>
+        <w:pStyle w:val="Heading2"/>
+      </w:pPr>
+      <w:bookmarkStart w:id="62" w:name="_Toc109422061"/>
+      <w:r>
+        <w:t>Firmware for lidar</w:t>
+      </w:r>
+      <w:bookmarkEnd w:id="62"/>
     </w:p>
     <w:p/>
     <w:p/>
@@ -21106,187 +19377,180 @@
       <w:pPr>
         <w:pStyle w:val="Heading2"/>
       </w:pPr>
-      <w:bookmarkStart w:id="62" w:name="_Toc109422061"/>
-      <w:r>
-        <w:t>Firmware for lidar</w:t>
-      </w:r>
-      <w:bookmarkEnd w:id="62"/>
+      <w:bookmarkStart w:id="63" w:name="_Toc109422062"/>
+      <w:r>
+        <w:t>Firmware for inertial measurement unit</w:t>
+      </w:r>
+      <w:bookmarkEnd w:id="63"/>
     </w:p>
     <w:p/>
     <w:p>
       <w:pPr>
         <w:pStyle w:val="Heading2"/>
       </w:pPr>
-      <w:bookmarkStart w:id="63" w:name="_Toc109422062"/>
-      <w:r>
-        <w:t>Firmware for inertial measurement unit</w:t>
-      </w:r>
-      <w:bookmarkEnd w:id="63"/>
+      <w:bookmarkStart w:id="64" w:name="_Toc109422063"/>
+      <w:r>
+        <w:t>Firmware for OLED display</w:t>
+      </w:r>
+      <w:bookmarkEnd w:id="64"/>
     </w:p>
     <w:p/>
     <w:p>
       <w:pPr>
         <w:pStyle w:val="Heading2"/>
       </w:pPr>
-      <w:bookmarkStart w:id="64" w:name="_Toc109422063"/>
-      <w:r>
-        <w:t>Firmware for OLED display</w:t>
-      </w:r>
-      <w:bookmarkEnd w:id="64"/>
+      <w:bookmarkStart w:id="65" w:name="_Toc109422064"/>
+      <w:r>
+        <w:t>Firmware for infrared sensor</w:t>
+      </w:r>
+      <w:bookmarkEnd w:id="65"/>
     </w:p>
     <w:p/>
     <w:p>
       <w:pPr>
         <w:pStyle w:val="Heading2"/>
       </w:pPr>
-      <w:bookmarkStart w:id="65" w:name="_Toc109422064"/>
-      <w:r>
-        <w:t>Firmware for infrared sensor</w:t>
-      </w:r>
-      <w:bookmarkEnd w:id="65"/>
+      <w:bookmarkStart w:id="66" w:name="_Toc109422065"/>
+      <w:r>
+        <w:t>Firmware for voltage sensor</w:t>
+      </w:r>
+      <w:bookmarkEnd w:id="66"/>
     </w:p>
     <w:p/>
     <w:p>
       <w:pPr>
+        <w:pStyle w:val="Heading1"/>
+      </w:pPr>
+      <w:bookmarkStart w:id="67" w:name="_Toc109422066"/>
+      <w:r>
+        <w:t>ALGORITHM EXPLANATION FOR FIRMWARE</w:t>
+      </w:r>
+      <w:bookmarkEnd w:id="67"/>
+    </w:p>
+    <w:p>
+      <w:pPr>
         <w:pStyle w:val="Heading2"/>
       </w:pPr>
-      <w:bookmarkStart w:id="66" w:name="_Toc109422065"/>
-      <w:r>
-        <w:t>Firmware for voltage sensor</w:t>
-      </w:r>
-      <w:bookmarkEnd w:id="66"/>
+      <w:bookmarkStart w:id="68" w:name="_Toc109422067"/>
+      <w:r>
+        <w:t>PID controller</w:t>
+      </w:r>
+      <w:bookmarkEnd w:id="68"/>
     </w:p>
     <w:p/>
     <w:p>
       <w:pPr>
+        <w:pStyle w:val="Heading2"/>
+      </w:pPr>
+      <w:bookmarkStart w:id="69" w:name="_Toc109422068"/>
+      <w:r>
+        <w:t>Fuzzy logic library</w:t>
+      </w:r>
+      <w:bookmarkEnd w:id="69"/>
+    </w:p>
+    <w:p/>
+    <w:p>
+      <w:pPr>
+        <w:pStyle w:val="Heading2"/>
+      </w:pPr>
+      <w:bookmarkStart w:id="70" w:name="_Toc109422069"/>
+      <w:r>
+        <w:rPr>
+          <w:rStyle w:val="normaltextrun"/>
+        </w:rPr>
+        <w:t>Kinematic Model for calculating Odometry data</w:t>
+      </w:r>
+      <w:bookmarkEnd w:id="70"/>
+    </w:p>
+    <w:p/>
+    <w:p>
+      <w:pPr>
+        <w:pStyle w:val="Heading2"/>
+      </w:pPr>
+      <w:bookmarkStart w:id="71" w:name="_Toc109422070"/>
+      <w:r>
+        <w:t>Kalman filter</w:t>
+      </w:r>
+      <w:bookmarkEnd w:id="71"/>
+    </w:p>
+    <w:p/>
+    <w:p>
+      <w:pPr>
+        <w:pStyle w:val="Heading2"/>
+      </w:pPr>
+      <w:bookmarkStart w:id="72" w:name="_Toc109422071"/>
+      <w:r>
+        <w:t>Median filter</w:t>
+      </w:r>
+      <w:bookmarkEnd w:id="72"/>
+    </w:p>
+    <w:p/>
+    <w:p>
+      <w:pPr>
         <w:pStyle w:val="Heading1"/>
       </w:pPr>
-      <w:bookmarkStart w:id="67" w:name="_Toc109422066"/>
-      <w:r>
-        <w:t>ALGORITHM EXPLANATION FOR FIRMWARE</w:t>
-      </w:r>
-      <w:bookmarkEnd w:id="67"/>
+      <w:bookmarkStart w:id="73" w:name="_Toc109422072"/>
+      <w:r>
+        <w:t>EXPERIMENT</w:t>
+      </w:r>
+      <w:r>
+        <w:t>AL</w:t>
+      </w:r>
+      <w:r>
+        <w:t xml:space="preserve"> RESULTS</w:t>
+      </w:r>
+      <w:bookmarkEnd w:id="73"/>
     </w:p>
     <w:p>
       <w:pPr>
         <w:pStyle w:val="Heading2"/>
       </w:pPr>
-      <w:bookmarkStart w:id="68" w:name="_Toc109422067"/>
-      <w:r>
-        <w:t>PID controller</w:t>
-      </w:r>
-      <w:bookmarkEnd w:id="68"/>
+      <w:bookmarkStart w:id="74" w:name="_Toc109422073"/>
+      <w:r>
+        <w:t>Comparison of PID controller and Fuzzy PID controller</w:t>
+      </w:r>
+      <w:bookmarkEnd w:id="74"/>
     </w:p>
     <w:p/>
     <w:p>
       <w:pPr>
         <w:pStyle w:val="Heading2"/>
       </w:pPr>
-      <w:bookmarkStart w:id="69" w:name="_Toc109422068"/>
-      <w:r>
-        <w:t>Fuzzy logic library</w:t>
-      </w:r>
-      <w:bookmarkEnd w:id="69"/>
+      <w:bookmarkStart w:id="75" w:name="_Toc109422074"/>
+      <w:r>
+        <w:t>Obstacle avoidance using an array of ultrasonic sensors test cases</w:t>
+      </w:r>
+      <w:bookmarkEnd w:id="75"/>
     </w:p>
     <w:p/>
     <w:p>
       <w:pPr>
         <w:pStyle w:val="Heading2"/>
       </w:pPr>
-      <w:bookmarkStart w:id="70" w:name="_Toc109422069"/>
-      <w:r>
-        <w:rPr>
-          <w:rStyle w:val="normaltextrun"/>
-        </w:rPr>
-        <w:t>Kinematic Model for calculating Odometry data</w:t>
-      </w:r>
-      <w:bookmarkEnd w:id="70"/>
+      <w:bookmarkStart w:id="76" w:name="_Toc109422075"/>
+      <w:r>
+        <w:t>Restaurant serving test cases</w:t>
+      </w:r>
+      <w:bookmarkEnd w:id="76"/>
     </w:p>
     <w:p/>
     <w:p>
       <w:pPr>
         <w:pStyle w:val="Heading2"/>
       </w:pPr>
-      <w:bookmarkStart w:id="71" w:name="_Toc109422070"/>
-      <w:r>
-        <w:t>Kalman filter</w:t>
-      </w:r>
-      <w:bookmarkEnd w:id="71"/>
-    </w:p>
-    <w:p/>
-    <w:p>
-      <w:pPr>
-        <w:pStyle w:val="Heading2"/>
-      </w:pPr>
-      <w:bookmarkStart w:id="72" w:name="_Toc109422071"/>
-      <w:r>
-        <w:t>Median filter</w:t>
-      </w:r>
-      <w:bookmarkEnd w:id="72"/>
-    </w:p>
-    <w:p/>
-    <w:p>
-      <w:pPr>
-        <w:pStyle w:val="Heading1"/>
-      </w:pPr>
-      <w:bookmarkStart w:id="73" w:name="_Toc109422072"/>
-      <w:r>
-        <w:t>EXPERIMENT</w:t>
-      </w:r>
-      <w:r>
-        <w:t>AL</w:t>
-      </w:r>
-      <w:r>
-        <w:t xml:space="preserve"> RESULTS</w:t>
-      </w:r>
-      <w:bookmarkEnd w:id="73"/>
-    </w:p>
-    <w:p>
-      <w:pPr>
-        <w:pStyle w:val="Heading2"/>
-      </w:pPr>
-      <w:bookmarkStart w:id="74" w:name="_Toc109422073"/>
-      <w:r>
-        <w:t>Comparison of PID controller and Fuzzy PID controller</w:t>
-      </w:r>
-      <w:bookmarkEnd w:id="74"/>
-    </w:p>
-    <w:p/>
-    <w:p>
-      <w:pPr>
-        <w:pStyle w:val="Heading2"/>
-      </w:pPr>
-      <w:bookmarkStart w:id="75" w:name="_Toc109422074"/>
-      <w:r>
-        <w:lastRenderedPageBreak/>
-        <w:t>Obstacle avoidance using an array of ultrasonic sensors test cases</w:t>
-      </w:r>
-      <w:bookmarkEnd w:id="75"/>
-    </w:p>
-    <w:p/>
-    <w:p>
-      <w:pPr>
-        <w:pStyle w:val="Heading2"/>
-      </w:pPr>
-      <w:bookmarkStart w:id="76" w:name="_Toc109422075"/>
-      <w:r>
-        <w:t>Restaurant serving test cases</w:t>
-      </w:r>
-      <w:bookmarkEnd w:id="76"/>
-    </w:p>
-    <w:p/>
-    <w:p>
-      <w:pPr>
-        <w:pStyle w:val="Heading2"/>
-      </w:pPr>
       <w:bookmarkStart w:id="77" w:name="_Toc109422076"/>
       <w:r>
-        <w:t>Serving mobile robot design result</w:t>
+        <w:t xml:space="preserve">Serving mobile robot design </w:t>
+      </w:r>
+      <w:proofErr w:type="gramStart"/>
+      <w:r>
+        <w:t>result</w:t>
       </w:r>
       <w:r>
         <w:t xml:space="preserve"> ?</w:t>
       </w:r>
       <w:bookmarkEnd w:id="77"/>
+      <w:proofErr w:type="gramEnd"/>
     </w:p>
     <w:p/>
     <w:p/>
@@ -21710,7 +19974,7 @@
       </w:r>
     </w:p>
     <w:sectPr>
-      <w:footerReference w:type="default" r:id="rId47"/>
+      <w:footerReference w:type="default" r:id="rId50"/>
       <w:pgSz w:w="11907" w:h="16840" w:code="9"/>
       <w:pgMar w:top="1134" w:right="1418" w:bottom="1134" w:left="1985" w:header="720" w:footer="386" w:gutter="0"/>
       <w:pgNumType w:start="1"/>

</xml_diff>

<commit_message>
#29 part 4.4 Firmware for ultrasonic sensors - draft 2
</commit_message>
<xml_diff>
--- a/BACHELOR THESIS PROJECT - Ly Duc Trung.docx
+++ b/BACHELOR THESIS PROJECT - Ly Duc Trung.docx
@@ -77,25 +77,7 @@
           <w:sz w:val="46"/>
           <w:szCs w:val="46"/>
         </w:rPr>
-        <w:t xml:space="preserve">Serving Mobile Robot </w:t>
-      </w:r>
-      <w:proofErr w:type="gramStart"/>
-      <w:r>
-        <w:rPr>
-          <w:b/>
-          <w:sz w:val="46"/>
-          <w:szCs w:val="46"/>
-        </w:rPr>
-        <w:t>For</w:t>
-      </w:r>
-      <w:proofErr w:type="gramEnd"/>
-      <w:r>
-        <w:rPr>
-          <w:b/>
-          <w:sz w:val="46"/>
-          <w:szCs w:val="46"/>
-        </w:rPr>
-        <w:t xml:space="preserve"> Restaurant </w:t>
+        <w:t xml:space="preserve">Serving Mobile Robot For Restaurant </w:t>
       </w:r>
     </w:p>
     <w:p>
@@ -157,33 +139,142 @@
         </w:rPr>
       </w:pPr>
       <w:commentRangeStart w:id="0"/>
+      <w:proofErr w:type="spellStart"/>
       <w:r>
         <w:rPr>
           <w:b/>
           <w:sz w:val="28"/>
         </w:rPr>
-        <w:t>Ngành Kỹ thuật điện</w:t>
-      </w:r>
-    </w:p>
-    <w:p>
-      <w:pPr>
-        <w:jc w:val="center"/>
-      </w:pPr>
+        <w:t>Ngành</w:t>
+      </w:r>
+      <w:proofErr w:type="spellEnd"/>
       <w:r>
         <w:rPr>
           <w:b/>
           <w:sz w:val="28"/>
         </w:rPr>
-        <w:t>Chuyên ngành</w:t>
-      </w:r>
+        <w:t xml:space="preserve"> </w:t>
+      </w:r>
+      <w:proofErr w:type="spellStart"/>
       <w:r>
         <w:rPr>
           <w:b/>
           <w:sz w:val="28"/>
         </w:rPr>
-        <w:t xml:space="preserve"> Hệ thống điện</w:t>
+        <w:t>Kỹ</w:t>
+      </w:r>
+      <w:proofErr w:type="spellEnd"/>
+      <w:r>
+        <w:rPr>
+          <w:b/>
+          <w:sz w:val="28"/>
+        </w:rPr>
+        <w:t xml:space="preserve"> </w:t>
+      </w:r>
+      <w:proofErr w:type="spellStart"/>
+      <w:r>
+        <w:rPr>
+          <w:b/>
+          <w:sz w:val="28"/>
+        </w:rPr>
+        <w:t>thuật</w:t>
+      </w:r>
+      <w:proofErr w:type="spellEnd"/>
+      <w:r>
+        <w:rPr>
+          <w:b/>
+          <w:sz w:val="28"/>
+        </w:rPr>
+        <w:t xml:space="preserve"> </w:t>
+      </w:r>
+      <w:proofErr w:type="spellStart"/>
+      <w:r>
+        <w:rPr>
+          <w:b/>
+          <w:sz w:val="28"/>
+        </w:rPr>
+        <w:t>điện</w:t>
+      </w:r>
+      <w:proofErr w:type="spellEnd"/>
+    </w:p>
+    <w:p>
+      <w:pPr>
+        <w:jc w:val="center"/>
+      </w:pPr>
+      <w:proofErr w:type="spellStart"/>
+      <w:r>
+        <w:rPr>
+          <w:b/>
+          <w:sz w:val="28"/>
+        </w:rPr>
+        <w:t>Chuyên</w:t>
+      </w:r>
+      <w:proofErr w:type="spellEnd"/>
+      <w:r>
+        <w:rPr>
+          <w:b/>
+          <w:sz w:val="28"/>
+        </w:rPr>
+        <w:t xml:space="preserve"> </w:t>
+      </w:r>
+      <w:proofErr w:type="spellStart"/>
+      <w:r>
+        <w:rPr>
+          <w:b/>
+          <w:sz w:val="28"/>
+        </w:rPr>
+        <w:t>ngành</w:t>
+      </w:r>
+      <w:proofErr w:type="spellEnd"/>
+      <w:r>
+        <w:rPr>
+          <w:b/>
+          <w:sz w:val="28"/>
+        </w:rPr>
+        <w:t xml:space="preserve"> </w:t>
+      </w:r>
+      <w:proofErr w:type="spellStart"/>
+      <w:r>
+        <w:rPr>
+          <w:b/>
+          <w:sz w:val="28"/>
+        </w:rPr>
+        <w:t>Hệ</w:t>
+      </w:r>
+      <w:proofErr w:type="spellEnd"/>
+      <w:r>
+        <w:rPr>
+          <w:b/>
+          <w:sz w:val="28"/>
+        </w:rPr>
+        <w:t xml:space="preserve"> </w:t>
+      </w:r>
+      <w:proofErr w:type="spellStart"/>
+      <w:r>
+        <w:rPr>
+          <w:b/>
+          <w:sz w:val="28"/>
+        </w:rPr>
+        <w:t>thống</w:t>
+      </w:r>
+      <w:proofErr w:type="spellEnd"/>
+      <w:r>
+        <w:rPr>
+          <w:b/>
+          <w:sz w:val="28"/>
+        </w:rPr>
+        <w:t xml:space="preserve"> </w:t>
+      </w:r>
+      <w:proofErr w:type="spellStart"/>
+      <w:r>
+        <w:rPr>
+          <w:b/>
+          <w:sz w:val="28"/>
+        </w:rPr>
+        <w:t>điện</w:t>
       </w:r>
       <w:commentRangeEnd w:id="0"/>
+      <w:proofErr w:type="spellEnd"/>
       <w:r>
         <w:rPr>
           <w:rStyle w:val="CommentReference"/>
@@ -314,11 +405,47 @@
                                     </w:rPr>
                                     <w:t xml:space="preserve">   </w:t>
                                   </w:r>
+                                  <w:proofErr w:type="spellStart"/>
                                   <w:r>
                                     <w:rPr>
                                       <w:sz w:val="20"/>
                                     </w:rPr>
-                                    <w:t>Chữ ký của GVHD</w:t>
+                                    <w:t>Chữ</w:t>
+                                  </w:r>
+                                  <w:proofErr w:type="spellEnd"/>
+                                  <w:r>
+                                    <w:rPr>
+                                      <w:sz w:val="20"/>
+                                    </w:rPr>
+                                    <w:t xml:space="preserve"> </w:t>
+                                  </w:r>
+                                  <w:proofErr w:type="spellStart"/>
+                                  <w:r>
+                                    <w:rPr>
+                                      <w:sz w:val="20"/>
+                                    </w:rPr>
+                                    <w:t>ký</w:t>
+                                  </w:r>
+                                  <w:proofErr w:type="spellEnd"/>
+                                  <w:r>
+                                    <w:rPr>
+                                      <w:sz w:val="20"/>
+                                    </w:rPr>
+                                    <w:t xml:space="preserve"> </w:t>
+                                  </w:r>
+                                  <w:proofErr w:type="spellStart"/>
+                                  <w:r>
+                                    <w:rPr>
+                                      <w:sz w:val="20"/>
+                                    </w:rPr>
+                                    <w:t>của</w:t>
+                                  </w:r>
+                                  <w:proofErr w:type="spellEnd"/>
+                                  <w:r>
+                                    <w:rPr>
+                                      <w:sz w:val="20"/>
+                                    </w:rPr>
+                                    <w:t xml:space="preserve"> GVHD</w:t>
                                   </w:r>
                                 </w:p>
                               </w:txbxContent>
@@ -363,11 +490,47 @@
                               </w:rPr>
                               <w:t xml:space="preserve">   </w:t>
                             </w:r>
+                            <w:proofErr w:type="spellStart"/>
                             <w:r>
                               <w:rPr>
                                 <w:sz w:val="20"/>
                               </w:rPr>
-                              <w:t>Chữ ký của GVHD</w:t>
+                              <w:t>Chữ</w:t>
+                            </w:r>
+                            <w:proofErr w:type="spellEnd"/>
+                            <w:r>
+                              <w:rPr>
+                                <w:sz w:val="20"/>
+                              </w:rPr>
+                              <w:t xml:space="preserve"> </w:t>
+                            </w:r>
+                            <w:proofErr w:type="spellStart"/>
+                            <w:r>
+                              <w:rPr>
+                                <w:sz w:val="20"/>
+                              </w:rPr>
+                              <w:t>ký</w:t>
+                            </w:r>
+                            <w:proofErr w:type="spellEnd"/>
+                            <w:r>
+                              <w:rPr>
+                                <w:sz w:val="20"/>
+                              </w:rPr>
+                              <w:t xml:space="preserve"> </w:t>
+                            </w:r>
+                            <w:proofErr w:type="spellStart"/>
+                            <w:r>
+                              <w:rPr>
+                                <w:sz w:val="20"/>
+                              </w:rPr>
+                              <w:t>của</w:t>
+                            </w:r>
+                            <w:proofErr w:type="spellEnd"/>
+                            <w:r>
+                              <w:rPr>
+                                <w:sz w:val="20"/>
+                              </w:rPr>
+                              <w:t xml:space="preserve"> GVHD</w:t>
                             </w:r>
                           </w:p>
                         </w:txbxContent>
@@ -445,7 +608,7 @@
                 </mc:Choice>
                 <mc:Fallback>
                   <w:pict>
-                    <v:line w14:anchorId="142DA4A7" id="Straight Connector 1" o:spid="_x0000_s1026" style="position:absolute;flip:y;z-index:251655680;visibility:visible;mso-wrap-style:square;mso-width-percent:0;mso-height-percent:0;mso-wrap-distance-left:9pt;mso-wrap-distance-top:0;mso-wrap-distance-right:9pt;mso-wrap-distance-bottom:0;mso-position-horizontal:absolute;mso-position-horizontal-relative:text;mso-position-vertical:absolute;mso-position-vertical-relative:text;mso-width-percent:0;mso-height-percent:0;mso-width-relative:margin;mso-height-relative:margin" from="175.05pt,13.6pt" to="291.25pt,13.6pt" o:gfxdata="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" strokecolor="black [3213]" strokeweight=".5pt">
+                    <v:line w14:anchorId="531C362A" id="Straight Connector 1" o:spid="_x0000_s1026" style="position:absolute;flip:y;z-index:251655680;visibility:visible;mso-wrap-style:square;mso-width-percent:0;mso-height-percent:0;mso-wrap-distance-left:9pt;mso-wrap-distance-top:0;mso-wrap-distance-right:9pt;mso-wrap-distance-bottom:0;mso-position-horizontal:absolute;mso-position-horizontal-relative:text;mso-position-vertical:absolute;mso-position-vertical-relative:text;mso-width-percent:0;mso-height-percent:0;mso-width-relative:margin;mso-height-relative:margin" from="175.05pt,13.6pt" to="291.25pt,13.6pt" o:gfxdata="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" strokecolor="black [3213]" strokeweight=".5pt">
                       <v:stroke joinstyle="miter"/>
                     </v:line>
                   </w:pict>
@@ -621,22 +784,343 @@
       </w:r>
     </w:p>
     <w:p>
-      <w:r>
-        <w:t>Biểu mẫu của Đề tài</w:t>
-      </w:r>
-      <w:r>
-        <w:t>/khóa luận</w:t>
-      </w:r>
-      <w:r>
-        <w:t xml:space="preserve"> tốt nghiệp theo qui định của viện, tuy nhiên cần đảm bảo giáo viên giao đề tài ký và ghi rõ họ và tên</w:t>
-      </w:r>
+      <w:proofErr w:type="spellStart"/>
+      <w:r>
+        <w:t>Biểu</w:t>
+      </w:r>
+      <w:proofErr w:type="spellEnd"/>
+      <w:r>
+        <w:t xml:space="preserve"> </w:t>
+      </w:r>
+      <w:proofErr w:type="spellStart"/>
+      <w:r>
+        <w:t>mẫu</w:t>
+      </w:r>
+      <w:proofErr w:type="spellEnd"/>
+      <w:r>
+        <w:t xml:space="preserve"> </w:t>
+      </w:r>
+      <w:proofErr w:type="spellStart"/>
+      <w:r>
+        <w:t>của</w:t>
+      </w:r>
+      <w:proofErr w:type="spellEnd"/>
+      <w:r>
+        <w:t xml:space="preserve"> </w:t>
+      </w:r>
+      <w:proofErr w:type="spellStart"/>
+      <w:r>
+        <w:t>Đề</w:t>
+      </w:r>
+      <w:proofErr w:type="spellEnd"/>
+      <w:r>
+        <w:t xml:space="preserve"> </w:t>
+      </w:r>
+      <w:proofErr w:type="spellStart"/>
+      <w:r>
+        <w:t>tài</w:t>
+      </w:r>
+      <w:proofErr w:type="spellEnd"/>
+      <w:r>
+        <w:t>/</w:t>
+      </w:r>
+      <w:proofErr w:type="spellStart"/>
+      <w:r>
+        <w:t>khóa</w:t>
+      </w:r>
+      <w:proofErr w:type="spellEnd"/>
+      <w:r>
+        <w:t xml:space="preserve"> </w:t>
+      </w:r>
+      <w:proofErr w:type="spellStart"/>
+      <w:r>
+        <w:t>luận</w:t>
+      </w:r>
+      <w:proofErr w:type="spellEnd"/>
+      <w:r>
+        <w:t xml:space="preserve"> </w:t>
+      </w:r>
+      <w:proofErr w:type="spellStart"/>
+      <w:r>
+        <w:t>tốt</w:t>
+      </w:r>
+      <w:proofErr w:type="spellEnd"/>
+      <w:r>
+        <w:t xml:space="preserve"> </w:t>
+      </w:r>
+      <w:proofErr w:type="spellStart"/>
+      <w:r>
+        <w:t>nghiệp</w:t>
+      </w:r>
+      <w:proofErr w:type="spellEnd"/>
+      <w:r>
+        <w:t xml:space="preserve"> </w:t>
+      </w:r>
+      <w:proofErr w:type="spellStart"/>
+      <w:r>
+        <w:t>theo</w:t>
+      </w:r>
+      <w:proofErr w:type="spellEnd"/>
+      <w:r>
+        <w:t xml:space="preserve"> qui </w:t>
+      </w:r>
+      <w:proofErr w:type="spellStart"/>
+      <w:r>
+        <w:t>định</w:t>
+      </w:r>
+      <w:proofErr w:type="spellEnd"/>
+      <w:r>
+        <w:t xml:space="preserve"> </w:t>
+      </w:r>
+      <w:proofErr w:type="spellStart"/>
+      <w:r>
+        <w:t>của</w:t>
+      </w:r>
+      <w:proofErr w:type="spellEnd"/>
+      <w:r>
+        <w:t xml:space="preserve"> </w:t>
+      </w:r>
+      <w:proofErr w:type="spellStart"/>
+      <w:r>
+        <w:t>viện</w:t>
+      </w:r>
+      <w:proofErr w:type="spellEnd"/>
+      <w:r>
+        <w:t xml:space="preserve">, </w:t>
+      </w:r>
+      <w:proofErr w:type="spellStart"/>
+      <w:r>
+        <w:t>tuy</w:t>
+      </w:r>
+      <w:proofErr w:type="spellEnd"/>
+      <w:r>
+        <w:t xml:space="preserve"> </w:t>
+      </w:r>
+      <w:proofErr w:type="spellStart"/>
+      <w:r>
+        <w:t>nhiên</w:t>
+      </w:r>
+      <w:proofErr w:type="spellEnd"/>
+      <w:r>
+        <w:t xml:space="preserve"> </w:t>
+      </w:r>
+      <w:proofErr w:type="spellStart"/>
+      <w:r>
+        <w:t>cần</w:t>
+      </w:r>
+      <w:proofErr w:type="spellEnd"/>
+      <w:r>
+        <w:t xml:space="preserve"> </w:t>
+      </w:r>
+      <w:proofErr w:type="spellStart"/>
+      <w:r>
+        <w:t>đảm</w:t>
+      </w:r>
+      <w:proofErr w:type="spellEnd"/>
+      <w:r>
+        <w:t xml:space="preserve"> </w:t>
+      </w:r>
+      <w:proofErr w:type="spellStart"/>
+      <w:r>
+        <w:t>bảo</w:t>
+      </w:r>
+      <w:proofErr w:type="spellEnd"/>
+      <w:r>
+        <w:t xml:space="preserve"> </w:t>
+      </w:r>
+      <w:proofErr w:type="spellStart"/>
+      <w:r>
+        <w:t>giáo</w:t>
+      </w:r>
+      <w:proofErr w:type="spellEnd"/>
+      <w:r>
+        <w:t xml:space="preserve"> </w:t>
+      </w:r>
+      <w:proofErr w:type="spellStart"/>
+      <w:r>
+        <w:t>viên</w:t>
+      </w:r>
+      <w:proofErr w:type="spellEnd"/>
+      <w:r>
+        <w:t xml:space="preserve"> </w:t>
+      </w:r>
+      <w:proofErr w:type="spellStart"/>
+      <w:r>
+        <w:t>giao</w:t>
+      </w:r>
+      <w:proofErr w:type="spellEnd"/>
+      <w:r>
+        <w:t xml:space="preserve"> </w:t>
+      </w:r>
+      <w:proofErr w:type="spellStart"/>
+      <w:r>
+        <w:t>đề</w:t>
+      </w:r>
+      <w:proofErr w:type="spellEnd"/>
+      <w:r>
+        <w:t xml:space="preserve"> </w:t>
+      </w:r>
+      <w:proofErr w:type="spellStart"/>
+      <w:r>
+        <w:t>tài</w:t>
+      </w:r>
+      <w:proofErr w:type="spellEnd"/>
+      <w:r>
+        <w:t xml:space="preserve"> </w:t>
+      </w:r>
+      <w:proofErr w:type="spellStart"/>
+      <w:r>
+        <w:t>ký</w:t>
+      </w:r>
+      <w:proofErr w:type="spellEnd"/>
+      <w:r>
+        <w:t xml:space="preserve"> </w:t>
+      </w:r>
+      <w:proofErr w:type="spellStart"/>
+      <w:r>
+        <w:t>và</w:t>
+      </w:r>
+      <w:proofErr w:type="spellEnd"/>
+      <w:r>
+        <w:t xml:space="preserve"> </w:t>
+      </w:r>
+      <w:proofErr w:type="spellStart"/>
+      <w:r>
+        <w:t>ghi</w:t>
+      </w:r>
+      <w:proofErr w:type="spellEnd"/>
+      <w:r>
+        <w:t xml:space="preserve"> </w:t>
+      </w:r>
+      <w:proofErr w:type="spellStart"/>
+      <w:r>
+        <w:t>rõ</w:t>
+      </w:r>
+      <w:proofErr w:type="spellEnd"/>
+      <w:r>
+        <w:t xml:space="preserve"> </w:t>
+      </w:r>
+      <w:proofErr w:type="spellStart"/>
+      <w:r>
+        <w:t>họ</w:t>
+      </w:r>
+      <w:proofErr w:type="spellEnd"/>
+      <w:r>
+        <w:t xml:space="preserve"> </w:t>
+      </w:r>
+      <w:proofErr w:type="spellStart"/>
+      <w:r>
+        <w:t>và</w:t>
+      </w:r>
+      <w:proofErr w:type="spellEnd"/>
+      <w:r>
+        <w:t xml:space="preserve"> </w:t>
+      </w:r>
+      <w:proofErr w:type="spellStart"/>
+      <w:r>
+        <w:t>tên</w:t>
+      </w:r>
+      <w:proofErr w:type="spellEnd"/>
       <w:r>
         <w:t>.</w:t>
       </w:r>
     </w:p>
     <w:p>
-      <w:r>
-        <w:t>Trường hợp có 2 giáo viên hướng dẫn thì sẽ cùng ký tên.</w:t>
+      <w:proofErr w:type="spellStart"/>
+      <w:r>
+        <w:t>Trường</w:t>
+      </w:r>
+      <w:proofErr w:type="spellEnd"/>
+      <w:r>
+        <w:t xml:space="preserve"> </w:t>
+      </w:r>
+      <w:proofErr w:type="spellStart"/>
+      <w:r>
+        <w:t>hợp</w:t>
+      </w:r>
+      <w:proofErr w:type="spellEnd"/>
+      <w:r>
+        <w:t xml:space="preserve"> </w:t>
+      </w:r>
+      <w:proofErr w:type="spellStart"/>
+      <w:r>
+        <w:t>có</w:t>
+      </w:r>
+      <w:proofErr w:type="spellEnd"/>
+      <w:r>
+        <w:t xml:space="preserve"> 2 </w:t>
+      </w:r>
+      <w:proofErr w:type="spellStart"/>
+      <w:r>
+        <w:t>giáo</w:t>
+      </w:r>
+      <w:proofErr w:type="spellEnd"/>
+      <w:r>
+        <w:t xml:space="preserve"> </w:t>
+      </w:r>
+      <w:proofErr w:type="spellStart"/>
+      <w:r>
+        <w:t>viên</w:t>
+      </w:r>
+      <w:proofErr w:type="spellEnd"/>
+      <w:r>
+        <w:t xml:space="preserve"> </w:t>
+      </w:r>
+      <w:proofErr w:type="spellStart"/>
+      <w:r>
+        <w:t>hướng</w:t>
+      </w:r>
+      <w:proofErr w:type="spellEnd"/>
+      <w:r>
+        <w:t xml:space="preserve"> </w:t>
+      </w:r>
+      <w:proofErr w:type="spellStart"/>
+      <w:r>
+        <w:t>dẫn</w:t>
+      </w:r>
+      <w:proofErr w:type="spellEnd"/>
+      <w:r>
+        <w:t xml:space="preserve"> </w:t>
+      </w:r>
+      <w:proofErr w:type="spellStart"/>
+      <w:r>
+        <w:t>thì</w:t>
+      </w:r>
+      <w:proofErr w:type="spellEnd"/>
+      <w:r>
+        <w:t xml:space="preserve"> </w:t>
+      </w:r>
+      <w:proofErr w:type="spellStart"/>
+      <w:r>
+        <w:t>sẽ</w:t>
+      </w:r>
+      <w:proofErr w:type="spellEnd"/>
+      <w:r>
+        <w:t xml:space="preserve"> </w:t>
+      </w:r>
+      <w:proofErr w:type="spellStart"/>
+      <w:r>
+        <w:t>cùng</w:t>
+      </w:r>
+      <w:proofErr w:type="spellEnd"/>
+      <w:r>
+        <w:t xml:space="preserve"> </w:t>
+      </w:r>
+      <w:proofErr w:type="spellStart"/>
+      <w:r>
+        <w:t>ký</w:t>
+      </w:r>
+      <w:proofErr w:type="spellEnd"/>
+      <w:r>
+        <w:t xml:space="preserve"> </w:t>
+      </w:r>
+      <w:proofErr w:type="spellStart"/>
+      <w:r>
+        <w:t>tên</w:t>
+      </w:r>
+      <w:proofErr w:type="spellEnd"/>
+      <w:r>
+        <w:t>.</w:t>
       </w:r>
       <w:r>
         <w:t xml:space="preserve"> </w:t>
@@ -705,15 +1189,42 @@
                               <w:spacing w:before="0" w:line="240" w:lineRule="auto"/>
                               <w:jc w:val="center"/>
                             </w:pPr>
+                            <w:proofErr w:type="spellStart"/>
                             <w:r>
-                              <w:t>Giáo viên hướng dẫn</w:t>
+                              <w:t>Giáo</w:t>
                             </w:r>
+                            <w:proofErr w:type="spellEnd"/>
+                            <w:r>
+                              <w:t xml:space="preserve"> </w:t>
+                            </w:r>
+                            <w:proofErr w:type="spellStart"/>
+                            <w:r>
+                              <w:t>viên</w:t>
+                            </w:r>
+                            <w:proofErr w:type="spellEnd"/>
+                            <w:r>
+                              <w:t xml:space="preserve"> </w:t>
+                            </w:r>
+                            <w:proofErr w:type="spellStart"/>
+                            <w:r>
+                              <w:t>hướng</w:t>
+                            </w:r>
+                            <w:proofErr w:type="spellEnd"/>
+                            <w:r>
+                              <w:t xml:space="preserve"> </w:t>
+                            </w:r>
+                            <w:proofErr w:type="spellStart"/>
+                            <w:r>
+                              <w:t>dẫn</w:t>
+                            </w:r>
+                            <w:proofErr w:type="spellEnd"/>
                           </w:p>
                           <w:p>
                             <w:pPr>
                               <w:spacing w:before="0" w:line="240" w:lineRule="auto"/>
                               <w:jc w:val="center"/>
                             </w:pPr>
+                            <w:proofErr w:type="spellStart"/>
                             <w:r>
                               <w:rPr>
                                 <w:sz w:val="20"/>
@@ -726,12 +1237,77 @@
                               </w:rPr>
                               <w:t>ý</w:t>
                             </w:r>
+                            <w:proofErr w:type="spellEnd"/>
                             <w:r>
                               <w:rPr>
                                 <w:sz w:val="20"/>
                               </w:rPr>
-                              <w:t xml:space="preserve"> và ghi rõ họ tên</w:t>
+                              <w:t xml:space="preserve"> </w:t>
                             </w:r>
+                            <w:proofErr w:type="spellStart"/>
+                            <w:r>
+                              <w:rPr>
+                                <w:sz w:val="20"/>
+                              </w:rPr>
+                              <w:t>và</w:t>
+                            </w:r>
+                            <w:proofErr w:type="spellEnd"/>
+                            <w:r>
+                              <w:rPr>
+                                <w:sz w:val="20"/>
+                              </w:rPr>
+                              <w:t xml:space="preserve"> </w:t>
+                            </w:r>
+                            <w:proofErr w:type="spellStart"/>
+                            <w:r>
+                              <w:rPr>
+                                <w:sz w:val="20"/>
+                              </w:rPr>
+                              <w:t>ghi</w:t>
+                            </w:r>
+                            <w:proofErr w:type="spellEnd"/>
+                            <w:r>
+                              <w:rPr>
+                                <w:sz w:val="20"/>
+                              </w:rPr>
+                              <w:t xml:space="preserve"> </w:t>
+                            </w:r>
+                            <w:proofErr w:type="spellStart"/>
+                            <w:r>
+                              <w:rPr>
+                                <w:sz w:val="20"/>
+                              </w:rPr>
+                              <w:t>rõ</w:t>
+                            </w:r>
+                            <w:proofErr w:type="spellEnd"/>
+                            <w:r>
+                              <w:rPr>
+                                <w:sz w:val="20"/>
+                              </w:rPr>
+                              <w:t xml:space="preserve"> </w:t>
+                            </w:r>
+                            <w:proofErr w:type="spellStart"/>
+                            <w:r>
+                              <w:rPr>
+                                <w:sz w:val="20"/>
+                              </w:rPr>
+                              <w:t>họ</w:t>
+                            </w:r>
+                            <w:proofErr w:type="spellEnd"/>
+                            <w:r>
+                              <w:rPr>
+                                <w:sz w:val="20"/>
+                              </w:rPr>
+                              <w:t xml:space="preserve"> </w:t>
+                            </w:r>
+                            <w:proofErr w:type="spellStart"/>
+                            <w:r>
+                              <w:rPr>
+                                <w:sz w:val="20"/>
+                              </w:rPr>
+                              <w:t>tên</w:t>
+                            </w:r>
+                            <w:proofErr w:type="spellEnd"/>
                           </w:p>
                           <w:p/>
                         </w:txbxContent>
@@ -764,15 +1340,42 @@
                         <w:spacing w:before="0" w:line="240" w:lineRule="auto"/>
                         <w:jc w:val="center"/>
                       </w:pPr>
+                      <w:proofErr w:type="spellStart"/>
                       <w:r>
-                        <w:t>Giáo viên hướng dẫn</w:t>
+                        <w:t>Giáo</w:t>
                       </w:r>
+                      <w:proofErr w:type="spellEnd"/>
+                      <w:r>
+                        <w:t xml:space="preserve"> </w:t>
+                      </w:r>
+                      <w:proofErr w:type="spellStart"/>
+                      <w:r>
+                        <w:t>viên</w:t>
+                      </w:r>
+                      <w:proofErr w:type="spellEnd"/>
+                      <w:r>
+                        <w:t xml:space="preserve"> </w:t>
+                      </w:r>
+                      <w:proofErr w:type="spellStart"/>
+                      <w:r>
+                        <w:t>hướng</w:t>
+                      </w:r>
+                      <w:proofErr w:type="spellEnd"/>
+                      <w:r>
+                        <w:t xml:space="preserve"> </w:t>
+                      </w:r>
+                      <w:proofErr w:type="spellStart"/>
+                      <w:r>
+                        <w:t>dẫn</w:t>
+                      </w:r>
+                      <w:proofErr w:type="spellEnd"/>
                     </w:p>
                     <w:p>
                       <w:pPr>
                         <w:spacing w:before="0" w:line="240" w:lineRule="auto"/>
                         <w:jc w:val="center"/>
                       </w:pPr>
+                      <w:proofErr w:type="spellStart"/>
                       <w:r>
                         <w:rPr>
                           <w:sz w:val="20"/>
@@ -785,12 +1388,77 @@
                         </w:rPr>
                         <w:t>ý</w:t>
                       </w:r>
+                      <w:proofErr w:type="spellEnd"/>
                       <w:r>
                         <w:rPr>
                           <w:sz w:val="20"/>
                         </w:rPr>
-                        <w:t xml:space="preserve"> và ghi rõ họ tên</w:t>
+                        <w:t xml:space="preserve"> </w:t>
                       </w:r>
+                      <w:proofErr w:type="spellStart"/>
+                      <w:r>
+                        <w:rPr>
+                          <w:sz w:val="20"/>
+                        </w:rPr>
+                        <w:t>và</w:t>
+                      </w:r>
+                      <w:proofErr w:type="spellEnd"/>
+                      <w:r>
+                        <w:rPr>
+                          <w:sz w:val="20"/>
+                        </w:rPr>
+                        <w:t xml:space="preserve"> </w:t>
+                      </w:r>
+                      <w:proofErr w:type="spellStart"/>
+                      <w:r>
+                        <w:rPr>
+                          <w:sz w:val="20"/>
+                        </w:rPr>
+                        <w:t>ghi</w:t>
+                      </w:r>
+                      <w:proofErr w:type="spellEnd"/>
+                      <w:r>
+                        <w:rPr>
+                          <w:sz w:val="20"/>
+                        </w:rPr>
+                        <w:t xml:space="preserve"> </w:t>
+                      </w:r>
+                      <w:proofErr w:type="spellStart"/>
+                      <w:r>
+                        <w:rPr>
+                          <w:sz w:val="20"/>
+                        </w:rPr>
+                        <w:t>rõ</w:t>
+                      </w:r>
+                      <w:proofErr w:type="spellEnd"/>
+                      <w:r>
+                        <w:rPr>
+                          <w:sz w:val="20"/>
+                        </w:rPr>
+                        <w:t xml:space="preserve"> </w:t>
+                      </w:r>
+                      <w:proofErr w:type="spellStart"/>
+                      <w:r>
+                        <w:rPr>
+                          <w:sz w:val="20"/>
+                        </w:rPr>
+                        <w:t>họ</w:t>
+                      </w:r>
+                      <w:proofErr w:type="spellEnd"/>
+                      <w:r>
+                        <w:rPr>
+                          <w:sz w:val="20"/>
+                        </w:rPr>
+                        <w:t xml:space="preserve"> </w:t>
+                      </w:r>
+                      <w:proofErr w:type="spellStart"/>
+                      <w:r>
+                        <w:rPr>
+                          <w:sz w:val="20"/>
+                        </w:rPr>
+                        <w:t>tên</w:t>
+                      </w:r>
+                      <w:proofErr w:type="spellEnd"/>
                     </w:p>
                     <w:p/>
                   </w:txbxContent>
@@ -812,26 +1480,220 @@
           <w:b/>
         </w:rPr>
       </w:pPr>
+      <w:proofErr w:type="spellStart"/>
       <w:r>
         <w:rPr>
           <w:b/>
         </w:rPr>
         <w:lastRenderedPageBreak/>
-        <w:t>Lời cảm ơn</w:t>
-      </w:r>
-    </w:p>
-    <w:p>
-      <w:r>
-        <w:t>Đây là mục tùy chọn, nên viết phần cảm ơn ngắn gọn</w:t>
-      </w:r>
-      <w:r>
-        <w:t>, tránh dùng các từ sáo rỗng</w:t>
-      </w:r>
+        <w:t>Lời</w:t>
+      </w:r>
+      <w:proofErr w:type="spellEnd"/>
+      <w:r>
+        <w:rPr>
+          <w:b/>
+        </w:rPr>
+        <w:t xml:space="preserve"> </w:t>
+      </w:r>
+      <w:proofErr w:type="spellStart"/>
+      <w:r>
+        <w:rPr>
+          <w:b/>
+        </w:rPr>
+        <w:t>cảm</w:t>
+      </w:r>
+      <w:proofErr w:type="spellEnd"/>
+      <w:r>
+        <w:rPr>
+          <w:b/>
+        </w:rPr>
+        <w:t xml:space="preserve"> </w:t>
+      </w:r>
+      <w:proofErr w:type="spellStart"/>
+      <w:r>
+        <w:rPr>
+          <w:b/>
+        </w:rPr>
+        <w:t>ơn</w:t>
+      </w:r>
+      <w:proofErr w:type="spellEnd"/>
+    </w:p>
+    <w:p>
+      <w:proofErr w:type="spellStart"/>
+      <w:r>
+        <w:t>Đây</w:t>
+      </w:r>
+      <w:proofErr w:type="spellEnd"/>
+      <w:r>
+        <w:t xml:space="preserve"> </w:t>
+      </w:r>
+      <w:proofErr w:type="spellStart"/>
+      <w:r>
+        <w:t>là</w:t>
+      </w:r>
+      <w:proofErr w:type="spellEnd"/>
+      <w:r>
+        <w:t xml:space="preserve"> </w:t>
+      </w:r>
+      <w:proofErr w:type="spellStart"/>
+      <w:r>
+        <w:t>mục</w:t>
+      </w:r>
+      <w:proofErr w:type="spellEnd"/>
+      <w:r>
+        <w:t xml:space="preserve"> </w:t>
+      </w:r>
+      <w:proofErr w:type="spellStart"/>
+      <w:r>
+        <w:t>tùy</w:t>
+      </w:r>
+      <w:proofErr w:type="spellEnd"/>
+      <w:r>
+        <w:t xml:space="preserve"> </w:t>
+      </w:r>
+      <w:proofErr w:type="spellStart"/>
+      <w:r>
+        <w:t>chọn</w:t>
+      </w:r>
+      <w:proofErr w:type="spellEnd"/>
       <w:r>
         <w:t xml:space="preserve">, </w:t>
       </w:r>
-      <w:r>
-        <w:t>giới hạn trong khoảng 1</w:t>
+      <w:proofErr w:type="spellStart"/>
+      <w:r>
+        <w:t>nên</w:t>
+      </w:r>
+      <w:proofErr w:type="spellEnd"/>
+      <w:r>
+        <w:t xml:space="preserve"> </w:t>
+      </w:r>
+      <w:proofErr w:type="spellStart"/>
+      <w:r>
+        <w:t>viết</w:t>
+      </w:r>
+      <w:proofErr w:type="spellEnd"/>
+      <w:r>
+        <w:t xml:space="preserve"> </w:t>
+      </w:r>
+      <w:proofErr w:type="spellStart"/>
+      <w:r>
+        <w:t>phần</w:t>
+      </w:r>
+      <w:proofErr w:type="spellEnd"/>
+      <w:r>
+        <w:t xml:space="preserve"> </w:t>
+      </w:r>
+      <w:proofErr w:type="spellStart"/>
+      <w:r>
+        <w:t>cảm</w:t>
+      </w:r>
+      <w:proofErr w:type="spellEnd"/>
+      <w:r>
+        <w:t xml:space="preserve"> </w:t>
+      </w:r>
+      <w:proofErr w:type="spellStart"/>
+      <w:r>
+        <w:t>ơn</w:t>
+      </w:r>
+      <w:proofErr w:type="spellEnd"/>
+      <w:r>
+        <w:t xml:space="preserve"> </w:t>
+      </w:r>
+      <w:proofErr w:type="spellStart"/>
+      <w:r>
+        <w:t>ngắn</w:t>
+      </w:r>
+      <w:proofErr w:type="spellEnd"/>
+      <w:r>
+        <w:t xml:space="preserve"> </w:t>
+      </w:r>
+      <w:proofErr w:type="spellStart"/>
+      <w:r>
+        <w:t>gọn</w:t>
+      </w:r>
+      <w:proofErr w:type="spellEnd"/>
+      <w:r>
+        <w:t xml:space="preserve">, </w:t>
+      </w:r>
+      <w:proofErr w:type="spellStart"/>
+      <w:r>
+        <w:t>tránh</w:t>
+      </w:r>
+      <w:proofErr w:type="spellEnd"/>
+      <w:r>
+        <w:t xml:space="preserve"> </w:t>
+      </w:r>
+      <w:proofErr w:type="spellStart"/>
+      <w:r>
+        <w:t>dùng</w:t>
+      </w:r>
+      <w:proofErr w:type="spellEnd"/>
+      <w:r>
+        <w:t xml:space="preserve"> </w:t>
+      </w:r>
+      <w:proofErr w:type="spellStart"/>
+      <w:r>
+        <w:t>các</w:t>
+      </w:r>
+      <w:proofErr w:type="spellEnd"/>
+      <w:r>
+        <w:t xml:space="preserve"> </w:t>
+      </w:r>
+      <w:proofErr w:type="spellStart"/>
+      <w:r>
+        <w:t>từ</w:t>
+      </w:r>
+      <w:proofErr w:type="spellEnd"/>
+      <w:r>
+        <w:t xml:space="preserve"> </w:t>
+      </w:r>
+      <w:proofErr w:type="spellStart"/>
+      <w:r>
+        <w:t>sáo</w:t>
+      </w:r>
+      <w:proofErr w:type="spellEnd"/>
+      <w:r>
+        <w:t xml:space="preserve"> </w:t>
+      </w:r>
+      <w:proofErr w:type="spellStart"/>
+      <w:r>
+        <w:t>rỗng</w:t>
+      </w:r>
+      <w:proofErr w:type="spellEnd"/>
+      <w:r>
+        <w:t xml:space="preserve">, </w:t>
+      </w:r>
+      <w:proofErr w:type="spellStart"/>
+      <w:r>
+        <w:t>giới</w:t>
+      </w:r>
+      <w:proofErr w:type="spellEnd"/>
+      <w:r>
+        <w:t xml:space="preserve"> </w:t>
+      </w:r>
+      <w:proofErr w:type="spellStart"/>
+      <w:r>
+        <w:t>hạn</w:t>
+      </w:r>
+      <w:proofErr w:type="spellEnd"/>
+      <w:r>
+        <w:t xml:space="preserve"> </w:t>
+      </w:r>
+      <w:proofErr w:type="spellStart"/>
+      <w:r>
+        <w:t>trong</w:t>
+      </w:r>
+      <w:proofErr w:type="spellEnd"/>
+      <w:r>
+        <w:t xml:space="preserve"> </w:t>
+      </w:r>
+      <w:proofErr w:type="spellStart"/>
+      <w:r>
+        <w:t>khoảng</w:t>
+      </w:r>
+      <w:proofErr w:type="spellEnd"/>
+      <w:r>
+        <w:t xml:space="preserve"> 1</w:t>
       </w:r>
       <w:r>
         <w:t>0</w:t>
@@ -845,9 +1707,11 @@
       <w:r>
         <w:t xml:space="preserve"> </w:t>
       </w:r>
+      <w:proofErr w:type="spellStart"/>
       <w:r>
         <w:t>từ</w:t>
       </w:r>
+      <w:proofErr w:type="spellEnd"/>
       <w:r>
         <w:t>.</w:t>
       </w:r>
@@ -866,56 +1730,386 @@
           <w:b/>
         </w:rPr>
       </w:pPr>
+      <w:proofErr w:type="spellStart"/>
       <w:r>
         <w:rPr>
           <w:b/>
         </w:rPr>
-        <w:t>Tóm tắt nội dung đồ án</w:t>
-      </w:r>
-    </w:p>
-    <w:p>
-      <w:r>
-        <w:t xml:space="preserve">Tóm tắt nội dung của đồ án tốt nghiệp trong khoảng tối đa </w:t>
+        <w:t>Tóm</w:t>
+      </w:r>
+      <w:proofErr w:type="spellEnd"/>
+      <w:r>
+        <w:rPr>
+          <w:b/>
+        </w:rPr>
+        <w:t xml:space="preserve"> </w:t>
+      </w:r>
+      <w:proofErr w:type="spellStart"/>
+      <w:r>
+        <w:rPr>
+          <w:b/>
+        </w:rPr>
+        <w:t>tắt</w:t>
+      </w:r>
+      <w:proofErr w:type="spellEnd"/>
+      <w:r>
+        <w:rPr>
+          <w:b/>
+        </w:rPr>
+        <w:t xml:space="preserve"> </w:t>
+      </w:r>
+      <w:proofErr w:type="spellStart"/>
+      <w:r>
+        <w:rPr>
+          <w:b/>
+        </w:rPr>
+        <w:t>nội</w:t>
+      </w:r>
+      <w:proofErr w:type="spellEnd"/>
+      <w:r>
+        <w:rPr>
+          <w:b/>
+        </w:rPr>
+        <w:t xml:space="preserve"> dung </w:t>
+      </w:r>
+      <w:proofErr w:type="spellStart"/>
+      <w:r>
+        <w:rPr>
+          <w:b/>
+        </w:rPr>
+        <w:t>đồ</w:t>
+      </w:r>
+      <w:proofErr w:type="spellEnd"/>
+      <w:r>
+        <w:rPr>
+          <w:b/>
+        </w:rPr>
+        <w:t xml:space="preserve"> </w:t>
+      </w:r>
+      <w:proofErr w:type="spellStart"/>
+      <w:r>
+        <w:rPr>
+          <w:b/>
+        </w:rPr>
+        <w:t>án</w:t>
+      </w:r>
+      <w:proofErr w:type="spellEnd"/>
+    </w:p>
+    <w:p>
+      <w:proofErr w:type="spellStart"/>
+      <w:r>
+        <w:t>Tóm</w:t>
+      </w:r>
+      <w:proofErr w:type="spellEnd"/>
+      <w:r>
+        <w:t xml:space="preserve"> </w:t>
+      </w:r>
+      <w:proofErr w:type="spellStart"/>
+      <w:r>
+        <w:t>tắt</w:t>
+      </w:r>
+      <w:proofErr w:type="spellEnd"/>
+      <w:r>
+        <w:t xml:space="preserve"> </w:t>
+      </w:r>
+      <w:proofErr w:type="spellStart"/>
+      <w:r>
+        <w:t>nội</w:t>
+      </w:r>
+      <w:proofErr w:type="spellEnd"/>
+      <w:r>
+        <w:t xml:space="preserve"> dung </w:t>
+      </w:r>
+      <w:proofErr w:type="spellStart"/>
+      <w:r>
+        <w:t>của</w:t>
+      </w:r>
+      <w:proofErr w:type="spellEnd"/>
+      <w:r>
+        <w:t xml:space="preserve"> </w:t>
+      </w:r>
+      <w:proofErr w:type="spellStart"/>
+      <w:r>
+        <w:t>đồ</w:t>
+      </w:r>
+      <w:proofErr w:type="spellEnd"/>
+      <w:r>
+        <w:t xml:space="preserve"> </w:t>
+      </w:r>
+      <w:proofErr w:type="spellStart"/>
+      <w:r>
+        <w:t>án</w:t>
+      </w:r>
+      <w:proofErr w:type="spellEnd"/>
+      <w:r>
+        <w:t xml:space="preserve"> </w:t>
+      </w:r>
+      <w:proofErr w:type="spellStart"/>
+      <w:r>
+        <w:t>tốt</w:t>
+      </w:r>
+      <w:proofErr w:type="spellEnd"/>
+      <w:r>
+        <w:t xml:space="preserve"> </w:t>
+      </w:r>
+      <w:proofErr w:type="spellStart"/>
+      <w:r>
+        <w:t>nghiệp</w:t>
+      </w:r>
+      <w:proofErr w:type="spellEnd"/>
+      <w:r>
+        <w:t xml:space="preserve"> </w:t>
+      </w:r>
+      <w:proofErr w:type="spellStart"/>
+      <w:r>
+        <w:t>trong</w:t>
+      </w:r>
+      <w:proofErr w:type="spellEnd"/>
+      <w:r>
+        <w:t xml:space="preserve"> </w:t>
+      </w:r>
+      <w:proofErr w:type="spellStart"/>
+      <w:r>
+        <w:t>khoảng</w:t>
+      </w:r>
+      <w:proofErr w:type="spellEnd"/>
+      <w:r>
+        <w:t xml:space="preserve"> </w:t>
+      </w:r>
+      <w:proofErr w:type="spellStart"/>
+      <w:r>
+        <w:t>tối</w:t>
+      </w:r>
+      <w:proofErr w:type="spellEnd"/>
+      <w:r>
+        <w:t xml:space="preserve"> </w:t>
+      </w:r>
+      <w:proofErr w:type="spellStart"/>
+      <w:r>
+        <w:t>đa</w:t>
+      </w:r>
+      <w:proofErr w:type="spellEnd"/>
+      <w:r>
+        <w:t xml:space="preserve"> </w:t>
       </w:r>
       <w:r>
         <w:t>30</w:t>
       </w:r>
       <w:r>
-        <w:t>0 chữ.</w:t>
+        <w:t xml:space="preserve">0 </w:t>
+      </w:r>
+      <w:proofErr w:type="spellStart"/>
+      <w:r>
+        <w:t>chữ</w:t>
+      </w:r>
+      <w:proofErr w:type="spellEnd"/>
+      <w:r>
+        <w:t>.</w:t>
       </w:r>
       <w:r>
         <w:t xml:space="preserve"> </w:t>
       </w:r>
-      <w:r>
-        <w:t xml:space="preserve">Phần tóm tắt cần </w:t>
-      </w:r>
-      <w:r>
-        <w:t>nêu được các ý</w:t>
+      <w:proofErr w:type="spellStart"/>
+      <w:r>
+        <w:t>Phần</w:t>
+      </w:r>
+      <w:proofErr w:type="spellEnd"/>
+      <w:r>
+        <w:t xml:space="preserve"> </w:t>
+      </w:r>
+      <w:proofErr w:type="spellStart"/>
+      <w:r>
+        <w:t>tóm</w:t>
+      </w:r>
+      <w:proofErr w:type="spellEnd"/>
+      <w:r>
+        <w:t xml:space="preserve"> </w:t>
+      </w:r>
+      <w:proofErr w:type="spellStart"/>
+      <w:r>
+        <w:t>tắt</w:t>
+      </w:r>
+      <w:proofErr w:type="spellEnd"/>
+      <w:r>
+        <w:t xml:space="preserve"> </w:t>
+      </w:r>
+      <w:proofErr w:type="spellStart"/>
+      <w:r>
+        <w:t>cần</w:t>
+      </w:r>
+      <w:proofErr w:type="spellEnd"/>
+      <w:r>
+        <w:t xml:space="preserve"> </w:t>
+      </w:r>
+      <w:proofErr w:type="spellStart"/>
+      <w:r>
+        <w:t>nêu</w:t>
+      </w:r>
+      <w:proofErr w:type="spellEnd"/>
+      <w:r>
+        <w:t xml:space="preserve"> </w:t>
+      </w:r>
+      <w:proofErr w:type="spellStart"/>
+      <w:r>
+        <w:t>được</w:t>
+      </w:r>
+      <w:proofErr w:type="spellEnd"/>
+      <w:r>
+        <w:t xml:space="preserve"> </w:t>
+      </w:r>
+      <w:proofErr w:type="spellStart"/>
+      <w:r>
+        <w:t>các</w:t>
+      </w:r>
+      <w:proofErr w:type="spellEnd"/>
+      <w:r>
+        <w:t xml:space="preserve"> ý</w:t>
       </w:r>
       <w:r>
         <w:t>:</w:t>
       </w:r>
       <w:r>
-        <w:t xml:space="preserve"> vấn đề cần thực hiện</w:t>
-      </w:r>
+        <w:t xml:space="preserve"> </w:t>
+      </w:r>
+      <w:proofErr w:type="spellStart"/>
+      <w:r>
+        <w:t>vấn</w:t>
+      </w:r>
+      <w:proofErr w:type="spellEnd"/>
+      <w:r>
+        <w:t xml:space="preserve"> </w:t>
+      </w:r>
+      <w:proofErr w:type="spellStart"/>
+      <w:r>
+        <w:t>đề</w:t>
+      </w:r>
+      <w:proofErr w:type="spellEnd"/>
+      <w:r>
+        <w:t xml:space="preserve"> </w:t>
+      </w:r>
+      <w:proofErr w:type="spellStart"/>
+      <w:r>
+        <w:t>cần</w:t>
+      </w:r>
+      <w:proofErr w:type="spellEnd"/>
+      <w:r>
+        <w:t xml:space="preserve"> </w:t>
+      </w:r>
+      <w:proofErr w:type="spellStart"/>
+      <w:r>
+        <w:t>thực</w:t>
+      </w:r>
+      <w:proofErr w:type="spellEnd"/>
+      <w:r>
+        <w:t xml:space="preserve"> </w:t>
+      </w:r>
+      <w:proofErr w:type="spellStart"/>
+      <w:r>
+        <w:t>hiện</w:t>
+      </w:r>
+      <w:proofErr w:type="spellEnd"/>
       <w:r>
         <w:t>;</w:t>
       </w:r>
       <w:r>
-        <w:t xml:space="preserve"> phương pháp thực hiện</w:t>
-      </w:r>
+        <w:t xml:space="preserve"> </w:t>
+      </w:r>
+      <w:proofErr w:type="spellStart"/>
+      <w:r>
+        <w:t>phương</w:t>
+      </w:r>
+      <w:proofErr w:type="spellEnd"/>
+      <w:r>
+        <w:t xml:space="preserve"> </w:t>
+      </w:r>
+      <w:proofErr w:type="spellStart"/>
+      <w:r>
+        <w:t>pháp</w:t>
+      </w:r>
+      <w:proofErr w:type="spellEnd"/>
+      <w:r>
+        <w:t xml:space="preserve"> </w:t>
+      </w:r>
+      <w:proofErr w:type="spellStart"/>
+      <w:r>
+        <w:t>thực</w:t>
+      </w:r>
+      <w:proofErr w:type="spellEnd"/>
+      <w:r>
+        <w:t xml:space="preserve"> </w:t>
+      </w:r>
+      <w:proofErr w:type="spellStart"/>
+      <w:r>
+        <w:t>hiện</w:t>
+      </w:r>
+      <w:proofErr w:type="spellEnd"/>
       <w:r>
         <w:t>;</w:t>
       </w:r>
       <w:r>
-        <w:t xml:space="preserve"> công cụ </w:t>
-      </w:r>
-      <w:r>
-        <w:t>sử dụng (</w:t>
-      </w:r>
-      <w:r>
-        <w:t>phần mềm, phần cứng</w:t>
-      </w:r>
+        <w:t xml:space="preserve"> </w:t>
+      </w:r>
+      <w:proofErr w:type="spellStart"/>
+      <w:r>
+        <w:t>công</w:t>
+      </w:r>
+      <w:proofErr w:type="spellEnd"/>
+      <w:r>
+        <w:t xml:space="preserve"> </w:t>
+      </w:r>
+      <w:proofErr w:type="spellStart"/>
+      <w:r>
+        <w:t>cụ</w:t>
+      </w:r>
+      <w:proofErr w:type="spellEnd"/>
+      <w:r>
+        <w:t xml:space="preserve"> </w:t>
+      </w:r>
+      <w:proofErr w:type="spellStart"/>
+      <w:r>
+        <w:t>sử</w:t>
+      </w:r>
+      <w:proofErr w:type="spellEnd"/>
+      <w:r>
+        <w:t xml:space="preserve"> </w:t>
+      </w:r>
+      <w:proofErr w:type="spellStart"/>
+      <w:r>
+        <w:t>dụng</w:t>
+      </w:r>
+      <w:proofErr w:type="spellEnd"/>
+      <w:r>
+        <w:t xml:space="preserve"> (</w:t>
+      </w:r>
+      <w:proofErr w:type="spellStart"/>
+      <w:r>
+        <w:t>phần</w:t>
+      </w:r>
+      <w:proofErr w:type="spellEnd"/>
+      <w:r>
+        <w:t xml:space="preserve"> </w:t>
+      </w:r>
+      <w:proofErr w:type="spellStart"/>
+      <w:r>
+        <w:t>mềm</w:t>
+      </w:r>
+      <w:proofErr w:type="spellEnd"/>
+      <w:r>
+        <w:t xml:space="preserve">, </w:t>
+      </w:r>
+      <w:proofErr w:type="spellStart"/>
+      <w:r>
+        <w:t>phần</w:t>
+      </w:r>
+      <w:proofErr w:type="spellEnd"/>
+      <w:r>
+        <w:t xml:space="preserve"> </w:t>
+      </w:r>
+      <w:proofErr w:type="spellStart"/>
+      <w:r>
+        <w:t>cứng</w:t>
+      </w:r>
+      <w:proofErr w:type="spellEnd"/>
       <w:r>
         <w:t>…</w:t>
       </w:r>
@@ -923,41 +2117,377 @@
         <w:t>)</w:t>
       </w:r>
       <w:r>
-        <w:t>; k</w:t>
-      </w:r>
-      <w:r>
-        <w:t xml:space="preserve">ết quả của </w:t>
-      </w:r>
-      <w:r>
-        <w:t xml:space="preserve">đồ án </w:t>
-      </w:r>
-      <w:r>
-        <w:t>có phù hợp với các vấn đề đã đặt ra hay không</w:t>
-      </w:r>
+        <w:t xml:space="preserve">; </w:t>
+      </w:r>
+      <w:proofErr w:type="spellStart"/>
+      <w:r>
+        <w:t>k</w:t>
+      </w:r>
+      <w:r>
+        <w:t>ết</w:t>
+      </w:r>
+      <w:proofErr w:type="spellEnd"/>
+      <w:r>
+        <w:t xml:space="preserve"> </w:t>
+      </w:r>
+      <w:proofErr w:type="spellStart"/>
+      <w:r>
+        <w:t>quả</w:t>
+      </w:r>
+      <w:proofErr w:type="spellEnd"/>
+      <w:r>
+        <w:t xml:space="preserve"> </w:t>
+      </w:r>
+      <w:proofErr w:type="spellStart"/>
+      <w:r>
+        <w:t>của</w:t>
+      </w:r>
+      <w:proofErr w:type="spellEnd"/>
+      <w:r>
+        <w:t xml:space="preserve"> </w:t>
+      </w:r>
+      <w:proofErr w:type="spellStart"/>
+      <w:r>
+        <w:t>đồ</w:t>
+      </w:r>
+      <w:proofErr w:type="spellEnd"/>
+      <w:r>
+        <w:t xml:space="preserve"> </w:t>
+      </w:r>
+      <w:proofErr w:type="spellStart"/>
+      <w:r>
+        <w:t>án</w:t>
+      </w:r>
+      <w:proofErr w:type="spellEnd"/>
+      <w:r>
+        <w:t xml:space="preserve"> </w:t>
+      </w:r>
+      <w:proofErr w:type="spellStart"/>
+      <w:r>
+        <w:t>có</w:t>
+      </w:r>
+      <w:proofErr w:type="spellEnd"/>
+      <w:r>
+        <w:t xml:space="preserve"> </w:t>
+      </w:r>
+      <w:proofErr w:type="spellStart"/>
+      <w:r>
+        <w:t>phù</w:t>
+      </w:r>
+      <w:proofErr w:type="spellEnd"/>
+      <w:r>
+        <w:t xml:space="preserve"> </w:t>
+      </w:r>
+      <w:proofErr w:type="spellStart"/>
+      <w:r>
+        <w:t>hợp</w:t>
+      </w:r>
+      <w:proofErr w:type="spellEnd"/>
+      <w:r>
+        <w:t xml:space="preserve"> </w:t>
+      </w:r>
+      <w:proofErr w:type="spellStart"/>
+      <w:r>
+        <w:t>với</w:t>
+      </w:r>
+      <w:proofErr w:type="spellEnd"/>
+      <w:r>
+        <w:t xml:space="preserve"> </w:t>
+      </w:r>
+      <w:proofErr w:type="spellStart"/>
+      <w:r>
+        <w:t>các</w:t>
+      </w:r>
+      <w:proofErr w:type="spellEnd"/>
+      <w:r>
+        <w:t xml:space="preserve"> </w:t>
+      </w:r>
+      <w:proofErr w:type="spellStart"/>
+      <w:r>
+        <w:t>vấn</w:t>
+      </w:r>
+      <w:proofErr w:type="spellEnd"/>
+      <w:r>
+        <w:t xml:space="preserve"> </w:t>
+      </w:r>
+      <w:proofErr w:type="spellStart"/>
+      <w:r>
+        <w:t>đề</w:t>
+      </w:r>
+      <w:proofErr w:type="spellEnd"/>
+      <w:r>
+        <w:t xml:space="preserve"> </w:t>
+      </w:r>
+      <w:proofErr w:type="spellStart"/>
+      <w:r>
+        <w:t>đã</w:t>
+      </w:r>
+      <w:proofErr w:type="spellEnd"/>
+      <w:r>
+        <w:t xml:space="preserve"> </w:t>
+      </w:r>
+      <w:proofErr w:type="spellStart"/>
+      <w:r>
+        <w:t>đặt</w:t>
+      </w:r>
+      <w:proofErr w:type="spellEnd"/>
+      <w:r>
+        <w:t xml:space="preserve"> </w:t>
+      </w:r>
+      <w:proofErr w:type="spellStart"/>
+      <w:r>
+        <w:t>ra</w:t>
+      </w:r>
+      <w:proofErr w:type="spellEnd"/>
+      <w:r>
+        <w:t xml:space="preserve"> hay </w:t>
+      </w:r>
+      <w:proofErr w:type="spellStart"/>
+      <w:r>
+        <w:t>không</w:t>
+      </w:r>
+      <w:proofErr w:type="spellEnd"/>
       <w:r>
         <w:t>;</w:t>
       </w:r>
       <w:r>
         <w:t xml:space="preserve"> </w:t>
       </w:r>
-      <w:r>
-        <w:t>tính thực tế của đ</w:t>
-      </w:r>
-      <w:r>
-        <w:t>ồ án</w:t>
-      </w:r>
+      <w:proofErr w:type="spellStart"/>
+      <w:r>
+        <w:t>tính</w:t>
+      </w:r>
+      <w:proofErr w:type="spellEnd"/>
+      <w:r>
+        <w:t xml:space="preserve"> </w:t>
+      </w:r>
+      <w:proofErr w:type="spellStart"/>
+      <w:r>
+        <w:t>thực</w:t>
+      </w:r>
+      <w:proofErr w:type="spellEnd"/>
+      <w:r>
+        <w:t xml:space="preserve"> </w:t>
+      </w:r>
+      <w:proofErr w:type="spellStart"/>
+      <w:r>
+        <w:t>tế</w:t>
+      </w:r>
+      <w:proofErr w:type="spellEnd"/>
+      <w:r>
+        <w:t xml:space="preserve"> </w:t>
+      </w:r>
+      <w:proofErr w:type="spellStart"/>
+      <w:r>
+        <w:t>của</w:t>
+      </w:r>
+      <w:proofErr w:type="spellEnd"/>
+      <w:r>
+        <w:t xml:space="preserve"> </w:t>
+      </w:r>
+      <w:proofErr w:type="spellStart"/>
+      <w:r>
+        <w:t>đ</w:t>
+      </w:r>
+      <w:r>
+        <w:t>ồ</w:t>
+      </w:r>
+      <w:proofErr w:type="spellEnd"/>
+      <w:r>
+        <w:t xml:space="preserve"> </w:t>
+      </w:r>
+      <w:proofErr w:type="spellStart"/>
+      <w:r>
+        <w:t>án</w:t>
+      </w:r>
+      <w:proofErr w:type="spellEnd"/>
       <w:r>
         <w:t xml:space="preserve">, </w:t>
       </w:r>
-      <w:r>
-        <w:t xml:space="preserve">định hướng phát triển mở rộng </w:t>
-      </w:r>
-      <w:r>
-        <w:t>của đồ án (nếu có)</w:t>
-      </w:r>
-      <w:r>
-        <w:t>; các kiến thức và kỹ năng mà sinh viên đã đạt được</w:t>
-      </w:r>
+      <w:proofErr w:type="spellStart"/>
+      <w:r>
+        <w:t>định</w:t>
+      </w:r>
+      <w:proofErr w:type="spellEnd"/>
+      <w:r>
+        <w:t xml:space="preserve"> </w:t>
+      </w:r>
+      <w:proofErr w:type="spellStart"/>
+      <w:r>
+        <w:t>hướng</w:t>
+      </w:r>
+      <w:proofErr w:type="spellEnd"/>
+      <w:r>
+        <w:t xml:space="preserve"> </w:t>
+      </w:r>
+      <w:proofErr w:type="spellStart"/>
+      <w:r>
+        <w:t>phát</w:t>
+      </w:r>
+      <w:proofErr w:type="spellEnd"/>
+      <w:r>
+        <w:t xml:space="preserve"> </w:t>
+      </w:r>
+      <w:proofErr w:type="spellStart"/>
+      <w:r>
+        <w:t>triển</w:t>
+      </w:r>
+      <w:proofErr w:type="spellEnd"/>
+      <w:r>
+        <w:t xml:space="preserve"> </w:t>
+      </w:r>
+      <w:proofErr w:type="spellStart"/>
+      <w:r>
+        <w:t>mở</w:t>
+      </w:r>
+      <w:proofErr w:type="spellEnd"/>
+      <w:r>
+        <w:t xml:space="preserve"> </w:t>
+      </w:r>
+      <w:proofErr w:type="spellStart"/>
+      <w:r>
+        <w:t>rộng</w:t>
+      </w:r>
+      <w:proofErr w:type="spellEnd"/>
+      <w:r>
+        <w:t xml:space="preserve"> </w:t>
+      </w:r>
+      <w:proofErr w:type="spellStart"/>
+      <w:r>
+        <w:t>của</w:t>
+      </w:r>
+      <w:proofErr w:type="spellEnd"/>
+      <w:r>
+        <w:t xml:space="preserve"> </w:t>
+      </w:r>
+      <w:proofErr w:type="spellStart"/>
+      <w:r>
+        <w:t>đồ</w:t>
+      </w:r>
+      <w:proofErr w:type="spellEnd"/>
+      <w:r>
+        <w:t xml:space="preserve"> </w:t>
+      </w:r>
+      <w:proofErr w:type="spellStart"/>
+      <w:r>
+        <w:t>án</w:t>
+      </w:r>
+      <w:proofErr w:type="spellEnd"/>
+      <w:r>
+        <w:t xml:space="preserve"> (</w:t>
+      </w:r>
+      <w:proofErr w:type="spellStart"/>
+      <w:r>
+        <w:t>nếu</w:t>
+      </w:r>
+      <w:proofErr w:type="spellEnd"/>
+      <w:r>
+        <w:t xml:space="preserve"> </w:t>
+      </w:r>
+      <w:proofErr w:type="spellStart"/>
+      <w:r>
+        <w:t>có</w:t>
+      </w:r>
+      <w:proofErr w:type="spellEnd"/>
+      <w:r>
+        <w:t>)</w:t>
+      </w:r>
+      <w:r>
+        <w:t xml:space="preserve">; </w:t>
+      </w:r>
+      <w:proofErr w:type="spellStart"/>
+      <w:r>
+        <w:t>các</w:t>
+      </w:r>
+      <w:proofErr w:type="spellEnd"/>
+      <w:r>
+        <w:t xml:space="preserve"> </w:t>
+      </w:r>
+      <w:proofErr w:type="spellStart"/>
+      <w:r>
+        <w:t>kiến</w:t>
+      </w:r>
+      <w:proofErr w:type="spellEnd"/>
+      <w:r>
+        <w:t xml:space="preserve"> </w:t>
+      </w:r>
+      <w:proofErr w:type="spellStart"/>
+      <w:r>
+        <w:t>thức</w:t>
+      </w:r>
+      <w:proofErr w:type="spellEnd"/>
+      <w:r>
+        <w:t xml:space="preserve"> </w:t>
+      </w:r>
+      <w:proofErr w:type="spellStart"/>
+      <w:r>
+        <w:t>và</w:t>
+      </w:r>
+      <w:proofErr w:type="spellEnd"/>
+      <w:r>
+        <w:t xml:space="preserve"> </w:t>
+      </w:r>
+      <w:proofErr w:type="spellStart"/>
+      <w:r>
+        <w:t>kỹ</w:t>
+      </w:r>
+      <w:proofErr w:type="spellEnd"/>
+      <w:r>
+        <w:t xml:space="preserve"> </w:t>
+      </w:r>
+      <w:proofErr w:type="spellStart"/>
+      <w:r>
+        <w:t>năng</w:t>
+      </w:r>
+      <w:proofErr w:type="spellEnd"/>
+      <w:r>
+        <w:t xml:space="preserve"> </w:t>
+      </w:r>
+      <w:proofErr w:type="spellStart"/>
+      <w:r>
+        <w:t>mà</w:t>
+      </w:r>
+      <w:proofErr w:type="spellEnd"/>
+      <w:r>
+        <w:t xml:space="preserve"> </w:t>
+      </w:r>
+      <w:proofErr w:type="spellStart"/>
+      <w:r>
+        <w:t>sinh</w:t>
+      </w:r>
+      <w:proofErr w:type="spellEnd"/>
+      <w:r>
+        <w:t xml:space="preserve"> </w:t>
+      </w:r>
+      <w:proofErr w:type="spellStart"/>
+      <w:r>
+        <w:t>viên</w:t>
+      </w:r>
+      <w:proofErr w:type="spellEnd"/>
+      <w:r>
+        <w:t xml:space="preserve"> </w:t>
+      </w:r>
+      <w:proofErr w:type="spellStart"/>
+      <w:r>
+        <w:t>đã</w:t>
+      </w:r>
+      <w:proofErr w:type="spellEnd"/>
+      <w:r>
+        <w:t xml:space="preserve"> </w:t>
+      </w:r>
+      <w:proofErr w:type="spellStart"/>
+      <w:r>
+        <w:t>đạt</w:t>
+      </w:r>
+      <w:proofErr w:type="spellEnd"/>
+      <w:r>
+        <w:t xml:space="preserve"> </w:t>
+      </w:r>
+      <w:proofErr w:type="spellStart"/>
+      <w:r>
+        <w:t>được</w:t>
+      </w:r>
+      <w:proofErr w:type="spellEnd"/>
       <w:r>
         <w:t>.</w:t>
       </w:r>
@@ -1023,15 +2553,42 @@
                               <w:spacing w:before="0" w:line="240" w:lineRule="auto"/>
                               <w:jc w:val="center"/>
                             </w:pPr>
+                            <w:proofErr w:type="spellStart"/>
                             <w:r>
-                              <w:t>Sinh viên thực hiện</w:t>
+                              <w:t>Sinh</w:t>
                             </w:r>
+                            <w:proofErr w:type="spellEnd"/>
+                            <w:r>
+                              <w:t xml:space="preserve"> </w:t>
+                            </w:r>
+                            <w:proofErr w:type="spellStart"/>
+                            <w:r>
+                              <w:t>viên</w:t>
+                            </w:r>
+                            <w:proofErr w:type="spellEnd"/>
+                            <w:r>
+                              <w:t xml:space="preserve"> </w:t>
+                            </w:r>
+                            <w:proofErr w:type="spellStart"/>
+                            <w:r>
+                              <w:t>thực</w:t>
+                            </w:r>
+                            <w:proofErr w:type="spellEnd"/>
+                            <w:r>
+                              <w:t xml:space="preserve"> </w:t>
+                            </w:r>
+                            <w:proofErr w:type="spellStart"/>
+                            <w:r>
+                              <w:t>hiện</w:t>
+                            </w:r>
+                            <w:proofErr w:type="spellEnd"/>
                           </w:p>
                           <w:p>
                             <w:pPr>
                               <w:spacing w:before="0" w:line="240" w:lineRule="auto"/>
                               <w:jc w:val="center"/>
                             </w:pPr>
+                            <w:proofErr w:type="spellStart"/>
                             <w:r>
                               <w:rPr>
                                 <w:sz w:val="20"/>
@@ -1044,12 +2601,77 @@
                               </w:rPr>
                               <w:t>ý</w:t>
                             </w:r>
+                            <w:proofErr w:type="spellEnd"/>
                             <w:r>
                               <w:rPr>
                                 <w:sz w:val="20"/>
                               </w:rPr>
-                              <w:t xml:space="preserve"> và ghi rõ họ tên</w:t>
+                              <w:t xml:space="preserve"> </w:t>
                             </w:r>
+                            <w:proofErr w:type="spellStart"/>
+                            <w:r>
+                              <w:rPr>
+                                <w:sz w:val="20"/>
+                              </w:rPr>
+                              <w:t>và</w:t>
+                            </w:r>
+                            <w:proofErr w:type="spellEnd"/>
+                            <w:r>
+                              <w:rPr>
+                                <w:sz w:val="20"/>
+                              </w:rPr>
+                              <w:t xml:space="preserve"> </w:t>
+                            </w:r>
+                            <w:proofErr w:type="spellStart"/>
+                            <w:r>
+                              <w:rPr>
+                                <w:sz w:val="20"/>
+                              </w:rPr>
+                              <w:t>ghi</w:t>
+                            </w:r>
+                            <w:proofErr w:type="spellEnd"/>
+                            <w:r>
+                              <w:rPr>
+                                <w:sz w:val="20"/>
+                              </w:rPr>
+                              <w:t xml:space="preserve"> </w:t>
+                            </w:r>
+                            <w:proofErr w:type="spellStart"/>
+                            <w:r>
+                              <w:rPr>
+                                <w:sz w:val="20"/>
+                              </w:rPr>
+                              <w:t>rõ</w:t>
+                            </w:r>
+                            <w:proofErr w:type="spellEnd"/>
+                            <w:r>
+                              <w:rPr>
+                                <w:sz w:val="20"/>
+                              </w:rPr>
+                              <w:t xml:space="preserve"> </w:t>
+                            </w:r>
+                            <w:proofErr w:type="spellStart"/>
+                            <w:r>
+                              <w:rPr>
+                                <w:sz w:val="20"/>
+                              </w:rPr>
+                              <w:t>họ</w:t>
+                            </w:r>
+                            <w:proofErr w:type="spellEnd"/>
+                            <w:r>
+                              <w:rPr>
+                                <w:sz w:val="20"/>
+                              </w:rPr>
+                              <w:t xml:space="preserve"> </w:t>
+                            </w:r>
+                            <w:proofErr w:type="spellStart"/>
+                            <w:r>
+                              <w:rPr>
+                                <w:sz w:val="20"/>
+                              </w:rPr>
+                              <w:t>tên</w:t>
+                            </w:r>
+                            <w:proofErr w:type="spellEnd"/>
                           </w:p>
                           <w:p/>
                         </w:txbxContent>
@@ -1082,15 +2704,42 @@
                         <w:spacing w:before="0" w:line="240" w:lineRule="auto"/>
                         <w:jc w:val="center"/>
                       </w:pPr>
+                      <w:proofErr w:type="spellStart"/>
                       <w:r>
-                        <w:t>Sinh viên thực hiện</w:t>
+                        <w:t>Sinh</w:t>
                       </w:r>
+                      <w:proofErr w:type="spellEnd"/>
+                      <w:r>
+                        <w:t xml:space="preserve"> </w:t>
+                      </w:r>
+                      <w:proofErr w:type="spellStart"/>
+                      <w:r>
+                        <w:t>viên</w:t>
+                      </w:r>
+                      <w:proofErr w:type="spellEnd"/>
+                      <w:r>
+                        <w:t xml:space="preserve"> </w:t>
+                      </w:r>
+                      <w:proofErr w:type="spellStart"/>
+                      <w:r>
+                        <w:t>thực</w:t>
+                      </w:r>
+                      <w:proofErr w:type="spellEnd"/>
+                      <w:r>
+                        <w:t xml:space="preserve"> </w:t>
+                      </w:r>
+                      <w:proofErr w:type="spellStart"/>
+                      <w:r>
+                        <w:t>hiện</w:t>
+                      </w:r>
+                      <w:proofErr w:type="spellEnd"/>
                     </w:p>
                     <w:p>
                       <w:pPr>
                         <w:spacing w:before="0" w:line="240" w:lineRule="auto"/>
                         <w:jc w:val="center"/>
                       </w:pPr>
+                      <w:proofErr w:type="spellStart"/>
                       <w:r>
                         <w:rPr>
                           <w:sz w:val="20"/>
@@ -1103,12 +2752,77 @@
                         </w:rPr>
                         <w:t>ý</w:t>
                       </w:r>
+                      <w:proofErr w:type="spellEnd"/>
                       <w:r>
                         <w:rPr>
                           <w:sz w:val="20"/>
                         </w:rPr>
-                        <w:t xml:space="preserve"> và ghi rõ họ tên</w:t>
+                        <w:t xml:space="preserve"> </w:t>
                       </w:r>
+                      <w:proofErr w:type="spellStart"/>
+                      <w:r>
+                        <w:rPr>
+                          <w:sz w:val="20"/>
+                        </w:rPr>
+                        <w:t>và</w:t>
+                      </w:r>
+                      <w:proofErr w:type="spellEnd"/>
+                      <w:r>
+                        <w:rPr>
+                          <w:sz w:val="20"/>
+                        </w:rPr>
+                        <w:t xml:space="preserve"> </w:t>
+                      </w:r>
+                      <w:proofErr w:type="spellStart"/>
+                      <w:r>
+                        <w:rPr>
+                          <w:sz w:val="20"/>
+                        </w:rPr>
+                        <w:t>ghi</w:t>
+                      </w:r>
+                      <w:proofErr w:type="spellEnd"/>
+                      <w:r>
+                        <w:rPr>
+                          <w:sz w:val="20"/>
+                        </w:rPr>
+                        <w:t xml:space="preserve"> </w:t>
+                      </w:r>
+                      <w:proofErr w:type="spellStart"/>
+                      <w:r>
+                        <w:rPr>
+                          <w:sz w:val="20"/>
+                        </w:rPr>
+                        <w:t>rõ</w:t>
+                      </w:r>
+                      <w:proofErr w:type="spellEnd"/>
+                      <w:r>
+                        <w:rPr>
+                          <w:sz w:val="20"/>
+                        </w:rPr>
+                        <w:t xml:space="preserve"> </w:t>
+                      </w:r>
+                      <w:proofErr w:type="spellStart"/>
+                      <w:r>
+                        <w:rPr>
+                          <w:sz w:val="20"/>
+                        </w:rPr>
+                        <w:t>họ</w:t>
+                      </w:r>
+                      <w:proofErr w:type="spellEnd"/>
+                      <w:r>
+                        <w:rPr>
+                          <w:sz w:val="20"/>
+                        </w:rPr>
+                        <w:t xml:space="preserve"> </w:t>
+                      </w:r>
+                      <w:proofErr w:type="spellStart"/>
+                      <w:r>
+                        <w:rPr>
+                          <w:sz w:val="20"/>
+                        </w:rPr>
+                        <w:t>tên</w:t>
+                      </w:r>
+                      <w:proofErr w:type="spellEnd"/>
                     </w:p>
                     <w:p/>
                   </w:txbxContent>
@@ -8535,7 +10249,23 @@
           <w:rStyle w:val="normaltextrun"/>
           <w:shd w:val="clear" w:color="auto" w:fill="FFFFFF"/>
         </w:rPr>
-        <w:t>Nowadays, with the rapid development of technology, mobile robot is gradually applied to replace human activities in various fields, especially in hazardous or inaccessible environments (planets, minefields, radioactive environments, etc.). Moreover, applying robot in production can also help human to reduce labor costs, and increase productivity. The application field of mobile robot is expanded day by day namely medical service, operation support, cleaning applications, consumer good stores, military and security, etc. It can be concluded that in the near future, mobile robots can become a part of our life with a great support from household chores to discover unknown planets.</w:t>
+        <w:t xml:space="preserve">Nowadays, with the rapid development of technology, mobile robot is gradually applied to replace human activities in various fields, especially in hazardous or inaccessible environments (planets, minefields, radioactive environments, etc.). Moreover, applying robot in production can also help human to reduce labor costs, and increase productivity. The application field of mobile robot is expanded day by day namely medical service, operation support, cleaning applications, consumer </w:t>
+      </w:r>
+      <w:proofErr w:type="spellStart"/>
+      <w:r>
+        <w:rPr>
+          <w:rStyle w:val="normaltextrun"/>
+          <w:shd w:val="clear" w:color="auto" w:fill="FFFFFF"/>
+        </w:rPr>
+        <w:t>good</w:t>
+      </w:r>
+      <w:proofErr w:type="spellEnd"/>
+      <w:r>
+        <w:rPr>
+          <w:rStyle w:val="normaltextrun"/>
+          <w:shd w:val="clear" w:color="auto" w:fill="FFFFFF"/>
+        </w:rPr>
+        <w:t xml:space="preserve"> stores, military and security, etc. It can be concluded that in the near future, mobile robots can become a part of our life with a great support from household chores to discover unknown planets.</w:t>
       </w:r>
     </w:p>
     <w:p>
@@ -8608,7 +10338,39 @@
           <w:rStyle w:val="normaltextrun"/>
           <w:shd w:val="clear" w:color="auto" w:fill="FFFFFF"/>
         </w:rPr>
-        <w:t>“Servi”: “Servi” is a production of Bear Robotics, a robotics and artificial intelligence company, and SoftBank Robotics Group.</w:t>
+        <w:t>“</w:t>
+      </w:r>
+      <w:proofErr w:type="spellStart"/>
+      <w:r>
+        <w:rPr>
+          <w:rStyle w:val="normaltextrun"/>
+          <w:shd w:val="clear" w:color="auto" w:fill="FFFFFF"/>
+        </w:rPr>
+        <w:t>Servi</w:t>
+      </w:r>
+      <w:proofErr w:type="spellEnd"/>
+      <w:r>
+        <w:rPr>
+          <w:rStyle w:val="normaltextrun"/>
+          <w:shd w:val="clear" w:color="auto" w:fill="FFFFFF"/>
+        </w:rPr>
+        <w:t>”: “</w:t>
+      </w:r>
+      <w:proofErr w:type="spellStart"/>
+      <w:r>
+        <w:rPr>
+          <w:rStyle w:val="normaltextrun"/>
+          <w:shd w:val="clear" w:color="auto" w:fill="FFFFFF"/>
+        </w:rPr>
+        <w:t>Servi</w:t>
+      </w:r>
+      <w:proofErr w:type="spellEnd"/>
+      <w:r>
+        <w:rPr>
+          <w:rStyle w:val="normaltextrun"/>
+          <w:shd w:val="clear" w:color="auto" w:fill="FFFFFF"/>
+        </w:rPr>
+        <w:t>” is a production of Bear Robotics, a robotics and artificial intelligence company, and SoftBank Robotics Group.</w:t>
       </w:r>
     </w:p>
     <w:p>
@@ -8687,7 +10449,39 @@
           <w:rStyle w:val="normaltextrun"/>
           <w:shd w:val="clear" w:color="auto" w:fill="FFFFFF"/>
         </w:rPr>
-        <w:t>“Servi” can autonomously travel and carry food when customer select a table to serve on the screen. It can also move while detecting and avoiding obstacles such as people and objects with high accuracy. “Servi” is said to improve the efficiency of the establishment and the quality of customer service.</w:t>
+        <w:t>“</w:t>
+      </w:r>
+      <w:proofErr w:type="spellStart"/>
+      <w:r>
+        <w:rPr>
+          <w:rStyle w:val="normaltextrun"/>
+          <w:shd w:val="clear" w:color="auto" w:fill="FFFFFF"/>
+        </w:rPr>
+        <w:t>Servi</w:t>
+      </w:r>
+      <w:proofErr w:type="spellEnd"/>
+      <w:r>
+        <w:rPr>
+          <w:rStyle w:val="normaltextrun"/>
+          <w:shd w:val="clear" w:color="auto" w:fill="FFFFFF"/>
+        </w:rPr>
+        <w:t>” can autonomously travel and carry food when customer select a table to serve on the screen. It can also move while detecting and avoiding obstacles such as people and objects with high accuracy. “</w:t>
+      </w:r>
+      <w:proofErr w:type="spellStart"/>
+      <w:r>
+        <w:rPr>
+          <w:rStyle w:val="normaltextrun"/>
+          <w:shd w:val="clear" w:color="auto" w:fill="FFFFFF"/>
+        </w:rPr>
+        <w:t>Servi</w:t>
+      </w:r>
+      <w:proofErr w:type="spellEnd"/>
+      <w:r>
+        <w:rPr>
+          <w:rStyle w:val="normaltextrun"/>
+          <w:shd w:val="clear" w:color="auto" w:fill="FFFFFF"/>
+        </w:rPr>
+        <w:t>” is said to improve the efficiency of the establishment and the quality of customer service.</w:t>
       </w:r>
       <w:r>
         <w:rPr>
@@ -9474,7 +11268,23 @@
           <w:rStyle w:val="normaltextrun"/>
           <w:shd w:val="clear" w:color="auto" w:fill="FFFFFF"/>
         </w:rPr>
-        <w:t>Beside “Servi” robot, many other robotics company also introduced their invention of serving robot.</w:t>
+        <w:t>Beside “</w:t>
+      </w:r>
+      <w:proofErr w:type="spellStart"/>
+      <w:r>
+        <w:rPr>
+          <w:rStyle w:val="normaltextrun"/>
+          <w:shd w:val="clear" w:color="auto" w:fill="FFFFFF"/>
+        </w:rPr>
+        <w:t>Servi</w:t>
+      </w:r>
+      <w:proofErr w:type="spellEnd"/>
+      <w:r>
+        <w:rPr>
+          <w:rStyle w:val="normaltextrun"/>
+          <w:shd w:val="clear" w:color="auto" w:fill="FFFFFF"/>
+        </w:rPr>
+        <w:t>” robot, many other robotics company also introduced their invention of serving robot.</w:t>
       </w:r>
     </w:p>
     <w:p>
@@ -9658,27 +11468,7 @@
           <w:sz w:val="26"/>
           <w:szCs w:val="26"/>
         </w:rPr>
-        <w:t xml:space="preserve">Sensors: To localize and navigate, several range sensors, cameras, and radars can be added. One of the most popular sensors that are used in mobile robot is a LIDAR (Light Detection </w:t>
-      </w:r>
-      <w:proofErr w:type="gramStart"/>
-      <w:r>
-        <w:rPr>
-          <w:rStyle w:val="normaltextrun"/>
-          <w:color w:val="000000"/>
-          <w:sz w:val="26"/>
-          <w:szCs w:val="26"/>
-        </w:rPr>
-        <w:t>And</w:t>
-      </w:r>
-      <w:proofErr w:type="gramEnd"/>
-      <w:r>
-        <w:rPr>
-          <w:rStyle w:val="normaltextrun"/>
-          <w:color w:val="000000"/>
-          <w:sz w:val="26"/>
-          <w:szCs w:val="26"/>
-        </w:rPr>
-        <w:t xml:space="preserve"> Ranging), which is normally set up on the top of the robot to achieve maximum coverage. The point cloud produced by the LIDAR sensor contains a huge amount of data about the surroundings. To distinguish, categorize, and identify the objects from the raw point cloud data, advanced data processing is used. Additional sensors like radar or ultrasonic sensors are also added to improve the preciseness about the environment. They are implemented to measure the distance and detect near obstacles around the robot. Besides that, to enable the calculation for odometry, rotation encoders are equipped with robot’s motors. Some other sensors like accelerometers, gyroscopes are also attached on the robot to measure navigation tasks.</w:t>
+        <w:t>Sensors: To localize and navigate, several range sensors, cameras, and radars can be added. One of the most popular sensors that are used in mobile robot is a LIDAR (Light Detection And Ranging), which is normally set up on the top of the robot to achieve maximum coverage. The point cloud produced by the LIDAR sensor contains a huge amount of data about the surroundings. To distinguish, categorize, and identify the objects from the raw point cloud data, advanced data processing is used. Additional sensors like radar or ultrasonic sensors are also added to improve the preciseness about the environment. They are implemented to measure the distance and detect near obstacles around the robot. Besides that, to enable the calculation for odometry, rotation encoders are equipped with robot’s motors. Some other sensors like accelerometers, gyroscopes are also attached on the robot to measure navigation tasks.</w:t>
       </w:r>
       <w:r>
         <w:rPr>
@@ -9713,27 +11503,7 @@
           <w:sz w:val="26"/>
           <w:szCs w:val="26"/>
         </w:rPr>
-        <w:t xml:space="preserve">Localization and mapping: Many features can be used to solve these tasks. The recent modern solution becoming more and more popular is using Simultaneous Localization </w:t>
-      </w:r>
-      <w:proofErr w:type="gramStart"/>
-      <w:r>
-        <w:rPr>
-          <w:rStyle w:val="normaltextrun"/>
-          <w:color w:val="000000"/>
-          <w:sz w:val="26"/>
-          <w:szCs w:val="26"/>
-        </w:rPr>
-        <w:t>And</w:t>
-      </w:r>
-      <w:proofErr w:type="gramEnd"/>
-      <w:r>
-        <w:rPr>
-          <w:rStyle w:val="normaltextrun"/>
-          <w:color w:val="000000"/>
-          <w:sz w:val="26"/>
-          <w:szCs w:val="26"/>
-        </w:rPr>
-        <w:t xml:space="preserve"> Mapping method (SLAM) – the method of constructing or updating a map of an uncharted area while keep tracking robot’s position.</w:t>
+        <w:t>Localization and mapping: Many features can be used to solve these tasks. The recent modern solution becoming more and more popular is using Simultaneous Localization And Mapping method (SLAM) – the method of constructing or updating a map of an uncharted area while keep tracking robot’s position.</w:t>
       </w:r>
       <w:r>
         <w:rPr>
@@ -11096,7 +12866,25 @@
           <w:sz w:val="26"/>
           <w:szCs w:val="26"/>
         </w:rPr>
-        <w:t>Localize the robot on the map based on data from odometry, imu sensor and lidar.</w:t>
+        <w:t xml:space="preserve">Localize the robot on the map based on data from odometry, </w:t>
+      </w:r>
+      <w:proofErr w:type="spellStart"/>
+      <w:r>
+        <w:rPr>
+          <w:rStyle w:val="normaltextrun"/>
+          <w:sz w:val="26"/>
+          <w:szCs w:val="26"/>
+        </w:rPr>
+        <w:t>imu</w:t>
+      </w:r>
+      <w:proofErr w:type="spellEnd"/>
+      <w:r>
+        <w:rPr>
+          <w:rStyle w:val="normaltextrun"/>
+          <w:sz w:val="26"/>
+          <w:szCs w:val="26"/>
+        </w:rPr>
+        <w:t xml:space="preserve"> sensor and lidar.</w:t>
       </w:r>
       <w:r>
         <w:rPr>
@@ -11166,7 +12954,25 @@
           <w:sz w:val="26"/>
           <w:szCs w:val="26"/>
         </w:rPr>
-        <w:t>Convert sensor data into a 2d costmap representation of the robot’s surrounding world.</w:t>
+        <w:t xml:space="preserve">Convert sensor data into a 2d </w:t>
+      </w:r>
+      <w:proofErr w:type="spellStart"/>
+      <w:r>
+        <w:rPr>
+          <w:rStyle w:val="normaltextrun"/>
+          <w:sz w:val="26"/>
+          <w:szCs w:val="26"/>
+        </w:rPr>
+        <w:t>costmap</w:t>
+      </w:r>
+      <w:proofErr w:type="spellEnd"/>
+      <w:r>
+        <w:rPr>
+          <w:rStyle w:val="normaltextrun"/>
+          <w:sz w:val="26"/>
+          <w:szCs w:val="26"/>
+        </w:rPr>
+        <w:t xml:space="preserve"> representation of the robot’s surrounding world.</w:t>
       </w:r>
       <w:r>
         <w:rPr>
@@ -11584,9 +13390,11 @@
         </w:numPr>
         <w:jc w:val="left"/>
       </w:pPr>
+      <w:proofErr w:type="spellStart"/>
       <w:r>
         <w:t>OpenRTM</w:t>
       </w:r>
+      <w:proofErr w:type="spellEnd"/>
       <w:r>
         <w:t xml:space="preserve">: </w:t>
       </w:r>
@@ -11641,7 +13449,15 @@
         <w:t xml:space="preserve">OPROS: </w:t>
       </w:r>
       <w:r>
-        <w:t>ETRI, KIST, KITECH, Kangwon National University - South Korea</w:t>
+        <w:t xml:space="preserve">ETRI, KIST, KITECH, </w:t>
+      </w:r>
+      <w:proofErr w:type="spellStart"/>
+      <w:r>
+        <w:t>Kangwon</w:t>
+      </w:r>
+      <w:proofErr w:type="spellEnd"/>
+      <w:r>
+        <w:t xml:space="preserve"> National University - South Korea</w:t>
       </w:r>
       <w:r>
         <w:t>.</w:t>
@@ -11740,10 +13556,66 @@
     </w:p>
     <w:p>
       <w:r>
-        <w:t xml:space="preserve">&lt;nói them ban đầu làm ROS </w:t>
-      </w:r>
-      <w:r>
-        <w:t>1 xong về sau chuyển sang ROS 2&gt;</w:t>
+        <w:t>&lt;</w:t>
+      </w:r>
+      <w:proofErr w:type="spellStart"/>
+      <w:r>
+        <w:t>nói</w:t>
+      </w:r>
+      <w:proofErr w:type="spellEnd"/>
+      <w:r>
+        <w:t xml:space="preserve"> them ban </w:t>
+      </w:r>
+      <w:proofErr w:type="spellStart"/>
+      <w:r>
+        <w:t>đầu</w:t>
+      </w:r>
+      <w:proofErr w:type="spellEnd"/>
+      <w:r>
+        <w:t xml:space="preserve"> </w:t>
+      </w:r>
+      <w:proofErr w:type="spellStart"/>
+      <w:r>
+        <w:t>làm</w:t>
+      </w:r>
+      <w:proofErr w:type="spellEnd"/>
+      <w:r>
+        <w:t xml:space="preserve"> ROS </w:t>
+      </w:r>
+      <w:r>
+        <w:t xml:space="preserve">1 </w:t>
+      </w:r>
+      <w:proofErr w:type="spellStart"/>
+      <w:r>
+        <w:t>xong</w:t>
+      </w:r>
+      <w:proofErr w:type="spellEnd"/>
+      <w:r>
+        <w:t xml:space="preserve"> </w:t>
+      </w:r>
+      <w:proofErr w:type="spellStart"/>
+      <w:r>
+        <w:t>về</w:t>
+      </w:r>
+      <w:proofErr w:type="spellEnd"/>
+      <w:r>
+        <w:t xml:space="preserve"> </w:t>
+      </w:r>
+      <w:proofErr w:type="spellStart"/>
+      <w:r>
+        <w:t>sau</w:t>
+      </w:r>
+      <w:proofErr w:type="spellEnd"/>
+      <w:r>
+        <w:t xml:space="preserve"> </w:t>
+      </w:r>
+      <w:proofErr w:type="spellStart"/>
+      <w:r>
+        <w:t>chuyển</w:t>
+      </w:r>
+      <w:proofErr w:type="spellEnd"/>
+      <w:r>
+        <w:t xml:space="preserve"> sang ROS 2&gt;</w:t>
       </w:r>
     </w:p>
     <w:p/>
@@ -11968,7 +13840,15 @@
         <w:t>us</w:t>
       </w:r>
       <w:r>
-        <w:t xml:space="preserve">. The maximum latency was higher for both the ROS 1.0 and ROS 2.0 systems when compared to the findings of the performance assessments in idle situations. In this instance, the 1 ms deadline was not met by ROS 1.0. However, ROS 2.0 was still able to achieve the deadline despite with a modest increase in the maximum latency. </w:t>
+        <w:t xml:space="preserve">. The maximum latency was higher for both the ROS 1.0 and ROS 2.0 systems when compared to the findings of the performance assessments in idle situations. In this instance, the 1 </w:t>
+      </w:r>
+      <w:proofErr w:type="spellStart"/>
+      <w:r>
+        <w:t>ms</w:t>
+      </w:r>
+      <w:proofErr w:type="spellEnd"/>
+      <w:r>
+        <w:t xml:space="preserve"> deadline was not met by ROS 1.0. However, ROS 2.0 was still able to achieve the deadline despite with a modest increase in the maximum latency. </w:t>
       </w:r>
     </w:p>
     <w:p>
@@ -12088,15 +13968,7 @@
         <w:ind w:firstLine="567"/>
       </w:pPr>
       <w:r>
-        <w:t xml:space="preserve">The Robot Operating System 2 (ROS 2) is a collection of </w:t>
-      </w:r>
-      <w:proofErr w:type="gramStart"/>
-      <w:r>
-        <w:t>open source</w:t>
-      </w:r>
-      <w:proofErr w:type="gramEnd"/>
-      <w:r>
-        <w:t xml:space="preserve"> </w:t>
+        <w:t xml:space="preserve">The Robot Operating System 2 (ROS 2) is a collection of open source </w:t>
       </w:r>
       <w:r>
         <w:t>software librarie</w:t>
@@ -12351,9 +14223,14 @@
         </w:r>
       </w:fldSimple>
       <w:r>
-        <w:t>: System requirements from official website for ROS 2 Galactic Geochelone</w:t>
+        <w:t xml:space="preserve">: System requirements from official website for ROS 2 Galactic </w:t>
+      </w:r>
+      <w:proofErr w:type="spellStart"/>
+      <w:r>
+        <w:t>Geochelone</w:t>
       </w:r>
       <w:bookmarkEnd w:id="35"/>
+      <w:proofErr w:type="spellEnd"/>
     </w:p>
     <w:p>
       <w:pPr>
@@ -12436,10 +14313,12 @@
         <w:pStyle w:val="Heading3"/>
       </w:pPr>
       <w:bookmarkStart w:id="37" w:name="_Toc109422052"/>
+      <w:proofErr w:type="spellStart"/>
       <w:r>
         <w:t>zRAM</w:t>
       </w:r>
       <w:bookmarkEnd w:id="37"/>
+      <w:proofErr w:type="spellEnd"/>
     </w:p>
     <w:p>
       <w:pPr>
@@ -12617,13 +14496,28 @@
         <w:t xml:space="preserve"> leading to a reboot.</w:t>
       </w:r>
       <w:r>
-        <w:t xml:space="preserve"> To overcome this problem, zRAM was configured for the system of Raspberry Pi 4.</w:t>
+        <w:t xml:space="preserve"> To overcome this problem, </w:t>
+      </w:r>
+      <w:proofErr w:type="spellStart"/>
+      <w:r>
+        <w:t>zRAM</w:t>
+      </w:r>
+      <w:proofErr w:type="spellEnd"/>
+      <w:r>
+        <w:t xml:space="preserve"> was configured for the system of Raspberry Pi 4.</w:t>
       </w:r>
     </w:p>
     <w:p>
       <w:r>
         <w:tab/>
-        <w:t xml:space="preserve">zRam is </w:t>
+      </w:r>
+      <w:proofErr w:type="spellStart"/>
+      <w:r>
+        <w:t>zRam</w:t>
+      </w:r>
+      <w:proofErr w:type="spellEnd"/>
+      <w:r>
+        <w:t xml:space="preserve"> is </w:t>
       </w:r>
     </w:p>
     <w:p>
@@ -12779,7 +14673,15 @@
         <w:ind w:firstLine="567"/>
       </w:pPr>
       <w:r>
-        <w:t>It takes the right hardware to control motors and receive pulses from encoders, both of which are time-sensitive processes. On the other side, the Raspberry Pi 4 is an inappropriate piece of hardware for applications that need precise timing. The Raspberry Pi 4's RPi.GPIO module is the best option for managing peripherals in Python. It is not, however, appropriate for real-time or timing-sensitive applications. This is due to the fact that Python's garbage collection schedule is unpredictable for developers. Additionally, because Linux is a multitasking operating system and another process could be given priority over the CPU, generating jitter in the program, Linux is not suited for real-time applications. The approach is to use an appropriate microcontroller unit, such as the ESP32 microcontroller, to manage this timing-critical activity.</w:t>
+        <w:t xml:space="preserve">It takes the right hardware to control motors and receive pulses from encoders, both of which are time-sensitive processes. On the other side, the Raspberry Pi 4 is an inappropriate piece of hardware for applications that need precise timing. The Raspberry Pi 4's </w:t>
+      </w:r>
+      <w:proofErr w:type="spellStart"/>
+      <w:r>
+        <w:t>RPi.GPIO</w:t>
+      </w:r>
+      <w:proofErr w:type="spellEnd"/>
+      <w:r>
+        <w:t xml:space="preserve"> module is the best option for managing peripherals in Python. It is not, however, appropriate for real-time or timing-sensitive applications. This is due to the fact that Python's garbage collection schedule is unpredictable for developers. Additionally, because Linux is a multitasking operating system and another process could be given priority over the CPU, generating jitter in the program, Linux is not suited for real-time applications. The approach is to use an appropriate microcontroller unit, such as the ESP32 microcontroller, to manage this timing-critical activity.</w:t>
       </w:r>
       <w:r>
         <w:t xml:space="preserve"> </w:t>
@@ -13448,58 +15350,21 @@
         <w:ind w:firstLine="567"/>
       </w:pPr>
       <w:r>
-        <w:t xml:space="preserve">The </w:t>
-      </w:r>
-      <w:proofErr w:type="gramStart"/>
-      <w:r>
-        <w:t>setup(</w:t>
-      </w:r>
-      <w:proofErr w:type="gramEnd"/>
-      <w:r>
-        <w:t xml:space="preserve">) and loop() procedures are the two primary operations in an ESP32 firmware. When a sketch launches, the </w:t>
-      </w:r>
-      <w:proofErr w:type="gramStart"/>
-      <w:r>
-        <w:t>setup(</w:t>
-      </w:r>
-      <w:proofErr w:type="gramEnd"/>
-      <w:r>
-        <w:t xml:space="preserve">) function is called. Variables, modes, libraries, and other things are initialized using it. Every time the board is powered on or reset, the </w:t>
-      </w:r>
-      <w:proofErr w:type="gramStart"/>
-      <w:r>
-        <w:t>setup(</w:t>
-      </w:r>
-      <w:proofErr w:type="gramEnd"/>
-      <w:r>
-        <w:t>) code will only be called once.</w:t>
+        <w:t>The setup() and loop() procedures are the two primary operations in an ESP32 firmware. When a sketch launches, the setup() function is called. Variables, modes, libraries, and other things are initialized using it. Every time the board is powered on or reset, the setup() code will only be called once.</w:t>
       </w:r>
       <w:r>
         <w:t xml:space="preserve"> </w:t>
       </w:r>
       <w:r>
-        <w:t xml:space="preserve">Following the creation of a </w:t>
-      </w:r>
-      <w:proofErr w:type="gramStart"/>
-      <w:r>
-        <w:t>setup(</w:t>
-      </w:r>
-      <w:proofErr w:type="gramEnd"/>
-      <w:r>
-        <w:t>) method, which initializes and sets the starting settings, the loop() function does exactly what it says and performs successive loops, enabling your application to adapt and alter.</w:t>
+        <w:t>Following the creation of a setup() method, which initializes and sets the starting settings, the loop() function does exactly what it says and performs successive loops, enabling your application to adapt and alter.</w:t>
       </w:r>
     </w:p>
     <w:p>
       <w:pPr>
         <w:pStyle w:val="Heading4"/>
       </w:pPr>
-      <w:proofErr w:type="gramStart"/>
-      <w:r>
-        <w:t>Setup(</w:t>
-      </w:r>
-      <w:proofErr w:type="gramEnd"/>
-      <w:r>
-        <w:t>) function</w:t>
+      <w:r>
+        <w:t>Setup() function</w:t>
       </w:r>
     </w:p>
     <w:p/>
@@ -13585,18 +15450,10 @@
         <w:t xml:space="preserve">: </w:t>
       </w:r>
       <w:r>
-        <w:t xml:space="preserve">Flowchart of </w:t>
-      </w:r>
-      <w:proofErr w:type="gramStart"/>
-      <w:r>
-        <w:t>setu</w:t>
-      </w:r>
-      <w:r>
-        <w:t>p(</w:t>
-      </w:r>
-      <w:proofErr w:type="gramEnd"/>
-      <w:r>
-        <w:t>)</w:t>
+        <w:t>Flowchart of setu</w:t>
+      </w:r>
+      <w:r>
+        <w:t>p()</w:t>
       </w:r>
       <w:r>
         <w:t xml:space="preserve"> function for EPS32 firmware</w:t>
@@ -13610,13 +15467,8 @@
       <w:r>
         <w:t xml:space="preserve">The </w:t>
       </w:r>
-      <w:proofErr w:type="gramStart"/>
-      <w:r>
-        <w:t>setup(</w:t>
-      </w:r>
-      <w:proofErr w:type="gramEnd"/>
-      <w:r>
-        <w:t>)</w:t>
+      <w:r>
+        <w:t>setup()</w:t>
       </w:r>
       <w:r>
         <w:t xml:space="preserve"> </w:t>
@@ -13692,17 +15544,12 @@
       <w:pPr>
         <w:pStyle w:val="Heading4"/>
       </w:pPr>
-      <w:proofErr w:type="gramStart"/>
       <w:r>
         <w:lastRenderedPageBreak/>
         <w:t>Loop</w:t>
       </w:r>
       <w:r>
-        <w:t>(</w:t>
-      </w:r>
-      <w:proofErr w:type="gramEnd"/>
-      <w:r>
-        <w:t>)</w:t>
+        <w:t>()</w:t>
       </w:r>
       <w:r>
         <w:t xml:space="preserve"> function</w:t>
@@ -13713,15 +15560,7 @@
         <w:ind w:firstLine="720"/>
       </w:pPr>
       <w:r>
-        <w:t xml:space="preserve">The </w:t>
-      </w:r>
-      <w:proofErr w:type="gramStart"/>
-      <w:r>
-        <w:t>loop(</w:t>
-      </w:r>
-      <w:proofErr w:type="gramEnd"/>
-      <w:r>
-        <w:t>) function includes</w:t>
+        <w:t>The loop() function includes</w:t>
       </w:r>
       <w:r>
         <w:t xml:space="preserve"> </w:t>
@@ -13862,15 +15701,7 @@
         </w:r>
       </w:fldSimple>
       <w:r>
-        <w:t xml:space="preserve">: Flowchart of </w:t>
-      </w:r>
-      <w:proofErr w:type="gramStart"/>
-      <w:r>
-        <w:t>loop(</w:t>
-      </w:r>
-      <w:proofErr w:type="gramEnd"/>
-      <w:r>
-        <w:t>) function for EPS32 firmware</w:t>
+        <w:t>: Flowchart of loop() function for EPS32 firmware</w:t>
       </w:r>
       <w:bookmarkEnd w:id="49"/>
     </w:p>
@@ -14110,8 +15941,13 @@
       <w:r>
         <w:t xml:space="preserve">: </w:t>
       </w:r>
-      <w:r>
-        <w:t>Commonly­used Frequencies and Resolutions</w:t>
+      <w:proofErr w:type="spellStart"/>
+      <w:r>
+        <w:t>Commonly­used</w:t>
+      </w:r>
+      <w:proofErr w:type="spellEnd"/>
+      <w:r>
+        <w:t xml:space="preserve"> Frequencies and Resolutions</w:t>
       </w:r>
       <w:bookmarkEnd w:id="51"/>
     </w:p>
@@ -14248,7 +16084,7 @@
       <w:r>
         <w:t xml:space="preserve">Flowchart of </w:t>
       </w:r>
-      <w:proofErr w:type="gramStart"/>
+      <w:proofErr w:type="spellStart"/>
       <w:r>
         <w:t>drive</w:t>
       </w:r>
@@ -14258,12 +16094,9 @@
       <w:r>
         <w:t>otors</w:t>
       </w:r>
-      <w:r>
-        <w:t>(</w:t>
-      </w:r>
-      <w:proofErr w:type="gramEnd"/>
-      <w:r>
-        <w:t>) function for EPS32 firmware</w:t>
+      <w:proofErr w:type="spellEnd"/>
+      <w:r>
+        <w:t>() function for EPS32 firmware</w:t>
       </w:r>
       <w:bookmarkEnd w:id="52"/>
       <w:r>
@@ -14286,9 +16119,11 @@
       <w:r>
         <w:t xml:space="preserve">d to user-define struct </w:t>
       </w:r>
+      <w:proofErr w:type="spellStart"/>
       <w:r>
         <w:t>DataReceive</w:t>
       </w:r>
+      <w:proofErr w:type="spellEnd"/>
       <w:r>
         <w:t xml:space="preserve"> before extract</w:t>
       </w:r>
@@ -14298,7 +16133,7 @@
       <w:r>
         <w:t xml:space="preserve">using in </w:t>
       </w:r>
-      <w:proofErr w:type="gramStart"/>
+      <w:proofErr w:type="spellStart"/>
       <w:r>
         <w:t>drive</w:t>
       </w:r>
@@ -14311,12 +16146,9 @@
       <w:r>
         <w:t>s</w:t>
       </w:r>
-      <w:r>
-        <w:t>(</w:t>
-      </w:r>
-      <w:proofErr w:type="gramEnd"/>
-      <w:r>
-        <w:t>) function</w:t>
+      <w:proofErr w:type="spellEnd"/>
+      <w:r>
+        <w:t>() function</w:t>
       </w:r>
       <w:r>
         <w:t>.</w:t>
@@ -14641,7 +16473,23 @@
         <w:t>T</w:t>
       </w:r>
       <w:r>
-        <w:t>he function "pcnt_get_counter_value" returns the count value and the "getCount" method of the "ESP32Encoder" class adds the old count value and the new count value to get the current cumulative count value</w:t>
+        <w:t>he function "</w:t>
+      </w:r>
+      <w:proofErr w:type="spellStart"/>
+      <w:r>
+        <w:t>pcnt_get_counter_value</w:t>
+      </w:r>
+      <w:proofErr w:type="spellEnd"/>
+      <w:r>
+        <w:t>" returns the count value and the "</w:t>
+      </w:r>
+      <w:proofErr w:type="spellStart"/>
+      <w:r>
+        <w:t>getCount</w:t>
+      </w:r>
+      <w:proofErr w:type="spellEnd"/>
+      <w:r>
+        <w:t>" method of the "ESP32Encoder" class adds the old count value and the new count value to get the current cumulative count value</w:t>
       </w:r>
       <w:r>
         <w:t xml:space="preserve"> </w:t>
@@ -14672,9 +16520,11 @@
       <w:r>
         <w:t>named “</w:t>
       </w:r>
+      <w:proofErr w:type="spellStart"/>
       <w:r>
         <w:t>RPMCalculator</w:t>
       </w:r>
+      <w:proofErr w:type="spellEnd"/>
       <w:r>
         <w:t xml:space="preserve">” </w:t>
       </w:r>
@@ -14784,8 +16634,13 @@
       <w:r>
         <w:t xml:space="preserve">ESP32 Firmware - </w:t>
       </w:r>
-      <w:r>
-        <w:t>RPMCalculator class</w:t>
+      <w:proofErr w:type="spellStart"/>
+      <w:r>
+        <w:t>RPMCalculator</w:t>
+      </w:r>
+      <w:proofErr w:type="spellEnd"/>
+      <w:r>
+        <w:t xml:space="preserve"> class</w:t>
       </w:r>
       <w:bookmarkEnd w:id="56"/>
     </w:p>
@@ -14798,9 +16653,11 @@
       <w:r>
         <w:t>“</w:t>
       </w:r>
+      <w:proofErr w:type="spellStart"/>
       <w:r>
         <w:t>RPMCalculator</w:t>
       </w:r>
+      <w:proofErr w:type="spellEnd"/>
       <w:r>
         <w:t>”</w:t>
       </w:r>
@@ -14844,7 +16701,15 @@
         <w:t xml:space="preserve"> and update</w:t>
       </w:r>
       <w:r>
-        <w:t xml:space="preserve"> the value of “_RPM_Filter” property.</w:t>
+        <w:t xml:space="preserve"> the value of “_</w:t>
+      </w:r>
+      <w:proofErr w:type="spellStart"/>
+      <w:r>
+        <w:t>RPM_Filter</w:t>
+      </w:r>
+      <w:proofErr w:type="spellEnd"/>
+      <w:r>
+        <w:t>” property.</w:t>
       </w:r>
       <w:r>
         <w:t xml:space="preserve"> </w:t>
@@ -15107,13 +16972,103 @@
     <w:p/>
     <w:p>
       <w:r>
-        <w:t>LƯU Ý: số byte của receiving data, ảnh chụp monitor + tính toán</w:t>
-      </w:r>
-    </w:p>
-    <w:p>
-      <w:r>
-        <w:t>LƯU Ý: số byte của sending data, ảnh chụp monitor + tính toán</w:t>
-      </w:r>
+        <w:t xml:space="preserve">LƯU Ý: </w:t>
+      </w:r>
+      <w:proofErr w:type="spellStart"/>
+      <w:r>
+        <w:t>số</w:t>
+      </w:r>
+      <w:proofErr w:type="spellEnd"/>
+      <w:r>
+        <w:t xml:space="preserve"> byte </w:t>
+      </w:r>
+      <w:proofErr w:type="spellStart"/>
+      <w:r>
+        <w:t>của</w:t>
+      </w:r>
+      <w:proofErr w:type="spellEnd"/>
+      <w:r>
+        <w:t xml:space="preserve"> receiving data, </w:t>
+      </w:r>
+      <w:proofErr w:type="spellStart"/>
+      <w:r>
+        <w:t>ảnh</w:t>
+      </w:r>
+      <w:proofErr w:type="spellEnd"/>
+      <w:r>
+        <w:t xml:space="preserve"> </w:t>
+      </w:r>
+      <w:proofErr w:type="spellStart"/>
+      <w:r>
+        <w:t>chụp</w:t>
+      </w:r>
+      <w:proofErr w:type="spellEnd"/>
+      <w:r>
+        <w:t xml:space="preserve"> monitor + </w:t>
+      </w:r>
+      <w:proofErr w:type="spellStart"/>
+      <w:r>
+        <w:t>tính</w:t>
+      </w:r>
+      <w:proofErr w:type="spellEnd"/>
+      <w:r>
+        <w:t xml:space="preserve"> </w:t>
+      </w:r>
+      <w:proofErr w:type="spellStart"/>
+      <w:r>
+        <w:t>toán</w:t>
+      </w:r>
+      <w:proofErr w:type="spellEnd"/>
+    </w:p>
+    <w:p>
+      <w:r>
+        <w:t xml:space="preserve">LƯU Ý: </w:t>
+      </w:r>
+      <w:proofErr w:type="spellStart"/>
+      <w:r>
+        <w:t>số</w:t>
+      </w:r>
+      <w:proofErr w:type="spellEnd"/>
+      <w:r>
+        <w:t xml:space="preserve"> byte </w:t>
+      </w:r>
+      <w:proofErr w:type="spellStart"/>
+      <w:r>
+        <w:t>của</w:t>
+      </w:r>
+      <w:proofErr w:type="spellEnd"/>
+      <w:r>
+        <w:t xml:space="preserve"> sending data, </w:t>
+      </w:r>
+      <w:proofErr w:type="spellStart"/>
+      <w:r>
+        <w:t>ảnh</w:t>
+      </w:r>
+      <w:proofErr w:type="spellEnd"/>
+      <w:r>
+        <w:t xml:space="preserve"> </w:t>
+      </w:r>
+      <w:proofErr w:type="spellStart"/>
+      <w:r>
+        <w:t>chụp</w:t>
+      </w:r>
+      <w:proofErr w:type="spellEnd"/>
+      <w:r>
+        <w:t xml:space="preserve"> monitor + </w:t>
+      </w:r>
+      <w:proofErr w:type="spellStart"/>
+      <w:r>
+        <w:t>tính</w:t>
+      </w:r>
+      <w:proofErr w:type="spellEnd"/>
+      <w:r>
+        <w:t xml:space="preserve"> </w:t>
+      </w:r>
+      <w:proofErr w:type="spellStart"/>
+      <w:r>
+        <w:t>toán</w:t>
+      </w:r>
+      <w:proofErr w:type="spellEnd"/>
     </w:p>
     <w:p>
       <w:pPr>
@@ -15124,7 +17079,15 @@
         </w:numPr>
       </w:pPr>
       <w:r>
-        <w:t>Bao nhiêu by</w:t>
+        <w:t xml:space="preserve">Bao </w:t>
+      </w:r>
+      <w:proofErr w:type="spellStart"/>
+      <w:r>
+        <w:t>nhiêu</w:t>
+      </w:r>
+      <w:proofErr w:type="spellEnd"/>
+      <w:r>
+        <w:t xml:space="preserve"> by</w:t>
       </w:r>
       <w:r>
         <w:t>te</w:t>
@@ -15138,8 +17101,37 @@
           <w:numId w:val="21"/>
         </w:numPr>
       </w:pPr>
-      <w:r>
-        <w:t>Đảm bảo nhỏ hơn sampling rate</w:t>
+      <w:proofErr w:type="spellStart"/>
+      <w:r>
+        <w:t>Đảm</w:t>
+      </w:r>
+      <w:proofErr w:type="spellEnd"/>
+      <w:r>
+        <w:t xml:space="preserve"> </w:t>
+      </w:r>
+      <w:proofErr w:type="spellStart"/>
+      <w:r>
+        <w:t>bảo</w:t>
+      </w:r>
+      <w:proofErr w:type="spellEnd"/>
+      <w:r>
+        <w:t xml:space="preserve"> </w:t>
+      </w:r>
+      <w:proofErr w:type="spellStart"/>
+      <w:r>
+        <w:t>nhỏ</w:t>
+      </w:r>
+      <w:proofErr w:type="spellEnd"/>
+      <w:r>
+        <w:t xml:space="preserve"> </w:t>
+      </w:r>
+      <w:proofErr w:type="spellStart"/>
+      <w:r>
+        <w:t>hơn</w:t>
+      </w:r>
+      <w:proofErr w:type="spellEnd"/>
+      <w:r>
+        <w:t xml:space="preserve"> sampling rate</w:t>
       </w:r>
     </w:p>
     <w:p>
@@ -15150,8 +17142,13 @@
           <w:numId w:val="21"/>
         </w:numPr>
       </w:pPr>
-      <w:r>
-        <w:t>Chọn baud rate</w:t>
+      <w:proofErr w:type="spellStart"/>
+      <w:r>
+        <w:t>Chọn</w:t>
+      </w:r>
+      <w:proofErr w:type="spellEnd"/>
+      <w:r>
+        <w:t xml:space="preserve"> baud rate</w:t>
       </w:r>
     </w:p>
     <w:p/>
@@ -15405,17 +17402,128 @@
       <w:r>
         <w:t xml:space="preserve">LƯU Ý: </w:t>
       </w:r>
-      <w:r>
-        <w:t>thêm ảnh chạy “</w:t>
-      </w:r>
-      <w:r>
-        <w:t>dmesg | grep ttyUSB</w:t>
-      </w:r>
+      <w:proofErr w:type="spellStart"/>
+      <w:r>
+        <w:t>thêm</w:t>
+      </w:r>
+      <w:proofErr w:type="spellEnd"/>
+      <w:r>
+        <w:t xml:space="preserve"> </w:t>
+      </w:r>
+      <w:proofErr w:type="spellStart"/>
+      <w:r>
+        <w:t>ảnh</w:t>
+      </w:r>
+      <w:proofErr w:type="spellEnd"/>
+      <w:r>
+        <w:t xml:space="preserve"> </w:t>
+      </w:r>
+      <w:proofErr w:type="spellStart"/>
+      <w:r>
+        <w:t>chạy</w:t>
+      </w:r>
+      <w:proofErr w:type="spellEnd"/>
+      <w:r>
+        <w:t xml:space="preserve"> “</w:t>
+      </w:r>
+      <w:proofErr w:type="spellStart"/>
+      <w:r>
+        <w:t>dmesg</w:t>
+      </w:r>
+      <w:proofErr w:type="spellEnd"/>
+      <w:r>
+        <w:t xml:space="preserve"> | grep </w:t>
+      </w:r>
+      <w:proofErr w:type="spellStart"/>
+      <w:r>
+        <w:t>ttyUSB</w:t>
+      </w:r>
+      <w:proofErr w:type="spellEnd"/>
       <w:r>
         <w:t>”</w:t>
       </w:r>
       <w:r>
-        <w:t xml:space="preserve"> để lấy tên của 2 cổng serial và tên của USB driver cho ESP32 và Lidar</w:t>
+        <w:t xml:space="preserve"> </w:t>
+      </w:r>
+      <w:proofErr w:type="spellStart"/>
+      <w:r>
+        <w:t>để</w:t>
+      </w:r>
+      <w:proofErr w:type="spellEnd"/>
+      <w:r>
+        <w:t xml:space="preserve"> </w:t>
+      </w:r>
+      <w:proofErr w:type="spellStart"/>
+      <w:r>
+        <w:t>lấy</w:t>
+      </w:r>
+      <w:proofErr w:type="spellEnd"/>
+      <w:r>
+        <w:t xml:space="preserve"> </w:t>
+      </w:r>
+      <w:proofErr w:type="spellStart"/>
+      <w:r>
+        <w:t>tên</w:t>
+      </w:r>
+      <w:proofErr w:type="spellEnd"/>
+      <w:r>
+        <w:t xml:space="preserve"> </w:t>
+      </w:r>
+      <w:proofErr w:type="spellStart"/>
+      <w:r>
+        <w:t>của</w:t>
+      </w:r>
+      <w:proofErr w:type="spellEnd"/>
+      <w:r>
+        <w:t xml:space="preserve"> 2 </w:t>
+      </w:r>
+      <w:proofErr w:type="spellStart"/>
+      <w:r>
+        <w:t>cổng</w:t>
+      </w:r>
+      <w:proofErr w:type="spellEnd"/>
+      <w:r>
+        <w:t xml:space="preserve"> serial </w:t>
+      </w:r>
+      <w:proofErr w:type="spellStart"/>
+      <w:r>
+        <w:t>và</w:t>
+      </w:r>
+      <w:proofErr w:type="spellEnd"/>
+      <w:r>
+        <w:t xml:space="preserve"> </w:t>
+      </w:r>
+      <w:proofErr w:type="spellStart"/>
+      <w:r>
+        <w:t>tên</w:t>
+      </w:r>
+      <w:proofErr w:type="spellEnd"/>
+      <w:r>
+        <w:t xml:space="preserve"> </w:t>
+      </w:r>
+      <w:proofErr w:type="spellStart"/>
+      <w:r>
+        <w:t>của</w:t>
+      </w:r>
+      <w:proofErr w:type="spellEnd"/>
+      <w:r>
+        <w:t xml:space="preserve"> USB driver </w:t>
+      </w:r>
+      <w:proofErr w:type="spellStart"/>
+      <w:r>
+        <w:t>cho</w:t>
+      </w:r>
+      <w:proofErr w:type="spellEnd"/>
+      <w:r>
+        <w:t xml:space="preserve"> ESP32 </w:t>
+      </w:r>
+      <w:proofErr w:type="spellStart"/>
+      <w:r>
+        <w:t>và</w:t>
+      </w:r>
+      <w:proofErr w:type="spellEnd"/>
+      <w:r>
+        <w:t xml:space="preserve"> Lidar</w:t>
       </w:r>
     </w:p>
     <w:p>
@@ -15508,7 +17616,23 @@
         <w:tab/>
       </w:r>
       <w:r>
-        <w:t>For the first thread, the software continually reads data in the form of JSON strings from the ESP32 microcontroller and saves them to buffer variables. The "calculatePose" function of the "PoseCalculator" class's input parameters are the pulse current count values that are stored in buffer variables.</w:t>
+        <w:t>For the first thread, the software continually reads data in the form of JSON strings from the ESP32 microcontroller and saves them to buffer variables. The "</w:t>
+      </w:r>
+      <w:proofErr w:type="spellStart"/>
+      <w:r>
+        <w:t>calculatePose</w:t>
+      </w:r>
+      <w:proofErr w:type="spellEnd"/>
+      <w:r>
+        <w:t>" function of the "</w:t>
+      </w:r>
+      <w:proofErr w:type="spellStart"/>
+      <w:r>
+        <w:t>PoseCalculator</w:t>
+      </w:r>
+      <w:proofErr w:type="spellEnd"/>
+      <w:r>
+        <w:t>" class's input parameters are the pulse current count values that are stored in buffer variables.</w:t>
       </w:r>
     </w:p>
     <w:p/>
@@ -15598,8 +17722,13 @@
       <w:r>
         <w:t xml:space="preserve"> </w:t>
       </w:r>
-      <w:r>
-        <w:t>PoseCalculator class</w:t>
+      <w:proofErr w:type="spellStart"/>
+      <w:r>
+        <w:t>PoseCalculator</w:t>
+      </w:r>
+      <w:proofErr w:type="spellEnd"/>
+      <w:r>
+        <w:t xml:space="preserve"> class</w:t>
       </w:r>
     </w:p>
     <w:p>
@@ -18456,13 +20585,26 @@
         <w:t xml:space="preserve">method </w:t>
       </w:r>
       <w:r>
-        <w:t>“calculatePose</w:t>
-      </w:r>
+        <w:t>“</w:t>
+      </w:r>
+      <w:proofErr w:type="spellStart"/>
+      <w:r>
+        <w:t>calculatePose</w:t>
+      </w:r>
+      <w:proofErr w:type="spellEnd"/>
       <w:r>
         <w:t xml:space="preserve">” of the </w:t>
       </w:r>
       <w:r>
-        <w:t>“PoseCalculator” class.</w:t>
+        <w:t>“</w:t>
+      </w:r>
+      <w:proofErr w:type="spellStart"/>
+      <w:r>
+        <w:t>PoseCalculator</w:t>
+      </w:r>
+      <w:proofErr w:type="spellEnd"/>
+      <w:r>
+        <w:t>” class.</w:t>
       </w:r>
       <w:r>
         <w:t xml:space="preserve"> </w:t>
@@ -18776,8 +20918,21 @@
       <w:r>
         <w:t xml:space="preserve"> with the </w:t>
       </w:r>
-      <w:r>
-        <w:t xml:space="preserve">Kp, Ki and Kd </w:t>
+      <w:proofErr w:type="spellStart"/>
+      <w:r>
+        <w:t>Kp</w:t>
+      </w:r>
+      <w:proofErr w:type="spellEnd"/>
+      <w:r>
+        <w:t xml:space="preserve">, Ki and </w:t>
+      </w:r>
+      <w:proofErr w:type="spellStart"/>
+      <w:r>
+        <w:t>Kd</w:t>
+      </w:r>
+      <w:proofErr w:type="spellEnd"/>
+      <w:r>
+        <w:t xml:space="preserve"> </w:t>
       </w:r>
       <w:r>
         <w:t xml:space="preserve">coefficients </w:t>
@@ -18947,8 +21102,13 @@
       <w:r>
         <w:t xml:space="preserve">the </w:t>
       </w:r>
-      <w:r>
-        <w:t xml:space="preserve">BatteryState message </w:t>
+      <w:proofErr w:type="spellStart"/>
+      <w:r>
+        <w:t>BatteryState</w:t>
+      </w:r>
+      <w:proofErr w:type="spellEnd"/>
+      <w:r>
+        <w:t xml:space="preserve"> message </w:t>
       </w:r>
       <w:r>
         <w:t xml:space="preserve">will be </w:t>
@@ -18973,7 +21133,15 @@
         <w:ind w:firstLine="567"/>
       </w:pPr>
       <w:r>
-        <w:t xml:space="preserve">The "Sonar" class and "SonarNode" class are two objects that are part of the software for ultrasonic sensors. The "Sonar" class is in charge of </w:t>
+        <w:t>The "Sonar" class and "</w:t>
+      </w:r>
+      <w:proofErr w:type="spellStart"/>
+      <w:r>
+        <w:t>SonarNode</w:t>
+      </w:r>
+      <w:proofErr w:type="spellEnd"/>
+      <w:r>
+        <w:t xml:space="preserve">" class are two objects that are part of the software for ultrasonic sensors. The "Sonar" class is in charge of </w:t>
       </w:r>
       <w:r>
         <w:t xml:space="preserve">measuring the separation </w:t>
@@ -19082,6 +21250,9 @@
         <w:jc w:val="center"/>
       </w:pPr>
       <w:r>
+        <w:rPr>
+          <w:noProof/>
+        </w:rPr>
         <w:lastRenderedPageBreak/>
         <w:drawing>
           <wp:inline distT="0" distB="0" distL="0" distR="0" wp14:anchorId="3107BFB7" wp14:editId="573EC75C">
@@ -19152,6 +21323,14 @@
       </w:r>
     </w:p>
     <w:p>
+      <w:pPr>
+        <w:pStyle w:val="Heading4"/>
+      </w:pPr>
+      <w:r>
+        <w:t>“Sonar” class</w:t>
+      </w:r>
+    </w:p>
+    <w:p>
       <w:r>
         <w:t xml:space="preserve">As observed Fig. 27, </w:t>
       </w:r>
@@ -19225,7 +21404,15 @@
         <w:t xml:space="preserve">is </w:t>
       </w:r>
       <w:r>
-        <w:t>“measureRange”</w:t>
+        <w:t>“</w:t>
+      </w:r>
+      <w:proofErr w:type="spellStart"/>
+      <w:r>
+        <w:t>measureRange</w:t>
+      </w:r>
+      <w:proofErr w:type="spellEnd"/>
+      <w:r>
+        <w:t>”</w:t>
       </w:r>
       <w:r>
         <w:t xml:space="preserve"> which </w:t>
@@ -19252,6 +21439,129 @@
         <w:t>obstacles.</w:t>
       </w:r>
     </w:p>
+    <w:p>
+      <w:pPr>
+        <w:jc w:val="center"/>
+      </w:pPr>
+      <w:r>
+        <w:rPr>
+          <w:noProof/>
+        </w:rPr>
+        <w:lastRenderedPageBreak/>
+        <w:drawing>
+          <wp:inline distT="0" distB="0" distL="0" distR="0" wp14:anchorId="781C979B" wp14:editId="7BF0FD28">
+            <wp:extent cx="3829050" cy="6769100"/>
+            <wp:effectExtent l="0" t="0" r="0" b="0"/>
+            <wp:docPr id="23" name="Picture 23"/>
+            <wp:cNvGraphicFramePr>
+              <a:graphicFrameLocks xmlns:a="http://schemas.openxmlformats.org/drawingml/2006/main" noChangeAspect="1"/>
+            </wp:cNvGraphicFramePr>
+            <a:graphic xmlns:a="http://schemas.openxmlformats.org/drawingml/2006/main">
+              <a:graphicData uri="http://schemas.openxmlformats.org/drawingml/2006/picture">
+                <pic:pic xmlns:pic="http://schemas.openxmlformats.org/drawingml/2006/picture">
+                  <pic:nvPicPr>
+                    <pic:cNvPr id="0" name="Picture 2"/>
+                    <pic:cNvPicPr>
+                      <a:picLocks noChangeAspect="1" noChangeArrowheads="1"/>
+                    </pic:cNvPicPr>
+                  </pic:nvPicPr>
+                  <pic:blipFill>
+                    <a:blip r:embed="rId49" cstate="print">
+                      <a:extLst>
+                        <a:ext uri="{28A0092B-C50C-407E-A947-70E740481C1C}">
+                          <a14:useLocalDpi xmlns:a14="http://schemas.microsoft.com/office/drawing/2010/main" val="0"/>
+                        </a:ext>
+                      </a:extLst>
+                    </a:blip>
+                    <a:srcRect/>
+                    <a:stretch>
+                      <a:fillRect/>
+                    </a:stretch>
+                  </pic:blipFill>
+                  <pic:spPr bwMode="auto">
+                    <a:xfrm>
+                      <a:off x="0" y="0"/>
+                      <a:ext cx="3829050" cy="6769100"/>
+                    </a:xfrm>
+                    <a:prstGeom prst="rect">
+                      <a:avLst/>
+                    </a:prstGeom>
+                    <a:noFill/>
+                    <a:ln>
+                      <a:noFill/>
+                    </a:ln>
+                  </pic:spPr>
+                </pic:pic>
+              </a:graphicData>
+            </a:graphic>
+          </wp:inline>
+        </w:drawing>
+      </w:r>
+    </w:p>
+    <w:p>
+      <w:pPr>
+        <w:jc w:val="center"/>
+      </w:pPr>
+    </w:p>
+    <w:p>
+      <w:pPr>
+        <w:pStyle w:val="Caption"/>
+      </w:pPr>
+      <w:r>
+        <w:t xml:space="preserve">Figure </w:t>
+      </w:r>
+      <w:r>
+        <w:fldChar w:fldCharType="begin"/>
+      </w:r>
+      <w:r>
+        <w:instrText xml:space="preserve"> SEQ Figure \* ARABIC </w:instrText>
+      </w:r>
+      <w:r>
+        <w:fldChar w:fldCharType="separate"/>
+      </w:r>
+      <w:r>
+        <w:rPr>
+          <w:noProof/>
+        </w:rPr>
+        <w:t>28</w:t>
+      </w:r>
+      <w:r>
+        <w:fldChar w:fldCharType="end"/>
+      </w:r>
+      <w:r>
+        <w:t xml:space="preserve">: </w:t>
+      </w:r>
+      <w:r>
+        <w:t>Flowchart of Raspberry Pi 4 for measuring distance of ultrasonic sensor</w:t>
+      </w:r>
+    </w:p>
+    <w:p>
+      <w:pPr>
+        <w:ind w:firstLine="720"/>
+      </w:pPr>
+      <w:r>
+        <w:t>Initially, the trigger pin and echo pin are set up as input and output pins, respectively. The software then starts a pulse that lasts for 10 microseconds, causing a succession of audible bursts to occur in the surroundings. To wait for an echo pulse, a "while" loop is set up. The system next calculates the separation between the obstruction and the ultrasonic sensor if the echo pulse was received; otherwise, the system will attempt a new measurement.</w:t>
+      </w:r>
+    </w:p>
+    <w:p/>
+    <w:p>
+      <w:pPr>
+        <w:pStyle w:val="Heading4"/>
+      </w:pPr>
+      <w:r>
+        <w:lastRenderedPageBreak/>
+        <w:t>“</w:t>
+      </w:r>
+      <w:proofErr w:type="spellStart"/>
+      <w:r>
+        <w:t>SonarNode</w:t>
+      </w:r>
+      <w:proofErr w:type="spellEnd"/>
+      <w:r>
+        <w:t>” class</w:t>
+      </w:r>
+    </w:p>
+    <w:p/>
     <w:p/>
     <w:p>
       <w:r>
@@ -19276,7 +21586,7 @@
                     </pic:cNvPicPr>
                   </pic:nvPicPr>
                   <pic:blipFill>
-                    <a:blip r:embed="rId49" cstate="print">
+                    <a:blip r:embed="rId50" cstate="print">
                       <a:extLst>
                         <a:ext uri="{28A0092B-C50C-407E-A947-70E740481C1C}">
                           <a14:useLocalDpi xmlns:a14="http://schemas.microsoft.com/office/drawing/2010/main" val="0"/>
@@ -19320,7 +21630,7 @@
           <w:rPr>
             <w:noProof/>
           </w:rPr>
-          <w:t>28</w:t>
+          <w:t>29</w:t>
         </w:r>
       </w:fldSimple>
       <w:r>
@@ -19335,7 +21645,32 @@
         <w:ind w:firstLine="567"/>
       </w:pPr>
       <w:r>
-        <w:t>On the other side, communication with the ROS 2 system is done using the "SonarNode" class. The software is broken up into six distinct threads. The handling of each measuring process by a thread ensures that the distance measurement of one sensor has no impact on the other sensor. An instance of "SonarNode" running in thread 6 then accesses the result, which is saved in a global variable. A message with the type of Range that is delivered to the subject "/ultrasonic sensor x" contains all of the ultrasonic sensor's data compressed. With a frequency of 10 Hz, (x is the order of the ultrasonic sensor, from 1 to 5)</w:t>
+        <w:t>On the other side, communication with the ROS 2 system is done using the "</w:t>
+      </w:r>
+      <w:proofErr w:type="spellStart"/>
+      <w:r>
+        <w:t>SonarNode</w:t>
+      </w:r>
+      <w:proofErr w:type="spellEnd"/>
+      <w:r>
+        <w:t>" class. The software is broken up into six distinct threads</w:t>
+      </w:r>
+      <w:r>
+        <w:t xml:space="preserve"> as Fig. 2</w:t>
+      </w:r>
+      <w:r>
+        <w:t>9</w:t>
+      </w:r>
+      <w:r>
+        <w:t>. The handling of each measuring process by a thread ensures that the distance measurement of one sensor has no impact on the other sensor. An instance of "</w:t>
+      </w:r>
+      <w:proofErr w:type="spellStart"/>
+      <w:r>
+        <w:t>SonarNode</w:t>
+      </w:r>
+      <w:proofErr w:type="spellEnd"/>
+      <w:r>
+        <w:t>" running in thread 6 then accesses the result, which is saved in a global variable. A message with the type of Range that is delivered to the subject "/ultrasonic sensor x" contains all of the ultrasonic sensor's data compressed. With a frequency of 10 Hz, (x is the order of the ultrasonic sensor, from 1 to 5)</w:t>
       </w:r>
       <w:r>
         <w:t xml:space="preserve">. </w:t>
@@ -19356,11 +21691,7 @@
         <w:t xml:space="preserve"> updates at a frequency of 20 Hz.</w:t>
       </w:r>
     </w:p>
-    <w:p>
-      <w:pPr>
-        <w:ind w:firstLine="567"/>
-      </w:pPr>
-    </w:p>
+    <w:p/>
     <w:p>
       <w:pPr>
         <w:pStyle w:val="Heading2"/>
@@ -19412,6 +21743,7 @@
       </w:pPr>
       <w:bookmarkStart w:id="66" w:name="_Toc109422065"/>
       <w:r>
+        <w:lastRenderedPageBreak/>
         <w:t>Firmware for voltage sensor</w:t>
       </w:r>
       <w:bookmarkEnd w:id="66"/>
@@ -19540,17 +21872,12 @@
       </w:pPr>
       <w:bookmarkStart w:id="77" w:name="_Toc109422076"/>
       <w:r>
-        <w:t xml:space="preserve">Serving mobile robot design </w:t>
-      </w:r>
-      <w:proofErr w:type="gramStart"/>
-      <w:r>
-        <w:t>result</w:t>
+        <w:t>Serving mobile robot design result</w:t>
       </w:r>
       <w:r>
         <w:t xml:space="preserve"> ?</w:t>
       </w:r>
       <w:bookmarkEnd w:id="77"/>
-      <w:proofErr w:type="gramEnd"/>
     </w:p>
     <w:p/>
     <w:p/>
@@ -19974,7 +22301,7 @@
       </w:r>
     </w:p>
     <w:sectPr>
-      <w:footerReference w:type="default" r:id="rId50"/>
+      <w:footerReference w:type="default" r:id="rId51"/>
       <w:pgSz w:w="11907" w:h="16840" w:code="9"/>
       <w:pgMar w:top="1134" w:right="1418" w:bottom="1134" w:left="1985" w:header="720" w:footer="386" w:gutter="0"/>
       <w:pgNumType w:start="1"/>
@@ -20004,26 +22331,133 @@
         </w:rPr>
         <w:annotationRef/>
       </w:r>
+      <w:proofErr w:type="spellStart"/>
       <w:r>
         <w:rPr>
           <w:sz w:val="28"/>
           <w:szCs w:val="28"/>
         </w:rPr>
-        <w:t xml:space="preserve">Chỗ này ghi </w:t>
-      </w:r>
+        <w:t>Chỗ</w:t>
+      </w:r>
+      <w:proofErr w:type="spellEnd"/>
       <w:r>
         <w:rPr>
           <w:sz w:val="28"/>
           <w:szCs w:val="28"/>
         </w:rPr>
-        <w:t xml:space="preserve">bằng </w:t>
-      </w:r>
+        <w:t xml:space="preserve"> </w:t>
+      </w:r>
+      <w:proofErr w:type="spellStart"/>
       <w:r>
         <w:rPr>
           <w:sz w:val="28"/>
           <w:szCs w:val="28"/>
         </w:rPr>
-        <w:t>tiếng Anh như thế nào ?</w:t>
+        <w:t>này</w:t>
+      </w:r>
+      <w:proofErr w:type="spellEnd"/>
+      <w:r>
+        <w:rPr>
+          <w:sz w:val="28"/>
+          <w:szCs w:val="28"/>
+        </w:rPr>
+        <w:t xml:space="preserve"> </w:t>
+      </w:r>
+      <w:proofErr w:type="spellStart"/>
+      <w:r>
+        <w:rPr>
+          <w:sz w:val="28"/>
+          <w:szCs w:val="28"/>
+        </w:rPr>
+        <w:t>ghi</w:t>
+      </w:r>
+      <w:proofErr w:type="spellEnd"/>
+      <w:r>
+        <w:rPr>
+          <w:sz w:val="28"/>
+          <w:szCs w:val="28"/>
+        </w:rPr>
+        <w:t xml:space="preserve"> </w:t>
+      </w:r>
+      <w:proofErr w:type="spellStart"/>
+      <w:r>
+        <w:rPr>
+          <w:sz w:val="28"/>
+          <w:szCs w:val="28"/>
+        </w:rPr>
+        <w:t>bằng</w:t>
+      </w:r>
+      <w:proofErr w:type="spellEnd"/>
+      <w:r>
+        <w:rPr>
+          <w:sz w:val="28"/>
+          <w:szCs w:val="28"/>
+        </w:rPr>
+        <w:t xml:space="preserve"> </w:t>
+      </w:r>
+      <w:proofErr w:type="spellStart"/>
+      <w:r>
+        <w:rPr>
+          <w:sz w:val="28"/>
+          <w:szCs w:val="28"/>
+        </w:rPr>
+        <w:t>tiếng</w:t>
+      </w:r>
+      <w:proofErr w:type="spellEnd"/>
+      <w:r>
+        <w:rPr>
+          <w:sz w:val="28"/>
+          <w:szCs w:val="28"/>
+        </w:rPr>
+        <w:t xml:space="preserve"> Anh </w:t>
+      </w:r>
+      <w:proofErr w:type="spellStart"/>
+      <w:r>
+        <w:rPr>
+          <w:sz w:val="28"/>
+          <w:szCs w:val="28"/>
+        </w:rPr>
+        <w:t>như</w:t>
+      </w:r>
+      <w:proofErr w:type="spellEnd"/>
+      <w:r>
+        <w:rPr>
+          <w:sz w:val="28"/>
+          <w:szCs w:val="28"/>
+        </w:rPr>
+        <w:t xml:space="preserve"> </w:t>
+      </w:r>
+      <w:proofErr w:type="spellStart"/>
+      <w:r>
+        <w:rPr>
+          <w:sz w:val="28"/>
+          <w:szCs w:val="28"/>
+        </w:rPr>
+        <w:t>thế</w:t>
+      </w:r>
+      <w:proofErr w:type="spellEnd"/>
+      <w:r>
+        <w:rPr>
+          <w:sz w:val="28"/>
+          <w:szCs w:val="28"/>
+        </w:rPr>
+        <w:t xml:space="preserve"> </w:t>
+      </w:r>
+      <w:proofErr w:type="spellStart"/>
+      <w:r>
+        <w:rPr>
+          <w:sz w:val="28"/>
+          <w:szCs w:val="28"/>
+        </w:rPr>
+        <w:t>nào</w:t>
+      </w:r>
+      <w:proofErr w:type="spellEnd"/>
+      <w:r>
+        <w:rPr>
+          <w:sz w:val="28"/>
+          <w:szCs w:val="28"/>
+        </w:rPr>
+        <w:t xml:space="preserve"> ?</w:t>
       </w:r>
     </w:p>
   </w:comment>

</xml_diff>

<commit_message>
#30 part 4.5 Firmware for lidar - draft 1
</commit_message>
<xml_diff>
--- a/BACHELOR THESIS PROJECT - Ly Duc Trung.docx
+++ b/BACHELOR THESIS PROJECT - Ly Duc Trung.docx
@@ -139,142 +139,33 @@
         </w:rPr>
       </w:pPr>
       <w:commentRangeStart w:id="0"/>
-      <w:proofErr w:type="spellStart"/>
       <w:r>
         <w:rPr>
           <w:b/>
           <w:sz w:val="28"/>
         </w:rPr>
-        <w:t>Ngành</w:t>
-      </w:r>
-      <w:proofErr w:type="spellEnd"/>
+        <w:t>Ngành Kỹ thuật điện</w:t>
+      </w:r>
+    </w:p>
+    <w:p>
+      <w:pPr>
+        <w:jc w:val="center"/>
+      </w:pPr>
       <w:r>
         <w:rPr>
           <w:b/>
           <w:sz w:val="28"/>
         </w:rPr>
-        <w:t xml:space="preserve"> </w:t>
-      </w:r>
-      <w:proofErr w:type="spellStart"/>
+        <w:t>Chuyên ngành</w:t>
+      </w:r>
       <w:r>
         <w:rPr>
           <w:b/>
           <w:sz w:val="28"/>
         </w:rPr>
-        <w:t>Kỹ</w:t>
-      </w:r>
-      <w:proofErr w:type="spellEnd"/>
-      <w:r>
-        <w:rPr>
-          <w:b/>
-          <w:sz w:val="28"/>
-        </w:rPr>
-        <w:t xml:space="preserve"> </w:t>
-      </w:r>
-      <w:proofErr w:type="spellStart"/>
-      <w:r>
-        <w:rPr>
-          <w:b/>
-          <w:sz w:val="28"/>
-        </w:rPr>
-        <w:t>thuật</w:t>
-      </w:r>
-      <w:proofErr w:type="spellEnd"/>
-      <w:r>
-        <w:rPr>
-          <w:b/>
-          <w:sz w:val="28"/>
-        </w:rPr>
-        <w:t xml:space="preserve"> </w:t>
-      </w:r>
-      <w:proofErr w:type="spellStart"/>
-      <w:r>
-        <w:rPr>
-          <w:b/>
-          <w:sz w:val="28"/>
-        </w:rPr>
-        <w:t>điện</w:t>
-      </w:r>
-      <w:proofErr w:type="spellEnd"/>
-    </w:p>
-    <w:p>
-      <w:pPr>
-        <w:jc w:val="center"/>
-      </w:pPr>
-      <w:proofErr w:type="spellStart"/>
-      <w:r>
-        <w:rPr>
-          <w:b/>
-          <w:sz w:val="28"/>
-        </w:rPr>
-        <w:t>Chuyên</w:t>
-      </w:r>
-      <w:proofErr w:type="spellEnd"/>
-      <w:r>
-        <w:rPr>
-          <w:b/>
-          <w:sz w:val="28"/>
-        </w:rPr>
-        <w:t xml:space="preserve"> </w:t>
-      </w:r>
-      <w:proofErr w:type="spellStart"/>
-      <w:r>
-        <w:rPr>
-          <w:b/>
-          <w:sz w:val="28"/>
-        </w:rPr>
-        <w:t>ngành</w:t>
-      </w:r>
-      <w:proofErr w:type="spellEnd"/>
-      <w:r>
-        <w:rPr>
-          <w:b/>
-          <w:sz w:val="28"/>
-        </w:rPr>
-        <w:t xml:space="preserve"> </w:t>
-      </w:r>
-      <w:proofErr w:type="spellStart"/>
-      <w:r>
-        <w:rPr>
-          <w:b/>
-          <w:sz w:val="28"/>
-        </w:rPr>
-        <w:t>Hệ</w:t>
-      </w:r>
-      <w:proofErr w:type="spellEnd"/>
-      <w:r>
-        <w:rPr>
-          <w:b/>
-          <w:sz w:val="28"/>
-        </w:rPr>
-        <w:t xml:space="preserve"> </w:t>
-      </w:r>
-      <w:proofErr w:type="spellStart"/>
-      <w:r>
-        <w:rPr>
-          <w:b/>
-          <w:sz w:val="28"/>
-        </w:rPr>
-        <w:t>thống</w:t>
-      </w:r>
-      <w:proofErr w:type="spellEnd"/>
-      <w:r>
-        <w:rPr>
-          <w:b/>
-          <w:sz w:val="28"/>
-        </w:rPr>
-        <w:t xml:space="preserve"> </w:t>
-      </w:r>
-      <w:proofErr w:type="spellStart"/>
-      <w:r>
-        <w:rPr>
-          <w:b/>
-          <w:sz w:val="28"/>
-        </w:rPr>
-        <w:t>điện</w:t>
+        <w:t xml:space="preserve"> Hệ thống điện</w:t>
       </w:r>
       <w:commentRangeEnd w:id="0"/>
-      <w:proofErr w:type="spellEnd"/>
       <w:r>
         <w:rPr>
           <w:rStyle w:val="CommentReference"/>
@@ -405,47 +296,11 @@
                                     </w:rPr>
                                     <w:t xml:space="preserve">   </w:t>
                                   </w:r>
-                                  <w:proofErr w:type="spellStart"/>
                                   <w:r>
                                     <w:rPr>
                                       <w:sz w:val="20"/>
                                     </w:rPr>
-                                    <w:t>Chữ</w:t>
-                                  </w:r>
-                                  <w:proofErr w:type="spellEnd"/>
-                                  <w:r>
-                                    <w:rPr>
-                                      <w:sz w:val="20"/>
-                                    </w:rPr>
-                                    <w:t xml:space="preserve"> </w:t>
-                                  </w:r>
-                                  <w:proofErr w:type="spellStart"/>
-                                  <w:r>
-                                    <w:rPr>
-                                      <w:sz w:val="20"/>
-                                    </w:rPr>
-                                    <w:t>ký</w:t>
-                                  </w:r>
-                                  <w:proofErr w:type="spellEnd"/>
-                                  <w:r>
-                                    <w:rPr>
-                                      <w:sz w:val="20"/>
-                                    </w:rPr>
-                                    <w:t xml:space="preserve"> </w:t>
-                                  </w:r>
-                                  <w:proofErr w:type="spellStart"/>
-                                  <w:r>
-                                    <w:rPr>
-                                      <w:sz w:val="20"/>
-                                    </w:rPr>
-                                    <w:t>của</w:t>
-                                  </w:r>
-                                  <w:proofErr w:type="spellEnd"/>
-                                  <w:r>
-                                    <w:rPr>
-                                      <w:sz w:val="20"/>
-                                    </w:rPr>
-                                    <w:t xml:space="preserve"> GVHD</w:t>
+                                    <w:t>Chữ ký của GVHD</w:t>
                                   </w:r>
                                 </w:p>
                               </w:txbxContent>
@@ -490,47 +345,11 @@
                               </w:rPr>
                               <w:t xml:space="preserve">   </w:t>
                             </w:r>
-                            <w:proofErr w:type="spellStart"/>
                             <w:r>
                               <w:rPr>
                                 <w:sz w:val="20"/>
                               </w:rPr>
-                              <w:t>Chữ</w:t>
-                            </w:r>
-                            <w:proofErr w:type="spellEnd"/>
-                            <w:r>
-                              <w:rPr>
-                                <w:sz w:val="20"/>
-                              </w:rPr>
-                              <w:t xml:space="preserve"> </w:t>
-                            </w:r>
-                            <w:proofErr w:type="spellStart"/>
-                            <w:r>
-                              <w:rPr>
-                                <w:sz w:val="20"/>
-                              </w:rPr>
-                              <w:t>ký</w:t>
-                            </w:r>
-                            <w:proofErr w:type="spellEnd"/>
-                            <w:r>
-                              <w:rPr>
-                                <w:sz w:val="20"/>
-                              </w:rPr>
-                              <w:t xml:space="preserve"> </w:t>
-                            </w:r>
-                            <w:proofErr w:type="spellStart"/>
-                            <w:r>
-                              <w:rPr>
-                                <w:sz w:val="20"/>
-                              </w:rPr>
-                              <w:t>của</w:t>
-                            </w:r>
-                            <w:proofErr w:type="spellEnd"/>
-                            <w:r>
-                              <w:rPr>
-                                <w:sz w:val="20"/>
-                              </w:rPr>
-                              <w:t xml:space="preserve"> GVHD</w:t>
+                              <w:t>Chữ ký của GVHD</w:t>
                             </w:r>
                           </w:p>
                         </w:txbxContent>
@@ -608,7 +427,7 @@
                 </mc:Choice>
                 <mc:Fallback>
                   <w:pict>
-                    <v:line w14:anchorId="531C362A" id="Straight Connector 1" o:spid="_x0000_s1026" style="position:absolute;flip:y;z-index:251655680;visibility:visible;mso-wrap-style:square;mso-width-percent:0;mso-height-percent:0;mso-wrap-distance-left:9pt;mso-wrap-distance-top:0;mso-wrap-distance-right:9pt;mso-wrap-distance-bottom:0;mso-position-horizontal:absolute;mso-position-horizontal-relative:text;mso-position-vertical:absolute;mso-position-vertical-relative:text;mso-width-percent:0;mso-height-percent:0;mso-width-relative:margin;mso-height-relative:margin" from="175.05pt,13.6pt" to="291.25pt,13.6pt" o:gfxdata="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" strokecolor="black [3213]" strokeweight=".5pt">
+                    <v:line w14:anchorId="5A5CC05C" id="Straight Connector 1" o:spid="_x0000_s1026" style="position:absolute;flip:y;z-index:251655680;visibility:visible;mso-wrap-style:square;mso-width-percent:0;mso-height-percent:0;mso-wrap-distance-left:9pt;mso-wrap-distance-top:0;mso-wrap-distance-right:9pt;mso-wrap-distance-bottom:0;mso-position-horizontal:absolute;mso-position-horizontal-relative:text;mso-position-vertical:absolute;mso-position-vertical-relative:text;mso-width-percent:0;mso-height-percent:0;mso-width-relative:margin;mso-height-relative:margin" from="175.05pt,13.6pt" to="291.25pt,13.6pt" o:gfxdata="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" strokecolor="black [3213]" strokeweight=".5pt">
                       <v:stroke joinstyle="miter"/>
                     </v:line>
                   </w:pict>
@@ -784,343 +603,22 @@
       </w:r>
     </w:p>
     <w:p>
-      <w:proofErr w:type="spellStart"/>
-      <w:r>
-        <w:t>Biểu</w:t>
-      </w:r>
-      <w:proofErr w:type="spellEnd"/>
-      <w:r>
-        <w:t xml:space="preserve"> </w:t>
-      </w:r>
-      <w:proofErr w:type="spellStart"/>
-      <w:r>
-        <w:t>mẫu</w:t>
-      </w:r>
-      <w:proofErr w:type="spellEnd"/>
-      <w:r>
-        <w:t xml:space="preserve"> </w:t>
-      </w:r>
-      <w:proofErr w:type="spellStart"/>
-      <w:r>
-        <w:t>của</w:t>
-      </w:r>
-      <w:proofErr w:type="spellEnd"/>
-      <w:r>
-        <w:t xml:space="preserve"> </w:t>
-      </w:r>
-      <w:proofErr w:type="spellStart"/>
-      <w:r>
-        <w:t>Đề</w:t>
-      </w:r>
-      <w:proofErr w:type="spellEnd"/>
-      <w:r>
-        <w:t xml:space="preserve"> </w:t>
-      </w:r>
-      <w:proofErr w:type="spellStart"/>
-      <w:r>
-        <w:t>tài</w:t>
-      </w:r>
-      <w:proofErr w:type="spellEnd"/>
-      <w:r>
-        <w:t>/</w:t>
-      </w:r>
-      <w:proofErr w:type="spellStart"/>
-      <w:r>
-        <w:t>khóa</w:t>
-      </w:r>
-      <w:proofErr w:type="spellEnd"/>
-      <w:r>
-        <w:t xml:space="preserve"> </w:t>
-      </w:r>
-      <w:proofErr w:type="spellStart"/>
-      <w:r>
-        <w:t>luận</w:t>
-      </w:r>
-      <w:proofErr w:type="spellEnd"/>
-      <w:r>
-        <w:t xml:space="preserve"> </w:t>
-      </w:r>
-      <w:proofErr w:type="spellStart"/>
-      <w:r>
-        <w:t>tốt</w:t>
-      </w:r>
-      <w:proofErr w:type="spellEnd"/>
-      <w:r>
-        <w:t xml:space="preserve"> </w:t>
-      </w:r>
-      <w:proofErr w:type="spellStart"/>
-      <w:r>
-        <w:t>nghiệp</w:t>
-      </w:r>
-      <w:proofErr w:type="spellEnd"/>
-      <w:r>
-        <w:t xml:space="preserve"> </w:t>
-      </w:r>
-      <w:proofErr w:type="spellStart"/>
-      <w:r>
-        <w:t>theo</w:t>
-      </w:r>
-      <w:proofErr w:type="spellEnd"/>
-      <w:r>
-        <w:t xml:space="preserve"> qui </w:t>
-      </w:r>
-      <w:proofErr w:type="spellStart"/>
-      <w:r>
-        <w:t>định</w:t>
-      </w:r>
-      <w:proofErr w:type="spellEnd"/>
-      <w:r>
-        <w:t xml:space="preserve"> </w:t>
-      </w:r>
-      <w:proofErr w:type="spellStart"/>
-      <w:r>
-        <w:t>của</w:t>
-      </w:r>
-      <w:proofErr w:type="spellEnd"/>
-      <w:r>
-        <w:t xml:space="preserve"> </w:t>
-      </w:r>
-      <w:proofErr w:type="spellStart"/>
-      <w:r>
-        <w:t>viện</w:t>
-      </w:r>
-      <w:proofErr w:type="spellEnd"/>
-      <w:r>
-        <w:t xml:space="preserve">, </w:t>
-      </w:r>
-      <w:proofErr w:type="spellStart"/>
-      <w:r>
-        <w:t>tuy</w:t>
-      </w:r>
-      <w:proofErr w:type="spellEnd"/>
-      <w:r>
-        <w:t xml:space="preserve"> </w:t>
-      </w:r>
-      <w:proofErr w:type="spellStart"/>
-      <w:r>
-        <w:t>nhiên</w:t>
-      </w:r>
-      <w:proofErr w:type="spellEnd"/>
-      <w:r>
-        <w:t xml:space="preserve"> </w:t>
-      </w:r>
-      <w:proofErr w:type="spellStart"/>
-      <w:r>
-        <w:t>cần</w:t>
-      </w:r>
-      <w:proofErr w:type="spellEnd"/>
-      <w:r>
-        <w:t xml:space="preserve"> </w:t>
-      </w:r>
-      <w:proofErr w:type="spellStart"/>
-      <w:r>
-        <w:t>đảm</w:t>
-      </w:r>
-      <w:proofErr w:type="spellEnd"/>
-      <w:r>
-        <w:t xml:space="preserve"> </w:t>
-      </w:r>
-      <w:proofErr w:type="spellStart"/>
-      <w:r>
-        <w:t>bảo</w:t>
-      </w:r>
-      <w:proofErr w:type="spellEnd"/>
-      <w:r>
-        <w:t xml:space="preserve"> </w:t>
-      </w:r>
-      <w:proofErr w:type="spellStart"/>
-      <w:r>
-        <w:t>giáo</w:t>
-      </w:r>
-      <w:proofErr w:type="spellEnd"/>
-      <w:r>
-        <w:t xml:space="preserve"> </w:t>
-      </w:r>
-      <w:proofErr w:type="spellStart"/>
-      <w:r>
-        <w:t>viên</w:t>
-      </w:r>
-      <w:proofErr w:type="spellEnd"/>
-      <w:r>
-        <w:t xml:space="preserve"> </w:t>
-      </w:r>
-      <w:proofErr w:type="spellStart"/>
-      <w:r>
-        <w:t>giao</w:t>
-      </w:r>
-      <w:proofErr w:type="spellEnd"/>
-      <w:r>
-        <w:t xml:space="preserve"> </w:t>
-      </w:r>
-      <w:proofErr w:type="spellStart"/>
-      <w:r>
-        <w:t>đề</w:t>
-      </w:r>
-      <w:proofErr w:type="spellEnd"/>
-      <w:r>
-        <w:t xml:space="preserve"> </w:t>
-      </w:r>
-      <w:proofErr w:type="spellStart"/>
-      <w:r>
-        <w:t>tài</w:t>
-      </w:r>
-      <w:proofErr w:type="spellEnd"/>
-      <w:r>
-        <w:t xml:space="preserve"> </w:t>
-      </w:r>
-      <w:proofErr w:type="spellStart"/>
-      <w:r>
-        <w:t>ký</w:t>
-      </w:r>
-      <w:proofErr w:type="spellEnd"/>
-      <w:r>
-        <w:t xml:space="preserve"> </w:t>
-      </w:r>
-      <w:proofErr w:type="spellStart"/>
-      <w:r>
-        <w:t>và</w:t>
-      </w:r>
-      <w:proofErr w:type="spellEnd"/>
-      <w:r>
-        <w:t xml:space="preserve"> </w:t>
-      </w:r>
-      <w:proofErr w:type="spellStart"/>
-      <w:r>
-        <w:t>ghi</w:t>
-      </w:r>
-      <w:proofErr w:type="spellEnd"/>
-      <w:r>
-        <w:t xml:space="preserve"> </w:t>
-      </w:r>
-      <w:proofErr w:type="spellStart"/>
-      <w:r>
-        <w:t>rõ</w:t>
-      </w:r>
-      <w:proofErr w:type="spellEnd"/>
-      <w:r>
-        <w:t xml:space="preserve"> </w:t>
-      </w:r>
-      <w:proofErr w:type="spellStart"/>
-      <w:r>
-        <w:t>họ</w:t>
-      </w:r>
-      <w:proofErr w:type="spellEnd"/>
-      <w:r>
-        <w:t xml:space="preserve"> </w:t>
-      </w:r>
-      <w:proofErr w:type="spellStart"/>
-      <w:r>
-        <w:t>và</w:t>
-      </w:r>
-      <w:proofErr w:type="spellEnd"/>
-      <w:r>
-        <w:t xml:space="preserve"> </w:t>
-      </w:r>
-      <w:proofErr w:type="spellStart"/>
-      <w:r>
-        <w:t>tên</w:t>
-      </w:r>
-      <w:proofErr w:type="spellEnd"/>
+      <w:r>
+        <w:t>Biểu mẫu của Đề tài</w:t>
+      </w:r>
+      <w:r>
+        <w:t>/khóa luận</w:t>
+      </w:r>
+      <w:r>
+        <w:t xml:space="preserve"> tốt nghiệp theo qui định của viện, tuy nhiên cần đảm bảo giáo viên giao đề tài ký và ghi rõ họ và tên</w:t>
+      </w:r>
       <w:r>
         <w:t>.</w:t>
       </w:r>
     </w:p>
     <w:p>
-      <w:proofErr w:type="spellStart"/>
-      <w:r>
-        <w:t>Trường</w:t>
-      </w:r>
-      <w:proofErr w:type="spellEnd"/>
-      <w:r>
-        <w:t xml:space="preserve"> </w:t>
-      </w:r>
-      <w:proofErr w:type="spellStart"/>
-      <w:r>
-        <w:t>hợp</w:t>
-      </w:r>
-      <w:proofErr w:type="spellEnd"/>
-      <w:r>
-        <w:t xml:space="preserve"> </w:t>
-      </w:r>
-      <w:proofErr w:type="spellStart"/>
-      <w:r>
-        <w:t>có</w:t>
-      </w:r>
-      <w:proofErr w:type="spellEnd"/>
-      <w:r>
-        <w:t xml:space="preserve"> 2 </w:t>
-      </w:r>
-      <w:proofErr w:type="spellStart"/>
-      <w:r>
-        <w:t>giáo</w:t>
-      </w:r>
-      <w:proofErr w:type="spellEnd"/>
-      <w:r>
-        <w:t xml:space="preserve"> </w:t>
-      </w:r>
-      <w:proofErr w:type="spellStart"/>
-      <w:r>
-        <w:t>viên</w:t>
-      </w:r>
-      <w:proofErr w:type="spellEnd"/>
-      <w:r>
-        <w:t xml:space="preserve"> </w:t>
-      </w:r>
-      <w:proofErr w:type="spellStart"/>
-      <w:r>
-        <w:t>hướng</w:t>
-      </w:r>
-      <w:proofErr w:type="spellEnd"/>
-      <w:r>
-        <w:t xml:space="preserve"> </w:t>
-      </w:r>
-      <w:proofErr w:type="spellStart"/>
-      <w:r>
-        <w:t>dẫn</w:t>
-      </w:r>
-      <w:proofErr w:type="spellEnd"/>
-      <w:r>
-        <w:t xml:space="preserve"> </w:t>
-      </w:r>
-      <w:proofErr w:type="spellStart"/>
-      <w:r>
-        <w:t>thì</w:t>
-      </w:r>
-      <w:proofErr w:type="spellEnd"/>
-      <w:r>
-        <w:t xml:space="preserve"> </w:t>
-      </w:r>
-      <w:proofErr w:type="spellStart"/>
-      <w:r>
-        <w:t>sẽ</w:t>
-      </w:r>
-      <w:proofErr w:type="spellEnd"/>
-      <w:r>
-        <w:t xml:space="preserve"> </w:t>
-      </w:r>
-      <w:proofErr w:type="spellStart"/>
-      <w:r>
-        <w:t>cùng</w:t>
-      </w:r>
-      <w:proofErr w:type="spellEnd"/>
-      <w:r>
-        <w:t xml:space="preserve"> </w:t>
-      </w:r>
-      <w:proofErr w:type="spellStart"/>
-      <w:r>
-        <w:t>ký</w:t>
-      </w:r>
-      <w:proofErr w:type="spellEnd"/>
-      <w:r>
-        <w:t xml:space="preserve"> </w:t>
-      </w:r>
-      <w:proofErr w:type="spellStart"/>
-      <w:r>
-        <w:t>tên</w:t>
-      </w:r>
-      <w:proofErr w:type="spellEnd"/>
-      <w:r>
-        <w:t>.</w:t>
+      <w:r>
+        <w:t>Trường hợp có 2 giáo viên hướng dẫn thì sẽ cùng ký tên.</w:t>
       </w:r>
       <w:r>
         <w:t xml:space="preserve"> </w:t>
@@ -1189,42 +687,15 @@
                               <w:spacing w:before="0" w:line="240" w:lineRule="auto"/>
                               <w:jc w:val="center"/>
                             </w:pPr>
-                            <w:proofErr w:type="spellStart"/>
                             <w:r>
-                              <w:t>Giáo</w:t>
+                              <w:t>Giáo viên hướng dẫn</w:t>
                             </w:r>
-                            <w:proofErr w:type="spellEnd"/>
-                            <w:r>
-                              <w:t xml:space="preserve"> </w:t>
-                            </w:r>
-                            <w:proofErr w:type="spellStart"/>
-                            <w:r>
-                              <w:t>viên</w:t>
-                            </w:r>
-                            <w:proofErr w:type="spellEnd"/>
-                            <w:r>
-                              <w:t xml:space="preserve"> </w:t>
-                            </w:r>
-                            <w:proofErr w:type="spellStart"/>
-                            <w:r>
-                              <w:t>hướng</w:t>
-                            </w:r>
-                            <w:proofErr w:type="spellEnd"/>
-                            <w:r>
-                              <w:t xml:space="preserve"> </w:t>
-                            </w:r>
-                            <w:proofErr w:type="spellStart"/>
-                            <w:r>
-                              <w:t>dẫn</w:t>
-                            </w:r>
-                            <w:proofErr w:type="spellEnd"/>
                           </w:p>
                           <w:p>
                             <w:pPr>
                               <w:spacing w:before="0" w:line="240" w:lineRule="auto"/>
                               <w:jc w:val="center"/>
                             </w:pPr>
-                            <w:proofErr w:type="spellStart"/>
                             <w:r>
                               <w:rPr>
                                 <w:sz w:val="20"/>
@@ -1237,77 +708,12 @@
                               </w:rPr>
                               <w:t>ý</w:t>
                             </w:r>
-                            <w:proofErr w:type="spellEnd"/>
                             <w:r>
                               <w:rPr>
                                 <w:sz w:val="20"/>
                               </w:rPr>
-                              <w:t xml:space="preserve"> </w:t>
+                              <w:t xml:space="preserve"> và ghi rõ họ tên</w:t>
                             </w:r>
-                            <w:proofErr w:type="spellStart"/>
-                            <w:r>
-                              <w:rPr>
-                                <w:sz w:val="20"/>
-                              </w:rPr>
-                              <w:t>và</w:t>
-                            </w:r>
-                            <w:proofErr w:type="spellEnd"/>
-                            <w:r>
-                              <w:rPr>
-                                <w:sz w:val="20"/>
-                              </w:rPr>
-                              <w:t xml:space="preserve"> </w:t>
-                            </w:r>
-                            <w:proofErr w:type="spellStart"/>
-                            <w:r>
-                              <w:rPr>
-                                <w:sz w:val="20"/>
-                              </w:rPr>
-                              <w:t>ghi</w:t>
-                            </w:r>
-                            <w:proofErr w:type="spellEnd"/>
-                            <w:r>
-                              <w:rPr>
-                                <w:sz w:val="20"/>
-                              </w:rPr>
-                              <w:t xml:space="preserve"> </w:t>
-                            </w:r>
-                            <w:proofErr w:type="spellStart"/>
-                            <w:r>
-                              <w:rPr>
-                                <w:sz w:val="20"/>
-                              </w:rPr>
-                              <w:t>rõ</w:t>
-                            </w:r>
-                            <w:proofErr w:type="spellEnd"/>
-                            <w:r>
-                              <w:rPr>
-                                <w:sz w:val="20"/>
-                              </w:rPr>
-                              <w:t xml:space="preserve"> </w:t>
-                            </w:r>
-                            <w:proofErr w:type="spellStart"/>
-                            <w:r>
-                              <w:rPr>
-                                <w:sz w:val="20"/>
-                              </w:rPr>
-                              <w:t>họ</w:t>
-                            </w:r>
-                            <w:proofErr w:type="spellEnd"/>
-                            <w:r>
-                              <w:rPr>
-                                <w:sz w:val="20"/>
-                              </w:rPr>
-                              <w:t xml:space="preserve"> </w:t>
-                            </w:r>
-                            <w:proofErr w:type="spellStart"/>
-                            <w:r>
-                              <w:rPr>
-                                <w:sz w:val="20"/>
-                              </w:rPr>
-                              <w:t>tên</w:t>
-                            </w:r>
-                            <w:proofErr w:type="spellEnd"/>
                           </w:p>
                           <w:p/>
                         </w:txbxContent>
@@ -1340,42 +746,15 @@
                         <w:spacing w:before="0" w:line="240" w:lineRule="auto"/>
                         <w:jc w:val="center"/>
                       </w:pPr>
-                      <w:proofErr w:type="spellStart"/>
                       <w:r>
-                        <w:t>Giáo</w:t>
+                        <w:t>Giáo viên hướng dẫn</w:t>
                       </w:r>
-                      <w:proofErr w:type="spellEnd"/>
-                      <w:r>
-                        <w:t xml:space="preserve"> </w:t>
-                      </w:r>
-                      <w:proofErr w:type="spellStart"/>
-                      <w:r>
-                        <w:t>viên</w:t>
-                      </w:r>
-                      <w:proofErr w:type="spellEnd"/>
-                      <w:r>
-                        <w:t xml:space="preserve"> </w:t>
-                      </w:r>
-                      <w:proofErr w:type="spellStart"/>
-                      <w:r>
-                        <w:t>hướng</w:t>
-                      </w:r>
-                      <w:proofErr w:type="spellEnd"/>
-                      <w:r>
-                        <w:t xml:space="preserve"> </w:t>
-                      </w:r>
-                      <w:proofErr w:type="spellStart"/>
-                      <w:r>
-                        <w:t>dẫn</w:t>
-                      </w:r>
-                      <w:proofErr w:type="spellEnd"/>
                     </w:p>
                     <w:p>
                       <w:pPr>
                         <w:spacing w:before="0" w:line="240" w:lineRule="auto"/>
                         <w:jc w:val="center"/>
                       </w:pPr>
-                      <w:proofErr w:type="spellStart"/>
                       <w:r>
                         <w:rPr>
                           <w:sz w:val="20"/>
@@ -1388,77 +767,12 @@
                         </w:rPr>
                         <w:t>ý</w:t>
                       </w:r>
-                      <w:proofErr w:type="spellEnd"/>
                       <w:r>
                         <w:rPr>
                           <w:sz w:val="20"/>
                         </w:rPr>
-                        <w:t xml:space="preserve"> </w:t>
+                        <w:t xml:space="preserve"> và ghi rõ họ tên</w:t>
                       </w:r>
-                      <w:proofErr w:type="spellStart"/>
-                      <w:r>
-                        <w:rPr>
-                          <w:sz w:val="20"/>
-                        </w:rPr>
-                        <w:t>và</w:t>
-                      </w:r>
-                      <w:proofErr w:type="spellEnd"/>
-                      <w:r>
-                        <w:rPr>
-                          <w:sz w:val="20"/>
-                        </w:rPr>
-                        <w:t xml:space="preserve"> </w:t>
-                      </w:r>
-                      <w:proofErr w:type="spellStart"/>
-                      <w:r>
-                        <w:rPr>
-                          <w:sz w:val="20"/>
-                        </w:rPr>
-                        <w:t>ghi</w:t>
-                      </w:r>
-                      <w:proofErr w:type="spellEnd"/>
-                      <w:r>
-                        <w:rPr>
-                          <w:sz w:val="20"/>
-                        </w:rPr>
-                        <w:t xml:space="preserve"> </w:t>
-                      </w:r>
-                      <w:proofErr w:type="spellStart"/>
-                      <w:r>
-                        <w:rPr>
-                          <w:sz w:val="20"/>
-                        </w:rPr>
-                        <w:t>rõ</w:t>
-                      </w:r>
-                      <w:proofErr w:type="spellEnd"/>
-                      <w:r>
-                        <w:rPr>
-                          <w:sz w:val="20"/>
-                        </w:rPr>
-                        <w:t xml:space="preserve"> </w:t>
-                      </w:r>
-                      <w:proofErr w:type="spellStart"/>
-                      <w:r>
-                        <w:rPr>
-                          <w:sz w:val="20"/>
-                        </w:rPr>
-                        <w:t>họ</w:t>
-                      </w:r>
-                      <w:proofErr w:type="spellEnd"/>
-                      <w:r>
-                        <w:rPr>
-                          <w:sz w:val="20"/>
-                        </w:rPr>
-                        <w:t xml:space="preserve"> </w:t>
-                      </w:r>
-                      <w:proofErr w:type="spellStart"/>
-                      <w:r>
-                        <w:rPr>
-                          <w:sz w:val="20"/>
-                        </w:rPr>
-                        <w:t>tên</w:t>
-                      </w:r>
-                      <w:proofErr w:type="spellEnd"/>
                     </w:p>
                     <w:p/>
                   </w:txbxContent>
@@ -1480,238 +794,42 @@
           <w:b/>
         </w:rPr>
       </w:pPr>
-      <w:proofErr w:type="spellStart"/>
       <w:r>
         <w:rPr>
           <w:b/>
         </w:rPr>
         <w:lastRenderedPageBreak/>
-        <w:t>Lời</w:t>
-      </w:r>
-      <w:proofErr w:type="spellEnd"/>
-      <w:r>
-        <w:rPr>
-          <w:b/>
-        </w:rPr>
+        <w:t>Lời cảm ơn</w:t>
+      </w:r>
+    </w:p>
+    <w:p>
+      <w:r>
+        <w:t>Đây là mục tùy chọn, nên viết phần cảm ơn ngắn gọn</w:t>
+      </w:r>
+      <w:r>
+        <w:t>, tránh dùng các từ sáo rỗng</w:t>
+      </w:r>
+      <w:r>
+        <w:t xml:space="preserve">, </w:t>
+      </w:r>
+      <w:r>
+        <w:t>giới hạn trong khoảng 1</w:t>
+      </w:r>
+      <w:r>
+        <w:t>0</w:t>
+      </w:r>
+      <w:r>
+        <w:t>0</w:t>
+      </w:r>
+      <w:r>
+        <w:t>-150</w:t>
+      </w:r>
+      <w:r>
         <w:t xml:space="preserve"> </w:t>
       </w:r>
-      <w:proofErr w:type="spellStart"/>
-      <w:r>
-        <w:rPr>
-          <w:b/>
-        </w:rPr>
-        <w:t>cảm</w:t>
-      </w:r>
-      <w:proofErr w:type="spellEnd"/>
-      <w:r>
-        <w:rPr>
-          <w:b/>
-        </w:rPr>
-        <w:t xml:space="preserve"> </w:t>
-      </w:r>
-      <w:proofErr w:type="spellStart"/>
-      <w:r>
-        <w:rPr>
-          <w:b/>
-        </w:rPr>
-        <w:t>ơn</w:t>
-      </w:r>
-      <w:proofErr w:type="spellEnd"/>
-    </w:p>
-    <w:p>
-      <w:proofErr w:type="spellStart"/>
-      <w:r>
-        <w:t>Đây</w:t>
-      </w:r>
-      <w:proofErr w:type="spellEnd"/>
-      <w:r>
-        <w:t xml:space="preserve"> </w:t>
-      </w:r>
-      <w:proofErr w:type="spellStart"/>
-      <w:r>
-        <w:t>là</w:t>
-      </w:r>
-      <w:proofErr w:type="spellEnd"/>
-      <w:r>
-        <w:t xml:space="preserve"> </w:t>
-      </w:r>
-      <w:proofErr w:type="spellStart"/>
-      <w:r>
-        <w:t>mục</w:t>
-      </w:r>
-      <w:proofErr w:type="spellEnd"/>
-      <w:r>
-        <w:t xml:space="preserve"> </w:t>
-      </w:r>
-      <w:proofErr w:type="spellStart"/>
-      <w:r>
-        <w:t>tùy</w:t>
-      </w:r>
-      <w:proofErr w:type="spellEnd"/>
-      <w:r>
-        <w:t xml:space="preserve"> </w:t>
-      </w:r>
-      <w:proofErr w:type="spellStart"/>
-      <w:r>
-        <w:t>chọn</w:t>
-      </w:r>
-      <w:proofErr w:type="spellEnd"/>
-      <w:r>
-        <w:t xml:space="preserve">, </w:t>
-      </w:r>
-      <w:proofErr w:type="spellStart"/>
-      <w:r>
-        <w:t>nên</w:t>
-      </w:r>
-      <w:proofErr w:type="spellEnd"/>
-      <w:r>
-        <w:t xml:space="preserve"> </w:t>
-      </w:r>
-      <w:proofErr w:type="spellStart"/>
-      <w:r>
-        <w:t>viết</w:t>
-      </w:r>
-      <w:proofErr w:type="spellEnd"/>
-      <w:r>
-        <w:t xml:space="preserve"> </w:t>
-      </w:r>
-      <w:proofErr w:type="spellStart"/>
-      <w:r>
-        <w:t>phần</w:t>
-      </w:r>
-      <w:proofErr w:type="spellEnd"/>
-      <w:r>
-        <w:t xml:space="preserve"> </w:t>
-      </w:r>
-      <w:proofErr w:type="spellStart"/>
-      <w:r>
-        <w:t>cảm</w:t>
-      </w:r>
-      <w:proofErr w:type="spellEnd"/>
-      <w:r>
-        <w:t xml:space="preserve"> </w:t>
-      </w:r>
-      <w:proofErr w:type="spellStart"/>
-      <w:r>
-        <w:t>ơn</w:t>
-      </w:r>
-      <w:proofErr w:type="spellEnd"/>
-      <w:r>
-        <w:t xml:space="preserve"> </w:t>
-      </w:r>
-      <w:proofErr w:type="spellStart"/>
-      <w:r>
-        <w:t>ngắn</w:t>
-      </w:r>
-      <w:proofErr w:type="spellEnd"/>
-      <w:r>
-        <w:t xml:space="preserve"> </w:t>
-      </w:r>
-      <w:proofErr w:type="spellStart"/>
-      <w:r>
-        <w:t>gọn</w:t>
-      </w:r>
-      <w:proofErr w:type="spellEnd"/>
-      <w:r>
-        <w:t xml:space="preserve">, </w:t>
-      </w:r>
-      <w:proofErr w:type="spellStart"/>
-      <w:r>
-        <w:t>tránh</w:t>
-      </w:r>
-      <w:proofErr w:type="spellEnd"/>
-      <w:r>
-        <w:t xml:space="preserve"> </w:t>
-      </w:r>
-      <w:proofErr w:type="spellStart"/>
-      <w:r>
-        <w:t>dùng</w:t>
-      </w:r>
-      <w:proofErr w:type="spellEnd"/>
-      <w:r>
-        <w:t xml:space="preserve"> </w:t>
-      </w:r>
-      <w:proofErr w:type="spellStart"/>
-      <w:r>
-        <w:t>các</w:t>
-      </w:r>
-      <w:proofErr w:type="spellEnd"/>
-      <w:r>
-        <w:t xml:space="preserve"> </w:t>
-      </w:r>
-      <w:proofErr w:type="spellStart"/>
       <w:r>
         <w:t>từ</w:t>
       </w:r>
-      <w:proofErr w:type="spellEnd"/>
-      <w:r>
-        <w:t xml:space="preserve"> </w:t>
-      </w:r>
-      <w:proofErr w:type="spellStart"/>
-      <w:r>
-        <w:t>sáo</w:t>
-      </w:r>
-      <w:proofErr w:type="spellEnd"/>
-      <w:r>
-        <w:t xml:space="preserve"> </w:t>
-      </w:r>
-      <w:proofErr w:type="spellStart"/>
-      <w:r>
-        <w:t>rỗng</w:t>
-      </w:r>
-      <w:proofErr w:type="spellEnd"/>
-      <w:r>
-        <w:t xml:space="preserve">, </w:t>
-      </w:r>
-      <w:proofErr w:type="spellStart"/>
-      <w:r>
-        <w:t>giới</w:t>
-      </w:r>
-      <w:proofErr w:type="spellEnd"/>
-      <w:r>
-        <w:t xml:space="preserve"> </w:t>
-      </w:r>
-      <w:proofErr w:type="spellStart"/>
-      <w:r>
-        <w:t>hạn</w:t>
-      </w:r>
-      <w:proofErr w:type="spellEnd"/>
-      <w:r>
-        <w:t xml:space="preserve"> </w:t>
-      </w:r>
-      <w:proofErr w:type="spellStart"/>
-      <w:r>
-        <w:t>trong</w:t>
-      </w:r>
-      <w:proofErr w:type="spellEnd"/>
-      <w:r>
-        <w:t xml:space="preserve"> </w:t>
-      </w:r>
-      <w:proofErr w:type="spellStart"/>
-      <w:r>
-        <w:t>khoảng</w:t>
-      </w:r>
-      <w:proofErr w:type="spellEnd"/>
-      <w:r>
-        <w:t xml:space="preserve"> 1</w:t>
-      </w:r>
-      <w:r>
-        <w:t>0</w:t>
-      </w:r>
-      <w:r>
-        <w:t>0</w:t>
-      </w:r>
-      <w:r>
-        <w:t>-150</w:t>
-      </w:r>
-      <w:r>
-        <w:t xml:space="preserve"> </w:t>
-      </w:r>
-      <w:proofErr w:type="spellStart"/>
-      <w:r>
-        <w:t>từ</w:t>
-      </w:r>
-      <w:proofErr w:type="spellEnd"/>
       <w:r>
         <w:t>.</w:t>
       </w:r>
@@ -1730,764 +848,98 @@
           <w:b/>
         </w:rPr>
       </w:pPr>
-      <w:proofErr w:type="spellStart"/>
       <w:r>
         <w:rPr>
           <w:b/>
         </w:rPr>
-        <w:t>Tóm</w:t>
-      </w:r>
-      <w:proofErr w:type="spellEnd"/>
-      <w:r>
-        <w:rPr>
-          <w:b/>
-        </w:rPr>
+        <w:t>Tóm tắt nội dung đồ án</w:t>
+      </w:r>
+    </w:p>
+    <w:p>
+      <w:r>
+        <w:t xml:space="preserve">Tóm tắt nội dung của đồ án tốt nghiệp trong khoảng tối đa </w:t>
+      </w:r>
+      <w:r>
+        <w:t>30</w:t>
+      </w:r>
+      <w:r>
+        <w:t>0 chữ.</w:t>
+      </w:r>
+      <w:r>
         <w:t xml:space="preserve"> </w:t>
       </w:r>
-      <w:proofErr w:type="spellStart"/>
-      <w:r>
-        <w:rPr>
-          <w:b/>
-        </w:rPr>
-        <w:t>tắt</w:t>
-      </w:r>
-      <w:proofErr w:type="spellEnd"/>
-      <w:r>
-        <w:rPr>
-          <w:b/>
-        </w:rPr>
+      <w:r>
+        <w:t xml:space="preserve">Phần tóm tắt cần </w:t>
+      </w:r>
+      <w:r>
+        <w:t>nêu được các ý</w:t>
+      </w:r>
+      <w:r>
+        <w:t>:</w:t>
+      </w:r>
+      <w:r>
+        <w:t xml:space="preserve"> vấn đề cần thực hiện</w:t>
+      </w:r>
+      <w:r>
+        <w:t>;</w:t>
+      </w:r>
+      <w:r>
+        <w:t xml:space="preserve"> phương pháp thực hiện</w:t>
+      </w:r>
+      <w:r>
+        <w:t>;</w:t>
+      </w:r>
+      <w:r>
+        <w:t xml:space="preserve"> công cụ </w:t>
+      </w:r>
+      <w:r>
+        <w:t>sử dụng (</w:t>
+      </w:r>
+      <w:r>
+        <w:t>phần mềm, phần cứng</w:t>
+      </w:r>
+      <w:r>
+        <w:t>…</w:t>
+      </w:r>
+      <w:r>
+        <w:t>)</w:t>
+      </w:r>
+      <w:r>
+        <w:t>; k</w:t>
+      </w:r>
+      <w:r>
+        <w:t xml:space="preserve">ết quả của </w:t>
+      </w:r>
+      <w:r>
+        <w:t xml:space="preserve">đồ án </w:t>
+      </w:r>
+      <w:r>
+        <w:t>có phù hợp với các vấn đề đã đặt ra hay không</w:t>
+      </w:r>
+      <w:r>
+        <w:t>;</w:t>
+      </w:r>
+      <w:r>
         <w:t xml:space="preserve"> </w:t>
       </w:r>
-      <w:proofErr w:type="spellStart"/>
-      <w:r>
-        <w:rPr>
-          <w:b/>
-        </w:rPr>
-        <w:t>nội</w:t>
-      </w:r>
-      <w:proofErr w:type="spellEnd"/>
-      <w:r>
-        <w:rPr>
-          <w:b/>
-        </w:rPr>
-        <w:t xml:space="preserve"> dung </w:t>
-      </w:r>
-      <w:proofErr w:type="spellStart"/>
-      <w:r>
-        <w:rPr>
-          <w:b/>
-        </w:rPr>
-        <w:t>đồ</w:t>
-      </w:r>
-      <w:proofErr w:type="spellEnd"/>
-      <w:r>
-        <w:rPr>
-          <w:b/>
-        </w:rPr>
-        <w:t xml:space="preserve"> </w:t>
-      </w:r>
-      <w:proofErr w:type="spellStart"/>
-      <w:r>
-        <w:rPr>
-          <w:b/>
-        </w:rPr>
-        <w:t>án</w:t>
-      </w:r>
-      <w:proofErr w:type="spellEnd"/>
-    </w:p>
-    <w:p>
-      <w:proofErr w:type="spellStart"/>
-      <w:r>
-        <w:t>Tóm</w:t>
-      </w:r>
-      <w:proofErr w:type="spellEnd"/>
-      <w:r>
-        <w:t xml:space="preserve"> </w:t>
-      </w:r>
-      <w:proofErr w:type="spellStart"/>
-      <w:r>
-        <w:t>tắt</w:t>
-      </w:r>
-      <w:proofErr w:type="spellEnd"/>
-      <w:r>
-        <w:t xml:space="preserve"> </w:t>
-      </w:r>
-      <w:proofErr w:type="spellStart"/>
-      <w:r>
-        <w:t>nội</w:t>
-      </w:r>
-      <w:proofErr w:type="spellEnd"/>
-      <w:r>
-        <w:t xml:space="preserve"> dung </w:t>
-      </w:r>
-      <w:proofErr w:type="spellStart"/>
-      <w:r>
-        <w:t>của</w:t>
-      </w:r>
-      <w:proofErr w:type="spellEnd"/>
-      <w:r>
-        <w:t xml:space="preserve"> </w:t>
-      </w:r>
-      <w:proofErr w:type="spellStart"/>
-      <w:r>
-        <w:t>đồ</w:t>
-      </w:r>
-      <w:proofErr w:type="spellEnd"/>
-      <w:r>
-        <w:t xml:space="preserve"> </w:t>
-      </w:r>
-      <w:proofErr w:type="spellStart"/>
-      <w:r>
-        <w:t>án</w:t>
-      </w:r>
-      <w:proofErr w:type="spellEnd"/>
-      <w:r>
-        <w:t xml:space="preserve"> </w:t>
-      </w:r>
-      <w:proofErr w:type="spellStart"/>
-      <w:r>
-        <w:t>tốt</w:t>
-      </w:r>
-      <w:proofErr w:type="spellEnd"/>
-      <w:r>
-        <w:t xml:space="preserve"> </w:t>
-      </w:r>
-      <w:proofErr w:type="spellStart"/>
-      <w:r>
-        <w:t>nghiệp</w:t>
-      </w:r>
-      <w:proofErr w:type="spellEnd"/>
-      <w:r>
-        <w:t xml:space="preserve"> </w:t>
-      </w:r>
-      <w:proofErr w:type="spellStart"/>
-      <w:r>
-        <w:t>trong</w:t>
-      </w:r>
-      <w:proofErr w:type="spellEnd"/>
-      <w:r>
-        <w:t xml:space="preserve"> </w:t>
-      </w:r>
-      <w:proofErr w:type="spellStart"/>
-      <w:r>
-        <w:t>khoảng</w:t>
-      </w:r>
-      <w:proofErr w:type="spellEnd"/>
-      <w:r>
-        <w:t xml:space="preserve"> </w:t>
-      </w:r>
-      <w:proofErr w:type="spellStart"/>
-      <w:r>
-        <w:t>tối</w:t>
-      </w:r>
-      <w:proofErr w:type="spellEnd"/>
-      <w:r>
-        <w:t xml:space="preserve"> </w:t>
-      </w:r>
-      <w:proofErr w:type="spellStart"/>
-      <w:r>
-        <w:t>đa</w:t>
-      </w:r>
-      <w:proofErr w:type="spellEnd"/>
-      <w:r>
-        <w:t xml:space="preserve"> </w:t>
-      </w:r>
-      <w:r>
-        <w:t>30</w:t>
-      </w:r>
-      <w:r>
-        <w:t xml:space="preserve">0 </w:t>
-      </w:r>
-      <w:proofErr w:type="spellStart"/>
-      <w:r>
-        <w:t>chữ</w:t>
-      </w:r>
-      <w:proofErr w:type="spellEnd"/>
-      <w:r>
-        <w:t>.</w:t>
-      </w:r>
-      <w:r>
-        <w:t xml:space="preserve"> </w:t>
-      </w:r>
-      <w:proofErr w:type="spellStart"/>
-      <w:r>
-        <w:t>Phần</w:t>
-      </w:r>
-      <w:proofErr w:type="spellEnd"/>
-      <w:r>
-        <w:t xml:space="preserve"> </w:t>
-      </w:r>
-      <w:proofErr w:type="spellStart"/>
-      <w:r>
-        <w:t>tóm</w:t>
-      </w:r>
-      <w:proofErr w:type="spellEnd"/>
-      <w:r>
-        <w:t xml:space="preserve"> </w:t>
-      </w:r>
-      <w:proofErr w:type="spellStart"/>
-      <w:r>
-        <w:t>tắt</w:t>
-      </w:r>
-      <w:proofErr w:type="spellEnd"/>
-      <w:r>
-        <w:t xml:space="preserve"> </w:t>
-      </w:r>
-      <w:proofErr w:type="spellStart"/>
-      <w:r>
-        <w:t>cần</w:t>
-      </w:r>
-      <w:proofErr w:type="spellEnd"/>
-      <w:r>
-        <w:t xml:space="preserve"> </w:t>
-      </w:r>
-      <w:proofErr w:type="spellStart"/>
-      <w:r>
-        <w:t>nêu</w:t>
-      </w:r>
-      <w:proofErr w:type="spellEnd"/>
-      <w:r>
-        <w:t xml:space="preserve"> </w:t>
-      </w:r>
-      <w:proofErr w:type="spellStart"/>
-      <w:r>
-        <w:t>được</w:t>
-      </w:r>
-      <w:proofErr w:type="spellEnd"/>
-      <w:r>
-        <w:t xml:space="preserve"> </w:t>
-      </w:r>
-      <w:proofErr w:type="spellStart"/>
-      <w:r>
-        <w:t>các</w:t>
-      </w:r>
-      <w:proofErr w:type="spellEnd"/>
-      <w:r>
-        <w:t xml:space="preserve"> ý</w:t>
-      </w:r>
-      <w:r>
-        <w:t>:</w:t>
-      </w:r>
-      <w:r>
-        <w:t xml:space="preserve"> </w:t>
-      </w:r>
-      <w:proofErr w:type="spellStart"/>
-      <w:r>
-        <w:t>vấn</w:t>
-      </w:r>
-      <w:proofErr w:type="spellEnd"/>
-      <w:r>
-        <w:t xml:space="preserve"> </w:t>
-      </w:r>
-      <w:proofErr w:type="spellStart"/>
-      <w:r>
-        <w:t>đề</w:t>
-      </w:r>
-      <w:proofErr w:type="spellEnd"/>
-      <w:r>
-        <w:t xml:space="preserve"> </w:t>
-      </w:r>
-      <w:proofErr w:type="spellStart"/>
-      <w:r>
-        <w:t>cần</w:t>
-      </w:r>
-      <w:proofErr w:type="spellEnd"/>
-      <w:r>
-        <w:t xml:space="preserve"> </w:t>
-      </w:r>
-      <w:proofErr w:type="spellStart"/>
-      <w:r>
-        <w:t>thực</w:t>
-      </w:r>
-      <w:proofErr w:type="spellEnd"/>
-      <w:r>
-        <w:t xml:space="preserve"> </w:t>
-      </w:r>
-      <w:proofErr w:type="spellStart"/>
-      <w:r>
-        <w:t>hiện</w:t>
-      </w:r>
-      <w:proofErr w:type="spellEnd"/>
-      <w:r>
-        <w:t>;</w:t>
-      </w:r>
-      <w:r>
-        <w:t xml:space="preserve"> </w:t>
-      </w:r>
-      <w:proofErr w:type="spellStart"/>
-      <w:r>
-        <w:t>phương</w:t>
-      </w:r>
-      <w:proofErr w:type="spellEnd"/>
-      <w:r>
-        <w:t xml:space="preserve"> </w:t>
-      </w:r>
-      <w:proofErr w:type="spellStart"/>
-      <w:r>
-        <w:t>pháp</w:t>
-      </w:r>
-      <w:proofErr w:type="spellEnd"/>
-      <w:r>
-        <w:t xml:space="preserve"> </w:t>
-      </w:r>
-      <w:proofErr w:type="spellStart"/>
-      <w:r>
-        <w:t>thực</w:t>
-      </w:r>
-      <w:proofErr w:type="spellEnd"/>
-      <w:r>
-        <w:t xml:space="preserve"> </w:t>
-      </w:r>
-      <w:proofErr w:type="spellStart"/>
-      <w:r>
-        <w:t>hiện</w:t>
-      </w:r>
-      <w:proofErr w:type="spellEnd"/>
-      <w:r>
-        <w:t>;</w:t>
-      </w:r>
-      <w:r>
-        <w:t xml:space="preserve"> </w:t>
-      </w:r>
-      <w:proofErr w:type="spellStart"/>
-      <w:r>
-        <w:t>công</w:t>
-      </w:r>
-      <w:proofErr w:type="spellEnd"/>
-      <w:r>
-        <w:t xml:space="preserve"> </w:t>
-      </w:r>
-      <w:proofErr w:type="spellStart"/>
-      <w:r>
-        <w:t>cụ</w:t>
-      </w:r>
-      <w:proofErr w:type="spellEnd"/>
-      <w:r>
-        <w:t xml:space="preserve"> </w:t>
-      </w:r>
-      <w:proofErr w:type="spellStart"/>
-      <w:r>
-        <w:t>sử</w:t>
-      </w:r>
-      <w:proofErr w:type="spellEnd"/>
-      <w:r>
-        <w:t xml:space="preserve"> </w:t>
-      </w:r>
-      <w:proofErr w:type="spellStart"/>
-      <w:r>
-        <w:t>dụng</w:t>
-      </w:r>
-      <w:proofErr w:type="spellEnd"/>
-      <w:r>
-        <w:t xml:space="preserve"> (</w:t>
-      </w:r>
-      <w:proofErr w:type="spellStart"/>
-      <w:r>
-        <w:t>phần</w:t>
-      </w:r>
-      <w:proofErr w:type="spellEnd"/>
-      <w:r>
-        <w:t xml:space="preserve"> </w:t>
-      </w:r>
-      <w:proofErr w:type="spellStart"/>
-      <w:r>
-        <w:t>mềm</w:t>
-      </w:r>
-      <w:proofErr w:type="spellEnd"/>
+      <w:r>
+        <w:t>tính thực tế của đ</w:t>
+      </w:r>
+      <w:r>
+        <w:t>ồ án</w:t>
+      </w:r>
       <w:r>
         <w:t xml:space="preserve">, </w:t>
       </w:r>
-      <w:proofErr w:type="spellStart"/>
-      <w:r>
-        <w:t>phần</w:t>
-      </w:r>
-      <w:proofErr w:type="spellEnd"/>
-      <w:r>
-        <w:t xml:space="preserve"> </w:t>
-      </w:r>
-      <w:proofErr w:type="spellStart"/>
-      <w:r>
-        <w:t>cứng</w:t>
-      </w:r>
-      <w:proofErr w:type="spellEnd"/>
-      <w:r>
-        <w:t>…</w:t>
-      </w:r>
-      <w:r>
-        <w:t>)</w:t>
-      </w:r>
-      <w:r>
-        <w:t xml:space="preserve">; </w:t>
-      </w:r>
-      <w:proofErr w:type="spellStart"/>
-      <w:r>
-        <w:t>k</w:t>
-      </w:r>
-      <w:r>
-        <w:t>ết</w:t>
-      </w:r>
-      <w:proofErr w:type="spellEnd"/>
-      <w:r>
-        <w:t xml:space="preserve"> </w:t>
-      </w:r>
-      <w:proofErr w:type="spellStart"/>
-      <w:r>
-        <w:t>quả</w:t>
-      </w:r>
-      <w:proofErr w:type="spellEnd"/>
-      <w:r>
-        <w:t xml:space="preserve"> </w:t>
-      </w:r>
-      <w:proofErr w:type="spellStart"/>
-      <w:r>
-        <w:t>của</w:t>
-      </w:r>
-      <w:proofErr w:type="spellEnd"/>
-      <w:r>
-        <w:t xml:space="preserve"> </w:t>
-      </w:r>
-      <w:proofErr w:type="spellStart"/>
-      <w:r>
-        <w:t>đồ</w:t>
-      </w:r>
-      <w:proofErr w:type="spellEnd"/>
-      <w:r>
-        <w:t xml:space="preserve"> </w:t>
-      </w:r>
-      <w:proofErr w:type="spellStart"/>
-      <w:r>
-        <w:t>án</w:t>
-      </w:r>
-      <w:proofErr w:type="spellEnd"/>
-      <w:r>
-        <w:t xml:space="preserve"> </w:t>
-      </w:r>
-      <w:proofErr w:type="spellStart"/>
-      <w:r>
-        <w:t>có</w:t>
-      </w:r>
-      <w:proofErr w:type="spellEnd"/>
-      <w:r>
-        <w:t xml:space="preserve"> </w:t>
-      </w:r>
-      <w:proofErr w:type="spellStart"/>
-      <w:r>
-        <w:t>phù</w:t>
-      </w:r>
-      <w:proofErr w:type="spellEnd"/>
-      <w:r>
-        <w:t xml:space="preserve"> </w:t>
-      </w:r>
-      <w:proofErr w:type="spellStart"/>
-      <w:r>
-        <w:t>hợp</w:t>
-      </w:r>
-      <w:proofErr w:type="spellEnd"/>
-      <w:r>
-        <w:t xml:space="preserve"> </w:t>
-      </w:r>
-      <w:proofErr w:type="spellStart"/>
-      <w:r>
-        <w:t>với</w:t>
-      </w:r>
-      <w:proofErr w:type="spellEnd"/>
-      <w:r>
-        <w:t xml:space="preserve"> </w:t>
-      </w:r>
-      <w:proofErr w:type="spellStart"/>
-      <w:r>
-        <w:t>các</w:t>
-      </w:r>
-      <w:proofErr w:type="spellEnd"/>
-      <w:r>
-        <w:t xml:space="preserve"> </w:t>
-      </w:r>
-      <w:proofErr w:type="spellStart"/>
-      <w:r>
-        <w:t>vấn</w:t>
-      </w:r>
-      <w:proofErr w:type="spellEnd"/>
-      <w:r>
-        <w:t xml:space="preserve"> </w:t>
-      </w:r>
-      <w:proofErr w:type="spellStart"/>
-      <w:r>
-        <w:t>đề</w:t>
-      </w:r>
-      <w:proofErr w:type="spellEnd"/>
-      <w:r>
-        <w:t xml:space="preserve"> </w:t>
-      </w:r>
-      <w:proofErr w:type="spellStart"/>
-      <w:r>
-        <w:t>đã</w:t>
-      </w:r>
-      <w:proofErr w:type="spellEnd"/>
-      <w:r>
-        <w:t xml:space="preserve"> </w:t>
-      </w:r>
-      <w:proofErr w:type="spellStart"/>
-      <w:r>
-        <w:t>đặt</w:t>
-      </w:r>
-      <w:proofErr w:type="spellEnd"/>
-      <w:r>
-        <w:t xml:space="preserve"> </w:t>
-      </w:r>
-      <w:proofErr w:type="spellStart"/>
-      <w:r>
-        <w:t>ra</w:t>
-      </w:r>
-      <w:proofErr w:type="spellEnd"/>
-      <w:r>
-        <w:t xml:space="preserve"> hay </w:t>
-      </w:r>
-      <w:proofErr w:type="spellStart"/>
-      <w:r>
-        <w:t>không</w:t>
-      </w:r>
-      <w:proofErr w:type="spellEnd"/>
-      <w:r>
-        <w:t>;</w:t>
-      </w:r>
-      <w:r>
-        <w:t xml:space="preserve"> </w:t>
-      </w:r>
-      <w:proofErr w:type="spellStart"/>
-      <w:r>
-        <w:t>tính</w:t>
-      </w:r>
-      <w:proofErr w:type="spellEnd"/>
-      <w:r>
-        <w:t xml:space="preserve"> </w:t>
-      </w:r>
-      <w:proofErr w:type="spellStart"/>
-      <w:r>
-        <w:t>thực</w:t>
-      </w:r>
-      <w:proofErr w:type="spellEnd"/>
-      <w:r>
-        <w:t xml:space="preserve"> </w:t>
-      </w:r>
-      <w:proofErr w:type="spellStart"/>
-      <w:r>
-        <w:t>tế</w:t>
-      </w:r>
-      <w:proofErr w:type="spellEnd"/>
-      <w:r>
-        <w:t xml:space="preserve"> </w:t>
-      </w:r>
-      <w:proofErr w:type="spellStart"/>
-      <w:r>
-        <w:t>của</w:t>
-      </w:r>
-      <w:proofErr w:type="spellEnd"/>
-      <w:r>
-        <w:t xml:space="preserve"> </w:t>
-      </w:r>
-      <w:proofErr w:type="spellStart"/>
-      <w:r>
-        <w:t>đ</w:t>
-      </w:r>
-      <w:r>
-        <w:t>ồ</w:t>
-      </w:r>
-      <w:proofErr w:type="spellEnd"/>
-      <w:r>
-        <w:t xml:space="preserve"> </w:t>
-      </w:r>
-      <w:proofErr w:type="spellStart"/>
-      <w:r>
-        <w:t>án</w:t>
-      </w:r>
-      <w:proofErr w:type="spellEnd"/>
-      <w:r>
-        <w:t xml:space="preserve">, </w:t>
-      </w:r>
-      <w:proofErr w:type="spellStart"/>
-      <w:r>
-        <w:t>định</w:t>
-      </w:r>
-      <w:proofErr w:type="spellEnd"/>
-      <w:r>
-        <w:t xml:space="preserve"> </w:t>
-      </w:r>
-      <w:proofErr w:type="spellStart"/>
-      <w:r>
-        <w:t>hướng</w:t>
-      </w:r>
-      <w:proofErr w:type="spellEnd"/>
-      <w:r>
-        <w:t xml:space="preserve"> </w:t>
-      </w:r>
-      <w:proofErr w:type="spellStart"/>
-      <w:r>
-        <w:t>phát</w:t>
-      </w:r>
-      <w:proofErr w:type="spellEnd"/>
-      <w:r>
-        <w:t xml:space="preserve"> </w:t>
-      </w:r>
-      <w:proofErr w:type="spellStart"/>
-      <w:r>
-        <w:t>triển</w:t>
-      </w:r>
-      <w:proofErr w:type="spellEnd"/>
-      <w:r>
-        <w:t xml:space="preserve"> </w:t>
-      </w:r>
-      <w:proofErr w:type="spellStart"/>
-      <w:r>
-        <w:t>mở</w:t>
-      </w:r>
-      <w:proofErr w:type="spellEnd"/>
-      <w:r>
-        <w:t xml:space="preserve"> </w:t>
-      </w:r>
-      <w:proofErr w:type="spellStart"/>
-      <w:r>
-        <w:t>rộng</w:t>
-      </w:r>
-      <w:proofErr w:type="spellEnd"/>
-      <w:r>
-        <w:t xml:space="preserve"> </w:t>
-      </w:r>
-      <w:proofErr w:type="spellStart"/>
-      <w:r>
-        <w:t>của</w:t>
-      </w:r>
-      <w:proofErr w:type="spellEnd"/>
-      <w:r>
-        <w:t xml:space="preserve"> </w:t>
-      </w:r>
-      <w:proofErr w:type="spellStart"/>
-      <w:r>
-        <w:t>đồ</w:t>
-      </w:r>
-      <w:proofErr w:type="spellEnd"/>
-      <w:r>
-        <w:t xml:space="preserve"> </w:t>
-      </w:r>
-      <w:proofErr w:type="spellStart"/>
-      <w:r>
-        <w:t>án</w:t>
-      </w:r>
-      <w:proofErr w:type="spellEnd"/>
-      <w:r>
-        <w:t xml:space="preserve"> (</w:t>
-      </w:r>
-      <w:proofErr w:type="spellStart"/>
-      <w:r>
-        <w:t>nếu</w:t>
-      </w:r>
-      <w:proofErr w:type="spellEnd"/>
-      <w:r>
-        <w:t xml:space="preserve"> </w:t>
-      </w:r>
-      <w:proofErr w:type="spellStart"/>
-      <w:r>
-        <w:t>có</w:t>
-      </w:r>
-      <w:proofErr w:type="spellEnd"/>
-      <w:r>
-        <w:t>)</w:t>
-      </w:r>
-      <w:r>
-        <w:t xml:space="preserve">; </w:t>
-      </w:r>
-      <w:proofErr w:type="spellStart"/>
-      <w:r>
-        <w:t>các</w:t>
-      </w:r>
-      <w:proofErr w:type="spellEnd"/>
-      <w:r>
-        <w:t xml:space="preserve"> </w:t>
-      </w:r>
-      <w:proofErr w:type="spellStart"/>
-      <w:r>
-        <w:t>kiến</w:t>
-      </w:r>
-      <w:proofErr w:type="spellEnd"/>
-      <w:r>
-        <w:t xml:space="preserve"> </w:t>
-      </w:r>
-      <w:proofErr w:type="spellStart"/>
-      <w:r>
-        <w:t>thức</w:t>
-      </w:r>
-      <w:proofErr w:type="spellEnd"/>
-      <w:r>
-        <w:t xml:space="preserve"> </w:t>
-      </w:r>
-      <w:proofErr w:type="spellStart"/>
-      <w:r>
-        <w:t>và</w:t>
-      </w:r>
-      <w:proofErr w:type="spellEnd"/>
-      <w:r>
-        <w:t xml:space="preserve"> </w:t>
-      </w:r>
-      <w:proofErr w:type="spellStart"/>
-      <w:r>
-        <w:t>kỹ</w:t>
-      </w:r>
-      <w:proofErr w:type="spellEnd"/>
-      <w:r>
-        <w:t xml:space="preserve"> </w:t>
-      </w:r>
-      <w:proofErr w:type="spellStart"/>
-      <w:r>
-        <w:t>năng</w:t>
-      </w:r>
-      <w:proofErr w:type="spellEnd"/>
-      <w:r>
-        <w:t xml:space="preserve"> </w:t>
-      </w:r>
-      <w:proofErr w:type="spellStart"/>
-      <w:r>
-        <w:t>mà</w:t>
-      </w:r>
-      <w:proofErr w:type="spellEnd"/>
-      <w:r>
-        <w:t xml:space="preserve"> </w:t>
-      </w:r>
-      <w:proofErr w:type="spellStart"/>
-      <w:r>
-        <w:t>sinh</w:t>
-      </w:r>
-      <w:proofErr w:type="spellEnd"/>
-      <w:r>
-        <w:t xml:space="preserve"> </w:t>
-      </w:r>
-      <w:proofErr w:type="spellStart"/>
-      <w:r>
-        <w:t>viên</w:t>
-      </w:r>
-      <w:proofErr w:type="spellEnd"/>
-      <w:r>
-        <w:t xml:space="preserve"> </w:t>
-      </w:r>
-      <w:proofErr w:type="spellStart"/>
-      <w:r>
-        <w:t>đã</w:t>
-      </w:r>
-      <w:proofErr w:type="spellEnd"/>
-      <w:r>
-        <w:t xml:space="preserve"> </w:t>
-      </w:r>
-      <w:proofErr w:type="spellStart"/>
-      <w:r>
-        <w:t>đạt</w:t>
-      </w:r>
-      <w:proofErr w:type="spellEnd"/>
-      <w:r>
-        <w:t xml:space="preserve"> </w:t>
-      </w:r>
-      <w:proofErr w:type="spellStart"/>
-      <w:r>
-        <w:t>được</w:t>
-      </w:r>
-      <w:proofErr w:type="spellEnd"/>
+      <w:r>
+        <w:t xml:space="preserve">định hướng phát triển mở rộng </w:t>
+      </w:r>
+      <w:r>
+        <w:t>của đồ án (nếu có)</w:t>
+      </w:r>
+      <w:r>
+        <w:t>; các kiến thức và kỹ năng mà sinh viên đã đạt được</w:t>
+      </w:r>
       <w:r>
         <w:t>.</w:t>
       </w:r>
@@ -2553,42 +1005,15 @@
                               <w:spacing w:before="0" w:line="240" w:lineRule="auto"/>
                               <w:jc w:val="center"/>
                             </w:pPr>
-                            <w:proofErr w:type="spellStart"/>
                             <w:r>
-                              <w:t>Sinh</w:t>
+                              <w:t>Sinh viên thực hiện</w:t>
                             </w:r>
-                            <w:proofErr w:type="spellEnd"/>
-                            <w:r>
-                              <w:t xml:space="preserve"> </w:t>
-                            </w:r>
-                            <w:proofErr w:type="spellStart"/>
-                            <w:r>
-                              <w:t>viên</w:t>
-                            </w:r>
-                            <w:proofErr w:type="spellEnd"/>
-                            <w:r>
-                              <w:t xml:space="preserve"> </w:t>
-                            </w:r>
-                            <w:proofErr w:type="spellStart"/>
-                            <w:r>
-                              <w:t>thực</w:t>
-                            </w:r>
-                            <w:proofErr w:type="spellEnd"/>
-                            <w:r>
-                              <w:t xml:space="preserve"> </w:t>
-                            </w:r>
-                            <w:proofErr w:type="spellStart"/>
-                            <w:r>
-                              <w:t>hiện</w:t>
-                            </w:r>
-                            <w:proofErr w:type="spellEnd"/>
                           </w:p>
                           <w:p>
                             <w:pPr>
                               <w:spacing w:before="0" w:line="240" w:lineRule="auto"/>
                               <w:jc w:val="center"/>
                             </w:pPr>
-                            <w:proofErr w:type="spellStart"/>
                             <w:r>
                               <w:rPr>
                                 <w:sz w:val="20"/>
@@ -2601,77 +1026,12 @@
                               </w:rPr>
                               <w:t>ý</w:t>
                             </w:r>
-                            <w:proofErr w:type="spellEnd"/>
                             <w:r>
                               <w:rPr>
                                 <w:sz w:val="20"/>
                               </w:rPr>
-                              <w:t xml:space="preserve"> </w:t>
+                              <w:t xml:space="preserve"> và ghi rõ họ tên</w:t>
                             </w:r>
-                            <w:proofErr w:type="spellStart"/>
-                            <w:r>
-                              <w:rPr>
-                                <w:sz w:val="20"/>
-                              </w:rPr>
-                              <w:t>và</w:t>
-                            </w:r>
-                            <w:proofErr w:type="spellEnd"/>
-                            <w:r>
-                              <w:rPr>
-                                <w:sz w:val="20"/>
-                              </w:rPr>
-                              <w:t xml:space="preserve"> </w:t>
-                            </w:r>
-                            <w:proofErr w:type="spellStart"/>
-                            <w:r>
-                              <w:rPr>
-                                <w:sz w:val="20"/>
-                              </w:rPr>
-                              <w:t>ghi</w:t>
-                            </w:r>
-                            <w:proofErr w:type="spellEnd"/>
-                            <w:r>
-                              <w:rPr>
-                                <w:sz w:val="20"/>
-                              </w:rPr>
-                              <w:t xml:space="preserve"> </w:t>
-                            </w:r>
-                            <w:proofErr w:type="spellStart"/>
-                            <w:r>
-                              <w:rPr>
-                                <w:sz w:val="20"/>
-                              </w:rPr>
-                              <w:t>rõ</w:t>
-                            </w:r>
-                            <w:proofErr w:type="spellEnd"/>
-                            <w:r>
-                              <w:rPr>
-                                <w:sz w:val="20"/>
-                              </w:rPr>
-                              <w:t xml:space="preserve"> </w:t>
-                            </w:r>
-                            <w:proofErr w:type="spellStart"/>
-                            <w:r>
-                              <w:rPr>
-                                <w:sz w:val="20"/>
-                              </w:rPr>
-                              <w:t>họ</w:t>
-                            </w:r>
-                            <w:proofErr w:type="spellEnd"/>
-                            <w:r>
-                              <w:rPr>
-                                <w:sz w:val="20"/>
-                              </w:rPr>
-                              <w:t xml:space="preserve"> </w:t>
-                            </w:r>
-                            <w:proofErr w:type="spellStart"/>
-                            <w:r>
-                              <w:rPr>
-                                <w:sz w:val="20"/>
-                              </w:rPr>
-                              <w:t>tên</w:t>
-                            </w:r>
-                            <w:proofErr w:type="spellEnd"/>
                           </w:p>
                           <w:p/>
                         </w:txbxContent>
@@ -2704,42 +1064,15 @@
                         <w:spacing w:before="0" w:line="240" w:lineRule="auto"/>
                         <w:jc w:val="center"/>
                       </w:pPr>
-                      <w:proofErr w:type="spellStart"/>
                       <w:r>
-                        <w:t>Sinh</w:t>
+                        <w:t>Sinh viên thực hiện</w:t>
                       </w:r>
-                      <w:proofErr w:type="spellEnd"/>
-                      <w:r>
-                        <w:t xml:space="preserve"> </w:t>
-                      </w:r>
-                      <w:proofErr w:type="spellStart"/>
-                      <w:r>
-                        <w:t>viên</w:t>
-                      </w:r>
-                      <w:proofErr w:type="spellEnd"/>
-                      <w:r>
-                        <w:t xml:space="preserve"> </w:t>
-                      </w:r>
-                      <w:proofErr w:type="spellStart"/>
-                      <w:r>
-                        <w:t>thực</w:t>
-                      </w:r>
-                      <w:proofErr w:type="spellEnd"/>
-                      <w:r>
-                        <w:t xml:space="preserve"> </w:t>
-                      </w:r>
-                      <w:proofErr w:type="spellStart"/>
-                      <w:r>
-                        <w:t>hiện</w:t>
-                      </w:r>
-                      <w:proofErr w:type="spellEnd"/>
                     </w:p>
                     <w:p>
                       <w:pPr>
                         <w:spacing w:before="0" w:line="240" w:lineRule="auto"/>
                         <w:jc w:val="center"/>
                       </w:pPr>
-                      <w:proofErr w:type="spellStart"/>
                       <w:r>
                         <w:rPr>
                           <w:sz w:val="20"/>
@@ -2752,77 +1085,12 @@
                         </w:rPr>
                         <w:t>ý</w:t>
                       </w:r>
-                      <w:proofErr w:type="spellEnd"/>
                       <w:r>
                         <w:rPr>
                           <w:sz w:val="20"/>
                         </w:rPr>
-                        <w:t xml:space="preserve"> </w:t>
+                        <w:t xml:space="preserve"> và ghi rõ họ tên</w:t>
                       </w:r>
-                      <w:proofErr w:type="spellStart"/>
-                      <w:r>
-                        <w:rPr>
-                          <w:sz w:val="20"/>
-                        </w:rPr>
-                        <w:t>và</w:t>
-                      </w:r>
-                      <w:proofErr w:type="spellEnd"/>
-                      <w:r>
-                        <w:rPr>
-                          <w:sz w:val="20"/>
-                        </w:rPr>
-                        <w:t xml:space="preserve"> </w:t>
-                      </w:r>
-                      <w:proofErr w:type="spellStart"/>
-                      <w:r>
-                        <w:rPr>
-                          <w:sz w:val="20"/>
-                        </w:rPr>
-                        <w:t>ghi</w:t>
-                      </w:r>
-                      <w:proofErr w:type="spellEnd"/>
-                      <w:r>
-                        <w:rPr>
-                          <w:sz w:val="20"/>
-                        </w:rPr>
-                        <w:t xml:space="preserve"> </w:t>
-                      </w:r>
-                      <w:proofErr w:type="spellStart"/>
-                      <w:r>
-                        <w:rPr>
-                          <w:sz w:val="20"/>
-                        </w:rPr>
-                        <w:t>rõ</w:t>
-                      </w:r>
-                      <w:proofErr w:type="spellEnd"/>
-                      <w:r>
-                        <w:rPr>
-                          <w:sz w:val="20"/>
-                        </w:rPr>
-                        <w:t xml:space="preserve"> </w:t>
-                      </w:r>
-                      <w:proofErr w:type="spellStart"/>
-                      <w:r>
-                        <w:rPr>
-                          <w:sz w:val="20"/>
-                        </w:rPr>
-                        <w:t>họ</w:t>
-                      </w:r>
-                      <w:proofErr w:type="spellEnd"/>
-                      <w:r>
-                        <w:rPr>
-                          <w:sz w:val="20"/>
-                        </w:rPr>
-                        <w:t xml:space="preserve"> </w:t>
-                      </w:r>
-                      <w:proofErr w:type="spellStart"/>
-                      <w:r>
-                        <w:rPr>
-                          <w:sz w:val="20"/>
-                        </w:rPr>
-                        <w:t>tên</w:t>
-                      </w:r>
-                      <w:proofErr w:type="spellEnd"/>
                     </w:p>
                     <w:p/>
                   </w:txbxContent>
@@ -10249,64 +8517,64 @@
           <w:rStyle w:val="normaltextrun"/>
           <w:shd w:val="clear" w:color="auto" w:fill="FFFFFF"/>
         </w:rPr>
-        <w:t xml:space="preserve">Nowadays, with the rapid development of technology, mobile robot is gradually applied to replace human activities in various fields, especially in hazardous or inaccessible environments (planets, minefields, radioactive environments, etc.). Moreover, applying robot in production can also help human to reduce labor costs, and increase productivity. The application field of mobile robot is expanded day by day namely medical service, operation support, cleaning applications, consumer </w:t>
-      </w:r>
-      <w:proofErr w:type="spellStart"/>
-      <w:r>
+        <w:t>Nowadays, with the rapid development of technology, mobile robot is gradually applied to replace human activities in various fields, especially in hazardous or inaccessible environments (planets, minefields, radioactive environments, etc.). Moreover, applying robot in production can also help human to reduce labor costs, and increase productivity. The application field of mobile robot is expanded day by day namely medical service, operation support, cleaning applications, consumer good stores, military and security, etc. It can be concluded that in the near future, mobile robots can become a part of our life with a great support from household chores to discover unknown planets.</w:t>
+      </w:r>
+    </w:p>
+    <w:p>
+      <w:pPr>
+        <w:pStyle w:val="Heading3"/>
+        <w:rPr>
+          <w:rStyle w:val="eop"/>
+        </w:rPr>
+      </w:pPr>
+      <w:bookmarkStart w:id="4" w:name="_Toc109422025"/>
+      <w:r>
+        <w:rPr>
+          <w:rStyle w:val="eop"/>
+          <w:shd w:val="clear" w:color="auto" w:fill="FFFFFF"/>
+        </w:rPr>
+        <w:t>Mobile robot in service delivery</w:t>
+      </w:r>
+      <w:bookmarkEnd w:id="4"/>
+    </w:p>
+    <w:p>
+      <w:pPr>
+        <w:ind w:firstLine="567"/>
+        <w:rPr>
+          <w:rStyle w:val="eop"/>
+          <w:shd w:val="clear" w:color="auto" w:fill="FFFFFF"/>
+        </w:rPr>
+      </w:pPr>
+      <w:r>
+        <w:rPr>
+          <w:rStyle w:val="eop"/>
+          <w:shd w:val="clear" w:color="auto" w:fill="FFFFFF"/>
+        </w:rPr>
+        <w:t xml:space="preserve">Different from industrial application where the role of robot is to replace humans for carrying out dangerous tasks in hazardous environment, robots for service are more likely to assist humans for working. We can easily find the support of mobile robot in many aspects such as hospitality, agriculture or </w:t>
+      </w:r>
+      <w:r>
+        <w:rPr>
+          <w:rStyle w:val="eop"/>
+          <w:shd w:val="clear" w:color="auto" w:fill="FFFFFF"/>
+        </w:rPr>
+        <w:lastRenderedPageBreak/>
+        <w:t>education. Another application of mobile robot must be mentioned is to deliver goods. The general function of robot in this application is to carry a payload from a source to its destination. With the support of mobile robot, human can focus on higher value activities. The problem of labor shortage for low-value tasks can also be solved and productivity is also increased because robots don’t need breaks or downtime.</w:t>
+      </w:r>
+    </w:p>
+    <w:p>
+      <w:pPr>
+        <w:ind w:firstLine="567"/>
         <w:rPr>
           <w:rStyle w:val="normaltextrun"/>
           <w:shd w:val="clear" w:color="auto" w:fill="FFFFFF"/>
         </w:rPr>
-        <w:t>good</w:t>
-      </w:r>
-      <w:proofErr w:type="spellEnd"/>
+      </w:pPr>
       <w:r>
         <w:rPr>
           <w:rStyle w:val="normaltextrun"/>
           <w:shd w:val="clear" w:color="auto" w:fill="FFFFFF"/>
         </w:rPr>
-        <w:t xml:space="preserve"> stores, military and security, etc. It can be concluded that in the near future, mobile robots can become a part of our life with a great support from household chores to discover unknown planets.</w:t>
-      </w:r>
-    </w:p>
-    <w:p>
-      <w:pPr>
-        <w:pStyle w:val="Heading3"/>
-        <w:rPr>
-          <w:rStyle w:val="eop"/>
-        </w:rPr>
-      </w:pPr>
-      <w:bookmarkStart w:id="4" w:name="_Toc109422025"/>
-      <w:r>
-        <w:rPr>
-          <w:rStyle w:val="eop"/>
-          <w:shd w:val="clear" w:color="auto" w:fill="FFFFFF"/>
-        </w:rPr>
-        <w:t>Mobile robot in service delivery</w:t>
-      </w:r>
-      <w:bookmarkEnd w:id="4"/>
-    </w:p>
-    <w:p>
-      <w:pPr>
-        <w:ind w:firstLine="567"/>
-        <w:rPr>
-          <w:rStyle w:val="eop"/>
-          <w:shd w:val="clear" w:color="auto" w:fill="FFFFFF"/>
-        </w:rPr>
-      </w:pPr>
-      <w:r>
-        <w:rPr>
-          <w:rStyle w:val="eop"/>
-          <w:shd w:val="clear" w:color="auto" w:fill="FFFFFF"/>
-        </w:rPr>
-        <w:t xml:space="preserve">Different from industrial application where the role of robot is to replace humans for carrying out dangerous tasks in hazardous environment, robots for service are more likely to assist humans for working. We can easily find the support of mobile robot in many aspects such as hospitality, agriculture or </w:t>
-      </w:r>
-      <w:r>
-        <w:rPr>
-          <w:rStyle w:val="eop"/>
-          <w:shd w:val="clear" w:color="auto" w:fill="FFFFFF"/>
-        </w:rPr>
-        <w:lastRenderedPageBreak/>
-        <w:t>education. Another application of mobile robot must be mentioned is to deliver goods. The general function of robot in this application is to carry a payload from a source to its destination. With the support of mobile robot, human can focus on higher value activities. The problem of labor shortage for low-value tasks can also be solved and productivity is also increased because robots don’t need breaks or downtime.</w:t>
+        <w:t>One significant example of using robot in delivery is for restaurants where they can deliver food to the table and carry dirty dishes back to the kitchen. Many technology companies are racing to implement their own delivery robots to meet the zooming upward demand day by day. Below are some design models of serving robot in the market.</w:t>
       </w:r>
     </w:p>
     <w:p>
@@ -10322,55 +8590,7 @@
           <w:rStyle w:val="normaltextrun"/>
           <w:shd w:val="clear" w:color="auto" w:fill="FFFFFF"/>
         </w:rPr>
-        <w:t>One significant example of using robot in delivery is for restaurants where they can deliver food to the table and carry dirty dishes back to the kitchen. Many technology companies are racing to implement their own delivery robots to meet the zooming upward demand day by day. Below are some design models of serving robot in the market.</w:t>
-      </w:r>
-    </w:p>
-    <w:p>
-      <w:pPr>
-        <w:ind w:firstLine="567"/>
-        <w:rPr>
-          <w:rStyle w:val="normaltextrun"/>
-          <w:shd w:val="clear" w:color="auto" w:fill="FFFFFF"/>
-        </w:rPr>
-      </w:pPr>
-      <w:r>
-        <w:rPr>
-          <w:rStyle w:val="normaltextrun"/>
-          <w:shd w:val="clear" w:color="auto" w:fill="FFFFFF"/>
-        </w:rPr>
-        <w:t>“</w:t>
-      </w:r>
-      <w:proofErr w:type="spellStart"/>
-      <w:r>
-        <w:rPr>
-          <w:rStyle w:val="normaltextrun"/>
-          <w:shd w:val="clear" w:color="auto" w:fill="FFFFFF"/>
-        </w:rPr>
-        <w:t>Servi</w:t>
-      </w:r>
-      <w:proofErr w:type="spellEnd"/>
-      <w:r>
-        <w:rPr>
-          <w:rStyle w:val="normaltextrun"/>
-          <w:shd w:val="clear" w:color="auto" w:fill="FFFFFF"/>
-        </w:rPr>
-        <w:t>”: “</w:t>
-      </w:r>
-      <w:proofErr w:type="spellStart"/>
-      <w:r>
-        <w:rPr>
-          <w:rStyle w:val="normaltextrun"/>
-          <w:shd w:val="clear" w:color="auto" w:fill="FFFFFF"/>
-        </w:rPr>
-        <w:t>Servi</w:t>
-      </w:r>
-      <w:proofErr w:type="spellEnd"/>
-      <w:r>
-        <w:rPr>
-          <w:rStyle w:val="normaltextrun"/>
-          <w:shd w:val="clear" w:color="auto" w:fill="FFFFFF"/>
-        </w:rPr>
-        <w:t>” is a production of Bear Robotics, a robotics and artificial intelligence company, and SoftBank Robotics Group.</w:t>
+        <w:t>“Servi”: “Servi” is a production of Bear Robotics, a robotics and artificial intelligence company, and SoftBank Robotics Group.</w:t>
       </w:r>
     </w:p>
     <w:p>
@@ -10449,39 +8669,7 @@
           <w:rStyle w:val="normaltextrun"/>
           <w:shd w:val="clear" w:color="auto" w:fill="FFFFFF"/>
         </w:rPr>
-        <w:t>“</w:t>
-      </w:r>
-      <w:proofErr w:type="spellStart"/>
-      <w:r>
-        <w:rPr>
-          <w:rStyle w:val="normaltextrun"/>
-          <w:shd w:val="clear" w:color="auto" w:fill="FFFFFF"/>
-        </w:rPr>
-        <w:t>Servi</w:t>
-      </w:r>
-      <w:proofErr w:type="spellEnd"/>
-      <w:r>
-        <w:rPr>
-          <w:rStyle w:val="normaltextrun"/>
-          <w:shd w:val="clear" w:color="auto" w:fill="FFFFFF"/>
-        </w:rPr>
-        <w:t>” can autonomously travel and carry food when customer select a table to serve on the screen. It can also move while detecting and avoiding obstacles such as people and objects with high accuracy. “</w:t>
-      </w:r>
-      <w:proofErr w:type="spellStart"/>
-      <w:r>
-        <w:rPr>
-          <w:rStyle w:val="normaltextrun"/>
-          <w:shd w:val="clear" w:color="auto" w:fill="FFFFFF"/>
-        </w:rPr>
-        <w:t>Servi</w:t>
-      </w:r>
-      <w:proofErr w:type="spellEnd"/>
-      <w:r>
-        <w:rPr>
-          <w:rStyle w:val="normaltextrun"/>
-          <w:shd w:val="clear" w:color="auto" w:fill="FFFFFF"/>
-        </w:rPr>
-        <w:t>” is said to improve the efficiency of the establishment and the quality of customer service.</w:t>
+        <w:t>“Servi” can autonomously travel and carry food when customer select a table to serve on the screen. It can also move while detecting and avoiding obstacles such as people and objects with high accuracy. “Servi” is said to improve the efficiency of the establishment and the quality of customer service.</w:t>
       </w:r>
       <w:r>
         <w:rPr>
@@ -11268,23 +9456,7 @@
           <w:rStyle w:val="normaltextrun"/>
           <w:shd w:val="clear" w:color="auto" w:fill="FFFFFF"/>
         </w:rPr>
-        <w:t>Beside “</w:t>
-      </w:r>
-      <w:proofErr w:type="spellStart"/>
-      <w:r>
-        <w:rPr>
-          <w:rStyle w:val="normaltextrun"/>
-          <w:shd w:val="clear" w:color="auto" w:fill="FFFFFF"/>
-        </w:rPr>
-        <w:t>Servi</w:t>
-      </w:r>
-      <w:proofErr w:type="spellEnd"/>
-      <w:r>
-        <w:rPr>
-          <w:rStyle w:val="normaltextrun"/>
-          <w:shd w:val="clear" w:color="auto" w:fill="FFFFFF"/>
-        </w:rPr>
-        <w:t>” robot, many other robotics company also introduced their invention of serving robot.</w:t>
+        <w:t>Beside “Servi” robot, many other robotics company also introduced their invention of serving robot.</w:t>
       </w:r>
     </w:p>
     <w:p>
@@ -12866,25 +11038,7 @@
           <w:sz w:val="26"/>
           <w:szCs w:val="26"/>
         </w:rPr>
-        <w:t xml:space="preserve">Localize the robot on the map based on data from odometry, </w:t>
-      </w:r>
-      <w:proofErr w:type="spellStart"/>
-      <w:r>
-        <w:rPr>
-          <w:rStyle w:val="normaltextrun"/>
-          <w:sz w:val="26"/>
-          <w:szCs w:val="26"/>
-        </w:rPr>
-        <w:t>imu</w:t>
-      </w:r>
-      <w:proofErr w:type="spellEnd"/>
-      <w:r>
-        <w:rPr>
-          <w:rStyle w:val="normaltextrun"/>
-          <w:sz w:val="26"/>
-          <w:szCs w:val="26"/>
-        </w:rPr>
-        <w:t xml:space="preserve"> sensor and lidar.</w:t>
+        <w:t>Localize the robot on the map based on data from odometry, imu sensor and lidar.</w:t>
       </w:r>
       <w:r>
         <w:rPr>
@@ -12954,25 +11108,7 @@
           <w:sz w:val="26"/>
           <w:szCs w:val="26"/>
         </w:rPr>
-        <w:t xml:space="preserve">Convert sensor data into a 2d </w:t>
-      </w:r>
-      <w:proofErr w:type="spellStart"/>
-      <w:r>
-        <w:rPr>
-          <w:rStyle w:val="normaltextrun"/>
-          <w:sz w:val="26"/>
-          <w:szCs w:val="26"/>
-        </w:rPr>
-        <w:t>costmap</w:t>
-      </w:r>
-      <w:proofErr w:type="spellEnd"/>
-      <w:r>
-        <w:rPr>
-          <w:rStyle w:val="normaltextrun"/>
-          <w:sz w:val="26"/>
-          <w:szCs w:val="26"/>
-        </w:rPr>
-        <w:t xml:space="preserve"> representation of the robot’s surrounding world.</w:t>
+        <w:t>Convert sensor data into a 2d costmap representation of the robot’s surrounding world.</w:t>
       </w:r>
       <w:r>
         <w:rPr>
@@ -13390,11 +11526,9 @@
         </w:numPr>
         <w:jc w:val="left"/>
       </w:pPr>
-      <w:proofErr w:type="spellStart"/>
       <w:r>
         <w:t>OpenRTM</w:t>
       </w:r>
-      <w:proofErr w:type="spellEnd"/>
       <w:r>
         <w:t xml:space="preserve">: </w:t>
       </w:r>
@@ -13449,15 +11583,7 @@
         <w:t xml:space="preserve">OPROS: </w:t>
       </w:r>
       <w:r>
-        <w:t xml:space="preserve">ETRI, KIST, KITECH, </w:t>
-      </w:r>
-      <w:proofErr w:type="spellStart"/>
-      <w:r>
-        <w:t>Kangwon</w:t>
-      </w:r>
-      <w:proofErr w:type="spellEnd"/>
-      <w:r>
-        <w:t xml:space="preserve"> National University - South Korea</w:t>
+        <w:t>ETRI, KIST, KITECH, Kangwon National University - South Korea</w:t>
       </w:r>
       <w:r>
         <w:t>.</w:t>
@@ -13556,66 +11682,10 @@
     </w:p>
     <w:p>
       <w:r>
-        <w:t>&lt;</w:t>
-      </w:r>
-      <w:proofErr w:type="spellStart"/>
-      <w:r>
-        <w:t>nói</w:t>
-      </w:r>
-      <w:proofErr w:type="spellEnd"/>
-      <w:r>
-        <w:t xml:space="preserve"> them ban </w:t>
-      </w:r>
-      <w:proofErr w:type="spellStart"/>
-      <w:r>
-        <w:t>đầu</w:t>
-      </w:r>
-      <w:proofErr w:type="spellEnd"/>
-      <w:r>
-        <w:t xml:space="preserve"> </w:t>
-      </w:r>
-      <w:proofErr w:type="spellStart"/>
-      <w:r>
-        <w:t>làm</w:t>
-      </w:r>
-      <w:proofErr w:type="spellEnd"/>
-      <w:r>
-        <w:t xml:space="preserve"> ROS </w:t>
-      </w:r>
-      <w:r>
-        <w:t xml:space="preserve">1 </w:t>
-      </w:r>
-      <w:proofErr w:type="spellStart"/>
-      <w:r>
-        <w:t>xong</w:t>
-      </w:r>
-      <w:proofErr w:type="spellEnd"/>
-      <w:r>
-        <w:t xml:space="preserve"> </w:t>
-      </w:r>
-      <w:proofErr w:type="spellStart"/>
-      <w:r>
-        <w:t>về</w:t>
-      </w:r>
-      <w:proofErr w:type="spellEnd"/>
-      <w:r>
-        <w:t xml:space="preserve"> </w:t>
-      </w:r>
-      <w:proofErr w:type="spellStart"/>
-      <w:r>
-        <w:t>sau</w:t>
-      </w:r>
-      <w:proofErr w:type="spellEnd"/>
-      <w:r>
-        <w:t xml:space="preserve"> </w:t>
-      </w:r>
-      <w:proofErr w:type="spellStart"/>
-      <w:r>
-        <w:t>chuyển</w:t>
-      </w:r>
-      <w:proofErr w:type="spellEnd"/>
-      <w:r>
-        <w:t xml:space="preserve"> sang ROS 2&gt;</w:t>
+        <w:t xml:space="preserve">&lt;nói them ban đầu làm ROS </w:t>
+      </w:r>
+      <w:r>
+        <w:t>1 xong về sau chuyển sang ROS 2&gt;</w:t>
       </w:r>
     </w:p>
     <w:p/>
@@ -13840,15 +11910,7 @@
         <w:t>us</w:t>
       </w:r>
       <w:r>
-        <w:t xml:space="preserve">. The maximum latency was higher for both the ROS 1.0 and ROS 2.0 systems when compared to the findings of the performance assessments in idle situations. In this instance, the 1 </w:t>
-      </w:r>
-      <w:proofErr w:type="spellStart"/>
-      <w:r>
-        <w:t>ms</w:t>
-      </w:r>
-      <w:proofErr w:type="spellEnd"/>
-      <w:r>
-        <w:t xml:space="preserve"> deadline was not met by ROS 1.0. However, ROS 2.0 was still able to achieve the deadline despite with a modest increase in the maximum latency. </w:t>
+        <w:t xml:space="preserve">. The maximum latency was higher for both the ROS 1.0 and ROS 2.0 systems when compared to the findings of the performance assessments in idle situations. In this instance, the 1 ms deadline was not met by ROS 1.0. However, ROS 2.0 was still able to achieve the deadline despite with a modest increase in the maximum latency. </w:t>
       </w:r>
     </w:p>
     <w:p>
@@ -14223,14 +12285,9 @@
         </w:r>
       </w:fldSimple>
       <w:r>
-        <w:t xml:space="preserve">: System requirements from official website for ROS 2 Galactic </w:t>
-      </w:r>
-      <w:proofErr w:type="spellStart"/>
-      <w:r>
-        <w:t>Geochelone</w:t>
+        <w:t>: System requirements from official website for ROS 2 Galactic Geochelone</w:t>
       </w:r>
       <w:bookmarkEnd w:id="35"/>
-      <w:proofErr w:type="spellEnd"/>
     </w:p>
     <w:p>
       <w:pPr>
@@ -14313,12 +12370,10 @@
         <w:pStyle w:val="Heading3"/>
       </w:pPr>
       <w:bookmarkStart w:id="37" w:name="_Toc109422052"/>
-      <w:proofErr w:type="spellStart"/>
       <w:r>
         <w:t>zRAM</w:t>
       </w:r>
       <w:bookmarkEnd w:id="37"/>
-      <w:proofErr w:type="spellEnd"/>
     </w:p>
     <w:p>
       <w:pPr>
@@ -14496,28 +12551,13 @@
         <w:t xml:space="preserve"> leading to a reboot.</w:t>
       </w:r>
       <w:r>
-        <w:t xml:space="preserve"> To overcome this problem, </w:t>
-      </w:r>
-      <w:proofErr w:type="spellStart"/>
-      <w:r>
-        <w:t>zRAM</w:t>
-      </w:r>
-      <w:proofErr w:type="spellEnd"/>
-      <w:r>
-        <w:t xml:space="preserve"> was configured for the system of Raspberry Pi 4.</w:t>
+        <w:t xml:space="preserve"> To overcome this problem, zRAM was configured for the system of Raspberry Pi 4.</w:t>
       </w:r>
     </w:p>
     <w:p>
       <w:r>
         <w:tab/>
-      </w:r>
-      <w:proofErr w:type="spellStart"/>
-      <w:r>
-        <w:t>zRam</w:t>
-      </w:r>
-      <w:proofErr w:type="spellEnd"/>
-      <w:r>
-        <w:t xml:space="preserve"> is </w:t>
+        <w:t xml:space="preserve">zRam is </w:t>
       </w:r>
     </w:p>
     <w:p>
@@ -14673,15 +12713,7 @@
         <w:ind w:firstLine="567"/>
       </w:pPr>
       <w:r>
-        <w:t xml:space="preserve">It takes the right hardware to control motors and receive pulses from encoders, both of which are time-sensitive processes. On the other side, the Raspberry Pi 4 is an inappropriate piece of hardware for applications that need precise timing. The Raspberry Pi 4's </w:t>
-      </w:r>
-      <w:proofErr w:type="spellStart"/>
-      <w:r>
-        <w:t>RPi.GPIO</w:t>
-      </w:r>
-      <w:proofErr w:type="spellEnd"/>
-      <w:r>
-        <w:t xml:space="preserve"> module is the best option for managing peripherals in Python. It is not, however, appropriate for real-time or timing-sensitive applications. This is due to the fact that Python's garbage collection schedule is unpredictable for developers. Additionally, because Linux is a multitasking operating system and another process could be given priority over the CPU, generating jitter in the program, Linux is not suited for real-time applications. The approach is to use an appropriate microcontroller unit, such as the ESP32 microcontroller, to manage this timing-critical activity.</w:t>
+        <w:t>It takes the right hardware to control motors and receive pulses from encoders, both of which are time-sensitive processes. On the other side, the Raspberry Pi 4 is an inappropriate piece of hardware for applications that need precise timing. The Raspberry Pi 4's RPi.GPIO module is the best option for managing peripherals in Python. It is not, however, appropriate for real-time or timing-sensitive applications. This is due to the fact that Python's garbage collection schedule is unpredictable for developers. Additionally, because Linux is a multitasking operating system and another process could be given priority over the CPU, generating jitter in the program, Linux is not suited for real-time applications. The approach is to use an appropriate microcontroller unit, such as the ESP32 microcontroller, to manage this timing-critical activity.</w:t>
       </w:r>
       <w:r>
         <w:t xml:space="preserve"> </w:t>
@@ -15941,13 +13973,8 @@
       <w:r>
         <w:t xml:space="preserve">: </w:t>
       </w:r>
-      <w:proofErr w:type="spellStart"/>
-      <w:r>
-        <w:t>Commonly­used</w:t>
-      </w:r>
-      <w:proofErr w:type="spellEnd"/>
-      <w:r>
-        <w:t xml:space="preserve"> Frequencies and Resolutions</w:t>
+      <w:r>
+        <w:t>Commonly­used Frequencies and Resolutions</w:t>
       </w:r>
       <w:bookmarkEnd w:id="51"/>
     </w:p>
@@ -16084,7 +14111,6 @@
       <w:r>
         <w:t xml:space="preserve">Flowchart of </w:t>
       </w:r>
-      <w:proofErr w:type="spellStart"/>
       <w:r>
         <w:t>drive</w:t>
       </w:r>
@@ -16094,7 +14120,6 @@
       <w:r>
         <w:t>otors</w:t>
       </w:r>
-      <w:proofErr w:type="spellEnd"/>
       <w:r>
         <w:t>() function for EPS32 firmware</w:t>
       </w:r>
@@ -16119,11 +14144,9 @@
       <w:r>
         <w:t xml:space="preserve">d to user-define struct </w:t>
       </w:r>
-      <w:proofErr w:type="spellStart"/>
       <w:r>
         <w:t>DataReceive</w:t>
       </w:r>
-      <w:proofErr w:type="spellEnd"/>
       <w:r>
         <w:t xml:space="preserve"> before extract</w:t>
       </w:r>
@@ -16131,11 +14154,7 @@
         <w:t xml:space="preserve">ed for </w:t>
       </w:r>
       <w:r>
-        <w:t xml:space="preserve">using in </w:t>
-      </w:r>
-      <w:proofErr w:type="spellStart"/>
-      <w:r>
-        <w:t>drive</w:t>
+        <w:t>using in drive</w:t>
       </w:r>
       <w:r>
         <w:t>M</w:t>
@@ -16146,7 +14165,6 @@
       <w:r>
         <w:t>s</w:t>
       </w:r>
-      <w:proofErr w:type="spellEnd"/>
       <w:r>
         <w:t>() function</w:t>
       </w:r>
@@ -16473,23 +14491,7 @@
         <w:t>T</w:t>
       </w:r>
       <w:r>
-        <w:t>he function "</w:t>
-      </w:r>
-      <w:proofErr w:type="spellStart"/>
-      <w:r>
-        <w:t>pcnt_get_counter_value</w:t>
-      </w:r>
-      <w:proofErr w:type="spellEnd"/>
-      <w:r>
-        <w:t>" returns the count value and the "</w:t>
-      </w:r>
-      <w:proofErr w:type="spellStart"/>
-      <w:r>
-        <w:t>getCount</w:t>
-      </w:r>
-      <w:proofErr w:type="spellEnd"/>
-      <w:r>
-        <w:t>" method of the "ESP32Encoder" class adds the old count value and the new count value to get the current cumulative count value</w:t>
+        <w:t>he function "pcnt_get_counter_value" returns the count value and the "getCount" method of the "ESP32Encoder" class adds the old count value and the new count value to get the current cumulative count value</w:t>
       </w:r>
       <w:r>
         <w:t xml:space="preserve"> </w:t>
@@ -16520,11 +14522,9 @@
       <w:r>
         <w:t>named “</w:t>
       </w:r>
-      <w:proofErr w:type="spellStart"/>
       <w:r>
         <w:t>RPMCalculator</w:t>
       </w:r>
-      <w:proofErr w:type="spellEnd"/>
       <w:r>
         <w:t xml:space="preserve">” </w:t>
       </w:r>
@@ -16634,36 +14634,29 @@
       <w:r>
         <w:t xml:space="preserve">ESP32 Firmware - </w:t>
       </w:r>
-      <w:proofErr w:type="spellStart"/>
+      <w:r>
+        <w:t>RPMCalculator class</w:t>
+      </w:r>
+      <w:bookmarkEnd w:id="56"/>
+    </w:p>
+    <w:p>
+      <w:pPr>
+        <w:jc w:val="center"/>
+      </w:pPr>
+    </w:p>
+    <w:p>
+      <w:r>
+        <w:t>“</w:t>
+      </w:r>
       <w:r>
         <w:t>RPMCalculator</w:t>
       </w:r>
-      <w:proofErr w:type="spellEnd"/>
+      <w:r>
+        <w:t>”</w:t>
+      </w:r>
       <w:r>
         <w:t xml:space="preserve"> class</w:t>
       </w:r>
-      <w:bookmarkEnd w:id="56"/>
-    </w:p>
-    <w:p>
-      <w:pPr>
-        <w:jc w:val="center"/>
-      </w:pPr>
-    </w:p>
-    <w:p>
-      <w:r>
-        <w:t>“</w:t>
-      </w:r>
-      <w:proofErr w:type="spellStart"/>
-      <w:r>
-        <w:t>RPMCalculator</w:t>
-      </w:r>
-      <w:proofErr w:type="spellEnd"/>
-      <w:r>
-        <w:t>”</w:t>
-      </w:r>
-      <w:r>
-        <w:t xml:space="preserve"> class</w:t>
-      </w:r>
       <w:r>
         <w:t xml:space="preserve"> has the primary method</w:t>
       </w:r>
@@ -16701,15 +14694,7 @@
         <w:t xml:space="preserve"> and update</w:t>
       </w:r>
       <w:r>
-        <w:t xml:space="preserve"> the value of “_</w:t>
-      </w:r>
-      <w:proofErr w:type="spellStart"/>
-      <w:r>
-        <w:t>RPM_Filter</w:t>
-      </w:r>
-      <w:proofErr w:type="spellEnd"/>
-      <w:r>
-        <w:t>” property.</w:t>
+        <w:t xml:space="preserve"> the value of “_RPM_Filter” property.</w:t>
       </w:r>
       <w:r>
         <w:t xml:space="preserve"> </w:t>
@@ -16972,103 +14957,13 @@
     <w:p/>
     <w:p>
       <w:r>
-        <w:t xml:space="preserve">LƯU Ý: </w:t>
-      </w:r>
-      <w:proofErr w:type="spellStart"/>
-      <w:r>
-        <w:t>số</w:t>
-      </w:r>
-      <w:proofErr w:type="spellEnd"/>
-      <w:r>
-        <w:t xml:space="preserve"> byte </w:t>
-      </w:r>
-      <w:proofErr w:type="spellStart"/>
-      <w:r>
-        <w:t>của</w:t>
-      </w:r>
-      <w:proofErr w:type="spellEnd"/>
-      <w:r>
-        <w:t xml:space="preserve"> receiving data, </w:t>
-      </w:r>
-      <w:proofErr w:type="spellStart"/>
-      <w:r>
-        <w:t>ảnh</w:t>
-      </w:r>
-      <w:proofErr w:type="spellEnd"/>
-      <w:r>
-        <w:t xml:space="preserve"> </w:t>
-      </w:r>
-      <w:proofErr w:type="spellStart"/>
-      <w:r>
-        <w:t>chụp</w:t>
-      </w:r>
-      <w:proofErr w:type="spellEnd"/>
-      <w:r>
-        <w:t xml:space="preserve"> monitor + </w:t>
-      </w:r>
-      <w:proofErr w:type="spellStart"/>
-      <w:r>
-        <w:t>tính</w:t>
-      </w:r>
-      <w:proofErr w:type="spellEnd"/>
-      <w:r>
-        <w:t xml:space="preserve"> </w:t>
-      </w:r>
-      <w:proofErr w:type="spellStart"/>
-      <w:r>
-        <w:t>toán</w:t>
-      </w:r>
-      <w:proofErr w:type="spellEnd"/>
-    </w:p>
-    <w:p>
-      <w:r>
-        <w:t xml:space="preserve">LƯU Ý: </w:t>
-      </w:r>
-      <w:proofErr w:type="spellStart"/>
-      <w:r>
-        <w:t>số</w:t>
-      </w:r>
-      <w:proofErr w:type="spellEnd"/>
-      <w:r>
-        <w:t xml:space="preserve"> byte </w:t>
-      </w:r>
-      <w:proofErr w:type="spellStart"/>
-      <w:r>
-        <w:t>của</w:t>
-      </w:r>
-      <w:proofErr w:type="spellEnd"/>
-      <w:r>
-        <w:t xml:space="preserve"> sending data, </w:t>
-      </w:r>
-      <w:proofErr w:type="spellStart"/>
-      <w:r>
-        <w:t>ảnh</w:t>
-      </w:r>
-      <w:proofErr w:type="spellEnd"/>
-      <w:r>
-        <w:t xml:space="preserve"> </w:t>
-      </w:r>
-      <w:proofErr w:type="spellStart"/>
-      <w:r>
-        <w:t>chụp</w:t>
-      </w:r>
-      <w:proofErr w:type="spellEnd"/>
-      <w:r>
-        <w:t xml:space="preserve"> monitor + </w:t>
-      </w:r>
-      <w:proofErr w:type="spellStart"/>
-      <w:r>
-        <w:t>tính</w:t>
-      </w:r>
-      <w:proofErr w:type="spellEnd"/>
-      <w:r>
-        <w:t xml:space="preserve"> </w:t>
-      </w:r>
-      <w:proofErr w:type="spellStart"/>
-      <w:r>
-        <w:t>toán</w:t>
-      </w:r>
-      <w:proofErr w:type="spellEnd"/>
+        <w:t>LƯU Ý: số byte của receiving data, ảnh chụp monitor + tính toán</w:t>
+      </w:r>
+    </w:p>
+    <w:p>
+      <w:r>
+        <w:t>LƯU Ý: số byte của sending data, ảnh chụp monitor + tính toán</w:t>
+      </w:r>
     </w:p>
     <w:p>
       <w:pPr>
@@ -17079,15 +14974,7 @@
         </w:numPr>
       </w:pPr>
       <w:r>
-        <w:t xml:space="preserve">Bao </w:t>
-      </w:r>
-      <w:proofErr w:type="spellStart"/>
-      <w:r>
-        <w:t>nhiêu</w:t>
-      </w:r>
-      <w:proofErr w:type="spellEnd"/>
-      <w:r>
-        <w:t xml:space="preserve"> by</w:t>
+        <w:t>Bao nhiêu by</w:t>
       </w:r>
       <w:r>
         <w:t>te</w:t>
@@ -17101,37 +14988,8 @@
           <w:numId w:val="21"/>
         </w:numPr>
       </w:pPr>
-      <w:proofErr w:type="spellStart"/>
-      <w:r>
-        <w:t>Đảm</w:t>
-      </w:r>
-      <w:proofErr w:type="spellEnd"/>
-      <w:r>
-        <w:t xml:space="preserve"> </w:t>
-      </w:r>
-      <w:proofErr w:type="spellStart"/>
-      <w:r>
-        <w:t>bảo</w:t>
-      </w:r>
-      <w:proofErr w:type="spellEnd"/>
-      <w:r>
-        <w:t xml:space="preserve"> </w:t>
-      </w:r>
-      <w:proofErr w:type="spellStart"/>
-      <w:r>
-        <w:t>nhỏ</w:t>
-      </w:r>
-      <w:proofErr w:type="spellEnd"/>
-      <w:r>
-        <w:t xml:space="preserve"> </w:t>
-      </w:r>
-      <w:proofErr w:type="spellStart"/>
-      <w:r>
-        <w:t>hơn</w:t>
-      </w:r>
-      <w:proofErr w:type="spellEnd"/>
-      <w:r>
-        <w:t xml:space="preserve"> sampling rate</w:t>
+      <w:r>
+        <w:t>Đảm bảo nhỏ hơn sampling rate</w:t>
       </w:r>
     </w:p>
     <w:p>
@@ -17142,13 +15000,8 @@
           <w:numId w:val="21"/>
         </w:numPr>
       </w:pPr>
-      <w:proofErr w:type="spellStart"/>
-      <w:r>
-        <w:t>Chọn</w:t>
-      </w:r>
-      <w:proofErr w:type="spellEnd"/>
-      <w:r>
-        <w:t xml:space="preserve"> baud rate</w:t>
+      <w:r>
+        <w:t>Chọn baud rate</w:t>
       </w:r>
     </w:p>
     <w:p/>
@@ -17402,128 +15255,102 @@
       <w:r>
         <w:t xml:space="preserve">LƯU Ý: </w:t>
       </w:r>
-      <w:proofErr w:type="spellStart"/>
-      <w:r>
-        <w:t>thêm</w:t>
-      </w:r>
-      <w:proofErr w:type="spellEnd"/>
+      <w:r>
+        <w:t>thêm ảnh chạy “</w:t>
+      </w:r>
+      <w:r>
+        <w:t>dmesg | grep ttyUSB</w:t>
+      </w:r>
+      <w:r>
+        <w:t>”</w:t>
+      </w:r>
+      <w:r>
+        <w:t xml:space="preserve"> để lấy tên của 2 cổng serial và tên của USB driver cho ESP32 và Lidar</w:t>
+      </w:r>
+    </w:p>
+    <w:p>
+      <w:r>
+        <w:tab/>
+      </w:r>
       <w:r>
         <w:t xml:space="preserve"> </w:t>
       </w:r>
-      <w:proofErr w:type="spellStart"/>
-      <w:r>
-        <w:t>ảnh</w:t>
-      </w:r>
-      <w:proofErr w:type="spellEnd"/>
+      <w:r>
+        <w:t xml:space="preserve">The </w:t>
+      </w:r>
+      <w:r>
+        <w:t>procedure</w:t>
+      </w:r>
       <w:r>
         <w:t xml:space="preserve"> </w:t>
       </w:r>
-      <w:proofErr w:type="spellStart"/>
-      <w:r>
-        <w:t>chạy</w:t>
-      </w:r>
-      <w:proofErr w:type="spellEnd"/>
-      <w:r>
-        <w:t xml:space="preserve"> “</w:t>
-      </w:r>
-      <w:proofErr w:type="spellStart"/>
-      <w:r>
-        <w:t>dmesg</w:t>
-      </w:r>
-      <w:proofErr w:type="spellEnd"/>
-      <w:r>
-        <w:t xml:space="preserve"> | grep </w:t>
-      </w:r>
-      <w:proofErr w:type="spellStart"/>
-      <w:r>
-        <w:t>ttyUSB</w:t>
-      </w:r>
-      <w:proofErr w:type="spellEnd"/>
-      <w:r>
-        <w:t>”</w:t>
+      <w:r>
+        <w:t xml:space="preserve">of Raspberry Pi 4 </w:t>
+      </w:r>
+      <w:r>
+        <w:t xml:space="preserve">then is </w:t>
+      </w:r>
+      <w:r>
+        <w:t>divided</w:t>
       </w:r>
       <w:r>
         <w:t xml:space="preserve"> </w:t>
       </w:r>
-      <w:proofErr w:type="spellStart"/>
-      <w:r>
-        <w:t>để</w:t>
-      </w:r>
-      <w:proofErr w:type="spellEnd"/>
+      <w:r>
+        <w:t>into three threads</w:t>
+      </w:r>
       <w:r>
         <w:t xml:space="preserve"> </w:t>
       </w:r>
-      <w:proofErr w:type="spellStart"/>
-      <w:r>
-        <w:t>lấy</w:t>
-      </w:r>
-      <w:proofErr w:type="spellEnd"/>
+      <w:r>
+        <w:t xml:space="preserve">which are </w:t>
+      </w:r>
+      <w:r>
+        <w:t xml:space="preserve">independent unit </w:t>
+      </w:r>
+      <w:r>
+        <w:t>of</w:t>
+      </w:r>
+      <w:r>
+        <w:t xml:space="preserve"> a process</w:t>
+      </w:r>
+      <w:r>
+        <w:t xml:space="preserve">, also known as </w:t>
+      </w:r>
+      <w:r>
+        <w:t xml:space="preserve">a program </w:t>
+      </w:r>
+      <w:r>
+        <w:t>being executed.</w:t>
+      </w:r>
       <w:r>
         <w:t xml:space="preserve"> </w:t>
       </w:r>
-      <w:proofErr w:type="spellStart"/>
-      <w:r>
-        <w:t>tên</w:t>
-      </w:r>
-      <w:proofErr w:type="spellEnd"/>
+      <w:r>
+        <w:t>T</w:t>
+      </w:r>
+      <w:r>
+        <w:t>hese threads will execute parts of the program in parallel</w:t>
+      </w:r>
       <w:r>
         <w:t xml:space="preserve"> </w:t>
       </w:r>
-      <w:proofErr w:type="spellStart"/>
-      <w:r>
-        <w:t>của</w:t>
-      </w:r>
-      <w:proofErr w:type="spellEnd"/>
-      <w:r>
-        <w:t xml:space="preserve"> 2 </w:t>
-      </w:r>
-      <w:proofErr w:type="spellStart"/>
-      <w:r>
-        <w:t>cổng</w:t>
-      </w:r>
-      <w:proofErr w:type="spellEnd"/>
-      <w:r>
-        <w:t xml:space="preserve"> serial </w:t>
-      </w:r>
-      <w:proofErr w:type="spellStart"/>
-      <w:r>
-        <w:t>và</w:t>
-      </w:r>
-      <w:proofErr w:type="spellEnd"/>
-      <w:r>
-        <w:t xml:space="preserve"> </w:t>
-      </w:r>
-      <w:proofErr w:type="spellStart"/>
-      <w:r>
-        <w:t>tên</w:t>
-      </w:r>
-      <w:proofErr w:type="spellEnd"/>
-      <w:r>
-        <w:t xml:space="preserve"> </w:t>
-      </w:r>
-      <w:proofErr w:type="spellStart"/>
-      <w:r>
-        <w:t>của</w:t>
-      </w:r>
-      <w:proofErr w:type="spellEnd"/>
-      <w:r>
-        <w:t xml:space="preserve"> USB driver </w:t>
-      </w:r>
-      <w:proofErr w:type="spellStart"/>
-      <w:r>
-        <w:t>cho</w:t>
-      </w:r>
-      <w:proofErr w:type="spellEnd"/>
-      <w:r>
-        <w:t xml:space="preserve"> ESP32 </w:t>
-      </w:r>
-      <w:proofErr w:type="spellStart"/>
-      <w:r>
-        <w:t>và</w:t>
-      </w:r>
-      <w:proofErr w:type="spellEnd"/>
-      <w:r>
-        <w:t xml:space="preserve"> Lidar</w:t>
+      <w:r>
+        <w:t xml:space="preserve">which </w:t>
+      </w:r>
+      <w:r>
+        <w:t>helps to keep the running time of the program parts does not affect each other</w:t>
+      </w:r>
+      <w:r>
+        <w:t>.</w:t>
+      </w:r>
+    </w:p>
+    <w:p>
+      <w:pPr>
+        <w:pStyle w:val="Heading4"/>
+      </w:pPr>
+      <w:r>
+        <w:t>Thread 1</w:t>
       </w:r>
     </w:p>
     <w:p>
@@ -17531,108 +15358,7 @@
         <w:tab/>
       </w:r>
       <w:r>
-        <w:t xml:space="preserve"> </w:t>
-      </w:r>
-      <w:r>
-        <w:t xml:space="preserve">The </w:t>
-      </w:r>
-      <w:r>
-        <w:t>procedure</w:t>
-      </w:r>
-      <w:r>
-        <w:t xml:space="preserve"> </w:t>
-      </w:r>
-      <w:r>
-        <w:t xml:space="preserve">of Raspberry Pi 4 </w:t>
-      </w:r>
-      <w:r>
-        <w:t xml:space="preserve">then is </w:t>
-      </w:r>
-      <w:r>
-        <w:t>divided</w:t>
-      </w:r>
-      <w:r>
-        <w:t xml:space="preserve"> </w:t>
-      </w:r>
-      <w:r>
-        <w:t>into three threads</w:t>
-      </w:r>
-      <w:r>
-        <w:t xml:space="preserve"> </w:t>
-      </w:r>
-      <w:r>
-        <w:t xml:space="preserve">which are </w:t>
-      </w:r>
-      <w:r>
-        <w:t xml:space="preserve">independent unit </w:t>
-      </w:r>
-      <w:r>
-        <w:t>of</w:t>
-      </w:r>
-      <w:r>
-        <w:t xml:space="preserve"> a process</w:t>
-      </w:r>
-      <w:r>
-        <w:t xml:space="preserve">, also known as </w:t>
-      </w:r>
-      <w:r>
-        <w:t xml:space="preserve">a program </w:t>
-      </w:r>
-      <w:r>
-        <w:t>being executed.</w:t>
-      </w:r>
-      <w:r>
-        <w:t xml:space="preserve"> </w:t>
-      </w:r>
-      <w:r>
-        <w:t>T</w:t>
-      </w:r>
-      <w:r>
-        <w:t>hese threads will execute parts of the program in parallel</w:t>
-      </w:r>
-      <w:r>
-        <w:t xml:space="preserve"> </w:t>
-      </w:r>
-      <w:r>
-        <w:t xml:space="preserve">which </w:t>
-      </w:r>
-      <w:r>
-        <w:t>helps to keep the running time of the program parts does not affect each other</w:t>
-      </w:r>
-      <w:r>
-        <w:t>.</w:t>
-      </w:r>
-    </w:p>
-    <w:p>
-      <w:pPr>
-        <w:pStyle w:val="Heading4"/>
-      </w:pPr>
-      <w:r>
-        <w:t>Thread 1</w:t>
-      </w:r>
-    </w:p>
-    <w:p>
-      <w:r>
-        <w:tab/>
-      </w:r>
-      <w:r>
-        <w:t>For the first thread, the software continually reads data in the form of JSON strings from the ESP32 microcontroller and saves them to buffer variables. The "</w:t>
-      </w:r>
-      <w:proofErr w:type="spellStart"/>
-      <w:r>
-        <w:t>calculatePose</w:t>
-      </w:r>
-      <w:proofErr w:type="spellEnd"/>
-      <w:r>
-        <w:t>" function of the "</w:t>
-      </w:r>
-      <w:proofErr w:type="spellStart"/>
-      <w:r>
-        <w:t>PoseCalculator</w:t>
-      </w:r>
-      <w:proofErr w:type="spellEnd"/>
-      <w:r>
-        <w:t>" class's input parameters are the pulse current count values that are stored in buffer variables.</w:t>
+        <w:t>For the first thread, the software continually reads data in the form of JSON strings from the ESP32 microcontroller and saves them to buffer variables. The "calculatePose" function of the "PoseCalculator" class's input parameters are the pulse current count values that are stored in buffer variables.</w:t>
       </w:r>
     </w:p>
     <w:p/>
@@ -17722,13 +15448,8 @@
       <w:r>
         <w:t xml:space="preserve"> </w:t>
       </w:r>
-      <w:proofErr w:type="spellStart"/>
-      <w:r>
-        <w:t>PoseCalculator</w:t>
-      </w:r>
-      <w:proofErr w:type="spellEnd"/>
-      <w:r>
-        <w:t xml:space="preserve"> class</w:t>
+      <w:r>
+        <w:t>PoseCalculator class</w:t>
       </w:r>
     </w:p>
     <w:p>
@@ -20585,26 +18306,13 @@
         <w:t xml:space="preserve">method </w:t>
       </w:r>
       <w:r>
-        <w:t>“</w:t>
-      </w:r>
-      <w:proofErr w:type="spellStart"/>
-      <w:r>
-        <w:t>calculatePose</w:t>
-      </w:r>
-      <w:proofErr w:type="spellEnd"/>
+        <w:t>“calculatePose</w:t>
+      </w:r>
       <w:r>
         <w:t xml:space="preserve">” of the </w:t>
       </w:r>
       <w:r>
-        <w:t>“</w:t>
-      </w:r>
-      <w:proofErr w:type="spellStart"/>
-      <w:r>
-        <w:t>PoseCalculator</w:t>
-      </w:r>
-      <w:proofErr w:type="spellEnd"/>
-      <w:r>
-        <w:t>” class.</w:t>
+        <w:t>“PoseCalculator” class.</w:t>
       </w:r>
       <w:r>
         <w:t xml:space="preserve"> </w:t>
@@ -20918,21 +18626,8 @@
       <w:r>
         <w:t xml:space="preserve"> with the </w:t>
       </w:r>
-      <w:proofErr w:type="spellStart"/>
-      <w:r>
-        <w:t>Kp</w:t>
-      </w:r>
-      <w:proofErr w:type="spellEnd"/>
-      <w:r>
-        <w:t xml:space="preserve">, Ki and </w:t>
-      </w:r>
-      <w:proofErr w:type="spellStart"/>
-      <w:r>
-        <w:t>Kd</w:t>
-      </w:r>
-      <w:proofErr w:type="spellEnd"/>
-      <w:r>
-        <w:t xml:space="preserve"> </w:t>
+      <w:r>
+        <w:t xml:space="preserve">Kp, Ki and Kd </w:t>
       </w:r>
       <w:r>
         <w:t xml:space="preserve">coefficients </w:t>
@@ -21102,13 +18797,8 @@
       <w:r>
         <w:t xml:space="preserve">the </w:t>
       </w:r>
-      <w:proofErr w:type="spellStart"/>
-      <w:r>
-        <w:t>BatteryState</w:t>
-      </w:r>
-      <w:proofErr w:type="spellEnd"/>
-      <w:r>
-        <w:t xml:space="preserve"> message </w:t>
+      <w:r>
+        <w:t xml:space="preserve">BatteryState message </w:t>
       </w:r>
       <w:r>
         <w:t xml:space="preserve">will be </w:t>
@@ -21133,15 +18823,7 @@
         <w:ind w:firstLine="567"/>
       </w:pPr>
       <w:r>
-        <w:t>The "Sonar" class and "</w:t>
-      </w:r>
-      <w:proofErr w:type="spellStart"/>
-      <w:r>
-        <w:t>SonarNode</w:t>
-      </w:r>
-      <w:proofErr w:type="spellEnd"/>
-      <w:r>
-        <w:t xml:space="preserve">" class are two objects that are part of the software for ultrasonic sensors. The "Sonar" class is in charge of </w:t>
+        <w:t xml:space="preserve">The "Sonar" class and "SonarNode" class are two objects that are part of the software for ultrasonic sensors. The "Sonar" class is in charge of </w:t>
       </w:r>
       <w:r>
         <w:t xml:space="preserve">measuring the separation </w:t>
@@ -21404,15 +19086,7 @@
         <w:t xml:space="preserve">is </w:t>
       </w:r>
       <w:r>
-        <w:t>“</w:t>
-      </w:r>
-      <w:proofErr w:type="spellStart"/>
-      <w:r>
-        <w:t>measureRange</w:t>
-      </w:r>
-      <w:proofErr w:type="spellEnd"/>
-      <w:r>
-        <w:t>”</w:t>
+        <w:t>“measureRange”</w:t>
       </w:r>
       <w:r>
         <w:t xml:space="preserve"> which </w:t>
@@ -21510,24 +19184,14 @@
       <w:r>
         <w:t xml:space="preserve">Figure </w:t>
       </w:r>
-      <w:r>
-        <w:fldChar w:fldCharType="begin"/>
-      </w:r>
-      <w:r>
-        <w:instrText xml:space="preserve"> SEQ Figure \* ARABIC </w:instrText>
-      </w:r>
-      <w:r>
-        <w:fldChar w:fldCharType="separate"/>
-      </w:r>
-      <w:r>
-        <w:rPr>
-          <w:noProof/>
-        </w:rPr>
-        <w:t>28</w:t>
-      </w:r>
-      <w:r>
-        <w:fldChar w:fldCharType="end"/>
-      </w:r>
+      <w:fldSimple w:instr=" SEQ Figure \* ARABIC ">
+        <w:r>
+          <w:rPr>
+            <w:noProof/>
+          </w:rPr>
+          <w:t>28</w:t>
+        </w:r>
+      </w:fldSimple>
       <w:r>
         <w:t xml:space="preserve">: </w:t>
       </w:r>
@@ -21542,23 +19206,176 @@
       <w:r>
         <w:t>Initially, the trigger pin and echo pin are set up as input and output pins, respectively. The software then starts a pulse that lasts for 10 microseconds, causing a succession of audible bursts to occur in the surroundings. To wait for an echo pulse, a "while" loop is set up. The system next calculates the separation between the obstruction and the ultrasonic sensor if the echo pulse was received; otherwise, the system will attempt a new measurement.</w:t>
       </w:r>
-    </w:p>
-    <w:p/>
+      <w:r>
+        <w:t xml:space="preserve"> The distance is computed using the following equation:</w:t>
+      </w:r>
+    </w:p>
+    <w:tbl>
+      <w:tblPr>
+        <w:tblStyle w:val="TableGrid"/>
+        <w:tblW w:w="0" w:type="auto"/>
+        <w:tblBorders>
+          <w:top w:val="none" w:sz="0" w:space="0" w:color="auto"/>
+          <w:left w:val="none" w:sz="0" w:space="0" w:color="auto"/>
+          <w:bottom w:val="none" w:sz="0" w:space="0" w:color="auto"/>
+          <w:right w:val="none" w:sz="0" w:space="0" w:color="auto"/>
+          <w:insideH w:val="none" w:sz="0" w:space="0" w:color="auto"/>
+          <w:insideV w:val="none" w:sz="0" w:space="0" w:color="auto"/>
+        </w:tblBorders>
+        <w:tblLook w:val="04A0" w:firstRow="1" w:lastRow="0" w:firstColumn="1" w:lastColumn="0" w:noHBand="0" w:noVBand="1"/>
+      </w:tblPr>
+      <w:tblGrid>
+        <w:gridCol w:w="1099"/>
+        <w:gridCol w:w="6097"/>
+        <w:gridCol w:w="1524"/>
+      </w:tblGrid>
+      <w:tr>
+        <w:tc>
+          <w:tcPr>
+            <w:tcW w:w="1099" w:type="dxa"/>
+            <w:shd w:val="clear" w:color="auto" w:fill="auto"/>
+            <w:vAlign w:val="center"/>
+          </w:tcPr>
+          <w:p>
+            <w:pPr>
+              <w:spacing w:before="0"/>
+            </w:pPr>
+          </w:p>
+        </w:tc>
+        <w:tc>
+          <w:tcPr>
+            <w:tcW w:w="6097" w:type="dxa"/>
+            <w:shd w:val="clear" w:color="auto" w:fill="auto"/>
+            <w:vAlign w:val="center"/>
+          </w:tcPr>
+          <w:p>
+            <w:pPr>
+              <w:spacing w:before="0"/>
+            </w:pPr>
+            <m:oMathPara>
+              <m:oMath>
+                <m:r>
+                  <w:rPr>
+                    <w:rFonts w:ascii="Cambria Math" w:hAnsi="Cambria Math"/>
+                  </w:rPr>
+                  <m:t>d=</m:t>
+                </m:r>
+                <m:f>
+                  <m:fPr>
+                    <m:ctrlPr>
+                      <w:rPr>
+                        <w:rFonts w:ascii="Cambria Math" w:hAnsi="Cambria Math"/>
+                        <w:i/>
+                      </w:rPr>
+                    </m:ctrlPr>
+                  </m:fPr>
+                  <m:num>
+                    <m:sSub>
+                      <m:sSubPr>
+                        <m:ctrlPr>
+                          <w:rPr>
+                            <w:rFonts w:ascii="Cambria Math" w:hAnsi="Cambria Math"/>
+                            <w:i/>
+                          </w:rPr>
+                        </m:ctrlPr>
+                      </m:sSubPr>
+                      <m:e>
+                        <m:r>
+                          <w:rPr>
+                            <w:rFonts w:ascii="Cambria Math" w:hAnsi="Cambria Math"/>
+                          </w:rPr>
+                          <m:t>v</m:t>
+                        </m:r>
+                      </m:e>
+                      <m:sub>
+                        <m:r>
+                          <w:rPr>
+                            <w:rFonts w:ascii="Cambria Math" w:hAnsi="Cambria Math"/>
+                          </w:rPr>
+                          <m:t>sound</m:t>
+                        </m:r>
+                      </m:sub>
+                    </m:sSub>
+                    <m:r>
+                      <w:rPr>
+                        <w:rFonts w:ascii="Cambria Math" w:hAnsi="Cambria Math"/>
+                      </w:rPr>
+                      <m:t>∙</m:t>
+                    </m:r>
+                    <m:r>
+                      <m:rPr>
+                        <m:sty m:val="p"/>
+                      </m:rPr>
+                      <w:rPr>
+                        <w:rFonts w:ascii="Cambria Math" w:hAnsi="Cambria Math"/>
+                      </w:rPr>
+                      <m:t>Δ</m:t>
+                    </m:r>
+                    <m:r>
+                      <w:rPr>
+                        <w:rFonts w:ascii="Cambria Math" w:hAnsi="Cambria Math"/>
+                      </w:rPr>
+                      <m:t>t</m:t>
+                    </m:r>
+                  </m:num>
+                  <m:den>
+                    <m:r>
+                      <w:rPr>
+                        <w:rFonts w:ascii="Cambria Math" w:hAnsi="Cambria Math"/>
+                      </w:rPr>
+                      <m:t>2</m:t>
+                    </m:r>
+                  </m:den>
+                </m:f>
+                <m:r>
+                  <w:rPr>
+                    <w:rFonts w:ascii="Cambria Math" w:eastAsiaTheme="minorEastAsia" w:hAnsi="Cambria Math"/>
+                  </w:rPr>
+                  <m:t xml:space="preserve"> (m/s)</m:t>
+                </m:r>
+              </m:oMath>
+            </m:oMathPara>
+          </w:p>
+        </w:tc>
+        <w:tc>
+          <w:tcPr>
+            <w:tcW w:w="1524" w:type="dxa"/>
+            <w:shd w:val="clear" w:color="auto" w:fill="auto"/>
+            <w:vAlign w:val="center"/>
+          </w:tcPr>
+          <w:p>
+            <w:pPr>
+              <w:pStyle w:val="Caption"/>
+              <w:spacing w:before="0"/>
+            </w:pPr>
+            <w:r>
+              <w:t xml:space="preserve">Eq.  </w:t>
+            </w:r>
+            <w:fldSimple w:instr=" SEQ Eq._ \* ARABIC ">
+              <w:r>
+                <w:rPr>
+                  <w:noProof/>
+                </w:rPr>
+                <w:t>7</w:t>
+              </w:r>
+            </w:fldSimple>
+          </w:p>
+        </w:tc>
+      </w:tr>
+    </w:tbl>
+    <w:p>
+      <w:pPr>
+        <w:tabs>
+          <w:tab w:val="left" w:pos="6670"/>
+        </w:tabs>
+      </w:pPr>
+    </w:p>
     <w:p>
       <w:pPr>
         <w:pStyle w:val="Heading4"/>
       </w:pPr>
       <w:r>
-        <w:lastRenderedPageBreak/>
-        <w:t>“</w:t>
-      </w:r>
-      <w:proofErr w:type="spellStart"/>
-      <w:r>
-        <w:t>SonarNode</w:t>
-      </w:r>
-      <w:proofErr w:type="spellEnd"/>
-      <w:r>
-        <w:t>” class</w:t>
+        <w:t>“SonarNode” class</w:t>
       </w:r>
     </w:p>
     <w:p/>
@@ -21645,15 +19462,7 @@
         <w:ind w:firstLine="567"/>
       </w:pPr>
       <w:r>
-        <w:t>On the other side, communication with the ROS 2 system is done using the "</w:t>
-      </w:r>
-      <w:proofErr w:type="spellStart"/>
-      <w:r>
-        <w:t>SonarNode</w:t>
-      </w:r>
-      <w:proofErr w:type="spellEnd"/>
-      <w:r>
-        <w:t>" class. The software is broken up into six distinct threads</w:t>
+        <w:t>On the other side, communication with the ROS 2 system is done using the "SonarNode" class. The software is broken up into six distinct threads</w:t>
       </w:r>
       <w:r>
         <w:t xml:space="preserve"> as Fig. 2</w:t>
@@ -21662,15 +19471,7 @@
         <w:t>9</w:t>
       </w:r>
       <w:r>
-        <w:t>. The handling of each measuring process by a thread ensures that the distance measurement of one sensor has no impact on the other sensor. An instance of "</w:t>
-      </w:r>
-      <w:proofErr w:type="spellStart"/>
-      <w:r>
-        <w:t>SonarNode</w:t>
-      </w:r>
-      <w:proofErr w:type="spellEnd"/>
-      <w:r>
-        <w:t>" running in thread 6 then accesses the result, which is saved in a global variable. A message with the type of Range that is delivered to the subject "/ultrasonic sensor x" contains all of the ultrasonic sensor's data compressed. With a frequency of 10 Hz, (x is the order of the ultrasonic sensor, from 1 to 5)</w:t>
+        <w:t>. The handling of each measuring process by a thread ensures that the distance measurement of one sensor has no impact on the other sensor. An instance of "SonarNode" running in thread 6 then accesses the result, which is saved in a global variable. A message with the type of Range that is delivered to the subject "/ultrasonic sensor x" contains all of the ultrasonic sensor's data compressed. With a frequency of 10 Hz, (x is the order of the ultrasonic sensor, from 1 to 5)</w:t>
       </w:r>
       <w:r>
         <w:t xml:space="preserve">. </w:t>
@@ -21701,6 +19502,693 @@
         <w:t>Firmware for lidar</w:t>
       </w:r>
       <w:bookmarkEnd w:id="62"/>
+    </w:p>
+    <w:p>
+      <w:pPr>
+        <w:jc w:val="center"/>
+      </w:pPr>
+      <w:r>
+        <w:rPr>
+          <w:noProof/>
+        </w:rPr>
+        <w:lastRenderedPageBreak/>
+        <w:drawing>
+          <wp:inline distT="0" distB="0" distL="0" distR="0" wp14:anchorId="5A402A10" wp14:editId="2F4327F3">
+            <wp:extent cx="2825750" cy="8356600"/>
+            <wp:effectExtent l="0" t="0" r="0" b="6350"/>
+            <wp:docPr id="27" name="Picture 27"/>
+            <wp:cNvGraphicFramePr>
+              <a:graphicFrameLocks xmlns:a="http://schemas.openxmlformats.org/drawingml/2006/main" noChangeAspect="1"/>
+            </wp:cNvGraphicFramePr>
+            <a:graphic xmlns:a="http://schemas.openxmlformats.org/drawingml/2006/main">
+              <a:graphicData uri="http://schemas.openxmlformats.org/drawingml/2006/picture">
+                <pic:pic xmlns:pic="http://schemas.openxmlformats.org/drawingml/2006/picture">
+                  <pic:nvPicPr>
+                    <pic:cNvPr id="0" name="Picture 4"/>
+                    <pic:cNvPicPr>
+                      <a:picLocks noChangeAspect="1" noChangeArrowheads="1"/>
+                    </pic:cNvPicPr>
+                  </pic:nvPicPr>
+                  <pic:blipFill>
+                    <a:blip r:embed="rId51" cstate="print">
+                      <a:extLst>
+                        <a:ext uri="{28A0092B-C50C-407E-A947-70E740481C1C}">
+                          <a14:useLocalDpi xmlns:a14="http://schemas.microsoft.com/office/drawing/2010/main" val="0"/>
+                        </a:ext>
+                      </a:extLst>
+                    </a:blip>
+                    <a:srcRect/>
+                    <a:stretch>
+                      <a:fillRect/>
+                    </a:stretch>
+                  </pic:blipFill>
+                  <pic:spPr bwMode="auto">
+                    <a:xfrm>
+                      <a:off x="0" y="0"/>
+                      <a:ext cx="2825750" cy="8356600"/>
+                    </a:xfrm>
+                    <a:prstGeom prst="rect">
+                      <a:avLst/>
+                    </a:prstGeom>
+                    <a:noFill/>
+                    <a:ln>
+                      <a:noFill/>
+                    </a:ln>
+                  </pic:spPr>
+                </pic:pic>
+              </a:graphicData>
+            </a:graphic>
+          </wp:inline>
+        </w:drawing>
+      </w:r>
+    </w:p>
+    <w:p>
+      <w:pPr>
+        <w:pStyle w:val="Caption"/>
+      </w:pPr>
+      <w:r>
+        <w:t xml:space="preserve">Figure </w:t>
+      </w:r>
+      <w:fldSimple w:instr=" SEQ Figure \* ARABIC ">
+        <w:r>
+          <w:rPr>
+            <w:noProof/>
+          </w:rPr>
+          <w:t>30</w:t>
+        </w:r>
+      </w:fldSimple>
+      <w:r>
+        <w:t xml:space="preserve">: </w:t>
+      </w:r>
+      <w:r>
+        <w:t>Flowchart of Raspberry Pi 4 for lidar node</w:t>
+      </w:r>
+    </w:p>
+    <w:p/>
+    <w:p>
+      <w:pPr>
+        <w:ind w:firstLine="567"/>
+      </w:pPr>
+      <w:r>
+        <w:lastRenderedPageBreak/>
+        <w:t xml:space="preserve">Lidar node is </w:t>
+      </w:r>
+      <w:r>
+        <w:t>a program which</w:t>
+      </w:r>
+      <w:r>
+        <w:t xml:space="preserve"> </w:t>
+      </w:r>
+      <w:r>
+        <w:t>is used</w:t>
+      </w:r>
+      <w:r>
+        <w:t xml:space="preserve"> for </w:t>
+      </w:r>
+      <w:r>
+        <w:t xml:space="preserve">operating </w:t>
+      </w:r>
+      <w:r>
+        <w:t xml:space="preserve">and extracting data </w:t>
+      </w:r>
+      <w:r>
+        <w:t>of</w:t>
+      </w:r>
+      <w:r>
+        <w:t xml:space="preserve"> </w:t>
+      </w:r>
+      <w:r>
+        <w:t>lidar sensor</w:t>
+      </w:r>
+      <w:r>
+        <w:t>.</w:t>
+      </w:r>
+      <w:r>
+        <w:t xml:space="preserve"> </w:t>
+      </w:r>
+      <w:r>
+        <w:t xml:space="preserve">For this project, </w:t>
+      </w:r>
+      <w:r>
+        <w:t>t</w:t>
+      </w:r>
+      <w:r>
+        <w:t xml:space="preserve">he program </w:t>
+      </w:r>
+      <w:r>
+        <w:t xml:space="preserve">used to operate </w:t>
+      </w:r>
+      <w:r>
+        <w:t>RPLIDAR</w:t>
+      </w:r>
+      <w:r>
+        <w:t xml:space="preserve"> A1 </w:t>
+      </w:r>
+      <w:r>
+        <w:t xml:space="preserve">is </w:t>
+      </w:r>
+      <w:r>
+        <w:t xml:space="preserve">written by </w:t>
+      </w:r>
+      <w:r>
+        <w:t>RoboPeak Team</w:t>
+      </w:r>
+      <w:r>
+        <w:t xml:space="preserve"> and </w:t>
+      </w:r>
+      <w:r>
+        <w:t>Shanghai Slamtec Co., Ltd.</w:t>
+      </w:r>
+      <w:r>
+        <w:t xml:space="preserve"> </w:t>
+      </w:r>
+      <w:r>
+        <w:t xml:space="preserve">Firstly, </w:t>
+      </w:r>
+      <w:r>
+        <w:t xml:space="preserve">the parameters </w:t>
+      </w:r>
+      <w:r>
+        <w:t xml:space="preserve">are initialized </w:t>
+      </w:r>
+      <w:r>
+        <w:t xml:space="preserve">by defining </w:t>
+      </w:r>
+      <w:r>
+        <w:t xml:space="preserve">variables and </w:t>
+      </w:r>
+      <w:r>
+        <w:t xml:space="preserve">reading information </w:t>
+      </w:r>
+      <w:r>
+        <w:t xml:space="preserve">from </w:t>
+      </w:r>
+      <w:r>
+        <w:t xml:space="preserve">the </w:t>
+      </w:r>
+      <w:r>
+        <w:t>device.</w:t>
+      </w:r>
+      <w:r>
+        <w:t xml:space="preserve"> </w:t>
+      </w:r>
+      <w:r>
+        <w:t xml:space="preserve">A </w:t>
+      </w:r>
+      <w:r>
+        <w:t xml:space="preserve">driver is selected between </w:t>
+      </w:r>
+      <w:r>
+        <w:t>TCP (</w:t>
+      </w:r>
+      <w:r>
+        <w:t>transmission</w:t>
+      </w:r>
+      <w:r>
+        <w:t xml:space="preserve"> control protocol) </w:t>
+      </w:r>
+      <w:r>
+        <w:t xml:space="preserve">type and </w:t>
+      </w:r>
+      <w:r>
+        <w:t>Serial Port type</w:t>
+      </w:r>
+      <w:r>
+        <w:t xml:space="preserve"> </w:t>
+      </w:r>
+      <w:r>
+        <w:t xml:space="preserve">so that </w:t>
+      </w:r>
+      <w:r>
+        <w:t xml:space="preserve">it is </w:t>
+      </w:r>
+      <w:r>
+        <w:t xml:space="preserve">appropriate with the </w:t>
+      </w:r>
+      <w:r>
+        <w:t xml:space="preserve">programmed </w:t>
+      </w:r>
+      <w:r>
+        <w:t>firmware</w:t>
+      </w:r>
+      <w:r>
+        <w:t xml:space="preserve"> of the</w:t>
+      </w:r>
+      <w:r>
+        <w:t xml:space="preserve"> microprocessor</w:t>
+      </w:r>
+      <w:r>
+        <w:t xml:space="preserve"> of the lidar sensor</w:t>
+      </w:r>
+      <w:r>
+        <w:t>.</w:t>
+      </w:r>
+      <w:r>
+        <w:t xml:space="preserve"> </w:t>
+      </w:r>
+    </w:p>
+    <w:p>
+      <w:pPr>
+        <w:ind w:firstLine="567"/>
+      </w:pPr>
+      <w:r>
+        <w:t xml:space="preserve">Status of the lidar is </w:t>
+      </w:r>
+      <w:r>
+        <w:t xml:space="preserve">verified </w:t>
+      </w:r>
+      <w:r>
+        <w:t xml:space="preserve">before </w:t>
+      </w:r>
+      <w:r>
+        <w:t>the motor is started</w:t>
+      </w:r>
+      <w:r>
+        <w:t xml:space="preserve">. </w:t>
+      </w:r>
+      <w:r>
+        <w:t xml:space="preserve">During the </w:t>
+      </w:r>
+      <w:r>
+        <w:t>acceleration</w:t>
+      </w:r>
+      <w:r>
+        <w:t xml:space="preserve"> of the motor, </w:t>
+      </w:r>
+      <w:r>
+        <w:t xml:space="preserve">the program will choose </w:t>
+      </w:r>
+      <w:r>
+        <w:t>the scan mode which is supported by the device</w:t>
+      </w:r>
+      <w:r>
+        <w:t>.</w:t>
+      </w:r>
+      <w:r>
+        <w:t xml:space="preserve"> </w:t>
+      </w:r>
+      <w:r>
+        <w:t xml:space="preserve">RPLIDAR A1 has two </w:t>
+      </w:r>
+      <w:r>
+        <w:t xml:space="preserve">scanning mode which are </w:t>
+      </w:r>
+      <w:r>
+        <w:t xml:space="preserve">“Standard” mode </w:t>
+      </w:r>
+      <w:r>
+        <w:t xml:space="preserve">with </w:t>
+      </w:r>
+      <w:r>
+        <w:t xml:space="preserve">2000 samples per second </w:t>
+      </w:r>
+      <w:r>
+        <w:t>and “Express” mode with 4000 samples per second.</w:t>
+      </w:r>
+    </w:p>
+    <w:p>
+      <w:r>
+        <w:tab/>
+        <w:t xml:space="preserve">In the next step, </w:t>
+      </w:r>
+      <w:r>
+        <w:t xml:space="preserve">the </w:t>
+      </w:r>
+      <w:r>
+        <w:t xml:space="preserve">program </w:t>
+      </w:r>
+      <w:r>
+        <w:t xml:space="preserve">runs into a “while” loop </w:t>
+      </w:r>
+      <w:r>
+        <w:t xml:space="preserve">which continuously </w:t>
+      </w:r>
+      <w:r>
+        <w:t>check</w:t>
+      </w:r>
+      <w:r>
+        <w:t>s</w:t>
+      </w:r>
+      <w:r>
+        <w:t xml:space="preserve"> the </w:t>
+      </w:r>
+      <w:r>
+        <w:t>operation</w:t>
+      </w:r>
+      <w:r>
+        <w:t xml:space="preserve"> </w:t>
+      </w:r>
+      <w:r>
+        <w:t>status</w:t>
+      </w:r>
+      <w:r>
+        <w:t>.</w:t>
+      </w:r>
+      <w:r>
+        <w:t xml:space="preserve"> </w:t>
+      </w:r>
+      <w:r>
+        <w:t xml:space="preserve">An array </w:t>
+      </w:r>
+      <w:r>
+        <w:t>of node</w:t>
+      </w:r>
+      <w:r>
+        <w:t>s</w:t>
+      </w:r>
+      <w:r>
+        <w:t xml:space="preserve"> </w:t>
+      </w:r>
+      <w:r>
+        <w:t xml:space="preserve">is </w:t>
+      </w:r>
+      <w:r>
+        <w:t>initialize</w:t>
+      </w:r>
+      <w:r>
+        <w:t xml:space="preserve">d </w:t>
+      </w:r>
+      <w:r>
+        <w:t xml:space="preserve">to gather data of each </w:t>
+      </w:r>
+      <w:r>
+        <w:t>Sample Point as Fig</w:t>
+      </w:r>
+      <w:r>
+        <w:t>.</w:t>
+      </w:r>
+      <w:r>
+        <w:t xml:space="preserve"> 31</w:t>
+      </w:r>
+      <w:r>
+        <w:t xml:space="preserve">. </w:t>
+      </w:r>
+      <w:r>
+        <w:t xml:space="preserve">The size of array </w:t>
+      </w:r>
+      <w:r>
+        <w:t xml:space="preserve">is 2880 </w:t>
+      </w:r>
+      <w:r>
+        <w:t xml:space="preserve">nodes which is equivalent </w:t>
+      </w:r>
+      <w:r>
+        <w:t xml:space="preserve">8 </w:t>
+      </w:r>
+      <w:r>
+        <w:t xml:space="preserve">measurement </w:t>
+      </w:r>
+      <w:r>
+        <w:t>each degree.</w:t>
+      </w:r>
+      <w:r>
+        <w:t xml:space="preserve"> </w:t>
+      </w:r>
+    </w:p>
+    <w:p/>
+    <w:p>
+      <w:pPr>
+        <w:jc w:val="center"/>
+      </w:pPr>
+      <w:r>
+        <w:rPr>
+          <w:noProof/>
+        </w:rPr>
+        <w:drawing>
+          <wp:inline distT="0" distB="0" distL="0" distR="0" wp14:anchorId="33147DC3" wp14:editId="008D7FF2">
+            <wp:extent cx="4686300" cy="1348468"/>
+            <wp:effectExtent l="0" t="0" r="0" b="4445"/>
+            <wp:docPr id="28" name="Picture 28"/>
+            <wp:cNvGraphicFramePr>
+              <a:graphicFrameLocks xmlns:a="http://schemas.openxmlformats.org/drawingml/2006/main" noChangeAspect="1"/>
+            </wp:cNvGraphicFramePr>
+            <a:graphic xmlns:a="http://schemas.openxmlformats.org/drawingml/2006/main">
+              <a:graphicData uri="http://schemas.openxmlformats.org/drawingml/2006/picture">
+                <pic:pic xmlns:pic="http://schemas.openxmlformats.org/drawingml/2006/picture">
+                  <pic:nvPicPr>
+                    <pic:cNvPr id="1" name=""/>
+                    <pic:cNvPicPr/>
+                  </pic:nvPicPr>
+                  <pic:blipFill>
+                    <a:blip r:embed="rId52"/>
+                    <a:stretch>
+                      <a:fillRect/>
+                    </a:stretch>
+                  </pic:blipFill>
+                  <pic:spPr>
+                    <a:xfrm>
+                      <a:off x="0" y="0"/>
+                      <a:ext cx="4690506" cy="1349678"/>
+                    </a:xfrm>
+                    <a:prstGeom prst="rect">
+                      <a:avLst/>
+                    </a:prstGeom>
+                  </pic:spPr>
+                </pic:pic>
+              </a:graphicData>
+            </a:graphic>
+          </wp:inline>
+        </w:drawing>
+      </w:r>
+    </w:p>
+    <w:p>
+      <w:pPr>
+        <w:pStyle w:val="Caption"/>
+      </w:pPr>
+      <w:r>
+        <w:t xml:space="preserve"> </w:t>
+      </w:r>
+      <w:r>
+        <w:t xml:space="preserve">Figure </w:t>
+      </w:r>
+      <w:fldSimple w:instr=" SEQ Figure \* ARABIC ">
+        <w:r>
+          <w:rPr>
+            <w:noProof/>
+          </w:rPr>
+          <w:t>31</w:t>
+        </w:r>
+      </w:fldSimple>
+      <w:r>
+        <w:t xml:space="preserve">: </w:t>
+      </w:r>
+      <w:r>
+        <w:t>The RPLIDAR A1 Sample Point Data Information</w:t>
+      </w:r>
+    </w:p>
+    <w:p/>
+    <w:p>
+      <w:pPr>
+        <w:jc w:val="center"/>
+      </w:pPr>
+      <w:r>
+        <w:rPr>
+          <w:noProof/>
+        </w:rPr>
+        <w:drawing>
+          <wp:inline distT="0" distB="0" distL="0" distR="0" wp14:anchorId="278BE03B" wp14:editId="24113834">
+            <wp:extent cx="5400040" cy="1329690"/>
+            <wp:effectExtent l="0" t="0" r="0" b="3810"/>
+            <wp:docPr id="29" name="Picture 29"/>
+            <wp:cNvGraphicFramePr>
+              <a:graphicFrameLocks xmlns:a="http://schemas.openxmlformats.org/drawingml/2006/main" noChangeAspect="1"/>
+            </wp:cNvGraphicFramePr>
+            <a:graphic xmlns:a="http://schemas.openxmlformats.org/drawingml/2006/main">
+              <a:graphicData uri="http://schemas.openxmlformats.org/drawingml/2006/picture">
+                <pic:pic xmlns:pic="http://schemas.openxmlformats.org/drawingml/2006/picture">
+                  <pic:nvPicPr>
+                    <pic:cNvPr id="1" name=""/>
+                    <pic:cNvPicPr/>
+                  </pic:nvPicPr>
+                  <pic:blipFill>
+                    <a:blip r:embed="rId53"/>
+                    <a:stretch>
+                      <a:fillRect/>
+                    </a:stretch>
+                  </pic:blipFill>
+                  <pic:spPr>
+                    <a:xfrm>
+                      <a:off x="0" y="0"/>
+                      <a:ext cx="5400040" cy="1329690"/>
+                    </a:xfrm>
+                    <a:prstGeom prst="rect">
+                      <a:avLst/>
+                    </a:prstGeom>
+                  </pic:spPr>
+                </pic:pic>
+              </a:graphicData>
+            </a:graphic>
+          </wp:inline>
+        </w:drawing>
+      </w:r>
+    </w:p>
+    <w:p>
+      <w:pPr>
+        <w:pStyle w:val="Caption"/>
+      </w:pPr>
+      <w:r>
+        <w:t xml:space="preserve">Figure </w:t>
+      </w:r>
+      <w:fldSimple w:instr=" SEQ Figure \* ARABIC ">
+        <w:r>
+          <w:rPr>
+            <w:noProof/>
+          </w:rPr>
+          <w:t>32</w:t>
+        </w:r>
+      </w:fldSimple>
+      <w:r>
+        <w:t xml:space="preserve">: </w:t>
+      </w:r>
+      <w:r>
+        <w:t>The RPLIDAR A1 Sample Point Data Frames</w:t>
+      </w:r>
+    </w:p>
+    <w:p/>
+    <w:p>
+      <w:r>
+        <w:t xml:space="preserve">Each </w:t>
+      </w:r>
+      <w:r>
+        <w:t xml:space="preserve">Sample Point Data has an </w:t>
+      </w:r>
+      <w:r>
+        <w:t>Boolean variables</w:t>
+      </w:r>
+      <w:r>
+        <w:t xml:space="preserve"> </w:t>
+      </w:r>
+      <w:r>
+        <w:t xml:space="preserve">named </w:t>
+      </w:r>
+      <w:r>
+        <w:t xml:space="preserve">“Start Flag” </w:t>
+      </w:r>
+      <w:r>
+        <w:t xml:space="preserve">to </w:t>
+      </w:r>
+      <w:r>
+        <w:t xml:space="preserve">mark </w:t>
+      </w:r>
+      <w:r>
+        <w:t>a new scan</w:t>
+      </w:r>
+      <w:r>
+        <w:t xml:space="preserve">. </w:t>
+      </w:r>
+    </w:p>
+    <w:p>
+      <w:r>
+        <w:tab/>
+      </w:r>
+      <w:r>
+        <w:t xml:space="preserve">The </w:t>
+      </w:r>
+      <w:r>
+        <w:t xml:space="preserve">last procedure </w:t>
+      </w:r>
+      <w:r>
+        <w:t xml:space="preserve">of each loop </w:t>
+      </w:r>
+      <w:r>
+        <w:t xml:space="preserve">is </w:t>
+      </w:r>
+      <w:r>
+        <w:t>publishing</w:t>
+      </w:r>
+      <w:r>
+        <w:t xml:space="preserve"> message</w:t>
+      </w:r>
+      <w:r>
+        <w:t xml:space="preserve"> </w:t>
+      </w:r>
+      <w:r>
+        <w:t>with the type</w:t>
+      </w:r>
+      <w:r>
+        <w:t xml:space="preserve"> </w:t>
+      </w:r>
+      <w:r>
+        <w:t>LaserScan</w:t>
+      </w:r>
+      <w:r>
+        <w:t xml:space="preserve"> </w:t>
+      </w:r>
+      <w:r>
+        <w:t>to ROS 2</w:t>
+      </w:r>
+      <w:r>
+        <w:t>.</w:t>
+      </w:r>
+      <w:r>
+        <w:t xml:space="preserve"> </w:t>
+      </w:r>
+      <w:r>
+        <w:t xml:space="preserve">All the messages are sent to </w:t>
+      </w:r>
+      <w:r>
+        <w:t>topic “</w:t>
+      </w:r>
+      <w:r>
+        <w:t xml:space="preserve">/scan” </w:t>
+      </w:r>
+      <w:r>
+        <w:t xml:space="preserve">with the frequency of </w:t>
+      </w:r>
+      <w:r>
+        <w:t>10 Hz.</w:t>
+      </w:r>
+    </w:p>
+    <w:p>
+      <w:r>
+        <w:tab/>
+      </w:r>
+      <w:r>
+        <w:t xml:space="preserve">The </w:t>
+      </w:r>
+      <w:r>
+        <w:t xml:space="preserve">interface </w:t>
+      </w:r>
+      <w:r>
+        <w:t xml:space="preserve">of lidar sensor </w:t>
+      </w:r>
+      <w:r>
+        <w:t xml:space="preserve">is visualized </w:t>
+      </w:r>
+      <w:r>
+        <w:t xml:space="preserve">as the </w:t>
+      </w:r>
+      <w:r>
+        <w:t>Fig. 33.</w:t>
+      </w:r>
+    </w:p>
+    <w:p>
+      <w:r>
+        <w:lastRenderedPageBreak/>
+        <w:t>THIẾU: ảnh map lidar</w:t>
+      </w:r>
+    </w:p>
+    <w:p>
+      <w:pPr>
+        <w:pStyle w:val="Caption"/>
+      </w:pPr>
+      <w:r>
+        <w:t xml:space="preserve">Figure </w:t>
+      </w:r>
+      <w:fldSimple w:instr=" SEQ Figure \* ARABIC ">
+        <w:r>
+          <w:rPr>
+            <w:noProof/>
+          </w:rPr>
+          <w:t>33</w:t>
+        </w:r>
+      </w:fldSimple>
+      <w:r>
+        <w:t xml:space="preserve">: </w:t>
+      </w:r>
+      <w:r>
+        <w:t>The Obtained Environment Map from RPLIDAR A1 Scanning</w:t>
+      </w:r>
     </w:p>
     <w:p/>
     <w:p/>
@@ -21743,7 +20231,6 @@
       </w:pPr>
       <w:bookmarkStart w:id="66" w:name="_Toc109422065"/>
       <w:r>
-        <w:lastRenderedPageBreak/>
         <w:t>Firmware for voltage sensor</w:t>
       </w:r>
       <w:bookmarkEnd w:id="66"/>
@@ -22301,7 +20788,7 @@
       </w:r>
     </w:p>
     <w:sectPr>
-      <w:footerReference w:type="default" r:id="rId51"/>
+      <w:footerReference w:type="default" r:id="rId54"/>
       <w:pgSz w:w="11907" w:h="16840" w:code="9"/>
       <w:pgMar w:top="1134" w:right="1418" w:bottom="1134" w:left="1985" w:header="720" w:footer="386" w:gutter="0"/>
       <w:pgNumType w:start="1"/>
@@ -22331,133 +20818,26 @@
         </w:rPr>
         <w:annotationRef/>
       </w:r>
-      <w:proofErr w:type="spellStart"/>
       <w:r>
         <w:rPr>
           <w:sz w:val="28"/>
           <w:szCs w:val="28"/>
         </w:rPr>
-        <w:t>Chỗ</w:t>
-      </w:r>
-      <w:proofErr w:type="spellEnd"/>
+        <w:t xml:space="preserve">Chỗ này ghi </w:t>
+      </w:r>
       <w:r>
         <w:rPr>
           <w:sz w:val="28"/>
           <w:szCs w:val="28"/>
         </w:rPr>
-        <w:t xml:space="preserve"> </w:t>
-      </w:r>
-      <w:proofErr w:type="spellStart"/>
+        <w:t xml:space="preserve">bằng </w:t>
+      </w:r>
       <w:r>
         <w:rPr>
           <w:sz w:val="28"/>
           <w:szCs w:val="28"/>
         </w:rPr>
-        <w:t>này</w:t>
-      </w:r>
-      <w:proofErr w:type="spellEnd"/>
-      <w:r>
-        <w:rPr>
-          <w:sz w:val="28"/>
-          <w:szCs w:val="28"/>
-        </w:rPr>
-        <w:t xml:space="preserve"> </w:t>
-      </w:r>
-      <w:proofErr w:type="spellStart"/>
-      <w:r>
-        <w:rPr>
-          <w:sz w:val="28"/>
-          <w:szCs w:val="28"/>
-        </w:rPr>
-        <w:t>ghi</w:t>
-      </w:r>
-      <w:proofErr w:type="spellEnd"/>
-      <w:r>
-        <w:rPr>
-          <w:sz w:val="28"/>
-          <w:szCs w:val="28"/>
-        </w:rPr>
-        <w:t xml:space="preserve"> </w:t>
-      </w:r>
-      <w:proofErr w:type="spellStart"/>
-      <w:r>
-        <w:rPr>
-          <w:sz w:val="28"/>
-          <w:szCs w:val="28"/>
-        </w:rPr>
-        <w:t>bằng</w:t>
-      </w:r>
-      <w:proofErr w:type="spellEnd"/>
-      <w:r>
-        <w:rPr>
-          <w:sz w:val="28"/>
-          <w:szCs w:val="28"/>
-        </w:rPr>
-        <w:t xml:space="preserve"> </w:t>
-      </w:r>
-      <w:proofErr w:type="spellStart"/>
-      <w:r>
-        <w:rPr>
-          <w:sz w:val="28"/>
-          <w:szCs w:val="28"/>
-        </w:rPr>
-        <w:t>tiếng</w:t>
-      </w:r>
-      <w:proofErr w:type="spellEnd"/>
-      <w:r>
-        <w:rPr>
-          <w:sz w:val="28"/>
-          <w:szCs w:val="28"/>
-        </w:rPr>
-        <w:t xml:space="preserve"> Anh </w:t>
-      </w:r>
-      <w:proofErr w:type="spellStart"/>
-      <w:r>
-        <w:rPr>
-          <w:sz w:val="28"/>
-          <w:szCs w:val="28"/>
-        </w:rPr>
-        <w:t>như</w:t>
-      </w:r>
-      <w:proofErr w:type="spellEnd"/>
-      <w:r>
-        <w:rPr>
-          <w:sz w:val="28"/>
-          <w:szCs w:val="28"/>
-        </w:rPr>
-        <w:t xml:space="preserve"> </w:t>
-      </w:r>
-      <w:proofErr w:type="spellStart"/>
-      <w:r>
-        <w:rPr>
-          <w:sz w:val="28"/>
-          <w:szCs w:val="28"/>
-        </w:rPr>
-        <w:t>thế</w:t>
-      </w:r>
-      <w:proofErr w:type="spellEnd"/>
-      <w:r>
-        <w:rPr>
-          <w:sz w:val="28"/>
-          <w:szCs w:val="28"/>
-        </w:rPr>
-        <w:t xml:space="preserve"> </w:t>
-      </w:r>
-      <w:proofErr w:type="spellStart"/>
-      <w:r>
-        <w:rPr>
-          <w:sz w:val="28"/>
-          <w:szCs w:val="28"/>
-        </w:rPr>
-        <w:t>nào</w:t>
-      </w:r>
-      <w:proofErr w:type="spellEnd"/>
-      <w:r>
-        <w:rPr>
-          <w:sz w:val="28"/>
-          <w:szCs w:val="28"/>
-        </w:rPr>
-        <w:t xml:space="preserve"> ?</w:t>
+        <w:t>tiếng Anh như thế nào ?</w:t>
       </w:r>
     </w:p>
   </w:comment>

</xml_diff>

<commit_message>
#31 part 4.6 Firmware for inertial measurement unit - draft 1
</commit_message>
<xml_diff>
--- a/BACHELOR THESIS PROJECT - Ly Duc Trung.docx
+++ b/BACHELOR THESIS PROJECT - Ly Duc Trung.docx
@@ -139,33 +139,142 @@
         </w:rPr>
       </w:pPr>
       <w:commentRangeStart w:id="0"/>
+      <w:proofErr w:type="spellStart"/>
       <w:r>
         <w:rPr>
           <w:b/>
           <w:sz w:val="28"/>
         </w:rPr>
-        <w:t>Ngành Kỹ thuật điện</w:t>
-      </w:r>
-    </w:p>
-    <w:p>
-      <w:pPr>
-        <w:jc w:val="center"/>
-      </w:pPr>
+        <w:t>Ngành</w:t>
+      </w:r>
+      <w:proofErr w:type="spellEnd"/>
       <w:r>
         <w:rPr>
           <w:b/>
           <w:sz w:val="28"/>
         </w:rPr>
-        <w:t>Chuyên ngành</w:t>
-      </w:r>
+        <w:t xml:space="preserve"> </w:t>
+      </w:r>
+      <w:proofErr w:type="spellStart"/>
       <w:r>
         <w:rPr>
           <w:b/>
           <w:sz w:val="28"/>
         </w:rPr>
-        <w:t xml:space="preserve"> Hệ thống điện</w:t>
+        <w:t>Kỹ</w:t>
+      </w:r>
+      <w:proofErr w:type="spellEnd"/>
+      <w:r>
+        <w:rPr>
+          <w:b/>
+          <w:sz w:val="28"/>
+        </w:rPr>
+        <w:t xml:space="preserve"> </w:t>
+      </w:r>
+      <w:proofErr w:type="spellStart"/>
+      <w:r>
+        <w:rPr>
+          <w:b/>
+          <w:sz w:val="28"/>
+        </w:rPr>
+        <w:t>thuật</w:t>
+      </w:r>
+      <w:proofErr w:type="spellEnd"/>
+      <w:r>
+        <w:rPr>
+          <w:b/>
+          <w:sz w:val="28"/>
+        </w:rPr>
+        <w:t xml:space="preserve"> </w:t>
+      </w:r>
+      <w:proofErr w:type="spellStart"/>
+      <w:r>
+        <w:rPr>
+          <w:b/>
+          <w:sz w:val="28"/>
+        </w:rPr>
+        <w:t>điện</w:t>
+      </w:r>
+      <w:proofErr w:type="spellEnd"/>
+    </w:p>
+    <w:p>
+      <w:pPr>
+        <w:jc w:val="center"/>
+      </w:pPr>
+      <w:proofErr w:type="spellStart"/>
+      <w:r>
+        <w:rPr>
+          <w:b/>
+          <w:sz w:val="28"/>
+        </w:rPr>
+        <w:t>Chuyên</w:t>
+      </w:r>
+      <w:proofErr w:type="spellEnd"/>
+      <w:r>
+        <w:rPr>
+          <w:b/>
+          <w:sz w:val="28"/>
+        </w:rPr>
+        <w:t xml:space="preserve"> </w:t>
+      </w:r>
+      <w:proofErr w:type="spellStart"/>
+      <w:r>
+        <w:rPr>
+          <w:b/>
+          <w:sz w:val="28"/>
+        </w:rPr>
+        <w:t>ngành</w:t>
+      </w:r>
+      <w:proofErr w:type="spellEnd"/>
+      <w:r>
+        <w:rPr>
+          <w:b/>
+          <w:sz w:val="28"/>
+        </w:rPr>
+        <w:t xml:space="preserve"> </w:t>
+      </w:r>
+      <w:proofErr w:type="spellStart"/>
+      <w:r>
+        <w:rPr>
+          <w:b/>
+          <w:sz w:val="28"/>
+        </w:rPr>
+        <w:t>Hệ</w:t>
+      </w:r>
+      <w:proofErr w:type="spellEnd"/>
+      <w:r>
+        <w:rPr>
+          <w:b/>
+          <w:sz w:val="28"/>
+        </w:rPr>
+        <w:t xml:space="preserve"> </w:t>
+      </w:r>
+      <w:proofErr w:type="spellStart"/>
+      <w:r>
+        <w:rPr>
+          <w:b/>
+          <w:sz w:val="28"/>
+        </w:rPr>
+        <w:t>thống</w:t>
+      </w:r>
+      <w:proofErr w:type="spellEnd"/>
+      <w:r>
+        <w:rPr>
+          <w:b/>
+          <w:sz w:val="28"/>
+        </w:rPr>
+        <w:t xml:space="preserve"> </w:t>
+      </w:r>
+      <w:proofErr w:type="spellStart"/>
+      <w:r>
+        <w:rPr>
+          <w:b/>
+          <w:sz w:val="28"/>
+        </w:rPr>
+        <w:t>điện</w:t>
       </w:r>
       <w:commentRangeEnd w:id="0"/>
+      <w:proofErr w:type="spellEnd"/>
       <w:r>
         <w:rPr>
           <w:rStyle w:val="CommentReference"/>
@@ -427,7 +536,7 @@
                 </mc:Choice>
                 <mc:Fallback>
                   <w:pict>
-                    <v:line w14:anchorId="5A5CC05C" id="Straight Connector 1" o:spid="_x0000_s1026" style="position:absolute;flip:y;z-index:251655680;visibility:visible;mso-wrap-style:square;mso-width-percent:0;mso-height-percent:0;mso-wrap-distance-left:9pt;mso-wrap-distance-top:0;mso-wrap-distance-right:9pt;mso-wrap-distance-bottom:0;mso-position-horizontal:absolute;mso-position-horizontal-relative:text;mso-position-vertical:absolute;mso-position-vertical-relative:text;mso-width-percent:0;mso-height-percent:0;mso-width-relative:margin;mso-height-relative:margin" from="175.05pt,13.6pt" to="291.25pt,13.6pt" o:gfxdata="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" strokecolor="black [3213]" strokeweight=".5pt">
+                    <v:line w14:anchorId="23F49124" id="Straight Connector 1" o:spid="_x0000_s1026" style="position:absolute;flip:y;z-index:251655680;visibility:visible;mso-wrap-style:square;mso-width-percent:0;mso-height-percent:0;mso-wrap-distance-left:9pt;mso-wrap-distance-top:0;mso-wrap-distance-right:9pt;mso-wrap-distance-bottom:0;mso-position-horizontal:absolute;mso-position-horizontal-relative:text;mso-position-vertical:absolute;mso-position-vertical-relative:text;mso-width-percent:0;mso-height-percent:0;mso-width-relative:margin;mso-height-relative:margin" from="175.05pt,13.6pt" to="291.25pt,13.6pt" o:gfxdata="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" strokecolor="black [3213]" strokeweight=".5pt">
                       <v:stroke joinstyle="miter"/>
                     </v:line>
                   </w:pict>
@@ -603,22 +712,343 @@
       </w:r>
     </w:p>
     <w:p>
-      <w:r>
-        <w:t>Biểu mẫu của Đề tài</w:t>
-      </w:r>
-      <w:r>
-        <w:t>/khóa luận</w:t>
-      </w:r>
-      <w:r>
-        <w:t xml:space="preserve"> tốt nghiệp theo qui định của viện, tuy nhiên cần đảm bảo giáo viên giao đề tài ký và ghi rõ họ và tên</w:t>
-      </w:r>
+      <w:proofErr w:type="spellStart"/>
+      <w:r>
+        <w:t>Biểu</w:t>
+      </w:r>
+      <w:proofErr w:type="spellEnd"/>
+      <w:r>
+        <w:t xml:space="preserve"> </w:t>
+      </w:r>
+      <w:proofErr w:type="spellStart"/>
+      <w:r>
+        <w:t>mẫu</w:t>
+      </w:r>
+      <w:proofErr w:type="spellEnd"/>
+      <w:r>
+        <w:t xml:space="preserve"> </w:t>
+      </w:r>
+      <w:proofErr w:type="spellStart"/>
+      <w:r>
+        <w:t>của</w:t>
+      </w:r>
+      <w:proofErr w:type="spellEnd"/>
+      <w:r>
+        <w:t xml:space="preserve"> </w:t>
+      </w:r>
+      <w:proofErr w:type="spellStart"/>
+      <w:r>
+        <w:t>Đề</w:t>
+      </w:r>
+      <w:proofErr w:type="spellEnd"/>
+      <w:r>
+        <w:t xml:space="preserve"> </w:t>
+      </w:r>
+      <w:proofErr w:type="spellStart"/>
+      <w:r>
+        <w:t>tài</w:t>
+      </w:r>
+      <w:proofErr w:type="spellEnd"/>
+      <w:r>
+        <w:t>/</w:t>
+      </w:r>
+      <w:proofErr w:type="spellStart"/>
+      <w:r>
+        <w:t>khóa</w:t>
+      </w:r>
+      <w:proofErr w:type="spellEnd"/>
+      <w:r>
+        <w:t xml:space="preserve"> </w:t>
+      </w:r>
+      <w:proofErr w:type="spellStart"/>
+      <w:r>
+        <w:t>luận</w:t>
+      </w:r>
+      <w:proofErr w:type="spellEnd"/>
+      <w:r>
+        <w:t xml:space="preserve"> </w:t>
+      </w:r>
+      <w:proofErr w:type="spellStart"/>
+      <w:r>
+        <w:t>tốt</w:t>
+      </w:r>
+      <w:proofErr w:type="spellEnd"/>
+      <w:r>
+        <w:t xml:space="preserve"> </w:t>
+      </w:r>
+      <w:proofErr w:type="spellStart"/>
+      <w:r>
+        <w:t>nghiệp</w:t>
+      </w:r>
+      <w:proofErr w:type="spellEnd"/>
+      <w:r>
+        <w:t xml:space="preserve"> </w:t>
+      </w:r>
+      <w:proofErr w:type="spellStart"/>
+      <w:r>
+        <w:t>theo</w:t>
+      </w:r>
+      <w:proofErr w:type="spellEnd"/>
+      <w:r>
+        <w:t xml:space="preserve"> qui </w:t>
+      </w:r>
+      <w:proofErr w:type="spellStart"/>
+      <w:r>
+        <w:t>định</w:t>
+      </w:r>
+      <w:proofErr w:type="spellEnd"/>
+      <w:r>
+        <w:t xml:space="preserve"> </w:t>
+      </w:r>
+      <w:proofErr w:type="spellStart"/>
+      <w:r>
+        <w:t>của</w:t>
+      </w:r>
+      <w:proofErr w:type="spellEnd"/>
+      <w:r>
+        <w:t xml:space="preserve"> </w:t>
+      </w:r>
+      <w:proofErr w:type="spellStart"/>
+      <w:r>
+        <w:t>viện</w:t>
+      </w:r>
+      <w:proofErr w:type="spellEnd"/>
+      <w:r>
+        <w:t xml:space="preserve">, </w:t>
+      </w:r>
+      <w:proofErr w:type="spellStart"/>
+      <w:r>
+        <w:t>tuy</w:t>
+      </w:r>
+      <w:proofErr w:type="spellEnd"/>
+      <w:r>
+        <w:t xml:space="preserve"> </w:t>
+      </w:r>
+      <w:proofErr w:type="spellStart"/>
+      <w:r>
+        <w:t>nhiên</w:t>
+      </w:r>
+      <w:proofErr w:type="spellEnd"/>
+      <w:r>
+        <w:t xml:space="preserve"> </w:t>
+      </w:r>
+      <w:proofErr w:type="spellStart"/>
+      <w:r>
+        <w:t>cần</w:t>
+      </w:r>
+      <w:proofErr w:type="spellEnd"/>
+      <w:r>
+        <w:t xml:space="preserve"> </w:t>
+      </w:r>
+      <w:proofErr w:type="spellStart"/>
+      <w:r>
+        <w:t>đảm</w:t>
+      </w:r>
+      <w:proofErr w:type="spellEnd"/>
+      <w:r>
+        <w:t xml:space="preserve"> </w:t>
+      </w:r>
+      <w:proofErr w:type="spellStart"/>
+      <w:r>
+        <w:t>bảo</w:t>
+      </w:r>
+      <w:proofErr w:type="spellEnd"/>
+      <w:r>
+        <w:t xml:space="preserve"> </w:t>
+      </w:r>
+      <w:proofErr w:type="spellStart"/>
+      <w:r>
+        <w:t>giáo</w:t>
+      </w:r>
+      <w:proofErr w:type="spellEnd"/>
+      <w:r>
+        <w:t xml:space="preserve"> </w:t>
+      </w:r>
+      <w:proofErr w:type="spellStart"/>
+      <w:r>
+        <w:t>viên</w:t>
+      </w:r>
+      <w:proofErr w:type="spellEnd"/>
+      <w:r>
+        <w:t xml:space="preserve"> </w:t>
+      </w:r>
+      <w:proofErr w:type="spellStart"/>
+      <w:r>
+        <w:t>giao</w:t>
+      </w:r>
+      <w:proofErr w:type="spellEnd"/>
+      <w:r>
+        <w:t xml:space="preserve"> </w:t>
+      </w:r>
+      <w:proofErr w:type="spellStart"/>
+      <w:r>
+        <w:t>đề</w:t>
+      </w:r>
+      <w:proofErr w:type="spellEnd"/>
+      <w:r>
+        <w:t xml:space="preserve"> </w:t>
+      </w:r>
+      <w:proofErr w:type="spellStart"/>
+      <w:r>
+        <w:t>tài</w:t>
+      </w:r>
+      <w:proofErr w:type="spellEnd"/>
+      <w:r>
+        <w:t xml:space="preserve"> </w:t>
+      </w:r>
+      <w:proofErr w:type="spellStart"/>
+      <w:r>
+        <w:t>ký</w:t>
+      </w:r>
+      <w:proofErr w:type="spellEnd"/>
+      <w:r>
+        <w:t xml:space="preserve"> </w:t>
+      </w:r>
+      <w:proofErr w:type="spellStart"/>
+      <w:r>
+        <w:t>và</w:t>
+      </w:r>
+      <w:proofErr w:type="spellEnd"/>
+      <w:r>
+        <w:t xml:space="preserve"> </w:t>
+      </w:r>
+      <w:proofErr w:type="spellStart"/>
+      <w:r>
+        <w:t>ghi</w:t>
+      </w:r>
+      <w:proofErr w:type="spellEnd"/>
+      <w:r>
+        <w:t xml:space="preserve"> </w:t>
+      </w:r>
+      <w:proofErr w:type="spellStart"/>
+      <w:r>
+        <w:t>rõ</w:t>
+      </w:r>
+      <w:proofErr w:type="spellEnd"/>
+      <w:r>
+        <w:t xml:space="preserve"> </w:t>
+      </w:r>
+      <w:proofErr w:type="spellStart"/>
+      <w:r>
+        <w:t>họ</w:t>
+      </w:r>
+      <w:proofErr w:type="spellEnd"/>
+      <w:r>
+        <w:t xml:space="preserve"> </w:t>
+      </w:r>
+      <w:proofErr w:type="spellStart"/>
+      <w:r>
+        <w:t>và</w:t>
+      </w:r>
+      <w:proofErr w:type="spellEnd"/>
+      <w:r>
+        <w:t xml:space="preserve"> </w:t>
+      </w:r>
+      <w:proofErr w:type="spellStart"/>
+      <w:r>
+        <w:t>tên</w:t>
+      </w:r>
+      <w:proofErr w:type="spellEnd"/>
       <w:r>
         <w:t>.</w:t>
       </w:r>
     </w:p>
     <w:p>
-      <w:r>
-        <w:t>Trường hợp có 2 giáo viên hướng dẫn thì sẽ cùng ký tên.</w:t>
+      <w:proofErr w:type="spellStart"/>
+      <w:r>
+        <w:t>Trường</w:t>
+      </w:r>
+      <w:proofErr w:type="spellEnd"/>
+      <w:r>
+        <w:t xml:space="preserve"> </w:t>
+      </w:r>
+      <w:proofErr w:type="spellStart"/>
+      <w:r>
+        <w:t>hợp</w:t>
+      </w:r>
+      <w:proofErr w:type="spellEnd"/>
+      <w:r>
+        <w:t xml:space="preserve"> </w:t>
+      </w:r>
+      <w:proofErr w:type="spellStart"/>
+      <w:r>
+        <w:t>có</w:t>
+      </w:r>
+      <w:proofErr w:type="spellEnd"/>
+      <w:r>
+        <w:t xml:space="preserve"> 2 </w:t>
+      </w:r>
+      <w:proofErr w:type="spellStart"/>
+      <w:r>
+        <w:t>giáo</w:t>
+      </w:r>
+      <w:proofErr w:type="spellEnd"/>
+      <w:r>
+        <w:t xml:space="preserve"> </w:t>
+      </w:r>
+      <w:proofErr w:type="spellStart"/>
+      <w:r>
+        <w:t>viên</w:t>
+      </w:r>
+      <w:proofErr w:type="spellEnd"/>
+      <w:r>
+        <w:t xml:space="preserve"> </w:t>
+      </w:r>
+      <w:proofErr w:type="spellStart"/>
+      <w:r>
+        <w:t>hướng</w:t>
+      </w:r>
+      <w:proofErr w:type="spellEnd"/>
+      <w:r>
+        <w:t xml:space="preserve"> </w:t>
+      </w:r>
+      <w:proofErr w:type="spellStart"/>
+      <w:r>
+        <w:t>dẫn</w:t>
+      </w:r>
+      <w:proofErr w:type="spellEnd"/>
+      <w:r>
+        <w:t xml:space="preserve"> </w:t>
+      </w:r>
+      <w:proofErr w:type="spellStart"/>
+      <w:r>
+        <w:t>thì</w:t>
+      </w:r>
+      <w:proofErr w:type="spellEnd"/>
+      <w:r>
+        <w:t xml:space="preserve"> </w:t>
+      </w:r>
+      <w:proofErr w:type="spellStart"/>
+      <w:r>
+        <w:t>sẽ</w:t>
+      </w:r>
+      <w:proofErr w:type="spellEnd"/>
+      <w:r>
+        <w:t xml:space="preserve"> </w:t>
+      </w:r>
+      <w:proofErr w:type="spellStart"/>
+      <w:r>
+        <w:t>cùng</w:t>
+      </w:r>
+      <w:proofErr w:type="spellEnd"/>
+      <w:r>
+        <w:t xml:space="preserve"> </w:t>
+      </w:r>
+      <w:proofErr w:type="spellStart"/>
+      <w:r>
+        <w:t>ký</w:t>
+      </w:r>
+      <w:proofErr w:type="spellEnd"/>
+      <w:r>
+        <w:t xml:space="preserve"> </w:t>
+      </w:r>
+      <w:proofErr w:type="spellStart"/>
+      <w:r>
+        <w:t>tên</w:t>
+      </w:r>
+      <w:proofErr w:type="spellEnd"/>
+      <w:r>
+        <w:t>.</w:t>
       </w:r>
       <w:r>
         <w:t xml:space="preserve"> </w:t>
@@ -794,26 +1224,220 @@
           <w:b/>
         </w:rPr>
       </w:pPr>
+      <w:proofErr w:type="spellStart"/>
       <w:r>
         <w:rPr>
           <w:b/>
         </w:rPr>
         <w:lastRenderedPageBreak/>
-        <w:t>Lời cảm ơn</w:t>
-      </w:r>
-    </w:p>
-    <w:p>
-      <w:r>
-        <w:t>Đây là mục tùy chọn, nên viết phần cảm ơn ngắn gọn</w:t>
-      </w:r>
-      <w:r>
-        <w:t>, tránh dùng các từ sáo rỗng</w:t>
-      </w:r>
+        <w:t>Lời</w:t>
+      </w:r>
+      <w:proofErr w:type="spellEnd"/>
+      <w:r>
+        <w:rPr>
+          <w:b/>
+        </w:rPr>
+        <w:t xml:space="preserve"> </w:t>
+      </w:r>
+      <w:proofErr w:type="spellStart"/>
+      <w:r>
+        <w:rPr>
+          <w:b/>
+        </w:rPr>
+        <w:t>cảm</w:t>
+      </w:r>
+      <w:proofErr w:type="spellEnd"/>
+      <w:r>
+        <w:rPr>
+          <w:b/>
+        </w:rPr>
+        <w:t xml:space="preserve"> </w:t>
+      </w:r>
+      <w:proofErr w:type="spellStart"/>
+      <w:r>
+        <w:rPr>
+          <w:b/>
+        </w:rPr>
+        <w:t>ơn</w:t>
+      </w:r>
+      <w:proofErr w:type="spellEnd"/>
+    </w:p>
+    <w:p>
+      <w:proofErr w:type="spellStart"/>
+      <w:r>
+        <w:t>Đây</w:t>
+      </w:r>
+      <w:proofErr w:type="spellEnd"/>
+      <w:r>
+        <w:t xml:space="preserve"> </w:t>
+      </w:r>
+      <w:proofErr w:type="spellStart"/>
+      <w:r>
+        <w:t>là</w:t>
+      </w:r>
+      <w:proofErr w:type="spellEnd"/>
+      <w:r>
+        <w:t xml:space="preserve"> </w:t>
+      </w:r>
+      <w:proofErr w:type="spellStart"/>
+      <w:r>
+        <w:t>mục</w:t>
+      </w:r>
+      <w:proofErr w:type="spellEnd"/>
+      <w:r>
+        <w:t xml:space="preserve"> </w:t>
+      </w:r>
+      <w:proofErr w:type="spellStart"/>
+      <w:r>
+        <w:t>tùy</w:t>
+      </w:r>
+      <w:proofErr w:type="spellEnd"/>
+      <w:r>
+        <w:t xml:space="preserve"> </w:t>
+      </w:r>
+      <w:proofErr w:type="spellStart"/>
+      <w:r>
+        <w:t>chọn</w:t>
+      </w:r>
+      <w:proofErr w:type="spellEnd"/>
       <w:r>
         <w:t xml:space="preserve">, </w:t>
       </w:r>
-      <w:r>
-        <w:t>giới hạn trong khoảng 1</w:t>
+      <w:proofErr w:type="spellStart"/>
+      <w:r>
+        <w:t>nên</w:t>
+      </w:r>
+      <w:proofErr w:type="spellEnd"/>
+      <w:r>
+        <w:t xml:space="preserve"> </w:t>
+      </w:r>
+      <w:proofErr w:type="spellStart"/>
+      <w:r>
+        <w:t>viết</w:t>
+      </w:r>
+      <w:proofErr w:type="spellEnd"/>
+      <w:r>
+        <w:t xml:space="preserve"> </w:t>
+      </w:r>
+      <w:proofErr w:type="spellStart"/>
+      <w:r>
+        <w:t>phần</w:t>
+      </w:r>
+      <w:proofErr w:type="spellEnd"/>
+      <w:r>
+        <w:t xml:space="preserve"> </w:t>
+      </w:r>
+      <w:proofErr w:type="spellStart"/>
+      <w:r>
+        <w:t>cảm</w:t>
+      </w:r>
+      <w:proofErr w:type="spellEnd"/>
+      <w:r>
+        <w:t xml:space="preserve"> </w:t>
+      </w:r>
+      <w:proofErr w:type="spellStart"/>
+      <w:r>
+        <w:t>ơn</w:t>
+      </w:r>
+      <w:proofErr w:type="spellEnd"/>
+      <w:r>
+        <w:t xml:space="preserve"> </w:t>
+      </w:r>
+      <w:proofErr w:type="spellStart"/>
+      <w:r>
+        <w:t>ngắn</w:t>
+      </w:r>
+      <w:proofErr w:type="spellEnd"/>
+      <w:r>
+        <w:t xml:space="preserve"> </w:t>
+      </w:r>
+      <w:proofErr w:type="spellStart"/>
+      <w:r>
+        <w:t>gọn</w:t>
+      </w:r>
+      <w:proofErr w:type="spellEnd"/>
+      <w:r>
+        <w:t xml:space="preserve">, </w:t>
+      </w:r>
+      <w:proofErr w:type="spellStart"/>
+      <w:r>
+        <w:t>tránh</w:t>
+      </w:r>
+      <w:proofErr w:type="spellEnd"/>
+      <w:r>
+        <w:t xml:space="preserve"> </w:t>
+      </w:r>
+      <w:proofErr w:type="spellStart"/>
+      <w:r>
+        <w:t>dùng</w:t>
+      </w:r>
+      <w:proofErr w:type="spellEnd"/>
+      <w:r>
+        <w:t xml:space="preserve"> </w:t>
+      </w:r>
+      <w:proofErr w:type="spellStart"/>
+      <w:r>
+        <w:t>các</w:t>
+      </w:r>
+      <w:proofErr w:type="spellEnd"/>
+      <w:r>
+        <w:t xml:space="preserve"> </w:t>
+      </w:r>
+      <w:proofErr w:type="spellStart"/>
+      <w:r>
+        <w:t>từ</w:t>
+      </w:r>
+      <w:proofErr w:type="spellEnd"/>
+      <w:r>
+        <w:t xml:space="preserve"> </w:t>
+      </w:r>
+      <w:proofErr w:type="spellStart"/>
+      <w:r>
+        <w:t>sáo</w:t>
+      </w:r>
+      <w:proofErr w:type="spellEnd"/>
+      <w:r>
+        <w:t xml:space="preserve"> </w:t>
+      </w:r>
+      <w:proofErr w:type="spellStart"/>
+      <w:r>
+        <w:t>rỗng</w:t>
+      </w:r>
+      <w:proofErr w:type="spellEnd"/>
+      <w:r>
+        <w:t xml:space="preserve">, </w:t>
+      </w:r>
+      <w:proofErr w:type="spellStart"/>
+      <w:r>
+        <w:t>giới</w:t>
+      </w:r>
+      <w:proofErr w:type="spellEnd"/>
+      <w:r>
+        <w:t xml:space="preserve"> </w:t>
+      </w:r>
+      <w:proofErr w:type="spellStart"/>
+      <w:r>
+        <w:t>hạn</w:t>
+      </w:r>
+      <w:proofErr w:type="spellEnd"/>
+      <w:r>
+        <w:t xml:space="preserve"> </w:t>
+      </w:r>
+      <w:proofErr w:type="spellStart"/>
+      <w:r>
+        <w:t>trong</w:t>
+      </w:r>
+      <w:proofErr w:type="spellEnd"/>
+      <w:r>
+        <w:t xml:space="preserve"> </w:t>
+      </w:r>
+      <w:proofErr w:type="spellStart"/>
+      <w:r>
+        <w:t>khoảng</w:t>
+      </w:r>
+      <w:proofErr w:type="spellEnd"/>
+      <w:r>
+        <w:t xml:space="preserve"> 1</w:t>
       </w:r>
       <w:r>
         <w:t>0</w:t>
@@ -827,9 +1451,11 @@
       <w:r>
         <w:t xml:space="preserve"> </w:t>
       </w:r>
+      <w:proofErr w:type="spellStart"/>
       <w:r>
         <w:t>từ</w:t>
       </w:r>
+      <w:proofErr w:type="spellEnd"/>
       <w:r>
         <w:t>.</w:t>
       </w:r>
@@ -848,56 +1474,386 @@
           <w:b/>
         </w:rPr>
       </w:pPr>
+      <w:proofErr w:type="spellStart"/>
       <w:r>
         <w:rPr>
           <w:b/>
         </w:rPr>
-        <w:t>Tóm tắt nội dung đồ án</w:t>
-      </w:r>
-    </w:p>
-    <w:p>
-      <w:r>
-        <w:t xml:space="preserve">Tóm tắt nội dung của đồ án tốt nghiệp trong khoảng tối đa </w:t>
+        <w:t>Tóm</w:t>
+      </w:r>
+      <w:proofErr w:type="spellEnd"/>
+      <w:r>
+        <w:rPr>
+          <w:b/>
+        </w:rPr>
+        <w:t xml:space="preserve"> </w:t>
+      </w:r>
+      <w:proofErr w:type="spellStart"/>
+      <w:r>
+        <w:rPr>
+          <w:b/>
+        </w:rPr>
+        <w:t>tắt</w:t>
+      </w:r>
+      <w:proofErr w:type="spellEnd"/>
+      <w:r>
+        <w:rPr>
+          <w:b/>
+        </w:rPr>
+        <w:t xml:space="preserve"> </w:t>
+      </w:r>
+      <w:proofErr w:type="spellStart"/>
+      <w:r>
+        <w:rPr>
+          <w:b/>
+        </w:rPr>
+        <w:t>nội</w:t>
+      </w:r>
+      <w:proofErr w:type="spellEnd"/>
+      <w:r>
+        <w:rPr>
+          <w:b/>
+        </w:rPr>
+        <w:t xml:space="preserve"> dung </w:t>
+      </w:r>
+      <w:proofErr w:type="spellStart"/>
+      <w:r>
+        <w:rPr>
+          <w:b/>
+        </w:rPr>
+        <w:t>đồ</w:t>
+      </w:r>
+      <w:proofErr w:type="spellEnd"/>
+      <w:r>
+        <w:rPr>
+          <w:b/>
+        </w:rPr>
+        <w:t xml:space="preserve"> </w:t>
+      </w:r>
+      <w:proofErr w:type="spellStart"/>
+      <w:r>
+        <w:rPr>
+          <w:b/>
+        </w:rPr>
+        <w:t>án</w:t>
+      </w:r>
+      <w:proofErr w:type="spellEnd"/>
+    </w:p>
+    <w:p>
+      <w:proofErr w:type="spellStart"/>
+      <w:r>
+        <w:t>Tóm</w:t>
+      </w:r>
+      <w:proofErr w:type="spellEnd"/>
+      <w:r>
+        <w:t xml:space="preserve"> </w:t>
+      </w:r>
+      <w:proofErr w:type="spellStart"/>
+      <w:r>
+        <w:t>tắt</w:t>
+      </w:r>
+      <w:proofErr w:type="spellEnd"/>
+      <w:r>
+        <w:t xml:space="preserve"> </w:t>
+      </w:r>
+      <w:proofErr w:type="spellStart"/>
+      <w:r>
+        <w:t>nội</w:t>
+      </w:r>
+      <w:proofErr w:type="spellEnd"/>
+      <w:r>
+        <w:t xml:space="preserve"> dung </w:t>
+      </w:r>
+      <w:proofErr w:type="spellStart"/>
+      <w:r>
+        <w:t>của</w:t>
+      </w:r>
+      <w:proofErr w:type="spellEnd"/>
+      <w:r>
+        <w:t xml:space="preserve"> </w:t>
+      </w:r>
+      <w:proofErr w:type="spellStart"/>
+      <w:r>
+        <w:t>đồ</w:t>
+      </w:r>
+      <w:proofErr w:type="spellEnd"/>
+      <w:r>
+        <w:t xml:space="preserve"> </w:t>
+      </w:r>
+      <w:proofErr w:type="spellStart"/>
+      <w:r>
+        <w:t>án</w:t>
+      </w:r>
+      <w:proofErr w:type="spellEnd"/>
+      <w:r>
+        <w:t xml:space="preserve"> </w:t>
+      </w:r>
+      <w:proofErr w:type="spellStart"/>
+      <w:r>
+        <w:t>tốt</w:t>
+      </w:r>
+      <w:proofErr w:type="spellEnd"/>
+      <w:r>
+        <w:t xml:space="preserve"> </w:t>
+      </w:r>
+      <w:proofErr w:type="spellStart"/>
+      <w:r>
+        <w:t>nghiệp</w:t>
+      </w:r>
+      <w:proofErr w:type="spellEnd"/>
+      <w:r>
+        <w:t xml:space="preserve"> </w:t>
+      </w:r>
+      <w:proofErr w:type="spellStart"/>
+      <w:r>
+        <w:t>trong</w:t>
+      </w:r>
+      <w:proofErr w:type="spellEnd"/>
+      <w:r>
+        <w:t xml:space="preserve"> </w:t>
+      </w:r>
+      <w:proofErr w:type="spellStart"/>
+      <w:r>
+        <w:t>khoảng</w:t>
+      </w:r>
+      <w:proofErr w:type="spellEnd"/>
+      <w:r>
+        <w:t xml:space="preserve"> </w:t>
+      </w:r>
+      <w:proofErr w:type="spellStart"/>
+      <w:r>
+        <w:t>tối</w:t>
+      </w:r>
+      <w:proofErr w:type="spellEnd"/>
+      <w:r>
+        <w:t xml:space="preserve"> </w:t>
+      </w:r>
+      <w:proofErr w:type="spellStart"/>
+      <w:r>
+        <w:t>đa</w:t>
+      </w:r>
+      <w:proofErr w:type="spellEnd"/>
+      <w:r>
+        <w:t xml:space="preserve"> </w:t>
       </w:r>
       <w:r>
         <w:t>30</w:t>
       </w:r>
       <w:r>
-        <w:t>0 chữ.</w:t>
-      </w:r>
-      <w:r>
-        <w:t xml:space="preserve"> </w:t>
-      </w:r>
-      <w:r>
-        <w:t xml:space="preserve">Phần tóm tắt cần </w:t>
-      </w:r>
-      <w:r>
-        <w:t>nêu được các ý</w:t>
+        <w:t xml:space="preserve">0 </w:t>
+      </w:r>
+      <w:proofErr w:type="spellStart"/>
+      <w:r>
+        <w:t>chữ</w:t>
+      </w:r>
+      <w:proofErr w:type="spellEnd"/>
+      <w:r>
+        <w:t>.</w:t>
+      </w:r>
+      <w:r>
+        <w:t xml:space="preserve"> </w:t>
+      </w:r>
+      <w:proofErr w:type="spellStart"/>
+      <w:r>
+        <w:t>Phần</w:t>
+      </w:r>
+      <w:proofErr w:type="spellEnd"/>
+      <w:r>
+        <w:t xml:space="preserve"> </w:t>
+      </w:r>
+      <w:proofErr w:type="spellStart"/>
+      <w:r>
+        <w:t>tóm</w:t>
+      </w:r>
+      <w:proofErr w:type="spellEnd"/>
+      <w:r>
+        <w:t xml:space="preserve"> </w:t>
+      </w:r>
+      <w:proofErr w:type="spellStart"/>
+      <w:r>
+        <w:t>tắt</w:t>
+      </w:r>
+      <w:proofErr w:type="spellEnd"/>
+      <w:r>
+        <w:t xml:space="preserve"> </w:t>
+      </w:r>
+      <w:proofErr w:type="spellStart"/>
+      <w:r>
+        <w:t>cần</w:t>
+      </w:r>
+      <w:proofErr w:type="spellEnd"/>
+      <w:r>
+        <w:t xml:space="preserve"> </w:t>
+      </w:r>
+      <w:proofErr w:type="spellStart"/>
+      <w:r>
+        <w:t>nêu</w:t>
+      </w:r>
+      <w:proofErr w:type="spellEnd"/>
+      <w:r>
+        <w:t xml:space="preserve"> </w:t>
+      </w:r>
+      <w:proofErr w:type="spellStart"/>
+      <w:r>
+        <w:t>được</w:t>
+      </w:r>
+      <w:proofErr w:type="spellEnd"/>
+      <w:r>
+        <w:t xml:space="preserve"> </w:t>
+      </w:r>
+      <w:proofErr w:type="spellStart"/>
+      <w:r>
+        <w:t>các</w:t>
+      </w:r>
+      <w:proofErr w:type="spellEnd"/>
+      <w:r>
+        <w:t xml:space="preserve"> ý</w:t>
       </w:r>
       <w:r>
         <w:t>:</w:t>
       </w:r>
       <w:r>
-        <w:t xml:space="preserve"> vấn đề cần thực hiện</w:t>
-      </w:r>
+        <w:t xml:space="preserve"> </w:t>
+      </w:r>
+      <w:proofErr w:type="spellStart"/>
+      <w:r>
+        <w:t>vấn</w:t>
+      </w:r>
+      <w:proofErr w:type="spellEnd"/>
+      <w:r>
+        <w:t xml:space="preserve"> </w:t>
+      </w:r>
+      <w:proofErr w:type="spellStart"/>
+      <w:r>
+        <w:t>đề</w:t>
+      </w:r>
+      <w:proofErr w:type="spellEnd"/>
+      <w:r>
+        <w:t xml:space="preserve"> </w:t>
+      </w:r>
+      <w:proofErr w:type="spellStart"/>
+      <w:r>
+        <w:t>cần</w:t>
+      </w:r>
+      <w:proofErr w:type="spellEnd"/>
+      <w:r>
+        <w:t xml:space="preserve"> </w:t>
+      </w:r>
+      <w:proofErr w:type="spellStart"/>
+      <w:r>
+        <w:t>thực</w:t>
+      </w:r>
+      <w:proofErr w:type="spellEnd"/>
+      <w:r>
+        <w:t xml:space="preserve"> </w:t>
+      </w:r>
+      <w:proofErr w:type="spellStart"/>
+      <w:r>
+        <w:t>hiện</w:t>
+      </w:r>
+      <w:proofErr w:type="spellEnd"/>
       <w:r>
         <w:t>;</w:t>
       </w:r>
       <w:r>
-        <w:t xml:space="preserve"> phương pháp thực hiện</w:t>
-      </w:r>
+        <w:t xml:space="preserve"> </w:t>
+      </w:r>
+      <w:proofErr w:type="spellStart"/>
+      <w:r>
+        <w:t>phương</w:t>
+      </w:r>
+      <w:proofErr w:type="spellEnd"/>
+      <w:r>
+        <w:t xml:space="preserve"> </w:t>
+      </w:r>
+      <w:proofErr w:type="spellStart"/>
+      <w:r>
+        <w:t>pháp</w:t>
+      </w:r>
+      <w:proofErr w:type="spellEnd"/>
+      <w:r>
+        <w:t xml:space="preserve"> </w:t>
+      </w:r>
+      <w:proofErr w:type="spellStart"/>
+      <w:r>
+        <w:t>thực</w:t>
+      </w:r>
+      <w:proofErr w:type="spellEnd"/>
+      <w:r>
+        <w:t xml:space="preserve"> </w:t>
+      </w:r>
+      <w:proofErr w:type="spellStart"/>
+      <w:r>
+        <w:t>hiện</w:t>
+      </w:r>
+      <w:proofErr w:type="spellEnd"/>
       <w:r>
         <w:t>;</w:t>
       </w:r>
       <w:r>
-        <w:t xml:space="preserve"> công cụ </w:t>
-      </w:r>
-      <w:r>
-        <w:t>sử dụng (</w:t>
-      </w:r>
-      <w:r>
-        <w:t>phần mềm, phần cứng</w:t>
-      </w:r>
+        <w:t xml:space="preserve"> </w:t>
+      </w:r>
+      <w:proofErr w:type="spellStart"/>
+      <w:r>
+        <w:t>công</w:t>
+      </w:r>
+      <w:proofErr w:type="spellEnd"/>
+      <w:r>
+        <w:t xml:space="preserve"> </w:t>
+      </w:r>
+      <w:proofErr w:type="spellStart"/>
+      <w:r>
+        <w:t>cụ</w:t>
+      </w:r>
+      <w:proofErr w:type="spellEnd"/>
+      <w:r>
+        <w:t xml:space="preserve"> </w:t>
+      </w:r>
+      <w:proofErr w:type="spellStart"/>
+      <w:r>
+        <w:t>sử</w:t>
+      </w:r>
+      <w:proofErr w:type="spellEnd"/>
+      <w:r>
+        <w:t xml:space="preserve"> </w:t>
+      </w:r>
+      <w:proofErr w:type="spellStart"/>
+      <w:r>
+        <w:t>dụng</w:t>
+      </w:r>
+      <w:proofErr w:type="spellEnd"/>
+      <w:r>
+        <w:t xml:space="preserve"> (</w:t>
+      </w:r>
+      <w:proofErr w:type="spellStart"/>
+      <w:r>
+        <w:t>phần</w:t>
+      </w:r>
+      <w:proofErr w:type="spellEnd"/>
+      <w:r>
+        <w:t xml:space="preserve"> </w:t>
+      </w:r>
+      <w:proofErr w:type="spellStart"/>
+      <w:r>
+        <w:t>mềm</w:t>
+      </w:r>
+      <w:proofErr w:type="spellEnd"/>
+      <w:r>
+        <w:t xml:space="preserve">, </w:t>
+      </w:r>
+      <w:proofErr w:type="spellStart"/>
+      <w:r>
+        <w:t>phần</w:t>
+      </w:r>
+      <w:proofErr w:type="spellEnd"/>
+      <w:r>
+        <w:t xml:space="preserve"> </w:t>
+      </w:r>
+      <w:proofErr w:type="spellStart"/>
+      <w:r>
+        <w:t>cứng</w:t>
+      </w:r>
+      <w:proofErr w:type="spellEnd"/>
       <w:r>
         <w:t>…</w:t>
       </w:r>
@@ -905,41 +1861,377 @@
         <w:t>)</w:t>
       </w:r>
       <w:r>
-        <w:t>; k</w:t>
-      </w:r>
-      <w:r>
-        <w:t xml:space="preserve">ết quả của </w:t>
-      </w:r>
-      <w:r>
-        <w:t xml:space="preserve">đồ án </w:t>
-      </w:r>
-      <w:r>
-        <w:t>có phù hợp với các vấn đề đã đặt ra hay không</w:t>
-      </w:r>
+        <w:t xml:space="preserve">; </w:t>
+      </w:r>
+      <w:proofErr w:type="spellStart"/>
+      <w:r>
+        <w:t>k</w:t>
+      </w:r>
+      <w:r>
+        <w:t>ết</w:t>
+      </w:r>
+      <w:proofErr w:type="spellEnd"/>
+      <w:r>
+        <w:t xml:space="preserve"> </w:t>
+      </w:r>
+      <w:proofErr w:type="spellStart"/>
+      <w:r>
+        <w:t>quả</w:t>
+      </w:r>
+      <w:proofErr w:type="spellEnd"/>
+      <w:r>
+        <w:t xml:space="preserve"> </w:t>
+      </w:r>
+      <w:proofErr w:type="spellStart"/>
+      <w:r>
+        <w:t>của</w:t>
+      </w:r>
+      <w:proofErr w:type="spellEnd"/>
+      <w:r>
+        <w:t xml:space="preserve"> </w:t>
+      </w:r>
+      <w:proofErr w:type="spellStart"/>
+      <w:r>
+        <w:t>đồ</w:t>
+      </w:r>
+      <w:proofErr w:type="spellEnd"/>
+      <w:r>
+        <w:t xml:space="preserve"> </w:t>
+      </w:r>
+      <w:proofErr w:type="spellStart"/>
+      <w:r>
+        <w:t>án</w:t>
+      </w:r>
+      <w:proofErr w:type="spellEnd"/>
+      <w:r>
+        <w:t xml:space="preserve"> </w:t>
+      </w:r>
+      <w:proofErr w:type="spellStart"/>
+      <w:r>
+        <w:t>có</w:t>
+      </w:r>
+      <w:proofErr w:type="spellEnd"/>
+      <w:r>
+        <w:t xml:space="preserve"> </w:t>
+      </w:r>
+      <w:proofErr w:type="spellStart"/>
+      <w:r>
+        <w:t>phù</w:t>
+      </w:r>
+      <w:proofErr w:type="spellEnd"/>
+      <w:r>
+        <w:t xml:space="preserve"> </w:t>
+      </w:r>
+      <w:proofErr w:type="spellStart"/>
+      <w:r>
+        <w:t>hợp</w:t>
+      </w:r>
+      <w:proofErr w:type="spellEnd"/>
+      <w:r>
+        <w:t xml:space="preserve"> </w:t>
+      </w:r>
+      <w:proofErr w:type="spellStart"/>
+      <w:r>
+        <w:t>với</w:t>
+      </w:r>
+      <w:proofErr w:type="spellEnd"/>
+      <w:r>
+        <w:t xml:space="preserve"> </w:t>
+      </w:r>
+      <w:proofErr w:type="spellStart"/>
+      <w:r>
+        <w:t>các</w:t>
+      </w:r>
+      <w:proofErr w:type="spellEnd"/>
+      <w:r>
+        <w:t xml:space="preserve"> </w:t>
+      </w:r>
+      <w:proofErr w:type="spellStart"/>
+      <w:r>
+        <w:t>vấn</w:t>
+      </w:r>
+      <w:proofErr w:type="spellEnd"/>
+      <w:r>
+        <w:t xml:space="preserve"> </w:t>
+      </w:r>
+      <w:proofErr w:type="spellStart"/>
+      <w:r>
+        <w:t>đề</w:t>
+      </w:r>
+      <w:proofErr w:type="spellEnd"/>
+      <w:r>
+        <w:t xml:space="preserve"> </w:t>
+      </w:r>
+      <w:proofErr w:type="spellStart"/>
+      <w:r>
+        <w:t>đã</w:t>
+      </w:r>
+      <w:proofErr w:type="spellEnd"/>
+      <w:r>
+        <w:t xml:space="preserve"> </w:t>
+      </w:r>
+      <w:proofErr w:type="spellStart"/>
+      <w:r>
+        <w:t>đặt</w:t>
+      </w:r>
+      <w:proofErr w:type="spellEnd"/>
+      <w:r>
+        <w:t xml:space="preserve"> </w:t>
+      </w:r>
+      <w:proofErr w:type="spellStart"/>
+      <w:r>
+        <w:t>ra</w:t>
+      </w:r>
+      <w:proofErr w:type="spellEnd"/>
+      <w:r>
+        <w:t xml:space="preserve"> hay </w:t>
+      </w:r>
+      <w:proofErr w:type="spellStart"/>
+      <w:r>
+        <w:t>không</w:t>
+      </w:r>
+      <w:proofErr w:type="spellEnd"/>
       <w:r>
         <w:t>;</w:t>
       </w:r>
       <w:r>
         <w:t xml:space="preserve"> </w:t>
       </w:r>
-      <w:r>
-        <w:t>tính thực tế của đ</w:t>
-      </w:r>
-      <w:r>
-        <w:t>ồ án</w:t>
-      </w:r>
+      <w:proofErr w:type="spellStart"/>
+      <w:r>
+        <w:t>tính</w:t>
+      </w:r>
+      <w:proofErr w:type="spellEnd"/>
+      <w:r>
+        <w:t xml:space="preserve"> </w:t>
+      </w:r>
+      <w:proofErr w:type="spellStart"/>
+      <w:r>
+        <w:t>thực</w:t>
+      </w:r>
+      <w:proofErr w:type="spellEnd"/>
+      <w:r>
+        <w:t xml:space="preserve"> </w:t>
+      </w:r>
+      <w:proofErr w:type="spellStart"/>
+      <w:r>
+        <w:t>tế</w:t>
+      </w:r>
+      <w:proofErr w:type="spellEnd"/>
+      <w:r>
+        <w:t xml:space="preserve"> </w:t>
+      </w:r>
+      <w:proofErr w:type="spellStart"/>
+      <w:r>
+        <w:t>của</w:t>
+      </w:r>
+      <w:proofErr w:type="spellEnd"/>
+      <w:r>
+        <w:t xml:space="preserve"> </w:t>
+      </w:r>
+      <w:proofErr w:type="spellStart"/>
+      <w:r>
+        <w:t>đ</w:t>
+      </w:r>
+      <w:r>
+        <w:t>ồ</w:t>
+      </w:r>
+      <w:proofErr w:type="spellEnd"/>
+      <w:r>
+        <w:t xml:space="preserve"> </w:t>
+      </w:r>
+      <w:proofErr w:type="spellStart"/>
+      <w:r>
+        <w:t>án</w:t>
+      </w:r>
+      <w:proofErr w:type="spellEnd"/>
       <w:r>
         <w:t xml:space="preserve">, </w:t>
       </w:r>
-      <w:r>
-        <w:t xml:space="preserve">định hướng phát triển mở rộng </w:t>
-      </w:r>
-      <w:r>
-        <w:t>của đồ án (nếu có)</w:t>
-      </w:r>
-      <w:r>
-        <w:t>; các kiến thức và kỹ năng mà sinh viên đã đạt được</w:t>
-      </w:r>
+      <w:proofErr w:type="spellStart"/>
+      <w:r>
+        <w:t>định</w:t>
+      </w:r>
+      <w:proofErr w:type="spellEnd"/>
+      <w:r>
+        <w:t xml:space="preserve"> </w:t>
+      </w:r>
+      <w:proofErr w:type="spellStart"/>
+      <w:r>
+        <w:t>hướng</w:t>
+      </w:r>
+      <w:proofErr w:type="spellEnd"/>
+      <w:r>
+        <w:t xml:space="preserve"> </w:t>
+      </w:r>
+      <w:proofErr w:type="spellStart"/>
+      <w:r>
+        <w:t>phát</w:t>
+      </w:r>
+      <w:proofErr w:type="spellEnd"/>
+      <w:r>
+        <w:t xml:space="preserve"> </w:t>
+      </w:r>
+      <w:proofErr w:type="spellStart"/>
+      <w:r>
+        <w:t>triển</w:t>
+      </w:r>
+      <w:proofErr w:type="spellEnd"/>
+      <w:r>
+        <w:t xml:space="preserve"> </w:t>
+      </w:r>
+      <w:proofErr w:type="spellStart"/>
+      <w:r>
+        <w:t>mở</w:t>
+      </w:r>
+      <w:proofErr w:type="spellEnd"/>
+      <w:r>
+        <w:t xml:space="preserve"> </w:t>
+      </w:r>
+      <w:proofErr w:type="spellStart"/>
+      <w:r>
+        <w:t>rộng</w:t>
+      </w:r>
+      <w:proofErr w:type="spellEnd"/>
+      <w:r>
+        <w:t xml:space="preserve"> </w:t>
+      </w:r>
+      <w:proofErr w:type="spellStart"/>
+      <w:r>
+        <w:t>của</w:t>
+      </w:r>
+      <w:proofErr w:type="spellEnd"/>
+      <w:r>
+        <w:t xml:space="preserve"> </w:t>
+      </w:r>
+      <w:proofErr w:type="spellStart"/>
+      <w:r>
+        <w:t>đồ</w:t>
+      </w:r>
+      <w:proofErr w:type="spellEnd"/>
+      <w:r>
+        <w:t xml:space="preserve"> </w:t>
+      </w:r>
+      <w:proofErr w:type="spellStart"/>
+      <w:r>
+        <w:t>án</w:t>
+      </w:r>
+      <w:proofErr w:type="spellEnd"/>
+      <w:r>
+        <w:t xml:space="preserve"> (</w:t>
+      </w:r>
+      <w:proofErr w:type="spellStart"/>
+      <w:r>
+        <w:t>nếu</w:t>
+      </w:r>
+      <w:proofErr w:type="spellEnd"/>
+      <w:r>
+        <w:t xml:space="preserve"> </w:t>
+      </w:r>
+      <w:proofErr w:type="spellStart"/>
+      <w:r>
+        <w:t>có</w:t>
+      </w:r>
+      <w:proofErr w:type="spellEnd"/>
+      <w:r>
+        <w:t>)</w:t>
+      </w:r>
+      <w:r>
+        <w:t xml:space="preserve">; </w:t>
+      </w:r>
+      <w:proofErr w:type="spellStart"/>
+      <w:r>
+        <w:t>các</w:t>
+      </w:r>
+      <w:proofErr w:type="spellEnd"/>
+      <w:r>
+        <w:t xml:space="preserve"> </w:t>
+      </w:r>
+      <w:proofErr w:type="spellStart"/>
+      <w:r>
+        <w:t>kiến</w:t>
+      </w:r>
+      <w:proofErr w:type="spellEnd"/>
+      <w:r>
+        <w:t xml:space="preserve"> </w:t>
+      </w:r>
+      <w:proofErr w:type="spellStart"/>
+      <w:r>
+        <w:t>thức</w:t>
+      </w:r>
+      <w:proofErr w:type="spellEnd"/>
+      <w:r>
+        <w:t xml:space="preserve"> </w:t>
+      </w:r>
+      <w:proofErr w:type="spellStart"/>
+      <w:r>
+        <w:t>và</w:t>
+      </w:r>
+      <w:proofErr w:type="spellEnd"/>
+      <w:r>
+        <w:t xml:space="preserve"> </w:t>
+      </w:r>
+      <w:proofErr w:type="spellStart"/>
+      <w:r>
+        <w:t>kỹ</w:t>
+      </w:r>
+      <w:proofErr w:type="spellEnd"/>
+      <w:r>
+        <w:t xml:space="preserve"> </w:t>
+      </w:r>
+      <w:proofErr w:type="spellStart"/>
+      <w:r>
+        <w:t>năng</w:t>
+      </w:r>
+      <w:proofErr w:type="spellEnd"/>
+      <w:r>
+        <w:t xml:space="preserve"> </w:t>
+      </w:r>
+      <w:proofErr w:type="spellStart"/>
+      <w:r>
+        <w:t>mà</w:t>
+      </w:r>
+      <w:proofErr w:type="spellEnd"/>
+      <w:r>
+        <w:t xml:space="preserve"> </w:t>
+      </w:r>
+      <w:proofErr w:type="spellStart"/>
+      <w:r>
+        <w:t>sinh</w:t>
+      </w:r>
+      <w:proofErr w:type="spellEnd"/>
+      <w:r>
+        <w:t xml:space="preserve"> </w:t>
+      </w:r>
+      <w:proofErr w:type="spellStart"/>
+      <w:r>
+        <w:t>viên</w:t>
+      </w:r>
+      <w:proofErr w:type="spellEnd"/>
+      <w:r>
+        <w:t xml:space="preserve"> </w:t>
+      </w:r>
+      <w:proofErr w:type="spellStart"/>
+      <w:r>
+        <w:t>đã</w:t>
+      </w:r>
+      <w:proofErr w:type="spellEnd"/>
+      <w:r>
+        <w:t xml:space="preserve"> </w:t>
+      </w:r>
+      <w:proofErr w:type="spellStart"/>
+      <w:r>
+        <w:t>đạt</w:t>
+      </w:r>
+      <w:proofErr w:type="spellEnd"/>
+      <w:r>
+        <w:t xml:space="preserve"> </w:t>
+      </w:r>
+      <w:proofErr w:type="spellStart"/>
+      <w:r>
+        <w:t>được</w:t>
+      </w:r>
+      <w:proofErr w:type="spellEnd"/>
       <w:r>
         <w:t>.</w:t>
       </w:r>
@@ -8517,7 +9809,23 @@
           <w:rStyle w:val="normaltextrun"/>
           <w:shd w:val="clear" w:color="auto" w:fill="FFFFFF"/>
         </w:rPr>
-        <w:t>Nowadays, with the rapid development of technology, mobile robot is gradually applied to replace human activities in various fields, especially in hazardous or inaccessible environments (planets, minefields, radioactive environments, etc.). Moreover, applying robot in production can also help human to reduce labor costs, and increase productivity. The application field of mobile robot is expanded day by day namely medical service, operation support, cleaning applications, consumer good stores, military and security, etc. It can be concluded that in the near future, mobile robots can become a part of our life with a great support from household chores to discover unknown planets.</w:t>
+        <w:t xml:space="preserve">Nowadays, with the rapid development of technology, mobile robot is gradually applied to replace human activities in various fields, especially in hazardous or inaccessible environments (planets, minefields, radioactive environments, etc.). Moreover, applying robot in production can also help human to reduce labor costs, and increase productivity. The application field of mobile robot is expanded day by day namely medical service, operation support, cleaning applications, consumer </w:t>
+      </w:r>
+      <w:proofErr w:type="spellStart"/>
+      <w:r>
+        <w:rPr>
+          <w:rStyle w:val="normaltextrun"/>
+          <w:shd w:val="clear" w:color="auto" w:fill="FFFFFF"/>
+        </w:rPr>
+        <w:t>good</w:t>
+      </w:r>
+      <w:proofErr w:type="spellEnd"/>
+      <w:r>
+        <w:rPr>
+          <w:rStyle w:val="normaltextrun"/>
+          <w:shd w:val="clear" w:color="auto" w:fill="FFFFFF"/>
+        </w:rPr>
+        <w:t xml:space="preserve"> stores, military and security, etc. It can be concluded that in the near future, mobile robots can become a part of our life with a great support from household chores to discover unknown planets.</w:t>
       </w:r>
     </w:p>
     <w:p>
@@ -8590,7 +9898,39 @@
           <w:rStyle w:val="normaltextrun"/>
           <w:shd w:val="clear" w:color="auto" w:fill="FFFFFF"/>
         </w:rPr>
-        <w:t>“Servi”: “Servi” is a production of Bear Robotics, a robotics and artificial intelligence company, and SoftBank Robotics Group.</w:t>
+        <w:t>“</w:t>
+      </w:r>
+      <w:proofErr w:type="spellStart"/>
+      <w:r>
+        <w:rPr>
+          <w:rStyle w:val="normaltextrun"/>
+          <w:shd w:val="clear" w:color="auto" w:fill="FFFFFF"/>
+        </w:rPr>
+        <w:t>Servi</w:t>
+      </w:r>
+      <w:proofErr w:type="spellEnd"/>
+      <w:r>
+        <w:rPr>
+          <w:rStyle w:val="normaltextrun"/>
+          <w:shd w:val="clear" w:color="auto" w:fill="FFFFFF"/>
+        </w:rPr>
+        <w:t>”: “</w:t>
+      </w:r>
+      <w:proofErr w:type="spellStart"/>
+      <w:r>
+        <w:rPr>
+          <w:rStyle w:val="normaltextrun"/>
+          <w:shd w:val="clear" w:color="auto" w:fill="FFFFFF"/>
+        </w:rPr>
+        <w:t>Servi</w:t>
+      </w:r>
+      <w:proofErr w:type="spellEnd"/>
+      <w:r>
+        <w:rPr>
+          <w:rStyle w:val="normaltextrun"/>
+          <w:shd w:val="clear" w:color="auto" w:fill="FFFFFF"/>
+        </w:rPr>
+        <w:t>” is a production of Bear Robotics, a robotics and artificial intelligence company, and SoftBank Robotics Group.</w:t>
       </w:r>
     </w:p>
     <w:p>
@@ -8669,7 +10009,39 @@
           <w:rStyle w:val="normaltextrun"/>
           <w:shd w:val="clear" w:color="auto" w:fill="FFFFFF"/>
         </w:rPr>
-        <w:t>“Servi” can autonomously travel and carry food when customer select a table to serve on the screen. It can also move while detecting and avoiding obstacles such as people and objects with high accuracy. “Servi” is said to improve the efficiency of the establishment and the quality of customer service.</w:t>
+        <w:t>“</w:t>
+      </w:r>
+      <w:proofErr w:type="spellStart"/>
+      <w:r>
+        <w:rPr>
+          <w:rStyle w:val="normaltextrun"/>
+          <w:shd w:val="clear" w:color="auto" w:fill="FFFFFF"/>
+        </w:rPr>
+        <w:t>Servi</w:t>
+      </w:r>
+      <w:proofErr w:type="spellEnd"/>
+      <w:r>
+        <w:rPr>
+          <w:rStyle w:val="normaltextrun"/>
+          <w:shd w:val="clear" w:color="auto" w:fill="FFFFFF"/>
+        </w:rPr>
+        <w:t>” can autonomously travel and carry food when customer select a table to serve on the screen. It can also move while detecting and avoiding obstacles such as people and objects with high accuracy. “</w:t>
+      </w:r>
+      <w:proofErr w:type="spellStart"/>
+      <w:r>
+        <w:rPr>
+          <w:rStyle w:val="normaltextrun"/>
+          <w:shd w:val="clear" w:color="auto" w:fill="FFFFFF"/>
+        </w:rPr>
+        <w:t>Servi</w:t>
+      </w:r>
+      <w:proofErr w:type="spellEnd"/>
+      <w:r>
+        <w:rPr>
+          <w:rStyle w:val="normaltextrun"/>
+          <w:shd w:val="clear" w:color="auto" w:fill="FFFFFF"/>
+        </w:rPr>
+        <w:t>” is said to improve the efficiency of the establishment and the quality of customer service.</w:t>
       </w:r>
       <w:r>
         <w:rPr>
@@ -9456,7 +10828,23 @@
           <w:rStyle w:val="normaltextrun"/>
           <w:shd w:val="clear" w:color="auto" w:fill="FFFFFF"/>
         </w:rPr>
-        <w:t>Beside “Servi” robot, many other robotics company also introduced their invention of serving robot.</w:t>
+        <w:t>Beside “</w:t>
+      </w:r>
+      <w:proofErr w:type="spellStart"/>
+      <w:r>
+        <w:rPr>
+          <w:rStyle w:val="normaltextrun"/>
+          <w:shd w:val="clear" w:color="auto" w:fill="FFFFFF"/>
+        </w:rPr>
+        <w:t>Servi</w:t>
+      </w:r>
+      <w:proofErr w:type="spellEnd"/>
+      <w:r>
+        <w:rPr>
+          <w:rStyle w:val="normaltextrun"/>
+          <w:shd w:val="clear" w:color="auto" w:fill="FFFFFF"/>
+        </w:rPr>
+        <w:t>” robot, many other robotics company also introduced their invention of serving robot.</w:t>
       </w:r>
     </w:p>
     <w:p>
@@ -11038,7 +12426,25 @@
           <w:sz w:val="26"/>
           <w:szCs w:val="26"/>
         </w:rPr>
-        <w:t>Localize the robot on the map based on data from odometry, imu sensor and lidar.</w:t>
+        <w:t xml:space="preserve">Localize the robot on the map based on data from odometry, </w:t>
+      </w:r>
+      <w:proofErr w:type="spellStart"/>
+      <w:r>
+        <w:rPr>
+          <w:rStyle w:val="normaltextrun"/>
+          <w:sz w:val="26"/>
+          <w:szCs w:val="26"/>
+        </w:rPr>
+        <w:t>imu</w:t>
+      </w:r>
+      <w:proofErr w:type="spellEnd"/>
+      <w:r>
+        <w:rPr>
+          <w:rStyle w:val="normaltextrun"/>
+          <w:sz w:val="26"/>
+          <w:szCs w:val="26"/>
+        </w:rPr>
+        <w:t xml:space="preserve"> sensor and lidar.</w:t>
       </w:r>
       <w:r>
         <w:rPr>
@@ -11108,7 +12514,25 @@
           <w:sz w:val="26"/>
           <w:szCs w:val="26"/>
         </w:rPr>
-        <w:t>Convert sensor data into a 2d costmap representation of the robot’s surrounding world.</w:t>
+        <w:t xml:space="preserve">Convert sensor data into a 2d </w:t>
+      </w:r>
+      <w:proofErr w:type="spellStart"/>
+      <w:r>
+        <w:rPr>
+          <w:rStyle w:val="normaltextrun"/>
+          <w:sz w:val="26"/>
+          <w:szCs w:val="26"/>
+        </w:rPr>
+        <w:t>costmap</w:t>
+      </w:r>
+      <w:proofErr w:type="spellEnd"/>
+      <w:r>
+        <w:rPr>
+          <w:rStyle w:val="normaltextrun"/>
+          <w:sz w:val="26"/>
+          <w:szCs w:val="26"/>
+        </w:rPr>
+        <w:t xml:space="preserve"> representation of the robot’s surrounding world.</w:t>
       </w:r>
       <w:r>
         <w:rPr>
@@ -11526,9 +12950,11 @@
         </w:numPr>
         <w:jc w:val="left"/>
       </w:pPr>
+      <w:proofErr w:type="spellStart"/>
       <w:r>
         <w:t>OpenRTM</w:t>
       </w:r>
+      <w:proofErr w:type="spellEnd"/>
       <w:r>
         <w:t xml:space="preserve">: </w:t>
       </w:r>
@@ -11583,7 +13009,15 @@
         <w:t xml:space="preserve">OPROS: </w:t>
       </w:r>
       <w:r>
-        <w:t>ETRI, KIST, KITECH, Kangwon National University - South Korea</w:t>
+        <w:t xml:space="preserve">ETRI, KIST, KITECH, </w:t>
+      </w:r>
+      <w:proofErr w:type="spellStart"/>
+      <w:r>
+        <w:t>Kangwon</w:t>
+      </w:r>
+      <w:proofErr w:type="spellEnd"/>
+      <w:r>
+        <w:t xml:space="preserve"> National University - South Korea</w:t>
       </w:r>
       <w:r>
         <w:t>.</w:t>
@@ -11682,10 +13116,66 @@
     </w:p>
     <w:p>
       <w:r>
-        <w:t xml:space="preserve">&lt;nói them ban đầu làm ROS </w:t>
-      </w:r>
-      <w:r>
-        <w:t>1 xong về sau chuyển sang ROS 2&gt;</w:t>
+        <w:t>&lt;</w:t>
+      </w:r>
+      <w:proofErr w:type="spellStart"/>
+      <w:r>
+        <w:t>nói</w:t>
+      </w:r>
+      <w:proofErr w:type="spellEnd"/>
+      <w:r>
+        <w:t xml:space="preserve"> them ban </w:t>
+      </w:r>
+      <w:proofErr w:type="spellStart"/>
+      <w:r>
+        <w:t>đầu</w:t>
+      </w:r>
+      <w:proofErr w:type="spellEnd"/>
+      <w:r>
+        <w:t xml:space="preserve"> </w:t>
+      </w:r>
+      <w:proofErr w:type="spellStart"/>
+      <w:r>
+        <w:t>làm</w:t>
+      </w:r>
+      <w:proofErr w:type="spellEnd"/>
+      <w:r>
+        <w:t xml:space="preserve"> ROS </w:t>
+      </w:r>
+      <w:r>
+        <w:t xml:space="preserve">1 </w:t>
+      </w:r>
+      <w:proofErr w:type="spellStart"/>
+      <w:r>
+        <w:t>xong</w:t>
+      </w:r>
+      <w:proofErr w:type="spellEnd"/>
+      <w:r>
+        <w:t xml:space="preserve"> </w:t>
+      </w:r>
+      <w:proofErr w:type="spellStart"/>
+      <w:r>
+        <w:t>về</w:t>
+      </w:r>
+      <w:proofErr w:type="spellEnd"/>
+      <w:r>
+        <w:t xml:space="preserve"> </w:t>
+      </w:r>
+      <w:proofErr w:type="spellStart"/>
+      <w:r>
+        <w:t>sau</w:t>
+      </w:r>
+      <w:proofErr w:type="spellEnd"/>
+      <w:r>
+        <w:t xml:space="preserve"> </w:t>
+      </w:r>
+      <w:proofErr w:type="spellStart"/>
+      <w:r>
+        <w:t>chuyển</w:t>
+      </w:r>
+      <w:proofErr w:type="spellEnd"/>
+      <w:r>
+        <w:t xml:space="preserve"> sang ROS 2&gt;</w:t>
       </w:r>
     </w:p>
     <w:p/>
@@ -11910,7 +13400,15 @@
         <w:t>us</w:t>
       </w:r>
       <w:r>
-        <w:t xml:space="preserve">. The maximum latency was higher for both the ROS 1.0 and ROS 2.0 systems when compared to the findings of the performance assessments in idle situations. In this instance, the 1 ms deadline was not met by ROS 1.0. However, ROS 2.0 was still able to achieve the deadline despite with a modest increase in the maximum latency. </w:t>
+        <w:t xml:space="preserve">. The maximum latency was higher for both the ROS 1.0 and ROS 2.0 systems when compared to the findings of the performance assessments in idle situations. In this instance, the 1 </w:t>
+      </w:r>
+      <w:proofErr w:type="spellStart"/>
+      <w:r>
+        <w:t>ms</w:t>
+      </w:r>
+      <w:proofErr w:type="spellEnd"/>
+      <w:r>
+        <w:t xml:space="preserve"> deadline was not met by ROS 1.0. However, ROS 2.0 was still able to achieve the deadline despite with a modest increase in the maximum latency. </w:t>
       </w:r>
     </w:p>
     <w:p>
@@ -12285,9 +13783,14 @@
         </w:r>
       </w:fldSimple>
       <w:r>
-        <w:t>: System requirements from official website for ROS 2 Galactic Geochelone</w:t>
+        <w:t xml:space="preserve">: System requirements from official website for ROS 2 Galactic </w:t>
+      </w:r>
+      <w:proofErr w:type="spellStart"/>
+      <w:r>
+        <w:t>Geochelone</w:t>
       </w:r>
       <w:bookmarkEnd w:id="35"/>
+      <w:proofErr w:type="spellEnd"/>
     </w:p>
     <w:p>
       <w:pPr>
@@ -12370,10 +13873,12 @@
         <w:pStyle w:val="Heading3"/>
       </w:pPr>
       <w:bookmarkStart w:id="37" w:name="_Toc109422052"/>
+      <w:proofErr w:type="spellStart"/>
       <w:r>
         <w:t>zRAM</w:t>
       </w:r>
       <w:bookmarkEnd w:id="37"/>
+      <w:proofErr w:type="spellEnd"/>
     </w:p>
     <w:p>
       <w:pPr>
@@ -12551,13 +14056,28 @@
         <w:t xml:space="preserve"> leading to a reboot.</w:t>
       </w:r>
       <w:r>
-        <w:t xml:space="preserve"> To overcome this problem, zRAM was configured for the system of Raspberry Pi 4.</w:t>
+        <w:t xml:space="preserve"> To overcome this problem, </w:t>
+      </w:r>
+      <w:proofErr w:type="spellStart"/>
+      <w:r>
+        <w:t>zRAM</w:t>
+      </w:r>
+      <w:proofErr w:type="spellEnd"/>
+      <w:r>
+        <w:t xml:space="preserve"> was configured for the system of Raspberry Pi 4.</w:t>
       </w:r>
     </w:p>
     <w:p>
       <w:r>
         <w:tab/>
-        <w:t xml:space="preserve">zRam is </w:t>
+      </w:r>
+      <w:proofErr w:type="spellStart"/>
+      <w:r>
+        <w:t>zRam</w:t>
+      </w:r>
+      <w:proofErr w:type="spellEnd"/>
+      <w:r>
+        <w:t xml:space="preserve"> is </w:t>
       </w:r>
     </w:p>
     <w:p>
@@ -12713,7 +14233,15 @@
         <w:ind w:firstLine="567"/>
       </w:pPr>
       <w:r>
-        <w:t>It takes the right hardware to control motors and receive pulses from encoders, both of which are time-sensitive processes. On the other side, the Raspberry Pi 4 is an inappropriate piece of hardware for applications that need precise timing. The Raspberry Pi 4's RPi.GPIO module is the best option for managing peripherals in Python. It is not, however, appropriate for real-time or timing-sensitive applications. This is due to the fact that Python's garbage collection schedule is unpredictable for developers. Additionally, because Linux is a multitasking operating system and another process could be given priority over the CPU, generating jitter in the program, Linux is not suited for real-time applications. The approach is to use an appropriate microcontroller unit, such as the ESP32 microcontroller, to manage this timing-critical activity.</w:t>
+        <w:t xml:space="preserve">It takes the right hardware to control motors and receive pulses from encoders, both of which are time-sensitive processes. On the other side, the Raspberry Pi 4 is an inappropriate piece of hardware for applications that need precise timing. The Raspberry Pi 4's </w:t>
+      </w:r>
+      <w:proofErr w:type="spellStart"/>
+      <w:r>
+        <w:t>RPi.GPIO</w:t>
+      </w:r>
+      <w:proofErr w:type="spellEnd"/>
+      <w:r>
+        <w:t xml:space="preserve"> module is the best option for managing peripherals in Python. It is not, however, appropriate for real-time or timing-sensitive applications. This is due to the fact that Python's garbage collection schedule is unpredictable for developers. Additionally, because Linux is a multitasking operating system and another process could be given priority over the CPU, generating jitter in the program, Linux is not suited for real-time applications. The approach is to use an appropriate microcontroller unit, such as the ESP32 microcontroller, to manage this timing-critical activity.</w:t>
       </w:r>
       <w:r>
         <w:t xml:space="preserve"> </w:t>
@@ -13973,8 +15501,13 @@
       <w:r>
         <w:t xml:space="preserve">: </w:t>
       </w:r>
-      <w:r>
-        <w:t>Commonly­used Frequencies and Resolutions</w:t>
+      <w:proofErr w:type="spellStart"/>
+      <w:r>
+        <w:t>Commonly­used</w:t>
+      </w:r>
+      <w:proofErr w:type="spellEnd"/>
+      <w:r>
+        <w:t xml:space="preserve"> Frequencies and Resolutions</w:t>
       </w:r>
       <w:bookmarkEnd w:id="51"/>
     </w:p>
@@ -14111,6 +15644,7 @@
       <w:r>
         <w:t xml:space="preserve">Flowchart of </w:t>
       </w:r>
+      <w:proofErr w:type="spellStart"/>
       <w:r>
         <w:t>drive</w:t>
       </w:r>
@@ -14120,6 +15654,7 @@
       <w:r>
         <w:t>otors</w:t>
       </w:r>
+      <w:proofErr w:type="spellEnd"/>
       <w:r>
         <w:t>() function for EPS32 firmware</w:t>
       </w:r>
@@ -14144,9 +15679,11 @@
       <w:r>
         <w:t xml:space="preserve">d to user-define struct </w:t>
       </w:r>
+      <w:proofErr w:type="spellStart"/>
       <w:r>
         <w:t>DataReceive</w:t>
       </w:r>
+      <w:proofErr w:type="spellEnd"/>
       <w:r>
         <w:t xml:space="preserve"> before extract</w:t>
       </w:r>
@@ -14154,7 +15691,11 @@
         <w:t xml:space="preserve">ed for </w:t>
       </w:r>
       <w:r>
-        <w:t>using in drive</w:t>
+        <w:t xml:space="preserve">using in </w:t>
+      </w:r>
+      <w:proofErr w:type="spellStart"/>
+      <w:r>
+        <w:t>drive</w:t>
       </w:r>
       <w:r>
         <w:t>M</w:t>
@@ -14165,6 +15706,7 @@
       <w:r>
         <w:t>s</w:t>
       </w:r>
+      <w:proofErr w:type="spellEnd"/>
       <w:r>
         <w:t>() function</w:t>
       </w:r>
@@ -14491,7 +16033,23 @@
         <w:t>T</w:t>
       </w:r>
       <w:r>
-        <w:t>he function "pcnt_get_counter_value" returns the count value and the "getCount" method of the "ESP32Encoder" class adds the old count value and the new count value to get the current cumulative count value</w:t>
+        <w:t>he function "</w:t>
+      </w:r>
+      <w:proofErr w:type="spellStart"/>
+      <w:r>
+        <w:t>pcnt_get_counter_value</w:t>
+      </w:r>
+      <w:proofErr w:type="spellEnd"/>
+      <w:r>
+        <w:t>" returns the count value and the "</w:t>
+      </w:r>
+      <w:proofErr w:type="spellStart"/>
+      <w:r>
+        <w:t>getCount</w:t>
+      </w:r>
+      <w:proofErr w:type="spellEnd"/>
+      <w:r>
+        <w:t>" method of the "ESP32Encoder" class adds the old count value and the new count value to get the current cumulative count value</w:t>
       </w:r>
       <w:r>
         <w:t xml:space="preserve"> </w:t>
@@ -14522,9 +16080,11 @@
       <w:r>
         <w:t>named “</w:t>
       </w:r>
+      <w:proofErr w:type="spellStart"/>
       <w:r>
         <w:t>RPMCalculator</w:t>
       </w:r>
+      <w:proofErr w:type="spellEnd"/>
       <w:r>
         <w:t xml:space="preserve">” </w:t>
       </w:r>
@@ -14634,8 +16194,13 @@
       <w:r>
         <w:t xml:space="preserve">ESP32 Firmware - </w:t>
       </w:r>
-      <w:r>
-        <w:t>RPMCalculator class</w:t>
+      <w:proofErr w:type="spellStart"/>
+      <w:r>
+        <w:t>RPMCalculator</w:t>
+      </w:r>
+      <w:proofErr w:type="spellEnd"/>
+      <w:r>
+        <w:t xml:space="preserve"> class</w:t>
       </w:r>
       <w:bookmarkEnd w:id="56"/>
     </w:p>
@@ -14648,9 +16213,11 @@
       <w:r>
         <w:t>“</w:t>
       </w:r>
+      <w:proofErr w:type="spellStart"/>
       <w:r>
         <w:t>RPMCalculator</w:t>
       </w:r>
+      <w:proofErr w:type="spellEnd"/>
       <w:r>
         <w:t>”</w:t>
       </w:r>
@@ -14694,7 +16261,15 @@
         <w:t xml:space="preserve"> and update</w:t>
       </w:r>
       <w:r>
-        <w:t xml:space="preserve"> the value of “_RPM_Filter” property.</w:t>
+        <w:t xml:space="preserve"> the value of “_</w:t>
+      </w:r>
+      <w:proofErr w:type="spellStart"/>
+      <w:r>
+        <w:t>RPM_Filter</w:t>
+      </w:r>
+      <w:proofErr w:type="spellEnd"/>
+      <w:r>
+        <w:t>” property.</w:t>
       </w:r>
       <w:r>
         <w:t xml:space="preserve"> </w:t>
@@ -14957,13 +16532,103 @@
     <w:p/>
     <w:p>
       <w:r>
-        <w:t>LƯU Ý: số byte của receiving data, ảnh chụp monitor + tính toán</w:t>
-      </w:r>
-    </w:p>
-    <w:p>
-      <w:r>
-        <w:t>LƯU Ý: số byte của sending data, ảnh chụp monitor + tính toán</w:t>
-      </w:r>
+        <w:t xml:space="preserve">LƯU Ý: </w:t>
+      </w:r>
+      <w:proofErr w:type="spellStart"/>
+      <w:r>
+        <w:t>số</w:t>
+      </w:r>
+      <w:proofErr w:type="spellEnd"/>
+      <w:r>
+        <w:t xml:space="preserve"> byte </w:t>
+      </w:r>
+      <w:proofErr w:type="spellStart"/>
+      <w:r>
+        <w:t>của</w:t>
+      </w:r>
+      <w:proofErr w:type="spellEnd"/>
+      <w:r>
+        <w:t xml:space="preserve"> receiving data, </w:t>
+      </w:r>
+      <w:proofErr w:type="spellStart"/>
+      <w:r>
+        <w:t>ảnh</w:t>
+      </w:r>
+      <w:proofErr w:type="spellEnd"/>
+      <w:r>
+        <w:t xml:space="preserve"> </w:t>
+      </w:r>
+      <w:proofErr w:type="spellStart"/>
+      <w:r>
+        <w:t>chụp</w:t>
+      </w:r>
+      <w:proofErr w:type="spellEnd"/>
+      <w:r>
+        <w:t xml:space="preserve"> monitor + </w:t>
+      </w:r>
+      <w:proofErr w:type="spellStart"/>
+      <w:r>
+        <w:t>tính</w:t>
+      </w:r>
+      <w:proofErr w:type="spellEnd"/>
+      <w:r>
+        <w:t xml:space="preserve"> </w:t>
+      </w:r>
+      <w:proofErr w:type="spellStart"/>
+      <w:r>
+        <w:t>toán</w:t>
+      </w:r>
+      <w:proofErr w:type="spellEnd"/>
+    </w:p>
+    <w:p>
+      <w:r>
+        <w:t xml:space="preserve">LƯU Ý: </w:t>
+      </w:r>
+      <w:proofErr w:type="spellStart"/>
+      <w:r>
+        <w:t>số</w:t>
+      </w:r>
+      <w:proofErr w:type="spellEnd"/>
+      <w:r>
+        <w:t xml:space="preserve"> byte </w:t>
+      </w:r>
+      <w:proofErr w:type="spellStart"/>
+      <w:r>
+        <w:t>của</w:t>
+      </w:r>
+      <w:proofErr w:type="spellEnd"/>
+      <w:r>
+        <w:t xml:space="preserve"> sending data, </w:t>
+      </w:r>
+      <w:proofErr w:type="spellStart"/>
+      <w:r>
+        <w:t>ảnh</w:t>
+      </w:r>
+      <w:proofErr w:type="spellEnd"/>
+      <w:r>
+        <w:t xml:space="preserve"> </w:t>
+      </w:r>
+      <w:proofErr w:type="spellStart"/>
+      <w:r>
+        <w:t>chụp</w:t>
+      </w:r>
+      <w:proofErr w:type="spellEnd"/>
+      <w:r>
+        <w:t xml:space="preserve"> monitor + </w:t>
+      </w:r>
+      <w:proofErr w:type="spellStart"/>
+      <w:r>
+        <w:t>tính</w:t>
+      </w:r>
+      <w:proofErr w:type="spellEnd"/>
+      <w:r>
+        <w:t xml:space="preserve"> </w:t>
+      </w:r>
+      <w:proofErr w:type="spellStart"/>
+      <w:r>
+        <w:t>toán</w:t>
+      </w:r>
+      <w:proofErr w:type="spellEnd"/>
     </w:p>
     <w:p>
       <w:pPr>
@@ -14974,7 +16639,15 @@
         </w:numPr>
       </w:pPr>
       <w:r>
-        <w:t>Bao nhiêu by</w:t>
+        <w:t xml:space="preserve">Bao </w:t>
+      </w:r>
+      <w:proofErr w:type="spellStart"/>
+      <w:r>
+        <w:t>nhiêu</w:t>
+      </w:r>
+      <w:proofErr w:type="spellEnd"/>
+      <w:r>
+        <w:t xml:space="preserve"> by</w:t>
       </w:r>
       <w:r>
         <w:t>te</w:t>
@@ -14988,8 +16661,37 @@
           <w:numId w:val="21"/>
         </w:numPr>
       </w:pPr>
-      <w:r>
-        <w:t>Đảm bảo nhỏ hơn sampling rate</w:t>
+      <w:proofErr w:type="spellStart"/>
+      <w:r>
+        <w:t>Đảm</w:t>
+      </w:r>
+      <w:proofErr w:type="spellEnd"/>
+      <w:r>
+        <w:t xml:space="preserve"> </w:t>
+      </w:r>
+      <w:proofErr w:type="spellStart"/>
+      <w:r>
+        <w:t>bảo</w:t>
+      </w:r>
+      <w:proofErr w:type="spellEnd"/>
+      <w:r>
+        <w:t xml:space="preserve"> </w:t>
+      </w:r>
+      <w:proofErr w:type="spellStart"/>
+      <w:r>
+        <w:t>nhỏ</w:t>
+      </w:r>
+      <w:proofErr w:type="spellEnd"/>
+      <w:r>
+        <w:t xml:space="preserve"> </w:t>
+      </w:r>
+      <w:proofErr w:type="spellStart"/>
+      <w:r>
+        <w:t>hơn</w:t>
+      </w:r>
+      <w:proofErr w:type="spellEnd"/>
+      <w:r>
+        <w:t xml:space="preserve"> sampling rate</w:t>
       </w:r>
     </w:p>
     <w:p>
@@ -15000,8 +16702,13 @@
           <w:numId w:val="21"/>
         </w:numPr>
       </w:pPr>
-      <w:r>
-        <w:t>Chọn baud rate</w:t>
+      <w:proofErr w:type="spellStart"/>
+      <w:r>
+        <w:t>Chọn</w:t>
+      </w:r>
+      <w:proofErr w:type="spellEnd"/>
+      <w:r>
+        <w:t xml:space="preserve"> baud rate</w:t>
       </w:r>
     </w:p>
     <w:p/>
@@ -15255,17 +16962,128 @@
       <w:r>
         <w:t xml:space="preserve">LƯU Ý: </w:t>
       </w:r>
-      <w:r>
-        <w:t>thêm ảnh chạy “</w:t>
-      </w:r>
-      <w:r>
-        <w:t>dmesg | grep ttyUSB</w:t>
-      </w:r>
+      <w:proofErr w:type="spellStart"/>
+      <w:r>
+        <w:t>thêm</w:t>
+      </w:r>
+      <w:proofErr w:type="spellEnd"/>
+      <w:r>
+        <w:t xml:space="preserve"> </w:t>
+      </w:r>
+      <w:proofErr w:type="spellStart"/>
+      <w:r>
+        <w:t>ảnh</w:t>
+      </w:r>
+      <w:proofErr w:type="spellEnd"/>
+      <w:r>
+        <w:t xml:space="preserve"> </w:t>
+      </w:r>
+      <w:proofErr w:type="spellStart"/>
+      <w:r>
+        <w:t>chạy</w:t>
+      </w:r>
+      <w:proofErr w:type="spellEnd"/>
+      <w:r>
+        <w:t xml:space="preserve"> “</w:t>
+      </w:r>
+      <w:proofErr w:type="spellStart"/>
+      <w:r>
+        <w:t>dmesg</w:t>
+      </w:r>
+      <w:proofErr w:type="spellEnd"/>
+      <w:r>
+        <w:t xml:space="preserve"> | grep </w:t>
+      </w:r>
+      <w:proofErr w:type="spellStart"/>
+      <w:r>
+        <w:t>ttyUSB</w:t>
+      </w:r>
+      <w:proofErr w:type="spellEnd"/>
       <w:r>
         <w:t>”</w:t>
       </w:r>
       <w:r>
-        <w:t xml:space="preserve"> để lấy tên của 2 cổng serial và tên của USB driver cho ESP32 và Lidar</w:t>
+        <w:t xml:space="preserve"> </w:t>
+      </w:r>
+      <w:proofErr w:type="spellStart"/>
+      <w:r>
+        <w:t>để</w:t>
+      </w:r>
+      <w:proofErr w:type="spellEnd"/>
+      <w:r>
+        <w:t xml:space="preserve"> </w:t>
+      </w:r>
+      <w:proofErr w:type="spellStart"/>
+      <w:r>
+        <w:t>lấy</w:t>
+      </w:r>
+      <w:proofErr w:type="spellEnd"/>
+      <w:r>
+        <w:t xml:space="preserve"> </w:t>
+      </w:r>
+      <w:proofErr w:type="spellStart"/>
+      <w:r>
+        <w:t>tên</w:t>
+      </w:r>
+      <w:proofErr w:type="spellEnd"/>
+      <w:r>
+        <w:t xml:space="preserve"> </w:t>
+      </w:r>
+      <w:proofErr w:type="spellStart"/>
+      <w:r>
+        <w:t>của</w:t>
+      </w:r>
+      <w:proofErr w:type="spellEnd"/>
+      <w:r>
+        <w:t xml:space="preserve"> 2 </w:t>
+      </w:r>
+      <w:proofErr w:type="spellStart"/>
+      <w:r>
+        <w:t>cổng</w:t>
+      </w:r>
+      <w:proofErr w:type="spellEnd"/>
+      <w:r>
+        <w:t xml:space="preserve"> serial </w:t>
+      </w:r>
+      <w:proofErr w:type="spellStart"/>
+      <w:r>
+        <w:t>và</w:t>
+      </w:r>
+      <w:proofErr w:type="spellEnd"/>
+      <w:r>
+        <w:t xml:space="preserve"> </w:t>
+      </w:r>
+      <w:proofErr w:type="spellStart"/>
+      <w:r>
+        <w:t>tên</w:t>
+      </w:r>
+      <w:proofErr w:type="spellEnd"/>
+      <w:r>
+        <w:t xml:space="preserve"> </w:t>
+      </w:r>
+      <w:proofErr w:type="spellStart"/>
+      <w:r>
+        <w:t>của</w:t>
+      </w:r>
+      <w:proofErr w:type="spellEnd"/>
+      <w:r>
+        <w:t xml:space="preserve"> USB driver </w:t>
+      </w:r>
+      <w:proofErr w:type="spellStart"/>
+      <w:r>
+        <w:t>cho</w:t>
+      </w:r>
+      <w:proofErr w:type="spellEnd"/>
+      <w:r>
+        <w:t xml:space="preserve"> ESP32 </w:t>
+      </w:r>
+      <w:proofErr w:type="spellStart"/>
+      <w:r>
+        <w:t>và</w:t>
+      </w:r>
+      <w:proofErr w:type="spellEnd"/>
+      <w:r>
+        <w:t xml:space="preserve"> Lidar</w:t>
       </w:r>
     </w:p>
     <w:p>
@@ -15358,7 +17176,23 @@
         <w:tab/>
       </w:r>
       <w:r>
-        <w:t>For the first thread, the software continually reads data in the form of JSON strings from the ESP32 microcontroller and saves them to buffer variables. The "calculatePose" function of the "PoseCalculator" class's input parameters are the pulse current count values that are stored in buffer variables.</w:t>
+        <w:t>For the first thread, the software continually reads data in the form of JSON strings from the ESP32 microcontroller and saves them to buffer variables. The "</w:t>
+      </w:r>
+      <w:proofErr w:type="spellStart"/>
+      <w:r>
+        <w:t>calculatePose</w:t>
+      </w:r>
+      <w:proofErr w:type="spellEnd"/>
+      <w:r>
+        <w:t>" function of the "</w:t>
+      </w:r>
+      <w:proofErr w:type="spellStart"/>
+      <w:r>
+        <w:t>PoseCalculator</w:t>
+      </w:r>
+      <w:proofErr w:type="spellEnd"/>
+      <w:r>
+        <w:t>" class's input parameters are the pulse current count values that are stored in buffer variables.</w:t>
       </w:r>
     </w:p>
     <w:p/>
@@ -15448,8 +17282,13 @@
       <w:r>
         <w:t xml:space="preserve"> </w:t>
       </w:r>
-      <w:r>
-        <w:t>PoseCalculator class</w:t>
+      <w:proofErr w:type="spellStart"/>
+      <w:r>
+        <w:t>PoseCalculator</w:t>
+      </w:r>
+      <w:proofErr w:type="spellEnd"/>
+      <w:r>
+        <w:t xml:space="preserve"> class</w:t>
       </w:r>
     </w:p>
     <w:p>
@@ -18306,13 +20145,26 @@
         <w:t xml:space="preserve">method </w:t>
       </w:r>
       <w:r>
-        <w:t>“calculatePose</w:t>
-      </w:r>
+        <w:t>“</w:t>
+      </w:r>
+      <w:proofErr w:type="spellStart"/>
+      <w:r>
+        <w:t>calculatePose</w:t>
+      </w:r>
+      <w:proofErr w:type="spellEnd"/>
       <w:r>
         <w:t xml:space="preserve">” of the </w:t>
       </w:r>
       <w:r>
-        <w:t>“PoseCalculator” class.</w:t>
+        <w:t>“</w:t>
+      </w:r>
+      <w:proofErr w:type="spellStart"/>
+      <w:r>
+        <w:t>PoseCalculator</w:t>
+      </w:r>
+      <w:proofErr w:type="spellEnd"/>
+      <w:r>
+        <w:t>” class.</w:t>
       </w:r>
       <w:r>
         <w:t xml:space="preserve"> </w:t>
@@ -18626,8 +20478,21 @@
       <w:r>
         <w:t xml:space="preserve"> with the </w:t>
       </w:r>
-      <w:r>
-        <w:t xml:space="preserve">Kp, Ki and Kd </w:t>
+      <w:proofErr w:type="spellStart"/>
+      <w:r>
+        <w:t>Kp</w:t>
+      </w:r>
+      <w:proofErr w:type="spellEnd"/>
+      <w:r>
+        <w:t xml:space="preserve">, Ki and </w:t>
+      </w:r>
+      <w:proofErr w:type="spellStart"/>
+      <w:r>
+        <w:t>Kd</w:t>
+      </w:r>
+      <w:proofErr w:type="spellEnd"/>
+      <w:r>
+        <w:t xml:space="preserve"> </w:t>
       </w:r>
       <w:r>
         <w:t xml:space="preserve">coefficients </w:t>
@@ -18797,8 +20662,13 @@
       <w:r>
         <w:t xml:space="preserve">the </w:t>
       </w:r>
-      <w:r>
-        <w:t xml:space="preserve">BatteryState message </w:t>
+      <w:proofErr w:type="spellStart"/>
+      <w:r>
+        <w:t>BatteryState</w:t>
+      </w:r>
+      <w:proofErr w:type="spellEnd"/>
+      <w:r>
+        <w:t xml:space="preserve"> message </w:t>
       </w:r>
       <w:r>
         <w:t xml:space="preserve">will be </w:t>
@@ -18823,7 +20693,15 @@
         <w:ind w:firstLine="567"/>
       </w:pPr>
       <w:r>
-        <w:t xml:space="preserve">The "Sonar" class and "SonarNode" class are two objects that are part of the software for ultrasonic sensors. The "Sonar" class is in charge of </w:t>
+        <w:t>The "Sonar" class and "</w:t>
+      </w:r>
+      <w:proofErr w:type="spellStart"/>
+      <w:r>
+        <w:t>SonarNode</w:t>
+      </w:r>
+      <w:proofErr w:type="spellEnd"/>
+      <w:r>
+        <w:t xml:space="preserve">" class are two objects that are part of the software for ultrasonic sensors. The "Sonar" class is in charge of </w:t>
       </w:r>
       <w:r>
         <w:t xml:space="preserve">measuring the separation </w:t>
@@ -19086,7 +20964,15 @@
         <w:t xml:space="preserve">is </w:t>
       </w:r>
       <w:r>
-        <w:t>“measureRange”</w:t>
+        <w:t>“</w:t>
+      </w:r>
+      <w:proofErr w:type="spellStart"/>
+      <w:r>
+        <w:t>measureRange</w:t>
+      </w:r>
+      <w:proofErr w:type="spellEnd"/>
+      <w:r>
+        <w:t>”</w:t>
       </w:r>
       <w:r>
         <w:t xml:space="preserve"> which </w:t>
@@ -19375,7 +21261,15 @@
         <w:pStyle w:val="Heading4"/>
       </w:pPr>
       <w:r>
-        <w:t>“SonarNode” class</w:t>
+        <w:t>“</w:t>
+      </w:r>
+      <w:proofErr w:type="spellStart"/>
+      <w:r>
+        <w:t>SonarNode</w:t>
+      </w:r>
+      <w:proofErr w:type="spellEnd"/>
+      <w:r>
+        <w:t>” class</w:t>
       </w:r>
     </w:p>
     <w:p/>
@@ -19462,7 +21356,15 @@
         <w:ind w:firstLine="567"/>
       </w:pPr>
       <w:r>
-        <w:t>On the other side, communication with the ROS 2 system is done using the "SonarNode" class. The software is broken up into six distinct threads</w:t>
+        <w:t>On the other side, communication with the ROS 2 system is done using the "</w:t>
+      </w:r>
+      <w:proofErr w:type="spellStart"/>
+      <w:r>
+        <w:t>SonarNode</w:t>
+      </w:r>
+      <w:proofErr w:type="spellEnd"/>
+      <w:r>
+        <w:t>" class. The software is broken up into six distinct threads</w:t>
       </w:r>
       <w:r>
         <w:t xml:space="preserve"> as Fig. 2</w:t>
@@ -19471,7 +21373,15 @@
         <w:t>9</w:t>
       </w:r>
       <w:r>
-        <w:t>. The handling of each measuring process by a thread ensures that the distance measurement of one sensor has no impact on the other sensor. An instance of "SonarNode" running in thread 6 then accesses the result, which is saved in a global variable. A message with the type of Range that is delivered to the subject "/ultrasonic sensor x" contains all of the ultrasonic sensor's data compressed. With a frequency of 10 Hz, (x is the order of the ultrasonic sensor, from 1 to 5)</w:t>
+        <w:t>. The handling of each measuring process by a thread ensures that the distance measurement of one sensor has no impact on the other sensor. An instance of "</w:t>
+      </w:r>
+      <w:proofErr w:type="spellStart"/>
+      <w:r>
+        <w:t>SonarNode</w:t>
+      </w:r>
+      <w:proofErr w:type="spellEnd"/>
+      <w:r>
+        <w:t>" running in thread 6 then accesses the result, which is saved in a global variable. A message with the type of Range that is delivered to the subject "/ultrasonic sensor x" contains all of the ultrasonic sensor's data compressed. With a frequency of 10 Hz, (x is the order of the ultrasonic sensor, from 1 to 5)</w:t>
       </w:r>
       <w:r>
         <w:t xml:space="preserve">. </w:t>
@@ -19650,14 +21560,27 @@
       <w:r>
         <w:t xml:space="preserve">written by </w:t>
       </w:r>
-      <w:r>
-        <w:t>RoboPeak Team</w:t>
+      <w:proofErr w:type="spellStart"/>
+      <w:r>
+        <w:t>RoboPeak</w:t>
+      </w:r>
+      <w:proofErr w:type="spellEnd"/>
+      <w:r>
+        <w:t xml:space="preserve"> Team</w:t>
       </w:r>
       <w:r>
         <w:t xml:space="preserve"> and </w:t>
       </w:r>
       <w:r>
-        <w:t>Shanghai Slamtec Co., Ltd.</w:t>
+        <w:t xml:space="preserve">Shanghai </w:t>
+      </w:r>
+      <w:proofErr w:type="spellStart"/>
+      <w:r>
+        <w:t>Slamtec</w:t>
+      </w:r>
+      <w:proofErr w:type="spellEnd"/>
+      <w:r>
+        <w:t xml:space="preserve"> Co., Ltd.</w:t>
       </w:r>
       <w:r>
         <w:t xml:space="preserve"> </w:t>
@@ -19833,10 +21756,7 @@
         <w:t xml:space="preserve"> the </w:t>
       </w:r>
       <w:r>
-        <w:t>operation</w:t>
-      </w:r>
-      <w:r>
-        <w:t xml:space="preserve"> </w:t>
+        <w:t xml:space="preserve">operation </w:t>
       </w:r>
       <w:r>
         <w:t>status</w:t>
@@ -20108,9 +22028,11 @@
       <w:r>
         <w:t xml:space="preserve"> </w:t>
       </w:r>
+      <w:proofErr w:type="spellStart"/>
       <w:r>
         <w:t>LaserScan</w:t>
       </w:r>
+      <w:proofErr w:type="spellEnd"/>
       <w:r>
         <w:t xml:space="preserve"> </w:t>
       </w:r>
@@ -20165,7 +22087,15 @@
     <w:p>
       <w:r>
         <w:lastRenderedPageBreak/>
-        <w:t>THIẾU: ảnh map lidar</w:t>
+        <w:t xml:space="preserve">THIẾU: </w:t>
+      </w:r>
+      <w:proofErr w:type="spellStart"/>
+      <w:r>
+        <w:t>ảnh</w:t>
+      </w:r>
+      <w:proofErr w:type="spellEnd"/>
+      <w:r>
+        <w:t xml:space="preserve"> map lidar</w:t>
       </w:r>
     </w:p>
     <w:p>
@@ -20191,27 +22121,394 @@
       </w:r>
     </w:p>
     <w:p/>
+    <w:p>
+      <w:pPr>
+        <w:pStyle w:val="Heading2"/>
+      </w:pPr>
+      <w:bookmarkStart w:id="63" w:name="_Toc109422062"/>
+      <w:r>
+        <w:t>Firmware for inertial measurement unit</w:t>
+      </w:r>
+      <w:bookmarkEnd w:id="63"/>
+    </w:p>
     <w:p/>
     <w:p>
       <w:pPr>
+        <w:jc w:val="center"/>
+      </w:pPr>
+      <w:r>
+        <w:rPr>
+          <w:noProof/>
+        </w:rPr>
+        <w:drawing>
+          <wp:inline distT="0" distB="0" distL="0" distR="0" wp14:anchorId="50AD80AA" wp14:editId="406A97E0">
+            <wp:extent cx="4171950" cy="4318000"/>
+            <wp:effectExtent l="0" t="0" r="0" b="6350"/>
+            <wp:docPr id="22" name="Picture 22"/>
+            <wp:cNvGraphicFramePr>
+              <a:graphicFrameLocks xmlns:a="http://schemas.openxmlformats.org/drawingml/2006/main" noChangeAspect="1"/>
+            </wp:cNvGraphicFramePr>
+            <a:graphic xmlns:a="http://schemas.openxmlformats.org/drawingml/2006/main">
+              <a:graphicData uri="http://schemas.openxmlformats.org/drawingml/2006/picture">
+                <pic:pic xmlns:pic="http://schemas.openxmlformats.org/drawingml/2006/picture">
+                  <pic:nvPicPr>
+                    <pic:cNvPr id="0" name="Picture 1"/>
+                    <pic:cNvPicPr>
+                      <a:picLocks noChangeAspect="1" noChangeArrowheads="1"/>
+                    </pic:cNvPicPr>
+                  </pic:nvPicPr>
+                  <pic:blipFill>
+                    <a:blip r:embed="rId54" cstate="print">
+                      <a:extLst>
+                        <a:ext uri="{28A0092B-C50C-407E-A947-70E740481C1C}">
+                          <a14:useLocalDpi xmlns:a14="http://schemas.microsoft.com/office/drawing/2010/main" val="0"/>
+                        </a:ext>
+                      </a:extLst>
+                    </a:blip>
+                    <a:srcRect/>
+                    <a:stretch>
+                      <a:fillRect/>
+                    </a:stretch>
+                  </pic:blipFill>
+                  <pic:spPr bwMode="auto">
+                    <a:xfrm>
+                      <a:off x="0" y="0"/>
+                      <a:ext cx="4171950" cy="4318000"/>
+                    </a:xfrm>
+                    <a:prstGeom prst="rect">
+                      <a:avLst/>
+                    </a:prstGeom>
+                    <a:noFill/>
+                    <a:ln>
+                      <a:noFill/>
+                    </a:ln>
+                  </pic:spPr>
+                </pic:pic>
+              </a:graphicData>
+            </a:graphic>
+          </wp:inline>
+        </w:drawing>
+      </w:r>
+    </w:p>
+    <w:p>
+      <w:pPr>
+        <w:pStyle w:val="Caption"/>
+      </w:pPr>
+      <w:r>
+        <w:t xml:space="preserve">Figure </w:t>
+      </w:r>
+      <w:fldSimple w:instr=" SEQ Figure \* ARABIC ">
+        <w:r>
+          <w:rPr>
+            <w:noProof/>
+          </w:rPr>
+          <w:t>34</w:t>
+        </w:r>
+      </w:fldSimple>
+      <w:r>
+        <w:t xml:space="preserve">: </w:t>
+      </w:r>
+      <w:r>
+        <w:t>Flowchart of Raspberry Pi 4 for IMU node</w:t>
+      </w:r>
+    </w:p>
+    <w:p/>
+    <w:p>
+      <w:pPr>
+        <w:ind w:firstLine="720"/>
+      </w:pPr>
+      <w:r>
+        <w:t xml:space="preserve">Firmware for IMU </w:t>
+      </w:r>
+      <w:r>
+        <w:t xml:space="preserve">carries out two tasks which are </w:t>
+      </w:r>
+      <w:r>
+        <w:t xml:space="preserve">reading data from the sensor and </w:t>
+      </w:r>
+      <w:r>
+        <w:t xml:space="preserve">publishing </w:t>
+      </w:r>
+      <w:r>
+        <w:t xml:space="preserve">those data to </w:t>
+      </w:r>
+      <w:r>
+        <w:t>ROS 2 system.</w:t>
+      </w:r>
+      <w:r>
+        <w:t xml:space="preserve"> </w:t>
+      </w:r>
+      <w:r>
+        <w:t>The program start</w:t>
+      </w:r>
+      <w:r>
+        <w:t>s</w:t>
+      </w:r>
+      <w:r>
+        <w:t xml:space="preserve"> with </w:t>
+      </w:r>
+      <w:r>
+        <w:t xml:space="preserve">the </w:t>
+      </w:r>
+      <w:r>
+        <w:t>initializing parameter</w:t>
+      </w:r>
+      <w:r>
+        <w:t>s</w:t>
+      </w:r>
+      <w:r>
+        <w:t xml:space="preserve"> process</w:t>
+      </w:r>
+      <w:r>
+        <w:t xml:space="preserve">. </w:t>
+      </w:r>
+      <w:r>
+        <w:t>Afterward, a series of 100 data will be measure to take to average values</w:t>
+      </w:r>
+      <w:r>
+        <w:t xml:space="preserve"> </w:t>
+      </w:r>
+      <w:r>
+        <w:t xml:space="preserve">for offset </w:t>
+      </w:r>
+      <w:r>
+        <w:t xml:space="preserve">arguments. </w:t>
+      </w:r>
+      <w:r>
+        <w:t xml:space="preserve">From now, </w:t>
+      </w:r>
+      <w:r>
+        <w:t xml:space="preserve">the program is divided into 2 threads which </w:t>
+      </w:r>
+      <w:r>
+        <w:t>run independently.</w:t>
+      </w:r>
+      <w:r>
+        <w:t xml:space="preserve"> </w:t>
+      </w:r>
+    </w:p>
+    <w:p>
+      <w:pPr>
+        <w:ind w:firstLine="720"/>
+      </w:pPr>
+      <w:r>
+        <w:t xml:space="preserve">For the first thread, </w:t>
+      </w:r>
+      <w:r>
+        <w:t>the system</w:t>
+      </w:r>
+      <w:r>
+        <w:t xml:space="preserve"> continuously </w:t>
+      </w:r>
+      <w:r>
+        <w:t>measures</w:t>
+      </w:r>
+      <w:r>
+        <w:t xml:space="preserve"> the </w:t>
+      </w:r>
+      <w:r>
+        <w:t>data of IMU sensor</w:t>
+      </w:r>
+      <w:r>
+        <w:t xml:space="preserve"> which </w:t>
+      </w:r>
+      <w:r>
+        <w:t xml:space="preserve">contains </w:t>
+      </w:r>
+      <w:r>
+        <w:t xml:space="preserve">acceleration </w:t>
+      </w:r>
+      <w:r>
+        <w:t xml:space="preserve">and gyro </w:t>
+      </w:r>
+      <w:r>
+        <w:t>of 3 axes X, Y</w:t>
+      </w:r>
+      <w:r>
+        <w:t xml:space="preserve"> and Z.</w:t>
+      </w:r>
+      <w:r>
+        <w:t xml:space="preserve"> </w:t>
+      </w:r>
+      <w:r>
+        <w:t xml:space="preserve">The data </w:t>
+      </w:r>
+      <w:r>
+        <w:t xml:space="preserve">are kept in </w:t>
+      </w:r>
+      <w:r>
+        <w:t xml:space="preserve">two </w:t>
+      </w:r>
+      <w:r>
+        <w:t xml:space="preserve">variable with data type </w:t>
+      </w:r>
+      <w:r>
+        <w:t xml:space="preserve">of List. </w:t>
+      </w:r>
+    </w:p>
+    <w:p>
+      <w:pPr>
+        <w:ind w:firstLine="720"/>
+      </w:pPr>
+      <w:r>
+        <w:t xml:space="preserve">The other thread </w:t>
+      </w:r>
+      <w:r>
+        <w:t xml:space="preserve">is in charge of </w:t>
+      </w:r>
+      <w:r>
+        <w:t>calibration</w:t>
+      </w:r>
+      <w:r>
+        <w:t xml:space="preserve"> </w:t>
+      </w:r>
+      <w:r>
+        <w:t>and publishing messages</w:t>
+      </w:r>
+      <w:r>
+        <w:t xml:space="preserve"> to ROS 2 system</w:t>
+      </w:r>
+      <w:r>
+        <w:t>.</w:t>
+      </w:r>
+      <w:r>
+        <w:t xml:space="preserve"> </w:t>
+      </w:r>
+      <w:r>
+        <w:t xml:space="preserve">All the measured data </w:t>
+      </w:r>
+      <w:r>
+        <w:t xml:space="preserve">will be </w:t>
+      </w:r>
+      <w:r>
+        <w:t>recomputed with the offset values</w:t>
+      </w:r>
+      <w:r>
+        <w:t xml:space="preserve"> before </w:t>
+      </w:r>
+      <w:r>
+        <w:t xml:space="preserve">being composed </w:t>
+      </w:r>
+      <w:r>
+        <w:t>as a message.</w:t>
+      </w:r>
+      <w:r>
+        <w:t xml:space="preserve"> </w:t>
+      </w:r>
+      <w:r>
+        <w:t>Formed message</w:t>
+      </w:r>
+      <w:r>
+        <w:t xml:space="preserve"> </w:t>
+      </w:r>
+      <w:r>
+        <w:t xml:space="preserve">is </w:t>
+      </w:r>
+      <w:r>
+        <w:t xml:space="preserve">published into </w:t>
+      </w:r>
+      <w:r>
+        <w:t>“</w:t>
+      </w:r>
+      <w:r>
+        <w:t>/</w:t>
+      </w:r>
+      <w:proofErr w:type="spellStart"/>
+      <w:r>
+        <w:t>imu</w:t>
+      </w:r>
+      <w:proofErr w:type="spellEnd"/>
+      <w:r>
+        <w:t>/</w:t>
+      </w:r>
+      <w:proofErr w:type="spellStart"/>
+      <w:r>
+        <w:t>data_raw</w:t>
+      </w:r>
+      <w:proofErr w:type="spellEnd"/>
+      <w:r>
+        <w:t xml:space="preserve">” </w:t>
+      </w:r>
+      <w:r>
+        <w:t xml:space="preserve">with the frequency of </w:t>
+      </w:r>
+      <w:r>
+        <w:t>50 Hz.</w:t>
+      </w:r>
+    </w:p>
+    <w:p/>
+    <w:p>
+      <w:pPr>
         <w:pStyle w:val="Heading2"/>
       </w:pPr>
-      <w:bookmarkStart w:id="63" w:name="_Toc109422062"/>
-      <w:r>
-        <w:t>Firmware for inertial measurement unit</w:t>
-      </w:r>
-      <w:bookmarkEnd w:id="63"/>
-    </w:p>
-    <w:p/>
-    <w:p>
-      <w:pPr>
-        <w:pStyle w:val="Heading2"/>
-      </w:pPr>
       <w:bookmarkStart w:id="64" w:name="_Toc109422063"/>
       <w:r>
+        <w:lastRenderedPageBreak/>
         <w:t>Firmware for OLED display</w:t>
       </w:r>
       <w:bookmarkEnd w:id="64"/>
+    </w:p>
+    <w:p>
+      <w:pPr>
+        <w:ind w:firstLine="567"/>
+      </w:pPr>
+      <w:r>
+        <w:t>Firmware for OLED display</w:t>
+      </w:r>
+      <w:r>
+        <w:t xml:space="preserve"> </w:t>
+      </w:r>
+      <w:r>
+        <w:t xml:space="preserve">incorporates </w:t>
+      </w:r>
+      <w:r>
+        <w:t>“</w:t>
+      </w:r>
+      <w:proofErr w:type="spellStart"/>
+      <w:r>
+        <w:t>Oled</w:t>
+      </w:r>
+      <w:proofErr w:type="spellEnd"/>
+      <w:r>
+        <w:t>”</w:t>
+      </w:r>
+      <w:r>
+        <w:t xml:space="preserve"> </w:t>
+      </w:r>
+      <w:r>
+        <w:t>class and “</w:t>
+      </w:r>
+      <w:proofErr w:type="spellStart"/>
+      <w:r>
+        <w:t>OledNode</w:t>
+      </w:r>
+      <w:proofErr w:type="spellEnd"/>
+      <w:r>
+        <w:t xml:space="preserve">” class. </w:t>
+      </w:r>
+      <w:r>
+        <w:t>“</w:t>
+      </w:r>
+      <w:proofErr w:type="spellStart"/>
+      <w:r>
+        <w:t>Oled</w:t>
+      </w:r>
+      <w:proofErr w:type="spellEnd"/>
+      <w:r>
+        <w:t xml:space="preserve">” </w:t>
+      </w:r>
+      <w:r>
+        <w:t>class</w:t>
+      </w:r>
+      <w:r>
+        <w:t xml:space="preserve"> </w:t>
+      </w:r>
+      <w:r>
+        <w:t>manages to</w:t>
+      </w:r>
+      <w:r>
+        <w:t xml:space="preserve"> compose text and display information on the display hardware.  </w:t>
+      </w:r>
     </w:p>
     <w:p/>
     <w:p>
@@ -20374,6 +22671,7 @@
     <w:p/>
     <w:p>
       <w:r>
+        <w:lastRenderedPageBreak/>
         <w:br w:type="page"/>
       </w:r>
     </w:p>
@@ -20444,7 +22742,7 @@
               </w:tblGrid>
               <w:tr>
                 <w:trPr>
-                  <w:divId w:val="440488707"/>
+                  <w:divId w:val="1147356320"/>
                   <w:tblCellSpacing w:w="15" w:type="dxa"/>
                 </w:trPr>
                 <w:tc>
@@ -20492,7 +22790,7 @@
               </w:tr>
               <w:tr>
                 <w:trPr>
-                  <w:divId w:val="440488707"/>
+                  <w:divId w:val="1147356320"/>
                   <w:tblCellSpacing w:w="15" w:type="dxa"/>
                 </w:trPr>
                 <w:tc>
@@ -20552,7 +22850,7 @@
               </w:tr>
               <w:tr>
                 <w:trPr>
-                  <w:divId w:val="440488707"/>
+                  <w:divId w:val="1147356320"/>
                   <w:tblCellSpacing w:w="15" w:type="dxa"/>
                 </w:trPr>
                 <w:tc>
@@ -20612,7 +22910,7 @@
               </w:tr>
               <w:tr>
                 <w:trPr>
-                  <w:divId w:val="440488707"/>
+                  <w:divId w:val="1147356320"/>
                   <w:tblCellSpacing w:w="15" w:type="dxa"/>
                 </w:trPr>
                 <w:tc>
@@ -20656,10 +22954,70 @@
                   </w:p>
                 </w:tc>
               </w:tr>
+              <w:tr>
+                <w:trPr>
+                  <w:divId w:val="1147356320"/>
+                  <w:tblCellSpacing w:w="15" w:type="dxa"/>
+                </w:trPr>
+                <w:tc>
+                  <w:tcPr>
+                    <w:tcW w:w="50" w:type="pct"/>
+                    <w:hideMark/>
+                  </w:tcPr>
+                  <w:p>
+                    <w:pPr>
+                      <w:pStyle w:val="Bibliography"/>
+                      <w:rPr>
+                        <w:noProof/>
+                      </w:rPr>
+                    </w:pPr>
+                    <w:r>
+                      <w:rPr>
+                        <w:noProof/>
+                      </w:rPr>
+                      <w:t xml:space="preserve">[5] </w:t>
+                    </w:r>
+                  </w:p>
+                </w:tc>
+                <w:tc>
+                  <w:tcPr>
+                    <w:tcW w:w="0" w:type="auto"/>
+                    <w:hideMark/>
+                  </w:tcPr>
+                  <w:p>
+                    <w:pPr>
+                      <w:pStyle w:val="Bibliography"/>
+                      <w:rPr>
+                        <w:noProof/>
+                      </w:rPr>
+                    </w:pPr>
+                    <w:r>
+                      <w:rPr>
+                        <w:noProof/>
+                      </w:rPr>
+                      <w:t xml:space="preserve">L. Shanghai Slamtec.Co., </w:t>
+                    </w:r>
+                    <w:r>
+                      <w:rPr>
+                        <w:i/>
+                        <w:iCs/>
+                        <w:noProof/>
+                      </w:rPr>
+                      <w:t xml:space="preserve">RPLIDAR A1 - Low Cost 360 Degree Laser Range Scanner - Introduction and Datasheet, </w:t>
+                    </w:r>
+                    <w:r>
+                      <w:rPr>
+                        <w:noProof/>
+                      </w:rPr>
+                      <w:t xml:space="preserve">Shanghai, 2016. </w:t>
+                    </w:r>
+                  </w:p>
+                </w:tc>
+              </w:tr>
             </w:tbl>
             <w:p>
               <w:pPr>
-                <w:divId w:val="440488707"/>
+                <w:divId w:val="1147356320"/>
                 <w:rPr>
                   <w:rFonts w:eastAsia="Times New Roman"/>
                   <w:noProof/>
@@ -20788,7 +23146,7 @@
       </w:r>
     </w:p>
     <w:sectPr>
-      <w:footerReference w:type="default" r:id="rId54"/>
+      <w:footerReference w:type="default" r:id="rId55"/>
       <w:pgSz w:w="11907" w:h="16840" w:code="9"/>
       <w:pgMar w:top="1134" w:right="1418" w:bottom="1134" w:left="1985" w:header="720" w:footer="386" w:gutter="0"/>
       <w:pgNumType w:start="1"/>
@@ -24866,11 +27224,30 @@
     <b:DayAccessed>21</b:DayAccessed>
     <b:RefOrder>4</b:RefOrder>
   </b:Source>
+  <b:Source>
+    <b:Tag>Sha16</b:Tag>
+    <b:SourceType>Misc</b:SourceType>
+    <b:Guid>{98F1029F-69C9-4209-AF61-8AEB837B8402}</b:Guid>
+    <b:Title>RPLIDAR A1 - Low Cost 360 Degree Laser Range Scanner - Introduction and Datasheet</b:Title>
+    <b:Year>2016</b:Year>
+    <b:Author>
+      <b:Author>
+        <b:NameList>
+          <b:Person>
+            <b:Last>Shanghai Slamtec.Co.</b:Last>
+            <b:First>Ltd</b:First>
+          </b:Person>
+        </b:NameList>
+      </b:Author>
+    </b:Author>
+    <b:City>Shanghai</b:City>
+    <b:RefOrder>5</b:RefOrder>
+  </b:Source>
 </b:Sources>
 </file>
 
 <file path=customXml/itemProps1.xml><?xml version="1.0" encoding="utf-8"?>
-<ds:datastoreItem xmlns:ds="http://schemas.openxmlformats.org/officeDocument/2006/customXml" ds:itemID="{53A6D614-B711-456F-94AD-0E6519F57AF4}">
+<ds:datastoreItem xmlns:ds="http://schemas.openxmlformats.org/officeDocument/2006/customXml" ds:itemID="{B7B7FA68-CF98-49E7-B3AF-005CBE271175}">
   <ds:schemaRefs>
     <ds:schemaRef ds:uri="http://schemas.openxmlformats.org/officeDocument/2006/bibliography"/>
   </ds:schemaRefs>

</xml_diff>